<commit_message>
VMware jako platforma testowa - kontynuacja
</commit_message>
<xml_diff>
--- a/Master Thesis/Security of Operating Systems in Virtual Environments.docx
+++ b/Master Thesis/Security of Operating Systems in Virtual Environments.docx
@@ -245,6 +245,128 @@
         <w:t xml:space="preserve"> wyróżnia się wysoką wydajnością i wszechstronnością, co czyni go solidnym narzędziem do prowadzenia badań nad bezpieczeństwem w środowiskach wirtualnych.</w:t>
       </w:r>
     </w:p>
+    <w:p>
+      <w:r>
+        <w:drawing>
+          <wp:inline distT="0" distB="0" distL="0" distR="0" wp14:anchorId="5C34A4C2" wp14:editId="18C2479F">
+            <wp:extent cx="5972810" cy="3525520"/>
+            <wp:effectExtent l="0" t="0" r="8890" b="0"/>
+            <wp:docPr id="671318958" name="Picture 1" descr="A screenshot of a computer&#10;&#10;AI-generated content may be incorrect."/>
+            <wp:cNvGraphicFramePr>
+              <a:graphicFrameLocks xmlns:a="http://schemas.openxmlformats.org/drawingml/2006/main" noChangeAspect="1"/>
+            </wp:cNvGraphicFramePr>
+            <a:graphic xmlns:a="http://schemas.openxmlformats.org/drawingml/2006/main">
+              <a:graphicData uri="http://schemas.openxmlformats.org/drawingml/2006/picture">
+                <pic:pic xmlns:pic="http://schemas.openxmlformats.org/drawingml/2006/picture">
+                  <pic:nvPicPr>
+                    <pic:cNvPr id="671318958" name="Picture 1" descr="A screenshot of a computer&#10;&#10;AI-generated content may be incorrect."/>
+                    <pic:cNvPicPr/>
+                  </pic:nvPicPr>
+                  <pic:blipFill>
+                    <a:blip r:embed="rId11"/>
+                    <a:stretch>
+                      <a:fillRect/>
+                    </a:stretch>
+                  </pic:blipFill>
+                  <pic:spPr>
+                    <a:xfrm>
+                      <a:off x="0" y="0"/>
+                      <a:ext cx="5972810" cy="3525520"/>
+                    </a:xfrm>
+                    <a:prstGeom prst="rect">
+                      <a:avLst/>
+                    </a:prstGeom>
+                  </pic:spPr>
+                </pic:pic>
+              </a:graphicData>
+            </a:graphic>
+          </wp:inline>
+        </w:drawing>
+      </w:r>
+    </w:p>
+    <w:p>
+      <w:r>
+        <w:t>Fot. 1 Widok podstawowy Vmware Workstation w wersji 17.6.3</w:t>
+      </w:r>
+    </w:p>
+    <w:p>
+      <w:r>
+        <w:lastRenderedPageBreak/>
+        <w:t>Podstawowymi funkcjami dostarczanymi przez środowisko Vmware Workstation są m.in.:</w:t>
+      </w:r>
+    </w:p>
+    <w:p>
+      <w:r>
+        <w:t>- tworzenie maszyn wirtualnych z wybraną konfiguracją systemu operacyjnego, pamięci RAM, przestrzeni dyskowej,</w:t>
+      </w:r>
+    </w:p>
+    <w:p>
+      <w:r>
+        <w:t xml:space="preserve">- </w:t>
+      </w:r>
+      <w:proofErr w:type="spellStart"/>
+      <w:r>
+        <w:t>snapshoty</w:t>
+      </w:r>
+      <w:proofErr w:type="spellEnd"/>
+      <w:r>
+        <w:t>, czyli zapisywanie stanu maszyny wirtualnej w wybranym przez użytkownika momencie, co daje możliwość przywrócenia zapisanego obrazu,</w:t>
+      </w:r>
+    </w:p>
+    <w:p>
+      <w:r>
+        <w:t>- klonowanie maszyn wirtualnych,</w:t>
+      </w:r>
+    </w:p>
+    <w:p>
+      <w:r>
+        <w:t xml:space="preserve">- </w:t>
+      </w:r>
+      <w:r>
+        <w:t xml:space="preserve">uruchamianie maszyn wirtualnych jednocześnie </w:t>
+      </w:r>
+      <w:r>
+        <w:t>przy jednoczesnym ich izolowaniu.</w:t>
+      </w:r>
+    </w:p>
+    <w:p>
+      <w:r>
+        <w:t xml:space="preserve">- zaawansowana konfiguracja sieciowa, pozwalająca na definiowanie topologii sieci wirtualnych (m.in. NAT, </w:t>
+      </w:r>
+      <w:proofErr w:type="spellStart"/>
+      <w:r>
+        <w:t>bridgem</w:t>
+      </w:r>
+      <w:proofErr w:type="spellEnd"/>
+      <w:r>
+        <w:t xml:space="preserve"> host-</w:t>
+      </w:r>
+      <w:proofErr w:type="spellStart"/>
+      <w:r>
+        <w:t>only</w:t>
+      </w:r>
+      <w:proofErr w:type="spellEnd"/>
+      <w:r>
+        <w:t>)</w:t>
+      </w:r>
+    </w:p>
+    <w:p>
+      <w:r>
+        <w:t xml:space="preserve">- połączenia ze zdalnymi serwerami, np. z Vmware </w:t>
+      </w:r>
+      <w:proofErr w:type="spellStart"/>
+      <w:r>
+        <w:t>ESXi</w:t>
+      </w:r>
+      <w:proofErr w:type="spellEnd"/>
+      <w:r>
+        <w:t>.</w:t>
+      </w:r>
+    </w:p>
+    <w:p/>
+    <w:p/>
+    <w:p/>
+    <w:p/>
     <w:p>
       <w:r>
         <w:br w:type="page"/>
@@ -818,27 +940,9 @@
   </w:num>
   <w:num w:numId="2" w16cid:durableId="1424883857">
     <w:abstractNumId w:val="2"/>
-    <w:lvlOverride w:ilvl="0"/>
-    <w:lvlOverride w:ilvl="1"/>
-    <w:lvlOverride w:ilvl="2"/>
-    <w:lvlOverride w:ilvl="3"/>
-    <w:lvlOverride w:ilvl="4"/>
-    <w:lvlOverride w:ilvl="5"/>
-    <w:lvlOverride w:ilvl="6"/>
-    <w:lvlOverride w:ilvl="7"/>
-    <w:lvlOverride w:ilvl="8"/>
   </w:num>
   <w:num w:numId="3" w16cid:durableId="179778826">
     <w:abstractNumId w:val="1"/>
-    <w:lvlOverride w:ilvl="0"/>
-    <w:lvlOverride w:ilvl="1"/>
-    <w:lvlOverride w:ilvl="2"/>
-    <w:lvlOverride w:ilvl="3"/>
-    <w:lvlOverride w:ilvl="4"/>
-    <w:lvlOverride w:ilvl="5"/>
-    <w:lvlOverride w:ilvl="6"/>
-    <w:lvlOverride w:ilvl="7"/>
-    <w:lvlOverride w:ilvl="8"/>
   </w:num>
 </w:numbering>
 </file>
@@ -1449,6 +1553,7 @@
   <w:style w:type="character" w:default="1" w:styleId="DefaultParagraphFont">
     <w:name w:val="Default Paragraph Font"/>
     <w:uiPriority w:val="1"/>
+    <w:semiHidden/>
     <w:unhideWhenUsed/>
   </w:style>
   <w:style w:type="table" w:default="1" w:styleId="TableNormal">
@@ -2137,6 +2242,23 @@
 </file>
 
 <file path=customXml/item1.xml><?xml version="1.0" encoding="utf-8"?>
+<p:properties xmlns:p="http://schemas.microsoft.com/office/2006/metadata/properties" xmlns:xsi="http://www.w3.org/2001/XMLSchema-instance" xmlns:pc="http://schemas.microsoft.com/office/infopath/2007/PartnerControls">
+  <documentManagement>
+    <_activity xmlns="8c0450b4-52b1-4774-b115-69fdef19c40a" xsi:nil="true"/>
+  </documentManagement>
+</p:properties>
+</file>
+
+<file path=customXml/item2.xml><?xml version="1.0" encoding="utf-8"?>
+<?mso-contentType ?>
+<FormTemplates xmlns="http://schemas.microsoft.com/sharepoint/v3/contenttype/forms">
+  <Display>DocumentLibraryForm</Display>
+  <Edit>DocumentLibraryForm</Edit>
+  <New>DocumentLibraryForm</New>
+</FormTemplates>
+</file>
+
+<file path=customXml/item3.xml><?xml version="1.0" encoding="utf-8"?>
 <ct:contentTypeSchema xmlns:ct="http://schemas.microsoft.com/office/2006/metadata/contentType" xmlns:ma="http://schemas.microsoft.com/office/2006/metadata/properties/metaAttributes" ct:_="" ma:_="" ma:contentTypeName="Dokument" ma:contentTypeID="0x010100420AE66457A43740AE1EAB3CD114EE32" ma:contentTypeVersion="11" ma:contentTypeDescription="Utwórz nowy dokument." ma:contentTypeScope="" ma:versionID="b7944d1fb6247475f8bbaf98b27a0332">
   <xsd:schema xmlns:xsd="http://www.w3.org/2001/XMLSchema" xmlns:xs="http://www.w3.org/2001/XMLSchema" xmlns:p="http://schemas.microsoft.com/office/2006/metadata/properties" xmlns:ns3="8c0450b4-52b1-4774-b115-69fdef19c40a" targetNamespace="http://schemas.microsoft.com/office/2006/metadata/properties" ma:root="true" ma:fieldsID="12435e6836a551c0ef3554049423e8f6" ns3:_="">
     <xsd:import namespace="8c0450b4-52b1-4774-b115-69fdef19c40a"/>
@@ -2324,28 +2446,29 @@
 </ct:contentTypeSchema>
 </file>
 
-<file path=customXml/item2.xml><?xml version="1.0" encoding="utf-8"?>
-<?mso-contentType ?>
-<FormTemplates xmlns="http://schemas.microsoft.com/sharepoint/v3/contenttype/forms">
-  <Display>DocumentLibraryForm</Display>
-  <Edit>DocumentLibraryForm</Edit>
-  <New>DocumentLibraryForm</New>
-</FormTemplates>
-</file>
-
-<file path=customXml/item3.xml><?xml version="1.0" encoding="utf-8"?>
-<p:properties xmlns:p="http://schemas.microsoft.com/office/2006/metadata/properties" xmlns:xsi="http://www.w3.org/2001/XMLSchema-instance" xmlns:pc="http://schemas.microsoft.com/office/infopath/2007/PartnerControls">
-  <documentManagement>
-    <_activity xmlns="8c0450b4-52b1-4774-b115-69fdef19c40a" xsi:nil="true"/>
-  </documentManagement>
-</p:properties>
-</file>
-
 <file path=customXml/item4.xml><?xml version="1.0" encoding="utf-8"?>
 <b:Sources xmlns:b="http://schemas.openxmlformats.org/officeDocument/2006/bibliography" xmlns="http://schemas.openxmlformats.org/officeDocument/2006/bibliography" SelectedStyle="\APASixthEditionOfficeOnline.xsl" StyleName="APA" Version="6"/>
 </file>
 
 <file path=customXml/itemProps1.xml><?xml version="1.0" encoding="utf-8"?>
+<ds:datastoreItem xmlns:ds="http://schemas.openxmlformats.org/officeDocument/2006/customXml" ds:itemID="{FE22518A-9B45-4C99-82CB-2F5C03E23EC1}">
+  <ds:schemaRefs>
+    <ds:schemaRef ds:uri="http://schemas.microsoft.com/office/2006/metadata/properties"/>
+    <ds:schemaRef ds:uri="http://schemas.microsoft.com/office/infopath/2007/PartnerControls"/>
+    <ds:schemaRef ds:uri="8c0450b4-52b1-4774-b115-69fdef19c40a"/>
+  </ds:schemaRefs>
+</ds:datastoreItem>
+</file>
+
+<file path=customXml/itemProps2.xml><?xml version="1.0" encoding="utf-8"?>
+<ds:datastoreItem xmlns:ds="http://schemas.openxmlformats.org/officeDocument/2006/customXml" ds:itemID="{7E6C9D04-A652-49B0-A9D3-FB33376B443F}">
+  <ds:schemaRefs>
+    <ds:schemaRef ds:uri="http://schemas.microsoft.com/sharepoint/v3/contenttype/forms"/>
+  </ds:schemaRefs>
+</ds:datastoreItem>
+</file>
+
+<file path=customXml/itemProps3.xml><?xml version="1.0" encoding="utf-8"?>
 <ds:datastoreItem xmlns:ds="http://schemas.openxmlformats.org/officeDocument/2006/customXml" ds:itemID="{2DE9BC7E-617F-4710-96F7-298ED6BC968A}">
   <ds:schemaRefs>
     <ds:schemaRef ds:uri="http://schemas.microsoft.com/office/2006/metadata/contentType"/>
@@ -2363,24 +2486,6 @@
 </ds:datastoreItem>
 </file>
 
-<file path=customXml/itemProps2.xml><?xml version="1.0" encoding="utf-8"?>
-<ds:datastoreItem xmlns:ds="http://schemas.openxmlformats.org/officeDocument/2006/customXml" ds:itemID="{7E6C9D04-A652-49B0-A9D3-FB33376B443F}">
-  <ds:schemaRefs>
-    <ds:schemaRef ds:uri="http://schemas.microsoft.com/sharepoint/v3/contenttype/forms"/>
-  </ds:schemaRefs>
-</ds:datastoreItem>
-</file>
-
-<file path=customXml/itemProps3.xml><?xml version="1.0" encoding="utf-8"?>
-<ds:datastoreItem xmlns:ds="http://schemas.openxmlformats.org/officeDocument/2006/customXml" ds:itemID="{FE22518A-9B45-4C99-82CB-2F5C03E23EC1}">
-  <ds:schemaRefs>
-    <ds:schemaRef ds:uri="http://schemas.microsoft.com/office/2006/metadata/properties"/>
-    <ds:schemaRef ds:uri="http://schemas.microsoft.com/office/infopath/2007/PartnerControls"/>
-    <ds:schemaRef ds:uri="8c0450b4-52b1-4774-b115-69fdef19c40a"/>
-  </ds:schemaRefs>
-</ds:datastoreItem>
-</file>
-
 <file path=customXml/itemProps4.xml><?xml version="1.0" encoding="utf-8"?>
 <ds:datastoreItem xmlns:ds="http://schemas.openxmlformats.org/officeDocument/2006/customXml" ds:itemID="{58C0DB9C-F3EC-41E9-93D5-84C86AFACD24}">
   <ds:schemaRefs>

</xml_diff>

<commit_message>
VM WIn10 Config [complete]
</commit_message>
<xml_diff>
--- a/Master Thesis/Security of Operating Systems in Virtual Environments.docx
+++ b/Master Thesis/Security of Operating Systems in Virtual Environments.docx
@@ -273,9 +273,6 @@
     </w:p>
     <w:p>
       <w:r>
-        <w:rPr>
-          <w:noProof/>
-        </w:rPr>
         <w:drawing>
           <wp:inline distT="0" distB="0" distL="0" distR="0" wp14:anchorId="5C34A4C2" wp14:editId="18C2479F">
             <wp:extent cx="5972810" cy="3525520"/>
@@ -489,9 +486,6 @@
     </w:p>
     <w:p>
       <w:r>
-        <w:rPr>
-          <w:noProof/>
-        </w:rPr>
         <w:lastRenderedPageBreak/>
         <w:drawing>
           <wp:inline distT="0" distB="0" distL="0" distR="0" wp14:anchorId="102A1AF4" wp14:editId="3C3CA907">
@@ -543,9 +537,6 @@
     </w:p>
     <w:p>
       <w:r>
-        <w:rPr>
-          <w:noProof/>
-        </w:rPr>
         <w:drawing>
           <wp:inline distT="0" distB="0" distL="0" distR="0" wp14:anchorId="6589188F" wp14:editId="7BCCFA7C">
             <wp:extent cx="3299160" cy="3275762"/>
@@ -604,9 +595,6 @@
     </w:p>
     <w:p>
       <w:r>
-        <w:rPr>
-          <w:noProof/>
-        </w:rPr>
         <w:drawing>
           <wp:inline distT="0" distB="0" distL="0" distR="0" wp14:anchorId="7DDCC9B4" wp14:editId="3F265686">
             <wp:extent cx="3548687" cy="3557116"/>
@@ -673,9 +661,6 @@
     </w:p>
     <w:p>
       <w:r>
-        <w:rPr>
-          <w:noProof/>
-        </w:rPr>
         <w:lastRenderedPageBreak/>
         <w:drawing>
           <wp:inline distT="0" distB="0" distL="0" distR="0" wp14:anchorId="6707B8CF" wp14:editId="5ECBB79C">
@@ -729,9 +714,6 @@
     <w:p/>
     <w:p>
       <w:r>
-        <w:rPr>
-          <w:noProof/>
-        </w:rPr>
         <w:lastRenderedPageBreak/>
         <w:drawing>
           <wp:inline distT="0" distB="0" distL="0" distR="0" wp14:anchorId="2061EF69" wp14:editId="21FE0A70">
@@ -920,9 +902,6 @@
     </w:p>
     <w:p>
       <w:r>
-        <w:rPr>
-          <w:noProof/>
-        </w:rPr>
         <w:lastRenderedPageBreak/>
         <w:drawing>
           <wp:inline distT="0" distB="0" distL="0" distR="0" wp14:anchorId="32BF5562" wp14:editId="10833650">
@@ -992,9 +971,6 @@
     <w:p/>
     <w:p>
       <w:r>
-        <w:rPr>
-          <w:noProof/>
-        </w:rPr>
         <w:lastRenderedPageBreak/>
         <w:drawing>
           <wp:inline distT="0" distB="0" distL="0" distR="0" wp14:anchorId="4939BE0F" wp14:editId="0D313F37">
@@ -1047,9 +1023,6 @@
     <w:p/>
     <w:p>
       <w:r>
-        <w:rPr>
-          <w:noProof/>
-        </w:rPr>
         <w:lastRenderedPageBreak/>
         <w:drawing>
           <wp:inline distT="0" distB="0" distL="0" distR="0" wp14:anchorId="5C826134" wp14:editId="471ADC2A">
@@ -1115,10 +1088,7 @@
         <w:t xml:space="preserve">. </w:t>
       </w:r>
       <w:r>
-        <w:t xml:space="preserve">Maszyna wirtualna w tym </w:t>
-      </w:r>
-      <w:r>
-        <w:t xml:space="preserve">wypadku jest dostępna z poziomu sieci lokalnej. Umożliwia to sprawdzenie jak maszyna wirtualna wchodzi w interakcje z innymi urządzeniami. Wybór NAT mógłby być problematyczny, ze względu brak bezpośredniego dostępu z sieci, przez co maszyna wirtualna nie byłaby dostępna </w:t>
+        <w:t xml:space="preserve">Maszyna wirtualna w tym wypadku jest dostępna z poziomu sieci lokalnej. Umożliwia to sprawdzenie jak maszyna wirtualna wchodzi w interakcje z innymi urządzeniami. Wybór NAT mógłby być problematyczny, ze względu brak bezpośredniego dostępu z sieci, przez co maszyna wirtualna nie byłaby dostępna </w:t>
       </w:r>
       <w:proofErr w:type="spellStart"/>
       <w:r>
@@ -1132,9 +1102,6 @@
     <w:p/>
     <w:p>
       <w:r>
-        <w:rPr>
-          <w:noProof/>
-        </w:rPr>
         <w:lastRenderedPageBreak/>
         <w:drawing>
           <wp:inline distT="0" distB="0" distL="0" distR="0" wp14:anchorId="4A279E0E" wp14:editId="021A6FF9">
@@ -1175,25 +1142,13 @@
     </w:p>
     <w:p>
       <w:r>
-        <w:t xml:space="preserve">Fot. </w:t>
-      </w:r>
-      <w:r>
-        <w:t>9</w:t>
-      </w:r>
-      <w:r>
-        <w:t xml:space="preserve">. Konfiguracja </w:t>
-      </w:r>
-      <w:r>
-        <w:t xml:space="preserve">dla urządzeń wejścia/wyjścia. </w:t>
+        <w:t xml:space="preserve">Fot. 9. Konfiguracja dla urządzeń wejścia/wyjścia. </w:t>
       </w:r>
     </w:p>
     <w:p/>
     <w:p>
       <w:r>
-        <w:t xml:space="preserve"> </w:t>
-      </w:r>
-      <w:r>
-        <w:t xml:space="preserve">Wybrano rekomendowany typ LSI </w:t>
+        <w:t xml:space="preserve"> Wybrano rekomendowany typ LSI </w:t>
       </w:r>
       <w:proofErr w:type="spellStart"/>
       <w:r>
@@ -1215,9 +1170,6 @@
     <w:p/>
     <w:p>
       <w:r>
-        <w:rPr>
-          <w:noProof/>
-        </w:rPr>
         <w:lastRenderedPageBreak/>
         <w:drawing>
           <wp:inline distT="0" distB="0" distL="0" distR="0" wp14:anchorId="2C1158FD" wp14:editId="72CFD139">
@@ -1258,16 +1210,7 @@
     </w:p>
     <w:p>
       <w:r>
-        <w:t xml:space="preserve">Fot. </w:t>
-      </w:r>
-      <w:r>
-        <w:t>10</w:t>
-      </w:r>
-      <w:r>
-        <w:t xml:space="preserve">. Konfiguracja </w:t>
-      </w:r>
-      <w:r>
-        <w:t xml:space="preserve">typu dysku. </w:t>
+        <w:t xml:space="preserve">Fot. 10. Konfiguracja typu dysku. </w:t>
       </w:r>
     </w:p>
     <w:p/>
@@ -1287,9 +1230,6 @@
     <w:p/>
     <w:p>
       <w:r>
-        <w:rPr>
-          <w:noProof/>
-        </w:rPr>
         <w:lastRenderedPageBreak/>
         <w:drawing>
           <wp:inline distT="0" distB="0" distL="0" distR="0" wp14:anchorId="6B3DA0C0" wp14:editId="3A280C8D">
@@ -1328,12 +1268,37 @@
         </w:drawing>
       </w:r>
     </w:p>
+    <w:p>
+      <w:r>
+        <w:t>Fot. 1</w:t>
+      </w:r>
+      <w:r>
+        <w:t>1</w:t>
+      </w:r>
+      <w:r>
+        <w:t xml:space="preserve">. Konfiguracja </w:t>
+      </w:r>
+      <w:r>
+        <w:t>dysku – utworzenie izolowanego dysku wirtualnego.</w:t>
+      </w:r>
+    </w:p>
     <w:p/>
     <w:p>
       <w:r>
-        <w:rPr>
-          <w:noProof/>
-        </w:rPr>
+        <w:t>Do utworzenia nowej maszyny wirtualnej w przypadku testów bezpieczeństwa najlepszym wyborem, jeśli chodzi o dysk, jest utworzenie nowego dysku wirtualnego.</w:t>
+      </w:r>
+      <w:r>
+        <w:t xml:space="preserve"> Oznacza to, że środowisko będzie izolowane, a jest to istotna kwestia w przypadku przeprowadzanych badań.</w:t>
+      </w:r>
+      <w:r>
+        <w:t xml:space="preserve"> Wybór istniejącego dysku wirtualnego nie jest możliwy, ponieważ </w:t>
+      </w:r>
+      <w:r>
+        <w:t xml:space="preserve">nie został wcześniej utworzony żaden dysk, który spełniałby wymagania ustalone do testów bezpieczeństwa, natomiast użycie dostępu do dysku fizycznego mogłoby okazać się ryzykowne (potencjalnie uszkodzenie danych na dysku fizycznym), a także niepotrzebne, ponieważ stworzyłoby to niepotrzebne komplikacje. </w:t>
+      </w:r>
+    </w:p>
+    <w:p>
+      <w:r>
         <w:lastRenderedPageBreak/>
         <w:drawing>
           <wp:inline distT="0" distB="0" distL="0" distR="0" wp14:anchorId="7C0FAB9B" wp14:editId="678E5B9B">
@@ -1372,12 +1337,31 @@
         </w:drawing>
       </w:r>
     </w:p>
+    <w:p>
+      <w:r>
+        <w:t>Fot. 1</w:t>
+      </w:r>
+      <w:r>
+        <w:t>2</w:t>
+      </w:r>
+      <w:r>
+        <w:t xml:space="preserve">. </w:t>
+      </w:r>
+      <w:r>
+        <w:t xml:space="preserve">Określenie wielkości dysku wirtualnego. </w:t>
+      </w:r>
+    </w:p>
     <w:p/>
     <w:p>
       <w:r>
-        <w:rPr>
-          <w:noProof/>
-        </w:rPr>
+        <w:t xml:space="preserve">Optymalną wielkością dla wirtualnego dysku będzie 80GB, co jest wartością maksymalną, którą może on osiągnąć – miejsce nie jest z góry alokowane, co jest oszczędnością miejsca dla dysku fizycznego. </w:t>
+      </w:r>
+      <w:r>
+        <w:t xml:space="preserve">Przechowywanie dysku wirtualnego w postaci jednego pliku pozwoli zwiększyć wydajność, względem dzielenia go na osobne pliki (mogłoby to ułatwić przenoszenie go na inne komputery, co nie jest przewidywane). </w:t>
+      </w:r>
+    </w:p>
+    <w:p>
+      <w:r>
         <w:lastRenderedPageBreak/>
         <w:drawing>
           <wp:inline distT="0" distB="0" distL="0" distR="0" wp14:anchorId="67EC6E75" wp14:editId="333F6ED6">
@@ -1416,12 +1400,48 @@
         </w:drawing>
       </w:r>
     </w:p>
+    <w:p>
+      <w:r>
+        <w:t>Fot. 1</w:t>
+      </w:r>
+      <w:r>
+        <w:t>3</w:t>
+      </w:r>
+      <w:r>
+        <w:t xml:space="preserve">. </w:t>
+      </w:r>
+      <w:r>
+        <w:t>Nazwa pliku dla dysku wirtualnego.</w:t>
+      </w:r>
+    </w:p>
     <w:p/>
     <w:p>
       <w:r>
-        <w:rPr>
-          <w:noProof/>
-        </w:rPr>
+        <w:t xml:space="preserve">„Windows 10 x64 Security </w:t>
+      </w:r>
+      <w:proofErr w:type="spellStart"/>
+      <w:r>
+        <w:t>Tests</w:t>
+      </w:r>
+      <w:proofErr w:type="spellEnd"/>
+      <w:r>
+        <w:t xml:space="preserve">” jest domyślną nazwą </w:t>
+      </w:r>
+      <w:r>
+        <w:t xml:space="preserve">zaproponowaną przez kreator nowej maszyny wirtualnej. Rozszerzenie pliku </w:t>
+      </w:r>
+      <w:proofErr w:type="spellStart"/>
+      <w:r>
+        <w:t>vmdk</w:t>
+      </w:r>
+      <w:proofErr w:type="spellEnd"/>
+      <w:r>
+        <w:t xml:space="preserve"> jest domyślnym formatem, w którym VMware zapisuje pliki przechowujące dyski wirtualne. </w:t>
+      </w:r>
+    </w:p>
+    <w:p/>
+    <w:p>
+      <w:r>
         <w:lastRenderedPageBreak/>
         <w:drawing>
           <wp:inline distT="0" distB="0" distL="0" distR="0" wp14:anchorId="28086C11" wp14:editId="702B6744">
@@ -1462,14 +1482,47 @@
     </w:p>
     <w:p>
       <w:r>
+        <w:t>Fot. 1</w:t>
+      </w:r>
+      <w:r>
+        <w:t>4</w:t>
+      </w:r>
+      <w:r>
+        <w:t xml:space="preserve">. </w:t>
+      </w:r>
+      <w:r>
+        <w:t>Parametry nowej maszyny wirtualnej.</w:t>
+      </w:r>
+    </w:p>
+    <w:p/>
+    <w:p>
+      <w:r>
+        <w:t>Po przejściu wszystkich poprzednich kroków kreator pokazuje podsumowanie, w którym widoczny jest opis parametrów nowej maszyny. Po naciśnięciu przycisku „</w:t>
+      </w:r>
+      <w:proofErr w:type="spellStart"/>
+      <w:r>
+        <w:t>Finish</w:t>
+      </w:r>
+      <w:proofErr w:type="spellEnd"/>
+      <w:r>
+        <w:t>” maszyna zostaje utworzona, natomiast po jej pierwszym uruchomieniu następuje standardowa instalacja systemu Windows 10</w:t>
+      </w:r>
+      <w:r>
+        <w:t xml:space="preserve"> (w tym wypadku została wybrana wersja Windows 10 Pro (Fot.14.)).</w:t>
+      </w:r>
+    </w:p>
+    <w:p/>
+    <w:p/>
+    <w:p>
+      <w:r>
         <w:br w:type="page"/>
       </w:r>
       <w:r>
         <w:lastRenderedPageBreak/>
         <w:drawing>
-          <wp:inline distT="0" distB="0" distL="0" distR="0" wp14:anchorId="6961B058" wp14:editId="03BDB601">
-            <wp:extent cx="5972810" cy="4437380"/>
-            <wp:effectExtent l="0" t="0" r="8890" b="1270"/>
+          <wp:inline distT="0" distB="0" distL="0" distR="0" wp14:anchorId="6961B058" wp14:editId="07CC367A">
+            <wp:extent cx="4833257" cy="3590772"/>
+            <wp:effectExtent l="0" t="0" r="5715" b="0"/>
             <wp:docPr id="1004554785" name="Picture 1" descr="A screenshot of a computer&#10;&#10;AI-generated content may be incorrect."/>
             <wp:cNvGraphicFramePr>
               <a:graphicFrameLocks xmlns:a="http://schemas.openxmlformats.org/drawingml/2006/main" noChangeAspect="1"/>
@@ -1490,7 +1543,7 @@
                   <pic:spPr>
                     <a:xfrm>
                       <a:off x="0" y="0"/>
-                      <a:ext cx="5972810" cy="4437380"/>
+                      <a:ext cx="4835702" cy="3592588"/>
                     </a:xfrm>
                     <a:prstGeom prst="rect">
                       <a:avLst/>
@@ -1504,172 +1557,358 @@
       </w:r>
     </w:p>
     <w:p>
+      <w:r>
+        <w:t>Fot. 1</w:t>
+      </w:r>
+      <w:r>
+        <w:t>4</w:t>
+      </w:r>
+      <w:r>
+        <w:t xml:space="preserve">. </w:t>
+      </w:r>
+      <w:r>
+        <w:t xml:space="preserve">Wybór wersji systemu Windows 10. </w:t>
+      </w:r>
+    </w:p>
+    <w:p/>
+    <w:p>
+      <w:r>
+        <w:t xml:space="preserve">Po instalacji VMware sugeruje także instalację VMware Tools, co obejmuje potrzebne sterowniki urządzeń wejścia/wyjścia oraz poprawia wydajność maszyny wirtualnej. Narzędzia te zostały zainstalowane. </w:t>
+      </w:r>
+    </w:p>
+    <w:p/>
+    <w:p>
+      <w:r>
+        <w:t xml:space="preserve">2.3.1 Tworzenie maszyny wirtualnej systemu </w:t>
+      </w:r>
+      <w:r>
+        <w:t>Linux</w:t>
+      </w:r>
+    </w:p>
+    <w:p/>
+    <w:p>
+      <w:r>
+        <w:br w:type="page"/>
+      </w:r>
+    </w:p>
+    <w:p/>
+    <w:p>
+      <w:r>
+        <w:t>Bibliografia</w:t>
+      </w:r>
+    </w:p>
+    <w:p>
+      <w:r>
+        <w:t xml:space="preserve">[1] </w:t>
+      </w:r>
+      <w:proofErr w:type="spellStart"/>
+      <w:r>
+        <w:t>Virtualization</w:t>
+      </w:r>
+      <w:proofErr w:type="spellEnd"/>
+      <w:r>
+        <w:t xml:space="preserve"> </w:t>
+      </w:r>
+      <w:proofErr w:type="spellStart"/>
+      <w:r>
+        <w:t>Throughout</w:t>
+      </w:r>
+      <w:proofErr w:type="spellEnd"/>
+      <w:r>
+        <w:t xml:space="preserve"> the Software </w:t>
+      </w:r>
+      <w:proofErr w:type="spellStart"/>
+      <w:r>
+        <w:t>Lifecycle</w:t>
+      </w:r>
+      <w:proofErr w:type="spellEnd"/>
+      <w:r>
+        <w:t xml:space="preserve">, Sarah N. </w:t>
+      </w:r>
+      <w:proofErr w:type="spellStart"/>
+      <w:r>
+        <w:t>Crutchfield</w:t>
+      </w:r>
+      <w:proofErr w:type="spellEnd"/>
+    </w:p>
+    <w:p>
+      <w:r>
+        <w:t xml:space="preserve">[2] </w:t>
+      </w:r>
+      <w:proofErr w:type="spellStart"/>
+      <w:r>
+        <w:t>Virtualization</w:t>
+      </w:r>
+      <w:proofErr w:type="spellEnd"/>
+      <w:r>
+        <w:t xml:space="preserve"> and Security </w:t>
+      </w:r>
+      <w:proofErr w:type="spellStart"/>
+      <w:r>
+        <w:t>Aspects</w:t>
+      </w:r>
+      <w:proofErr w:type="spellEnd"/>
+      <w:r>
+        <w:t xml:space="preserve">: </w:t>
+      </w:r>
+      <w:proofErr w:type="spellStart"/>
+      <w:r>
+        <w:t>An</w:t>
+      </w:r>
+      <w:proofErr w:type="spellEnd"/>
+      <w:r>
+        <w:t xml:space="preserve"> </w:t>
+      </w:r>
+      <w:proofErr w:type="spellStart"/>
+      <w:r>
+        <w:t>Overview</w:t>
+      </w:r>
+      <w:proofErr w:type="spellEnd"/>
+      <w:r>
+        <w:t xml:space="preserve">, Rui </w:t>
+      </w:r>
+      <w:proofErr w:type="spellStart"/>
+      <w:r>
+        <w:t>Filipe</w:t>
+      </w:r>
+      <w:proofErr w:type="spellEnd"/>
+      <w:r>
+        <w:t xml:space="preserve"> Pereira, Rui Miguel Silva &amp; </w:t>
+      </w:r>
+      <w:proofErr w:type="spellStart"/>
+      <w:r>
+        <w:t>João</w:t>
+      </w:r>
+      <w:proofErr w:type="spellEnd"/>
+      <w:r>
+        <w:t xml:space="preserve"> Pedro </w:t>
+      </w:r>
+      <w:proofErr w:type="spellStart"/>
+      <w:r>
+        <w:t>Orvalho</w:t>
+      </w:r>
+      <w:proofErr w:type="spellEnd"/>
+    </w:p>
+    <w:p>
+      <w:r>
+        <w:t xml:space="preserve">[3] </w:t>
+      </w:r>
+      <w:proofErr w:type="spellStart"/>
+      <w:r>
+        <w:t>Virtualization</w:t>
+      </w:r>
+      <w:proofErr w:type="spellEnd"/>
+      <w:r>
+        <w:t xml:space="preserve"> and </w:t>
+      </w:r>
+      <w:proofErr w:type="spellStart"/>
+      <w:r>
+        <w:t>Forensics</w:t>
+      </w:r>
+      <w:proofErr w:type="spellEnd"/>
+      <w:r>
+        <w:t xml:space="preserve"> A Digital </w:t>
+      </w:r>
+      <w:proofErr w:type="spellStart"/>
+      <w:r>
+        <w:t>Forensic</w:t>
+      </w:r>
+      <w:proofErr w:type="spellEnd"/>
+      <w:r>
+        <w:t xml:space="preserve"> </w:t>
+      </w:r>
+      <w:proofErr w:type="spellStart"/>
+      <w:r>
+        <w:t>Investigator’s</w:t>
+      </w:r>
+      <w:proofErr w:type="spellEnd"/>
+      <w:r>
+        <w:t xml:space="preserve"> Guide to Virtual </w:t>
+      </w:r>
+      <w:proofErr w:type="spellStart"/>
+      <w:r>
+        <w:t>Environments</w:t>
+      </w:r>
+      <w:proofErr w:type="spellEnd"/>
+    </w:p>
+    <w:p>
+      <w:pPr>
+        <w:rPr>
+          <w:b/>
+          <w:bCs/>
+        </w:rPr>
+      </w:pPr>
+      <w:r>
+        <w:t xml:space="preserve">[4] VMware </w:t>
+      </w:r>
+      <w:proofErr w:type="spellStart"/>
+      <w:r>
+        <w:t>vSphere</w:t>
+      </w:r>
+      <w:proofErr w:type="spellEnd"/>
+      <w:r>
+        <w:t xml:space="preserve"> Essentials: A </w:t>
+      </w:r>
+      <w:proofErr w:type="spellStart"/>
+      <w:r>
+        <w:t>Practical</w:t>
+      </w:r>
+      <w:proofErr w:type="spellEnd"/>
+      <w:r>
+        <w:t xml:space="preserve"> </w:t>
+      </w:r>
+      <w:proofErr w:type="spellStart"/>
+      <w:r>
+        <w:t>Approach</w:t>
+      </w:r>
+      <w:proofErr w:type="spellEnd"/>
+      <w:r>
+        <w:t xml:space="preserve"> to </w:t>
+      </w:r>
+      <w:proofErr w:type="spellStart"/>
+      <w:r>
+        <w:t>vSphere</w:t>
+      </w:r>
+      <w:proofErr w:type="spellEnd"/>
+      <w:r>
+        <w:t xml:space="preserve"> Deployment and Management Luciano </w:t>
+      </w:r>
+      <w:proofErr w:type="spellStart"/>
+      <w:r>
+        <w:t>Patrão</w:t>
+      </w:r>
+      <w:proofErr w:type="spellEnd"/>
+      <w:r>
+        <w:t xml:space="preserve">  </w:t>
+      </w:r>
+    </w:p>
+    <w:p>
+      <w:r>
+        <w:t xml:space="preserve">[5] </w:t>
+      </w:r>
+      <w:proofErr w:type="spellStart"/>
+      <w:r>
+        <w:t>Optimal</w:t>
+      </w:r>
+      <w:proofErr w:type="spellEnd"/>
+      <w:r>
+        <w:t xml:space="preserve"> </w:t>
+      </w:r>
+      <w:proofErr w:type="spellStart"/>
+      <w:r>
+        <w:t>guest</w:t>
+      </w:r>
+      <w:proofErr w:type="spellEnd"/>
+      <w:r>
+        <w:t xml:space="preserve"> file system for type-2 </w:t>
+      </w:r>
+      <w:proofErr w:type="spellStart"/>
+      <w:r>
+        <w:t>hypervisorbased</w:t>
+      </w:r>
+      <w:proofErr w:type="spellEnd"/>
+      <w:r>
+        <w:t xml:space="preserve"> </w:t>
+      </w:r>
+      <w:proofErr w:type="spellStart"/>
+      <w:r>
+        <w:t>virtualization</w:t>
+      </w:r>
+      <w:proofErr w:type="spellEnd"/>
+      <w:r>
+        <w:t xml:space="preserve"> in Virtual </w:t>
+      </w:r>
+      <w:proofErr w:type="spellStart"/>
+      <w:r>
+        <w:t>box</w:t>
+      </w:r>
+      <w:proofErr w:type="spellEnd"/>
+    </w:p>
+    <w:p>
+      <w:r>
+        <w:t xml:space="preserve">[6] </w:t>
+      </w:r>
+      <w:hyperlink r:id="rId27" w:history="1">
+        <w:r>
+          <w:rPr>
+            <w:rStyle w:val="Hyperlink"/>
+          </w:rPr>
+          <w:t>https://uefi.org/specs/PI/1.8/V2_Overview.html</w:t>
+        </w:r>
+      </w:hyperlink>
+    </w:p>
+    <w:p>
+      <w:r>
+        <w:t xml:space="preserve">[7] UEFI Memory </w:t>
+      </w:r>
+      <w:proofErr w:type="spellStart"/>
+      <w:r>
+        <w:t>Forensics</w:t>
+      </w:r>
+      <w:proofErr w:type="spellEnd"/>
+      <w:r>
+        <w:t xml:space="preserve">: A Framework for UEFI </w:t>
+      </w:r>
+      <w:proofErr w:type="spellStart"/>
+      <w:r>
+        <w:t>Threat</w:t>
+      </w:r>
+      <w:proofErr w:type="spellEnd"/>
+      <w:r>
+        <w:t xml:space="preserve"> Analysis </w:t>
+      </w:r>
+      <w:proofErr w:type="spellStart"/>
+      <w:r>
+        <w:t>Kalanit</w:t>
+      </w:r>
+      <w:proofErr w:type="spellEnd"/>
+      <w:r>
+        <w:t xml:space="preserve"> </w:t>
+      </w:r>
+      <w:proofErr w:type="spellStart"/>
+      <w:r>
+        <w:t>Suzan</w:t>
+      </w:r>
+      <w:proofErr w:type="spellEnd"/>
+      <w:r>
+        <w:t xml:space="preserve"> </w:t>
+      </w:r>
+      <w:proofErr w:type="spellStart"/>
+      <w:r>
+        <w:t>Segal</w:t>
+      </w:r>
+      <w:proofErr w:type="spellEnd"/>
+      <w:r>
+        <w:rPr>
+          <w:rFonts w:ascii="Cambria Math" w:hAnsi="Cambria Math" w:cs="Cambria Math"/>
+        </w:rPr>
+        <w:t>∗</w:t>
+      </w:r>
+    </w:p>
+    <w:p>
       <w:pPr>
         <w:rPr>
           <w:lang w:val="en-US"/>
         </w:rPr>
       </w:pPr>
-      <w:proofErr w:type="spellStart"/>
-      <w:r>
-        <w:rPr>
-          <w:lang w:val="en-US"/>
-        </w:rPr>
-        <w:t>Bibliografia</w:t>
-      </w:r>
-      <w:proofErr w:type="spellEnd"/>
-    </w:p>
-    <w:p>
-      <w:pPr>
-        <w:rPr>
-          <w:lang w:val="en-US"/>
-        </w:rPr>
-      </w:pPr>
-      <w:r>
-        <w:rPr>
-          <w:lang w:val="en-US"/>
-        </w:rPr>
-        <w:t>[1] Virtualization Throughout the Software Lifecycle, Sarah N. Crutchfield</w:t>
-      </w:r>
-    </w:p>
-    <w:p>
-      <w:pPr>
-        <w:rPr>
-          <w:lang w:val="en-US"/>
-        </w:rPr>
-      </w:pPr>
-      <w:r>
-        <w:rPr>
-          <w:lang w:val="en-US"/>
-        </w:rPr>
-        <w:t xml:space="preserve">[2] Virtualization and Security Aspects: An Overview, Rui Filipe Pereira, Rui Miguel Silva &amp; João Pedro </w:t>
-      </w:r>
-      <w:proofErr w:type="spellStart"/>
-      <w:r>
-        <w:rPr>
-          <w:lang w:val="en-US"/>
-        </w:rPr>
-        <w:t>Orvalho</w:t>
-      </w:r>
-      <w:proofErr w:type="spellEnd"/>
-    </w:p>
-    <w:p>
-      <w:pPr>
-        <w:rPr>
-          <w:lang w:val="en-US"/>
-        </w:rPr>
-      </w:pPr>
-      <w:r>
-        <w:rPr>
-          <w:lang w:val="en-US"/>
-        </w:rPr>
-        <w:t>[3] Virtualization and Forensics A Digital Forensic Investigator’s Guide to Virtual Environments</w:t>
-      </w:r>
-    </w:p>
-    <w:p>
-      <w:pPr>
-        <w:rPr>
-          <w:b/>
-          <w:bCs/>
-          <w:lang w:val="en-US"/>
-        </w:rPr>
-      </w:pPr>
-      <w:r>
-        <w:rPr>
-          <w:lang w:val="en-US"/>
-        </w:rPr>
-        <w:t xml:space="preserve">[4] VMware vSphere Essentials: A Practical Approach to vSphere Deployment and Management Luciano </w:t>
-      </w:r>
-      <w:proofErr w:type="spellStart"/>
-      <w:r>
-        <w:rPr>
-          <w:lang w:val="en-US"/>
-        </w:rPr>
-        <w:t>Patrão</w:t>
-      </w:r>
-      <w:proofErr w:type="spellEnd"/>
-      <w:r>
-        <w:rPr>
-          <w:lang w:val="en-US"/>
-        </w:rPr>
-        <w:t xml:space="preserve">  </w:t>
-      </w:r>
-    </w:p>
-    <w:p>
-      <w:pPr>
-        <w:rPr>
-          <w:lang w:val="en-US"/>
-        </w:rPr>
-      </w:pPr>
-      <w:r>
-        <w:rPr>
-          <w:lang w:val="en-US"/>
-        </w:rPr>
-        <w:t xml:space="preserve">[5] Optimal guest file system for type-2 </w:t>
-      </w:r>
-      <w:proofErr w:type="spellStart"/>
-      <w:r>
-        <w:rPr>
-          <w:lang w:val="en-US"/>
-        </w:rPr>
-        <w:t>hypervisorbased</w:t>
-      </w:r>
-      <w:proofErr w:type="spellEnd"/>
-      <w:r>
-        <w:rPr>
-          <w:lang w:val="en-US"/>
-        </w:rPr>
-        <w:t xml:space="preserve"> virtualization in Virtual box</w:t>
-      </w:r>
-    </w:p>
-    <w:p>
-      <w:pPr>
-        <w:rPr>
-          <w:lang w:val="en-US"/>
-        </w:rPr>
-      </w:pPr>
-      <w:r>
-        <w:rPr>
-          <w:lang w:val="en-US"/>
-        </w:rPr>
-        <w:t xml:space="preserve">[6] </w:t>
-      </w:r>
-      <w:hyperlink r:id="rId27" w:history="1">
-        <w:r>
-          <w:rPr>
-            <w:rStyle w:val="Hyperlink"/>
-            <w:lang w:val="en-US"/>
-          </w:rPr>
-          <w:t>https://uefi.org/specs/PI/1.8/V2_Overview.html</w:t>
-        </w:r>
-      </w:hyperlink>
-    </w:p>
-    <w:p>
-      <w:pPr>
-        <w:rPr>
-          <w:lang w:val="en-US"/>
-        </w:rPr>
-      </w:pPr>
-      <w:r>
-        <w:rPr>
-          <w:lang w:val="en-US"/>
-        </w:rPr>
-        <w:t>[7] UEFI Memory Forensics: A Framework for UEFI Threat Analysis Kalanit Suzan Segal</w:t>
-      </w:r>
-      <w:r>
-        <w:rPr>
-          <w:rFonts w:ascii="Cambria Math" w:hAnsi="Cambria Math" w:cs="Cambria Math"/>
-          <w:lang w:val="en-US"/>
-        </w:rPr>
-        <w:t>∗</w:t>
-      </w:r>
-    </w:p>
-    <w:p>
-      <w:pPr>
-        <w:rPr>
-          <w:lang w:val="en-US"/>
-        </w:rPr>
-      </w:pPr>
-    </w:p>
+    </w:p>
+    <w:p>
+      <w:r>
+        <w:t xml:space="preserve">//podrozdział dlaczego win I </w:t>
+      </w:r>
+      <w:proofErr w:type="spellStart"/>
+      <w:r>
+        <w:t>linux</w:t>
+      </w:r>
+      <w:proofErr w:type="spellEnd"/>
+      <w:r>
+        <w:t xml:space="preserve"> i</w:t>
+      </w:r>
+      <w:r>
+        <w:t xml:space="preserve"> dlaczego w takich wersjach</w:t>
+      </w:r>
+    </w:p>
+    <w:p/>
     <w:sectPr>
       <w:pgSz w:w="12240" w:h="15840"/>
       <w:pgMar w:top="1417" w:right="1417" w:bottom="1417" w:left="1417" w:header="720" w:footer="720" w:gutter="0"/>
@@ -3466,15 +3705,6 @@
 </file>
 
 <file path=customXml/item1.xml><?xml version="1.0" encoding="utf-8"?>
-<?mso-contentType ?>
-<FormTemplates xmlns="http://schemas.microsoft.com/sharepoint/v3/contenttype/forms">
-  <Display>DocumentLibraryForm</Display>
-  <Edit>DocumentLibraryForm</Edit>
-  <New>DocumentLibraryForm</New>
-</FormTemplates>
-</file>
-
-<file path=customXml/item2.xml><?xml version="1.0" encoding="utf-8"?>
 <ct:contentTypeSchema xmlns:ct="http://schemas.microsoft.com/office/2006/metadata/contentType" xmlns:ma="http://schemas.microsoft.com/office/2006/metadata/properties/metaAttributes" ct:_="" ma:_="" ma:contentTypeName="Dokument" ma:contentTypeID="0x010100420AE66457A43740AE1EAB3CD114EE32" ma:contentTypeVersion="11" ma:contentTypeDescription="Utwórz nowy dokument." ma:contentTypeScope="" ma:versionID="b7944d1fb6247475f8bbaf98b27a0332">
   <xsd:schema xmlns:xsd="http://www.w3.org/2001/XMLSchema" xmlns:xs="http://www.w3.org/2001/XMLSchema" xmlns:p="http://schemas.microsoft.com/office/2006/metadata/properties" xmlns:ns3="8c0450b4-52b1-4774-b115-69fdef19c40a" targetNamespace="http://schemas.microsoft.com/office/2006/metadata/properties" ma:root="true" ma:fieldsID="12435e6836a551c0ef3554049423e8f6" ns3:_="">
     <xsd:import namespace="8c0450b4-52b1-4774-b115-69fdef19c40a"/>
@@ -3662,11 +3892,16 @@
 </ct:contentTypeSchema>
 </file>
 
-<file path=customXml/item3.xml><?xml version="1.0" encoding="utf-8"?>
-<b:Sources xmlns:b="http://schemas.openxmlformats.org/officeDocument/2006/bibliography" xmlns="http://schemas.openxmlformats.org/officeDocument/2006/bibliography" SelectedStyle="\APASixthEditionOfficeOnline.xsl" StyleName="APA" Version="6"/>
+<file path=customXml/item2.xml><?xml version="1.0" encoding="utf-8"?>
+<?mso-contentType ?>
+<FormTemplates xmlns="http://schemas.microsoft.com/sharepoint/v3/contenttype/forms">
+  <Display>DocumentLibraryForm</Display>
+  <Edit>DocumentLibraryForm</Edit>
+  <New>DocumentLibraryForm</New>
+</FormTemplates>
 </file>
 
-<file path=customXml/item4.xml><?xml version="1.0" encoding="utf-8"?>
+<file path=customXml/item3.xml><?xml version="1.0" encoding="utf-8"?>
 <p:properties xmlns:p="http://schemas.microsoft.com/office/2006/metadata/properties" xmlns:xsi="http://www.w3.org/2001/XMLSchema-instance" xmlns:pc="http://schemas.microsoft.com/office/infopath/2007/PartnerControls">
   <documentManagement>
     <_activity xmlns="8c0450b4-52b1-4774-b115-69fdef19c40a" xsi:nil="true"/>
@@ -3674,15 +3909,11 @@
 </p:properties>
 </file>
 
-<file path=customXml/itemProps1.xml><?xml version="1.0" encoding="utf-8"?>
-<ds:datastoreItem xmlns:ds="http://schemas.openxmlformats.org/officeDocument/2006/customXml" ds:itemID="{7E6C9D04-A652-49B0-A9D3-FB33376B443F}">
-  <ds:schemaRefs>
-    <ds:schemaRef ds:uri="http://schemas.microsoft.com/sharepoint/v3/contenttype/forms"/>
-  </ds:schemaRefs>
-</ds:datastoreItem>
+<file path=customXml/item4.xml><?xml version="1.0" encoding="utf-8"?>
+<b:Sources xmlns:b="http://schemas.openxmlformats.org/officeDocument/2006/bibliography" xmlns="http://schemas.openxmlformats.org/officeDocument/2006/bibliography" SelectedStyle="\APASixthEditionOfficeOnline.xsl" StyleName="APA" Version="6"/>
 </file>
 
-<file path=customXml/itemProps2.xml><?xml version="1.0" encoding="utf-8"?>
+<file path=customXml/itemProps1.xml><?xml version="1.0" encoding="utf-8"?>
 <ds:datastoreItem xmlns:ds="http://schemas.openxmlformats.org/officeDocument/2006/customXml" ds:itemID="{2DE9BC7E-617F-4710-96F7-298ED6BC968A}">
   <ds:schemaRefs>
     <ds:schemaRef ds:uri="http://schemas.microsoft.com/office/2006/metadata/contentType"/>
@@ -3700,15 +3931,15 @@
 </ds:datastoreItem>
 </file>
 
-<file path=customXml/itemProps3.xml><?xml version="1.0" encoding="utf-8"?>
-<ds:datastoreItem xmlns:ds="http://schemas.openxmlformats.org/officeDocument/2006/customXml" ds:itemID="{58C0DB9C-F3EC-41E9-93D5-84C86AFACD24}">
+<file path=customXml/itemProps2.xml><?xml version="1.0" encoding="utf-8"?>
+<ds:datastoreItem xmlns:ds="http://schemas.openxmlformats.org/officeDocument/2006/customXml" ds:itemID="{7E6C9D04-A652-49B0-A9D3-FB33376B443F}">
   <ds:schemaRefs>
-    <ds:schemaRef ds:uri="http://schemas.openxmlformats.org/officeDocument/2006/bibliography"/>
+    <ds:schemaRef ds:uri="http://schemas.microsoft.com/sharepoint/v3/contenttype/forms"/>
   </ds:schemaRefs>
 </ds:datastoreItem>
 </file>
 
-<file path=customXml/itemProps4.xml><?xml version="1.0" encoding="utf-8"?>
+<file path=customXml/itemProps3.xml><?xml version="1.0" encoding="utf-8"?>
 <ds:datastoreItem xmlns:ds="http://schemas.openxmlformats.org/officeDocument/2006/customXml" ds:itemID="{FE22518A-9B45-4C99-82CB-2F5C03E23EC1}">
   <ds:schemaRefs>
     <ds:schemaRef ds:uri="http://schemas.microsoft.com/office/2006/metadata/properties"/>
@@ -3716,4 +3947,12 @@
     <ds:schemaRef ds:uri="8c0450b4-52b1-4774-b115-69fdef19c40a"/>
   </ds:schemaRefs>
 </ds:datastoreItem>
+</file>
+
+<file path=customXml/itemProps4.xml><?xml version="1.0" encoding="utf-8"?>
+<ds:datastoreItem xmlns:ds="http://schemas.openxmlformats.org/officeDocument/2006/customXml" ds:itemID="{58C0DB9C-F3EC-41E9-93D5-84C86AFACD24}">
+  <ds:schemaRefs>
+    <ds:schemaRef ds:uri="http://schemas.openxmlformats.org/officeDocument/2006/bibliography"/>
+  </ds:schemaRefs>
+</ds:datastoreItem>
 </file>
</xml_diff>

<commit_message>
Instalacja Ubuntu na VMWare
</commit_message>
<xml_diff>
--- a/Master Thesis/Security of Operating Systems in Virtual Environments.docx
+++ b/Master Thesis/Security of Operating Systems in Virtual Environments.docx
@@ -1624,6 +1624,265 @@
     </w:p>
     <w:p>
       <w:r>
+        <w:lastRenderedPageBreak/>
+        <w:drawing>
+          <wp:inline distT="0" distB="0" distL="0" distR="0" wp14:anchorId="05E0BDC1" wp14:editId="19DC44EC">
+            <wp:extent cx="3181350" cy="3181350"/>
+            <wp:effectExtent l="0" t="0" r="0" b="0"/>
+            <wp:docPr id="1174277039" name="Picture 1" descr="A screenshot of a computer&#10;&#10;AI-generated content may be incorrect."/>
+            <wp:cNvGraphicFramePr>
+              <a:graphicFrameLocks xmlns:a="http://schemas.openxmlformats.org/drawingml/2006/main" noChangeAspect="1"/>
+            </wp:cNvGraphicFramePr>
+            <a:graphic xmlns:a="http://schemas.openxmlformats.org/drawingml/2006/main">
+              <a:graphicData uri="http://schemas.openxmlformats.org/drawingml/2006/picture">
+                <pic:pic xmlns:pic="http://schemas.openxmlformats.org/drawingml/2006/picture">
+                  <pic:nvPicPr>
+                    <pic:cNvPr id="1174277039" name="Picture 1" descr="A screenshot of a computer&#10;&#10;AI-generated content may be incorrect."/>
+                    <pic:cNvPicPr/>
+                  </pic:nvPicPr>
+                  <pic:blipFill>
+                    <a:blip r:embed="rId27"/>
+                    <a:stretch>
+                      <a:fillRect/>
+                    </a:stretch>
+                  </pic:blipFill>
+                  <pic:spPr>
+                    <a:xfrm>
+                      <a:off x="0" y="0"/>
+                      <a:ext cx="3181794" cy="3181794"/>
+                    </a:xfrm>
+                    <a:prstGeom prst="rect">
+                      <a:avLst/>
+                    </a:prstGeom>
+                  </pic:spPr>
+                </pic:pic>
+              </a:graphicData>
+            </a:graphic>
+          </wp:inline>
+        </w:drawing>
+      </w:r>
+    </w:p>
+    <w:p>
+      <w:r>
+        <w:t>Fot. 1</w:t>
+      </w:r>
+      <w:r>
+        <w:t>5</w:t>
+      </w:r>
+      <w:r>
+        <w:t xml:space="preserve">. </w:t>
+      </w:r>
+      <w:r>
+        <w:t>Personalizacja systemu Linux.</w:t>
+      </w:r>
+      <w:r>
+        <w:t xml:space="preserve"> </w:t>
+      </w:r>
+    </w:p>
+    <w:p/>
+    <w:p>
+      <w:r>
+        <w:t xml:space="preserve">Dla porządku ustawiono nazwę </w:t>
+      </w:r>
+      <w:proofErr w:type="spellStart"/>
+      <w:r>
+        <w:t>SecurityTest</w:t>
+      </w:r>
+      <w:proofErr w:type="spellEnd"/>
+      <w:r>
+        <w:t xml:space="preserve"> dla systemu Linux oraz nazwę użytkownika </w:t>
+      </w:r>
+      <w:proofErr w:type="spellStart"/>
+      <w:r>
+        <w:t>vmtestuser</w:t>
+      </w:r>
+      <w:proofErr w:type="spellEnd"/>
+      <w:r>
+        <w:t xml:space="preserve">. </w:t>
+      </w:r>
+    </w:p>
+    <w:p/>
+    <w:p>
+      <w:r>
+        <w:drawing>
+          <wp:inline distT="0" distB="0" distL="0" distR="0" wp14:anchorId="33F6F7D2" wp14:editId="3283E9E0">
+            <wp:extent cx="4029637" cy="2286319"/>
+            <wp:effectExtent l="0" t="0" r="9525" b="0"/>
+            <wp:docPr id="409534415" name="Picture 1" descr="A screenshot of a computer&#10;&#10;AI-generated content may be incorrect."/>
+            <wp:cNvGraphicFramePr>
+              <a:graphicFrameLocks xmlns:a="http://schemas.openxmlformats.org/drawingml/2006/main" noChangeAspect="1"/>
+            </wp:cNvGraphicFramePr>
+            <a:graphic xmlns:a="http://schemas.openxmlformats.org/drawingml/2006/main">
+              <a:graphicData uri="http://schemas.openxmlformats.org/drawingml/2006/picture">
+                <pic:pic xmlns:pic="http://schemas.openxmlformats.org/drawingml/2006/picture">
+                  <pic:nvPicPr>
+                    <pic:cNvPr id="409534415" name="Picture 1" descr="A screenshot of a computer&#10;&#10;AI-generated content may be incorrect."/>
+                    <pic:cNvPicPr/>
+                  </pic:nvPicPr>
+                  <pic:blipFill>
+                    <a:blip r:embed="rId28"/>
+                    <a:stretch>
+                      <a:fillRect/>
+                    </a:stretch>
+                  </pic:blipFill>
+                  <pic:spPr>
+                    <a:xfrm>
+                      <a:off x="0" y="0"/>
+                      <a:ext cx="4029637" cy="2286319"/>
+                    </a:xfrm>
+                    <a:prstGeom prst="rect">
+                      <a:avLst/>
+                    </a:prstGeom>
+                  </pic:spPr>
+                </pic:pic>
+              </a:graphicData>
+            </a:graphic>
+          </wp:inline>
+        </w:drawing>
+      </w:r>
+    </w:p>
+    <w:p>
+      <w:r>
+        <w:t>Fot. 1</w:t>
+      </w:r>
+      <w:r>
+        <w:t>5</w:t>
+      </w:r>
+      <w:r>
+        <w:t xml:space="preserve">. </w:t>
+      </w:r>
+      <w:r>
+        <w:t xml:space="preserve">Personalizacja systemu Linux. </w:t>
+      </w:r>
+    </w:p>
+    <w:p/>
+    <w:p>
+      <w:r>
+        <w:t xml:space="preserve">Została również wybrana nazwa maszyny wirtualnej analogiczna do tej z Windows 10. </w:t>
+      </w:r>
+    </w:p>
+    <w:p>
+      <w:r>
+        <w:lastRenderedPageBreak/>
+        <w:drawing>
+          <wp:inline distT="0" distB="0" distL="0" distR="0" wp14:anchorId="6F938208" wp14:editId="0A2C41C8">
+            <wp:extent cx="3982006" cy="1924319"/>
+            <wp:effectExtent l="0" t="0" r="0" b="0"/>
+            <wp:docPr id="2129262061" name="Picture 1" descr="A screenshot of a computer&#10;&#10;AI-generated content may be incorrect."/>
+            <wp:cNvGraphicFramePr>
+              <a:graphicFrameLocks xmlns:a="http://schemas.openxmlformats.org/drawingml/2006/main" noChangeAspect="1"/>
+            </wp:cNvGraphicFramePr>
+            <a:graphic xmlns:a="http://schemas.openxmlformats.org/drawingml/2006/main">
+              <a:graphicData uri="http://schemas.openxmlformats.org/drawingml/2006/picture">
+                <pic:pic xmlns:pic="http://schemas.openxmlformats.org/drawingml/2006/picture">
+                  <pic:nvPicPr>
+                    <pic:cNvPr id="2129262061" name="Picture 1" descr="A screenshot of a computer&#10;&#10;AI-generated content may be incorrect."/>
+                    <pic:cNvPicPr/>
+                  </pic:nvPicPr>
+                  <pic:blipFill>
+                    <a:blip r:embed="rId29"/>
+                    <a:stretch>
+                      <a:fillRect/>
+                    </a:stretch>
+                  </pic:blipFill>
+                  <pic:spPr>
+                    <a:xfrm>
+                      <a:off x="0" y="0"/>
+                      <a:ext cx="3982006" cy="1924319"/>
+                    </a:xfrm>
+                    <a:prstGeom prst="rect">
+                      <a:avLst/>
+                    </a:prstGeom>
+                  </pic:spPr>
+                </pic:pic>
+              </a:graphicData>
+            </a:graphic>
+          </wp:inline>
+        </w:drawing>
+      </w:r>
+    </w:p>
+    <w:p>
+      <w:r>
+        <w:t>Fot. 1</w:t>
+      </w:r>
+      <w:r>
+        <w:t>6</w:t>
+      </w:r>
+      <w:r>
+        <w:t xml:space="preserve">. </w:t>
+      </w:r>
+      <w:r>
+        <w:t xml:space="preserve">Wybór typu dysku dla </w:t>
+      </w:r>
+      <w:proofErr w:type="spellStart"/>
+      <w:r>
+        <w:t>Linuxa</w:t>
+      </w:r>
+      <w:proofErr w:type="spellEnd"/>
+      <w:r>
+        <w:t xml:space="preserve"> </w:t>
+      </w:r>
+      <w:proofErr w:type="spellStart"/>
+      <w:r>
+        <w:t>wVMWare</w:t>
+      </w:r>
+      <w:proofErr w:type="spellEnd"/>
+      <w:r>
+        <w:t xml:space="preserve">. </w:t>
+      </w:r>
+    </w:p>
+    <w:p/>
+    <w:p>
+      <w:r>
+        <w:t xml:space="preserve">Wyjątkowo, dla </w:t>
+      </w:r>
+      <w:proofErr w:type="spellStart"/>
+      <w:r>
+        <w:t>Linuxa</w:t>
+      </w:r>
+      <w:proofErr w:type="spellEnd"/>
+      <w:r>
+        <w:t xml:space="preserve"> wybrano typ dysku SCSI, czyli inaczej niż </w:t>
+      </w:r>
+      <w:proofErr w:type="spellStart"/>
+      <w:r>
+        <w:t>NVMe</w:t>
+      </w:r>
+      <w:proofErr w:type="spellEnd"/>
+      <w:r>
+        <w:t xml:space="preserve"> dla systemu Windows. Wynika to z zaleceń </w:t>
+      </w:r>
+      <w:proofErr w:type="spellStart"/>
+      <w:r>
+        <w:t>istalatora</w:t>
+      </w:r>
+      <w:proofErr w:type="spellEnd"/>
+      <w:r>
+        <w:t xml:space="preserve">, co wynika z tego, że Windows 10 domyślnie wspiera typ </w:t>
+      </w:r>
+      <w:proofErr w:type="spellStart"/>
+      <w:r>
+        <w:t>NVMe</w:t>
+      </w:r>
+      <w:proofErr w:type="spellEnd"/>
+      <w:r>
+        <w:t xml:space="preserve">, natomiast </w:t>
+      </w:r>
+      <w:proofErr w:type="spellStart"/>
+      <w:r>
+        <w:t>Ubuntu</w:t>
+      </w:r>
+      <w:proofErr w:type="spellEnd"/>
+      <w:r>
+        <w:t xml:space="preserve"> zapewnia lepszą kompatybilność oraz stabilność przy kontrolerze SCSI. Ze względu na to, że testy skupiają się na aspektach bezpieczeństwa, a nie wydajności, różnice te nie mają znaczenia w kontekście wyników przeprowadzanych badań. </w:t>
+      </w:r>
+    </w:p>
+    <w:p/>
+    <w:p>
+      <w:r>
+        <w:t xml:space="preserve">Reszta parametrów została dobrana identycznie, jak dla maszyny wirtualnej z systemem Windows 10. </w:t>
+      </w:r>
+      <w:r>
         <w:br w:type="page"/>
       </w:r>
     </w:p>
@@ -1634,15 +1893,7 @@
       </w:r>
     </w:p>
     <w:p>
-      <w:pPr>
-        <w:rPr>
-          <w:lang w:val="en-US"/>
-        </w:rPr>
-      </w:pPr>
-      <w:r>
-        <w:rPr>
-          <w:lang w:val="en-US"/>
-        </w:rPr>
+      <w:r>
         <w:t>[1] Virtualization Throughout the Software Lifecycle, Sarah N. Crutchfield</w:t>
       </w:r>
     </w:p>
@@ -1748,7 +1999,7 @@
         </w:rPr>
         <w:t xml:space="preserve">[6] </w:t>
       </w:r>
-      <w:hyperlink r:id="rId27" w:history="1">
+      <w:hyperlink r:id="rId30" w:history="1">
         <w:r>
           <w:rPr>
             <w:rStyle w:val="Hyperlink"/>
@@ -1801,7 +2052,79 @@
         <w:t xml:space="preserve"> dlaczego w takich wersjach</w:t>
       </w:r>
     </w:p>
+    <w:p>
+      <w:r>
+        <w:t xml:space="preserve">Narzędzie – </w:t>
+      </w:r>
+      <w:proofErr w:type="spellStart"/>
+      <w:r>
+        <w:t>kali</w:t>
+      </w:r>
+      <w:proofErr w:type="spellEnd"/>
+      <w:r>
+        <w:t xml:space="preserve"> </w:t>
+      </w:r>
+      <w:proofErr w:type="spellStart"/>
+      <w:r>
+        <w:t>linux</w:t>
+      </w:r>
+      <w:proofErr w:type="spellEnd"/>
+    </w:p>
+    <w:p>
+      <w:r>
+        <w:t>‘wykorzystanie istniejących narzędzi, wyodrębnienie obszarów bezpieczeństwa, przeprowadzenie testów, podsumowanie i wnioski’</w:t>
+      </w:r>
+    </w:p>
     <w:p/>
+    <w:p>
+      <w:r>
+        <w:t>Uzasadnienie czemu te a nie inne narzędzia</w:t>
+      </w:r>
+    </w:p>
+    <w:p/>
+    <w:p>
+      <w:r>
+        <w:t>Mocne wyodrębnienie obszarów bezpieczeństwa</w:t>
+      </w:r>
+    </w:p>
+    <w:p>
+      <w:r>
+        <w:t>Kompleksowa ocena bezpieczeństwa systemów wirtualnych</w:t>
+      </w:r>
+    </w:p>
+    <w:p/>
+    <w:p>
+      <w:r>
+        <w:t>Które systemy na jaki typ ataków</w:t>
+      </w:r>
+    </w:p>
+    <w:p/>
+    <w:p/>
+    <w:p>
+      <w:proofErr w:type="spellStart"/>
+      <w:r>
+        <w:t>Ubuntu</w:t>
+      </w:r>
+      <w:proofErr w:type="spellEnd"/>
+      <w:r>
+        <w:t>:</w:t>
+      </w:r>
+      <w:r>
+        <w:br/>
+      </w:r>
+      <w:proofErr w:type="spellStart"/>
+      <w:r>
+        <w:t>vmtestuser</w:t>
+      </w:r>
+      <w:proofErr w:type="spellEnd"/>
+    </w:p>
+    <w:p>
+      <w:proofErr w:type="spellStart"/>
+      <w:r>
+        <w:t>password</w:t>
+      </w:r>
+      <w:proofErr w:type="spellEnd"/>
+    </w:p>
     <w:sectPr>
       <w:pgSz w:w="12240" w:h="15840"/>
       <w:pgMar w:top="1417" w:right="1417" w:bottom="1417" w:left="1417" w:header="720" w:footer="720" w:gutter="0"/>

</xml_diff>

<commit_message>
Kali - opis 1
</commit_message>
<xml_diff>
--- a/Master Thesis/Security of Operating Systems in Virtual Environments.docx
+++ b/Master Thesis/Security of Operating Systems in Virtual Environments.docx
@@ -1624,6 +1624,9 @@
     </w:p>
     <w:p>
       <w:r>
+        <w:rPr>
+          <w:noProof/>
+        </w:rPr>
         <w:lastRenderedPageBreak/>
         <w:drawing>
           <wp:inline distT="0" distB="0" distL="0" distR="0" wp14:anchorId="05E0BDC1" wp14:editId="19DC44EC">
@@ -1673,10 +1676,7 @@
         <w:t xml:space="preserve">. </w:t>
       </w:r>
       <w:r>
-        <w:t>Personalizacja systemu Linux.</w:t>
-      </w:r>
-      <w:r>
-        <w:t xml:space="preserve"> </w:t>
+        <w:t xml:space="preserve">Personalizacja systemu Linux. </w:t>
       </w:r>
     </w:p>
     <w:p/>
@@ -1704,6 +1704,9 @@
     <w:p/>
     <w:p>
       <w:r>
+        <w:rPr>
+          <w:noProof/>
+        </w:rPr>
         <w:drawing>
           <wp:inline distT="0" distB="0" distL="0" distR="0" wp14:anchorId="33F6F7D2" wp14:editId="3283E9E0">
             <wp:extent cx="4029637" cy="2286319"/>
@@ -1763,6 +1766,9 @@
     </w:p>
     <w:p>
       <w:r>
+        <w:rPr>
+          <w:noProof/>
+        </w:rPr>
         <w:lastRenderedPageBreak/>
         <w:drawing>
           <wp:inline distT="0" distB="0" distL="0" distR="0" wp14:anchorId="6F938208" wp14:editId="0A2C41C8">
@@ -1882,18 +1888,110 @@
       <w:r>
         <w:t xml:space="preserve">Reszta parametrów została dobrana identycznie, jak dla maszyny wirtualnej z systemem Windows 10. </w:t>
       </w:r>
+    </w:p>
+    <w:p>
+      <w:r>
+        <w:t>Po instalacji</w:t>
+      </w:r>
+      <w:r>
+        <w:t xml:space="preserve"> systemu, zainstalowano także </w:t>
+      </w:r>
+      <w:proofErr w:type="spellStart"/>
+      <w:r>
+        <w:t>VMWare</w:t>
+      </w:r>
+      <w:proofErr w:type="spellEnd"/>
+      <w:r>
+        <w:t xml:space="preserve"> Tools, czyli narzędzia i sterowniki potrzebne do poprawnej i wydajnej pracy maszyny wirtualnej. </w:t>
+      </w:r>
+    </w:p>
+    <w:p>
+      <w:r>
+        <w:t xml:space="preserve"> VMware sugeruje także instalację VMware Tools, co obejmuje potrzebne sterowniki urządzeń wejścia/wyjścia oraz poprawia wydajność maszyny wirtualnej. Narzędzia te zostały zainstalowane. </w:t>
+      </w:r>
+    </w:p>
+    <w:p/>
+    <w:p>
+      <w:r>
+        <w:t>2.4 Kali Linux – narzędzie do przeprowadzania testów</w:t>
+      </w:r>
+    </w:p>
+    <w:p>
+      <w:r>
+        <w:t>Na osobnym komputerze podłączonym do tej samej sieci zainstalowany został system Kali Linux w wersji</w:t>
+      </w:r>
+      <w:r>
+        <w:t xml:space="preserve"> 2025</w:t>
+      </w:r>
+      <w:r>
+        <w:t>.1c. Jest to dystrybucja typu open-</w:t>
+      </w:r>
+      <w:proofErr w:type="spellStart"/>
+      <w:r>
+        <w:t>source</w:t>
+      </w:r>
+      <w:proofErr w:type="spellEnd"/>
+      <w:r>
+        <w:t xml:space="preserve"> oparta na systemie </w:t>
+      </w:r>
+      <w:proofErr w:type="spellStart"/>
+      <w:r>
+        <w:t>Debian</w:t>
+      </w:r>
+      <w:proofErr w:type="spellEnd"/>
+      <w:r>
+        <w:t xml:space="preserve">, stworzona przez </w:t>
+      </w:r>
+      <w:proofErr w:type="spellStart"/>
+      <w:r>
+        <w:t>Offensive</w:t>
+      </w:r>
+      <w:proofErr w:type="spellEnd"/>
+      <w:r>
+        <w:t xml:space="preserve"> Security w celach przeprowadzania testów penetracyjnych oraz audytów bezpieczeństwa. </w:t>
+      </w:r>
+      <w:r>
+        <w:t>Posiada on wbudowane narzędzia dedykowane testom bezpieczeństwa, a także dostosowane jądro systemu do wstrzykiwania różnego rodzaju pakietów [8].</w:t>
+      </w:r>
+    </w:p>
+    <w:p>
+      <w:r>
+        <w:t xml:space="preserve">System ten został wybrany do testów, ze względu na swoją popularność, stabilność oraz szeroką społeczność skupioną wokół oprogramowania. Jest to adekwatne narzędzie do przeprowadzenia testów bezpieczeństwa w środowiskach wirtualnych. </w:t>
+      </w:r>
+    </w:p>
+    <w:p/>
+    <w:p>
       <w:r>
         <w:br w:type="page"/>
       </w:r>
     </w:p>
     <w:p/>
-    <w:p>
-      <w:r>
+    <w:p/>
+    <w:p>
+      <w:pPr>
+        <w:rPr>
+          <w:lang w:val="en-US"/>
+        </w:rPr>
+      </w:pPr>
+      <w:proofErr w:type="spellStart"/>
+      <w:r>
+        <w:rPr>
+          <w:lang w:val="en-US"/>
+        </w:rPr>
         <w:t>Bibliografia</w:t>
       </w:r>
-    </w:p>
-    <w:p>
-      <w:r>
+      <w:proofErr w:type="spellEnd"/>
+    </w:p>
+    <w:p>
+      <w:pPr>
+        <w:rPr>
+          <w:lang w:val="en-US"/>
+        </w:rPr>
+      </w:pPr>
+      <w:r>
+        <w:rPr>
+          <w:lang w:val="en-US"/>
+        </w:rPr>
         <w:t>[1] Virtualization Throughout the Software Lifecycle, Sarah N. Crutchfield</w:t>
       </w:r>
     </w:p>
@@ -2012,20 +2110,21 @@
     <w:p>
       <w:pPr>
         <w:rPr>
-          <w:lang w:val="en-US"/>
-        </w:rPr>
-      </w:pPr>
-      <w:r>
-        <w:rPr>
-          <w:lang w:val="en-US"/>
-        </w:rPr>
-        <w:t>[7] UEFI Memory Forensics: A Framework for UEFI Threat Analysis Kalanit Suzan Segal</w:t>
-      </w:r>
-      <w:r>
-        <w:rPr>
           <w:rFonts w:ascii="Cambria Math" w:hAnsi="Cambria Math" w:cs="Cambria Math"/>
           <w:lang w:val="en-US"/>
         </w:rPr>
+      </w:pPr>
+      <w:r>
+        <w:rPr>
+          <w:lang w:val="en-US"/>
+        </w:rPr>
+        <w:t>[7] UEFI Memory Forensics: A Framework for UEFI Threat Analysis Kalanit Suzan Segal</w:t>
+      </w:r>
+      <w:r>
+        <w:rPr>
+          <w:rFonts w:ascii="Cambria Math" w:hAnsi="Cambria Math" w:cs="Cambria Math"/>
+          <w:lang w:val="en-US"/>
+        </w:rPr>
         <w:t>∗</w:t>
       </w:r>
     </w:p>
@@ -2035,6 +2134,26 @@
           <w:lang w:val="en-US"/>
         </w:rPr>
       </w:pPr>
+      <w:r>
+        <w:rPr>
+          <w:rFonts w:ascii="Cambria Math" w:hAnsi="Cambria Math" w:cs="Cambria Math"/>
+          <w:lang w:val="en-US"/>
+        </w:rPr>
+        <w:t xml:space="preserve">[8] </w:t>
+      </w:r>
+      <w:r>
+        <w:rPr>
+          <w:lang w:val="en-US"/>
+        </w:rPr>
+        <w:t>https://www.kali.org/docs/introduction/what-is-kali-linux/</w:t>
+      </w:r>
+    </w:p>
+    <w:p>
+      <w:pPr>
+        <w:rPr>
+          <w:lang w:val="en-US"/>
+        </w:rPr>
+      </w:pPr>
     </w:p>
     <w:p>
       <w:r>
@@ -2051,24 +2170,6 @@
       <w:r>
         <w:t xml:space="preserve"> dlaczego w takich wersjach</w:t>
       </w:r>
-    </w:p>
-    <w:p>
-      <w:r>
-        <w:t xml:space="preserve">Narzędzie – </w:t>
-      </w:r>
-      <w:proofErr w:type="spellStart"/>
-      <w:r>
-        <w:t>kali</w:t>
-      </w:r>
-      <w:proofErr w:type="spellEnd"/>
-      <w:r>
-        <w:t xml:space="preserve"> </w:t>
-      </w:r>
-      <w:proofErr w:type="spellStart"/>
-      <w:r>
-        <w:t>linux</w:t>
-      </w:r>
-      <w:proofErr w:type="spellEnd"/>
     </w:p>
     <w:p>
       <w:r>
@@ -2119,6 +2220,31 @@
       <w:proofErr w:type="spellEnd"/>
     </w:p>
     <w:p>
+      <w:proofErr w:type="spellStart"/>
+      <w:r>
+        <w:t>p</w:t>
+      </w:r>
+      <w:r>
+        <w:t>assword</w:t>
+      </w:r>
+      <w:proofErr w:type="spellEnd"/>
+    </w:p>
+    <w:p/>
+    <w:p>
+      <w:r>
+        <w:lastRenderedPageBreak/>
+        <w:t>Kali:</w:t>
+      </w:r>
+    </w:p>
+    <w:p>
+      <w:proofErr w:type="spellStart"/>
+      <w:r>
+        <w:t>kaliuser</w:t>
+      </w:r>
+      <w:proofErr w:type="spellEnd"/>
+      <w:r>
+        <w:tab/>
+      </w:r>
       <w:proofErr w:type="spellStart"/>
       <w:r>
         <w:t>password</w:t>
@@ -3921,15 +4047,6 @@
 </file>
 
 <file path=customXml/item1.xml><?xml version="1.0" encoding="utf-8"?>
-<?mso-contentType ?>
-<FormTemplates xmlns="http://schemas.microsoft.com/sharepoint/v3/contenttype/forms">
-  <Display>DocumentLibraryForm</Display>
-  <Edit>DocumentLibraryForm</Edit>
-  <New>DocumentLibraryForm</New>
-</FormTemplates>
-</file>
-
-<file path=customXml/item2.xml><?xml version="1.0" encoding="utf-8"?>
 <ct:contentTypeSchema xmlns:ct="http://schemas.microsoft.com/office/2006/metadata/contentType" xmlns:ma="http://schemas.microsoft.com/office/2006/metadata/properties/metaAttributes" ct:_="" ma:_="" ma:contentTypeName="Dokument" ma:contentTypeID="0x010100420AE66457A43740AE1EAB3CD114EE32" ma:contentTypeVersion="11" ma:contentTypeDescription="Utwórz nowy dokument." ma:contentTypeScope="" ma:versionID="b7944d1fb6247475f8bbaf98b27a0332">
   <xsd:schema xmlns:xsd="http://www.w3.org/2001/XMLSchema" xmlns:xs="http://www.w3.org/2001/XMLSchema" xmlns:p="http://schemas.microsoft.com/office/2006/metadata/properties" xmlns:ns3="8c0450b4-52b1-4774-b115-69fdef19c40a" targetNamespace="http://schemas.microsoft.com/office/2006/metadata/properties" ma:root="true" ma:fieldsID="12435e6836a551c0ef3554049423e8f6" ns3:_="">
     <xsd:import namespace="8c0450b4-52b1-4774-b115-69fdef19c40a"/>
@@ -4117,11 +4234,16 @@
 </ct:contentTypeSchema>
 </file>
 
-<file path=customXml/item3.xml><?xml version="1.0" encoding="utf-8"?>
-<b:Sources xmlns:b="http://schemas.openxmlformats.org/officeDocument/2006/bibliography" xmlns="http://schemas.openxmlformats.org/officeDocument/2006/bibliography" SelectedStyle="\APASixthEditionOfficeOnline.xsl" StyleName="APA" Version="6"/>
+<file path=customXml/item2.xml><?xml version="1.0" encoding="utf-8"?>
+<?mso-contentType ?>
+<FormTemplates xmlns="http://schemas.microsoft.com/sharepoint/v3/contenttype/forms">
+  <Display>DocumentLibraryForm</Display>
+  <Edit>DocumentLibraryForm</Edit>
+  <New>DocumentLibraryForm</New>
+</FormTemplates>
 </file>
 
-<file path=customXml/item4.xml><?xml version="1.0" encoding="utf-8"?>
+<file path=customXml/item3.xml><?xml version="1.0" encoding="utf-8"?>
 <p:properties xmlns:p="http://schemas.microsoft.com/office/2006/metadata/properties" xmlns:xsi="http://www.w3.org/2001/XMLSchema-instance" xmlns:pc="http://schemas.microsoft.com/office/infopath/2007/PartnerControls">
   <documentManagement>
     <_activity xmlns="8c0450b4-52b1-4774-b115-69fdef19c40a" xsi:nil="true"/>
@@ -4129,15 +4251,11 @@
 </p:properties>
 </file>
 
-<file path=customXml/itemProps1.xml><?xml version="1.0" encoding="utf-8"?>
-<ds:datastoreItem xmlns:ds="http://schemas.openxmlformats.org/officeDocument/2006/customXml" ds:itemID="{7E6C9D04-A652-49B0-A9D3-FB33376B443F}">
-  <ds:schemaRefs>
-    <ds:schemaRef ds:uri="http://schemas.microsoft.com/sharepoint/v3/contenttype/forms"/>
-  </ds:schemaRefs>
-</ds:datastoreItem>
+<file path=customXml/item4.xml><?xml version="1.0" encoding="utf-8"?>
+<b:Sources xmlns:b="http://schemas.openxmlformats.org/officeDocument/2006/bibliography" xmlns="http://schemas.openxmlformats.org/officeDocument/2006/bibliography" SelectedStyle="\APASixthEditionOfficeOnline.xsl" StyleName="APA" Version="6"/>
 </file>
 
-<file path=customXml/itemProps2.xml><?xml version="1.0" encoding="utf-8"?>
+<file path=customXml/itemProps1.xml><?xml version="1.0" encoding="utf-8"?>
 <ds:datastoreItem xmlns:ds="http://schemas.openxmlformats.org/officeDocument/2006/customXml" ds:itemID="{2DE9BC7E-617F-4710-96F7-298ED6BC968A}">
   <ds:schemaRefs>
     <ds:schemaRef ds:uri="http://schemas.microsoft.com/office/2006/metadata/contentType"/>
@@ -4155,15 +4273,15 @@
 </ds:datastoreItem>
 </file>
 
-<file path=customXml/itemProps3.xml><?xml version="1.0" encoding="utf-8"?>
-<ds:datastoreItem xmlns:ds="http://schemas.openxmlformats.org/officeDocument/2006/customXml" ds:itemID="{58C0DB9C-F3EC-41E9-93D5-84C86AFACD24}">
+<file path=customXml/itemProps2.xml><?xml version="1.0" encoding="utf-8"?>
+<ds:datastoreItem xmlns:ds="http://schemas.openxmlformats.org/officeDocument/2006/customXml" ds:itemID="{7E6C9D04-A652-49B0-A9D3-FB33376B443F}">
   <ds:schemaRefs>
-    <ds:schemaRef ds:uri="http://schemas.openxmlformats.org/officeDocument/2006/bibliography"/>
+    <ds:schemaRef ds:uri="http://schemas.microsoft.com/sharepoint/v3/contenttype/forms"/>
   </ds:schemaRefs>
 </ds:datastoreItem>
 </file>
 
-<file path=customXml/itemProps4.xml><?xml version="1.0" encoding="utf-8"?>
+<file path=customXml/itemProps3.xml><?xml version="1.0" encoding="utf-8"?>
 <ds:datastoreItem xmlns:ds="http://schemas.openxmlformats.org/officeDocument/2006/customXml" ds:itemID="{FE22518A-9B45-4C99-82CB-2F5C03E23EC1}">
   <ds:schemaRefs>
     <ds:schemaRef ds:uri="http://schemas.microsoft.com/office/2006/metadata/properties"/>
@@ -4171,4 +4289,12 @@
     <ds:schemaRef ds:uri="8c0450b4-52b1-4774-b115-69fdef19c40a"/>
   </ds:schemaRefs>
 </ds:datastoreItem>
+</file>
+
+<file path=customXml/itemProps4.xml><?xml version="1.0" encoding="utf-8"?>
+<ds:datastoreItem xmlns:ds="http://schemas.openxmlformats.org/officeDocument/2006/customXml" ds:itemID="{58C0DB9C-F3EC-41E9-93D5-84C86AFACD24}">
+  <ds:schemaRefs>
+    <ds:schemaRef ds:uri="http://schemas.openxmlformats.org/officeDocument/2006/bibliography"/>
+  </ds:schemaRefs>
+</ds:datastoreItem>
 </file>
</xml_diff>

<commit_message>
edit: modyfikacje w 4.1 sniffing
</commit_message>
<xml_diff>
--- a/Master Thesis/Security of Operating Systems in Virtual Environments.docx
+++ b/Master Thesis/Security of Operating Systems in Virtual Environments.docx
@@ -766,23 +766,127 @@
     <w:p>
       <w:r>
         <w:lastRenderedPageBreak/>
-        <w:t>4. Testowanie bezpieczeństwa – faza pierwsza</w:t>
-      </w:r>
-    </w:p>
-    <w:p>
-      <w:r>
-        <w:t>4.1 Ataki sieciowe</w:t>
-      </w:r>
-    </w:p>
-    <w:p>
-      <w:r>
-        <w:t xml:space="preserve">a) </w:t>
+        <w:t>4</w:t>
+      </w:r>
+      <w:r>
+        <w:t>. Testowanie bezpieczeństwa -</w:t>
+      </w:r>
+      <w:r>
+        <w:t xml:space="preserve"> </w:t>
+      </w:r>
+      <w:r>
+        <w:t>a</w:t>
+      </w:r>
+      <w:r>
+        <w:t>taki sieciowe</w:t>
+      </w:r>
+    </w:p>
+    <w:p>
+      <w:r>
+        <w:t>4.1</w:t>
+      </w:r>
+      <w:r>
+        <w:t xml:space="preserve"> </w:t>
       </w:r>
       <w:proofErr w:type="spellStart"/>
       <w:r>
         <w:t>Sniffing</w:t>
       </w:r>
       <w:proofErr w:type="spellEnd"/>
+    </w:p>
+    <w:p>
+      <w:pPr>
+        <w:jc w:val="both"/>
+      </w:pPr>
+      <w:r>
+        <w:t>Celem testów było sprawdzenie czy możliwe jest pasywne podsłuchiwanie ruchu sieciowego (</w:t>
+      </w:r>
+      <w:proofErr w:type="spellStart"/>
+      <w:r>
+        <w:t>sniffing</w:t>
+      </w:r>
+      <w:proofErr w:type="spellEnd"/>
+      <w:r>
+        <w:t xml:space="preserve">) z </w:t>
+      </w:r>
+      <w:r>
+        <w:t xml:space="preserve">systemu Kali Linux zainstalowanego na fizycznym komputerze, przy użyciu narzędzia </w:t>
+      </w:r>
+      <w:proofErr w:type="spellStart"/>
+      <w:r>
+        <w:t>Wireshark</w:t>
+      </w:r>
+      <w:proofErr w:type="spellEnd"/>
+      <w:r>
+        <w:t>. Wszystkie urządzenia były połączone do tej samej sieci lokalnej (Wi-Fi</w:t>
+      </w:r>
+      <w:r>
+        <w:t>).</w:t>
+      </w:r>
+      <w:r>
+        <w:t xml:space="preserve"> M</w:t>
+      </w:r>
+      <w:r>
+        <w:t>aszyny testowe</w:t>
+      </w:r>
+      <w:r>
+        <w:t xml:space="preserve"> – zarówno fizyczne, jak i wirtualne –</w:t>
+      </w:r>
+      <w:r>
+        <w:t xml:space="preserve"> pracowały w trybie mostkowanym (</w:t>
+      </w:r>
+      <w:proofErr w:type="spellStart"/>
+      <w:r>
+        <w:t>bridged</w:t>
+      </w:r>
+      <w:proofErr w:type="spellEnd"/>
+      <w:r>
+        <w:t>)</w:t>
+      </w:r>
+      <w:r>
+        <w:t xml:space="preserve">, </w:t>
+      </w:r>
+      <w:r>
+        <w:t>co zapewniało im bezpośrednią obecność w tej samej podsieci IP co komputer atakujący</w:t>
+      </w:r>
+      <w:r>
+        <w:t>.</w:t>
+      </w:r>
+      <w:r>
+        <w:t xml:space="preserve"> </w:t>
+      </w:r>
+    </w:p>
+    <w:p>
+      <w:pPr>
+        <w:jc w:val="both"/>
+      </w:pPr>
+      <w:r>
+        <w:t xml:space="preserve">W ramach badania przeprowadzono cztery testy: dwa z systemem Windows 10 (na maszynie fizycznej i wirtualnej) oraz dwa z systemem </w:t>
+      </w:r>
+      <w:proofErr w:type="spellStart"/>
+      <w:r>
+        <w:t>Ubuntu</w:t>
+      </w:r>
+      <w:proofErr w:type="spellEnd"/>
+      <w:r>
+        <w:t xml:space="preserve"> 22.04 (również fizycznie i w VM). We wszystkich przypadkach wyłączono domyślne zabezpieczenia systemowe, takie jak zapora Windows Firewall czy </w:t>
+      </w:r>
+      <w:proofErr w:type="spellStart"/>
+      <w:r>
+        <w:t>ufw</w:t>
+      </w:r>
+      <w:proofErr w:type="spellEnd"/>
+      <w:r>
+        <w:t>, aby sprawdzić, czy ruch HTTP da się przechwycić w warunkach minimalnej ochrony.</w:t>
+      </w:r>
+    </w:p>
+    <w:p>
+      <w:pPr>
+        <w:jc w:val="both"/>
+      </w:pPr>
+      <w:r>
+        <w:t>Tabela poniżej przedstawia zestawienie przeprowadzonych testów:</w:t>
+      </w:r>
     </w:p>
     <w:tbl>
       <w:tblPr>
@@ -791,14 +895,16 @@
         <w:tblLook w:val="04A0" w:firstRow="1" w:lastRow="0" w:firstColumn="1" w:lastColumn="0" w:noHBand="0" w:noVBand="1"/>
       </w:tblPr>
       <w:tblGrid>
-        <w:gridCol w:w="2349"/>
-        <w:gridCol w:w="2349"/>
-        <w:gridCol w:w="2349"/>
+        <w:gridCol w:w="786"/>
+        <w:gridCol w:w="1687"/>
+        <w:gridCol w:w="1510"/>
+        <w:gridCol w:w="2402"/>
+        <w:gridCol w:w="3011"/>
       </w:tblGrid>
       <w:tr>
         <w:tc>
           <w:tcPr>
-            <w:tcW w:w="2349" w:type="dxa"/>
+            <w:tcW w:w="786" w:type="dxa"/>
           </w:tcPr>
           <w:p>
             <w:pPr>
@@ -816,7 +922,7 @@
         </w:tc>
         <w:tc>
           <w:tcPr>
-            <w:tcW w:w="2349" w:type="dxa"/>
+            <w:tcW w:w="1687" w:type="dxa"/>
           </w:tcPr>
           <w:p>
             <w:pPr>
@@ -842,7 +948,7 @@
         </w:tc>
         <w:tc>
           <w:tcPr>
-            <w:tcW w:w="2349" w:type="dxa"/>
+            <w:tcW w:w="1510" w:type="dxa"/>
           </w:tcPr>
           <w:p>
             <w:pPr>
@@ -860,11 +966,29 @@
             <w:proofErr w:type="spellEnd"/>
           </w:p>
         </w:tc>
-      </w:tr>
-      <w:tr>
         <w:tc>
           <w:tcPr>
-            <w:tcW w:w="2349" w:type="dxa"/>
+            <w:tcW w:w="2402" w:type="dxa"/>
+          </w:tcPr>
+          <w:p>
+            <w:pPr>
+              <w:rPr>
+                <w:lang w:val="en-US"/>
+              </w:rPr>
+            </w:pPr>
+            <w:proofErr w:type="spellStart"/>
+            <w:r>
+              <w:rPr>
+                <w:lang w:val="en-US"/>
+              </w:rPr>
+              <w:t>Zabezpieczenia</w:t>
+            </w:r>
+            <w:proofErr w:type="spellEnd"/>
+          </w:p>
+        </w:tc>
+        <w:tc>
+          <w:tcPr>
+            <w:tcW w:w="3011" w:type="dxa"/>
           </w:tcPr>
           <w:p>
             <w:pPr>
@@ -876,13 +1000,41 @@
               <w:rPr>
                 <w:lang w:val="en-US"/>
               </w:rPr>
-              <w:t>A1</w:t>
+              <w:t xml:space="preserve">Ruch HTTP </w:t>
+            </w:r>
+            <w:proofErr w:type="spellStart"/>
+            <w:r>
+              <w:rPr>
+                <w:lang w:val="en-US"/>
+              </w:rPr>
+              <w:t>przechwycony</w:t>
+            </w:r>
+            <w:proofErr w:type="spellEnd"/>
+          </w:p>
+        </w:tc>
+      </w:tr>
+      <w:tr>
+        <w:tc>
+          <w:tcPr>
+            <w:tcW w:w="786" w:type="dxa"/>
+          </w:tcPr>
+          <w:p>
+            <w:pPr>
+              <w:rPr>
+                <w:lang w:val="en-US"/>
+              </w:rPr>
+            </w:pPr>
+            <w:r>
+              <w:rPr>
+                <w:lang w:val="en-US"/>
+              </w:rPr>
+              <w:t>WV</w:t>
             </w:r>
           </w:p>
         </w:tc>
         <w:tc>
           <w:tcPr>
-            <w:tcW w:w="2349" w:type="dxa"/>
+            <w:tcW w:w="1687" w:type="dxa"/>
           </w:tcPr>
           <w:p>
             <w:pPr>
@@ -900,7 +1052,7 @@
         </w:tc>
         <w:tc>
           <w:tcPr>
-            <w:tcW w:w="2349" w:type="dxa"/>
+            <w:tcW w:w="1510" w:type="dxa"/>
           </w:tcPr>
           <w:p>
             <w:pPr>
@@ -916,11 +1068,51 @@
             </w:r>
           </w:p>
         </w:tc>
+        <w:tc>
+          <w:tcPr>
+            <w:tcW w:w="2402" w:type="dxa"/>
+          </w:tcPr>
+          <w:p>
+            <w:pPr>
+              <w:rPr>
+                <w:lang w:val="en-US"/>
+              </w:rPr>
+            </w:pPr>
+            <w:proofErr w:type="spellStart"/>
+            <w:r>
+              <w:rPr>
+                <w:lang w:val="en-US"/>
+              </w:rPr>
+              <w:t>brak</w:t>
+            </w:r>
+            <w:proofErr w:type="spellEnd"/>
+          </w:p>
+        </w:tc>
+        <w:tc>
+          <w:tcPr>
+            <w:tcW w:w="3011" w:type="dxa"/>
+          </w:tcPr>
+          <w:p>
+            <w:pPr>
+              <w:rPr>
+                <w:lang w:val="en-US"/>
+              </w:rPr>
+            </w:pPr>
+            <w:proofErr w:type="spellStart"/>
+            <w:r>
+              <w:rPr>
+                <w:lang w:val="en-US"/>
+              </w:rPr>
+              <w:t>nie</w:t>
+            </w:r>
+            <w:proofErr w:type="spellEnd"/>
+          </w:p>
+        </w:tc>
       </w:tr>
       <w:tr>
         <w:tc>
           <w:tcPr>
-            <w:tcW w:w="2349" w:type="dxa"/>
+            <w:tcW w:w="786" w:type="dxa"/>
           </w:tcPr>
           <w:p>
             <w:pPr>
@@ -932,13 +1124,13 @@
               <w:rPr>
                 <w:lang w:val="en-US"/>
               </w:rPr>
-              <w:t>A2</w:t>
+              <w:t>WB</w:t>
             </w:r>
           </w:p>
         </w:tc>
         <w:tc>
           <w:tcPr>
-            <w:tcW w:w="2349" w:type="dxa"/>
+            <w:tcW w:w="1687" w:type="dxa"/>
           </w:tcPr>
           <w:p>
             <w:pPr>
@@ -956,7 +1148,7 @@
         </w:tc>
         <w:tc>
           <w:tcPr>
-            <w:tcW w:w="2349" w:type="dxa"/>
+            <w:tcW w:w="1510" w:type="dxa"/>
           </w:tcPr>
           <w:p>
             <w:pPr>
@@ -972,11 +1164,51 @@
             </w:r>
           </w:p>
         </w:tc>
+        <w:tc>
+          <w:tcPr>
+            <w:tcW w:w="2402" w:type="dxa"/>
+          </w:tcPr>
+          <w:p>
+            <w:pPr>
+              <w:rPr>
+                <w:lang w:val="en-US"/>
+              </w:rPr>
+            </w:pPr>
+            <w:proofErr w:type="spellStart"/>
+            <w:r>
+              <w:rPr>
+                <w:lang w:val="en-US"/>
+              </w:rPr>
+              <w:t>brak</w:t>
+            </w:r>
+            <w:proofErr w:type="spellEnd"/>
+          </w:p>
+        </w:tc>
+        <w:tc>
+          <w:tcPr>
+            <w:tcW w:w="3011" w:type="dxa"/>
+          </w:tcPr>
+          <w:p>
+            <w:pPr>
+              <w:rPr>
+                <w:lang w:val="en-US"/>
+              </w:rPr>
+            </w:pPr>
+            <w:proofErr w:type="spellStart"/>
+            <w:r>
+              <w:rPr>
+                <w:lang w:val="en-US"/>
+              </w:rPr>
+              <w:t>nie</w:t>
+            </w:r>
+            <w:proofErr w:type="spellEnd"/>
+          </w:p>
+        </w:tc>
       </w:tr>
       <w:tr>
         <w:tc>
           <w:tcPr>
-            <w:tcW w:w="2349" w:type="dxa"/>
+            <w:tcW w:w="786" w:type="dxa"/>
           </w:tcPr>
           <w:p>
             <w:pPr>
@@ -988,13 +1220,13 @@
               <w:rPr>
                 <w:lang w:val="en-US"/>
               </w:rPr>
-              <w:t>A3</w:t>
+              <w:t>UV</w:t>
             </w:r>
           </w:p>
         </w:tc>
         <w:tc>
           <w:tcPr>
-            <w:tcW w:w="2349" w:type="dxa"/>
+            <w:tcW w:w="1687" w:type="dxa"/>
           </w:tcPr>
           <w:p>
             <w:pPr>
@@ -1012,7 +1244,7 @@
         </w:tc>
         <w:tc>
           <w:tcPr>
-            <w:tcW w:w="2349" w:type="dxa"/>
+            <w:tcW w:w="1510" w:type="dxa"/>
           </w:tcPr>
           <w:p>
             <w:pPr>
@@ -1024,20 +1256,48 @@
               <w:rPr>
                 <w:lang w:val="en-US"/>
               </w:rPr>
-              <w:t>V</w:t>
+              <w:t>VMware</w:t>
             </w:r>
+          </w:p>
+        </w:tc>
+        <w:tc>
+          <w:tcPr>
+            <w:tcW w:w="2402" w:type="dxa"/>
+          </w:tcPr>
+          <w:p>
+            <w:pPr>
+              <w:rPr>
+                <w:lang w:val="en-US"/>
+              </w:rPr>
+            </w:pPr>
+            <w:proofErr w:type="spellStart"/>
             <w:r>
               <w:rPr>
                 <w:lang w:val="en-US"/>
               </w:rPr>
-              <w:t>M</w:t>
+              <w:t>brak</w:t>
             </w:r>
+            <w:proofErr w:type="spellEnd"/>
+          </w:p>
+        </w:tc>
+        <w:tc>
+          <w:tcPr>
+            <w:tcW w:w="3011" w:type="dxa"/>
+          </w:tcPr>
+          <w:p>
+            <w:pPr>
+              <w:rPr>
+                <w:lang w:val="en-US"/>
+              </w:rPr>
+            </w:pPr>
+            <w:proofErr w:type="spellStart"/>
             <w:r>
               <w:rPr>
                 <w:lang w:val="en-US"/>
               </w:rPr>
-              <w:t>ware</w:t>
+              <w:t>nie</w:t>
             </w:r>
+            <w:proofErr w:type="spellEnd"/>
           </w:p>
         </w:tc>
       </w:tr>
@@ -1047,7 +1307,7 @@
         </w:trPr>
         <w:tc>
           <w:tcPr>
-            <w:tcW w:w="2349" w:type="dxa"/>
+            <w:tcW w:w="786" w:type="dxa"/>
           </w:tcPr>
           <w:p>
             <w:pPr>
@@ -1059,13 +1319,13 @@
               <w:rPr>
                 <w:lang w:val="en-US"/>
               </w:rPr>
-              <w:t>A4</w:t>
+              <w:t>UB</w:t>
             </w:r>
           </w:p>
         </w:tc>
         <w:tc>
           <w:tcPr>
-            <w:tcW w:w="2349" w:type="dxa"/>
+            <w:tcW w:w="1687" w:type="dxa"/>
           </w:tcPr>
           <w:p>
             <w:pPr>
@@ -1083,7 +1343,7 @@
         </w:tc>
         <w:tc>
           <w:tcPr>
-            <w:tcW w:w="2349" w:type="dxa"/>
+            <w:tcW w:w="1510" w:type="dxa"/>
           </w:tcPr>
           <w:p>
             <w:pPr>
@@ -1099,70 +1359,169 @@
             </w:r>
           </w:p>
         </w:tc>
+        <w:tc>
+          <w:tcPr>
+            <w:tcW w:w="2402" w:type="dxa"/>
+          </w:tcPr>
+          <w:p>
+            <w:pPr>
+              <w:rPr>
+                <w:lang w:val="en-US"/>
+              </w:rPr>
+            </w:pPr>
+            <w:proofErr w:type="spellStart"/>
+            <w:r>
+              <w:rPr>
+                <w:lang w:val="en-US"/>
+              </w:rPr>
+              <w:t>brak</w:t>
+            </w:r>
+            <w:proofErr w:type="spellEnd"/>
+          </w:p>
+        </w:tc>
+        <w:tc>
+          <w:tcPr>
+            <w:tcW w:w="3011" w:type="dxa"/>
+          </w:tcPr>
+          <w:p>
+            <w:pPr>
+              <w:rPr>
+                <w:lang w:val="en-US"/>
+              </w:rPr>
+            </w:pPr>
+            <w:proofErr w:type="spellStart"/>
+            <w:r>
+              <w:rPr>
+                <w:lang w:val="en-US"/>
+              </w:rPr>
+              <w:t>nie</w:t>
+            </w:r>
+            <w:proofErr w:type="spellEnd"/>
+          </w:p>
+        </w:tc>
       </w:tr>
     </w:tbl>
     <w:p>
-      <w:r>
-        <w:t>Tabela</w:t>
+      <w:pPr>
+        <w:jc w:val="both"/>
+      </w:pPr>
+      <w:r>
+        <w:t xml:space="preserve">Tab. X. Testy przeprowadzone w ramach ataku typu </w:t>
+      </w:r>
+      <w:proofErr w:type="spellStart"/>
+      <w:r>
+        <w:t>sniffing</w:t>
+      </w:r>
+      <w:proofErr w:type="spellEnd"/>
+    </w:p>
+    <w:p>
+      <w:pPr>
+        <w:jc w:val="both"/>
+      </w:pPr>
+    </w:p>
+    <w:p>
+      <w:pPr>
+        <w:jc w:val="both"/>
+      </w:pPr>
+      <w:r>
+        <w:t xml:space="preserve">Program </w:t>
+      </w:r>
+      <w:proofErr w:type="spellStart"/>
+      <w:r>
+        <w:t>Wireshark</w:t>
+      </w:r>
+      <w:proofErr w:type="spellEnd"/>
+      <w:r>
+        <w:t xml:space="preserve"> w wersji 4.4.4 został </w:t>
+      </w:r>
+      <w:r>
+        <w:t xml:space="preserve">uruchomiony na interfejsie sieciowym </w:t>
+      </w:r>
+      <w:r>
+        <w:t>wlan0</w:t>
+      </w:r>
+      <w:r>
+        <w:rPr>
+          <w:rStyle w:val="FootnoteReference"/>
+        </w:rPr>
+        <w:footnoteReference w:id="1"/>
+      </w:r>
+      <w:r>
+        <w:t xml:space="preserve">. </w:t>
+      </w:r>
+      <w:r>
+        <w:t xml:space="preserve">Włączony został </w:t>
+      </w:r>
+      <w:r>
+        <w:t xml:space="preserve">tryb </w:t>
+      </w:r>
+      <w:proofErr w:type="spellStart"/>
+      <w:r>
+        <w:t>promiscous</w:t>
+      </w:r>
+      <w:proofErr w:type="spellEnd"/>
+      <w:r>
+        <w:t>.</w:t>
+      </w:r>
+      <w:r>
+        <w:rPr>
+          <w:rStyle w:val="FootnoteReference"/>
+        </w:rPr>
+        <w:footnoteReference w:id="2"/>
       </w:r>
       <w:r>
         <w:t xml:space="preserve"> </w:t>
       </w:r>
       <w:r>
-        <w:t>x</w:t>
-      </w:r>
-      <w:r>
-        <w:t xml:space="preserve">. </w:t>
-      </w:r>
-    </w:p>
-    <w:p>
-      <w:r>
-        <w:t>Celem testów A1-A4 było sprawdzenie czy możliwe jest pasywne podsłuchiwanie ruchu sieciowego (</w:t>
-      </w:r>
-      <w:proofErr w:type="spellStart"/>
-      <w:r>
-        <w:t>sniffing</w:t>
-      </w:r>
-      <w:proofErr w:type="spellEnd"/>
-      <w:r>
-        <w:t xml:space="preserve">) z </w:t>
-      </w:r>
-      <w:r>
-        <w:t xml:space="preserve">systemu Kali Linux zainstalowanego na fizycznym komputerze, przy użyciu narzędzia </w:t>
-      </w:r>
-      <w:proofErr w:type="spellStart"/>
-      <w:r>
-        <w:t>Wireshark</w:t>
-      </w:r>
-      <w:proofErr w:type="spellEnd"/>
-      <w:r>
-        <w:t>. Wszystkie urządzenia były połączone do tej samej sieci lokalnej (Wi-Fi</w:t>
-      </w:r>
-      <w:r>
-        <w:t xml:space="preserve">). We wszystkich wypadkach włączone były domyślne zabezpieczenia systemowe (Firewall dla Windows oraz </w:t>
-      </w:r>
-      <w:proofErr w:type="spellStart"/>
-      <w:r>
-        <w:t>ufw</w:t>
-      </w:r>
-      <w:proofErr w:type="spellEnd"/>
-      <w:r>
-        <w:t xml:space="preserve"> dla </w:t>
-      </w:r>
-      <w:proofErr w:type="spellStart"/>
-      <w:r>
-        <w:t>Ubuntu</w:t>
-      </w:r>
-      <w:proofErr w:type="spellEnd"/>
-      <w:r>
-        <w:t xml:space="preserve">). </w:t>
-      </w:r>
-    </w:p>
-    <w:p>
+        <w:t xml:space="preserve">W celu zawężenia analizy, w </w:t>
+      </w:r>
+      <w:proofErr w:type="spellStart"/>
+      <w:r>
+        <w:t>Wiresharku</w:t>
+      </w:r>
+      <w:proofErr w:type="spellEnd"/>
+      <w:r>
+        <w:t xml:space="preserve"> ustawiono filtr ograniczający rejestrowane pakiety wyłącznie do protokołu HTTP</w:t>
+      </w:r>
+      <w:r>
+        <w:t xml:space="preserve">. Test polegał na odwiedzeniu strony </w:t>
+      </w:r>
+      <w:r>
+        <w:t>HTTP</w:t>
+      </w:r>
+      <w:r>
+        <w:t xml:space="preserve"> (</w:t>
+      </w:r>
+      <w:r>
+        <w:t>http://testphp.vulnweb.com/login.php</w:t>
+      </w:r>
+      <w:r>
+        <w:t>)</w:t>
+      </w:r>
+      <w:r>
+        <w:rPr>
+          <w:rStyle w:val="FootnoteReference"/>
+        </w:rPr>
+        <w:footnoteReference w:id="3"/>
+      </w:r>
+      <w:r>
+        <w:t xml:space="preserve"> na maszynie ofiary oraz zasymulowaniu ruchu poprzez wprowadzenie i wysłanie przykładowych danych logowania. </w:t>
+      </w:r>
+    </w:p>
+    <w:p>
+      <w:pPr>
+        <w:jc w:val="both"/>
+      </w:pPr>
+    </w:p>
+    <w:p>
+      <w:pPr>
+        <w:jc w:val="both"/>
+      </w:pPr>
       <w:r>
         <w:rPr>
           <w:noProof/>
         </w:rPr>
+        <w:lastRenderedPageBreak/>
         <w:drawing>
           <wp:inline distT="0" distB="0" distL="0" distR="0" wp14:anchorId="015F16F0" wp14:editId="42411455">
             <wp:extent cx="5972810" cy="1873250"/>
@@ -1206,63 +1565,46 @@
         <w:t xml:space="preserve">Fot. </w:t>
       </w:r>
       <w:r>
-        <w:t>x</w:t>
-      </w:r>
-      <w:r>
-        <w:t xml:space="preserve">. </w:t>
-      </w:r>
-    </w:p>
-    <w:p>
+        <w:t xml:space="preserve">Konfiguracja filtrowania ruchu HTTP w narzędziu </w:t>
+      </w:r>
       <w:proofErr w:type="spellStart"/>
       <w:r>
         <w:t>Wireshark</w:t>
       </w:r>
       <w:proofErr w:type="spellEnd"/>
       <w:r>
-        <w:t xml:space="preserve"> w wersji 4.4.4 został </w:t>
-      </w:r>
-      <w:r>
-        <w:t>połączony przez wlan0. Następnie rozpoczęto przechwytywanie pakietów. Ustawiony został filtr http. Test polegał na odwiedzeniu strony http (</w:t>
-      </w:r>
-      <w:r>
-        <w:t>http://testphp.vulnweb.com/login.php</w:t>
-      </w:r>
-      <w:r>
-        <w:t>)</w:t>
-      </w:r>
-      <w:r>
-        <w:rPr>
-          <w:rStyle w:val="FootnoteReference"/>
-        </w:rPr>
-        <w:footnoteReference w:id="1"/>
-      </w:r>
-      <w:r>
-        <w:t xml:space="preserve"> na maszynie ofiary oraz zasymulowaniu ruchu poprzez wprowadzenie i wysłanie przykładowych danych logowania. </w:t>
-      </w:r>
-      <w:r>
-        <w:t xml:space="preserve">Upewniono się także, czy włączony jest tryb </w:t>
-      </w:r>
-      <w:proofErr w:type="spellStart"/>
-      <w:r>
-        <w:t>promiscous</w:t>
-      </w:r>
-      <w:proofErr w:type="spellEnd"/>
-      <w:r>
-        <w:t>.</w:t>
-      </w:r>
-      <w:r>
-        <w:rPr>
-          <w:rStyle w:val="FootnoteReference"/>
-        </w:rPr>
-        <w:footnoteReference w:id="2"/>
-      </w:r>
-    </w:p>
-    <w:p>
+        <w:t xml:space="preserve"> na interfejsie wlan0.</w:t>
+      </w:r>
+    </w:p>
+    <w:p>
+      <w:pPr>
+        <w:jc w:val="both"/>
+      </w:pPr>
+    </w:p>
+    <w:p>
+      <w:pPr>
+        <w:jc w:val="both"/>
+      </w:pPr>
+      <w:r>
+        <w:t xml:space="preserve">Po uruchomieniu przechwytywania i wygenerowaniu ruchu z maszyn ofiar </w:t>
+      </w:r>
+      <w:proofErr w:type="spellStart"/>
+      <w:r>
+        <w:t>Wireshark</w:t>
+      </w:r>
+      <w:proofErr w:type="spellEnd"/>
+      <w:r>
+        <w:t xml:space="preserve"> nie zarejestrował żadnego ruchu HTTP w żadnym z testowanych przypadków.</w:t>
+      </w:r>
+    </w:p>
+    <w:p>
+      <w:pPr>
+        <w:jc w:val="both"/>
+      </w:pPr>
       <w:r>
         <w:rPr>
           <w:noProof/>
         </w:rPr>
-        <w:lastRenderedPageBreak/>
         <w:drawing>
           <wp:inline distT="0" distB="0" distL="0" distR="0" wp14:anchorId="0598E2E0" wp14:editId="5F0A7D5F">
             <wp:extent cx="5972810" cy="1485265"/>
@@ -1306,47 +1648,37 @@
         <w:t xml:space="preserve">Fot. </w:t>
       </w:r>
       <w:r>
-        <w:t>x</w:t>
-      </w:r>
-      <w:r>
-        <w:t>.</w:t>
-      </w:r>
-    </w:p>
-    <w:p>
+        <w:t>X.</w:t>
+      </w:r>
+      <w:r>
+        <w:t xml:space="preserve">  Brak przechwyconego ruchu HTTP po stronie atakującego w przypadku ruchu z maszyny ofiary.</w:t>
+      </w:r>
+    </w:p>
+    <w:p>
+      <w:pPr>
+        <w:jc w:val="both"/>
+      </w:pPr>
+    </w:p>
+    <w:p>
+      <w:pPr>
+        <w:jc w:val="both"/>
+      </w:pPr>
+      <w:r>
+        <w:t xml:space="preserve">Dla porównania i zobrazowania ataku, a także sprawdzenia metodologii, przeprowadzony został dodatkowy test, gdzie połączenie http odbyło się na komputerze atakującym. </w:t>
+      </w:r>
       <w:proofErr w:type="spellStart"/>
       <w:r>
         <w:t>Wireshark</w:t>
       </w:r>
       <w:proofErr w:type="spellEnd"/>
       <w:r>
-        <w:t xml:space="preserve"> nie wykrył ruchu  w żadnym z przeprowadzanych testów (A1-A4).</w:t>
-      </w:r>
-      <w:r>
-        <w:t xml:space="preserve"> Sprawdzony został także wpływ Windows Firewall oraz </w:t>
-      </w:r>
-      <w:proofErr w:type="spellStart"/>
-      <w:r>
-        <w:t>ufw</w:t>
-      </w:r>
-      <w:proofErr w:type="spellEnd"/>
-      <w:r>
-        <w:t xml:space="preserve"> dla </w:t>
-      </w:r>
-      <w:proofErr w:type="spellStart"/>
-      <w:r>
-        <w:t>Ubuntu</w:t>
-      </w:r>
-      <w:proofErr w:type="spellEnd"/>
-      <w:r>
-        <w:t>. Wyniki były identyczny przy wyłączonych zabezpieczeniach sieciowych.</w:t>
-      </w:r>
-    </w:p>
-    <w:p>
-      <w:r>
-        <w:t xml:space="preserve"> Połączenie na maszynach wirtualnych było ustawione mostkowo, co zostało opisane w 2.3.1. </w:t>
-      </w:r>
-    </w:p>
-    <w:p>
+        <w:t xml:space="preserve"> odnotował ruch sieciowy. </w:t>
+      </w:r>
+    </w:p>
+    <w:p>
+      <w:pPr>
+        <w:jc w:val="both"/>
+      </w:pPr>
       <w:r>
         <w:rPr>
           <w:noProof/>
@@ -1394,23 +1726,39 @@
         <w:t xml:space="preserve">Fot. </w:t>
       </w:r>
       <w:r>
-        <w:t>x</w:t>
-      </w:r>
-      <w:r>
-        <w:t>.</w:t>
-      </w:r>
-    </w:p>
-    <w:p>
-      <w:r>
-        <w:t xml:space="preserve">Dla porównania i zobrazowania ataku, a także sprawdzenia metodologii, przeprowadzony został dodatkowy test, gdzie połączenie http odbyło się na komputerze atakującym. </w:t>
-      </w:r>
-      <w:proofErr w:type="spellStart"/>
-      <w:r>
-        <w:t>Wireshark</w:t>
-      </w:r>
-      <w:proofErr w:type="spellEnd"/>
-      <w:r>
-        <w:t xml:space="preserve"> odnotował ruch sieciowy. </w:t>
+        <w:t xml:space="preserve">  Przechwycony ruch HTTP po wygenerowaniu go lokalnie na komputerze atakującym.</w:t>
+      </w:r>
+    </w:p>
+    <w:p>
+      <w:pPr>
+        <w:jc w:val="both"/>
+      </w:pPr>
+    </w:p>
+    <w:p>
+      <w:pPr>
+        <w:jc w:val="both"/>
+      </w:pPr>
+      <w:r>
+        <w:t>Dane przesyłane w formularzu logowania zostały przeanalizowane przy użyciu funkcji „</w:t>
+      </w:r>
+      <w:proofErr w:type="spellStart"/>
+      <w:r>
+        <w:t>Follow</w:t>
+      </w:r>
+      <w:proofErr w:type="spellEnd"/>
+      <w:r>
+        <w:t xml:space="preserve"> HTTP </w:t>
+      </w:r>
+      <w:proofErr w:type="spellStart"/>
+      <w:r>
+        <w:t>Stream</w:t>
+      </w:r>
+      <w:proofErr w:type="spellEnd"/>
+      <w:r>
+        <w:t>”, która umożliwiła pełny podgląd przesłanych treści</w:t>
+      </w:r>
+      <w:r>
+        <w:t>, w tym danych logowania.</w:t>
       </w:r>
     </w:p>
     <w:p>
@@ -1462,43 +1810,219 @@
         <w:t xml:space="preserve">Fot. </w:t>
       </w:r>
       <w:r>
+        <w:t>Podgląd danych logowania uzyskanych przez narzędzie „</w:t>
+      </w:r>
+      <w:proofErr w:type="spellStart"/>
+      <w:r>
+        <w:t>Follow</w:t>
+      </w:r>
+      <w:proofErr w:type="spellEnd"/>
+      <w:r>
+        <w:t xml:space="preserve"> HTTP </w:t>
+      </w:r>
+      <w:proofErr w:type="spellStart"/>
+      <w:r>
+        <w:t>Stream</w:t>
+      </w:r>
+      <w:proofErr w:type="spellEnd"/>
+      <w:r>
+        <w:t xml:space="preserve">” w </w:t>
+      </w:r>
+      <w:proofErr w:type="spellStart"/>
+      <w:r>
+        <w:t>Wireshark</w:t>
+      </w:r>
+      <w:proofErr w:type="spellEnd"/>
+      <w:r>
+        <w:t xml:space="preserve"> na komputerze </w:t>
+      </w:r>
+      <w:proofErr w:type="spellStart"/>
+      <w:r>
+        <w:t>atrakującym</w:t>
+      </w:r>
+      <w:proofErr w:type="spellEnd"/>
+      <w:r>
+        <w:t>.</w:t>
+      </w:r>
+    </w:p>
+    <w:p>
+      <w:pPr>
+        <w:jc w:val="both"/>
+        <w:rPr>
+          <w:b/>
+          <w:bCs/>
+        </w:rPr>
+      </w:pPr>
+      <w:r>
+        <w:rPr>
+          <w:b/>
+          <w:bCs/>
+          <w:noProof/>
+        </w:rPr>
+        <w:lastRenderedPageBreak/>
+        <w:drawing>
+          <wp:inline distT="0" distB="0" distL="0" distR="0" wp14:anchorId="7B4FCA98" wp14:editId="454806CC">
+            <wp:extent cx="5966460" cy="2987675"/>
+            <wp:effectExtent l="0" t="0" r="0" b="3175"/>
+            <wp:docPr id="687552833" name="Picture 2"/>
+            <wp:cNvGraphicFramePr>
+              <a:graphicFrameLocks xmlns:a="http://schemas.openxmlformats.org/drawingml/2006/main" noChangeAspect="1"/>
+            </wp:cNvGraphicFramePr>
+            <a:graphic xmlns:a="http://schemas.openxmlformats.org/drawingml/2006/main">
+              <a:graphicData uri="http://schemas.openxmlformats.org/drawingml/2006/picture">
+                <pic:pic xmlns:pic="http://schemas.openxmlformats.org/drawingml/2006/picture">
+                  <pic:nvPicPr>
+                    <pic:cNvPr id="0" name="Picture 2"/>
+                    <pic:cNvPicPr>
+                      <a:picLocks noChangeAspect="1" noChangeArrowheads="1"/>
+                    </pic:cNvPicPr>
+                  </pic:nvPicPr>
+                  <pic:blipFill>
+                    <a:blip r:embed="rId16">
+                      <a:extLst>
+                        <a:ext uri="{28A0092B-C50C-407E-A947-70E740481C1C}">
+                          <a14:useLocalDpi xmlns:a14="http://schemas.microsoft.com/office/drawing/2010/main" val="0"/>
+                        </a:ext>
+                      </a:extLst>
+                    </a:blip>
+                    <a:srcRect/>
+                    <a:stretch>
+                      <a:fillRect/>
+                    </a:stretch>
+                  </pic:blipFill>
+                  <pic:spPr bwMode="auto">
+                    <a:xfrm>
+                      <a:off x="0" y="0"/>
+                      <a:ext cx="5966460" cy="2987675"/>
+                    </a:xfrm>
+                    <a:prstGeom prst="rect">
+                      <a:avLst/>
+                    </a:prstGeom>
+                    <a:noFill/>
+                    <a:ln>
+                      <a:noFill/>
+                    </a:ln>
+                  </pic:spPr>
+                </pic:pic>
+              </a:graphicData>
+            </a:graphic>
+          </wp:inline>
+        </w:drawing>
+      </w:r>
+    </w:p>
+    <w:p>
+      <w:pPr>
+        <w:jc w:val="both"/>
+      </w:pPr>
+      <w:r>
+        <w:rPr>
+          <w:b/>
+          <w:bCs/>
+        </w:rPr>
+        <w:t xml:space="preserve">Rys. </w:t>
+      </w:r>
+      <w:r>
+        <w:rPr>
+          <w:b/>
+          <w:bCs/>
+        </w:rPr>
         <w:t>x</w:t>
       </w:r>
       <w:r>
+        <w:rPr>
+          <w:b/>
+          <w:bCs/>
+        </w:rPr>
         <w:t>.</w:t>
       </w:r>
-    </w:p>
-    <w:p>
-      <w:r>
-        <w:t xml:space="preserve">Przy pomocy narzędzia </w:t>
-      </w:r>
-      <w:proofErr w:type="spellStart"/>
-      <w:r>
-        <w:t>Follow</w:t>
-      </w:r>
-      <w:proofErr w:type="spellEnd"/>
-      <w:r>
-        <w:t xml:space="preserve"> http </w:t>
-      </w:r>
-      <w:proofErr w:type="spellStart"/>
-      <w:r>
-        <w:t>Steam</w:t>
-      </w:r>
-      <w:proofErr w:type="spellEnd"/>
-      <w:r>
-        <w:t>, udało się odczytać dane wykorzystane do logowania (</w:t>
-      </w:r>
-      <w:proofErr w:type="spellStart"/>
-      <w:r>
-        <w:t>fot.x</w:t>
-      </w:r>
-      <w:proofErr w:type="spellEnd"/>
-      <w:r>
-        <w:t xml:space="preserve">). </w:t>
-      </w:r>
-    </w:p>
-    <w:p/>
-    <w:p>
+      <w:r>
+        <w:t xml:space="preserve"> Schemat topologii środowiska testowego w ataku </w:t>
+      </w:r>
+      <w:proofErr w:type="spellStart"/>
+      <w:r>
+        <w:t>sniffingu</w:t>
+      </w:r>
+      <w:proofErr w:type="spellEnd"/>
+      <w:r>
+        <w:t>.</w:t>
+      </w:r>
+    </w:p>
+    <w:p>
+      <w:pPr>
+        <w:jc w:val="both"/>
+      </w:pPr>
+      <w:r>
+        <w:t xml:space="preserve">Przygotowany został </w:t>
+      </w:r>
+      <w:r>
+        <w:t>schemat przedstawiający topologię środowiska testowego. W jego skład wchodz</w:t>
+      </w:r>
+      <w:r>
+        <w:t>ą</w:t>
+      </w:r>
+      <w:r>
+        <w:t xml:space="preserve">: maszyny testowe (fizyczne oraz VM), router Wi-Fi (pełniący rolę przełącznika sieciowego) oraz komputer atakujący z Kali Linux i </w:t>
+      </w:r>
+      <w:proofErr w:type="spellStart"/>
+      <w:r>
+        <w:t>Wiresharkiem</w:t>
+      </w:r>
+      <w:proofErr w:type="spellEnd"/>
+      <w:r>
+        <w:t>. Ruch sieciowy z maszyn ofiar nie był kierowany do atakującego, ponieważ przełącznik przekazuje pakiety wyłącznie do docelowego adresata, eliminując możliwość pasywnego podsłuchu.</w:t>
+      </w:r>
+    </w:p>
+    <w:p>
+      <w:pPr>
+        <w:jc w:val="both"/>
+      </w:pPr>
+      <w:r>
+        <w:t xml:space="preserve">Brak przechwyconego ruchu HTTP nie świadczy o błędach w konfiguracji testu, lecz o skuteczności współczesnej architektury sieci w ograniczaniu dostępu do pakietów przez nieuprawnione hosty. W kontekście bezpieczeństwa oznacza to, że nawet przy wyłączonych zaporach systemowych, izolacja sieciowa skutecznie chroni przed pasywnym </w:t>
+      </w:r>
+      <w:proofErr w:type="spellStart"/>
+      <w:r>
+        <w:t>sniffingiem</w:t>
+      </w:r>
+      <w:proofErr w:type="spellEnd"/>
+      <w:r>
+        <w:t>.</w:t>
+      </w:r>
+      <w:r>
+        <w:t xml:space="preserve"> </w:t>
+      </w:r>
+      <w:r>
+        <w:t xml:space="preserve">W środowiskach wykorzystujących przełączniki sieciowe (np. domowe routery Wi-Fi) standardowy </w:t>
+      </w:r>
+      <w:proofErr w:type="spellStart"/>
+      <w:r>
+        <w:t>sniffing</w:t>
+      </w:r>
+      <w:proofErr w:type="spellEnd"/>
+      <w:r>
+        <w:t xml:space="preserve"> z użyciem narzędzi takich jak </w:t>
+      </w:r>
+      <w:proofErr w:type="spellStart"/>
+      <w:r>
+        <w:t>Wireshark</w:t>
+      </w:r>
+      <w:proofErr w:type="spellEnd"/>
+      <w:r>
+        <w:t xml:space="preserve"> nie pozwala na podsłuchiwanie ruchu pomiędzy innymi urządzeniami w sieci</w:t>
+      </w:r>
+      <w:r>
+        <w:t xml:space="preserve">. </w:t>
+      </w:r>
+      <w:r>
+        <w:t>Wynika to z faktu, że przełączniki przekazują pakiety tylko do właściwego odbiorcy, co uniemożliwia pasywne przechwytywanie pakietów przez inne hosty</w:t>
+      </w:r>
+      <w:r>
+        <w:t xml:space="preserve"> [9].</w:t>
+      </w:r>
+    </w:p>
+    <w:p>
+      <w:pPr>
+        <w:jc w:val="both"/>
+      </w:pPr>
       <w:r>
         <w:t xml:space="preserve">Z przeprowadzonych badań wynika, że w przypadku testów </w:t>
       </w:r>
@@ -1520,57 +2044,23 @@
       </w:r>
     </w:p>
     <w:p>
-      <w:r>
-        <w:t xml:space="preserve">W środowiskach wykorzystujących przełączniki sieciowe (np. domowe routery Wi-Fi, przełączniki warstwy 2) standardowy </w:t>
-      </w:r>
-      <w:proofErr w:type="spellStart"/>
-      <w:r>
-        <w:t>sniffing</w:t>
-      </w:r>
-      <w:proofErr w:type="spellEnd"/>
-      <w:r>
-        <w:t xml:space="preserve"> z użyciem narzędzi takich jak </w:t>
-      </w:r>
-      <w:proofErr w:type="spellStart"/>
-      <w:r>
-        <w:t>Wireshark</w:t>
-      </w:r>
-      <w:proofErr w:type="spellEnd"/>
-      <w:r>
-        <w:t xml:space="preserve"> nie pozwala na podsłuchiwanie ruchu pomiędzy innymi urządzeniami w sieci</w:t>
-      </w:r>
-      <w:r>
-        <w:t xml:space="preserve">. </w:t>
-      </w:r>
-      <w:r>
-        <w:t>Wynika to z faktu, że przełączniki przekazują pakiety tylko do właściwego odbiorcy, co uniemożliwia pasywne przechwytywanie pakietów przez inne hosty</w:t>
-      </w:r>
-      <w:r>
-        <w:t xml:space="preserve"> [9].</w:t>
-      </w:r>
-    </w:p>
-    <w:p>
-      <w:r>
-        <w:lastRenderedPageBreak/>
-        <w:t xml:space="preserve">W związku z tym, w nowoczesnych sieciach lokalnych, gdzie przełączniki izolują ruch, skuteczne podsłuchiwanie ruchu </w:t>
-      </w:r>
-      <w:r>
-        <w:t xml:space="preserve">może </w:t>
-      </w:r>
-      <w:r>
-        <w:t>wymaga</w:t>
-      </w:r>
-      <w:r>
-        <w:t>ć</w:t>
-      </w:r>
-      <w:r>
-        <w:t xml:space="preserve"> wykonania ataku typu Man-in-the-Middle (MITM), np. przy użyciu ARP </w:t>
-      </w:r>
-      <w:proofErr w:type="spellStart"/>
-      <w:r>
-        <w:t>spoofingu</w:t>
-      </w:r>
-      <w:proofErr w:type="spellEnd"/>
+      <w:pPr>
+        <w:jc w:val="both"/>
+      </w:pPr>
+      <w:r>
+        <w:t>T</w:t>
+      </w:r>
+      <w:r>
+        <w:t xml:space="preserve">esty w wariantach z aktywnymi zabezpieczeniami nie zostały przeprowadzone – skoro przechwycenie ruchu było niemożliwe w najmniej chronionym scenariuszu, dalsze zwiększanie ochrony nie miałoby wpływu na wynik. Wnioskiem praktycznym jest to, że skuteczne przechwytywanie ruchu HTTP w takich warunkach wymaga zastosowania ataku aktywnego, np. typu ARP </w:t>
+      </w:r>
+      <w:proofErr w:type="spellStart"/>
+      <w:r>
+        <w:t>spoofing</w:t>
+      </w:r>
+      <w:proofErr w:type="spellEnd"/>
+      <w:r>
+        <w:t xml:space="preserve"> lub Man-in-the-Middle</w:t>
+      </w:r>
       <w:r>
         <w:t>.</w:t>
       </w:r>
@@ -1709,7 +2199,7 @@
         </w:rPr>
         <w:t xml:space="preserve">[6] </w:t>
       </w:r>
-      <w:hyperlink r:id="rId16" w:history="1">
+      <w:hyperlink r:id="rId17" w:history="1">
         <w:r>
           <w:rPr>
             <w:rStyle w:val="Hyperlink"/>
@@ -1753,7 +2243,7 @@
         </w:rPr>
         <w:t xml:space="preserve">[8] </w:t>
       </w:r>
-      <w:hyperlink r:id="rId17" w:history="1">
+      <w:hyperlink r:id="rId18" w:history="1">
         <w:r>
           <w:rPr>
             <w:rStyle w:val="Hyperlink"/>
@@ -1849,33 +2339,83 @@
     <w:p/>
     <w:p/>
     <w:p>
-      <w:proofErr w:type="spellStart"/>
-      <w:r>
-        <w:t>Ubuntu</w:t>
-      </w:r>
-      <w:proofErr w:type="spellEnd"/>
-      <w:r>
-        <w:t>:</w:t>
-      </w:r>
-      <w:r>
+      <w:pPr>
+        <w:rPr>
+          <w:lang w:val="en-US"/>
+        </w:rPr>
+      </w:pPr>
+      <w:r>
+        <w:rPr>
+          <w:lang w:val="en-US"/>
+        </w:rPr>
+        <w:t>Ubuntu:</w:t>
+      </w:r>
+      <w:r>
+        <w:rPr>
+          <w:lang w:val="en-US"/>
+        </w:rPr>
         <w:t xml:space="preserve"> </w:t>
       </w:r>
       <w:proofErr w:type="spellStart"/>
       <w:r>
+        <w:rPr>
+          <w:lang w:val="en-US"/>
+        </w:rPr>
         <w:t>vmtestuser</w:t>
       </w:r>
       <w:proofErr w:type="spellEnd"/>
       <w:r>
+        <w:rPr>
+          <w:lang w:val="en-US"/>
+        </w:rPr>
         <w:t xml:space="preserve">, </w:t>
       </w:r>
-      <w:proofErr w:type="spellStart"/>
-      <w:r>
+      <w:r>
+        <w:rPr>
+          <w:lang w:val="en-US"/>
+        </w:rPr>
         <w:t>p</w:t>
       </w:r>
       <w:r>
+        <w:rPr>
+          <w:lang w:val="en-US"/>
+        </w:rPr>
         <w:t>assword</w:t>
       </w:r>
-      <w:proofErr w:type="spellEnd"/>
+    </w:p>
+    <w:p>
+      <w:pPr>
+        <w:rPr>
+          <w:lang w:val="en-US"/>
+        </w:rPr>
+      </w:pPr>
+      <w:proofErr w:type="spellStart"/>
+      <w:r>
+        <w:rPr>
+          <w:lang w:val="en-US"/>
+        </w:rPr>
+        <w:t>Vmtest</w:t>
+      </w:r>
+      <w:proofErr w:type="spellEnd"/>
+      <w:r>
+        <w:rPr>
+          <w:lang w:val="en-US"/>
+        </w:rPr>
+        <w:t>, password</w:t>
+      </w:r>
+    </w:p>
+    <w:p>
+      <w:pPr>
+        <w:rPr>
+          <w:lang w:val="en-US"/>
+        </w:rPr>
+      </w:pPr>
+      <w:r>
+        <w:rPr>
+          <w:lang w:val="en-US"/>
+        </w:rPr>
+        <w:t>student, password</w:t>
+      </w:r>
     </w:p>
     <w:p>
       <w:r>
@@ -1899,6 +2439,7 @@
     <w:p/>
     <w:p>
       <w:r>
+        <w:lastRenderedPageBreak/>
         <w:t xml:space="preserve">Opis problemu, narzędzi, wprowadzenie ogólnikowe, co będzie robione – w jaki sposób, testy wydajnościowe, po </w:t>
       </w:r>
       <w:proofErr w:type="spellStart"/>
@@ -1933,213 +2474,213 @@
     </w:p>
     <w:p>
       <w:r>
+        <w:t xml:space="preserve">Graficzna prezentacja </w:t>
+      </w:r>
+      <w:proofErr w:type="spellStart"/>
+      <w:r>
+        <w:t>platrofa</w:t>
+      </w:r>
+      <w:proofErr w:type="spellEnd"/>
+      <w:r>
+        <w:t xml:space="preserve"> testowa</w:t>
+      </w:r>
+    </w:p>
+    <w:p/>
+    <w:p>
+      <w:r>
+        <w:t>20 sierpnia ALFA</w:t>
+      </w:r>
+    </w:p>
+    <w:p/>
+    <w:p>
+      <w:r>
+        <w:t>Promotor uwagi:</w:t>
+      </w:r>
+    </w:p>
+    <w:p>
+      <w:pPr>
+        <w:rPr>
+          <w:strike/>
+        </w:rPr>
+      </w:pPr>
+      <w:r>
+        <w:rPr>
+          <w:strike/>
+        </w:rPr>
+        <w:t xml:space="preserve">- instrukcja obsługi </w:t>
+      </w:r>
+      <w:r>
+        <w:rPr>
+          <w:strike/>
+        </w:rPr>
+        <w:t>–</w:t>
+      </w:r>
+      <w:r>
+        <w:rPr>
+          <w:strike/>
+        </w:rPr>
+        <w:t xml:space="preserve"> przerobić</w:t>
+      </w:r>
+      <w:r>
+        <w:rPr>
+          <w:strike/>
+        </w:rPr>
+        <w:t xml:space="preserve"> – wyrzucić zrzuty. Podstawowe informacje o maszynie i podzespołach – procesor, ram, grafika, dysk – na czym to było</w:t>
+      </w:r>
+    </w:p>
+    <w:p>
+      <w:r>
+        <w:t>- krótkie wprowadzenie</w:t>
+      </w:r>
+    </w:p>
+    <w:p>
+      <w:r>
+        <w:t>- układ: wprowadzenie (2str max – opis problemu, narzędzia istniejące, skoncentrowałem się na konkretnych elementach bezpieczeństwa tego systemu, będę testował w taki sposób; coś na styl streszczenia krótkiego) – co będzie robione, w jaki sposób, jakie będą efekty – czego się spodziewam w jakiej formie</w:t>
+      </w:r>
+    </w:p>
+    <w:p>
+      <w:r>
+        <w:t xml:space="preserve">- wstęp teoretyczny: teoria </w:t>
+      </w:r>
+      <w:proofErr w:type="spellStart"/>
+      <w:r>
+        <w:t>nt</w:t>
+      </w:r>
+      <w:proofErr w:type="spellEnd"/>
+      <w:r>
+        <w:t xml:space="preserve"> środowiska wirtualnego, bezpieczeństwa, jakich pojęć będę używał, opis narzędzi/języków (taki a taki system, czym się charakteryzuje)</w:t>
+      </w:r>
+    </w:p>
+    <w:p>
+      <w:r>
+        <w:t>- przegląd literatury, istniejące rozwiązania, MOTYWACJE PRACY</w:t>
+      </w:r>
+    </w:p>
+    <w:p>
+      <w:r>
+        <w:t>- teza i cel pracy (zakładamy tezę: np. bezpieczeństwo systemów operacyjnych jest bardzo wymagane i trudne do osiągnięcia, więc trzeba takie systemy zabezpieczyć; zakładam, że można za pomocą takiego a takiego narzędzia zaprezentować metody w jaki sposób zabezpieczyć swoje systemy; za pomocą testów opiszę na czym idea bezpieczeństwa polega) – max. pół strony (osobno teza i cel)</w:t>
+      </w:r>
+    </w:p>
+    <w:p>
+      <w:r>
+        <w:t>Cel: realizacja własnoręcznie wirtualnej maszyny z systemem takim i przeprowadzenie testów, żeby przedstawić w jaki sposób to bezpieczeństwo działa</w:t>
+      </w:r>
+    </w:p>
+    <w:p>
+      <w:proofErr w:type="spellStart"/>
+      <w:r>
+        <w:t>Bezpieczenstwo</w:t>
+      </w:r>
+      <w:proofErr w:type="spellEnd"/>
+      <w:r>
+        <w:t xml:space="preserve"> </w:t>
+      </w:r>
+      <w:proofErr w:type="spellStart"/>
+      <w:r>
+        <w:t>sys</w:t>
+      </w:r>
+      <w:proofErr w:type="spellEnd"/>
+      <w:r>
+        <w:t xml:space="preserve"> oper jest </w:t>
+      </w:r>
+      <w:proofErr w:type="spellStart"/>
+      <w:r>
+        <w:t>trudje</w:t>
+      </w:r>
+      <w:proofErr w:type="spellEnd"/>
+      <w:r>
+        <w:t xml:space="preserve"> do </w:t>
+      </w:r>
+      <w:proofErr w:type="spellStart"/>
+      <w:r>
+        <w:t>osiagnieca</w:t>
+      </w:r>
+      <w:proofErr w:type="spellEnd"/>
+      <w:r>
+        <w:t xml:space="preserve"> w </w:t>
+      </w:r>
+      <w:proofErr w:type="spellStart"/>
+      <w:r>
+        <w:t>srod</w:t>
+      </w:r>
+      <w:proofErr w:type="spellEnd"/>
+      <w:r>
+        <w:t xml:space="preserve"> </w:t>
+      </w:r>
+      <w:proofErr w:type="spellStart"/>
+      <w:r>
+        <w:t>wirt</w:t>
+      </w:r>
+      <w:proofErr w:type="spellEnd"/>
+      <w:r>
+        <w:t>. - teza</w:t>
+      </w:r>
+    </w:p>
+    <w:p>
+      <w:r>
+        <w:t xml:space="preserve">Realizacja </w:t>
+      </w:r>
+      <w:proofErr w:type="spellStart"/>
+      <w:r>
+        <w:t>wlasnorecznej</w:t>
+      </w:r>
+      <w:proofErr w:type="spellEnd"/>
+      <w:r>
+        <w:t xml:space="preserve"> maszyny z </w:t>
+      </w:r>
+      <w:proofErr w:type="spellStart"/>
+      <w:r>
+        <w:t>systemtem</w:t>
+      </w:r>
+      <w:proofErr w:type="spellEnd"/>
+      <w:r>
+        <w:t xml:space="preserve"> takim a takim – cel </w:t>
+      </w:r>
+    </w:p>
+    <w:p>
+      <w:r>
+        <w:t xml:space="preserve">- </w:t>
+      </w:r>
+      <w:proofErr w:type="spellStart"/>
+      <w:r>
+        <w:t>Czesc</w:t>
+      </w:r>
+      <w:proofErr w:type="spellEnd"/>
+      <w:r>
+        <w:t xml:space="preserve"> badawcza: jak najwięcej testów; też osobny rozdział stricte tylko testów na maszynie bez porównania też; dużo wyników i wniosków</w:t>
+      </w:r>
+    </w:p>
+    <w:p>
+      <w:r>
+        <w:t>- typy ataków</w:t>
+      </w:r>
+      <w:r>
+        <w:t xml:space="preserve"> teoretycznie</w:t>
+      </w:r>
+      <w:r>
+        <w:t xml:space="preserve"> – opisać! Zacząć od tego w części badawczej</w:t>
+      </w:r>
+      <w:r>
+        <w:t xml:space="preserve">. </w:t>
+      </w:r>
+      <w:r>
+        <w:t>Zrobić abstrak</w:t>
+      </w:r>
+      <w:r>
+        <w:t>t graficzny – graficznie zaprezentować platformę testową (komputer z systemem rzeczywistym, drugi z VM – SCHEMAT</w:t>
+      </w:r>
+      <w:r>
+        <w:t xml:space="preserve"> (jednym z modułów było testowanie); nie trzeba się bawić w UML – wystarczy na kształtach – dużo kolorów – DUŻO SCHEMATÓW</w:t>
+      </w:r>
+    </w:p>
+    <w:p>
+      <w:r>
+        <w:t xml:space="preserve">Opisać na początku części badawczej z jakich elementów/modułów składa się platforma testowa – ogólny zarys żeby ktoś widział stanowisko oraz w jaki sposób wyniki były uzyskiwane </w:t>
+      </w:r>
+    </w:p>
+    <w:p>
+      <w:r>
         <w:lastRenderedPageBreak/>
-        <w:t xml:space="preserve">Graficzna prezentacja </w:t>
-      </w:r>
-      <w:proofErr w:type="spellStart"/>
-      <w:r>
-        <w:t>platrofa</w:t>
-      </w:r>
-      <w:proofErr w:type="spellEnd"/>
-      <w:r>
-        <w:t xml:space="preserve"> testowa</w:t>
-      </w:r>
-    </w:p>
-    <w:p/>
-    <w:p>
-      <w:r>
-        <w:t>20 sierpnia ALFA</w:t>
-      </w:r>
-    </w:p>
-    <w:p/>
-    <w:p>
-      <w:r>
-        <w:t>Promotor uwagi:</w:t>
-      </w:r>
-    </w:p>
-    <w:p>
-      <w:pPr>
-        <w:rPr>
-          <w:strike/>
-        </w:rPr>
-      </w:pPr>
-      <w:r>
-        <w:rPr>
-          <w:strike/>
-        </w:rPr>
-        <w:t xml:space="preserve">- instrukcja obsługi </w:t>
-      </w:r>
-      <w:r>
-        <w:rPr>
-          <w:strike/>
-        </w:rPr>
-        <w:t>–</w:t>
-      </w:r>
-      <w:r>
-        <w:rPr>
-          <w:strike/>
-        </w:rPr>
-        <w:t xml:space="preserve"> przerobić</w:t>
-      </w:r>
-      <w:r>
-        <w:rPr>
-          <w:strike/>
-        </w:rPr>
-        <w:t xml:space="preserve"> – wyrzucić zrzuty. Podstawowe informacje o maszynie i podzespołach – procesor, ram, grafika, dysk – na czym to było</w:t>
-      </w:r>
-    </w:p>
-    <w:p>
-      <w:r>
-        <w:t>- krótkie wprowadzenie</w:t>
-      </w:r>
-    </w:p>
-    <w:p>
-      <w:r>
-        <w:t>- układ: wprowadzenie (2str max – opis problemu, narzędzia istniejące, skoncentrowałem się na konkretnych elementach bezpieczeństwa tego systemu, będę testował w taki sposób; coś na styl streszczenia krótkiego) – co będzie robione, w jaki sposób, jakie będą efekty – czego się spodziewam w jakiej formie</w:t>
-      </w:r>
-    </w:p>
-    <w:p>
-      <w:r>
-        <w:t xml:space="preserve">- wstęp teoretyczny: teoria </w:t>
-      </w:r>
-      <w:proofErr w:type="spellStart"/>
-      <w:r>
-        <w:t>nt</w:t>
-      </w:r>
-      <w:proofErr w:type="spellEnd"/>
-      <w:r>
-        <w:t xml:space="preserve"> środowiska wirtualnego, bezpieczeństwa, jakich pojęć będę używał, opis narzędzi/języków (taki a taki system, czym się charakteryzuje)</w:t>
-      </w:r>
-    </w:p>
-    <w:p>
-      <w:r>
-        <w:t>- przegląd literatury, istniejące rozwiązania, MOTYWACJE PRACY</w:t>
-      </w:r>
-    </w:p>
-    <w:p>
-      <w:r>
-        <w:t>- teza i cel pracy (zakładamy tezę: np. bezpieczeństwo systemów operacyjnych jest bardzo wymagane i trudne do osiągnięcia, więc trzeba takie systemy zabezpieczyć; zakładam, że można za pomocą takiego a takiego narzędzia zaprezentować metody w jaki sposób zabezpieczyć swoje systemy; za pomocą testów opiszę na czym idea bezpieczeństwa polega) – max. pół strony (osobno teza i cel)</w:t>
-      </w:r>
-    </w:p>
-    <w:p>
-      <w:r>
-        <w:t>Cel: realizacja własnoręcznie wirtualnej maszyny z systemem takim i przeprowadzenie testów, żeby przedstawić w jaki sposób to bezpieczeństwo działa</w:t>
-      </w:r>
-    </w:p>
-    <w:p>
-      <w:proofErr w:type="spellStart"/>
-      <w:r>
-        <w:t>Bezpieczenstwo</w:t>
-      </w:r>
-      <w:proofErr w:type="spellEnd"/>
-      <w:r>
-        <w:t xml:space="preserve"> </w:t>
-      </w:r>
-      <w:proofErr w:type="spellStart"/>
-      <w:r>
-        <w:t>sys</w:t>
-      </w:r>
-      <w:proofErr w:type="spellEnd"/>
-      <w:r>
-        <w:t xml:space="preserve"> oper jest </w:t>
-      </w:r>
-      <w:proofErr w:type="spellStart"/>
-      <w:r>
-        <w:t>trudje</w:t>
-      </w:r>
-      <w:proofErr w:type="spellEnd"/>
-      <w:r>
-        <w:t xml:space="preserve"> do </w:t>
-      </w:r>
-      <w:proofErr w:type="spellStart"/>
-      <w:r>
-        <w:t>osiagnieca</w:t>
-      </w:r>
-      <w:proofErr w:type="spellEnd"/>
-      <w:r>
-        <w:t xml:space="preserve"> w </w:t>
-      </w:r>
-      <w:proofErr w:type="spellStart"/>
-      <w:r>
-        <w:t>srod</w:t>
-      </w:r>
-      <w:proofErr w:type="spellEnd"/>
-      <w:r>
-        <w:t xml:space="preserve"> </w:t>
-      </w:r>
-      <w:proofErr w:type="spellStart"/>
-      <w:r>
-        <w:t>wirt</w:t>
-      </w:r>
-      <w:proofErr w:type="spellEnd"/>
-      <w:r>
-        <w:t>. - teza</w:t>
-      </w:r>
-    </w:p>
-    <w:p>
-      <w:r>
-        <w:t xml:space="preserve">Realizacja </w:t>
-      </w:r>
-      <w:proofErr w:type="spellStart"/>
-      <w:r>
-        <w:t>wlasnorecznej</w:t>
-      </w:r>
-      <w:proofErr w:type="spellEnd"/>
-      <w:r>
-        <w:t xml:space="preserve"> maszyny z </w:t>
-      </w:r>
-      <w:proofErr w:type="spellStart"/>
-      <w:r>
-        <w:t>systemtem</w:t>
-      </w:r>
-      <w:proofErr w:type="spellEnd"/>
-      <w:r>
-        <w:t xml:space="preserve"> takim a takim – cel </w:t>
-      </w:r>
-    </w:p>
-    <w:p>
-      <w:r>
-        <w:t xml:space="preserve">- </w:t>
-      </w:r>
-      <w:proofErr w:type="spellStart"/>
-      <w:r>
-        <w:t>Czesc</w:t>
-      </w:r>
-      <w:proofErr w:type="spellEnd"/>
-      <w:r>
-        <w:t xml:space="preserve"> badawcza: jak najwięcej testów; też osobny rozdział stricte tylko testów na maszynie bez porównania też; dużo wyników i wniosków</w:t>
-      </w:r>
-    </w:p>
-    <w:p>
-      <w:r>
-        <w:t>- typy ataków</w:t>
-      </w:r>
-      <w:r>
-        <w:t xml:space="preserve"> teoretycznie</w:t>
-      </w:r>
-      <w:r>
-        <w:t xml:space="preserve"> – opisać! Zacząć od tego w części badawczej</w:t>
-      </w:r>
-      <w:r>
-        <w:t xml:space="preserve">. </w:t>
-      </w:r>
-      <w:r>
-        <w:t>Zrobić abstrak</w:t>
-      </w:r>
-      <w:r>
-        <w:t>t graficzny – graficznie zaprezentować platformę testową (komputer z systemem rzeczywistym, drugi z VM – SCHEMAT</w:t>
-      </w:r>
-      <w:r>
-        <w:t xml:space="preserve"> (jednym z modułów było testowanie); nie trzeba się bawić w UML – wystarczy na kształtach – dużo kolorów – DUŻO SCHEMATÓW</w:t>
-      </w:r>
-    </w:p>
-    <w:p>
-      <w:r>
-        <w:t xml:space="preserve">Opisać na początku części badawczej z jakich elementów/modułów składa się platforma testowa – ogólny zarys żeby ktoś widział stanowisko oraz w jaki sposób wyniki były uzyskiwane </w:t>
-      </w:r>
-    </w:p>
-    <w:p>
-      <w:r>
         <w:t>Też fajnie np. blokowo zaprezentować na czym atak polegał</w:t>
       </w:r>
     </w:p>
@@ -2150,7 +2691,6 @@
     </w:p>
     <w:p>
       <w:r>
-        <w:lastRenderedPageBreak/>
         <w:t>- opisywać wykresy</w:t>
       </w:r>
     </w:p>
@@ -2264,15 +2804,10 @@
         <w:footnoteRef/>
       </w:r>
       <w:r>
-        <w:t xml:space="preserve"> Podana strona umożliwia przeprowadzanie testów bezpieczeństwa, poprzez przechwytywanie danych logowania </w:t>
-      </w:r>
-      <w:proofErr w:type="spellStart"/>
-      <w:r>
-        <w:t>przesływanych</w:t>
-      </w:r>
-      <w:proofErr w:type="spellEnd"/>
-      <w:r>
-        <w:t xml:space="preserve"> przez http.</w:t>
+        <w:t xml:space="preserve"> </w:t>
+      </w:r>
+      <w:r>
+        <w:t>Interfejs wlan0 w systemach Linux odnosi się do połączenia bezprzewodowego i może być używany do analizy ruchu sieciowego, jeśli działa w trybie monitorowania.</w:t>
       </w:r>
     </w:p>
   </w:footnote>
@@ -2280,6 +2815,7 @@
     <w:p>
       <w:pPr>
         <w:pStyle w:val="FootnoteText"/>
+        <w:jc w:val="both"/>
       </w:pPr>
       <w:r>
         <w:rPr>
@@ -2297,6 +2833,31 @@
       <w:proofErr w:type="spellEnd"/>
       <w:r>
         <w:t xml:space="preserve"> to tryb pracy interfejsu sieciowego, w którym przechwytywane są wszystkie pakiety przechodzące przez sieć. </w:t>
+      </w:r>
+    </w:p>
+  </w:footnote>
+  <w:footnote w:id="3">
+    <w:p>
+      <w:pPr>
+        <w:pStyle w:val="FootnoteText"/>
+        <w:jc w:val="both"/>
+      </w:pPr>
+      <w:r>
+        <w:rPr>
+          <w:rStyle w:val="FootnoteReference"/>
+        </w:rPr>
+        <w:footnoteRef/>
+      </w:r>
+      <w:r>
+        <w:t xml:space="preserve"> Podana strona umożliwia przeprowadzanie testów bezpieczeństwa, poprzez przechwytywanie danych logowania </w:t>
+      </w:r>
+      <w:proofErr w:type="spellStart"/>
+      <w:r>
+        <w:t>przesływanych</w:t>
+      </w:r>
+      <w:proofErr w:type="spellEnd"/>
+      <w:r>
+        <w:t xml:space="preserve"> przez http.</w:t>
       </w:r>
     </w:p>
   </w:footnote>
@@ -5462,6 +6023,18 @@
 </file>
 
 <file path=customXml/item1.xml><?xml version="1.0" encoding="utf-8"?>
+<p:properties xmlns:p="http://schemas.microsoft.com/office/2006/metadata/properties" xmlns:xsi="http://www.w3.org/2001/XMLSchema-instance" xmlns:pc="http://schemas.microsoft.com/office/infopath/2007/PartnerControls">
+  <documentManagement>
+    <_activity xmlns="8c0450b4-52b1-4774-b115-69fdef19c40a" xsi:nil="true"/>
+  </documentManagement>
+</p:properties>
+</file>
+
+<file path=customXml/item2.xml><?xml version="1.0" encoding="utf-8"?>
+<b:Sources xmlns:b="http://schemas.openxmlformats.org/officeDocument/2006/bibliography" xmlns="http://schemas.openxmlformats.org/officeDocument/2006/bibliography" SelectedStyle="\APASixthEditionOfficeOnline.xsl" StyleName="APA" Version="6"/>
+</file>
+
+<file path=customXml/item3.xml><?xml version="1.0" encoding="utf-8"?>
 <ct:contentTypeSchema xmlns:ct="http://schemas.microsoft.com/office/2006/metadata/contentType" xmlns:ma="http://schemas.microsoft.com/office/2006/metadata/properties/metaAttributes" ct:_="" ma:_="" ma:contentTypeName="Dokument" ma:contentTypeID="0x010100420AE66457A43740AE1EAB3CD114EE32" ma:contentTypeVersion="11" ma:contentTypeDescription="Utwórz nowy dokument." ma:contentTypeScope="" ma:versionID="b7944d1fb6247475f8bbaf98b27a0332">
   <xsd:schema xmlns:xsd="http://www.w3.org/2001/XMLSchema" xmlns:xs="http://www.w3.org/2001/XMLSchema" xmlns:p="http://schemas.microsoft.com/office/2006/metadata/properties" xmlns:ns3="8c0450b4-52b1-4774-b115-69fdef19c40a" targetNamespace="http://schemas.microsoft.com/office/2006/metadata/properties" ma:root="true" ma:fieldsID="12435e6836a551c0ef3554049423e8f6" ns3:_="">
     <xsd:import namespace="8c0450b4-52b1-4774-b115-69fdef19c40a"/>
@@ -5649,7 +6222,7 @@
 </ct:contentTypeSchema>
 </file>
 
-<file path=customXml/item2.xml><?xml version="1.0" encoding="utf-8"?>
+<file path=customXml/item4.xml><?xml version="1.0" encoding="utf-8"?>
 <?mso-contentType ?>
 <FormTemplates xmlns="http://schemas.microsoft.com/sharepoint/v3/contenttype/forms">
   <Display>DocumentLibraryForm</Display>
@@ -5658,19 +6231,25 @@
 </FormTemplates>
 </file>
 
-<file path=customXml/item3.xml><?xml version="1.0" encoding="utf-8"?>
-<p:properties xmlns:p="http://schemas.microsoft.com/office/2006/metadata/properties" xmlns:xsi="http://www.w3.org/2001/XMLSchema-instance" xmlns:pc="http://schemas.microsoft.com/office/infopath/2007/PartnerControls">
-  <documentManagement>
-    <_activity xmlns="8c0450b4-52b1-4774-b115-69fdef19c40a" xsi:nil="true"/>
-  </documentManagement>
-</p:properties>
+<file path=customXml/itemProps1.xml><?xml version="1.0" encoding="utf-8"?>
+<ds:datastoreItem xmlns:ds="http://schemas.openxmlformats.org/officeDocument/2006/customXml" ds:itemID="{FE22518A-9B45-4C99-82CB-2F5C03E23EC1}">
+  <ds:schemaRefs>
+    <ds:schemaRef ds:uri="http://schemas.microsoft.com/office/2006/metadata/properties"/>
+    <ds:schemaRef ds:uri="http://schemas.microsoft.com/office/infopath/2007/PartnerControls"/>
+    <ds:schemaRef ds:uri="8c0450b4-52b1-4774-b115-69fdef19c40a"/>
+  </ds:schemaRefs>
+</ds:datastoreItem>
 </file>
 
-<file path=customXml/item4.xml><?xml version="1.0" encoding="utf-8"?>
-<b:Sources xmlns:b="http://schemas.openxmlformats.org/officeDocument/2006/bibliography" xmlns="http://schemas.openxmlformats.org/officeDocument/2006/bibliography" SelectedStyle="\APASixthEditionOfficeOnline.xsl" StyleName="APA" Version="6"/>
+<file path=customXml/itemProps2.xml><?xml version="1.0" encoding="utf-8"?>
+<ds:datastoreItem xmlns:ds="http://schemas.openxmlformats.org/officeDocument/2006/customXml" ds:itemID="{58C0DB9C-F3EC-41E9-93D5-84C86AFACD24}">
+  <ds:schemaRefs>
+    <ds:schemaRef ds:uri="http://schemas.openxmlformats.org/officeDocument/2006/bibliography"/>
+  </ds:schemaRefs>
+</ds:datastoreItem>
 </file>
 
-<file path=customXml/itemProps1.xml><?xml version="1.0" encoding="utf-8"?>
+<file path=customXml/itemProps3.xml><?xml version="1.0" encoding="utf-8"?>
 <ds:datastoreItem xmlns:ds="http://schemas.openxmlformats.org/officeDocument/2006/customXml" ds:itemID="{2DE9BC7E-617F-4710-96F7-298ED6BC968A}">
   <ds:schemaRefs>
     <ds:schemaRef ds:uri="http://schemas.microsoft.com/office/2006/metadata/contentType"/>
@@ -5688,28 +6267,10 @@
 </ds:datastoreItem>
 </file>
 
-<file path=customXml/itemProps2.xml><?xml version="1.0" encoding="utf-8"?>
+<file path=customXml/itemProps4.xml><?xml version="1.0" encoding="utf-8"?>
 <ds:datastoreItem xmlns:ds="http://schemas.openxmlformats.org/officeDocument/2006/customXml" ds:itemID="{7E6C9D04-A652-49B0-A9D3-FB33376B443F}">
   <ds:schemaRefs>
     <ds:schemaRef ds:uri="http://schemas.microsoft.com/sharepoint/v3/contenttype/forms"/>
   </ds:schemaRefs>
 </ds:datastoreItem>
-</file>
-
-<file path=customXml/itemProps3.xml><?xml version="1.0" encoding="utf-8"?>
-<ds:datastoreItem xmlns:ds="http://schemas.openxmlformats.org/officeDocument/2006/customXml" ds:itemID="{FE22518A-9B45-4C99-82CB-2F5C03E23EC1}">
-  <ds:schemaRefs>
-    <ds:schemaRef ds:uri="http://schemas.microsoft.com/office/2006/metadata/properties"/>
-    <ds:schemaRef ds:uri="http://schemas.microsoft.com/office/infopath/2007/PartnerControls"/>
-    <ds:schemaRef ds:uri="8c0450b4-52b1-4774-b115-69fdef19c40a"/>
-  </ds:schemaRefs>
-</ds:datastoreItem>
-</file>
-
-<file path=customXml/itemProps4.xml><?xml version="1.0" encoding="utf-8"?>
-<ds:datastoreItem xmlns:ds="http://schemas.openxmlformats.org/officeDocument/2006/customXml" ds:itemID="{58C0DB9C-F3EC-41E9-93D5-84C86AFACD24}">
-  <ds:schemaRefs>
-    <ds:schemaRef ds:uri="http://schemas.openxmlformats.org/officeDocument/2006/bibliography"/>
-  </ds:schemaRefs>
-</ds:datastoreItem>
 </file>
</xml_diff>

<commit_message>
add: próby arp spoofing
</commit_message>
<xml_diff>
--- a/Master Thesis/Security of Operating Systems in Virtual Environments.docx
+++ b/Master Thesis/Security of Operating Systems in Virtual Environments.docx
@@ -16,17 +16,8 @@
           <w:b/>
           <w:bCs/>
         </w:rPr>
-        <w:t xml:space="preserve">Virtual </w:t>
-      </w:r>
-      <w:proofErr w:type="spellStart"/>
-      <w:r>
-        <w:rPr>
-          <w:b/>
-          <w:bCs/>
-        </w:rPr>
-        <w:t>Environments</w:t>
-      </w:r>
-      <w:proofErr w:type="spellEnd"/>
+        <w:t>Virtual Environments</w:t>
+      </w:r>
       <w:r>
         <w:t>, VE) to oprogramowanie symulujące działanie sprzętu komputerowego. W odróżnieniu od tradycyjnych systemów fizycznych umożliwia ono jednoczesne funkcjonowanie wielu niezależnych systemów operacyjnych lub aplikacji na jednej maszynie [1]. Działają one niezależnie od fizycznej struktury sprzętu. Tworzenie środowisk wirtualnych możliwe jest dzięki wykorzystaniu technologii wirtualizacji. Jest to technologia, wykorzystująca  środowisko logiczne do przekroczenia fizycznych ograniczeń sprzętowych [2].</w:t>
       </w:r>
@@ -43,15 +34,7 @@
         <w:t>Virtual Machine</w:t>
       </w:r>
       <w:r>
-        <w:t xml:space="preserve">, VM). Jest to aplikacja, wykonujące program tak, jakby była fizycznym urządzeniem, więc można byłoby powiedzieć, że jest to „komputer”, działający wewnątrz fizycznego komputera. Aplikacja VM (nazywana „gościem”) uruchamia swój własny system operacyjny na rzeczywistej maszynie (zwanej „gospodarzem”). Wirtualny system operacyjny może być dowolny, np. Windows lub </w:t>
-      </w:r>
-      <w:proofErr w:type="spellStart"/>
-      <w:r>
-        <w:t>MacOS</w:t>
-      </w:r>
-      <w:proofErr w:type="spellEnd"/>
-      <w:r>
-        <w:t xml:space="preserve">, i nie jest ograniczony do jednego systemu operacyjnego na maszynie gospodarza [3]. Każda maszyna wirtualna działa niezależnie i nie ma wpływu na działanie innych VM-ów. </w:t>
+        <w:t xml:space="preserve">, VM). Jest to aplikacja, wykonujące program tak, jakby była fizycznym urządzeniem, więc można byłoby powiedzieć, że jest to „komputer”, działający wewnątrz fizycznego komputera. Aplikacja VM (nazywana „gościem”) uruchamia swój własny system operacyjny na rzeczywistej maszynie (zwanej „gospodarzem”). Wirtualny system operacyjny może być dowolny, np. Windows lub MacOS, i nie jest ograniczony do jednego systemu operacyjnego na maszynie gospodarza [3]. Każda maszyna wirtualna działa niezależnie i nie ma wpływu na działanie innych VM-ów. </w:t>
       </w:r>
     </w:p>
     <w:p/>
@@ -62,17 +45,8 @@
     </w:p>
     <w:p>
       <w:r>
-        <w:t xml:space="preserve">Wirtualizacja to technologia umożliwiająca tworzenie wielu odizolowanych środowisk komputerowych – zwanych maszynami wirtualnymi (VM) – na jednym fizycznym urządzeniu. Dzięki warstwie pośredniczącej, zwanej </w:t>
-      </w:r>
-      <w:proofErr w:type="spellStart"/>
-      <w:r>
-        <w:t>hipernadzorcą</w:t>
-      </w:r>
-      <w:proofErr w:type="spellEnd"/>
-      <w:r>
-        <w:t xml:space="preserve"> (</w:t>
-      </w:r>
-      <w:proofErr w:type="spellStart"/>
+        <w:t>Wirtualizacja to technologia umożliwiająca tworzenie wielu odizolowanych środowisk komputerowych – zwanych maszynami wirtualnymi (VM) – na jednym fizycznym urządzeniu. Dzięki warstwie pośredniczącej, zwanej hipernadzorcą (</w:t>
+      </w:r>
       <w:r>
         <w:rPr>
           <w:b/>
@@ -80,27 +54,13 @@
         </w:rPr>
         <w:t>hypervisor</w:t>
       </w:r>
-      <w:proofErr w:type="spellEnd"/>
       <w:r>
         <w:t>), każda maszyna wirtualna może działać jak odrębny komputer z własnym systemem operacyjnym i aplikacjami, niezależnie od innych instancji. To podejście pozwala na efektywne wykorzystanie zasobów sprzętowych, zwiększenie skalowalności, uproszczenie zarządzania oraz ograniczenie kosztów operacyjnych [4].</w:t>
       </w:r>
     </w:p>
     <w:p>
-      <w:proofErr w:type="spellStart"/>
-      <w:r>
-        <w:t>Hipernadzorca</w:t>
-      </w:r>
-      <w:proofErr w:type="spellEnd"/>
-      <w:r>
-        <w:t xml:space="preserve"> (</w:t>
-      </w:r>
-      <w:proofErr w:type="spellStart"/>
-      <w:r>
-        <w:t>hypervisor</w:t>
-      </w:r>
-      <w:proofErr w:type="spellEnd"/>
-      <w:r>
-        <w:t>) to oprogramowanie, które umożliwia tworzenie i zarządzanie maszynami wirtualnymi poprzez oddzielenie systemów operacyjnych gości od fizycznej infrastruktury sprzętowej. W zależności od sposobu działania, wyróżniamy dwa główne typy:</w:t>
+      <w:r>
+        <w:t>Hipernadzorca (hypervisor) to oprogramowanie, które umożliwia tworzenie i zarządzanie maszynami wirtualnymi poprzez oddzielenie systemów operacyjnych gości od fizycznej infrastruktury sprzętowej. W zależności od sposobu działania, wyróżniamy dwa główne typy:</w:t>
       </w:r>
     </w:p>
     <w:p>
@@ -114,15 +74,7 @@
         <w:t xml:space="preserve">typ 1: </w:t>
       </w:r>
       <w:r>
-        <w:t>natywny (</w:t>
-      </w:r>
-      <w:proofErr w:type="spellStart"/>
-      <w:r>
-        <w:t>bare</w:t>
-      </w:r>
-      <w:proofErr w:type="spellEnd"/>
-      <w:r>
-        <w:t>-metal) – działa bezpośrednio na sprzęcie, bez potrzeby instalowania systemu operacyjnego gospodarza. Przykładowo: Microsoft Hyper-V,</w:t>
+        <w:t>natywny (bare-metal) – działa bezpośrednio na sprzęcie, bez potrzeby instalowania systemu operacyjnego gospodarza. Przykładowo: Microsoft Hyper-V,</w:t>
       </w:r>
     </w:p>
     <w:p>
@@ -136,28 +88,12 @@
         <w:t xml:space="preserve">typ 2: </w:t>
       </w:r>
       <w:r>
-        <w:t xml:space="preserve">hostowany – funkcjonuje jako aplikacja zainstalowana w ramach istniejącego systemu operacyjnego. Przykładowo: </w:t>
-      </w:r>
-      <w:proofErr w:type="spellStart"/>
-      <w:r>
-        <w:t>VirtualBox</w:t>
-      </w:r>
-      <w:proofErr w:type="spellEnd"/>
-      <w:r>
-        <w:t xml:space="preserve">, VMware Workstation. </w:t>
-      </w:r>
-    </w:p>
-    <w:p>
-      <w:r>
-        <w:t xml:space="preserve">Dodatkowo, </w:t>
-      </w:r>
-      <w:proofErr w:type="spellStart"/>
-      <w:r>
-        <w:t>hypervisory</w:t>
-      </w:r>
-      <w:proofErr w:type="spellEnd"/>
-      <w:r>
-        <w:t xml:space="preserve"> można klasyfikować ze względu na sposób wirtualizacji:</w:t>
+        <w:t xml:space="preserve">hostowany – funkcjonuje jako aplikacja zainstalowana w ramach istniejącego systemu operacyjnego. Przykładowo: VirtualBox, VMware Workstation. </w:t>
+      </w:r>
+    </w:p>
+    <w:p>
+      <w:r>
+        <w:t>Dodatkowo, hypervisory można klasyfikować ze względu na sposób wirtualizacji:</w:t>
       </w:r>
     </w:p>
     <w:p>
@@ -189,21 +125,8 @@
           <w:numId w:val="3"/>
         </w:numPr>
       </w:pPr>
-      <w:proofErr w:type="spellStart"/>
-      <w:r>
-        <w:t>Parawirtualizacja</w:t>
-      </w:r>
-      <w:proofErr w:type="spellEnd"/>
-      <w:r>
-        <w:t xml:space="preserve"> – wymaga modyfikacji systemu gościa, który jest świadomy, że działa w środowisku wirtualnym i potrafi efektywnie współpracować z </w:t>
-      </w:r>
-      <w:proofErr w:type="spellStart"/>
-      <w:r>
-        <w:t>hipernadzorcą</w:t>
-      </w:r>
-      <w:proofErr w:type="spellEnd"/>
-      <w:r>
-        <w:t xml:space="preserve"> [5].</w:t>
+      <w:r>
+        <w:t>Parawirtualizacja – wymaga modyfikacji systemu gościa, który jest świadomy, że działa w środowisku wirtualnym i potrafi efektywnie współpracować z hipernadzorcą [5].</w:t>
       </w:r>
     </w:p>
     <w:p/>
@@ -215,23 +138,7 @@
     </w:p>
     <w:p>
       <w:r>
-        <w:t xml:space="preserve">Vmware Workstation Pro (od firmy </w:t>
-      </w:r>
-      <w:proofErr w:type="spellStart"/>
-      <w:r>
-        <w:t>Broadcom</w:t>
-      </w:r>
-      <w:proofErr w:type="spellEnd"/>
-      <w:r>
-        <w:t xml:space="preserve">) jest w pełni zwirtualizowanym środowiskiem sprzętowym dla systemu operacyjnego gościa. Program ten obsługuje wiele systemów operacyjnych gospodarza, w tym Windows, Linux oraz </w:t>
-      </w:r>
-      <w:proofErr w:type="spellStart"/>
-      <w:r>
-        <w:t>macOS</w:t>
-      </w:r>
-      <w:proofErr w:type="spellEnd"/>
-      <w:r>
-        <w:t>, i został zaprojektowany z myślą o maksymalnym wykorzystaniu fizycznych zasobów komputera, co przekłada się na wysoką wydajność działania maszyn wirtualnych [4].</w:t>
+        <w:t>Vmware Workstation Pro (od firmy Broadcom) jest w pełni zwirtualizowanym środowiskiem sprzętowym dla systemu operacyjnego gościa. Program ten obsługuje wiele systemów operacyjnych gospodarza, w tym Windows, Linux oraz macOS, i został zaprojektowany z myślą o maksymalnym wykorzystaniu fizycznych zasobów komputera, co przekłada się na wysoką wydajność działania maszyn wirtualnych [4].</w:t>
       </w:r>
     </w:p>
     <w:p>
@@ -244,26 +151,10 @@
         <w:t>VMware emuluje podstawowe elementy sprzętowe, takie jak karta graficzna</w:t>
       </w:r>
       <w:r>
-        <w:t xml:space="preserve"> (czego nie oferuje np., </w:t>
-      </w:r>
-      <w:proofErr w:type="spellStart"/>
-      <w:r>
-        <w:t>VirtualBox</w:t>
-      </w:r>
-      <w:proofErr w:type="spellEnd"/>
-      <w:r>
-        <w:t xml:space="preserve"> od firmy Oracle)</w:t>
-      </w:r>
-      <w:r>
-        <w:t xml:space="preserve">, karta sieciowa czy kontrolery dysków, a także umożliwia dostęp do urządzeń USB, portów szeregowych i równoległych za pomocą sterowników pośredniczących. Warto jednak zauważyć, że przenoszenie maszyn wirtualnych między różnymi komputerami, szczególnie z odmiennymi </w:t>
-      </w:r>
-      <w:proofErr w:type="spellStart"/>
-      <w:r>
-        <w:t>architekturami</w:t>
-      </w:r>
-      <w:proofErr w:type="spellEnd"/>
-      <w:r>
-        <w:t xml:space="preserve"> procesora lub liczbą rdzeni, może wymagać dodatkowej konfiguracji ze względu na różnice w zestawach instrukcji [4].</w:t>
+        <w:t xml:space="preserve"> (czego nie oferuje np., VirtualBox od firmy Oracle)</w:t>
+      </w:r>
+      <w:r>
+        <w:t>, karta sieciowa czy kontrolery dysków, a także umożliwia dostęp do urządzeń USB, portów szeregowych i równoległych za pomocą sterowników pośredniczących. Warto jednak zauważyć, że przenoszenie maszyn wirtualnych między różnymi komputerami, szczególnie z odmiennymi architekturami procesora lub liczbą rdzeni, może wymagać dodatkowej konfiguracji ze względu na różnice w zestawach instrukcji [4].</w:t>
       </w:r>
     </w:p>
     <w:p>
@@ -331,26 +222,18 @@
     </w:p>
     <w:p>
       <w:r>
+        <w:t>- snapshoty, czyli zapisywanie stanu maszyny wirtualnej w wybranym przez użytkownika momencie, co daje możliwość przywrócenia zapisanego obrazu,</w:t>
+      </w:r>
+    </w:p>
+    <w:p>
+      <w:r>
+        <w:t>- klonowanie maszyn wirtualnych,</w:t>
+      </w:r>
+    </w:p>
+    <w:p>
+      <w:r>
         <w:t xml:space="preserve">- </w:t>
       </w:r>
-      <w:proofErr w:type="spellStart"/>
-      <w:r>
-        <w:t>snapshoty</w:t>
-      </w:r>
-      <w:proofErr w:type="spellEnd"/>
-      <w:r>
-        <w:t>, czyli zapisywanie stanu maszyny wirtualnej w wybranym przez użytkownika momencie, co daje możliwość przywrócenia zapisanego obrazu,</w:t>
-      </w:r>
-    </w:p>
-    <w:p>
-      <w:r>
-        <w:t>- klonowanie maszyn wirtualnych,</w:t>
-      </w:r>
-    </w:p>
-    <w:p>
-      <w:r>
-        <w:t xml:space="preserve">- </w:t>
-      </w:r>
       <w:r>
         <w:t xml:space="preserve">uruchamianie maszyn wirtualnych jednocześnie </w:t>
       </w:r>
@@ -360,39 +243,18 @@
     </w:p>
     <w:p>
       <w:r>
-        <w:t xml:space="preserve">- zaawansowana konfiguracja sieciowa, pozwalająca na definiowanie topologii sieci wirtualnych (m.in. NAT, </w:t>
-      </w:r>
-      <w:proofErr w:type="spellStart"/>
-      <w:r>
-        <w:t>bridge</w:t>
-      </w:r>
-      <w:proofErr w:type="spellEnd"/>
+        <w:t>- zaawansowana konfiguracja sieciowa, pozwalająca na definiowanie topologii sieci wirtualnych (m.in. NAT, bridge</w:t>
+      </w:r>
       <w:r>
         <w:t>,</w:t>
       </w:r>
       <w:r>
-        <w:t xml:space="preserve"> host-</w:t>
-      </w:r>
-      <w:proofErr w:type="spellStart"/>
-      <w:r>
-        <w:t>only</w:t>
-      </w:r>
-      <w:proofErr w:type="spellEnd"/>
-      <w:r>
-        <w:t>)</w:t>
-      </w:r>
-    </w:p>
-    <w:p>
-      <w:r>
-        <w:t xml:space="preserve">- połączenia ze zdalnymi serwerami, np. z Vmware </w:t>
-      </w:r>
-      <w:proofErr w:type="spellStart"/>
-      <w:r>
-        <w:t>ESXi</w:t>
-      </w:r>
-      <w:proofErr w:type="spellEnd"/>
-      <w:r>
-        <w:t>.</w:t>
+        <w:t xml:space="preserve"> host-only)</w:t>
+      </w:r>
+    </w:p>
+    <w:p>
+      <w:r>
+        <w:t>- połączenia ze zdalnymi serwerami, np. z Vmware ESXi.</w:t>
       </w:r>
     </w:p>
     <w:p/>
@@ -403,23 +265,7 @@
     </w:p>
     <w:p>
       <w:r>
-        <w:t xml:space="preserve">Do przeprowadzenia badań wykorzystano komputer stacjonarny wyposażony w procesor AMD </w:t>
-      </w:r>
-      <w:proofErr w:type="spellStart"/>
-      <w:r>
-        <w:t>Ryzen</w:t>
-      </w:r>
-      <w:proofErr w:type="spellEnd"/>
-      <w:r>
-        <w:t xml:space="preserve"> 5 3600 (6 rdzeni, 12 wątków), 64 GB pamięci RAM DDR4 (3600 MHz), dysk SSD M.2 o pojemności 2 TB oraz kartę graficzną NVIDIA </w:t>
-      </w:r>
-      <w:proofErr w:type="spellStart"/>
-      <w:r>
-        <w:t>GeForce</w:t>
-      </w:r>
-      <w:proofErr w:type="spellEnd"/>
-      <w:r>
-        <w:t xml:space="preserve"> RTX 3060 Ti. Systemem operacyjnym gospodarza był Windows 11 Pro (wersja 24H2).</w:t>
+        <w:t>Do przeprowadzenia badań wykorzystano komputer stacjonarny wyposażony w procesor AMD Ryzen 5 3600 (6 rdzeni, 12 wątków), 64 GB pamięci RAM DDR4 (3600 MHz), dysk SSD M.2 o pojemności 2 TB oraz kartę graficzną NVIDIA GeForce RTX 3060 Ti. Systemem operacyjnym gospodarza był Windows 11 Pro (wersja 24H2).</w:t>
       </w:r>
     </w:p>
     <w:p>
@@ -429,105 +275,13 @@
         </w:rPr>
       </w:pPr>
       <w:r>
-        <w:t xml:space="preserve">Środowisko wirtualne zostało zrealizowane przy użyciu VMware Workstation Pro 17.6.3. W ramach testów utworzono dwie maszyny wirtualne: jedną z systemem Windows 10 Pro (wersja 22H2, 64-bit), drugą z systemem </w:t>
-      </w:r>
-      <w:proofErr w:type="spellStart"/>
-      <w:r>
-        <w:t>Ubuntu</w:t>
-      </w:r>
-      <w:proofErr w:type="spellEnd"/>
-      <w:r>
-        <w:t xml:space="preserve"> 24.04.2 LTS. </w:t>
+        <w:t xml:space="preserve">Środowisko wirtualne zostało zrealizowane przy użyciu VMware Workstation Pro 17.6.3. W ramach testów utworzono dwie maszyny wirtualne: jedną z systemem Windows 10 Pro (wersja 22H2, 64-bit), drugą z systemem Ubuntu 24.04.2 LTS. </w:t>
       </w:r>
       <w:r>
         <w:rPr>
           <w:lang w:val="en-US"/>
         </w:rPr>
-        <w:t xml:space="preserve">Obie </w:t>
-      </w:r>
-      <w:proofErr w:type="spellStart"/>
-      <w:r>
-        <w:rPr>
-          <w:lang w:val="en-US"/>
-        </w:rPr>
-        <w:t>maszyny</w:t>
-      </w:r>
-      <w:proofErr w:type="spellEnd"/>
-      <w:r>
-        <w:rPr>
-          <w:lang w:val="en-US"/>
-        </w:rPr>
-        <w:t xml:space="preserve"> </w:t>
-      </w:r>
-      <w:proofErr w:type="spellStart"/>
-      <w:r>
-        <w:rPr>
-          <w:lang w:val="en-US"/>
-        </w:rPr>
-        <w:t>zostały</w:t>
-      </w:r>
-      <w:proofErr w:type="spellEnd"/>
-      <w:r>
-        <w:rPr>
-          <w:lang w:val="en-US"/>
-        </w:rPr>
-        <w:t xml:space="preserve"> </w:t>
-      </w:r>
-      <w:proofErr w:type="spellStart"/>
-      <w:r>
-        <w:rPr>
-          <w:lang w:val="en-US"/>
-        </w:rPr>
-        <w:t>skonfigurowane</w:t>
-      </w:r>
-      <w:proofErr w:type="spellEnd"/>
-      <w:r>
-        <w:rPr>
-          <w:lang w:val="en-US"/>
-        </w:rPr>
-        <w:t xml:space="preserve"> </w:t>
-      </w:r>
-      <w:proofErr w:type="spellStart"/>
-      <w:r>
-        <w:rPr>
-          <w:lang w:val="en-US"/>
-        </w:rPr>
-        <w:t>zgodnie</w:t>
-      </w:r>
-      <w:proofErr w:type="spellEnd"/>
-      <w:r>
-        <w:rPr>
-          <w:lang w:val="en-US"/>
-        </w:rPr>
-        <w:t xml:space="preserve"> z </w:t>
-      </w:r>
-      <w:proofErr w:type="spellStart"/>
-      <w:r>
-        <w:rPr>
-          <w:lang w:val="en-US"/>
-        </w:rPr>
-        <w:t>poniższymi</w:t>
-      </w:r>
-      <w:proofErr w:type="spellEnd"/>
-      <w:r>
-        <w:rPr>
-          <w:lang w:val="en-US"/>
-        </w:rPr>
-        <w:t xml:space="preserve"> </w:t>
-      </w:r>
-      <w:proofErr w:type="spellStart"/>
-      <w:r>
-        <w:rPr>
-          <w:lang w:val="en-US"/>
-        </w:rPr>
-        <w:t>założeniami</w:t>
-      </w:r>
-      <w:proofErr w:type="spellEnd"/>
-      <w:r>
-        <w:rPr>
-          <w:lang w:val="en-US"/>
-        </w:rPr>
-        <w:t>:</w:t>
+        <w:t>Obie maszyny zostały skonfigurowane zgodnie z poniższymi założeniami:</w:t>
       </w:r>
     </w:p>
     <w:p>
@@ -581,23 +335,7 @@
         <w:t>Typ połączenia sieciowego</w:t>
       </w:r>
       <w:r>
-        <w:t>: zastosowano tryb mostkowany (</w:t>
-      </w:r>
-      <w:proofErr w:type="spellStart"/>
-      <w:r>
-        <w:t>bridged</w:t>
-      </w:r>
-      <w:proofErr w:type="spellEnd"/>
-      <w:r>
-        <w:t xml:space="preserve">), umożliwiający pełną komunikację z innymi urządzeniami w sieci lokalnej, co było niezbędne dla testów typu Man-in-the-Middle czy </w:t>
-      </w:r>
-      <w:proofErr w:type="spellStart"/>
-      <w:r>
-        <w:t>sniffing</w:t>
-      </w:r>
-      <w:proofErr w:type="spellEnd"/>
-      <w:r>
-        <w:t>.</w:t>
+        <w:t>: zastosowano tryb mostkowany (bridged), umożliwiający pełną komunikację z innymi urządzeniami w sieci lokalnej, co było niezbędne dla testów typu Man-in-the-Middle czy sniffing.</w:t>
       </w:r>
     </w:p>
     <w:p>
@@ -615,23 +353,7 @@
         <w:t>Typ dysku</w:t>
       </w:r>
       <w:r>
-        <w:t xml:space="preserve">: dla systemu Windows wybrano nośnik </w:t>
-      </w:r>
-      <w:proofErr w:type="spellStart"/>
-      <w:r>
-        <w:t>NVMe</w:t>
-      </w:r>
-      <w:proofErr w:type="spellEnd"/>
-      <w:r>
-        <w:t xml:space="preserve">, natomiast dla </w:t>
-      </w:r>
-      <w:proofErr w:type="spellStart"/>
-      <w:r>
-        <w:t>Ubuntu</w:t>
-      </w:r>
-      <w:proofErr w:type="spellEnd"/>
-      <w:r>
-        <w:t xml:space="preserve"> – SCSI, zgodnie z rekomendacjami instalatorów i wymaganiami kompatybilności.</w:t>
+        <w:t>: dla systemu Windows wybrano nośnik NVMe, natomiast dla Ubuntu – SCSI, zgodnie z rekomendacjami instalatorów i wymaganiami kompatybilności.</w:t>
       </w:r>
     </w:p>
     <w:p>
@@ -649,31 +371,7 @@
         <w:t>Typ oprogramowania układowego</w:t>
       </w:r>
       <w:r>
-        <w:t xml:space="preserve">: wybrano UEFI ze względu na nowoczesne mechanizmy bezpieczeństwa oraz zgodność z funkcjami systemowymi, takimi jak Microsoft </w:t>
-      </w:r>
-      <w:proofErr w:type="spellStart"/>
-      <w:r>
-        <w:t>Defender</w:t>
-      </w:r>
-      <w:proofErr w:type="spellEnd"/>
-      <w:r>
-        <w:t xml:space="preserve"> </w:t>
-      </w:r>
-      <w:proofErr w:type="spellStart"/>
-      <w:r>
-        <w:t>Credential</w:t>
-      </w:r>
-      <w:proofErr w:type="spellEnd"/>
-      <w:r>
-        <w:t xml:space="preserve"> </w:t>
-      </w:r>
-      <w:proofErr w:type="spellStart"/>
-      <w:r>
-        <w:t>Guard</w:t>
-      </w:r>
-      <w:proofErr w:type="spellEnd"/>
-      <w:r>
-        <w:t xml:space="preserve">. </w:t>
+        <w:t xml:space="preserve">: wybrano UEFI ze względu na nowoczesne mechanizmy bezpieczeństwa oraz zgodność z funkcjami systemowymi, takimi jak Microsoft Defender Credential Guard. </w:t>
       </w:r>
     </w:p>
     <w:p>
@@ -723,31 +421,7 @@
         <w:t xml:space="preserve"> 2025</w:t>
       </w:r>
       <w:r>
-        <w:t>.1c. Jest to dystrybucja typu open-</w:t>
-      </w:r>
-      <w:proofErr w:type="spellStart"/>
-      <w:r>
-        <w:t>source</w:t>
-      </w:r>
-      <w:proofErr w:type="spellEnd"/>
-      <w:r>
-        <w:t xml:space="preserve"> oparta na systemie </w:t>
-      </w:r>
-      <w:proofErr w:type="spellStart"/>
-      <w:r>
-        <w:t>Debian</w:t>
-      </w:r>
-      <w:proofErr w:type="spellEnd"/>
-      <w:r>
-        <w:t xml:space="preserve">, stworzona przez </w:t>
-      </w:r>
-      <w:proofErr w:type="spellStart"/>
-      <w:r>
-        <w:t>Offensive</w:t>
-      </w:r>
-      <w:proofErr w:type="spellEnd"/>
-      <w:r>
-        <w:t xml:space="preserve"> Security w celach przeprowadzania testów penetracyjnych oraz audytów bezpieczeństwa. </w:t>
+        <w:t xml:space="preserve">.1c. Jest to dystrybucja typu open-source oparta na systemie Debian, stworzona przez Offensive Security w celach przeprowadzania testów penetracyjnych oraz audytów bezpieczeństwa. </w:t>
       </w:r>
       <w:r>
         <w:t>Posiada on wbudowane narzędzia dedykowane testom bezpieczeństwa, a także dostosowane jądro systemu do wstrzykiwania różnego rodzaju pakietów [8].</w:t>
@@ -758,14 +432,9 @@
         <w:t xml:space="preserve">System ten został wybrany do testów, ze względu na swoją popularność, stabilność oraz szeroką społeczność skupioną wokół oprogramowania. Jest to adekwatne narzędzie do przeprowadzenia testów bezpieczeństwa w środowiskach wirtualnych. </w:t>
       </w:r>
     </w:p>
-    <w:p>
-      <w:r>
-        <w:br w:type="page"/>
-      </w:r>
-    </w:p>
-    <w:p>
-      <w:r>
-        <w:lastRenderedPageBreak/>
+    <w:p/>
+    <w:p>
+      <w:r>
         <w:t>4</w:t>
       </w:r>
       <w:r>
@@ -786,98 +455,53 @@
         <w:t>4.1</w:t>
       </w:r>
       <w:r>
+        <w:t xml:space="preserve"> Sniffing</w:t>
+      </w:r>
+    </w:p>
+    <w:p>
+      <w:pPr>
+        <w:jc w:val="both"/>
+      </w:pPr>
+      <w:r>
+        <w:t xml:space="preserve">Celem testów było sprawdzenie czy możliwe jest pasywne podsłuchiwanie ruchu sieciowego (sniffing) z </w:t>
+      </w:r>
+      <w:r>
+        <w:t>systemu Kali Linux zainstalowanego na fizycznym komputerze, przy użyciu narzędzia Wireshark. Wszystkie urządzenia były połączone do tej samej sieci lokalnej (Wi-Fi</w:t>
+      </w:r>
+      <w:r>
+        <w:t>).</w:t>
+      </w:r>
+      <w:r>
+        <w:t xml:space="preserve"> M</w:t>
+      </w:r>
+      <w:r>
+        <w:t>aszyny testowe</w:t>
+      </w:r>
+      <w:r>
+        <w:t xml:space="preserve"> – zarówno fizyczne, jak i wirtualne –</w:t>
+      </w:r>
+      <w:r>
+        <w:t xml:space="preserve"> pracowały w trybie mostkowanym (bridged)</w:t>
+      </w:r>
+      <w:r>
+        <w:t xml:space="preserve">, </w:t>
+      </w:r>
+      <w:r>
+        <w:t>co zapewniało im bezpośrednią obecność w tej samej podsieci IP co komputer atakujący</w:t>
+      </w:r>
+      <w:r>
+        <w:t>.</w:t>
+      </w:r>
+      <w:r>
         <w:t xml:space="preserve"> </w:t>
       </w:r>
-      <w:proofErr w:type="spellStart"/>
-      <w:r>
-        <w:t>Sniffing</w:t>
-      </w:r>
-      <w:proofErr w:type="spellEnd"/>
     </w:p>
     <w:p>
       <w:pPr>
         <w:jc w:val="both"/>
       </w:pPr>
       <w:r>
-        <w:t>Celem testów było sprawdzenie czy możliwe jest pasywne podsłuchiwanie ruchu sieciowego (</w:t>
-      </w:r>
-      <w:proofErr w:type="spellStart"/>
-      <w:r>
-        <w:t>sniffing</w:t>
-      </w:r>
-      <w:proofErr w:type="spellEnd"/>
-      <w:r>
-        <w:t xml:space="preserve">) z </w:t>
-      </w:r>
-      <w:r>
-        <w:t xml:space="preserve">systemu Kali Linux zainstalowanego na fizycznym komputerze, przy użyciu narzędzia </w:t>
-      </w:r>
-      <w:proofErr w:type="spellStart"/>
-      <w:r>
-        <w:t>Wireshark</w:t>
-      </w:r>
-      <w:proofErr w:type="spellEnd"/>
-      <w:r>
-        <w:t>. Wszystkie urządzenia były połączone do tej samej sieci lokalnej (Wi-Fi</w:t>
-      </w:r>
-      <w:r>
-        <w:t>).</w:t>
-      </w:r>
-      <w:r>
-        <w:t xml:space="preserve"> M</w:t>
-      </w:r>
-      <w:r>
-        <w:t>aszyny testowe</w:t>
-      </w:r>
-      <w:r>
-        <w:t xml:space="preserve"> – zarówno fizyczne, jak i wirtualne –</w:t>
-      </w:r>
-      <w:r>
-        <w:t xml:space="preserve"> pracowały w trybie mostkowanym (</w:t>
-      </w:r>
-      <w:proofErr w:type="spellStart"/>
-      <w:r>
-        <w:t>bridged</w:t>
-      </w:r>
-      <w:proofErr w:type="spellEnd"/>
-      <w:r>
-        <w:t>)</w:t>
-      </w:r>
-      <w:r>
-        <w:t xml:space="preserve">, </w:t>
-      </w:r>
-      <w:r>
-        <w:t>co zapewniało im bezpośrednią obecność w tej samej podsieci IP co komputer atakujący</w:t>
-      </w:r>
-      <w:r>
-        <w:t>.</w:t>
-      </w:r>
-      <w:r>
-        <w:t xml:space="preserve"> </w:t>
-      </w:r>
-    </w:p>
-    <w:p>
-      <w:pPr>
-        <w:jc w:val="both"/>
-      </w:pPr>
-      <w:r>
-        <w:t xml:space="preserve">W ramach badania przeprowadzono cztery testy: dwa z systemem Windows 10 (na maszynie fizycznej i wirtualnej) oraz dwa z systemem </w:t>
-      </w:r>
-      <w:proofErr w:type="spellStart"/>
-      <w:r>
-        <w:t>Ubuntu</w:t>
-      </w:r>
-      <w:proofErr w:type="spellEnd"/>
-      <w:r>
-        <w:t xml:space="preserve"> 22.04 (również fizycznie i w VM). We wszystkich przypadkach wyłączono domyślne zabezpieczenia systemowe, takie jak zapora Windows Firewall czy </w:t>
-      </w:r>
-      <w:proofErr w:type="spellStart"/>
-      <w:r>
-        <w:t>ufw</w:t>
-      </w:r>
-      <w:proofErr w:type="spellEnd"/>
-      <w:r>
-        <w:t>, aby sprawdzić, czy ruch HTTP da się przechwycić w warunkach minimalnej ochrony.</w:t>
+        <w:t>W ramach badania przeprowadzono cztery testy: dwa z systemem Windows 10 (na maszynie fizycznej i wirtualnej) oraz dwa z systemem Ubuntu 22.04 (również fizycznie i w VM). We wszystkich przypadkach wyłączono domyślne zabezpieczenia systemowe, takie jak zapora Windows Firewall czy ufw, aby sprawdzić, czy ruch HTTP da się przechwycić w warunkach minimalnej ochrony.</w:t>
       </w:r>
     </w:p>
     <w:p>
@@ -934,16 +558,8 @@
               <w:rPr>
                 <w:lang w:val="en-US"/>
               </w:rPr>
-              <w:t xml:space="preserve">System </w:t>
-            </w:r>
-            <w:proofErr w:type="spellStart"/>
-            <w:r>
-              <w:rPr>
-                <w:lang w:val="en-US"/>
-              </w:rPr>
-              <w:t>atakowany</w:t>
-            </w:r>
-            <w:proofErr w:type="spellEnd"/>
+              <w:t>System atakowany</w:t>
+            </w:r>
           </w:p>
         </w:tc>
         <w:tc>
@@ -956,14 +572,12 @@
                 <w:lang w:val="en-US"/>
               </w:rPr>
             </w:pPr>
-            <w:proofErr w:type="spellStart"/>
             <w:r>
               <w:rPr>
                 <w:lang w:val="en-US"/>
               </w:rPr>
               <w:t>Środowisko</w:t>
             </w:r>
-            <w:proofErr w:type="spellEnd"/>
           </w:p>
         </w:tc>
         <w:tc>
@@ -976,14 +590,12 @@
                 <w:lang w:val="en-US"/>
               </w:rPr>
             </w:pPr>
-            <w:proofErr w:type="spellStart"/>
             <w:r>
               <w:rPr>
                 <w:lang w:val="en-US"/>
               </w:rPr>
               <w:t>Zabezpieczenia</w:t>
             </w:r>
-            <w:proofErr w:type="spellEnd"/>
           </w:p>
         </w:tc>
         <w:tc>
@@ -1000,16 +612,8 @@
               <w:rPr>
                 <w:lang w:val="en-US"/>
               </w:rPr>
-              <w:t xml:space="preserve">Ruch HTTP </w:t>
-            </w:r>
-            <w:proofErr w:type="spellStart"/>
-            <w:r>
-              <w:rPr>
-                <w:lang w:val="en-US"/>
-              </w:rPr>
-              <w:t>przechwycony</w:t>
-            </w:r>
-            <w:proofErr w:type="spellEnd"/>
+              <w:t>Ruch HTTP przechwycony</w:t>
+            </w:r>
           </w:p>
         </w:tc>
       </w:tr>
@@ -1078,14 +682,12 @@
                 <w:lang w:val="en-US"/>
               </w:rPr>
             </w:pPr>
-            <w:proofErr w:type="spellStart"/>
             <w:r>
               <w:rPr>
                 <w:lang w:val="en-US"/>
               </w:rPr>
               <w:t>brak</w:t>
             </w:r>
-            <w:proofErr w:type="spellEnd"/>
           </w:p>
         </w:tc>
         <w:tc>
@@ -1098,14 +700,12 @@
                 <w:lang w:val="en-US"/>
               </w:rPr>
             </w:pPr>
-            <w:proofErr w:type="spellStart"/>
             <w:r>
               <w:rPr>
                 <w:lang w:val="en-US"/>
               </w:rPr>
               <w:t>nie</w:t>
             </w:r>
-            <w:proofErr w:type="spellEnd"/>
           </w:p>
         </w:tc>
       </w:tr>
@@ -1174,14 +774,12 @@
                 <w:lang w:val="en-US"/>
               </w:rPr>
             </w:pPr>
-            <w:proofErr w:type="spellStart"/>
             <w:r>
               <w:rPr>
                 <w:lang w:val="en-US"/>
               </w:rPr>
               <w:t>brak</w:t>
             </w:r>
-            <w:proofErr w:type="spellEnd"/>
           </w:p>
         </w:tc>
         <w:tc>
@@ -1194,14 +792,12 @@
                 <w:lang w:val="en-US"/>
               </w:rPr>
             </w:pPr>
-            <w:proofErr w:type="spellStart"/>
             <w:r>
               <w:rPr>
                 <w:lang w:val="en-US"/>
               </w:rPr>
               <w:t>nie</w:t>
             </w:r>
-            <w:proofErr w:type="spellEnd"/>
           </w:p>
         </w:tc>
       </w:tr>
@@ -1270,14 +866,12 @@
                 <w:lang w:val="en-US"/>
               </w:rPr>
             </w:pPr>
-            <w:proofErr w:type="spellStart"/>
             <w:r>
               <w:rPr>
                 <w:lang w:val="en-US"/>
               </w:rPr>
               <w:t>brak</w:t>
             </w:r>
-            <w:proofErr w:type="spellEnd"/>
           </w:p>
         </w:tc>
         <w:tc>
@@ -1290,14 +884,12 @@
                 <w:lang w:val="en-US"/>
               </w:rPr>
             </w:pPr>
-            <w:proofErr w:type="spellStart"/>
             <w:r>
               <w:rPr>
                 <w:lang w:val="en-US"/>
               </w:rPr>
               <w:t>nie</w:t>
             </w:r>
-            <w:proofErr w:type="spellEnd"/>
           </w:p>
         </w:tc>
       </w:tr>
@@ -1369,14 +961,12 @@
                 <w:lang w:val="en-US"/>
               </w:rPr>
             </w:pPr>
-            <w:proofErr w:type="spellStart"/>
             <w:r>
               <w:rPr>
                 <w:lang w:val="en-US"/>
               </w:rPr>
               <w:t>brak</w:t>
             </w:r>
-            <w:proofErr w:type="spellEnd"/>
           </w:p>
         </w:tc>
         <w:tc>
@@ -1389,14 +979,12 @@
                 <w:lang w:val="en-US"/>
               </w:rPr>
             </w:pPr>
-            <w:proofErr w:type="spellStart"/>
             <w:r>
               <w:rPr>
                 <w:lang w:val="en-US"/>
               </w:rPr>
               <w:t>nie</w:t>
             </w:r>
-            <w:proofErr w:type="spellEnd"/>
           </w:p>
         </w:tc>
       </w:tr>
@@ -1406,13 +994,8 @@
         <w:jc w:val="both"/>
       </w:pPr>
       <w:r>
-        <w:t xml:space="preserve">Tab. X. Testy przeprowadzone w ramach ataku typu </w:t>
-      </w:r>
-      <w:proofErr w:type="spellStart"/>
-      <w:r>
-        <w:t>sniffing</w:t>
-      </w:r>
-      <w:proofErr w:type="spellEnd"/>
+        <w:t>Tab. X. Testy przeprowadzone w ramach ataku typu sniffing</w:t>
+      </w:r>
     </w:p>
     <w:p>
       <w:pPr>
@@ -1424,21 +1007,8 @@
         <w:jc w:val="both"/>
       </w:pPr>
       <w:r>
-        <w:t xml:space="preserve">Program </w:t>
-      </w:r>
-      <w:proofErr w:type="spellStart"/>
-      <w:r>
-        <w:t>Wireshark</w:t>
-      </w:r>
-      <w:proofErr w:type="spellEnd"/>
-      <w:r>
-        <w:t xml:space="preserve"> w wersji 4.4.4 został </w:t>
-      </w:r>
-      <w:r>
-        <w:t xml:space="preserve">uruchomiony na interfejsie sieciowym </w:t>
-      </w:r>
-      <w:r>
-        <w:t>wlan0</w:t>
+        <w:lastRenderedPageBreak/>
+        <w:t>Program Wireshark w wersji 4.4.4 został uruchomiony na interfejsie sieciowym wlan0</w:t>
       </w:r>
       <w:r>
         <w:rPr>
@@ -1450,18 +1020,7 @@
         <w:t xml:space="preserve">. </w:t>
       </w:r>
       <w:r>
-        <w:t xml:space="preserve">Włączony został </w:t>
-      </w:r>
-      <w:r>
-        <w:t xml:space="preserve">tryb </w:t>
-      </w:r>
-      <w:proofErr w:type="spellStart"/>
-      <w:r>
-        <w:t>promiscous</w:t>
-      </w:r>
-      <w:proofErr w:type="spellEnd"/>
-      <w:r>
-        <w:t>.</w:t>
+        <w:t>Włączony został tryb promiscous.</w:t>
       </w:r>
       <w:r>
         <w:rPr>
@@ -1470,18 +1029,7 @@
         <w:footnoteReference w:id="2"/>
       </w:r>
       <w:r>
-        <w:t xml:space="preserve"> </w:t>
-      </w:r>
-      <w:r>
-        <w:t xml:space="preserve">W celu zawężenia analizy, w </w:t>
-      </w:r>
-      <w:proofErr w:type="spellStart"/>
-      <w:r>
-        <w:t>Wiresharku</w:t>
-      </w:r>
-      <w:proofErr w:type="spellEnd"/>
-      <w:r>
-        <w:t xml:space="preserve"> ustawiono filtr ograniczający rejestrowane pakiety wyłącznie do protokołu HTTP</w:t>
+        <w:t xml:space="preserve"> W celu zawężenia analizy, w Wiresharku ustawiono filtr ograniczający rejestrowane pakiety wyłącznie do protokołu HTTP</w:t>
       </w:r>
       <w:r>
         <w:t xml:space="preserve">. Test polegał na odwiedzeniu strony </w:t>
@@ -1521,7 +1069,6 @@
         <w:rPr>
           <w:noProof/>
         </w:rPr>
-        <w:lastRenderedPageBreak/>
         <w:drawing>
           <wp:inline distT="0" distB="0" distL="0" distR="0" wp14:anchorId="015F16F0" wp14:editId="42411455">
             <wp:extent cx="5972810" cy="1873250"/>
@@ -1565,15 +1112,7 @@
         <w:t xml:space="preserve">Fot. </w:t>
       </w:r>
       <w:r>
-        <w:t xml:space="preserve">Konfiguracja filtrowania ruchu HTTP w narzędziu </w:t>
-      </w:r>
-      <w:proofErr w:type="spellStart"/>
-      <w:r>
-        <w:t>Wireshark</w:t>
-      </w:r>
-      <w:proofErr w:type="spellEnd"/>
-      <w:r>
-        <w:t xml:space="preserve"> na interfejsie wlan0.</w:t>
+        <w:t>Konfiguracja filtrowania ruchu HTTP w narzędziu Wireshark na interfejsie wlan0.</w:t>
       </w:r>
     </w:p>
     <w:p>
@@ -1586,15 +1125,7 @@
         <w:jc w:val="both"/>
       </w:pPr>
       <w:r>
-        <w:t xml:space="preserve">Po uruchomieniu przechwytywania i wygenerowaniu ruchu z maszyn ofiar </w:t>
-      </w:r>
-      <w:proofErr w:type="spellStart"/>
-      <w:r>
-        <w:t>Wireshark</w:t>
-      </w:r>
-      <w:proofErr w:type="spellEnd"/>
-      <w:r>
-        <w:t xml:space="preserve"> nie zarejestrował żadnego ruchu HTTP w żadnym z testowanych przypadków.</w:t>
+        <w:t>Po uruchomieniu przechwytywania i wygenerowaniu ruchu z maszyn ofiar Wireshark nie zarejestrował żadnego ruchu HTTP w żadnym z testowanych przypadków.</w:t>
       </w:r>
     </w:p>
     <w:p>
@@ -1664,15 +1195,7 @@
         <w:jc w:val="both"/>
       </w:pPr>
       <w:r>
-        <w:t xml:space="preserve">Dla porównania i zobrazowania ataku, a także sprawdzenia metodologii, przeprowadzony został dodatkowy test, gdzie połączenie http odbyło się na komputerze atakującym. </w:t>
-      </w:r>
-      <w:proofErr w:type="spellStart"/>
-      <w:r>
-        <w:t>Wireshark</w:t>
-      </w:r>
-      <w:proofErr w:type="spellEnd"/>
-      <w:r>
-        <w:t xml:space="preserve"> odnotował ruch sieciowy. </w:t>
+        <w:t xml:space="preserve">Dla porównania i zobrazowania ataku, a także sprawdzenia metodologii, przeprowadzony został dodatkowy test, gdzie połączenie http odbyło się na komputerze atakującym. Wireshark odnotował ruch sieciowy. </w:t>
       </w:r>
     </w:p>
     <w:p>
@@ -1683,6 +1206,7 @@
         <w:rPr>
           <w:noProof/>
         </w:rPr>
+        <w:lastRenderedPageBreak/>
         <w:drawing>
           <wp:inline distT="0" distB="0" distL="0" distR="0" wp14:anchorId="18400E61" wp14:editId="4B3044F0">
             <wp:extent cx="5972810" cy="1109345"/>
@@ -1739,23 +1263,7 @@
         <w:jc w:val="both"/>
       </w:pPr>
       <w:r>
-        <w:t>Dane przesyłane w formularzu logowania zostały przeanalizowane przy użyciu funkcji „</w:t>
-      </w:r>
-      <w:proofErr w:type="spellStart"/>
-      <w:r>
-        <w:t>Follow</w:t>
-      </w:r>
-      <w:proofErr w:type="spellEnd"/>
-      <w:r>
-        <w:t xml:space="preserve"> HTTP </w:t>
-      </w:r>
-      <w:proofErr w:type="spellStart"/>
-      <w:r>
-        <w:t>Stream</w:t>
-      </w:r>
-      <w:proofErr w:type="spellEnd"/>
-      <w:r>
-        <w:t>”, która umożliwiła pełny podgląd przesłanych treści</w:t>
+        <w:t>Dane przesyłane w formularzu logowania zostały przeanalizowane przy użyciu funkcji „Follow HTTP Stream”, która umożliwiła pełny podgląd przesłanych treści</w:t>
       </w:r>
       <w:r>
         <w:t>, w tym danych logowania.</w:t>
@@ -1766,7 +1274,6 @@
         <w:rPr>
           <w:noProof/>
         </w:rPr>
-        <w:lastRenderedPageBreak/>
         <w:drawing>
           <wp:inline distT="0" distB="0" distL="0" distR="0" wp14:anchorId="68DDBF05" wp14:editId="785B115F">
             <wp:extent cx="5972810" cy="4846955"/>
@@ -1810,39 +1317,10 @@
         <w:t xml:space="preserve">Fot. </w:t>
       </w:r>
       <w:r>
-        <w:t>Podgląd danych logowania uzyskanych przez narzędzie „</w:t>
-      </w:r>
-      <w:proofErr w:type="spellStart"/>
-      <w:r>
-        <w:t>Follow</w:t>
-      </w:r>
-      <w:proofErr w:type="spellEnd"/>
-      <w:r>
-        <w:t xml:space="preserve"> HTTP </w:t>
-      </w:r>
-      <w:proofErr w:type="spellStart"/>
-      <w:r>
-        <w:t>Stream</w:t>
-      </w:r>
-      <w:proofErr w:type="spellEnd"/>
-      <w:r>
-        <w:t xml:space="preserve">” w </w:t>
-      </w:r>
-      <w:proofErr w:type="spellStart"/>
-      <w:r>
-        <w:t>Wireshark</w:t>
-      </w:r>
-      <w:proofErr w:type="spellEnd"/>
-      <w:r>
-        <w:t xml:space="preserve"> na komputerze </w:t>
-      </w:r>
-      <w:proofErr w:type="spellStart"/>
-      <w:r>
-        <w:t>atrakującym</w:t>
-      </w:r>
-      <w:proofErr w:type="spellEnd"/>
-      <w:r>
-        <w:t>.</w:t>
+        <w:t>Podgląd danych logowania uzyskanych przez narzędzie „Follow HTTP Stream” w Wireshark</w:t>
+      </w:r>
+      <w:r>
+        <w:t xml:space="preserve"> na komputerze atrakującym.</w:t>
       </w:r>
     </w:p>
     <w:p>
@@ -1936,13 +1414,67 @@
         <w:t>.</w:t>
       </w:r>
       <w:r>
-        <w:t xml:space="preserve"> Schemat topologii środowiska testowego w ataku </w:t>
-      </w:r>
-      <w:proofErr w:type="spellStart"/>
-      <w:r>
-        <w:t>sniffingu</w:t>
-      </w:r>
-      <w:proofErr w:type="spellEnd"/>
+        <w:t xml:space="preserve"> Schemat topologii środowiska testowego w ataku sniffingu.</w:t>
+      </w:r>
+    </w:p>
+    <w:p>
+      <w:pPr>
+        <w:jc w:val="both"/>
+      </w:pPr>
+      <w:r>
+        <w:t xml:space="preserve">Przygotowany został </w:t>
+      </w:r>
+      <w:r>
+        <w:t>schemat przedstawiający topologię środowiska testowego. W jego skład wchodz</w:t>
+      </w:r>
+      <w:r>
+        <w:t>ą</w:t>
+      </w:r>
+      <w:r>
+        <w:t>: maszyny testowe (fizyczne oraz VM), router Wi-Fi (pełniący rolę przełącznika sieciowego) oraz komputer atakujący z Kali Linux i Wiresharkiem. Ruch sieciowy z maszyn ofiar nie był kierowany do atakującego, ponieważ przełącznik przekazuje pakiety wyłącznie do docelowego adresata, eliminując możliwość pasywnego podsłuchu.</w:t>
+      </w:r>
+    </w:p>
+    <w:p>
+      <w:pPr>
+        <w:jc w:val="both"/>
+      </w:pPr>
+      <w:r>
+        <w:t>Brak przechwyconego ruchu HTTP nie świadczy o błędach w konfiguracji testu, lecz o skuteczności współczesnej architektury sieci w ograniczaniu dostępu do pakietów przez nieuprawnione hosty. W kontekście bezpieczeństwa oznacza to, że nawet przy wyłączonych zaporach systemowych, izolacja sieciowa skutecznie chroni przed pasywnym sniffingiem.</w:t>
+      </w:r>
+      <w:r>
+        <w:t xml:space="preserve"> </w:t>
+      </w:r>
+      <w:r>
+        <w:t>W środowiskach wykorzystujących przełączniki sieciowe (np. domowe routery Wi-Fi) standardowy sniffing z użyciem narzędzi takich jak Wireshark nie pozwala na podsłuchiwanie ruchu pomiędzy innymi urządzeniami w sieci</w:t>
+      </w:r>
+      <w:r>
+        <w:t xml:space="preserve">. </w:t>
+      </w:r>
+      <w:r>
+        <w:t>Wynika to z faktu, że przełączniki przekazują pakiety tylko do właściwego odbiorcy, co uniemożliwia pasywne przechwytywanie pakietów przez inne hosty</w:t>
+      </w:r>
+      <w:r>
+        <w:t xml:space="preserve"> [9].</w:t>
+      </w:r>
+    </w:p>
+    <w:p>
+      <w:pPr>
+        <w:jc w:val="both"/>
+      </w:pPr>
+      <w:r>
+        <w:t>Z przeprowadzonych badań wynika, że w przypadku testów sniffingu maszyny wirtualne nie wykazują różnicy w kontekście bezpieczeństwa w porównaniu do maszyn fizycznych. Ustawienie urządzeń w tej samej sieci (typu bridged) nie wystarczyło do przechwycenia ruchu http z maszyny ofiary.</w:t>
+      </w:r>
+    </w:p>
+    <w:p>
+      <w:pPr>
+        <w:jc w:val="both"/>
+      </w:pPr>
+      <w:r>
+        <w:t>T</w:t>
+      </w:r>
+      <w:r>
+        <w:t>esty w wariantach z aktywnymi zabezpieczeniami nie zostały przeprowadzone – skoro przechwycenie ruchu było niemożliwe w najmniej chronionym scenariuszu, dalsze zwiększanie ochrony nie miałoby wpływu na wynik. Wnioskiem praktycznym jest to, że skuteczne przechwytywanie ruchu HTTP w takich warunkach wymaga zastosowania ataku aktywnego, np. typu ARP spoofing lub Man-in-the-Middle</w:t>
+      </w:r>
       <w:r>
         <w:t>.</w:t>
       </w:r>
@@ -1951,25 +1483,10 @@
       <w:pPr>
         <w:jc w:val="both"/>
       </w:pPr>
-      <w:r>
-        <w:t xml:space="preserve">Przygotowany został </w:t>
-      </w:r>
-      <w:r>
-        <w:t>schemat przedstawiający topologię środowiska testowego. W jego skład wchodz</w:t>
-      </w:r>
-      <w:r>
-        <w:t>ą</w:t>
-      </w:r>
-      <w:r>
-        <w:t xml:space="preserve">: maszyny testowe (fizyczne oraz VM), router Wi-Fi (pełniący rolę przełącznika sieciowego) oraz komputer atakujący z Kali Linux i </w:t>
-      </w:r>
-      <w:proofErr w:type="spellStart"/>
-      <w:r>
-        <w:t>Wiresharkiem</w:t>
-      </w:r>
-      <w:proofErr w:type="spellEnd"/>
-      <w:r>
-        <w:t>. Ruch sieciowy z maszyn ofiar nie był kierowany do atakującego, ponieważ przełącznik przekazuje pakiety wyłącznie do docelowego adresata, eliminując możliwość pasywnego podsłuchu.</w:t>
+    </w:p>
+    <w:p>
+      <w:r>
+        <w:br w:type="page"/>
       </w:r>
     </w:p>
     <w:p>
@@ -1977,46 +1494,8 @@
         <w:jc w:val="both"/>
       </w:pPr>
       <w:r>
-        <w:t xml:space="preserve">Brak przechwyconego ruchu HTTP nie świadczy o błędach w konfiguracji testu, lecz o skuteczności współczesnej architektury sieci w ograniczaniu dostępu do pakietów przez nieuprawnione hosty. W kontekście bezpieczeństwa oznacza to, że nawet przy wyłączonych zaporach systemowych, izolacja sieciowa skutecznie chroni przed pasywnym </w:t>
-      </w:r>
-      <w:proofErr w:type="spellStart"/>
-      <w:r>
-        <w:t>sniffingiem</w:t>
-      </w:r>
-      <w:proofErr w:type="spellEnd"/>
-      <w:r>
-        <w:t>.</w:t>
-      </w:r>
-      <w:r>
-        <w:t xml:space="preserve"> </w:t>
-      </w:r>
-      <w:r>
-        <w:t xml:space="preserve">W środowiskach wykorzystujących przełączniki sieciowe (np. domowe routery Wi-Fi) standardowy </w:t>
-      </w:r>
-      <w:proofErr w:type="spellStart"/>
-      <w:r>
-        <w:t>sniffing</w:t>
-      </w:r>
-      <w:proofErr w:type="spellEnd"/>
-      <w:r>
-        <w:t xml:space="preserve"> z użyciem narzędzi takich jak </w:t>
-      </w:r>
-      <w:proofErr w:type="spellStart"/>
-      <w:r>
-        <w:t>Wireshark</w:t>
-      </w:r>
-      <w:proofErr w:type="spellEnd"/>
-      <w:r>
-        <w:t xml:space="preserve"> nie pozwala na podsłuchiwanie ruchu pomiędzy innymi urządzeniami w sieci</w:t>
-      </w:r>
-      <w:r>
-        <w:t xml:space="preserve">. </w:t>
-      </w:r>
-      <w:r>
-        <w:t>Wynika to z faktu, że przełączniki przekazują pakiety tylko do właściwego odbiorcy, co uniemożliwia pasywne przechwytywanie pakietów przez inne hosty</w:t>
-      </w:r>
-      <w:r>
-        <w:t xml:space="preserve"> [9].</w:t>
+        <w:lastRenderedPageBreak/>
+        <w:t>4.2 ARP spoofing</w:t>
       </w:r>
     </w:p>
     <w:p>
@@ -2024,23 +1503,7 @@
         <w:jc w:val="both"/>
       </w:pPr>
       <w:r>
-        <w:t xml:space="preserve">Z przeprowadzonych badań wynika, że w przypadku testów </w:t>
-      </w:r>
-      <w:proofErr w:type="spellStart"/>
-      <w:r>
-        <w:t>sniffingu</w:t>
-      </w:r>
-      <w:proofErr w:type="spellEnd"/>
-      <w:r>
-        <w:t xml:space="preserve"> maszyny wirtualne nie wykazują różnicy w kontekście bezpieczeństwa w porównaniu do maszyn fizycznych. Ustawienie urządzeń w tej samej sieci (typu </w:t>
-      </w:r>
-      <w:proofErr w:type="spellStart"/>
-      <w:r>
-        <w:t>bridged</w:t>
-      </w:r>
-      <w:proofErr w:type="spellEnd"/>
-      <w:r>
-        <w:t>) nie wystarczyło do przechwycenia ruchu http z maszyny ofiary.</w:t>
+        <w:t>Kali:</w:t>
       </w:r>
     </w:p>
     <w:p>
@@ -2048,41 +1511,2110 @@
         <w:jc w:val="both"/>
       </w:pPr>
       <w:r>
-        <w:t>T</w:t>
-      </w:r>
-      <w:r>
-        <w:t xml:space="preserve">esty w wariantach z aktywnymi zabezpieczeniami nie zostały przeprowadzone – skoro przechwycenie ruchu było niemożliwe w najmniej chronionym scenariuszu, dalsze zwiększanie ochrony nie miałoby wpływu na wynik. Wnioskiem praktycznym jest to, że skuteczne przechwytywanie ruchu HTTP w takich warunkach wymaga zastosowania ataku aktywnego, np. typu ARP </w:t>
-      </w:r>
-      <w:proofErr w:type="spellStart"/>
-      <w:r>
-        <w:t>spoofing</w:t>
-      </w:r>
-      <w:proofErr w:type="spellEnd"/>
-      <w:r>
-        <w:t xml:space="preserve"> lub Man-in-the-Middle</w:t>
-      </w:r>
-      <w:r>
-        <w:t>.</w:t>
-      </w:r>
-      <w:r>
-        <w:br w:type="page"/>
-      </w:r>
-    </w:p>
-    <w:p>
-      <w:pPr>
+        <w:t>Ip: 192.168.1.66</w:t>
+      </w:r>
+    </w:p>
+    <w:p>
+      <w:pPr>
+        <w:jc w:val="both"/>
+      </w:pPr>
+      <w:r>
+        <w:t>Brama: 192.168.1.1</w:t>
+      </w:r>
+    </w:p>
+    <w:p>
+      <w:pPr>
+        <w:jc w:val="both"/>
+      </w:pPr>
+      <w:r>
+        <w:t>Podsieć: 192.168.1.0/24</w:t>
+      </w:r>
+    </w:p>
+    <w:p>
+      <w:pPr>
+        <w:jc w:val="both"/>
+      </w:pPr>
+    </w:p>
+    <w:p>
+      <w:pPr>
+        <w:jc w:val="both"/>
+      </w:pPr>
+      <w:r>
+        <w:t>Win-vm</w:t>
+      </w:r>
+    </w:p>
+    <w:p>
+      <w:pPr>
+        <w:jc w:val="both"/>
+      </w:pPr>
+      <w:r>
+        <w:t>Ip 192.168.1.57</w:t>
+      </w:r>
+    </w:p>
+    <w:p>
+      <w:pPr>
+        <w:jc w:val="both"/>
+      </w:pPr>
+      <w:r>
+        <w:t>Brama:192.168.1.1</w:t>
+      </w:r>
+    </w:p>
+    <w:p>
+      <w:pPr>
+        <w:jc w:val="both"/>
         <w:rPr>
           <w:lang w:val="en-US"/>
         </w:rPr>
       </w:pPr>
-      <w:proofErr w:type="spellStart"/>
-      <w:r>
+    </w:p>
+    <w:tbl>
+      <w:tblPr>
+        <w:tblStyle w:val="TableGrid"/>
+        <w:tblW w:w="0" w:type="auto"/>
+        <w:tblLook w:val="04A0" w:firstRow="1" w:lastRow="0" w:firstColumn="1" w:lastColumn="0" w:noHBand="0" w:noVBand="1"/>
+      </w:tblPr>
+      <w:tblGrid>
+        <w:gridCol w:w="4810"/>
+        <w:gridCol w:w="4586"/>
+      </w:tblGrid>
+      <w:tr>
+        <w:tc>
+          <w:tcPr>
+            <w:tcW w:w="4810" w:type="dxa"/>
+          </w:tcPr>
+          <w:p>
+            <w:pPr>
+              <w:jc w:val="both"/>
+              <w:rPr>
+                <w:lang w:val="en-US"/>
+              </w:rPr>
+            </w:pPr>
+            <w:r>
+              <w:rPr>
+                <w:lang w:val="en-US"/>
+              </w:rPr>
+              <w:t>Win bare on</w:t>
+            </w:r>
+          </w:p>
+        </w:tc>
+        <w:tc>
+          <w:tcPr>
+            <w:tcW w:w="4586" w:type="dxa"/>
+          </w:tcPr>
+          <w:p>
+            <w:pPr>
+              <w:jc w:val="both"/>
+              <w:rPr>
+                <w:lang w:val="en-US"/>
+              </w:rPr>
+            </w:pPr>
+            <w:r>
+              <w:rPr>
+                <w:lang w:val="en-US"/>
+              </w:rPr>
+              <w:t>bare off</w:t>
+            </w:r>
+          </w:p>
+        </w:tc>
+      </w:tr>
+      <w:tr>
+        <w:tc>
+          <w:tcPr>
+            <w:tcW w:w="4810" w:type="dxa"/>
+          </w:tcPr>
+          <w:p>
+            <w:pPr>
+              <w:jc w:val="both"/>
+              <w:rPr>
+                <w:lang w:val="en-US"/>
+              </w:rPr>
+            </w:pPr>
+            <w:r>
+              <w:rPr>
+                <w:lang w:val="en-US"/>
+              </w:rPr>
+              <w:t>1 ruch</w:t>
+            </w:r>
+          </w:p>
+        </w:tc>
+        <w:tc>
+          <w:tcPr>
+            <w:tcW w:w="4586" w:type="dxa"/>
+          </w:tcPr>
+          <w:p>
+            <w:pPr>
+              <w:jc w:val="both"/>
+              <w:rPr>
+                <w:lang w:val="en-US"/>
+              </w:rPr>
+            </w:pPr>
+            <w:r>
+              <w:rPr>
+                <w:lang w:val="en-US"/>
+              </w:rPr>
+              <w:t>oba</w:t>
+            </w:r>
+          </w:p>
+        </w:tc>
+      </w:tr>
+      <w:tr>
+        <w:tc>
+          <w:tcPr>
+            <w:tcW w:w="4810" w:type="dxa"/>
+          </w:tcPr>
+          <w:p>
+            <w:pPr>
+              <w:jc w:val="both"/>
+              <w:rPr>
+                <w:lang w:val="en-US"/>
+              </w:rPr>
+            </w:pPr>
+            <w:r>
+              <w:rPr>
+                <w:lang w:val="en-US"/>
+              </w:rPr>
+              <w:t>2 oba</w:t>
+            </w:r>
+          </w:p>
+        </w:tc>
+        <w:tc>
+          <w:tcPr>
+            <w:tcW w:w="4586" w:type="dxa"/>
+          </w:tcPr>
+          <w:p>
+            <w:pPr>
+              <w:jc w:val="both"/>
+              <w:rPr>
+                <w:lang w:val="en-US"/>
+              </w:rPr>
+            </w:pPr>
+            <w:r>
+              <w:rPr>
+                <w:lang w:val="en-US"/>
+              </w:rPr>
+              <w:t>ruch</w:t>
+            </w:r>
+          </w:p>
+        </w:tc>
+      </w:tr>
+      <w:tr>
+        <w:tc>
+          <w:tcPr>
+            <w:tcW w:w="4810" w:type="dxa"/>
+          </w:tcPr>
+          <w:p>
+            <w:pPr>
+              <w:jc w:val="both"/>
+              <w:rPr>
+                <w:lang w:val="en-US"/>
+              </w:rPr>
+            </w:pPr>
+            <w:r>
+              <w:rPr>
+                <w:lang w:val="en-US"/>
+              </w:rPr>
+              <w:t>3 ruch</w:t>
+            </w:r>
+          </w:p>
+        </w:tc>
+        <w:tc>
+          <w:tcPr>
+            <w:tcW w:w="4586" w:type="dxa"/>
+          </w:tcPr>
+          <w:p>
+            <w:pPr>
+              <w:jc w:val="both"/>
+              <w:rPr>
+                <w:lang w:val="en-US"/>
+              </w:rPr>
+            </w:pPr>
+            <w:r>
+              <w:rPr>
+                <w:lang w:val="en-US"/>
+              </w:rPr>
+              <w:t>ruch</w:t>
+            </w:r>
+          </w:p>
+        </w:tc>
+      </w:tr>
+      <w:tr>
+        <w:tc>
+          <w:tcPr>
+            <w:tcW w:w="4810" w:type="dxa"/>
+          </w:tcPr>
+          <w:p>
+            <w:pPr>
+              <w:jc w:val="both"/>
+              <w:rPr>
+                <w:lang w:val="en-US"/>
+              </w:rPr>
+            </w:pPr>
+            <w:r>
+              <w:rPr>
+                <w:lang w:val="en-US"/>
+              </w:rPr>
+              <w:t>4 oba</w:t>
+            </w:r>
+          </w:p>
+        </w:tc>
+        <w:tc>
+          <w:tcPr>
+            <w:tcW w:w="4586" w:type="dxa"/>
+          </w:tcPr>
+          <w:p>
+            <w:pPr>
+              <w:jc w:val="both"/>
+              <w:rPr>
+                <w:lang w:val="en-US"/>
+              </w:rPr>
+            </w:pPr>
+            <w:r>
+              <w:rPr>
+                <w:lang w:val="en-US"/>
+              </w:rPr>
+              <w:t>oba</w:t>
+            </w:r>
+          </w:p>
+        </w:tc>
+      </w:tr>
+      <w:tr>
+        <w:tc>
+          <w:tcPr>
+            <w:tcW w:w="4810" w:type="dxa"/>
+          </w:tcPr>
+          <w:p>
+            <w:pPr>
+              <w:jc w:val="both"/>
+              <w:rPr>
+                <w:lang w:val="en-US"/>
+              </w:rPr>
+            </w:pPr>
+            <w:r>
+              <w:rPr>
+                <w:lang w:val="en-US"/>
+              </w:rPr>
+              <w:t>5 oba</w:t>
+            </w:r>
+          </w:p>
+        </w:tc>
+        <w:tc>
+          <w:tcPr>
+            <w:tcW w:w="4586" w:type="dxa"/>
+          </w:tcPr>
+          <w:p>
+            <w:pPr>
+              <w:jc w:val="both"/>
+              <w:rPr>
+                <w:lang w:val="en-US"/>
+              </w:rPr>
+            </w:pPr>
+            <w:r>
+              <w:rPr>
+                <w:lang w:val="en-US"/>
+              </w:rPr>
+              <w:t>ruch</w:t>
+            </w:r>
+          </w:p>
+        </w:tc>
+      </w:tr>
+      <w:tr>
+        <w:tc>
+          <w:tcPr>
+            <w:tcW w:w="4810" w:type="dxa"/>
+          </w:tcPr>
+          <w:p>
+            <w:pPr>
+              <w:jc w:val="both"/>
+              <w:rPr>
+                <w:lang w:val="en-US"/>
+              </w:rPr>
+            </w:pPr>
+            <w:r>
+              <w:rPr>
+                <w:lang w:val="en-US"/>
+              </w:rPr>
+              <w:t>6 oba</w:t>
+            </w:r>
+          </w:p>
+        </w:tc>
+        <w:tc>
+          <w:tcPr>
+            <w:tcW w:w="4586" w:type="dxa"/>
+          </w:tcPr>
+          <w:p>
+            <w:pPr>
+              <w:jc w:val="both"/>
+              <w:rPr>
+                <w:lang w:val="en-US"/>
+              </w:rPr>
+            </w:pPr>
+            <w:r>
+              <w:rPr>
+                <w:lang w:val="en-US"/>
+              </w:rPr>
+              <w:t>ruch</w:t>
+            </w:r>
+          </w:p>
+        </w:tc>
+      </w:tr>
+      <w:tr>
+        <w:tc>
+          <w:tcPr>
+            <w:tcW w:w="4810" w:type="dxa"/>
+          </w:tcPr>
+          <w:p>
+            <w:pPr>
+              <w:jc w:val="both"/>
+              <w:rPr>
+                <w:lang w:val="en-US"/>
+              </w:rPr>
+            </w:pPr>
+            <w:r>
+              <w:rPr>
+                <w:lang w:val="en-US"/>
+              </w:rPr>
+              <w:t>7 oba</w:t>
+            </w:r>
+          </w:p>
+        </w:tc>
+        <w:tc>
+          <w:tcPr>
+            <w:tcW w:w="4586" w:type="dxa"/>
+          </w:tcPr>
+          <w:p>
+            <w:pPr>
+              <w:jc w:val="both"/>
+              <w:rPr>
+                <w:lang w:val="en-US"/>
+              </w:rPr>
+            </w:pPr>
+            <w:r>
+              <w:rPr>
+                <w:lang w:val="en-US"/>
+              </w:rPr>
+              <w:t>ruch</w:t>
+            </w:r>
+          </w:p>
+        </w:tc>
+      </w:tr>
+      <w:tr>
+        <w:tc>
+          <w:tcPr>
+            <w:tcW w:w="4810" w:type="dxa"/>
+          </w:tcPr>
+          <w:p>
+            <w:pPr>
+              <w:jc w:val="both"/>
+              <w:rPr>
+                <w:lang w:val="en-US"/>
+              </w:rPr>
+            </w:pPr>
+            <w:r>
+              <w:rPr>
+                <w:lang w:val="en-US"/>
+              </w:rPr>
+              <w:t>8 ruch</w:t>
+            </w:r>
+          </w:p>
+        </w:tc>
+        <w:tc>
+          <w:tcPr>
+            <w:tcW w:w="4586" w:type="dxa"/>
+          </w:tcPr>
+          <w:p>
+            <w:pPr>
+              <w:jc w:val="both"/>
+              <w:rPr>
+                <w:lang w:val="en-US"/>
+              </w:rPr>
+            </w:pPr>
+            <w:r>
+              <w:rPr>
+                <w:lang w:val="en-US"/>
+              </w:rPr>
+              <w:t>oba</w:t>
+            </w:r>
+          </w:p>
+        </w:tc>
+      </w:tr>
+      <w:tr>
+        <w:tc>
+          <w:tcPr>
+            <w:tcW w:w="4810" w:type="dxa"/>
+          </w:tcPr>
+          <w:p>
+            <w:pPr>
+              <w:jc w:val="both"/>
+              <w:rPr>
+                <w:lang w:val="en-US"/>
+              </w:rPr>
+            </w:pPr>
+            <w:r>
+              <w:rPr>
+                <w:lang w:val="en-US"/>
+              </w:rPr>
+              <w:t>9 oba</w:t>
+            </w:r>
+          </w:p>
+        </w:tc>
+        <w:tc>
+          <w:tcPr>
+            <w:tcW w:w="4586" w:type="dxa"/>
+          </w:tcPr>
+          <w:p>
+            <w:pPr>
+              <w:jc w:val="both"/>
+              <w:rPr>
+                <w:lang w:val="en-US"/>
+              </w:rPr>
+            </w:pPr>
+            <w:r>
+              <w:rPr>
+                <w:lang w:val="en-US"/>
+              </w:rPr>
+              <w:t>ruch</w:t>
+            </w:r>
+          </w:p>
+        </w:tc>
+      </w:tr>
+      <w:tr>
+        <w:tc>
+          <w:tcPr>
+            <w:tcW w:w="4810" w:type="dxa"/>
+          </w:tcPr>
+          <w:p>
+            <w:pPr>
+              <w:jc w:val="both"/>
+              <w:rPr>
+                <w:lang w:val="en-US"/>
+              </w:rPr>
+            </w:pPr>
+            <w:r>
+              <w:rPr>
+                <w:lang w:val="en-US"/>
+              </w:rPr>
+              <w:t>10 oba</w:t>
+            </w:r>
+          </w:p>
+        </w:tc>
+        <w:tc>
+          <w:tcPr>
+            <w:tcW w:w="4586" w:type="dxa"/>
+          </w:tcPr>
+          <w:p>
+            <w:pPr>
+              <w:jc w:val="both"/>
+              <w:rPr>
+                <w:lang w:val="en-US"/>
+              </w:rPr>
+            </w:pPr>
+            <w:r>
+              <w:rPr>
+                <w:lang w:val="en-US"/>
+              </w:rPr>
+              <w:t>oba</w:t>
+            </w:r>
+          </w:p>
+        </w:tc>
+      </w:tr>
+      <w:tr>
+        <w:tc>
+          <w:tcPr>
+            <w:tcW w:w="4810" w:type="dxa"/>
+          </w:tcPr>
+          <w:p>
+            <w:pPr>
+              <w:jc w:val="both"/>
+              <w:rPr>
+                <w:lang w:val="en-US"/>
+              </w:rPr>
+            </w:pPr>
+            <w:r>
+              <w:rPr>
+                <w:lang w:val="en-US"/>
+              </w:rPr>
+              <w:t>11 oba</w:t>
+            </w:r>
+          </w:p>
+        </w:tc>
+        <w:tc>
+          <w:tcPr>
+            <w:tcW w:w="4586" w:type="dxa"/>
+          </w:tcPr>
+          <w:p>
+            <w:pPr>
+              <w:jc w:val="both"/>
+              <w:rPr>
+                <w:lang w:val="en-US"/>
+              </w:rPr>
+            </w:pPr>
+            <w:r>
+              <w:rPr>
+                <w:lang w:val="en-US"/>
+              </w:rPr>
+              <w:t>oba</w:t>
+            </w:r>
+          </w:p>
+        </w:tc>
+      </w:tr>
+      <w:tr>
+        <w:tc>
+          <w:tcPr>
+            <w:tcW w:w="4810" w:type="dxa"/>
+          </w:tcPr>
+          <w:p>
+            <w:pPr>
+              <w:jc w:val="both"/>
+              <w:rPr>
+                <w:lang w:val="en-US"/>
+              </w:rPr>
+            </w:pPr>
+            <w:r>
+              <w:rPr>
+                <w:lang w:val="en-US"/>
+              </w:rPr>
+              <w:t>12 oba</w:t>
+            </w:r>
+          </w:p>
+        </w:tc>
+        <w:tc>
+          <w:tcPr>
+            <w:tcW w:w="4586" w:type="dxa"/>
+          </w:tcPr>
+          <w:p>
+            <w:pPr>
+              <w:jc w:val="both"/>
+              <w:rPr>
+                <w:lang w:val="en-US"/>
+              </w:rPr>
+            </w:pPr>
+            <w:r>
+              <w:rPr>
+                <w:lang w:val="en-US"/>
+              </w:rPr>
+              <w:t>oba</w:t>
+            </w:r>
+          </w:p>
+        </w:tc>
+      </w:tr>
+      <w:tr>
+        <w:tc>
+          <w:tcPr>
+            <w:tcW w:w="4810" w:type="dxa"/>
+          </w:tcPr>
+          <w:p>
+            <w:pPr>
+              <w:jc w:val="both"/>
+              <w:rPr>
+                <w:lang w:val="en-US"/>
+              </w:rPr>
+            </w:pPr>
+            <w:r>
+              <w:rPr>
+                <w:lang w:val="en-US"/>
+              </w:rPr>
+              <w:t>13 oba</w:t>
+            </w:r>
+          </w:p>
+        </w:tc>
+        <w:tc>
+          <w:tcPr>
+            <w:tcW w:w="4586" w:type="dxa"/>
+          </w:tcPr>
+          <w:p>
+            <w:pPr>
+              <w:jc w:val="both"/>
+              <w:rPr>
+                <w:lang w:val="en-US"/>
+              </w:rPr>
+            </w:pPr>
+            <w:r>
+              <w:rPr>
+                <w:lang w:val="en-US"/>
+              </w:rPr>
+              <w:t>oba</w:t>
+            </w:r>
+          </w:p>
+        </w:tc>
+      </w:tr>
+      <w:tr>
+        <w:tc>
+          <w:tcPr>
+            <w:tcW w:w="4810" w:type="dxa"/>
+          </w:tcPr>
+          <w:p>
+            <w:pPr>
+              <w:jc w:val="both"/>
+              <w:rPr>
+                <w:lang w:val="en-US"/>
+              </w:rPr>
+            </w:pPr>
+            <w:r>
+              <w:rPr>
+                <w:lang w:val="en-US"/>
+              </w:rPr>
+              <w:t>14 oba</w:t>
+            </w:r>
+          </w:p>
+        </w:tc>
+        <w:tc>
+          <w:tcPr>
+            <w:tcW w:w="4586" w:type="dxa"/>
+          </w:tcPr>
+          <w:p>
+            <w:pPr>
+              <w:jc w:val="both"/>
+              <w:rPr>
+                <w:lang w:val="en-US"/>
+              </w:rPr>
+            </w:pPr>
+            <w:r>
+              <w:rPr>
+                <w:lang w:val="en-US"/>
+              </w:rPr>
+              <w:t>oba</w:t>
+            </w:r>
+          </w:p>
+        </w:tc>
+      </w:tr>
+      <w:tr>
+        <w:tc>
+          <w:tcPr>
+            <w:tcW w:w="4810" w:type="dxa"/>
+          </w:tcPr>
+          <w:p>
+            <w:pPr>
+              <w:jc w:val="both"/>
+              <w:rPr>
+                <w:lang w:val="en-US"/>
+              </w:rPr>
+            </w:pPr>
+            <w:r>
+              <w:rPr>
+                <w:lang w:val="en-US"/>
+              </w:rPr>
+              <w:t>15 ruch</w:t>
+            </w:r>
+          </w:p>
+        </w:tc>
+        <w:tc>
+          <w:tcPr>
+            <w:tcW w:w="4586" w:type="dxa"/>
+          </w:tcPr>
+          <w:p>
+            <w:pPr>
+              <w:jc w:val="both"/>
+              <w:rPr>
+                <w:lang w:val="en-US"/>
+              </w:rPr>
+            </w:pPr>
+            <w:r>
+              <w:rPr>
+                <w:lang w:val="en-US"/>
+              </w:rPr>
+              <w:t>oba</w:t>
+            </w:r>
+          </w:p>
+        </w:tc>
+      </w:tr>
+    </w:tbl>
+    <w:p>
+      <w:pPr>
+        <w:jc w:val="both"/>
         <w:rPr>
           <w:lang w:val="en-US"/>
         </w:rPr>
-        <w:lastRenderedPageBreak/>
+      </w:pPr>
+    </w:p>
+    <w:tbl>
+      <w:tblPr>
+        <w:tblStyle w:val="TableGrid"/>
+        <w:tblW w:w="0" w:type="auto"/>
+        <w:tblLook w:val="04A0" w:firstRow="1" w:lastRow="0" w:firstColumn="1" w:lastColumn="0" w:noHBand="0" w:noVBand="1"/>
+      </w:tblPr>
+      <w:tblGrid>
+        <w:gridCol w:w="4810"/>
+        <w:gridCol w:w="4586"/>
+      </w:tblGrid>
+      <w:tr>
+        <w:tc>
+          <w:tcPr>
+            <w:tcW w:w="4810" w:type="dxa"/>
+          </w:tcPr>
+          <w:p>
+            <w:pPr>
+              <w:jc w:val="both"/>
+              <w:rPr>
+                <w:lang w:val="en-US"/>
+              </w:rPr>
+            </w:pPr>
+            <w:r>
+              <w:rPr>
+                <w:lang w:val="en-US"/>
+              </w:rPr>
+              <w:t xml:space="preserve">Win </w:t>
+            </w:r>
+            <w:r>
+              <w:rPr>
+                <w:lang w:val="en-US"/>
+              </w:rPr>
+              <w:t>vm</w:t>
+            </w:r>
+            <w:r>
+              <w:rPr>
+                <w:lang w:val="en-US"/>
+              </w:rPr>
+              <w:t xml:space="preserve"> on</w:t>
+            </w:r>
+          </w:p>
+        </w:tc>
+        <w:tc>
+          <w:tcPr>
+            <w:tcW w:w="4586" w:type="dxa"/>
+          </w:tcPr>
+          <w:p>
+            <w:pPr>
+              <w:jc w:val="both"/>
+              <w:rPr>
+                <w:lang w:val="en-US"/>
+              </w:rPr>
+            </w:pPr>
+            <w:r>
+              <w:rPr>
+                <w:lang w:val="en-US"/>
+              </w:rPr>
+              <w:t>vm</w:t>
+            </w:r>
+            <w:r>
+              <w:rPr>
+                <w:lang w:val="en-US"/>
+              </w:rPr>
+              <w:t xml:space="preserve"> off</w:t>
+            </w:r>
+          </w:p>
+        </w:tc>
+      </w:tr>
+      <w:tr>
+        <w:tc>
+          <w:tcPr>
+            <w:tcW w:w="4810" w:type="dxa"/>
+          </w:tcPr>
+          <w:p>
+            <w:pPr>
+              <w:jc w:val="both"/>
+              <w:rPr>
+                <w:lang w:val="en-US"/>
+              </w:rPr>
+            </w:pPr>
+            <w:r>
+              <w:rPr>
+                <w:lang w:val="en-US"/>
+              </w:rPr>
+              <w:t>oba</w:t>
+            </w:r>
+          </w:p>
+        </w:tc>
+        <w:tc>
+          <w:tcPr>
+            <w:tcW w:w="4586" w:type="dxa"/>
+          </w:tcPr>
+          <w:p>
+            <w:pPr>
+              <w:jc w:val="both"/>
+              <w:rPr>
+                <w:lang w:val="en-US"/>
+              </w:rPr>
+            </w:pPr>
+            <w:r>
+              <w:rPr>
+                <w:lang w:val="en-US"/>
+              </w:rPr>
+              <w:t>oba</w:t>
+            </w:r>
+          </w:p>
+        </w:tc>
+      </w:tr>
+      <w:tr>
+        <w:tc>
+          <w:tcPr>
+            <w:tcW w:w="4810" w:type="dxa"/>
+          </w:tcPr>
+          <w:p>
+            <w:pPr>
+              <w:jc w:val="both"/>
+              <w:rPr>
+                <w:lang w:val="en-US"/>
+              </w:rPr>
+            </w:pPr>
+            <w:r>
+              <w:rPr>
+                <w:lang w:val="en-US"/>
+              </w:rPr>
+              <w:t>oba</w:t>
+            </w:r>
+          </w:p>
+        </w:tc>
+        <w:tc>
+          <w:tcPr>
+            <w:tcW w:w="4586" w:type="dxa"/>
+          </w:tcPr>
+          <w:p>
+            <w:pPr>
+              <w:jc w:val="both"/>
+              <w:rPr>
+                <w:lang w:val="en-US"/>
+              </w:rPr>
+            </w:pPr>
+            <w:r>
+              <w:rPr>
+                <w:lang w:val="en-US"/>
+              </w:rPr>
+              <w:t>oba</w:t>
+            </w:r>
+          </w:p>
+        </w:tc>
+      </w:tr>
+      <w:tr>
+        <w:tc>
+          <w:tcPr>
+            <w:tcW w:w="4810" w:type="dxa"/>
+          </w:tcPr>
+          <w:p>
+            <w:pPr>
+              <w:jc w:val="both"/>
+              <w:rPr>
+                <w:lang w:val="en-US"/>
+              </w:rPr>
+            </w:pPr>
+            <w:r>
+              <w:rPr>
+                <w:lang w:val="en-US"/>
+              </w:rPr>
+              <w:t>ruch</w:t>
+            </w:r>
+          </w:p>
+        </w:tc>
+        <w:tc>
+          <w:tcPr>
+            <w:tcW w:w="4586" w:type="dxa"/>
+          </w:tcPr>
+          <w:p>
+            <w:pPr>
+              <w:jc w:val="both"/>
+              <w:rPr>
+                <w:lang w:val="en-US"/>
+              </w:rPr>
+            </w:pPr>
+            <w:r>
+              <w:rPr>
+                <w:lang w:val="en-US"/>
+              </w:rPr>
+              <w:t>ruch</w:t>
+            </w:r>
+          </w:p>
+        </w:tc>
+      </w:tr>
+      <w:tr>
+        <w:tc>
+          <w:tcPr>
+            <w:tcW w:w="4810" w:type="dxa"/>
+          </w:tcPr>
+          <w:p>
+            <w:pPr>
+              <w:jc w:val="both"/>
+              <w:rPr>
+                <w:lang w:val="en-US"/>
+              </w:rPr>
+            </w:pPr>
+            <w:r>
+              <w:rPr>
+                <w:lang w:val="en-US"/>
+              </w:rPr>
+              <w:t>oba</w:t>
+            </w:r>
+          </w:p>
+        </w:tc>
+        <w:tc>
+          <w:tcPr>
+            <w:tcW w:w="4586" w:type="dxa"/>
+          </w:tcPr>
+          <w:p>
+            <w:pPr>
+              <w:jc w:val="both"/>
+              <w:rPr>
+                <w:lang w:val="en-US"/>
+              </w:rPr>
+            </w:pPr>
+            <w:r>
+              <w:rPr>
+                <w:lang w:val="en-US"/>
+              </w:rPr>
+              <w:t>oba</w:t>
+            </w:r>
+          </w:p>
+        </w:tc>
+      </w:tr>
+      <w:tr>
+        <w:tc>
+          <w:tcPr>
+            <w:tcW w:w="4810" w:type="dxa"/>
+          </w:tcPr>
+          <w:p>
+            <w:pPr>
+              <w:jc w:val="both"/>
+              <w:rPr>
+                <w:lang w:val="en-US"/>
+              </w:rPr>
+            </w:pPr>
+            <w:r>
+              <w:rPr>
+                <w:lang w:val="en-US"/>
+              </w:rPr>
+              <w:t>oba</w:t>
+            </w:r>
+          </w:p>
+        </w:tc>
+        <w:tc>
+          <w:tcPr>
+            <w:tcW w:w="4586" w:type="dxa"/>
+          </w:tcPr>
+          <w:p>
+            <w:pPr>
+              <w:jc w:val="both"/>
+              <w:rPr>
+                <w:lang w:val="en-US"/>
+              </w:rPr>
+            </w:pPr>
+            <w:r>
+              <w:rPr>
+                <w:lang w:val="en-US"/>
+              </w:rPr>
+              <w:t>oba</w:t>
+            </w:r>
+          </w:p>
+        </w:tc>
+      </w:tr>
+      <w:tr>
+        <w:tc>
+          <w:tcPr>
+            <w:tcW w:w="4810" w:type="dxa"/>
+          </w:tcPr>
+          <w:p>
+            <w:pPr>
+              <w:jc w:val="both"/>
+              <w:rPr>
+                <w:lang w:val="en-US"/>
+              </w:rPr>
+            </w:pPr>
+            <w:r>
+              <w:rPr>
+                <w:lang w:val="en-US"/>
+              </w:rPr>
+              <w:t>oba</w:t>
+            </w:r>
+          </w:p>
+        </w:tc>
+        <w:tc>
+          <w:tcPr>
+            <w:tcW w:w="4586" w:type="dxa"/>
+          </w:tcPr>
+          <w:p>
+            <w:pPr>
+              <w:jc w:val="both"/>
+              <w:rPr>
+                <w:lang w:val="en-US"/>
+              </w:rPr>
+            </w:pPr>
+            <w:r>
+              <w:rPr>
+                <w:lang w:val="en-US"/>
+              </w:rPr>
+              <w:t>oba</w:t>
+            </w:r>
+          </w:p>
+        </w:tc>
+      </w:tr>
+      <w:tr>
+        <w:tc>
+          <w:tcPr>
+            <w:tcW w:w="4810" w:type="dxa"/>
+          </w:tcPr>
+          <w:p>
+            <w:pPr>
+              <w:jc w:val="both"/>
+              <w:rPr>
+                <w:lang w:val="en-US"/>
+              </w:rPr>
+            </w:pPr>
+            <w:r>
+              <w:rPr>
+                <w:lang w:val="en-US"/>
+              </w:rPr>
+              <w:t>ruch</w:t>
+            </w:r>
+          </w:p>
+        </w:tc>
+        <w:tc>
+          <w:tcPr>
+            <w:tcW w:w="4586" w:type="dxa"/>
+          </w:tcPr>
+          <w:p>
+            <w:pPr>
+              <w:jc w:val="both"/>
+              <w:rPr>
+                <w:lang w:val="en-US"/>
+              </w:rPr>
+            </w:pPr>
+            <w:r>
+              <w:rPr>
+                <w:lang w:val="en-US"/>
+              </w:rPr>
+              <w:t>oba</w:t>
+            </w:r>
+          </w:p>
+        </w:tc>
+      </w:tr>
+      <w:tr>
+        <w:tc>
+          <w:tcPr>
+            <w:tcW w:w="4810" w:type="dxa"/>
+          </w:tcPr>
+          <w:p>
+            <w:pPr>
+              <w:jc w:val="both"/>
+              <w:rPr>
+                <w:lang w:val="en-US"/>
+              </w:rPr>
+            </w:pPr>
+            <w:r>
+              <w:rPr>
+                <w:lang w:val="en-US"/>
+              </w:rPr>
+              <w:t>oba</w:t>
+            </w:r>
+          </w:p>
+        </w:tc>
+        <w:tc>
+          <w:tcPr>
+            <w:tcW w:w="4586" w:type="dxa"/>
+          </w:tcPr>
+          <w:p>
+            <w:pPr>
+              <w:jc w:val="both"/>
+              <w:rPr>
+                <w:lang w:val="en-US"/>
+              </w:rPr>
+            </w:pPr>
+            <w:r>
+              <w:rPr>
+                <w:lang w:val="en-US"/>
+              </w:rPr>
+              <w:t>ruch</w:t>
+            </w:r>
+          </w:p>
+        </w:tc>
+      </w:tr>
+      <w:tr>
+        <w:tc>
+          <w:tcPr>
+            <w:tcW w:w="4810" w:type="dxa"/>
+          </w:tcPr>
+          <w:p>
+            <w:pPr>
+              <w:jc w:val="both"/>
+              <w:rPr>
+                <w:lang w:val="en-US"/>
+              </w:rPr>
+            </w:pPr>
+            <w:r>
+              <w:rPr>
+                <w:lang w:val="en-US"/>
+              </w:rPr>
+              <w:t>oba</w:t>
+            </w:r>
+          </w:p>
+        </w:tc>
+        <w:tc>
+          <w:tcPr>
+            <w:tcW w:w="4586" w:type="dxa"/>
+          </w:tcPr>
+          <w:p>
+            <w:pPr>
+              <w:jc w:val="both"/>
+              <w:rPr>
+                <w:lang w:val="en-US"/>
+              </w:rPr>
+            </w:pPr>
+            <w:r>
+              <w:rPr>
+                <w:lang w:val="en-US"/>
+              </w:rPr>
+              <w:t>oba</w:t>
+            </w:r>
+          </w:p>
+        </w:tc>
+      </w:tr>
+      <w:tr>
+        <w:tc>
+          <w:tcPr>
+            <w:tcW w:w="4810" w:type="dxa"/>
+          </w:tcPr>
+          <w:p>
+            <w:pPr>
+              <w:jc w:val="both"/>
+              <w:rPr>
+                <w:lang w:val="en-US"/>
+              </w:rPr>
+            </w:pPr>
+            <w:r>
+              <w:rPr>
+                <w:lang w:val="en-US"/>
+              </w:rPr>
+              <w:t>oba</w:t>
+            </w:r>
+          </w:p>
+        </w:tc>
+        <w:tc>
+          <w:tcPr>
+            <w:tcW w:w="4586" w:type="dxa"/>
+          </w:tcPr>
+          <w:p>
+            <w:pPr>
+              <w:jc w:val="both"/>
+              <w:rPr>
+                <w:lang w:val="en-US"/>
+              </w:rPr>
+            </w:pPr>
+            <w:r>
+              <w:rPr>
+                <w:lang w:val="en-US"/>
+              </w:rPr>
+              <w:t>oba</w:t>
+            </w:r>
+          </w:p>
+        </w:tc>
+      </w:tr>
+      <w:tr>
+        <w:tc>
+          <w:tcPr>
+            <w:tcW w:w="4810" w:type="dxa"/>
+          </w:tcPr>
+          <w:p>
+            <w:pPr>
+              <w:jc w:val="both"/>
+              <w:rPr>
+                <w:lang w:val="en-US"/>
+              </w:rPr>
+            </w:pPr>
+            <w:r>
+              <w:rPr>
+                <w:lang w:val="en-US"/>
+              </w:rPr>
+              <w:t>oba</w:t>
+            </w:r>
+          </w:p>
+        </w:tc>
+        <w:tc>
+          <w:tcPr>
+            <w:tcW w:w="4586" w:type="dxa"/>
+          </w:tcPr>
+          <w:p>
+            <w:pPr>
+              <w:jc w:val="both"/>
+              <w:rPr>
+                <w:lang w:val="en-US"/>
+              </w:rPr>
+            </w:pPr>
+            <w:r>
+              <w:rPr>
+                <w:lang w:val="en-US"/>
+              </w:rPr>
+              <w:t>oba</w:t>
+            </w:r>
+          </w:p>
+        </w:tc>
+      </w:tr>
+      <w:tr>
+        <w:tc>
+          <w:tcPr>
+            <w:tcW w:w="4810" w:type="dxa"/>
+          </w:tcPr>
+          <w:p>
+            <w:pPr>
+              <w:jc w:val="both"/>
+              <w:rPr>
+                <w:lang w:val="en-US"/>
+              </w:rPr>
+            </w:pPr>
+            <w:r>
+              <w:rPr>
+                <w:lang w:val="en-US"/>
+              </w:rPr>
+              <w:lastRenderedPageBreak/>
+              <w:t>oba</w:t>
+            </w:r>
+          </w:p>
+        </w:tc>
+        <w:tc>
+          <w:tcPr>
+            <w:tcW w:w="4586" w:type="dxa"/>
+          </w:tcPr>
+          <w:p>
+            <w:pPr>
+              <w:jc w:val="both"/>
+              <w:rPr>
+                <w:lang w:val="en-US"/>
+              </w:rPr>
+            </w:pPr>
+            <w:r>
+              <w:rPr>
+                <w:lang w:val="en-US"/>
+              </w:rPr>
+              <w:t>oba</w:t>
+            </w:r>
+          </w:p>
+        </w:tc>
+      </w:tr>
+      <w:tr>
+        <w:tc>
+          <w:tcPr>
+            <w:tcW w:w="4810" w:type="dxa"/>
+          </w:tcPr>
+          <w:p>
+            <w:pPr>
+              <w:jc w:val="both"/>
+              <w:rPr>
+                <w:lang w:val="en-US"/>
+              </w:rPr>
+            </w:pPr>
+            <w:r>
+              <w:rPr>
+                <w:lang w:val="en-US"/>
+              </w:rPr>
+              <w:t>oba</w:t>
+            </w:r>
+          </w:p>
+        </w:tc>
+        <w:tc>
+          <w:tcPr>
+            <w:tcW w:w="4586" w:type="dxa"/>
+          </w:tcPr>
+          <w:p>
+            <w:pPr>
+              <w:jc w:val="both"/>
+              <w:rPr>
+                <w:lang w:val="en-US"/>
+              </w:rPr>
+            </w:pPr>
+            <w:r>
+              <w:rPr>
+                <w:lang w:val="en-US"/>
+              </w:rPr>
+              <w:t>ruch</w:t>
+            </w:r>
+          </w:p>
+        </w:tc>
+      </w:tr>
+      <w:tr>
+        <w:tc>
+          <w:tcPr>
+            <w:tcW w:w="4810" w:type="dxa"/>
+          </w:tcPr>
+          <w:p>
+            <w:pPr>
+              <w:jc w:val="both"/>
+              <w:rPr>
+                <w:lang w:val="en-US"/>
+              </w:rPr>
+            </w:pPr>
+            <w:r>
+              <w:rPr>
+                <w:lang w:val="en-US"/>
+              </w:rPr>
+              <w:t>ruch</w:t>
+            </w:r>
+          </w:p>
+        </w:tc>
+        <w:tc>
+          <w:tcPr>
+            <w:tcW w:w="4586" w:type="dxa"/>
+          </w:tcPr>
+          <w:p>
+            <w:pPr>
+              <w:jc w:val="both"/>
+              <w:rPr>
+                <w:lang w:val="en-US"/>
+              </w:rPr>
+            </w:pPr>
+            <w:r>
+              <w:rPr>
+                <w:lang w:val="en-US"/>
+              </w:rPr>
+              <w:t>oba</w:t>
+            </w:r>
+          </w:p>
+        </w:tc>
+      </w:tr>
+      <w:tr>
+        <w:tc>
+          <w:tcPr>
+            <w:tcW w:w="4810" w:type="dxa"/>
+          </w:tcPr>
+          <w:p>
+            <w:pPr>
+              <w:jc w:val="both"/>
+              <w:rPr>
+                <w:lang w:val="en-US"/>
+              </w:rPr>
+            </w:pPr>
+            <w:r>
+              <w:rPr>
+                <w:lang w:val="en-US"/>
+              </w:rPr>
+              <w:t>ruch</w:t>
+            </w:r>
+          </w:p>
+        </w:tc>
+        <w:tc>
+          <w:tcPr>
+            <w:tcW w:w="4586" w:type="dxa"/>
+          </w:tcPr>
+          <w:p>
+            <w:pPr>
+              <w:jc w:val="both"/>
+              <w:rPr>
+                <w:lang w:val="en-US"/>
+              </w:rPr>
+            </w:pPr>
+            <w:r>
+              <w:rPr>
+                <w:lang w:val="en-US"/>
+              </w:rPr>
+              <w:t>oba</w:t>
+            </w:r>
+          </w:p>
+        </w:tc>
+      </w:tr>
+    </w:tbl>
+    <w:p>
+      <w:pPr>
+        <w:jc w:val="both"/>
+        <w:rPr>
+          <w:lang w:val="en-US"/>
+        </w:rPr>
+      </w:pPr>
+    </w:p>
+    <w:tbl>
+      <w:tblPr>
+        <w:tblStyle w:val="TableGrid"/>
+        <w:tblW w:w="0" w:type="auto"/>
+        <w:tblLook w:val="04A0" w:firstRow="1" w:lastRow="0" w:firstColumn="1" w:lastColumn="0" w:noHBand="0" w:noVBand="1"/>
+      </w:tblPr>
+      <w:tblGrid>
+        <w:gridCol w:w="4810"/>
+        <w:gridCol w:w="4586"/>
+      </w:tblGrid>
+      <w:tr>
+        <w:tc>
+          <w:tcPr>
+            <w:tcW w:w="4810" w:type="dxa"/>
+          </w:tcPr>
+          <w:p>
+            <w:pPr>
+              <w:jc w:val="both"/>
+              <w:rPr>
+                <w:lang w:val="en-US"/>
+              </w:rPr>
+            </w:pPr>
+            <w:r>
+              <w:rPr>
+                <w:lang w:val="en-US"/>
+              </w:rPr>
+              <w:t>ubu</w:t>
+            </w:r>
+            <w:r>
+              <w:rPr>
+                <w:lang w:val="en-US"/>
+              </w:rPr>
+              <w:t xml:space="preserve"> </w:t>
+            </w:r>
+            <w:r>
+              <w:rPr>
+                <w:lang w:val="en-US"/>
+              </w:rPr>
+              <w:t>vm</w:t>
+            </w:r>
+            <w:r>
+              <w:rPr>
+                <w:lang w:val="en-US"/>
+              </w:rPr>
+              <w:t xml:space="preserve"> on</w:t>
+            </w:r>
+          </w:p>
+        </w:tc>
+        <w:tc>
+          <w:tcPr>
+            <w:tcW w:w="4586" w:type="dxa"/>
+          </w:tcPr>
+          <w:p>
+            <w:pPr>
+              <w:jc w:val="both"/>
+              <w:rPr>
+                <w:lang w:val="en-US"/>
+              </w:rPr>
+            </w:pPr>
+            <w:r>
+              <w:rPr>
+                <w:lang w:val="en-US"/>
+              </w:rPr>
+              <w:t>vm off</w:t>
+            </w:r>
+          </w:p>
+        </w:tc>
+      </w:tr>
+      <w:tr>
+        <w:tc>
+          <w:tcPr>
+            <w:tcW w:w="4810" w:type="dxa"/>
+          </w:tcPr>
+          <w:p>
+            <w:pPr>
+              <w:jc w:val="both"/>
+              <w:rPr>
+                <w:lang w:val="en-US"/>
+              </w:rPr>
+            </w:pPr>
+            <w:r>
+              <w:rPr>
+                <w:lang w:val="en-US"/>
+              </w:rPr>
+              <w:t>oba</w:t>
+            </w:r>
+          </w:p>
+        </w:tc>
+        <w:tc>
+          <w:tcPr>
+            <w:tcW w:w="4586" w:type="dxa"/>
+          </w:tcPr>
+          <w:p>
+            <w:pPr>
+              <w:jc w:val="both"/>
+              <w:rPr>
+                <w:lang w:val="en-US"/>
+              </w:rPr>
+            </w:pPr>
+            <w:r>
+              <w:rPr>
+                <w:lang w:val="en-US"/>
+              </w:rPr>
+              <w:t>oba</w:t>
+            </w:r>
+          </w:p>
+        </w:tc>
+      </w:tr>
+      <w:tr>
+        <w:tc>
+          <w:tcPr>
+            <w:tcW w:w="4810" w:type="dxa"/>
+          </w:tcPr>
+          <w:p>
+            <w:pPr>
+              <w:jc w:val="both"/>
+              <w:rPr>
+                <w:lang w:val="en-US"/>
+              </w:rPr>
+            </w:pPr>
+            <w:r>
+              <w:rPr>
+                <w:lang w:val="en-US"/>
+              </w:rPr>
+              <w:t>oba</w:t>
+            </w:r>
+          </w:p>
+        </w:tc>
+        <w:tc>
+          <w:tcPr>
+            <w:tcW w:w="4586" w:type="dxa"/>
+          </w:tcPr>
+          <w:p>
+            <w:pPr>
+              <w:jc w:val="both"/>
+              <w:rPr>
+                <w:lang w:val="en-US"/>
+              </w:rPr>
+            </w:pPr>
+            <w:r>
+              <w:rPr>
+                <w:lang w:val="en-US"/>
+              </w:rPr>
+              <w:t>oba</w:t>
+            </w:r>
+          </w:p>
+        </w:tc>
+      </w:tr>
+      <w:tr>
+        <w:tc>
+          <w:tcPr>
+            <w:tcW w:w="4810" w:type="dxa"/>
+          </w:tcPr>
+          <w:p>
+            <w:pPr>
+              <w:jc w:val="both"/>
+              <w:rPr>
+                <w:lang w:val="en-US"/>
+              </w:rPr>
+            </w:pPr>
+            <w:r>
+              <w:rPr>
+                <w:lang w:val="en-US"/>
+              </w:rPr>
+              <w:t>ruch</w:t>
+            </w:r>
+          </w:p>
+        </w:tc>
+        <w:tc>
+          <w:tcPr>
+            <w:tcW w:w="4586" w:type="dxa"/>
+          </w:tcPr>
+          <w:p>
+            <w:pPr>
+              <w:jc w:val="both"/>
+              <w:rPr>
+                <w:lang w:val="en-US"/>
+              </w:rPr>
+            </w:pPr>
+            <w:r>
+              <w:rPr>
+                <w:lang w:val="en-US"/>
+              </w:rPr>
+              <w:t>ruch</w:t>
+            </w:r>
+          </w:p>
+        </w:tc>
+      </w:tr>
+      <w:tr>
+        <w:tc>
+          <w:tcPr>
+            <w:tcW w:w="4810" w:type="dxa"/>
+          </w:tcPr>
+          <w:p>
+            <w:pPr>
+              <w:jc w:val="both"/>
+              <w:rPr>
+                <w:lang w:val="en-US"/>
+              </w:rPr>
+            </w:pPr>
+            <w:r>
+              <w:rPr>
+                <w:lang w:val="en-US"/>
+              </w:rPr>
+              <w:t>ruch</w:t>
+            </w:r>
+          </w:p>
+        </w:tc>
+        <w:tc>
+          <w:tcPr>
+            <w:tcW w:w="4586" w:type="dxa"/>
+          </w:tcPr>
+          <w:p>
+            <w:pPr>
+              <w:jc w:val="both"/>
+              <w:rPr>
+                <w:lang w:val="en-US"/>
+              </w:rPr>
+            </w:pPr>
+            <w:r>
+              <w:rPr>
+                <w:lang w:val="en-US"/>
+              </w:rPr>
+              <w:t>eter</w:t>
+            </w:r>
+          </w:p>
+        </w:tc>
+      </w:tr>
+      <w:tr>
+        <w:tc>
+          <w:tcPr>
+            <w:tcW w:w="4810" w:type="dxa"/>
+          </w:tcPr>
+          <w:p>
+            <w:pPr>
+              <w:jc w:val="both"/>
+              <w:rPr>
+                <w:lang w:val="en-US"/>
+              </w:rPr>
+            </w:pPr>
+            <w:r>
+              <w:rPr>
+                <w:lang w:val="en-US"/>
+              </w:rPr>
+              <w:t>ruch</w:t>
+            </w:r>
+          </w:p>
+        </w:tc>
+        <w:tc>
+          <w:tcPr>
+            <w:tcW w:w="4586" w:type="dxa"/>
+          </w:tcPr>
+          <w:p>
+            <w:pPr>
+              <w:jc w:val="both"/>
+              <w:rPr>
+                <w:lang w:val="en-US"/>
+              </w:rPr>
+            </w:pPr>
+            <w:r>
+              <w:rPr>
+                <w:lang w:val="en-US"/>
+              </w:rPr>
+              <w:t>oba</w:t>
+            </w:r>
+          </w:p>
+        </w:tc>
+      </w:tr>
+      <w:tr>
+        <w:tc>
+          <w:tcPr>
+            <w:tcW w:w="4810" w:type="dxa"/>
+          </w:tcPr>
+          <w:p>
+            <w:pPr>
+              <w:jc w:val="both"/>
+              <w:rPr>
+                <w:lang w:val="en-US"/>
+              </w:rPr>
+            </w:pPr>
+            <w:r>
+              <w:rPr>
+                <w:lang w:val="en-US"/>
+              </w:rPr>
+              <w:t>eter</w:t>
+            </w:r>
+          </w:p>
+        </w:tc>
+        <w:tc>
+          <w:tcPr>
+            <w:tcW w:w="4586" w:type="dxa"/>
+          </w:tcPr>
+          <w:p>
+            <w:pPr>
+              <w:jc w:val="both"/>
+              <w:rPr>
+                <w:lang w:val="en-US"/>
+              </w:rPr>
+            </w:pPr>
+            <w:r>
+              <w:rPr>
+                <w:lang w:val="en-US"/>
+              </w:rPr>
+              <w:t>oba</w:t>
+            </w:r>
+          </w:p>
+        </w:tc>
+      </w:tr>
+      <w:tr>
+        <w:tc>
+          <w:tcPr>
+            <w:tcW w:w="4810" w:type="dxa"/>
+          </w:tcPr>
+          <w:p>
+            <w:pPr>
+              <w:jc w:val="both"/>
+              <w:rPr>
+                <w:lang w:val="en-US"/>
+              </w:rPr>
+            </w:pPr>
+            <w:r>
+              <w:rPr>
+                <w:lang w:val="en-US"/>
+              </w:rPr>
+              <w:t>OBA</w:t>
+            </w:r>
+          </w:p>
+        </w:tc>
+        <w:tc>
+          <w:tcPr>
+            <w:tcW w:w="4586" w:type="dxa"/>
+          </w:tcPr>
+          <w:p>
+            <w:pPr>
+              <w:jc w:val="both"/>
+              <w:rPr>
+                <w:lang w:val="en-US"/>
+              </w:rPr>
+            </w:pPr>
+            <w:r>
+              <w:rPr>
+                <w:lang w:val="en-US"/>
+              </w:rPr>
+              <w:t>ruch</w:t>
+            </w:r>
+          </w:p>
+        </w:tc>
+      </w:tr>
+      <w:tr>
+        <w:tc>
+          <w:tcPr>
+            <w:tcW w:w="4810" w:type="dxa"/>
+          </w:tcPr>
+          <w:p>
+            <w:pPr>
+              <w:jc w:val="both"/>
+              <w:rPr>
+                <w:lang w:val="en-US"/>
+              </w:rPr>
+            </w:pPr>
+            <w:r>
+              <w:rPr>
+                <w:lang w:val="en-US"/>
+              </w:rPr>
+              <w:t>ruch</w:t>
+            </w:r>
+          </w:p>
+        </w:tc>
+        <w:tc>
+          <w:tcPr>
+            <w:tcW w:w="4586" w:type="dxa"/>
+          </w:tcPr>
+          <w:p>
+            <w:pPr>
+              <w:jc w:val="both"/>
+              <w:rPr>
+                <w:lang w:val="en-US"/>
+              </w:rPr>
+            </w:pPr>
+            <w:r>
+              <w:rPr>
+                <w:lang w:val="en-US"/>
+              </w:rPr>
+              <w:t>oba</w:t>
+            </w:r>
+          </w:p>
+        </w:tc>
+      </w:tr>
+      <w:tr>
+        <w:tc>
+          <w:tcPr>
+            <w:tcW w:w="4810" w:type="dxa"/>
+          </w:tcPr>
+          <w:p>
+            <w:pPr>
+              <w:jc w:val="both"/>
+              <w:rPr>
+                <w:lang w:val="en-US"/>
+              </w:rPr>
+            </w:pPr>
+            <w:r>
+              <w:rPr>
+                <w:lang w:val="en-US"/>
+              </w:rPr>
+              <w:t>nic</w:t>
+            </w:r>
+          </w:p>
+        </w:tc>
+        <w:tc>
+          <w:tcPr>
+            <w:tcW w:w="4586" w:type="dxa"/>
+          </w:tcPr>
+          <w:p>
+            <w:pPr>
+              <w:jc w:val="both"/>
+              <w:rPr>
+                <w:lang w:val="en-US"/>
+              </w:rPr>
+            </w:pPr>
+            <w:r>
+              <w:rPr>
+                <w:lang w:val="en-US"/>
+              </w:rPr>
+              <w:t>ruch</w:t>
+            </w:r>
+          </w:p>
+        </w:tc>
+      </w:tr>
+      <w:tr>
+        <w:tc>
+          <w:tcPr>
+            <w:tcW w:w="4810" w:type="dxa"/>
+          </w:tcPr>
+          <w:p>
+            <w:pPr>
+              <w:jc w:val="both"/>
+              <w:rPr>
+                <w:lang w:val="en-US"/>
+              </w:rPr>
+            </w:pPr>
+            <w:r>
+              <w:rPr>
+                <w:lang w:val="en-US"/>
+              </w:rPr>
+              <w:t>ruch</w:t>
+            </w:r>
+          </w:p>
+        </w:tc>
+        <w:tc>
+          <w:tcPr>
+            <w:tcW w:w="4586" w:type="dxa"/>
+          </w:tcPr>
+          <w:p>
+            <w:pPr>
+              <w:jc w:val="both"/>
+              <w:rPr>
+                <w:lang w:val="en-US"/>
+              </w:rPr>
+            </w:pPr>
+            <w:r>
+              <w:rPr>
+                <w:lang w:val="en-US"/>
+              </w:rPr>
+              <w:t>oba</w:t>
+            </w:r>
+          </w:p>
+        </w:tc>
+      </w:tr>
+      <w:tr>
+        <w:tc>
+          <w:tcPr>
+            <w:tcW w:w="4810" w:type="dxa"/>
+          </w:tcPr>
+          <w:p>
+            <w:pPr>
+              <w:jc w:val="both"/>
+              <w:rPr>
+                <w:lang w:val="en-US"/>
+              </w:rPr>
+            </w:pPr>
+            <w:r>
+              <w:rPr>
+                <w:lang w:val="en-US"/>
+              </w:rPr>
+              <w:t>ruch</w:t>
+            </w:r>
+          </w:p>
+        </w:tc>
+        <w:tc>
+          <w:tcPr>
+            <w:tcW w:w="4586" w:type="dxa"/>
+          </w:tcPr>
+          <w:p>
+            <w:pPr>
+              <w:jc w:val="both"/>
+              <w:rPr>
+                <w:lang w:val="en-US"/>
+              </w:rPr>
+            </w:pPr>
+            <w:r>
+              <w:rPr>
+                <w:lang w:val="en-US"/>
+              </w:rPr>
+              <w:t>ruch</w:t>
+            </w:r>
+          </w:p>
+        </w:tc>
+      </w:tr>
+      <w:tr>
+        <w:tc>
+          <w:tcPr>
+            <w:tcW w:w="4810" w:type="dxa"/>
+          </w:tcPr>
+          <w:p>
+            <w:pPr>
+              <w:jc w:val="both"/>
+              <w:rPr>
+                <w:lang w:val="en-US"/>
+              </w:rPr>
+            </w:pPr>
+            <w:r>
+              <w:rPr>
+                <w:lang w:val="en-US"/>
+              </w:rPr>
+              <w:t>oba</w:t>
+            </w:r>
+          </w:p>
+        </w:tc>
+        <w:tc>
+          <w:tcPr>
+            <w:tcW w:w="4586" w:type="dxa"/>
+          </w:tcPr>
+          <w:p>
+            <w:pPr>
+              <w:jc w:val="both"/>
+              <w:rPr>
+                <w:lang w:val="en-US"/>
+              </w:rPr>
+            </w:pPr>
+            <w:r>
+              <w:rPr>
+                <w:lang w:val="en-US"/>
+              </w:rPr>
+              <w:t>ruch</w:t>
+            </w:r>
+          </w:p>
+        </w:tc>
+      </w:tr>
+      <w:tr>
+        <w:tc>
+          <w:tcPr>
+            <w:tcW w:w="4810" w:type="dxa"/>
+          </w:tcPr>
+          <w:p>
+            <w:pPr>
+              <w:jc w:val="both"/>
+              <w:rPr>
+                <w:lang w:val="en-US"/>
+              </w:rPr>
+            </w:pPr>
+            <w:r>
+              <w:rPr>
+                <w:lang w:val="en-US"/>
+              </w:rPr>
+              <w:t>ruch</w:t>
+            </w:r>
+          </w:p>
+        </w:tc>
+        <w:tc>
+          <w:tcPr>
+            <w:tcW w:w="4586" w:type="dxa"/>
+          </w:tcPr>
+          <w:p>
+            <w:pPr>
+              <w:jc w:val="both"/>
+              <w:rPr>
+                <w:lang w:val="en-US"/>
+              </w:rPr>
+            </w:pPr>
+            <w:r>
+              <w:rPr>
+                <w:lang w:val="en-US"/>
+              </w:rPr>
+              <w:t>eter</w:t>
+            </w:r>
+          </w:p>
+        </w:tc>
+      </w:tr>
+      <w:tr>
+        <w:tc>
+          <w:tcPr>
+            <w:tcW w:w="4810" w:type="dxa"/>
+          </w:tcPr>
+          <w:p>
+            <w:pPr>
+              <w:jc w:val="both"/>
+              <w:rPr>
+                <w:lang w:val="en-US"/>
+              </w:rPr>
+            </w:pPr>
+            <w:r>
+              <w:rPr>
+                <w:lang w:val="en-US"/>
+              </w:rPr>
+              <w:t>ruch</w:t>
+            </w:r>
+          </w:p>
+        </w:tc>
+        <w:tc>
+          <w:tcPr>
+            <w:tcW w:w="4586" w:type="dxa"/>
+          </w:tcPr>
+          <w:p>
+            <w:pPr>
+              <w:jc w:val="both"/>
+              <w:rPr>
+                <w:lang w:val="en-US"/>
+              </w:rPr>
+            </w:pPr>
+            <w:r>
+              <w:rPr>
+                <w:lang w:val="en-US"/>
+              </w:rPr>
+              <w:t>ruch</w:t>
+            </w:r>
+          </w:p>
+        </w:tc>
+      </w:tr>
+      <w:tr>
+        <w:tc>
+          <w:tcPr>
+            <w:tcW w:w="4810" w:type="dxa"/>
+          </w:tcPr>
+          <w:p>
+            <w:pPr>
+              <w:jc w:val="both"/>
+              <w:rPr>
+                <w:lang w:val="en-US"/>
+              </w:rPr>
+            </w:pPr>
+            <w:r>
+              <w:rPr>
+                <w:lang w:val="en-US"/>
+              </w:rPr>
+              <w:t>oba</w:t>
+            </w:r>
+          </w:p>
+        </w:tc>
+        <w:tc>
+          <w:tcPr>
+            <w:tcW w:w="4586" w:type="dxa"/>
+          </w:tcPr>
+          <w:p>
+            <w:pPr>
+              <w:jc w:val="both"/>
+              <w:rPr>
+                <w:lang w:val="en-US"/>
+              </w:rPr>
+            </w:pPr>
+            <w:r>
+              <w:rPr>
+                <w:lang w:val="en-US"/>
+              </w:rPr>
+              <w:t>eter</w:t>
+            </w:r>
+          </w:p>
+        </w:tc>
+      </w:tr>
+    </w:tbl>
+    <w:p>
+      <w:pPr>
+        <w:jc w:val="both"/>
+        <w:rPr>
+          <w:lang w:val="en-US"/>
+        </w:rPr>
+      </w:pPr>
+      <w:r>
+        <w:rPr>
+          <w:lang w:val="en-US"/>
+        </w:rPr>
+        <w:br w:type="page"/>
+      </w:r>
+    </w:p>
+    <w:p>
+      <w:pPr>
+        <w:jc w:val="both"/>
+        <w:rPr>
+          <w:lang w:val="en-US"/>
+        </w:rPr>
+      </w:pPr>
+    </w:p>
+    <w:p>
+      <w:pPr>
+        <w:jc w:val="both"/>
+        <w:rPr>
+          <w:lang w:val="en-US"/>
+        </w:rPr>
+      </w:pPr>
+    </w:p>
+    <w:p>
+      <w:pPr>
+        <w:rPr>
+          <w:lang w:val="en-US"/>
+        </w:rPr>
+      </w:pPr>
+      <w:r>
+        <w:rPr>
+          <w:lang w:val="en-US"/>
+        </w:rPr>
         <w:t>Bibliografia</w:t>
       </w:r>
-      <w:proofErr w:type="spellEnd"/>
     </w:p>
     <w:p>
       <w:pPr>
@@ -2107,16 +3639,8 @@
         <w:rPr>
           <w:lang w:val="en-US"/>
         </w:rPr>
-        <w:t xml:space="preserve">[2] Virtualization and Security Aspects: An Overview, Rui Filipe Pereira, Rui Miguel Silva &amp; João Pedro </w:t>
-      </w:r>
-      <w:proofErr w:type="spellStart"/>
-      <w:r>
-        <w:rPr>
-          <w:lang w:val="en-US"/>
-        </w:rPr>
-        <w:t>Orvalho</w:t>
-      </w:r>
-      <w:proofErr w:type="spellEnd"/>
+        <w:t>[2] Virtualization and Security Aspects: An Overview, Rui Filipe Pereira, Rui Miguel Silva &amp; João Pedro Orvalho</w:t>
+      </w:r>
     </w:p>
     <w:p>
       <w:pPr>
@@ -2143,48 +3667,20 @@
         <w:rPr>
           <w:lang w:val="en-US"/>
         </w:rPr>
-        <w:t xml:space="preserve">[4] VMware vSphere Essentials: A Practical Approach to vSphere Deployment and Management Luciano </w:t>
-      </w:r>
-      <w:proofErr w:type="spellStart"/>
-      <w:r>
+        <w:t xml:space="preserve">[4] VMware vSphere Essentials: A Practical Approach to vSphere Deployment and Management Luciano Patrão  </w:t>
+      </w:r>
+    </w:p>
+    <w:p>
+      <w:pPr>
         <w:rPr>
           <w:lang w:val="en-US"/>
         </w:rPr>
-        <w:t>Patrão</w:t>
-      </w:r>
-      <w:proofErr w:type="spellEnd"/>
+      </w:pPr>
       <w:r>
         <w:rPr>
           <w:lang w:val="en-US"/>
         </w:rPr>
-        <w:t xml:space="preserve">  </w:t>
-      </w:r>
-    </w:p>
-    <w:p>
-      <w:pPr>
-        <w:rPr>
-          <w:lang w:val="en-US"/>
-        </w:rPr>
-      </w:pPr>
-      <w:r>
-        <w:rPr>
-          <w:lang w:val="en-US"/>
-        </w:rPr>
-        <w:t xml:space="preserve">[5] Optimal guest file system for type-2 </w:t>
-      </w:r>
-      <w:proofErr w:type="spellStart"/>
-      <w:r>
-        <w:rPr>
-          <w:lang w:val="en-US"/>
-        </w:rPr>
-        <w:t>hypervisorbased</w:t>
-      </w:r>
-      <w:proofErr w:type="spellEnd"/>
-      <w:r>
-        <w:rPr>
-          <w:lang w:val="en-US"/>
-        </w:rPr>
-        <w:t xml:space="preserve"> virtualization in Virtual box</w:t>
+        <w:t>[5] Optimal guest file system for type-2 hypervisorbased virtualization in Virtual box</w:t>
       </w:r>
     </w:p>
     <w:p>
@@ -2266,13 +3762,8 @@
         </w:rPr>
         <w:t xml:space="preserve">Patel, N. P., Patel, R. G., &amp; Patel, D. R. (2009). Packet Sniffing: Network Wiretapping. W: 2009 IEEE International Advance Computing Conference (IACC 2009) (s. 2691-2696). </w:t>
       </w:r>
-      <w:proofErr w:type="spellStart"/>
-      <w:r>
-        <w:t>Patiala</w:t>
-      </w:r>
-      <w:proofErr w:type="spellEnd"/>
-      <w:r>
-        <w:t>, Indie: IEEE.</w:t>
+      <w:r>
+        <w:t>Patiala, Indie: IEEE.</w:t>
       </w:r>
     </w:p>
     <w:p/>
@@ -2282,15 +3773,7 @@
         <w:t xml:space="preserve">- </w:t>
       </w:r>
       <w:r>
-        <w:t xml:space="preserve">podrozdział dlaczego win I </w:t>
-      </w:r>
-      <w:proofErr w:type="spellStart"/>
-      <w:r>
-        <w:t>linux</w:t>
-      </w:r>
-      <w:proofErr w:type="spellEnd"/>
-      <w:r>
-        <w:t xml:space="preserve"> i</w:t>
+        <w:t>podrozdział dlaczego win I linux i</w:t>
       </w:r>
       <w:r>
         <w:t xml:space="preserve"> dlaczego w takich wersjach</w:t>
@@ -2356,14 +3839,12 @@
         </w:rPr>
         <w:t xml:space="preserve"> </w:t>
       </w:r>
-      <w:proofErr w:type="spellStart"/>
       <w:r>
         <w:rPr>
           <w:lang w:val="en-US"/>
         </w:rPr>
         <w:t>vmtestuser</w:t>
       </w:r>
-      <w:proofErr w:type="spellEnd"/>
       <w:r>
         <w:rPr>
           <w:lang w:val="en-US"/>
@@ -2389,19 +3870,11 @@
           <w:lang w:val="en-US"/>
         </w:rPr>
       </w:pPr>
-      <w:proofErr w:type="spellStart"/>
       <w:r>
         <w:rPr>
           <w:lang w:val="en-US"/>
         </w:rPr>
-        <w:t>Vmtest</w:t>
-      </w:r>
-      <w:proofErr w:type="spellEnd"/>
-      <w:r>
-        <w:rPr>
-          <w:lang w:val="en-US"/>
-        </w:rPr>
-        <w:t>, password</w:t>
+        <w:t>Vmtest, password</w:t>
       </w:r>
     </w:p>
     <w:p>
@@ -2419,52 +3892,14 @@
     </w:p>
     <w:p>
       <w:r>
-        <w:t xml:space="preserve">Kali: </w:t>
-      </w:r>
-      <w:proofErr w:type="spellStart"/>
-      <w:r>
-        <w:t>kaliuser</w:t>
-      </w:r>
-      <w:proofErr w:type="spellEnd"/>
-      <w:r>
-        <w:t xml:space="preserve">, </w:t>
-      </w:r>
-      <w:proofErr w:type="spellStart"/>
-      <w:r>
-        <w:t>password</w:t>
-      </w:r>
-      <w:proofErr w:type="spellEnd"/>
+        <w:t>Kali: kaliuser, password</w:t>
+      </w:r>
     </w:p>
     <w:p/>
     <w:p/>
     <w:p>
       <w:r>
-        <w:lastRenderedPageBreak/>
-        <w:t xml:space="preserve">Opis problemu, narzędzi, wprowadzenie ogólnikowe, co będzie robione – w jaki sposób, testy wydajnościowe, po </w:t>
-      </w:r>
-      <w:proofErr w:type="spellStart"/>
-      <w:r>
-        <w:t>wpr</w:t>
-      </w:r>
-      <w:proofErr w:type="spellEnd"/>
-      <w:r>
-        <w:t xml:space="preserve"> – </w:t>
-      </w:r>
-      <w:proofErr w:type="spellStart"/>
-      <w:r>
-        <w:t>krotki</w:t>
-      </w:r>
-      <w:proofErr w:type="spellEnd"/>
-      <w:r>
-        <w:t xml:space="preserve"> </w:t>
-      </w:r>
-      <w:proofErr w:type="spellStart"/>
-      <w:r>
-        <w:t>wstep</w:t>
-      </w:r>
-      <w:proofErr w:type="spellEnd"/>
-      <w:r>
-        <w:t xml:space="preserve"> teoretyczny</w:t>
+        <w:t>Opis problemu, narzędzi, wprowadzenie ogólnikowe, co będzie robione – w jaki sposób, testy wydajnościowe, po wpr – krotki wstep teoretyczny</w:t>
       </w:r>
     </w:p>
     <w:p>
@@ -2474,15 +3909,7 @@
     </w:p>
     <w:p>
       <w:r>
-        <w:t xml:space="preserve">Graficzna prezentacja </w:t>
-      </w:r>
-      <w:proofErr w:type="spellStart"/>
-      <w:r>
-        <w:t>platrofa</w:t>
-      </w:r>
-      <w:proofErr w:type="spellEnd"/>
-      <w:r>
-        <w:t xml:space="preserve"> testowa</w:t>
+        <w:t>Graficzna prezentacja platrofa testowa</w:t>
       </w:r>
     </w:p>
     <w:p/>
@@ -2540,15 +3967,7 @@
     </w:p>
     <w:p>
       <w:r>
-        <w:t xml:space="preserve">- wstęp teoretyczny: teoria </w:t>
-      </w:r>
-      <w:proofErr w:type="spellStart"/>
-      <w:r>
-        <w:t>nt</w:t>
-      </w:r>
-      <w:proofErr w:type="spellEnd"/>
-      <w:r>
-        <w:t xml:space="preserve"> środowiska wirtualnego, bezpieczeństwa, jakich pojęć będę używał, opis narzędzi/języków (taki a taki system, czym się charakteryzuje)</w:t>
+        <w:t>- wstęp teoretyczny: teoria nt środowiska wirtualnego, bezpieczeństwa, jakich pojęć będę używał, opis narzędzi/języków (taki a taki system, czym się charakteryzuje)</w:t>
       </w:r>
     </w:p>
     <w:p>
@@ -2567,87 +3986,18 @@
       </w:r>
     </w:p>
     <w:p>
-      <w:proofErr w:type="spellStart"/>
-      <w:r>
-        <w:t>Bezpieczenstwo</w:t>
-      </w:r>
-      <w:proofErr w:type="spellEnd"/>
-      <w:r>
-        <w:t xml:space="preserve"> </w:t>
-      </w:r>
-      <w:proofErr w:type="spellStart"/>
-      <w:r>
-        <w:t>sys</w:t>
-      </w:r>
-      <w:proofErr w:type="spellEnd"/>
-      <w:r>
-        <w:t xml:space="preserve"> oper jest </w:t>
-      </w:r>
-      <w:proofErr w:type="spellStart"/>
-      <w:r>
-        <w:t>trudje</w:t>
-      </w:r>
-      <w:proofErr w:type="spellEnd"/>
-      <w:r>
-        <w:t xml:space="preserve"> do </w:t>
-      </w:r>
-      <w:proofErr w:type="spellStart"/>
-      <w:r>
-        <w:t>osiagnieca</w:t>
-      </w:r>
-      <w:proofErr w:type="spellEnd"/>
-      <w:r>
-        <w:t xml:space="preserve"> w </w:t>
-      </w:r>
-      <w:proofErr w:type="spellStart"/>
-      <w:r>
-        <w:t>srod</w:t>
-      </w:r>
-      <w:proofErr w:type="spellEnd"/>
-      <w:r>
-        <w:t xml:space="preserve"> </w:t>
-      </w:r>
-      <w:proofErr w:type="spellStart"/>
-      <w:r>
-        <w:t>wirt</w:t>
-      </w:r>
-      <w:proofErr w:type="spellEnd"/>
-      <w:r>
-        <w:t>. - teza</w:t>
-      </w:r>
-    </w:p>
-    <w:p>
-      <w:r>
-        <w:t xml:space="preserve">Realizacja </w:t>
-      </w:r>
-      <w:proofErr w:type="spellStart"/>
-      <w:r>
-        <w:t>wlasnorecznej</w:t>
-      </w:r>
-      <w:proofErr w:type="spellEnd"/>
-      <w:r>
-        <w:t xml:space="preserve"> maszyny z </w:t>
-      </w:r>
-      <w:proofErr w:type="spellStart"/>
-      <w:r>
-        <w:t>systemtem</w:t>
-      </w:r>
-      <w:proofErr w:type="spellEnd"/>
-      <w:r>
-        <w:t xml:space="preserve"> takim a takim – cel </w:t>
-      </w:r>
-    </w:p>
-    <w:p>
-      <w:r>
-        <w:t xml:space="preserve">- </w:t>
-      </w:r>
-      <w:proofErr w:type="spellStart"/>
-      <w:r>
-        <w:t>Czesc</w:t>
-      </w:r>
-      <w:proofErr w:type="spellEnd"/>
-      <w:r>
-        <w:t xml:space="preserve"> badawcza: jak najwięcej testów; też osobny rozdział stricte tylko testów na maszynie bez porównania też; dużo wyników i wniosków</w:t>
+      <w:r>
+        <w:t>Bezpieczenstwo sys oper jest trudje do osiagnieca w srod wirt. - teza</w:t>
+      </w:r>
+    </w:p>
+    <w:p>
+      <w:r>
+        <w:t xml:space="preserve">Realizacja wlasnorecznej maszyny z systemtem takim a takim – cel </w:t>
+      </w:r>
+    </w:p>
+    <w:p>
+      <w:r>
+        <w:t>- Czesc badawcza: jak najwięcej testów; też osobny rozdział stricte tylko testów na maszynie bez porównania też; dużo wyników i wniosków</w:t>
       </w:r>
     </w:p>
     <w:p>
@@ -2667,7 +4017,11 @@
         <w:t>Zrobić abstrak</w:t>
       </w:r>
       <w:r>
-        <w:t>t graficzny – graficznie zaprezentować platformę testową (komputer z systemem rzeczywistym, drugi z VM – SCHEMAT</w:t>
+        <w:t xml:space="preserve">t graficzny – graficznie zaprezentować platformę testową (komputer z systemem rzeczywistym, drugi z VM – </w:t>
+      </w:r>
+      <w:r>
+        <w:lastRenderedPageBreak/>
+        <w:t>SCHEMAT</w:t>
       </w:r>
       <w:r>
         <w:t xml:space="preserve"> (jednym z modułów było testowanie); nie trzeba się bawić w UML – wystarczy na kształtach – dużo kolorów – DUŻO SCHEMATÓW</w:t>
@@ -2680,7 +4034,6 @@
     </w:p>
     <w:p>
       <w:r>
-        <w:lastRenderedPageBreak/>
         <w:t>Też fajnie np. blokowo zaprezentować na czym atak polegał</w:t>
       </w:r>
     </w:p>
@@ -2696,15 +4049,7 @@
     </w:p>
     <w:p>
       <w:r>
-        <w:t xml:space="preserve">- wnioski: który system bezpieczniejszy, która opcja bezpieczniejsza – VM czy </w:t>
-      </w:r>
-      <w:proofErr w:type="spellStart"/>
-      <w:r>
-        <w:t>bare</w:t>
-      </w:r>
-      <w:proofErr w:type="spellEnd"/>
-      <w:r>
-        <w:t>-metal</w:t>
+        <w:t>- wnioski: który system bezpieczniejszy, która opcja bezpieczniejsza – VM czy bare-metal</w:t>
       </w:r>
     </w:p>
     <w:p>
@@ -2714,13 +4059,8 @@
     </w:p>
     <w:p>
       <w:r>
-        <w:t xml:space="preserve">- oprócz sieciowych jakiś </w:t>
-      </w:r>
-      <w:proofErr w:type="spellStart"/>
-      <w:r>
-        <w:t>malware</w:t>
-      </w:r>
-      <w:proofErr w:type="spellEnd"/>
+        <w:t>- oprócz sieciowych jakiś malware</w:t>
+      </w:r>
     </w:p>
     <w:p>
       <w:r>
@@ -2824,15 +4164,7 @@
         <w:footnoteRef/>
       </w:r>
       <w:r>
-        <w:t xml:space="preserve"> </w:t>
-      </w:r>
-      <w:proofErr w:type="spellStart"/>
-      <w:r>
-        <w:t>Promiscius</w:t>
-      </w:r>
-      <w:proofErr w:type="spellEnd"/>
-      <w:r>
-        <w:t xml:space="preserve"> to tryb pracy interfejsu sieciowego, w którym przechwytywane są wszystkie pakiety przechodzące przez sieć. </w:t>
+        <w:t xml:space="preserve"> Promiscius to tryb pracy interfejsu sieciowego, w którym przechwytywane są wszystkie pakiety przechodzące przez sieć. </w:t>
       </w:r>
     </w:p>
   </w:footnote>
@@ -2849,15 +4181,7 @@
         <w:footnoteRef/>
       </w:r>
       <w:r>
-        <w:t xml:space="preserve"> Podana strona umożliwia przeprowadzanie testów bezpieczeństwa, poprzez przechwytywanie danych logowania </w:t>
-      </w:r>
-      <w:proofErr w:type="spellStart"/>
-      <w:r>
-        <w:t>przesływanych</w:t>
-      </w:r>
-      <w:proofErr w:type="spellEnd"/>
-      <w:r>
-        <w:t xml:space="preserve"> przez http.</w:t>
+        <w:t xml:space="preserve"> Podana strona umożliwia przeprowadzanie testów bezpieczeństwa, poprzez przechwytywanie danych logowania przesływanych przez http.</w:t>
       </w:r>
     </w:p>
   </w:footnote>
@@ -5263,6 +6587,7 @@
   <w:style w:type="character" w:default="1" w:styleId="DefaultParagraphFont">
     <w:name w:val="Default Paragraph Font"/>
     <w:uiPriority w:val="1"/>
+    <w:semiHidden/>
     <w:unhideWhenUsed/>
   </w:style>
   <w:style w:type="table" w:default="1" w:styleId="TableNormal">

</xml_diff>

<commit_message>
add: ARP spoofing teoria i wstep do wynikow testow
</commit_message>
<xml_diff>
--- a/Master Thesis/Security of Operating Systems in Virtual Environments.docx
+++ b/Master Thesis/Security of Operating Systems in Virtual Environments.docx
@@ -1503,7 +1503,7 @@
         <w:jc w:val="both"/>
       </w:pPr>
       <w:r>
-        <w:t>Kali:</w:t>
+        <w:t>4.2.1 ARP spoofing teoretycznie</w:t>
       </w:r>
     </w:p>
     <w:p>
@@ -1511,7 +1511,26 @@
         <w:jc w:val="both"/>
       </w:pPr>
       <w:r>
-        <w:t>Ip: 192.168.1.66</w:t>
+        <w:rPr>
+          <w:b/>
+          <w:bCs/>
+        </w:rPr>
+        <w:t>ARP spoofing</w:t>
+      </w:r>
+      <w:r>
+        <w:t xml:space="preserve"> to technika ataku w sieciach lokalnych, polegająca na wysyłaniu fałszywych komunikatów ARP (Address Resolution Protocol), które mają na celu przekonanie urządzenia ofiary, że atakujący jest innym zaufanym hostem — najczęściej bramą sieciową. Dzięki temu możliwe jest przechwycenie, zmodyfikowanie lub przekierowanie ruchu sieciowego</w:t>
+      </w:r>
+      <w:r>
+        <w:t xml:space="preserve"> [</w:t>
+      </w:r>
+      <w:r>
+        <w:t>10</w:t>
+      </w:r>
+      <w:r>
+        <w:t>]</w:t>
+      </w:r>
+      <w:r>
+        <w:t>.</w:t>
       </w:r>
     </w:p>
     <w:p>
@@ -1519,7 +1538,25 @@
         <w:jc w:val="both"/>
       </w:pPr>
       <w:r>
-        <w:t>Brama: 192.168.1.1</w:t>
+        <w:t>Adresy IP służą do identyfikacji urządzeń w sieci, ale na poziomie fizycznym komunikacja odbywa się za pomocą adresów MAC. Aby powiązać adres IP z adresem MAC, urządzenia korzystają z ARP, które dynamicznie buduje tzw. tablicę ARP — mapującą IP do MAC</w:t>
+      </w:r>
+      <w:r>
+        <w:t xml:space="preserve">. </w:t>
+      </w:r>
+      <w:r>
+        <w:t>Atakujący może wykorzystać ten mechanizm, wysyłając spreparowaną odpowiedź ARP, która podszywa się pod router lub inne urządzenie. Celem jest wpisanie fałszywego powiązania IP ↔ MAC w tablicy ARP ofiary</w:t>
+      </w:r>
+      <w:r>
+        <w:t xml:space="preserve"> [</w:t>
+      </w:r>
+      <w:r>
+        <w:t>10</w:t>
+      </w:r>
+      <w:r>
+        <w:t>]</w:t>
+      </w:r>
+      <w:r>
+        <w:t>.</w:t>
       </w:r>
     </w:p>
     <w:p>
@@ -1527,20 +1564,31 @@
         <w:jc w:val="both"/>
       </w:pPr>
       <w:r>
-        <w:t>Podsieć: 192.168.1.0/24</w:t>
-      </w:r>
-    </w:p>
-    <w:p>
-      <w:pPr>
+        <w:t>Atak przebiega zazwyczaj w dwóch etapach:</w:t>
+      </w:r>
+    </w:p>
+    <w:p>
+      <w:pPr>
+        <w:numPr>
+          <w:ilvl w:val="0"/>
+          <w:numId w:val="13"/>
+        </w:numPr>
         <w:jc w:val="both"/>
       </w:pPr>
-    </w:p>
-    <w:p>
-      <w:pPr>
+      <w:r>
+        <w:t>Atakujący wysyła fałszywe odpowiedzi ARP do ofiary, informując, że adres IP routera (bramy) należy do jego (atakującego) adresu MAC.</w:t>
+      </w:r>
+    </w:p>
+    <w:p>
+      <w:pPr>
+        <w:numPr>
+          <w:ilvl w:val="0"/>
+          <w:numId w:val="13"/>
+        </w:numPr>
         <w:jc w:val="both"/>
       </w:pPr>
       <w:r>
-        <w:t>Win-vm</w:t>
+        <w:t>Ofiara aktualizuje swoją tablicę ARP i zaczyna przesyłać dane do atakującego zamiast do faktycznej bramy. Atakujący może przechwycić dane, a następnie przesłać je dalej (atak typu Man-in-the-Middle).</w:t>
       </w:r>
     </w:p>
     <w:p>
@@ -1548,7 +1596,13 @@
         <w:jc w:val="both"/>
       </w:pPr>
       <w:r>
-        <w:t>Ip 192.168.1.57</w:t>
+        <w:t>Ataki typu ARP spoofing są popularne nie tylko ze względu na swoją skuteczność, ale również z powodu prostoty implementacji. Wystarczy, że atakujący znajdzie się w tej samej sieci lokalnej co ofiara i będzie w stanie wysyłać pakiety ARP – nie są potrzebne żadne specjalne uprawnienia</w:t>
+      </w:r>
+      <w:r>
+        <w:t xml:space="preserve"> [11]</w:t>
+      </w:r>
+      <w:r>
+        <w:t>.</w:t>
       </w:r>
     </w:p>
     <w:p>
@@ -1556,15 +1610,818 @@
         <w:jc w:val="both"/>
       </w:pPr>
       <w:r>
-        <w:t>Brama:192.168.1.1</w:t>
-      </w:r>
-    </w:p>
-    <w:p>
-      <w:pPr>
+        <w:t>Z perspektywy bezpieczeństwa, ARP spoofing stanowi zagrożenie, ponieważ może prowadzić do:</w:t>
+      </w:r>
+    </w:p>
+    <w:p>
+      <w:pPr>
+        <w:numPr>
+          <w:ilvl w:val="0"/>
+          <w:numId w:val="14"/>
+        </w:numPr>
         <w:jc w:val="both"/>
-        <w:rPr>
-          <w:lang w:val="en-US"/>
-        </w:rPr>
+      </w:pPr>
+      <w:r>
+        <w:t>kradzieży tożsamości użytkownika (np. przejęcie sesji logowania),</w:t>
+      </w:r>
+    </w:p>
+    <w:p>
+      <w:pPr>
+        <w:numPr>
+          <w:ilvl w:val="0"/>
+          <w:numId w:val="14"/>
+        </w:numPr>
+        <w:jc w:val="both"/>
+      </w:pPr>
+      <w:r>
+        <w:t>instalacji złośliwego oprogramowania (poprzez modyfikację ruchu),</w:t>
+      </w:r>
+    </w:p>
+    <w:p>
+      <w:pPr>
+        <w:numPr>
+          <w:ilvl w:val="0"/>
+          <w:numId w:val="14"/>
+        </w:numPr>
+        <w:jc w:val="both"/>
+      </w:pPr>
+      <w:r>
+        <w:t>ataków typu DoS (gdy dane nie są przekazywane dalej po przejęciu).</w:t>
+      </w:r>
+    </w:p>
+    <w:p>
+      <w:pPr>
+        <w:jc w:val="both"/>
+      </w:pPr>
+      <w:r>
+        <w:t>Atak ARP spoofing pozwala nie tylko na pasywne podsłuchiwanie ruchu, ale także na jego modyfikowanie. Atakujący może przechwycić dane logowania, sesje HTTP, a nawet wstrzykiwać złośliwy kod</w:t>
+      </w:r>
+      <w:r>
+        <w:t xml:space="preserve"> [10]</w:t>
+      </w:r>
+      <w:r>
+        <w:t>.</w:t>
+      </w:r>
+    </w:p>
+    <w:p>
+      <w:pPr>
+        <w:jc w:val="both"/>
+      </w:pPr>
+    </w:p>
+    <w:p>
+      <w:pPr>
+        <w:jc w:val="both"/>
+      </w:pPr>
+      <w:r>
+        <w:t>4.2.2 Atak ARP spoofing</w:t>
+      </w:r>
+    </w:p>
+    <w:p>
+      <w:r>
+        <w:t xml:space="preserve">Przeprowadzone próby ataku ARP spoofing miały na celu przechwycenie danych logowania na testowanych systemach operacyjnych, z wykorzystaniem techniki </w:t>
+      </w:r>
+      <w:r>
+        <w:rPr>
+          <w:b/>
+          <w:bCs/>
+        </w:rPr>
+        <w:t>Man-in-the-Middle (MITM)</w:t>
+      </w:r>
+      <w:r>
+        <w:t xml:space="preserve">. Atak realizowany był za pomocą narzędzia </w:t>
+      </w:r>
+      <w:r>
+        <w:rPr>
+          <w:b/>
+          <w:bCs/>
+        </w:rPr>
+        <w:t>Ettercap</w:t>
+      </w:r>
+      <w:r>
+        <w:t xml:space="preserve">, a do analizy przechwyconego ruchu użyto dodatkowo </w:t>
+      </w:r>
+      <w:r>
+        <w:rPr>
+          <w:b/>
+          <w:bCs/>
+        </w:rPr>
+        <w:t>Wiresharka</w:t>
+      </w:r>
+      <w:r>
+        <w:t>.</w:t>
+      </w:r>
+    </w:p>
+    <w:p>
+      <w:r>
+        <w:t xml:space="preserve">Mechanizm ataku opierał się na fałszowaniu odpowiedzi ARP w lokalnej sieci, dzięki czemu maszyna atakująca (Kali Linux) była rozpoznawana przez system ofiary jako domyślna brama sieciowa. W wyniku tego cały ruch sieciowy ofiary był przekierowywany przez komputer </w:t>
+      </w:r>
+      <w:r>
+        <w:lastRenderedPageBreak/>
+        <w:t>atakującego. Pozwoliło to na przechwytywanie żądań HTTP, a w niektórych przypadkach – danych logowania przesyłanych w postaci nieszyfrowanej.</w:t>
+      </w:r>
+    </w:p>
+    <w:p>
+      <w:r>
+        <w:t xml:space="preserve">W trakcie każdego testu użytkownik na maszynie ofiary otwierał stronę </w:t>
+      </w:r>
+      <w:hyperlink r:id="rId17" w:tgtFrame="_new" w:history="1">
+        <w:r>
+          <w:rPr>
+            <w:rStyle w:val="Hyperlink"/>
+          </w:rPr>
+          <w:t>http://testphp.vulnweb.com/login.php</w:t>
+        </w:r>
+      </w:hyperlink>
+      <w:r>
+        <w:t xml:space="preserve"> i ręcznie wpisywał dane logowania (np. admin:test). Przeprowadzano </w:t>
+      </w:r>
+      <w:r>
+        <w:rPr>
+          <w:b/>
+          <w:bCs/>
+        </w:rPr>
+        <w:t>po 15 prób dla każdego scenariusza</w:t>
+      </w:r>
+      <w:r>
+        <w:t xml:space="preserve"> testowego, z rejestracją, czy dane zostały skutecznie przechwycone, czy tylko widoczny był ruch sieciowy, czy też nie odnotowano żadnej aktywności.</w:t>
+      </w:r>
+    </w:p>
+    <w:p>
+      <w:r>
+        <w:t xml:space="preserve">W przypadku Ettercapa, dane logowania (login i hasło) były często wyświetlane bezpośrednio w dolnym panelu aplikacji, w zakładce </w:t>
+      </w:r>
+      <w:r>
+        <w:rPr>
+          <w:i/>
+          <w:iCs/>
+        </w:rPr>
+        <w:t>"Messages"</w:t>
+      </w:r>
+      <w:r>
+        <w:t xml:space="preserve"> lub </w:t>
+      </w:r>
+      <w:r>
+        <w:rPr>
+          <w:i/>
+          <w:iCs/>
+        </w:rPr>
+        <w:t>"Connections"</w:t>
+      </w:r>
+      <w:r>
+        <w:t xml:space="preserve"> – jako fragment przesyłanego żądania HTTP POST. Narzędzie to potrafi również filtrować pakiety według treści i rozpoznawać typowe formularze logowania, dzięki czemu nawet bez szczegółowej analizy można było szybko ocenić, czy atak zakończył się sukcesem.</w:t>
+      </w:r>
+    </w:p>
+    <w:p>
+      <w:r>
+        <w:t xml:space="preserve">W Wiresharku natomiast dane logowania były identyfikowane jako treść żądania HTTP – widoczne w zakładce </w:t>
+      </w:r>
+      <w:r>
+        <w:rPr>
+          <w:i/>
+          <w:iCs/>
+        </w:rPr>
+        <w:t>"Follow HTTP Stream"</w:t>
+      </w:r>
+      <w:r>
+        <w:t>, najczęściej w formacie:</w:t>
+      </w:r>
+    </w:p>
+    <w:p>
+      <w:r>
+        <w:t>username=admin&amp;password=test</w:t>
+      </w:r>
+    </w:p>
+    <w:p>
+      <w:r>
+        <w:t>lub jako fragment application/x-www-form-urlencoded w pakiecie typu POST. Widoczność tych danych była uzależniona od warunków testu – systemu, środowiska uruchomieniowego (VM/bare-metal) oraz aktywnych zabezpieczeń.</w:t>
+      </w:r>
+    </w:p>
+    <w:p>
+      <w:r>
+        <w:t>Scenariusze testowe obejmowały osiem konfiguracji: Windows 10 oraz Ubuntu 22.04, każdorazowo uruchomione jako maszyna wirtualna oraz jako system fizyczny (bare-metal), z włączonymi i wyłączonymi domyślnymi zaporami sieciowymi (firewall i ufw).</w:t>
+      </w:r>
+    </w:p>
+    <w:p>
+      <w:r>
+        <w:t xml:space="preserve">Za </w:t>
+      </w:r>
+      <w:r>
+        <w:rPr>
+          <w:b/>
+          <w:bCs/>
+        </w:rPr>
+        <w:t>skuteczny atak</w:t>
+      </w:r>
+      <w:r>
+        <w:t xml:space="preserve"> uznawano przechwycenie danych logowania – niezależnie od tego, czy były widoczne w Ettercapie czy Wiresharku. Jako </w:t>
+      </w:r>
+      <w:r>
+        <w:rPr>
+          <w:b/>
+          <w:bCs/>
+        </w:rPr>
+        <w:t>częściowo skuteczny</w:t>
+      </w:r>
+      <w:r>
+        <w:t xml:space="preserve"> odnotowywano przypadki, gdy pojawił się ruch HTTP, ale bez treści logowania. Brak ruchu lub brak przechwyconych pakietów był interpretowany jako </w:t>
+      </w:r>
+      <w:r>
+        <w:rPr>
+          <w:b/>
+          <w:bCs/>
+        </w:rPr>
+        <w:t>niepowodzenie</w:t>
+      </w:r>
+      <w:r>
+        <w:t>.</w:t>
+      </w:r>
+    </w:p>
+    <w:tbl>
+      <w:tblPr>
+        <w:tblStyle w:val="TableGrid"/>
+        <w:tblW w:w="0" w:type="auto"/>
+        <w:tblLook w:val="04A0" w:firstRow="1" w:lastRow="0" w:firstColumn="1" w:lastColumn="0" w:noHBand="0" w:noVBand="1"/>
+      </w:tblPr>
+      <w:tblGrid>
+        <w:gridCol w:w="1505"/>
+        <w:gridCol w:w="1534"/>
+        <w:gridCol w:w="1683"/>
+        <w:gridCol w:w="1539"/>
+        <w:gridCol w:w="1638"/>
+        <w:gridCol w:w="1497"/>
+      </w:tblGrid>
+      <w:tr>
+        <w:tc>
+          <w:tcPr>
+            <w:tcW w:w="1505" w:type="dxa"/>
+          </w:tcPr>
+          <w:p>
+            <w:r>
+              <w:t>System</w:t>
+            </w:r>
+          </w:p>
+        </w:tc>
+        <w:tc>
+          <w:tcPr>
+            <w:tcW w:w="1534" w:type="dxa"/>
+          </w:tcPr>
+          <w:p>
+            <w:r>
+              <w:t>Środowisko</w:t>
+            </w:r>
+          </w:p>
+        </w:tc>
+        <w:tc>
+          <w:tcPr>
+            <w:tcW w:w="1683" w:type="dxa"/>
+          </w:tcPr>
+          <w:p>
+            <w:r>
+              <w:t>Zabezpieczenia</w:t>
+            </w:r>
+          </w:p>
+        </w:tc>
+        <w:tc>
+          <w:tcPr>
+            <w:tcW w:w="1539" w:type="dxa"/>
+          </w:tcPr>
+          <w:p>
+            <w:r>
+              <w:t>Powodzenie</w:t>
+            </w:r>
+          </w:p>
+        </w:tc>
+        <w:tc>
+          <w:tcPr>
+            <w:tcW w:w="1638" w:type="dxa"/>
+          </w:tcPr>
+          <w:p>
+            <w:r>
+              <w:t>Przechwycenie samego ruchu</w:t>
+            </w:r>
+          </w:p>
+        </w:tc>
+        <w:tc>
+          <w:tcPr>
+            <w:tcW w:w="1497" w:type="dxa"/>
+          </w:tcPr>
+          <w:p>
+            <w:r>
+              <w:t>Brak wyników</w:t>
+            </w:r>
+          </w:p>
+        </w:tc>
+      </w:tr>
+      <w:tr>
+        <w:tc>
+          <w:tcPr>
+            <w:tcW w:w="1505" w:type="dxa"/>
+          </w:tcPr>
+          <w:p>
+            <w:r>
+              <w:t>Windows 10</w:t>
+            </w:r>
+          </w:p>
+        </w:tc>
+        <w:tc>
+          <w:tcPr>
+            <w:tcW w:w="1534" w:type="dxa"/>
+          </w:tcPr>
+          <w:p>
+            <w:r>
+              <w:t>fizyczny komputer</w:t>
+            </w:r>
+          </w:p>
+        </w:tc>
+        <w:tc>
+          <w:tcPr>
+            <w:tcW w:w="1683" w:type="dxa"/>
+          </w:tcPr>
+          <w:p>
+            <w:pPr>
+              <w:jc w:val="both"/>
+            </w:pPr>
+            <w:r>
+              <w:t>włączone</w:t>
+            </w:r>
+          </w:p>
+        </w:tc>
+        <w:tc>
+          <w:tcPr>
+            <w:tcW w:w="1539" w:type="dxa"/>
+          </w:tcPr>
+          <w:p>
+            <w:r>
+              <w:t>11</w:t>
+            </w:r>
+          </w:p>
+        </w:tc>
+        <w:tc>
+          <w:tcPr>
+            <w:tcW w:w="1638" w:type="dxa"/>
+          </w:tcPr>
+          <w:p>
+            <w:r>
+              <w:t>4</w:t>
+            </w:r>
+          </w:p>
+        </w:tc>
+        <w:tc>
+          <w:tcPr>
+            <w:tcW w:w="1497" w:type="dxa"/>
+          </w:tcPr>
+          <w:p>
+            <w:r>
+              <w:t>0</w:t>
+            </w:r>
+          </w:p>
+        </w:tc>
+      </w:tr>
+      <w:tr>
+        <w:tc>
+          <w:tcPr>
+            <w:tcW w:w="1505" w:type="dxa"/>
+          </w:tcPr>
+          <w:p>
+            <w:r>
+              <w:t>Windows 10</w:t>
+            </w:r>
+          </w:p>
+        </w:tc>
+        <w:tc>
+          <w:tcPr>
+            <w:tcW w:w="1534" w:type="dxa"/>
+          </w:tcPr>
+          <w:p>
+            <w:r>
+              <w:t>fizyczny komputer</w:t>
+            </w:r>
+          </w:p>
+        </w:tc>
+        <w:tc>
+          <w:tcPr>
+            <w:tcW w:w="1683" w:type="dxa"/>
+          </w:tcPr>
+          <w:p>
+            <w:r>
+              <w:t>wyłączone</w:t>
+            </w:r>
+          </w:p>
+        </w:tc>
+        <w:tc>
+          <w:tcPr>
+            <w:tcW w:w="1539" w:type="dxa"/>
+          </w:tcPr>
+          <w:p>
+            <w:r>
+              <w:t xml:space="preserve">9 </w:t>
+            </w:r>
+          </w:p>
+        </w:tc>
+        <w:tc>
+          <w:tcPr>
+            <w:tcW w:w="1638" w:type="dxa"/>
+          </w:tcPr>
+          <w:p>
+            <w:r>
+              <w:t>6</w:t>
+            </w:r>
+          </w:p>
+        </w:tc>
+        <w:tc>
+          <w:tcPr>
+            <w:tcW w:w="1497" w:type="dxa"/>
+          </w:tcPr>
+          <w:p>
+            <w:r>
+              <w:t>0</w:t>
+            </w:r>
+          </w:p>
+        </w:tc>
+      </w:tr>
+      <w:tr>
+        <w:tc>
+          <w:tcPr>
+            <w:tcW w:w="1505" w:type="dxa"/>
+          </w:tcPr>
+          <w:p>
+            <w:r>
+              <w:t>Windows 10</w:t>
+            </w:r>
+          </w:p>
+        </w:tc>
+        <w:tc>
+          <w:tcPr>
+            <w:tcW w:w="1534" w:type="dxa"/>
+          </w:tcPr>
+          <w:p>
+            <w:r>
+              <w:t>maszyna wirtualna</w:t>
+            </w:r>
+          </w:p>
+        </w:tc>
+        <w:tc>
+          <w:tcPr>
+            <w:tcW w:w="1683" w:type="dxa"/>
+          </w:tcPr>
+          <w:p>
+            <w:r>
+              <w:t>włączone</w:t>
+            </w:r>
+          </w:p>
+        </w:tc>
+        <w:tc>
+          <w:tcPr>
+            <w:tcW w:w="1539" w:type="dxa"/>
+          </w:tcPr>
+          <w:p>
+            <w:r>
+              <w:t>11</w:t>
+            </w:r>
+          </w:p>
+        </w:tc>
+        <w:tc>
+          <w:tcPr>
+            <w:tcW w:w="1638" w:type="dxa"/>
+          </w:tcPr>
+          <w:p>
+            <w:r>
+              <w:t>4</w:t>
+            </w:r>
+          </w:p>
+        </w:tc>
+        <w:tc>
+          <w:tcPr>
+            <w:tcW w:w="1497" w:type="dxa"/>
+          </w:tcPr>
+          <w:p>
+            <w:r>
+              <w:t>0</w:t>
+            </w:r>
+          </w:p>
+        </w:tc>
+      </w:tr>
+      <w:tr>
+        <w:tc>
+          <w:tcPr>
+            <w:tcW w:w="1505" w:type="dxa"/>
+          </w:tcPr>
+          <w:p>
+            <w:r>
+              <w:t>Windows 10</w:t>
+            </w:r>
+          </w:p>
+        </w:tc>
+        <w:tc>
+          <w:tcPr>
+            <w:tcW w:w="1534" w:type="dxa"/>
+          </w:tcPr>
+          <w:p>
+            <w:r>
+              <w:t>maszyna wirtualna</w:t>
+            </w:r>
+          </w:p>
+        </w:tc>
+        <w:tc>
+          <w:tcPr>
+            <w:tcW w:w="1683" w:type="dxa"/>
+          </w:tcPr>
+          <w:p>
+            <w:r>
+              <w:t>wyłączone</w:t>
+            </w:r>
+          </w:p>
+        </w:tc>
+        <w:tc>
+          <w:tcPr>
+            <w:tcW w:w="1539" w:type="dxa"/>
+          </w:tcPr>
+          <w:p>
+            <w:r>
+              <w:t>12</w:t>
+            </w:r>
+          </w:p>
+        </w:tc>
+        <w:tc>
+          <w:tcPr>
+            <w:tcW w:w="1638" w:type="dxa"/>
+          </w:tcPr>
+          <w:p>
+            <w:r>
+              <w:t>3</w:t>
+            </w:r>
+          </w:p>
+        </w:tc>
+        <w:tc>
+          <w:tcPr>
+            <w:tcW w:w="1497" w:type="dxa"/>
+          </w:tcPr>
+          <w:p>
+            <w:r>
+              <w:t>0</w:t>
+            </w:r>
+          </w:p>
+        </w:tc>
+      </w:tr>
+      <w:tr>
+        <w:tc>
+          <w:tcPr>
+            <w:tcW w:w="1505" w:type="dxa"/>
+          </w:tcPr>
+          <w:p>
+            <w:r>
+              <w:t>Ubuntu 22.04</w:t>
+            </w:r>
+          </w:p>
+        </w:tc>
+        <w:tc>
+          <w:tcPr>
+            <w:tcW w:w="1534" w:type="dxa"/>
+          </w:tcPr>
+          <w:p>
+            <w:r>
+              <w:t>fizyczny komputer</w:t>
+            </w:r>
+          </w:p>
+        </w:tc>
+        <w:tc>
+          <w:tcPr>
+            <w:tcW w:w="1683" w:type="dxa"/>
+          </w:tcPr>
+          <w:p>
+            <w:r>
+              <w:t>włączone</w:t>
+            </w:r>
+          </w:p>
+        </w:tc>
+        <w:tc>
+          <w:tcPr>
+            <w:tcW w:w="1539" w:type="dxa"/>
+          </w:tcPr>
+          <w:p>
+            <w:r>
+              <w:t>9</w:t>
+            </w:r>
+          </w:p>
+        </w:tc>
+        <w:tc>
+          <w:tcPr>
+            <w:tcW w:w="1638" w:type="dxa"/>
+          </w:tcPr>
+          <w:p>
+            <w:r>
+              <w:t>6</w:t>
+            </w:r>
+          </w:p>
+        </w:tc>
+        <w:tc>
+          <w:tcPr>
+            <w:tcW w:w="1497" w:type="dxa"/>
+          </w:tcPr>
+          <w:p>
+            <w:r>
+              <w:t>0</w:t>
+            </w:r>
+          </w:p>
+        </w:tc>
+      </w:tr>
+      <w:tr>
+        <w:tc>
+          <w:tcPr>
+            <w:tcW w:w="1505" w:type="dxa"/>
+          </w:tcPr>
+          <w:p>
+            <w:r>
+              <w:t>Ubuntu 22.04</w:t>
+            </w:r>
+          </w:p>
+        </w:tc>
+        <w:tc>
+          <w:tcPr>
+            <w:tcW w:w="1534" w:type="dxa"/>
+          </w:tcPr>
+          <w:p>
+            <w:r>
+              <w:t>fizyczny komputer</w:t>
+            </w:r>
+          </w:p>
+        </w:tc>
+        <w:tc>
+          <w:tcPr>
+            <w:tcW w:w="1683" w:type="dxa"/>
+          </w:tcPr>
+          <w:p>
+            <w:r>
+              <w:t>wyłączone</w:t>
+            </w:r>
+          </w:p>
+        </w:tc>
+        <w:tc>
+          <w:tcPr>
+            <w:tcW w:w="1539" w:type="dxa"/>
+          </w:tcPr>
+          <w:p>
+            <w:r>
+              <w:t>6</w:t>
+            </w:r>
+          </w:p>
+        </w:tc>
+        <w:tc>
+          <w:tcPr>
+            <w:tcW w:w="1638" w:type="dxa"/>
+          </w:tcPr>
+          <w:p>
+            <w:r>
+              <w:t>9</w:t>
+            </w:r>
+          </w:p>
+        </w:tc>
+        <w:tc>
+          <w:tcPr>
+            <w:tcW w:w="1497" w:type="dxa"/>
+          </w:tcPr>
+          <w:p>
+            <w:r>
+              <w:t>0</w:t>
+            </w:r>
+          </w:p>
+        </w:tc>
+      </w:tr>
+      <w:tr>
+        <w:tc>
+          <w:tcPr>
+            <w:tcW w:w="1505" w:type="dxa"/>
+          </w:tcPr>
+          <w:p>
+            <w:r>
+              <w:t>Ubuntu 22.04</w:t>
+            </w:r>
+          </w:p>
+        </w:tc>
+        <w:tc>
+          <w:tcPr>
+            <w:tcW w:w="1534" w:type="dxa"/>
+          </w:tcPr>
+          <w:p>
+            <w:r>
+              <w:t>maszyna wirtualna</w:t>
+            </w:r>
+          </w:p>
+        </w:tc>
+        <w:tc>
+          <w:tcPr>
+            <w:tcW w:w="1683" w:type="dxa"/>
+          </w:tcPr>
+          <w:p>
+            <w:r>
+              <w:t>włączone</w:t>
+            </w:r>
+          </w:p>
+        </w:tc>
+        <w:tc>
+          <w:tcPr>
+            <w:tcW w:w="1539" w:type="dxa"/>
+          </w:tcPr>
+          <w:p>
+            <w:r>
+              <w:t>6</w:t>
+            </w:r>
+          </w:p>
+        </w:tc>
+        <w:tc>
+          <w:tcPr>
+            <w:tcW w:w="1638" w:type="dxa"/>
+          </w:tcPr>
+          <w:p>
+            <w:r>
+              <w:t>8</w:t>
+            </w:r>
+          </w:p>
+        </w:tc>
+        <w:tc>
+          <w:tcPr>
+            <w:tcW w:w="1497" w:type="dxa"/>
+          </w:tcPr>
+          <w:p>
+            <w:r>
+              <w:t>1</w:t>
+            </w:r>
+          </w:p>
+        </w:tc>
+      </w:tr>
+      <w:tr>
+        <w:tc>
+          <w:tcPr>
+            <w:tcW w:w="1505" w:type="dxa"/>
+          </w:tcPr>
+          <w:p>
+            <w:r>
+              <w:lastRenderedPageBreak/>
+              <w:t>Ubuntu 22.04</w:t>
+            </w:r>
+          </w:p>
+        </w:tc>
+        <w:tc>
+          <w:tcPr>
+            <w:tcW w:w="1534" w:type="dxa"/>
+          </w:tcPr>
+          <w:p>
+            <w:r>
+              <w:t>maszyna wirtualna</w:t>
+            </w:r>
+          </w:p>
+        </w:tc>
+        <w:tc>
+          <w:tcPr>
+            <w:tcW w:w="1683" w:type="dxa"/>
+          </w:tcPr>
+          <w:p>
+            <w:r>
+              <w:t>wyłączone</w:t>
+            </w:r>
+          </w:p>
+        </w:tc>
+        <w:tc>
+          <w:tcPr>
+            <w:tcW w:w="1539" w:type="dxa"/>
+          </w:tcPr>
+          <w:p>
+            <w:r>
+              <w:t>9</w:t>
+            </w:r>
+          </w:p>
+        </w:tc>
+        <w:tc>
+          <w:tcPr>
+            <w:tcW w:w="1638" w:type="dxa"/>
+          </w:tcPr>
+          <w:p>
+            <w:r>
+              <w:t>6</w:t>
+            </w:r>
+          </w:p>
+        </w:tc>
+        <w:tc>
+          <w:tcPr>
+            <w:tcW w:w="1497" w:type="dxa"/>
+          </w:tcPr>
+          <w:p>
+            <w:r>
+              <w:t>0</w:t>
+            </w:r>
+          </w:p>
+        </w:tc>
+      </w:tr>
+    </w:tbl>
+    <w:p/>
+    <w:p>
+      <w:r>
+        <w:br w:type="page"/>
+      </w:r>
+    </w:p>
+    <w:p>
+      <w:pPr>
+        <w:jc w:val="both"/>
       </w:pPr>
     </w:p>
     <w:tbl>
@@ -2283,13 +3140,7 @@
               <w:rPr>
                 <w:lang w:val="en-US"/>
               </w:rPr>
-              <w:t>vm</w:t>
-            </w:r>
-            <w:r>
-              <w:rPr>
-                <w:lang w:val="en-US"/>
-              </w:rPr>
-              <w:t xml:space="preserve"> off</w:t>
+              <w:t>vm off</w:t>
             </w:r>
           </w:p>
         </w:tc>
@@ -2750,7 +3601,6 @@
               <w:rPr>
                 <w:lang w:val="en-US"/>
               </w:rPr>
-              <w:lastRenderedPageBreak/>
               <w:t>oba</w:t>
             </w:r>
           </w:p>
@@ -3308,6 +4158,7 @@
               <w:rPr>
                 <w:lang w:val="en-US"/>
               </w:rPr>
+              <w:lastRenderedPageBreak/>
               <w:t>nic</w:t>
             </w:r>
           </w:p>
@@ -3695,7 +4546,7 @@
         </w:rPr>
         <w:t xml:space="preserve">[6] </w:t>
       </w:r>
-      <w:hyperlink r:id="rId17" w:history="1">
+      <w:hyperlink r:id="rId18" w:history="1">
         <w:r>
           <w:rPr>
             <w:rStyle w:val="Hyperlink"/>
@@ -3739,7 +4590,7 @@
         </w:rPr>
         <w:t xml:space="preserve">[8] </w:t>
       </w:r>
-      <w:hyperlink r:id="rId18" w:history="1">
+      <w:hyperlink r:id="rId19" w:history="1">
         <w:r>
           <w:rPr>
             <w:rStyle w:val="Hyperlink"/>
@@ -3766,161 +4617,245 @@
         <w:t>Patiala, Indie: IEEE.</w:t>
       </w:r>
     </w:p>
+    <w:p>
+      <w:pPr>
+        <w:rPr>
+          <w:lang w:val="en-US"/>
+        </w:rPr>
+      </w:pPr>
+      <w:r>
+        <w:rPr>
+          <w:lang w:val="en-US"/>
+        </w:rPr>
+        <w:t>[10]</w:t>
+      </w:r>
+      <w:r>
+        <w:rPr>
+          <w:lang w:val="en-US"/>
+        </w:rPr>
+        <w:t xml:space="preserve"> Daniel G. Graham, </w:t>
+      </w:r>
+      <w:r>
+        <w:rPr>
+          <w:i/>
+          <w:iCs/>
+          <w:lang w:val="en-US"/>
+        </w:rPr>
+        <w:t>Ethical Hacking</w:t>
+      </w:r>
+      <w:r>
+        <w:rPr>
+          <w:lang w:val="en-US"/>
+        </w:rPr>
+        <w:t xml:space="preserve">, No Starch Press, 2021, </w:t>
+      </w:r>
+      <w:r>
+        <w:rPr>
+          <w:lang w:val="en-US"/>
+        </w:rPr>
+        <w:t>rozdział</w:t>
+      </w:r>
+      <w:r>
+        <w:rPr>
+          <w:lang w:val="en-US"/>
+        </w:rPr>
+        <w:t xml:space="preserve"> 2.</w:t>
+      </w:r>
+    </w:p>
+    <w:p>
+      <w:pPr>
+        <w:rPr>
+          <w:lang w:val="en-US"/>
+        </w:rPr>
+      </w:pPr>
+      <w:r>
+        <w:rPr>
+          <w:lang w:val="en-US"/>
+        </w:rPr>
+        <w:t xml:space="preserve">[11] </w:t>
+      </w:r>
+      <w:r>
+        <w:rPr>
+          <w:lang w:val="en-US"/>
+        </w:rPr>
+        <w:t xml:space="preserve">Alina Alina; Shipra Saraswat, </w:t>
+      </w:r>
+      <w:r>
+        <w:rPr>
+          <w:i/>
+          <w:iCs/>
+          <w:lang w:val="en-US"/>
+        </w:rPr>
+        <w:t>Understanding, Implementing and Combating Sniffing and ARP Spoofing</w:t>
+      </w:r>
+      <w:r>
+        <w:rPr>
+          <w:lang w:val="en-US"/>
+        </w:rPr>
+        <w:t>. 4th Int. Conf. on Recent Developments in Control, Automation &amp; Power Engineering (RDCAPE), 2021.</w:t>
+      </w:r>
+    </w:p>
+    <w:p>
+      <w:pPr>
+        <w:rPr>
+          <w:lang w:val="en-US"/>
+        </w:rPr>
+      </w:pPr>
+    </w:p>
+    <w:p>
+      <w:r>
+        <w:t xml:space="preserve">- </w:t>
+      </w:r>
+      <w:r>
+        <w:t>podrozdział dlaczego win I linux i</w:t>
+      </w:r>
+      <w:r>
+        <w:t xml:space="preserve"> dlaczego w takich wersjach</w:t>
+      </w:r>
+    </w:p>
+    <w:p>
+      <w:r>
+        <w:t xml:space="preserve">- </w:t>
+      </w:r>
+      <w:r>
+        <w:t>‘wykorzystanie istniejących narzędzi, wyodrębnienie obszarów bezpieczeństwa, przeprowadzenie testów, podsumowanie i wnioski’</w:t>
+      </w:r>
+    </w:p>
+    <w:p>
+      <w:r>
+        <w:t xml:space="preserve">- </w:t>
+      </w:r>
+      <w:r>
+        <w:t>Uzasadnienie czemu te a nie inne narzędzia</w:t>
+      </w:r>
+    </w:p>
+    <w:p>
+      <w:r>
+        <w:t xml:space="preserve">- </w:t>
+      </w:r>
+      <w:r>
+        <w:t>Mocne wyodrębnienie obszarów bezpieczeństwa</w:t>
+      </w:r>
+    </w:p>
+    <w:p>
+      <w:r>
+        <w:t xml:space="preserve">- </w:t>
+      </w:r>
+      <w:r>
+        <w:t>Kompleksowa ocena bezpieczeństwa systemów wirtualnych</w:t>
+      </w:r>
+    </w:p>
+    <w:p>
+      <w:r>
+        <w:t xml:space="preserve">- </w:t>
+      </w:r>
+      <w:r>
+        <w:t>Które systemy na jaki typ ataków</w:t>
+      </w:r>
+    </w:p>
     <w:p/>
     <w:p/>
     <w:p>
-      <w:r>
-        <w:t xml:space="preserve">- </w:t>
-      </w:r>
-      <w:r>
-        <w:t>podrozdział dlaczego win I linux i</w:t>
-      </w:r>
-      <w:r>
-        <w:t xml:space="preserve"> dlaczego w takich wersjach</w:t>
-      </w:r>
-    </w:p>
-    <w:p>
-      <w:r>
-        <w:t xml:space="preserve">- </w:t>
-      </w:r>
-      <w:r>
-        <w:t>‘wykorzystanie istniejących narzędzi, wyodrębnienie obszarów bezpieczeństwa, przeprowadzenie testów, podsumowanie i wnioski’</w:t>
-      </w:r>
-    </w:p>
-    <w:p>
-      <w:r>
-        <w:t xml:space="preserve">- </w:t>
-      </w:r>
-      <w:r>
-        <w:t>Uzasadnienie czemu te a nie inne narzędzia</w:t>
-      </w:r>
-    </w:p>
-    <w:p>
-      <w:r>
-        <w:t xml:space="preserve">- </w:t>
-      </w:r>
-      <w:r>
-        <w:t>Mocne wyodrębnienie obszarów bezpieczeństwa</w:t>
-      </w:r>
-    </w:p>
-    <w:p>
-      <w:r>
-        <w:t xml:space="preserve">- </w:t>
-      </w:r>
-      <w:r>
-        <w:t>Kompleksowa ocena bezpieczeństwa systemów wirtualnych</w:t>
-      </w:r>
-    </w:p>
-    <w:p>
-      <w:r>
-        <w:t xml:space="preserve">- </w:t>
-      </w:r>
-      <w:r>
-        <w:t>Które systemy na jaki typ ataków</w:t>
+      <w:pPr>
+        <w:rPr>
+          <w:lang w:val="en-US"/>
+        </w:rPr>
+      </w:pPr>
+      <w:r>
+        <w:rPr>
+          <w:lang w:val="en-US"/>
+        </w:rPr>
+        <w:t>Ubuntu:</w:t>
+      </w:r>
+      <w:r>
+        <w:rPr>
+          <w:lang w:val="en-US"/>
+        </w:rPr>
+        <w:t xml:space="preserve"> </w:t>
+      </w:r>
+      <w:r>
+        <w:rPr>
+          <w:lang w:val="en-US"/>
+        </w:rPr>
+        <w:t>vmtestuser</w:t>
+      </w:r>
+      <w:r>
+        <w:rPr>
+          <w:lang w:val="en-US"/>
+        </w:rPr>
+        <w:t xml:space="preserve">, </w:t>
+      </w:r>
+      <w:r>
+        <w:rPr>
+          <w:lang w:val="en-US"/>
+        </w:rPr>
+        <w:t>p</w:t>
+      </w:r>
+      <w:r>
+        <w:rPr>
+          <w:lang w:val="en-US"/>
+        </w:rPr>
+        <w:t>assword</w:t>
+      </w:r>
+    </w:p>
+    <w:p>
+      <w:pPr>
+        <w:rPr>
+          <w:lang w:val="en-US"/>
+        </w:rPr>
+      </w:pPr>
+      <w:r>
+        <w:rPr>
+          <w:lang w:val="en-US"/>
+        </w:rPr>
+        <w:t>Vmtest, password</w:t>
+      </w:r>
+    </w:p>
+    <w:p>
+      <w:pPr>
+        <w:rPr>
+          <w:lang w:val="en-US"/>
+        </w:rPr>
+      </w:pPr>
+      <w:r>
+        <w:rPr>
+          <w:lang w:val="en-US"/>
+        </w:rPr>
+        <w:lastRenderedPageBreak/>
+        <w:t>student, password</w:t>
+      </w:r>
+    </w:p>
+    <w:p>
+      <w:r>
+        <w:t>Kali: kaliuser, password</w:t>
       </w:r>
     </w:p>
     <w:p/>
     <w:p/>
     <w:p>
-      <w:pPr>
-        <w:rPr>
-          <w:lang w:val="en-US"/>
-        </w:rPr>
-      </w:pPr>
-      <w:r>
-        <w:rPr>
-          <w:lang w:val="en-US"/>
-        </w:rPr>
-        <w:t>Ubuntu:</w:t>
-      </w:r>
-      <w:r>
-        <w:rPr>
-          <w:lang w:val="en-US"/>
-        </w:rPr>
-        <w:t xml:space="preserve"> </w:t>
-      </w:r>
-      <w:r>
-        <w:rPr>
-          <w:lang w:val="en-US"/>
-        </w:rPr>
-        <w:t>vmtestuser</w:t>
-      </w:r>
-      <w:r>
-        <w:rPr>
-          <w:lang w:val="en-US"/>
-        </w:rPr>
-        <w:t xml:space="preserve">, </w:t>
-      </w:r>
-      <w:r>
-        <w:rPr>
-          <w:lang w:val="en-US"/>
-        </w:rPr>
-        <w:t>p</w:t>
-      </w:r>
-      <w:r>
-        <w:rPr>
-          <w:lang w:val="en-US"/>
-        </w:rPr>
-        <w:t>assword</w:t>
-      </w:r>
-    </w:p>
-    <w:p>
-      <w:pPr>
-        <w:rPr>
-          <w:lang w:val="en-US"/>
-        </w:rPr>
-      </w:pPr>
-      <w:r>
-        <w:rPr>
-          <w:lang w:val="en-US"/>
-        </w:rPr>
-        <w:t>Vmtest, password</w:t>
-      </w:r>
-    </w:p>
-    <w:p>
-      <w:pPr>
-        <w:rPr>
-          <w:lang w:val="en-US"/>
-        </w:rPr>
-      </w:pPr>
-      <w:r>
-        <w:rPr>
-          <w:lang w:val="en-US"/>
-        </w:rPr>
-        <w:t>student, password</w:t>
-      </w:r>
-    </w:p>
-    <w:p>
-      <w:r>
-        <w:t>Kali: kaliuser, password</w:t>
+      <w:r>
+        <w:t>Opis problemu, narzędzi, wprowadzenie ogólnikowe, co będzie robione – w jaki sposób, testy wydajnościowe, po wpr – krotki wstep teoretyczny</w:t>
+      </w:r>
+    </w:p>
+    <w:p>
+      <w:r>
+        <w:t xml:space="preserve">Najpierw narzędzia, przegląd literatury, istniejące rozwiązania, motywacje pracy, </w:t>
+      </w:r>
+    </w:p>
+    <w:p>
+      <w:r>
+        <w:t>Graficzna prezentacja platrofa testowa</w:t>
       </w:r>
     </w:p>
     <w:p/>
+    <w:p>
+      <w:r>
+        <w:t>20 sierpnia ALFA</w:t>
+      </w:r>
+    </w:p>
     <w:p/>
     <w:p>
       <w:r>
-        <w:t>Opis problemu, narzędzi, wprowadzenie ogólnikowe, co będzie robione – w jaki sposób, testy wydajnościowe, po wpr – krotki wstep teoretyczny</w:t>
-      </w:r>
-    </w:p>
-    <w:p>
-      <w:r>
-        <w:t xml:space="preserve">Najpierw narzędzia, przegląd literatury, istniejące rozwiązania, motywacje pracy, </w:t>
-      </w:r>
-    </w:p>
-    <w:p>
-      <w:r>
-        <w:t>Graficzna prezentacja platrofa testowa</w:t>
-      </w:r>
-    </w:p>
-    <w:p/>
-    <w:p>
-      <w:r>
-        <w:t>20 sierpnia ALFA</w:t>
-      </w:r>
-    </w:p>
-    <w:p/>
-    <w:p>
-      <w:r>
         <w:t>Promotor uwagi:</w:t>
       </w:r>
     </w:p>
@@ -4002,6 +4937,7 @@
     </w:p>
     <w:p>
       <w:r>
+        <w:lastRenderedPageBreak/>
         <w:t>- typy ataków</w:t>
       </w:r>
       <w:r>
@@ -4017,11 +4953,7 @@
         <w:t>Zrobić abstrak</w:t>
       </w:r>
       <w:r>
-        <w:t xml:space="preserve">t graficzny – graficznie zaprezentować platformę testową (komputer z systemem rzeczywistym, drugi z VM – </w:t>
-      </w:r>
-      <w:r>
-        <w:lastRenderedPageBreak/>
-        <w:t>SCHEMAT</w:t>
+        <w:t>t graficzny – graficznie zaprezentować platformę testową (komputer z systemem rzeczywistym, drugi z VM – SCHEMAT</w:t>
       </w:r>
       <w:r>
         <w:t xml:space="preserve"> (jednym z modułów było testowanie); nie trzeba się bawić w UML – wystarczy na kształtach – dużo kolorów – DUŻO SCHEMATÓW</w:t>
@@ -4638,6 +5570,119 @@
     </w:lvl>
   </w:abstractNum>
   <w:abstractNum w:abstractNumId="3" w15:restartNumberingAfterBreak="0">
+    <w:nsid w:val="1833240D"/>
+    <w:multiLevelType w:val="multilevel"/>
+    <w:tmpl w:val="A24CE8AC"/>
+    <w:lvl w:ilvl="0">
+      <w:start w:val="1"/>
+      <w:numFmt w:val="decimal"/>
+      <w:lvlText w:val="%1."/>
+      <w:lvlJc w:val="left"/>
+      <w:pPr>
+        <w:tabs>
+          <w:tab w:val="num" w:pos="720"/>
+        </w:tabs>
+        <w:ind w:left="720" w:hanging="360"/>
+      </w:pPr>
+    </w:lvl>
+    <w:lvl w:ilvl="1" w:tentative="1">
+      <w:start w:val="1"/>
+      <w:numFmt w:val="decimal"/>
+      <w:lvlText w:val="%2."/>
+      <w:lvlJc w:val="left"/>
+      <w:pPr>
+        <w:tabs>
+          <w:tab w:val="num" w:pos="1440"/>
+        </w:tabs>
+        <w:ind w:left="1440" w:hanging="360"/>
+      </w:pPr>
+    </w:lvl>
+    <w:lvl w:ilvl="2" w:tentative="1">
+      <w:start w:val="1"/>
+      <w:numFmt w:val="decimal"/>
+      <w:lvlText w:val="%3."/>
+      <w:lvlJc w:val="left"/>
+      <w:pPr>
+        <w:tabs>
+          <w:tab w:val="num" w:pos="2160"/>
+        </w:tabs>
+        <w:ind w:left="2160" w:hanging="360"/>
+      </w:pPr>
+    </w:lvl>
+    <w:lvl w:ilvl="3" w:tentative="1">
+      <w:start w:val="1"/>
+      <w:numFmt w:val="decimal"/>
+      <w:lvlText w:val="%4."/>
+      <w:lvlJc w:val="left"/>
+      <w:pPr>
+        <w:tabs>
+          <w:tab w:val="num" w:pos="2880"/>
+        </w:tabs>
+        <w:ind w:left="2880" w:hanging="360"/>
+      </w:pPr>
+    </w:lvl>
+    <w:lvl w:ilvl="4" w:tentative="1">
+      <w:start w:val="1"/>
+      <w:numFmt w:val="decimal"/>
+      <w:lvlText w:val="%5."/>
+      <w:lvlJc w:val="left"/>
+      <w:pPr>
+        <w:tabs>
+          <w:tab w:val="num" w:pos="3600"/>
+        </w:tabs>
+        <w:ind w:left="3600" w:hanging="360"/>
+      </w:pPr>
+    </w:lvl>
+    <w:lvl w:ilvl="5" w:tentative="1">
+      <w:start w:val="1"/>
+      <w:numFmt w:val="decimal"/>
+      <w:lvlText w:val="%6."/>
+      <w:lvlJc w:val="left"/>
+      <w:pPr>
+        <w:tabs>
+          <w:tab w:val="num" w:pos="4320"/>
+        </w:tabs>
+        <w:ind w:left="4320" w:hanging="360"/>
+      </w:pPr>
+    </w:lvl>
+    <w:lvl w:ilvl="6" w:tentative="1">
+      <w:start w:val="1"/>
+      <w:numFmt w:val="decimal"/>
+      <w:lvlText w:val="%7."/>
+      <w:lvlJc w:val="left"/>
+      <w:pPr>
+        <w:tabs>
+          <w:tab w:val="num" w:pos="5040"/>
+        </w:tabs>
+        <w:ind w:left="5040" w:hanging="360"/>
+      </w:pPr>
+    </w:lvl>
+    <w:lvl w:ilvl="7" w:tentative="1">
+      <w:start w:val="1"/>
+      <w:numFmt w:val="decimal"/>
+      <w:lvlText w:val="%8."/>
+      <w:lvlJc w:val="left"/>
+      <w:pPr>
+        <w:tabs>
+          <w:tab w:val="num" w:pos="5760"/>
+        </w:tabs>
+        <w:ind w:left="5760" w:hanging="360"/>
+      </w:pPr>
+    </w:lvl>
+    <w:lvl w:ilvl="8" w:tentative="1">
+      <w:start w:val="1"/>
+      <w:numFmt w:val="decimal"/>
+      <w:lvlText w:val="%9."/>
+      <w:lvlJc w:val="left"/>
+      <w:pPr>
+        <w:tabs>
+          <w:tab w:val="num" w:pos="6480"/>
+        </w:tabs>
+        <w:ind w:left="6480" w:hanging="360"/>
+      </w:pPr>
+    </w:lvl>
+  </w:abstractNum>
+  <w:abstractNum w:abstractNumId="4" w15:restartNumberingAfterBreak="0">
     <w:nsid w:val="1EC81322"/>
     <w:multiLevelType w:val="multilevel"/>
     <w:tmpl w:val="6CFC801A"/>
@@ -4786,7 +5831,7 @@
       </w:rPr>
     </w:lvl>
   </w:abstractNum>
-  <w:abstractNum w:abstractNumId="4" w15:restartNumberingAfterBreak="0">
+  <w:abstractNum w:abstractNumId="5" w15:restartNumberingAfterBreak="0">
     <w:nsid w:val="2C5F7E8E"/>
     <w:multiLevelType w:val="multilevel"/>
     <w:tmpl w:val="BD46D4B0"/>
@@ -4935,7 +5980,7 @@
       </w:rPr>
     </w:lvl>
   </w:abstractNum>
-  <w:abstractNum w:abstractNumId="5" w15:restartNumberingAfterBreak="0">
+  <w:abstractNum w:abstractNumId="6" w15:restartNumberingAfterBreak="0">
     <w:nsid w:val="3AF63DB5"/>
     <w:multiLevelType w:val="multilevel"/>
     <w:tmpl w:val="F810237C"/>
@@ -5084,7 +6129,7 @@
       </w:rPr>
     </w:lvl>
   </w:abstractNum>
-  <w:abstractNum w:abstractNumId="6" w15:restartNumberingAfterBreak="0">
+  <w:abstractNum w:abstractNumId="7" w15:restartNumberingAfterBreak="0">
     <w:nsid w:val="3BCD78AD"/>
     <w:multiLevelType w:val="multilevel"/>
     <w:tmpl w:val="948A1A08"/>
@@ -5233,7 +6278,7 @@
       </w:rPr>
     </w:lvl>
   </w:abstractNum>
-  <w:abstractNum w:abstractNumId="7" w15:restartNumberingAfterBreak="0">
+  <w:abstractNum w:abstractNumId="8" w15:restartNumberingAfterBreak="0">
     <w:nsid w:val="444260A3"/>
     <w:multiLevelType w:val="multilevel"/>
     <w:tmpl w:val="5378B472"/>
@@ -5382,7 +6427,7 @@
       </w:rPr>
     </w:lvl>
   </w:abstractNum>
-  <w:abstractNum w:abstractNumId="8" w15:restartNumberingAfterBreak="0">
+  <w:abstractNum w:abstractNumId="9" w15:restartNumberingAfterBreak="0">
     <w:nsid w:val="466D17AF"/>
     <w:multiLevelType w:val="multilevel"/>
     <w:tmpl w:val="A35A4F4E"/>
@@ -5531,7 +6576,7 @@
       </w:rPr>
     </w:lvl>
   </w:abstractNum>
-  <w:abstractNum w:abstractNumId="9" w15:restartNumberingAfterBreak="0">
+  <w:abstractNum w:abstractNumId="10" w15:restartNumberingAfterBreak="0">
     <w:nsid w:val="51F037F5"/>
     <w:multiLevelType w:val="multilevel"/>
     <w:tmpl w:val="DE12DF52"/>
@@ -5680,7 +6725,7 @@
       </w:rPr>
     </w:lvl>
   </w:abstractNum>
-  <w:abstractNum w:abstractNumId="10" w15:restartNumberingAfterBreak="0">
+  <w:abstractNum w:abstractNumId="11" w15:restartNumberingAfterBreak="0">
     <w:nsid w:val="62BE606E"/>
     <w:multiLevelType w:val="hybridMultilevel"/>
     <w:tmpl w:val="CE1230E2"/>
@@ -5793,10 +6838,159 @@
       </w:rPr>
     </w:lvl>
   </w:abstractNum>
-  <w:abstractNum w:abstractNumId="11" w15:restartNumberingAfterBreak="0">
+  <w:abstractNum w:abstractNumId="12" w15:restartNumberingAfterBreak="0">
     <w:nsid w:val="723A6438"/>
     <w:multiLevelType w:val="multilevel"/>
     <w:tmpl w:val="F5F67CE8"/>
+    <w:lvl w:ilvl="0">
+      <w:start w:val="1"/>
+      <w:numFmt w:val="bullet"/>
+      <w:lvlText w:val=""/>
+      <w:lvlJc w:val="left"/>
+      <w:pPr>
+        <w:tabs>
+          <w:tab w:val="num" w:pos="720"/>
+        </w:tabs>
+        <w:ind w:left="720" w:hanging="360"/>
+      </w:pPr>
+      <w:rPr>
+        <w:rFonts w:ascii="Symbol" w:hAnsi="Symbol" w:hint="default"/>
+        <w:sz w:val="20"/>
+      </w:rPr>
+    </w:lvl>
+    <w:lvl w:ilvl="1" w:tentative="1">
+      <w:start w:val="1"/>
+      <w:numFmt w:val="bullet"/>
+      <w:lvlText w:val="o"/>
+      <w:lvlJc w:val="left"/>
+      <w:pPr>
+        <w:tabs>
+          <w:tab w:val="num" w:pos="1440"/>
+        </w:tabs>
+        <w:ind w:left="1440" w:hanging="360"/>
+      </w:pPr>
+      <w:rPr>
+        <w:rFonts w:ascii="Courier New" w:hAnsi="Courier New" w:hint="default"/>
+        <w:sz w:val="20"/>
+      </w:rPr>
+    </w:lvl>
+    <w:lvl w:ilvl="2" w:tentative="1">
+      <w:start w:val="1"/>
+      <w:numFmt w:val="bullet"/>
+      <w:lvlText w:val=""/>
+      <w:lvlJc w:val="left"/>
+      <w:pPr>
+        <w:tabs>
+          <w:tab w:val="num" w:pos="2160"/>
+        </w:tabs>
+        <w:ind w:left="2160" w:hanging="360"/>
+      </w:pPr>
+      <w:rPr>
+        <w:rFonts w:ascii="Wingdings" w:hAnsi="Wingdings" w:hint="default"/>
+        <w:sz w:val="20"/>
+      </w:rPr>
+    </w:lvl>
+    <w:lvl w:ilvl="3" w:tentative="1">
+      <w:start w:val="1"/>
+      <w:numFmt w:val="bullet"/>
+      <w:lvlText w:val=""/>
+      <w:lvlJc w:val="left"/>
+      <w:pPr>
+        <w:tabs>
+          <w:tab w:val="num" w:pos="2880"/>
+        </w:tabs>
+        <w:ind w:left="2880" w:hanging="360"/>
+      </w:pPr>
+      <w:rPr>
+        <w:rFonts w:ascii="Wingdings" w:hAnsi="Wingdings" w:hint="default"/>
+        <w:sz w:val="20"/>
+      </w:rPr>
+    </w:lvl>
+    <w:lvl w:ilvl="4" w:tentative="1">
+      <w:start w:val="1"/>
+      <w:numFmt w:val="bullet"/>
+      <w:lvlText w:val=""/>
+      <w:lvlJc w:val="left"/>
+      <w:pPr>
+        <w:tabs>
+          <w:tab w:val="num" w:pos="3600"/>
+        </w:tabs>
+        <w:ind w:left="3600" w:hanging="360"/>
+      </w:pPr>
+      <w:rPr>
+        <w:rFonts w:ascii="Wingdings" w:hAnsi="Wingdings" w:hint="default"/>
+        <w:sz w:val="20"/>
+      </w:rPr>
+    </w:lvl>
+    <w:lvl w:ilvl="5" w:tentative="1">
+      <w:start w:val="1"/>
+      <w:numFmt w:val="bullet"/>
+      <w:lvlText w:val=""/>
+      <w:lvlJc w:val="left"/>
+      <w:pPr>
+        <w:tabs>
+          <w:tab w:val="num" w:pos="4320"/>
+        </w:tabs>
+        <w:ind w:left="4320" w:hanging="360"/>
+      </w:pPr>
+      <w:rPr>
+        <w:rFonts w:ascii="Wingdings" w:hAnsi="Wingdings" w:hint="default"/>
+        <w:sz w:val="20"/>
+      </w:rPr>
+    </w:lvl>
+    <w:lvl w:ilvl="6" w:tentative="1">
+      <w:start w:val="1"/>
+      <w:numFmt w:val="bullet"/>
+      <w:lvlText w:val=""/>
+      <w:lvlJc w:val="left"/>
+      <w:pPr>
+        <w:tabs>
+          <w:tab w:val="num" w:pos="5040"/>
+        </w:tabs>
+        <w:ind w:left="5040" w:hanging="360"/>
+      </w:pPr>
+      <w:rPr>
+        <w:rFonts w:ascii="Wingdings" w:hAnsi="Wingdings" w:hint="default"/>
+        <w:sz w:val="20"/>
+      </w:rPr>
+    </w:lvl>
+    <w:lvl w:ilvl="7" w:tentative="1">
+      <w:start w:val="1"/>
+      <w:numFmt w:val="bullet"/>
+      <w:lvlText w:val=""/>
+      <w:lvlJc w:val="left"/>
+      <w:pPr>
+        <w:tabs>
+          <w:tab w:val="num" w:pos="5760"/>
+        </w:tabs>
+        <w:ind w:left="5760" w:hanging="360"/>
+      </w:pPr>
+      <w:rPr>
+        <w:rFonts w:ascii="Wingdings" w:hAnsi="Wingdings" w:hint="default"/>
+        <w:sz w:val="20"/>
+      </w:rPr>
+    </w:lvl>
+    <w:lvl w:ilvl="8" w:tentative="1">
+      <w:start w:val="1"/>
+      <w:numFmt w:val="bullet"/>
+      <w:lvlText w:val=""/>
+      <w:lvlJc w:val="left"/>
+      <w:pPr>
+        <w:tabs>
+          <w:tab w:val="num" w:pos="6480"/>
+        </w:tabs>
+        <w:ind w:left="6480" w:hanging="360"/>
+      </w:pPr>
+      <w:rPr>
+        <w:rFonts w:ascii="Wingdings" w:hAnsi="Wingdings" w:hint="default"/>
+        <w:sz w:val="20"/>
+      </w:rPr>
+    </w:lvl>
+  </w:abstractNum>
+  <w:abstractNum w:abstractNumId="13" w15:restartNumberingAfterBreak="0">
+    <w:nsid w:val="7A3508EF"/>
+    <w:multiLevelType w:val="multilevel"/>
+    <w:tmpl w:val="E6A4D722"/>
     <w:lvl w:ilvl="0">
       <w:start w:val="1"/>
       <w:numFmt w:val="bullet"/>
@@ -5946,37 +7140,43 @@
     <w:abstractNumId w:val="0"/>
   </w:num>
   <w:num w:numId="2" w16cid:durableId="1424883857">
-    <w:abstractNumId w:val="10"/>
+    <w:abstractNumId w:val="11"/>
   </w:num>
   <w:num w:numId="3" w16cid:durableId="179778826">
-    <w:abstractNumId w:val="4"/>
+    <w:abstractNumId w:val="5"/>
   </w:num>
   <w:num w:numId="4" w16cid:durableId="1682395775">
     <w:abstractNumId w:val="1"/>
   </w:num>
   <w:num w:numId="5" w16cid:durableId="1662418043">
-    <w:abstractNumId w:val="3"/>
+    <w:abstractNumId w:val="4"/>
   </w:num>
   <w:num w:numId="6" w16cid:durableId="1950041639">
-    <w:abstractNumId w:val="7"/>
+    <w:abstractNumId w:val="8"/>
   </w:num>
   <w:num w:numId="7" w16cid:durableId="750153728">
     <w:abstractNumId w:val="2"/>
   </w:num>
   <w:num w:numId="8" w16cid:durableId="392626491">
-    <w:abstractNumId w:val="11"/>
+    <w:abstractNumId w:val="12"/>
   </w:num>
   <w:num w:numId="9" w16cid:durableId="70009878">
+    <w:abstractNumId w:val="10"/>
+  </w:num>
+  <w:num w:numId="10" w16cid:durableId="369694319">
+    <w:abstractNumId w:val="7"/>
+  </w:num>
+  <w:num w:numId="11" w16cid:durableId="1320230928">
+    <w:abstractNumId w:val="6"/>
+  </w:num>
+  <w:num w:numId="12" w16cid:durableId="1900478475">
     <w:abstractNumId w:val="9"/>
   </w:num>
-  <w:num w:numId="10" w16cid:durableId="369694319">
-    <w:abstractNumId w:val="6"/>
+  <w:num w:numId="13" w16cid:durableId="1370448489">
+    <w:abstractNumId w:val="3"/>
   </w:num>
-  <w:num w:numId="11" w16cid:durableId="1320230928">
-    <w:abstractNumId w:val="5"/>
-  </w:num>
-  <w:num w:numId="12" w16cid:durableId="1900478475">
-    <w:abstractNumId w:val="8"/>
+  <w:num w:numId="14" w16cid:durableId="1678339480">
+    <w:abstractNumId w:val="13"/>
   </w:num>
 </w:numbering>
 </file>
@@ -6587,7 +7787,6 @@
   <w:style w:type="character" w:default="1" w:styleId="DefaultParagraphFont">
     <w:name w:val="Default Paragraph Font"/>
     <w:uiPriority w:val="1"/>
-    <w:semiHidden/>
     <w:unhideWhenUsed/>
   </w:style>
   <w:style w:type="table" w:default="1" w:styleId="TableNormal">
@@ -7348,6 +8547,10 @@
 </file>
 
 <file path=customXml/item1.xml><?xml version="1.0" encoding="utf-8"?>
+<b:Sources xmlns:b="http://schemas.openxmlformats.org/officeDocument/2006/bibliography" xmlns="http://schemas.openxmlformats.org/officeDocument/2006/bibliography" SelectedStyle="\APASixthEditionOfficeOnline.xsl" StyleName="APA" Version="6"/>
+</file>
+
+<file path=customXml/item2.xml><?xml version="1.0" encoding="utf-8"?>
 <p:properties xmlns:p="http://schemas.microsoft.com/office/2006/metadata/properties" xmlns:xsi="http://www.w3.org/2001/XMLSchema-instance" xmlns:pc="http://schemas.microsoft.com/office/infopath/2007/PartnerControls">
   <documentManagement>
     <_activity xmlns="8c0450b4-52b1-4774-b115-69fdef19c40a" xsi:nil="true"/>
@@ -7355,11 +8558,16 @@
 </p:properties>
 </file>
 
-<file path=customXml/item2.xml><?xml version="1.0" encoding="utf-8"?>
-<b:Sources xmlns:b="http://schemas.openxmlformats.org/officeDocument/2006/bibliography" xmlns="http://schemas.openxmlformats.org/officeDocument/2006/bibliography" SelectedStyle="\APASixthEditionOfficeOnline.xsl" StyleName="APA" Version="6"/>
+<file path=customXml/item3.xml><?xml version="1.0" encoding="utf-8"?>
+<?mso-contentType ?>
+<FormTemplates xmlns="http://schemas.microsoft.com/sharepoint/v3/contenttype/forms">
+  <Display>DocumentLibraryForm</Display>
+  <Edit>DocumentLibraryForm</Edit>
+  <New>DocumentLibraryForm</New>
+</FormTemplates>
 </file>
 
-<file path=customXml/item3.xml><?xml version="1.0" encoding="utf-8"?>
+<file path=customXml/item4.xml><?xml version="1.0" encoding="utf-8"?>
 <ct:contentTypeSchema xmlns:ct="http://schemas.microsoft.com/office/2006/metadata/contentType" xmlns:ma="http://schemas.microsoft.com/office/2006/metadata/properties/metaAttributes" ct:_="" ma:_="" ma:contentTypeName="Dokument" ma:contentTypeID="0x010100420AE66457A43740AE1EAB3CD114EE32" ma:contentTypeVersion="11" ma:contentTypeDescription="Utwórz nowy dokument." ma:contentTypeScope="" ma:versionID="b7944d1fb6247475f8bbaf98b27a0332">
   <xsd:schema xmlns:xsd="http://www.w3.org/2001/XMLSchema" xmlns:xs="http://www.w3.org/2001/XMLSchema" xmlns:p="http://schemas.microsoft.com/office/2006/metadata/properties" xmlns:ns3="8c0450b4-52b1-4774-b115-69fdef19c40a" targetNamespace="http://schemas.microsoft.com/office/2006/metadata/properties" ma:root="true" ma:fieldsID="12435e6836a551c0ef3554049423e8f6" ns3:_="">
     <xsd:import namespace="8c0450b4-52b1-4774-b115-69fdef19c40a"/>
@@ -7547,16 +8755,15 @@
 </ct:contentTypeSchema>
 </file>
 
-<file path=customXml/item4.xml><?xml version="1.0" encoding="utf-8"?>
-<?mso-contentType ?>
-<FormTemplates xmlns="http://schemas.microsoft.com/sharepoint/v3/contenttype/forms">
-  <Display>DocumentLibraryForm</Display>
-  <Edit>DocumentLibraryForm</Edit>
-  <New>DocumentLibraryForm</New>
-</FormTemplates>
+<file path=customXml/itemProps1.xml><?xml version="1.0" encoding="utf-8"?>
+<ds:datastoreItem xmlns:ds="http://schemas.openxmlformats.org/officeDocument/2006/customXml" ds:itemID="{58C0DB9C-F3EC-41E9-93D5-84C86AFACD24}">
+  <ds:schemaRefs>
+    <ds:schemaRef ds:uri="http://schemas.openxmlformats.org/officeDocument/2006/bibliography"/>
+  </ds:schemaRefs>
+</ds:datastoreItem>
 </file>
 
-<file path=customXml/itemProps1.xml><?xml version="1.0" encoding="utf-8"?>
+<file path=customXml/itemProps2.xml><?xml version="1.0" encoding="utf-8"?>
 <ds:datastoreItem xmlns:ds="http://schemas.openxmlformats.org/officeDocument/2006/customXml" ds:itemID="{FE22518A-9B45-4C99-82CB-2F5C03E23EC1}">
   <ds:schemaRefs>
     <ds:schemaRef ds:uri="http://schemas.microsoft.com/office/2006/metadata/properties"/>
@@ -7566,15 +8773,15 @@
 </ds:datastoreItem>
 </file>
 
-<file path=customXml/itemProps2.xml><?xml version="1.0" encoding="utf-8"?>
-<ds:datastoreItem xmlns:ds="http://schemas.openxmlformats.org/officeDocument/2006/customXml" ds:itemID="{58C0DB9C-F3EC-41E9-93D5-84C86AFACD24}">
+<file path=customXml/itemProps3.xml><?xml version="1.0" encoding="utf-8"?>
+<ds:datastoreItem xmlns:ds="http://schemas.openxmlformats.org/officeDocument/2006/customXml" ds:itemID="{7E6C9D04-A652-49B0-A9D3-FB33376B443F}">
   <ds:schemaRefs>
-    <ds:schemaRef ds:uri="http://schemas.openxmlformats.org/officeDocument/2006/bibliography"/>
+    <ds:schemaRef ds:uri="http://schemas.microsoft.com/sharepoint/v3/contenttype/forms"/>
   </ds:schemaRefs>
 </ds:datastoreItem>
 </file>
 
-<file path=customXml/itemProps3.xml><?xml version="1.0" encoding="utf-8"?>
+<file path=customXml/itemProps4.xml><?xml version="1.0" encoding="utf-8"?>
 <ds:datastoreItem xmlns:ds="http://schemas.openxmlformats.org/officeDocument/2006/customXml" ds:itemID="{2DE9BC7E-617F-4710-96F7-298ED6BC968A}">
   <ds:schemaRefs>
     <ds:schemaRef ds:uri="http://schemas.microsoft.com/office/2006/metadata/contentType"/>
@@ -7590,12 +8797,4 @@
     <ds:schemaRef ds:uri="http://schemas.microsoft.com/internal/obd"/>
   </ds:schemaRefs>
 </ds:datastoreItem>
-</file>
-
-<file path=customXml/itemProps4.xml><?xml version="1.0" encoding="utf-8"?>
-<ds:datastoreItem xmlns:ds="http://schemas.openxmlformats.org/officeDocument/2006/customXml" ds:itemID="{7E6C9D04-A652-49B0-A9D3-FB33376B443F}">
-  <ds:schemaRefs>
-    <ds:schemaRef ds:uri="http://schemas.microsoft.com/sharepoint/v3/contenttype/forms"/>
-  </ds:schemaRefs>
-</ds:datastoreItem>
 </file>
</xml_diff>

<commit_message>
add: ARP spoofing v1
</commit_message>
<xml_diff>
--- a/Master Thesis/Security of Operating Systems in Virtual Environments.docx
+++ b/Master Thesis/Security of Operating Systems in Virtual Environments.docx
@@ -16,91 +16,51 @@
           <w:b/>
           <w:bCs/>
         </w:rPr>
-        <w:t xml:space="preserve">Virtual </w:t>
-      </w:r>
-      <w:proofErr w:type="spellStart"/>
+        <w:t>Virtual Environments</w:t>
+      </w:r>
+      <w:r>
+        <w:t>, VE) to oprogramowanie symulujące działanie sprzętu komputerowego. W odróżnieniu od tradycyjnych systemów fizycznych umożliwia ono jednoczesne funkcjonowanie wielu niezależnych systemów operacyjnych lub aplikacji na jednej maszynie [1]. Działają one niezależnie od fizycznej struktury sprzętu. Tworzenie środowisk wirtualnych możliwe jest dzięki wykorzystaniu technologii wirtualizacji. Jest to technologia, wykorzystująca  środowisko logiczne do przekroczenia fizycznych ograniczeń sprzętowych [2].</w:t>
+      </w:r>
+    </w:p>
+    <w:p>
+      <w:r>
+        <w:t xml:space="preserve">Podstawowym elementem środowisk wirtualnych jest maszyna wirtualna (ang. </w:t>
+      </w:r>
       <w:r>
         <w:rPr>
           <w:b/>
           <w:bCs/>
         </w:rPr>
-        <w:t>Environments</w:t>
-      </w:r>
-      <w:proofErr w:type="spellEnd"/>
-      <w:r>
-        <w:t>, VE) to oprogramowanie symulujące działanie sprzętu komputerowego. W odróżnieniu od tradycyjnych systemów fizycznych umożliwia ono jednoczesne funkcjonowanie wielu niezależnych systemów operacyjnych lub aplikacji na jednej maszynie [1]. Działają one niezależnie od fizycznej struktury sprzętu. Tworzenie środowisk wirtualnych możliwe jest dzięki wykorzystaniu technologii wirtualizacji. Jest to technologia, wykorzystująca  środowisko logiczne do przekroczenia fizycznych ograniczeń sprzętowych [2].</w:t>
-      </w:r>
-    </w:p>
-    <w:p>
-      <w:r>
-        <w:t xml:space="preserve">Podstawowym elementem środowisk wirtualnych jest maszyna wirtualna (ang. </w:t>
+        <w:t>Virtual Machine</w:t>
+      </w:r>
+      <w:r>
+        <w:t xml:space="preserve">, VM). Jest to aplikacja, wykonujące program tak, jakby była fizycznym urządzeniem, więc można byłoby powiedzieć, że jest to „komputer”, działający wewnątrz fizycznego komputera. Aplikacja VM (nazywana „gościem”) uruchamia swój własny system operacyjny na rzeczywistej maszynie (zwanej „gospodarzem”). Wirtualny system operacyjny może być dowolny, np. Windows lub MacOS, i nie jest ograniczony do jednego systemu operacyjnego na maszynie gospodarza [3]. Każda maszyna wirtualna działa niezależnie i nie ma wpływu na działanie innych VM-ów. </w:t>
+      </w:r>
+    </w:p>
+    <w:p/>
+    <w:p>
+      <w:r>
+        <w:t>2.1. Charakterystyka wirtualizacji</w:t>
+      </w:r>
+    </w:p>
+    <w:p>
+      <w:r>
+        <w:t>Wirtualizacja to technologia umożliwiająca tworzenie wielu odizolowanych środowisk komputerowych – zwanych maszynami wirtualnymi (VM) – na jednym fizycznym urządzeniu. Dzięki warstwie pośredniczącej, zwanej hipernadzorcą (</w:t>
       </w:r>
       <w:r>
         <w:rPr>
           <w:b/>
           <w:bCs/>
         </w:rPr>
-        <w:t>Virtual Machine</w:t>
-      </w:r>
-      <w:r>
-        <w:t xml:space="preserve">, VM). Jest to aplikacja, wykonujące program tak, jakby była fizycznym urządzeniem, więc można byłoby powiedzieć, że jest to „komputer”, działający wewnątrz fizycznego komputera. Aplikacja VM (nazywana „gościem”) uruchamia swój własny system operacyjny na rzeczywistej maszynie (zwanej „gospodarzem”). Wirtualny system operacyjny może być dowolny, np. Windows lub </w:t>
-      </w:r>
-      <w:proofErr w:type="spellStart"/>
-      <w:r>
-        <w:t>MacOS</w:t>
-      </w:r>
-      <w:proofErr w:type="spellEnd"/>
-      <w:r>
-        <w:t xml:space="preserve">, i nie jest ograniczony do jednego systemu operacyjnego na maszynie gospodarza [3]. Każda maszyna wirtualna działa niezależnie i nie ma wpływu na działanie innych VM-ów. </w:t>
-      </w:r>
-    </w:p>
-    <w:p/>
-    <w:p>
-      <w:r>
-        <w:t>2.1. Charakterystyka wirtualizacji</w:t>
-      </w:r>
-    </w:p>
-    <w:p>
-      <w:r>
-        <w:t xml:space="preserve">Wirtualizacja to technologia umożliwiająca tworzenie wielu odizolowanych środowisk komputerowych – zwanych maszynami wirtualnymi (VM) – na jednym fizycznym urządzeniu. Dzięki warstwie pośredniczącej, zwanej </w:t>
-      </w:r>
-      <w:proofErr w:type="spellStart"/>
-      <w:r>
-        <w:t>hipernadzorcą</w:t>
-      </w:r>
-      <w:proofErr w:type="spellEnd"/>
-      <w:r>
-        <w:t xml:space="preserve"> (</w:t>
-      </w:r>
-      <w:proofErr w:type="spellStart"/>
-      <w:r>
-        <w:rPr>
-          <w:b/>
-          <w:bCs/>
-        </w:rPr>
         <w:t>hypervisor</w:t>
       </w:r>
-      <w:proofErr w:type="spellEnd"/>
       <w:r>
         <w:t>), każda maszyna wirtualna może działać jak odrębny komputer z własnym systemem operacyjnym i aplikacjami, niezależnie od innych instancji. To podejście pozwala na efektywne wykorzystanie zasobów sprzętowych, zwiększenie skalowalności, uproszczenie zarządzania oraz ograniczenie kosztów operacyjnych [4].</w:t>
       </w:r>
     </w:p>
     <w:p>
-      <w:proofErr w:type="spellStart"/>
-      <w:r>
-        <w:t>Hipernadzorca</w:t>
-      </w:r>
-      <w:proofErr w:type="spellEnd"/>
-      <w:r>
-        <w:t xml:space="preserve"> (</w:t>
-      </w:r>
-      <w:proofErr w:type="spellStart"/>
-      <w:r>
-        <w:t>hypervisor</w:t>
-      </w:r>
-      <w:proofErr w:type="spellEnd"/>
-      <w:r>
-        <w:t>) to oprogramowanie, które umożliwia tworzenie i zarządzanie maszynami wirtualnymi poprzez oddzielenie systemów operacyjnych gości od fizycznej infrastruktury sprzętowej. W zależności od sposobu działania, wyróżniamy dwa główne typy:</w:t>
+      <w:r>
+        <w:t>Hipernadzorca (hypervisor) to oprogramowanie, które umożliwia tworzenie i zarządzanie maszynami wirtualnymi poprzez oddzielenie systemów operacyjnych gości od fizycznej infrastruktury sprzętowej. W zależności od sposobu działania, wyróżniamy dwa główne typy:</w:t>
       </w:r>
     </w:p>
     <w:p>
@@ -114,15 +74,7 @@
         <w:t xml:space="preserve">typ 1: </w:t>
       </w:r>
       <w:r>
-        <w:t>natywny (</w:t>
-      </w:r>
-      <w:proofErr w:type="spellStart"/>
-      <w:r>
-        <w:t>bare</w:t>
-      </w:r>
-      <w:proofErr w:type="spellEnd"/>
-      <w:r>
-        <w:t>-metal) – działa bezpośrednio na sprzęcie, bez potrzeby instalowania systemu operacyjnego gospodarza. Przykładowo: Microsoft Hyper-V,</w:t>
+        <w:t>natywny (bare-metal) – działa bezpośrednio na sprzęcie, bez potrzeby instalowania systemu operacyjnego gospodarza. Przykładowo: Microsoft Hyper-V,</w:t>
       </w:r>
     </w:p>
     <w:p>
@@ -136,28 +88,12 @@
         <w:t xml:space="preserve">typ 2: </w:t>
       </w:r>
       <w:r>
-        <w:t xml:space="preserve">hostowany – funkcjonuje jako aplikacja zainstalowana w ramach istniejącego systemu operacyjnego. Przykładowo: </w:t>
-      </w:r>
-      <w:proofErr w:type="spellStart"/>
-      <w:r>
-        <w:t>VirtualBox</w:t>
-      </w:r>
-      <w:proofErr w:type="spellEnd"/>
-      <w:r>
-        <w:t xml:space="preserve">, VMware Workstation. </w:t>
-      </w:r>
-    </w:p>
-    <w:p>
-      <w:r>
-        <w:t xml:space="preserve">Dodatkowo, </w:t>
-      </w:r>
-      <w:proofErr w:type="spellStart"/>
-      <w:r>
-        <w:t>hypervisory</w:t>
-      </w:r>
-      <w:proofErr w:type="spellEnd"/>
-      <w:r>
-        <w:t xml:space="preserve"> można klasyfikować ze względu na sposób wirtualizacji:</w:t>
+        <w:t xml:space="preserve">hostowany – funkcjonuje jako aplikacja zainstalowana w ramach istniejącego systemu operacyjnego. Przykładowo: VirtualBox, VMware Workstation. </w:t>
+      </w:r>
+    </w:p>
+    <w:p>
+      <w:r>
+        <w:t>Dodatkowo, hypervisory można klasyfikować ze względu na sposób wirtualizacji:</w:t>
       </w:r>
     </w:p>
     <w:p>
@@ -189,21 +125,8 @@
           <w:numId w:val="3"/>
         </w:numPr>
       </w:pPr>
-      <w:proofErr w:type="spellStart"/>
-      <w:r>
-        <w:t>Parawirtualizacja</w:t>
-      </w:r>
-      <w:proofErr w:type="spellEnd"/>
-      <w:r>
-        <w:t xml:space="preserve"> – wymaga modyfikacji systemu gościa, który jest świadomy, że działa w środowisku wirtualnym i potrafi efektywnie współpracować z </w:t>
-      </w:r>
-      <w:proofErr w:type="spellStart"/>
-      <w:r>
-        <w:t>hipernadzorcą</w:t>
-      </w:r>
-      <w:proofErr w:type="spellEnd"/>
-      <w:r>
-        <w:t xml:space="preserve"> [5].</w:t>
+      <w:r>
+        <w:t>Parawirtualizacja – wymaga modyfikacji systemu gościa, który jest świadomy, że działa w środowisku wirtualnym i potrafi efektywnie współpracować z hipernadzorcą [5].</w:t>
       </w:r>
     </w:p>
     <w:p/>
@@ -215,23 +138,7 @@
     </w:p>
     <w:p>
       <w:r>
-        <w:t xml:space="preserve">Vmware Workstation Pro (od firmy </w:t>
-      </w:r>
-      <w:proofErr w:type="spellStart"/>
-      <w:r>
-        <w:t>Broadcom</w:t>
-      </w:r>
-      <w:proofErr w:type="spellEnd"/>
-      <w:r>
-        <w:t xml:space="preserve">) jest w pełni zwirtualizowanym środowiskiem sprzętowym dla systemu operacyjnego gościa. Program ten obsługuje wiele systemów operacyjnych gospodarza, w tym Windows, Linux oraz </w:t>
-      </w:r>
-      <w:proofErr w:type="spellStart"/>
-      <w:r>
-        <w:t>macOS</w:t>
-      </w:r>
-      <w:proofErr w:type="spellEnd"/>
-      <w:r>
-        <w:t>, i został zaprojektowany z myślą o maksymalnym wykorzystaniu fizycznych zasobów komputera, co przekłada się na wysoką wydajność działania maszyn wirtualnych [4].</w:t>
+        <w:t>Vmware Workstation Pro (od firmy Broadcom) jest w pełni zwirtualizowanym środowiskiem sprzętowym dla systemu operacyjnego gościa. Program ten obsługuje wiele systemów operacyjnych gospodarza, w tym Windows, Linux oraz macOS, i został zaprojektowany z myślą o maksymalnym wykorzystaniu fizycznych zasobów komputera, co przekłada się na wysoką wydajność działania maszyn wirtualnych [4].</w:t>
       </w:r>
     </w:p>
     <w:p>
@@ -244,26 +151,10 @@
         <w:t>VMware emuluje podstawowe elementy sprzętowe, takie jak karta graficzna</w:t>
       </w:r>
       <w:r>
-        <w:t xml:space="preserve"> (czego nie oferuje np., </w:t>
-      </w:r>
-      <w:proofErr w:type="spellStart"/>
-      <w:r>
-        <w:t>VirtualBox</w:t>
-      </w:r>
-      <w:proofErr w:type="spellEnd"/>
-      <w:r>
-        <w:t xml:space="preserve"> od firmy Oracle)</w:t>
-      </w:r>
-      <w:r>
-        <w:t xml:space="preserve">, karta sieciowa czy kontrolery dysków, a także umożliwia dostęp do urządzeń USB, portów szeregowych i równoległych za pomocą sterowników pośredniczących. Warto jednak zauważyć, że przenoszenie maszyn wirtualnych między różnymi komputerami, szczególnie z odmiennymi </w:t>
-      </w:r>
-      <w:proofErr w:type="spellStart"/>
-      <w:r>
-        <w:t>architekturami</w:t>
-      </w:r>
-      <w:proofErr w:type="spellEnd"/>
-      <w:r>
-        <w:t xml:space="preserve"> procesora lub liczbą rdzeni, może wymagać dodatkowej konfiguracji ze względu na różnice w zestawach instrukcji [4].</w:t>
+        <w:t xml:space="preserve"> (czego nie oferuje np., VirtualBox od firmy Oracle)</w:t>
+      </w:r>
+      <w:r>
+        <w:t>, karta sieciowa czy kontrolery dysków, a także umożliwia dostęp do urządzeń USB, portów szeregowych i równoległych za pomocą sterowników pośredniczących. Warto jednak zauważyć, że przenoszenie maszyn wirtualnych między różnymi komputerami, szczególnie z odmiennymi architekturami procesora lub liczbą rdzeni, może wymagać dodatkowej konfiguracji ze względu na różnice w zestawach instrukcji [4].</w:t>
       </w:r>
     </w:p>
     <w:p>
@@ -331,26 +222,18 @@
     </w:p>
     <w:p>
       <w:r>
+        <w:t>- snapshoty, czyli zapisywanie stanu maszyny wirtualnej w wybranym przez użytkownika momencie, co daje możliwość przywrócenia zapisanego obrazu,</w:t>
+      </w:r>
+    </w:p>
+    <w:p>
+      <w:r>
+        <w:t>- klonowanie maszyn wirtualnych,</w:t>
+      </w:r>
+    </w:p>
+    <w:p>
+      <w:r>
         <w:t xml:space="preserve">- </w:t>
       </w:r>
-      <w:proofErr w:type="spellStart"/>
-      <w:r>
-        <w:t>snapshoty</w:t>
-      </w:r>
-      <w:proofErr w:type="spellEnd"/>
-      <w:r>
-        <w:t>, czyli zapisywanie stanu maszyny wirtualnej w wybranym przez użytkownika momencie, co daje możliwość przywrócenia zapisanego obrazu,</w:t>
-      </w:r>
-    </w:p>
-    <w:p>
-      <w:r>
-        <w:t>- klonowanie maszyn wirtualnych,</w:t>
-      </w:r>
-    </w:p>
-    <w:p>
-      <w:r>
-        <w:t xml:space="preserve">- </w:t>
-      </w:r>
       <w:r>
         <w:t xml:space="preserve">uruchamianie maszyn wirtualnych jednocześnie </w:t>
       </w:r>
@@ -360,39 +243,18 @@
     </w:p>
     <w:p>
       <w:r>
-        <w:t xml:space="preserve">- zaawansowana konfiguracja sieciowa, pozwalająca na definiowanie topologii sieci wirtualnych (m.in. NAT, </w:t>
-      </w:r>
-      <w:proofErr w:type="spellStart"/>
-      <w:r>
-        <w:t>bridge</w:t>
-      </w:r>
-      <w:proofErr w:type="spellEnd"/>
+        <w:t>- zaawansowana konfiguracja sieciowa, pozwalająca na definiowanie topologii sieci wirtualnych (m.in. NAT, bridge</w:t>
+      </w:r>
       <w:r>
         <w:t>,</w:t>
       </w:r>
       <w:r>
-        <w:t xml:space="preserve"> host-</w:t>
-      </w:r>
-      <w:proofErr w:type="spellStart"/>
-      <w:r>
-        <w:t>only</w:t>
-      </w:r>
-      <w:proofErr w:type="spellEnd"/>
-      <w:r>
-        <w:t>)</w:t>
-      </w:r>
-    </w:p>
-    <w:p>
-      <w:r>
-        <w:t xml:space="preserve">- połączenia ze zdalnymi serwerami, np. z Vmware </w:t>
-      </w:r>
-      <w:proofErr w:type="spellStart"/>
-      <w:r>
-        <w:t>ESXi</w:t>
-      </w:r>
-      <w:proofErr w:type="spellEnd"/>
-      <w:r>
-        <w:t>.</w:t>
+        <w:t xml:space="preserve"> host-only)</w:t>
+      </w:r>
+    </w:p>
+    <w:p>
+      <w:r>
+        <w:t>- połączenia ze zdalnymi serwerami, np. z Vmware ESXi.</w:t>
       </w:r>
     </w:p>
     <w:p/>
@@ -403,36 +265,12 @@
     </w:p>
     <w:p>
       <w:r>
-        <w:t xml:space="preserve">Do przeprowadzenia badań wykorzystano komputer stacjonarny wyposażony w procesor AMD </w:t>
-      </w:r>
-      <w:proofErr w:type="spellStart"/>
-      <w:r>
-        <w:t>Ryzen</w:t>
-      </w:r>
-      <w:proofErr w:type="spellEnd"/>
-      <w:r>
-        <w:t xml:space="preserve"> 5 3600 (6 rdzeni, 12 wątków), 64 GB pamięci RAM DDR4 (3600 MHz), dysk SSD M.2 o pojemności 2 TB oraz kartę graficzną NVIDIA </w:t>
-      </w:r>
-      <w:proofErr w:type="spellStart"/>
-      <w:r>
-        <w:t>GeForce</w:t>
-      </w:r>
-      <w:proofErr w:type="spellEnd"/>
-      <w:r>
-        <w:t xml:space="preserve"> RTX 3060 Ti. Systemem operacyjnym gospodarza był Windows 11 Pro (wersja 24H2).</w:t>
-      </w:r>
-    </w:p>
-    <w:p>
-      <w:r>
-        <w:t xml:space="preserve">Środowisko wirtualne zostało zrealizowane przy użyciu VMware Workstation Pro 17.6.3. W ramach testów utworzono dwie maszyny wirtualne: jedną z systemem Windows 10 Pro (wersja 22H2, 64-bit), drugą z systemem </w:t>
-      </w:r>
-      <w:proofErr w:type="spellStart"/>
-      <w:r>
-        <w:t>Ubuntu</w:t>
-      </w:r>
-      <w:proofErr w:type="spellEnd"/>
-      <w:r>
-        <w:t xml:space="preserve"> 24.04.2 LTS. Obie maszyny zostały skonfigurowane zgodnie z poniższymi założeniami:</w:t>
+        <w:t>Do przeprowadzenia badań wykorzystano komputer stacjonarny wyposażony w procesor AMD Ryzen 5 3600 (6 rdzeni, 12 wątków), 64 GB pamięci RAM DDR4 (3600 MHz), dysk SSD M.2 o pojemności 2 TB oraz kartę graficzną NVIDIA GeForce RTX 3060 Ti. Systemem operacyjnym gospodarza był Windows 11 Pro (wersja 24H2).</w:t>
+      </w:r>
+    </w:p>
+    <w:p>
+      <w:r>
+        <w:t>Środowisko wirtualne zostało zrealizowane przy użyciu VMware Workstation Pro 17.6.3. W ramach testów utworzono dwie maszyny wirtualne: jedną z systemem Windows 10 Pro (wersja 22H2, 64-bit), drugą z systemem Ubuntu 24.04.2 LTS. Obie maszyny zostały skonfigurowane zgodnie z poniższymi założeniami:</w:t>
       </w:r>
     </w:p>
     <w:p>
@@ -486,23 +324,7 @@
         <w:t>Typ połączenia sieciowego</w:t>
       </w:r>
       <w:r>
-        <w:t>: zastosowano tryb mostkowany (</w:t>
-      </w:r>
-      <w:proofErr w:type="spellStart"/>
-      <w:r>
-        <w:t>bridged</w:t>
-      </w:r>
-      <w:proofErr w:type="spellEnd"/>
-      <w:r>
-        <w:t xml:space="preserve">), umożliwiający pełną komunikację z innymi urządzeniami w sieci lokalnej, co było niezbędne dla testów typu Man-in-the-Middle czy </w:t>
-      </w:r>
-      <w:proofErr w:type="spellStart"/>
-      <w:r>
-        <w:t>sniffing</w:t>
-      </w:r>
-      <w:proofErr w:type="spellEnd"/>
-      <w:r>
-        <w:t>.</w:t>
+        <w:t>: zastosowano tryb mostkowany (bridged), umożliwiający pełną komunikację z innymi urządzeniami w sieci lokalnej, co było niezbędne dla testów typu Man-in-the-Middle czy sniffing.</w:t>
       </w:r>
     </w:p>
     <w:p>
@@ -520,23 +342,7 @@
         <w:t>Typ dysku</w:t>
       </w:r>
       <w:r>
-        <w:t xml:space="preserve">: dla systemu Windows wybrano nośnik </w:t>
-      </w:r>
-      <w:proofErr w:type="spellStart"/>
-      <w:r>
-        <w:t>NVMe</w:t>
-      </w:r>
-      <w:proofErr w:type="spellEnd"/>
-      <w:r>
-        <w:t xml:space="preserve">, natomiast dla </w:t>
-      </w:r>
-      <w:proofErr w:type="spellStart"/>
-      <w:r>
-        <w:t>Ubuntu</w:t>
-      </w:r>
-      <w:proofErr w:type="spellEnd"/>
-      <w:r>
-        <w:t xml:space="preserve"> – SCSI, zgodnie z rekomendacjami instalatorów i wymaganiami kompatybilności.</w:t>
+        <w:t>: dla systemu Windows wybrano nośnik NVMe, natomiast dla Ubuntu – SCSI, zgodnie z rekomendacjami instalatorów i wymaganiami kompatybilności.</w:t>
       </w:r>
     </w:p>
     <w:p>
@@ -554,31 +360,7 @@
         <w:t>Typ oprogramowania układowego</w:t>
       </w:r>
       <w:r>
-        <w:t xml:space="preserve">: wybrano UEFI ze względu na nowoczesne mechanizmy bezpieczeństwa oraz zgodność z funkcjami systemowymi, takimi jak Microsoft </w:t>
-      </w:r>
-      <w:proofErr w:type="spellStart"/>
-      <w:r>
-        <w:t>Defender</w:t>
-      </w:r>
-      <w:proofErr w:type="spellEnd"/>
-      <w:r>
-        <w:t xml:space="preserve"> </w:t>
-      </w:r>
-      <w:proofErr w:type="spellStart"/>
-      <w:r>
-        <w:t>Credential</w:t>
-      </w:r>
-      <w:proofErr w:type="spellEnd"/>
-      <w:r>
-        <w:t xml:space="preserve"> </w:t>
-      </w:r>
-      <w:proofErr w:type="spellStart"/>
-      <w:r>
-        <w:t>Guard</w:t>
-      </w:r>
-      <w:proofErr w:type="spellEnd"/>
-      <w:r>
-        <w:t xml:space="preserve">. </w:t>
+        <w:t xml:space="preserve">: wybrano UEFI ze względu na nowoczesne mechanizmy bezpieczeństwa oraz zgodność z funkcjami systemowymi, takimi jak Microsoft Defender Credential Guard. </w:t>
       </w:r>
     </w:p>
     <w:p>
@@ -622,31 +404,7 @@
         <w:t xml:space="preserve"> 2025</w:t>
       </w:r>
       <w:r>
-        <w:t>.1c. Jest to dystrybucja typu open-</w:t>
-      </w:r>
-      <w:proofErr w:type="spellStart"/>
-      <w:r>
-        <w:t>source</w:t>
-      </w:r>
-      <w:proofErr w:type="spellEnd"/>
-      <w:r>
-        <w:t xml:space="preserve"> oparta na systemie </w:t>
-      </w:r>
-      <w:proofErr w:type="spellStart"/>
-      <w:r>
-        <w:t>Debian</w:t>
-      </w:r>
-      <w:proofErr w:type="spellEnd"/>
-      <w:r>
-        <w:t xml:space="preserve">, stworzona przez </w:t>
-      </w:r>
-      <w:proofErr w:type="spellStart"/>
-      <w:r>
-        <w:t>Offensive</w:t>
-      </w:r>
-      <w:proofErr w:type="spellEnd"/>
-      <w:r>
-        <w:t xml:space="preserve"> Security w celach przeprowadzania testów penetracyjnych oraz audytów bezpieczeństwa. </w:t>
+        <w:t xml:space="preserve">.1c. Jest to dystrybucja typu open-source oparta na systemie Debian, stworzona przez Offensive Security w celach przeprowadzania testów penetracyjnych oraz audytów bezpieczeństwa. </w:t>
       </w:r>
       <w:r>
         <w:t>Posiada on wbudowane narzędzia dedykowane testom bezpieczeństwa, a także dostosowane jądro systemu do wstrzykiwania różnego rodzaju pakietów [8].</w:t>
@@ -680,92 +438,47 @@
         <w:t>4.1</w:t>
       </w:r>
       <w:r>
+        <w:t xml:space="preserve"> Sniffing</w:t>
+      </w:r>
+    </w:p>
+    <w:p>
+      <w:pPr>
+        <w:jc w:val="both"/>
+      </w:pPr>
+      <w:r>
+        <w:t xml:space="preserve">Celem testów było sprawdzenie czy możliwe jest pasywne podsłuchiwanie ruchu sieciowego (sniffing) z </w:t>
+      </w:r>
+      <w:r>
+        <w:t>systemu Kali Linux zainstalowanego na fizycznym komputerze, przy użyciu narzędzia Wireshark. Wszystkie urządzenia były połączone do tej samej sieci lokalnej (Wi-Fi</w:t>
+      </w:r>
+      <w:r>
+        <w:t>).</w:t>
+      </w:r>
+      <w:r>
+        <w:t xml:space="preserve"> Maszyny testowe</w:t>
+      </w:r>
+      <w:r>
+        <w:t xml:space="preserve"> – zarówno fizyczne, jak i wirtualne –</w:t>
+      </w:r>
+      <w:r>
+        <w:t xml:space="preserve"> pracowały w trybie mostkowanym (bridged)</w:t>
+      </w:r>
+      <w:r>
+        <w:t>, co zapewniało im bezpośrednią obecność w tej samej podsieci IP co komputer atakujący</w:t>
+      </w:r>
+      <w:r>
+        <w:t>.</w:t>
+      </w:r>
+      <w:r>
         <w:t xml:space="preserve"> </w:t>
       </w:r>
-      <w:proofErr w:type="spellStart"/>
-      <w:r>
-        <w:t>Sniffing</w:t>
-      </w:r>
-      <w:proofErr w:type="spellEnd"/>
     </w:p>
     <w:p>
       <w:pPr>
         <w:jc w:val="both"/>
       </w:pPr>
       <w:r>
-        <w:t>Celem testów było sprawdzenie czy możliwe jest pasywne podsłuchiwanie ruchu sieciowego (</w:t>
-      </w:r>
-      <w:proofErr w:type="spellStart"/>
-      <w:r>
-        <w:t>sniffing</w:t>
-      </w:r>
-      <w:proofErr w:type="spellEnd"/>
-      <w:r>
-        <w:t xml:space="preserve">) z </w:t>
-      </w:r>
-      <w:r>
-        <w:t xml:space="preserve">systemu Kali Linux zainstalowanego na fizycznym komputerze, przy użyciu narzędzia </w:t>
-      </w:r>
-      <w:proofErr w:type="spellStart"/>
-      <w:r>
-        <w:t>Wireshark</w:t>
-      </w:r>
-      <w:proofErr w:type="spellEnd"/>
-      <w:r>
-        <w:t>. Wszystkie urządzenia były połączone do tej samej sieci lokalnej (Wi-Fi</w:t>
-      </w:r>
-      <w:r>
-        <w:t>).</w:t>
-      </w:r>
-      <w:r>
-        <w:t xml:space="preserve"> Maszyny testowe</w:t>
-      </w:r>
-      <w:r>
-        <w:t xml:space="preserve"> – zarówno fizyczne, jak i wirtualne –</w:t>
-      </w:r>
-      <w:r>
-        <w:t xml:space="preserve"> pracowały w trybie mostkowanym (</w:t>
-      </w:r>
-      <w:proofErr w:type="spellStart"/>
-      <w:r>
-        <w:t>bridged</w:t>
-      </w:r>
-      <w:proofErr w:type="spellEnd"/>
-      <w:r>
-        <w:t>)</w:t>
-      </w:r>
-      <w:r>
-        <w:t>, co zapewniało im bezpośrednią obecność w tej samej podsieci IP co komputer atakujący</w:t>
-      </w:r>
-      <w:r>
-        <w:t>.</w:t>
-      </w:r>
-      <w:r>
-        <w:t xml:space="preserve"> </w:t>
-      </w:r>
-    </w:p>
-    <w:p>
-      <w:pPr>
-        <w:jc w:val="both"/>
-      </w:pPr>
-      <w:r>
-        <w:t xml:space="preserve">W ramach badania przeprowadzono cztery testy: dwa z systemem Windows 10 (na maszynie fizycznej i wirtualnej) oraz dwa z systemem </w:t>
-      </w:r>
-      <w:proofErr w:type="spellStart"/>
-      <w:r>
-        <w:t>Ubuntu</w:t>
-      </w:r>
-      <w:proofErr w:type="spellEnd"/>
-      <w:r>
-        <w:t xml:space="preserve"> 22.04 (również fizycznie i w VM). We wszystkich przypadkach wyłączono domyślne zabezpieczenia systemowe, takie jak zapora Windows Firewall czy </w:t>
-      </w:r>
-      <w:proofErr w:type="spellStart"/>
-      <w:r>
-        <w:t>ufw</w:t>
-      </w:r>
-      <w:proofErr w:type="spellEnd"/>
-      <w:r>
-        <w:t>, aby sprawdzić, czy ruch HTTP da się przechwycić w warunkach minimalnej ochrony.</w:t>
+        <w:t>W ramach badania przeprowadzono cztery testy: dwa z systemem Windows 10 (na maszynie fizycznej i wirtualnej) oraz dwa z systemem Ubuntu 22.04 (również fizycznie i w VM). We wszystkich przypadkach wyłączono domyślne zabezpieczenia systemowe, takie jak zapora Windows Firewall czy ufw, aby sprawdzić, czy ruch HTTP da się przechwycić w warunkach minimalnej ochrony.</w:t>
       </w:r>
     </w:p>
     <w:p>
@@ -919,13 +632,8 @@
             <w:tcW w:w="1510" w:type="dxa"/>
           </w:tcPr>
           <w:p>
-            <w:proofErr w:type="spellStart"/>
             <w:r>
-              <w:t>Bare</w:t>
-            </w:r>
-            <w:proofErr w:type="spellEnd"/>
-            <w:r>
-              <w:t>-metal</w:t>
+              <w:t>Bare-metal</w:t>
             </w:r>
           </w:p>
         </w:tc>
@@ -966,13 +674,8 @@
             <w:tcW w:w="1687" w:type="dxa"/>
           </w:tcPr>
           <w:p>
-            <w:proofErr w:type="spellStart"/>
             <w:r>
-              <w:t>Ubuntu</w:t>
-            </w:r>
-            <w:proofErr w:type="spellEnd"/>
-            <w:r>
-              <w:t xml:space="preserve"> 22.04</w:t>
+              <w:t>Ubuntu 22.04</w:t>
             </w:r>
           </w:p>
         </w:tc>
@@ -1026,13 +729,8 @@
             <w:tcW w:w="1687" w:type="dxa"/>
           </w:tcPr>
           <w:p>
-            <w:proofErr w:type="spellStart"/>
             <w:r>
-              <w:t>Ubunu</w:t>
-            </w:r>
-            <w:proofErr w:type="spellEnd"/>
-            <w:r>
-              <w:t xml:space="preserve"> 22.04</w:t>
+              <w:t>Ubunu 22.04</w:t>
             </w:r>
           </w:p>
         </w:tc>
@@ -1041,13 +739,8 @@
             <w:tcW w:w="1510" w:type="dxa"/>
           </w:tcPr>
           <w:p>
-            <w:proofErr w:type="spellStart"/>
             <w:r>
-              <w:t>Bare</w:t>
-            </w:r>
-            <w:proofErr w:type="spellEnd"/>
-            <w:r>
-              <w:t>-metal</w:t>
+              <w:t>Bare-metal</w:t>
             </w:r>
           </w:p>
         </w:tc>
@@ -1078,13 +771,8 @@
         <w:jc w:val="both"/>
       </w:pPr>
       <w:r>
-        <w:t xml:space="preserve">Tab. X. Testy przeprowadzone w ramach ataku typu </w:t>
-      </w:r>
-      <w:proofErr w:type="spellStart"/>
-      <w:r>
-        <w:t>sniffing</w:t>
-      </w:r>
-      <w:proofErr w:type="spellEnd"/>
+        <w:t>Tab. X. Testy przeprowadzone w ramach ataku typu sniffing</w:t>
+      </w:r>
     </w:p>
     <w:p>
       <w:pPr>
@@ -1097,15 +785,7 @@
       </w:pPr>
       <w:r>
         <w:lastRenderedPageBreak/>
-        <w:t xml:space="preserve">Program </w:t>
-      </w:r>
-      <w:proofErr w:type="spellStart"/>
-      <w:r>
-        <w:t>Wireshark</w:t>
-      </w:r>
-      <w:proofErr w:type="spellEnd"/>
-      <w:r>
-        <w:t xml:space="preserve"> w wersji 4.4.4 został uruchomiony na interfejsie sieciowym wlan0</w:t>
+        <w:t>Program Wireshark w wersji 4.4.4 został uruchomiony na interfejsie sieciowym wlan0</w:t>
       </w:r>
       <w:r>
         <w:rPr>
@@ -1117,15 +797,7 @@
         <w:t xml:space="preserve">. </w:t>
       </w:r>
       <w:r>
-        <w:t xml:space="preserve">Włączony został tryb </w:t>
-      </w:r>
-      <w:proofErr w:type="spellStart"/>
-      <w:r>
-        <w:t>promiscous</w:t>
-      </w:r>
-      <w:proofErr w:type="spellEnd"/>
-      <w:r>
-        <w:t>.</w:t>
+        <w:t>Włączony został tryb promiscous.</w:t>
       </w:r>
       <w:r>
         <w:rPr>
@@ -1134,15 +806,7 @@
         <w:footnoteReference w:id="2"/>
       </w:r>
       <w:r>
-        <w:t xml:space="preserve"> W celu zawężenia analizy, w </w:t>
-      </w:r>
-      <w:proofErr w:type="spellStart"/>
-      <w:r>
-        <w:t>Wiresharku</w:t>
-      </w:r>
-      <w:proofErr w:type="spellEnd"/>
-      <w:r>
-        <w:t xml:space="preserve"> ustawiono filtr ograniczający rejestrowane pakiety wyłącznie do protokołu HTTP</w:t>
+        <w:t xml:space="preserve"> W celu zawężenia analizy, w Wiresharku ustawiono filtr ograniczający rejestrowane pakiety wyłącznie do protokołu HTTP</w:t>
       </w:r>
       <w:r>
         <w:t xml:space="preserve">. Test polegał na odwiedzeniu strony </w:t>
@@ -1217,15 +881,7 @@
         <w:t xml:space="preserve">Fot. </w:t>
       </w:r>
       <w:r>
-        <w:t xml:space="preserve">Konfiguracja filtrowania ruchu HTTP w narzędziu </w:t>
-      </w:r>
-      <w:proofErr w:type="spellStart"/>
-      <w:r>
-        <w:t>Wireshark</w:t>
-      </w:r>
-      <w:proofErr w:type="spellEnd"/>
-      <w:r>
-        <w:t xml:space="preserve"> na interfejsie wlan0.</w:t>
+        <w:t>Konfiguracja filtrowania ruchu HTTP w narzędziu Wireshark na interfejsie wlan0.</w:t>
       </w:r>
     </w:p>
     <w:p>
@@ -1238,15 +894,7 @@
         <w:jc w:val="both"/>
       </w:pPr>
       <w:r>
-        <w:t xml:space="preserve">Po uruchomieniu przechwytywania i wygenerowaniu ruchu z maszyn ofiar </w:t>
-      </w:r>
-      <w:proofErr w:type="spellStart"/>
-      <w:r>
-        <w:t>Wireshark</w:t>
-      </w:r>
-      <w:proofErr w:type="spellEnd"/>
-      <w:r>
-        <w:t xml:space="preserve"> nie zarejestrował żadnego ruchu HTTP w żadnym z testowanych przypadków.</w:t>
+        <w:t>Po uruchomieniu przechwytywania i wygenerowaniu ruchu z maszyn ofiar Wireshark nie zarejestrował żadnego ruchu HTTP w żadnym z testowanych przypadków.</w:t>
       </w:r>
     </w:p>
     <w:p>
@@ -1311,15 +959,7 @@
         <w:jc w:val="both"/>
       </w:pPr>
       <w:r>
-        <w:t xml:space="preserve">Dla porównania i zobrazowania ataku, a także sprawdzenia metodologii, przeprowadzony został dodatkowy test, gdzie połączenie http odbyło się na komputerze atakującym. </w:t>
-      </w:r>
-      <w:proofErr w:type="spellStart"/>
-      <w:r>
-        <w:t>Wireshark</w:t>
-      </w:r>
-      <w:proofErr w:type="spellEnd"/>
-      <w:r>
-        <w:t xml:space="preserve"> odnotował ruch sieciowy. </w:t>
+        <w:t xml:space="preserve">Dla porównania i zobrazowania ataku, a także sprawdzenia metodologii, przeprowadzony został dodatkowy test, gdzie połączenie http odbyło się na komputerze atakującym. Wireshark odnotował ruch sieciowy. </w:t>
       </w:r>
     </w:p>
     <w:p>
@@ -1385,23 +1025,7 @@
         <w:jc w:val="both"/>
       </w:pPr>
       <w:r>
-        <w:t>Dane przesyłane w formularzu logowania zostały przeanalizowane przy użyciu funkcji „</w:t>
-      </w:r>
-      <w:proofErr w:type="spellStart"/>
-      <w:r>
-        <w:t>Follow</w:t>
-      </w:r>
-      <w:proofErr w:type="spellEnd"/>
-      <w:r>
-        <w:t xml:space="preserve"> HTTP </w:t>
-      </w:r>
-      <w:proofErr w:type="spellStart"/>
-      <w:r>
-        <w:t>Stream</w:t>
-      </w:r>
-      <w:proofErr w:type="spellEnd"/>
-      <w:r>
-        <w:t>”, która umożliwiła pełny podgląd przesłanych treści</w:t>
+        <w:t>Dane przesyłane w formularzu logowania zostały przeanalizowane przy użyciu funkcji „Follow HTTP Stream”, która umożliwiła pełny podgląd przesłanych treści</w:t>
       </w:r>
       <w:r>
         <w:t>, w tym danych logowania.</w:t>
@@ -1453,39 +1077,7 @@
         <w:t xml:space="preserve">Fot. </w:t>
       </w:r>
       <w:r>
-        <w:t>Podgląd danych logowania uzyskanych przez narzędzie „</w:t>
-      </w:r>
-      <w:proofErr w:type="spellStart"/>
-      <w:r>
-        <w:t>Follow</w:t>
-      </w:r>
-      <w:proofErr w:type="spellEnd"/>
-      <w:r>
-        <w:t xml:space="preserve"> HTTP </w:t>
-      </w:r>
-      <w:proofErr w:type="spellStart"/>
-      <w:r>
-        <w:t>Stream</w:t>
-      </w:r>
-      <w:proofErr w:type="spellEnd"/>
-      <w:r>
-        <w:t xml:space="preserve">” w </w:t>
-      </w:r>
-      <w:proofErr w:type="spellStart"/>
-      <w:r>
-        <w:t>Wireshark</w:t>
-      </w:r>
-      <w:proofErr w:type="spellEnd"/>
-      <w:r>
-        <w:t xml:space="preserve"> na komputerze </w:t>
-      </w:r>
-      <w:proofErr w:type="spellStart"/>
-      <w:r>
-        <w:t>atrakującym</w:t>
-      </w:r>
-      <w:proofErr w:type="spellEnd"/>
-      <w:r>
-        <w:t>.</w:t>
+        <w:t>Podgląd danych logowania uzyskanych przez narzędzie „Follow HTTP Stream” w Wireshark na komputerze atrakującym.</w:t>
       </w:r>
     </w:p>
     <w:p>
@@ -1565,15 +1157,7 @@
         <w:t>Rys. x.</w:t>
       </w:r>
       <w:r>
-        <w:t xml:space="preserve"> Schemat topologii środowiska testowego w ataku </w:t>
-      </w:r>
-      <w:proofErr w:type="spellStart"/>
-      <w:r>
-        <w:t>sniffingu</w:t>
-      </w:r>
-      <w:proofErr w:type="spellEnd"/>
-      <w:r>
-        <w:t>.</w:t>
+        <w:t xml:space="preserve"> Schemat topologii środowiska testowego w ataku sniffingu.</w:t>
       </w:r>
     </w:p>
     <w:p>
@@ -1581,15 +1165,7 @@
         <w:jc w:val="both"/>
       </w:pPr>
       <w:r>
-        <w:t xml:space="preserve">Przygotowany został schemat przedstawiający topologię środowiska testowego. W jego skład wchodzą: maszyny testowe (fizyczne oraz VM), router Wi-Fi (pełniący rolę przełącznika sieciowego) oraz komputer atakujący z Kali Linux i </w:t>
-      </w:r>
-      <w:proofErr w:type="spellStart"/>
-      <w:r>
-        <w:t>Wiresharkiem</w:t>
-      </w:r>
-      <w:proofErr w:type="spellEnd"/>
-      <w:r>
-        <w:t>. Ruch sieciowy z maszyn ofiar nie był kierowany do atakującego, ponieważ przełącznik przekazuje pakiety wyłącznie do docelowego adresata, eliminując możliwość pasywnego podsłuchu.</w:t>
+        <w:t>Przygotowany został schemat przedstawiający topologię środowiska testowego. W jego skład wchodzą: maszyny testowe (fizyczne oraz VM), router Wi-Fi (pełniący rolę przełącznika sieciowego) oraz komputer atakujący z Kali Linux i Wiresharkiem. Ruch sieciowy z maszyn ofiar nie był kierowany do atakującego, ponieważ przełącznik przekazuje pakiety wyłącznie do docelowego adresata, eliminując możliwość pasywnego podsłuchu.</w:t>
       </w:r>
     </w:p>
     <w:p>
@@ -1597,34 +1173,10 @@
         <w:jc w:val="both"/>
       </w:pPr>
       <w:r>
-        <w:t xml:space="preserve">Brak przechwyconego ruchu HTTP nie świadczy o błędach w konfiguracji testu, lecz o skuteczności współczesnej architektury sieci w ograniczaniu dostępu do pakietów przez nieuprawnione hosty. W kontekście bezpieczeństwa oznacza to, że nawet przy wyłączonych zaporach systemowych, izolacja sieciowa skutecznie chroni przed pasywnym </w:t>
-      </w:r>
-      <w:proofErr w:type="spellStart"/>
-      <w:r>
-        <w:t>sniffingiem</w:t>
-      </w:r>
-      <w:proofErr w:type="spellEnd"/>
-      <w:r>
-        <w:t xml:space="preserve">. </w:t>
-      </w:r>
-      <w:r>
-        <w:t xml:space="preserve">W środowiskach wykorzystujących przełączniki sieciowe (np. domowe routery Wi-Fi) standardowy </w:t>
-      </w:r>
-      <w:proofErr w:type="spellStart"/>
-      <w:r>
-        <w:t>sniffing</w:t>
-      </w:r>
-      <w:proofErr w:type="spellEnd"/>
-      <w:r>
-        <w:t xml:space="preserve"> z użyciem narzędzi takich jak </w:t>
-      </w:r>
-      <w:proofErr w:type="spellStart"/>
-      <w:r>
-        <w:t>Wireshark</w:t>
-      </w:r>
-      <w:proofErr w:type="spellEnd"/>
-      <w:r>
-        <w:t xml:space="preserve"> nie pozwala na podsłuchiwanie ruchu pomiędzy innymi urządzeniami w sieci. Wynika to z faktu, że przełączniki przekazują pakiety tylko do właściwego odbiorcy, co uniemożliwia pasywne przechwytywanie pakietów przez inne hosty</w:t>
+        <w:t xml:space="preserve">Brak przechwyconego ruchu HTTP nie świadczy o błędach w konfiguracji testu, lecz o skuteczności współczesnej architektury sieci w ograniczaniu dostępu do pakietów przez nieuprawnione hosty. W kontekście bezpieczeństwa oznacza to, że nawet przy wyłączonych zaporach systemowych, izolacja sieciowa skutecznie chroni przed pasywnym sniffingiem. </w:t>
+      </w:r>
+      <w:r>
+        <w:t>W środowiskach wykorzystujących przełączniki sieciowe (np. domowe routery Wi-Fi) standardowy sniffing z użyciem narzędzi takich jak Wireshark nie pozwala na podsłuchiwanie ruchu pomiędzy innymi urządzeniami w sieci. Wynika to z faktu, że przełączniki przekazują pakiety tylko do właściwego odbiorcy, co uniemożliwia pasywne przechwytywanie pakietów przez inne hosty</w:t>
       </w:r>
       <w:r>
         <w:t xml:space="preserve"> [9].</w:t>
@@ -1635,23 +1187,7 @@
         <w:jc w:val="both"/>
       </w:pPr>
       <w:r>
-        <w:t xml:space="preserve">Z przeprowadzonych badań wynika, że w przypadku testów </w:t>
-      </w:r>
-      <w:proofErr w:type="spellStart"/>
-      <w:r>
-        <w:t>sniffingu</w:t>
-      </w:r>
-      <w:proofErr w:type="spellEnd"/>
-      <w:r>
-        <w:t xml:space="preserve"> maszyny wirtualne nie wykazują różnicy w kontekście bezpieczeństwa w porównaniu do maszyn fizycznych. Ustawienie urządzeń w tej samej sieci (typu </w:t>
-      </w:r>
-      <w:proofErr w:type="spellStart"/>
-      <w:r>
-        <w:t>bridged</w:t>
-      </w:r>
-      <w:proofErr w:type="spellEnd"/>
-      <w:r>
-        <w:t>) nie wystarczyło do przechwycenia ruchu http z maszyny ofiary.</w:t>
+        <w:t>Z przeprowadzonych badań wynika, że w przypadku testów sniffingu maszyny wirtualne nie wykazują różnicy w kontekście bezpieczeństwa w porównaniu do maszyn fizycznych. Ustawienie urządzeń w tej samej sieci (typu bridged) nie wystarczyło do przechwycenia ruchu http z maszyny ofiary.</w:t>
       </w:r>
     </w:p>
     <w:p>
@@ -1659,15 +1195,7 @@
         <w:jc w:val="both"/>
       </w:pPr>
       <w:r>
-        <w:t xml:space="preserve">Testy w wariantach z aktywnymi zabezpieczeniami nie zostały przeprowadzone – skoro przechwycenie ruchu było niemożliwe w najmniej chronionym scenariuszu, dalsze zwiększanie ochrony nie miałoby wpływu na wynik. Wnioskiem praktycznym jest to, że skuteczne przechwytywanie ruchu HTTP w takich warunkach wymaga zastosowania ataku aktywnego, np. typu ARP </w:t>
-      </w:r>
-      <w:proofErr w:type="spellStart"/>
-      <w:r>
-        <w:t>spoofing</w:t>
-      </w:r>
-      <w:proofErr w:type="spellEnd"/>
-      <w:r>
-        <w:t xml:space="preserve"> lub Man-in-the-Middle.</w:t>
+        <w:t>Testy w wariantach z aktywnymi zabezpieczeniami nie zostały przeprowadzone – skoro przechwycenie ruchu było niemożliwe w najmniej chronionym scenariuszu, dalsze zwiększanie ochrony nie miałoby wpływu na wynik. Wnioskiem praktycznym jest to, że skuteczne przechwytywanie ruchu HTTP w takich warunkach wymaga zastosowania ataku aktywnego, np. typu ARP spoofing lub Man-in-the-Middle.</w:t>
       </w:r>
     </w:p>
     <w:p>
@@ -1686,28 +1214,18 @@
       </w:pPr>
       <w:r>
         <w:lastRenderedPageBreak/>
-        <w:t xml:space="preserve">4.2 ARP </w:t>
-      </w:r>
-      <w:proofErr w:type="spellStart"/>
-      <w:r>
-        <w:t>spoofing</w:t>
-      </w:r>
-      <w:proofErr w:type="spellEnd"/>
+        <w:t>4.2 ARP spoofing</w:t>
+      </w:r>
     </w:p>
     <w:p>
       <w:pPr>
         <w:jc w:val="both"/>
       </w:pPr>
       <w:r>
-        <w:t xml:space="preserve">4.2.1 ARP </w:t>
-      </w:r>
-      <w:proofErr w:type="spellStart"/>
-      <w:r>
-        <w:t>spoofing</w:t>
-      </w:r>
-      <w:proofErr w:type="spellEnd"/>
-      <w:r>
-        <w:t xml:space="preserve"> teoretycznie</w:t>
+        <w:t xml:space="preserve">4.2.1 </w:t>
+      </w:r>
+      <w:r>
+        <w:t>Teoretyczne podstawy ataku ARP spoofing</w:t>
       </w:r>
     </w:p>
     <w:p>
@@ -1719,35 +1237,10 @@
           <w:b/>
           <w:bCs/>
         </w:rPr>
-        <w:t xml:space="preserve">ARP </w:t>
-      </w:r>
-      <w:proofErr w:type="spellStart"/>
-      <w:r>
-        <w:rPr>
-          <w:b/>
-          <w:bCs/>
-        </w:rPr>
-        <w:t>spoofing</w:t>
-      </w:r>
-      <w:proofErr w:type="spellEnd"/>
-      <w:r>
-        <w:t xml:space="preserve"> to technika ataku w sieciach lokalnych, polegająca na wysyłaniu fałszywych komunikatów ARP (</w:t>
-      </w:r>
-      <w:proofErr w:type="spellStart"/>
-      <w:r>
-        <w:t>Address</w:t>
-      </w:r>
-      <w:proofErr w:type="spellEnd"/>
-      <w:r>
-        <w:t xml:space="preserve"> Resolution </w:t>
-      </w:r>
-      <w:proofErr w:type="spellStart"/>
-      <w:r>
-        <w:t>Protocol</w:t>
-      </w:r>
-      <w:proofErr w:type="spellEnd"/>
-      <w:r>
-        <w:t>), które mają na celu przekonanie urządzenia ofiary, że atakujący jest innym zaufanym hostem — najczęściej bramą sieciową. Dzięki temu możliwe jest przechwycenie, zmodyfikowanie lub przekierowanie ruchu sieciowego</w:t>
+        <w:t>ARP spoofing</w:t>
+      </w:r>
+      <w:r>
+        <w:t xml:space="preserve"> to technika ataku w sieciach lokalnych, polegająca na wysyłaniu fałszywych komunikatów ARP (Address Resolution Protocol), które mają na celu przekonanie urządzenia ofiary, że atakujący jest innym zaufanym hostem — najczęściej bramą sieciową. Dzięki temu możliwe jest przechwycenie, zmodyfikowanie lub przekierowanie ruchu sieciowego</w:t>
       </w:r>
       <w:r>
         <w:t xml:space="preserve"> [</w:t>
@@ -1770,7 +1263,13 @@
         <w:t>Adresy IP służą do identyfikacji urządzeń w sieci, ale na poziomie fizycznym komunikacja odbywa się za pomocą adresów MAC. Aby powiązać adres IP z adresem MAC, urządzenia korzystają z ARP, które dynamicznie buduje tzw. tablicę ARP — mapującą IP do MAC</w:t>
       </w:r>
       <w:r>
-        <w:t>. Atakujący może wykorzystać ten mechanizm, wysyłając spreparowaną odpowiedź ARP, która podszywa się pod router lub inne urządzenie. Celem jest wpisanie fałszywego powiązania IP ↔ MAC w tablicy ARP ofiary [</w:t>
+        <w:t xml:space="preserve">. Atakujący może wykorzystać ten mechanizm, wysyłając spreparowaną odpowiedź ARP, która podszywa się pod router lub inne urządzenie. Celem jest wpisanie fałszywego powiązania IP </w:t>
+      </w:r>
+      <w:r>
+        <w:t>z</w:t>
+      </w:r>
+      <w:r>
+        <w:t xml:space="preserve"> MAC w tablicy ARP ofiary [</w:t>
       </w:r>
       <w:r>
         <w:t>10</w:t>
@@ -1816,15 +1315,7 @@
         <w:jc w:val="both"/>
       </w:pPr>
       <w:r>
-        <w:t xml:space="preserve">Ataki typu ARP </w:t>
-      </w:r>
-      <w:proofErr w:type="spellStart"/>
-      <w:r>
-        <w:t>spoofing</w:t>
-      </w:r>
-      <w:proofErr w:type="spellEnd"/>
-      <w:r>
-        <w:t xml:space="preserve"> są popularne nie tylko ze względu na swoją skuteczność, ale również z powodu prostoty implementacji. Wystarczy, że atakujący znajdzie się w tej samej sieci lokalnej co ofiara i będzie w stanie wysyłać pakiety ARP – nie są potrzebne żadne specjalne uprawnienia [11].</w:t>
+        <w:t>Ataki typu ARP spoofing są popularne nie tylko ze względu na swoją skuteczność, ale również z powodu prostoty implementacji. Wystarczy, że atakujący znajdzie się w tej samej sieci lokalnej co ofiara i będzie w stanie wysyłać pakiety ARP – nie są potrzebne żadne specjalne uprawnienia [11].</w:t>
       </w:r>
     </w:p>
     <w:p>
@@ -1832,15 +1323,7 @@
         <w:jc w:val="both"/>
       </w:pPr>
       <w:r>
-        <w:t xml:space="preserve">Z perspektywy bezpieczeństwa, ARP </w:t>
-      </w:r>
-      <w:proofErr w:type="spellStart"/>
-      <w:r>
-        <w:t>spoofing</w:t>
-      </w:r>
-      <w:proofErr w:type="spellEnd"/>
-      <w:r>
-        <w:t xml:space="preserve"> stanowi zagrożenie, ponieważ może prowadzić do:</w:t>
+        <w:t>Z perspektywy bezpieczeństwa, ARP spoofing stanowi zagrożenie, ponieważ może prowadzić do:</w:t>
       </w:r>
     </w:p>
     <w:p>
@@ -1876,15 +1359,7 @@
         <w:jc w:val="both"/>
       </w:pPr>
       <w:r>
-        <w:t xml:space="preserve">ataków typu </w:t>
-      </w:r>
-      <w:proofErr w:type="spellStart"/>
-      <w:r>
-        <w:t>DoS</w:t>
-      </w:r>
-      <w:proofErr w:type="spellEnd"/>
-      <w:r>
-        <w:t xml:space="preserve"> (gdy dane nie są przekazywane dalej po przejęciu).</w:t>
+        <w:t>ataków typu DoS (gdy dane nie są przekazywane dalej po przejęciu).</w:t>
       </w:r>
     </w:p>
     <w:p>
@@ -1892,15 +1367,7 @@
         <w:jc w:val="both"/>
       </w:pPr>
       <w:r>
-        <w:t xml:space="preserve">Atak ARP </w:t>
-      </w:r>
-      <w:proofErr w:type="spellStart"/>
-      <w:r>
-        <w:t>spoofing</w:t>
-      </w:r>
-      <w:proofErr w:type="spellEnd"/>
-      <w:r>
-        <w:t xml:space="preserve"> pozwala nie tylko na pasywne podsłuchiwanie ruchu, ale także na jego modyfikowanie. Atakujący może przechwycić dane logowania, sesje HTTP, a nawet wstrzykiwać złośliwy kod [10].</w:t>
+        <w:t>Atak ARP spoofing pozwala nie tylko na pasywne podsłuchiwanie ruchu, ale także na jego modyfikowanie. Atakujący może przechwycić dane logowania, sesje HTTP, a nawet wstrzykiwać złośliwy kod [10].</w:t>
       </w:r>
     </w:p>
     <w:p>
@@ -1913,25 +1380,18 @@
         <w:jc w:val="both"/>
       </w:pPr>
       <w:r>
-        <w:t xml:space="preserve">4.2.2 Atak ARP </w:t>
-      </w:r>
-      <w:proofErr w:type="spellStart"/>
-      <w:r>
-        <w:t>spoofing</w:t>
-      </w:r>
-      <w:proofErr w:type="spellEnd"/>
-    </w:p>
-    <w:p>
-      <w:r>
-        <w:t xml:space="preserve">Przeprowadzone próby ataku ARP </w:t>
-      </w:r>
-      <w:proofErr w:type="spellStart"/>
-      <w:r>
-        <w:t>spoofing</w:t>
-      </w:r>
-      <w:proofErr w:type="spellEnd"/>
-      <w:r>
-        <w:t xml:space="preserve"> miały na celu przechwycenie danych logowania na testowanych systemach operacyjnych, z wykorzystaniem techniki </w:t>
+        <w:t xml:space="preserve">4.2.2 </w:t>
+      </w:r>
+      <w:r>
+        <w:t>Przebieg i wyniki ataku ARP spoofing w środowisku testowym</w:t>
+      </w:r>
+    </w:p>
+    <w:p>
+      <w:pPr>
+        <w:jc w:val="both"/>
+      </w:pPr>
+      <w:r>
+        <w:t xml:space="preserve">Przeprowadzone próby ataku ARP spoofing miały na celu przechwycenie danych logowania na testowanych systemach operacyjnych, z wykorzystaniem techniki </w:t>
       </w:r>
       <w:r>
         <w:rPr>
@@ -1943,7 +1403,6 @@
       <w:r>
         <w:t xml:space="preserve">. Atak realizowany był za pomocą narzędzia </w:t>
       </w:r>
-      <w:proofErr w:type="spellStart"/>
       <w:r>
         <w:rPr>
           <w:b/>
@@ -1951,11 +1410,9 @@
         </w:rPr>
         <w:t>Ettercap</w:t>
       </w:r>
-      <w:proofErr w:type="spellEnd"/>
       <w:r>
         <w:t xml:space="preserve">, a do analizy przechwyconego ruchu użyto dodatkowo </w:t>
       </w:r>
-      <w:proofErr w:type="spellStart"/>
       <w:r>
         <w:rPr>
           <w:b/>
@@ -1963,25 +1420,215 @@
         </w:rPr>
         <w:t>Wiresharka</w:t>
       </w:r>
-      <w:proofErr w:type="spellEnd"/>
       <w:r>
         <w:t>.</w:t>
       </w:r>
     </w:p>
     <w:p>
-      <w:r>
-        <w:t xml:space="preserve">Mechanizm ataku opierał się na fałszowaniu odpowiedzi ARP w lokalnej sieci, dzięki czemu maszyna atakująca (Kali Linux) była rozpoznawana przez system ofiary jako domyślna brama sieciowa. W wyniku tego cały ruch sieciowy ofiary był przekierowywany przez komputer </w:t>
-      </w:r>
-      <w:r>
+      <w:pPr>
+        <w:jc w:val="both"/>
+      </w:pPr>
+      <w:r>
+        <w:object w:dxaOrig="12710" w:dyaOrig="8467" w14:anchorId="41E7D839">
+          <v:shapetype id="_x0000_t75" coordsize="21600,21600" o:spt="75" o:preferrelative="t" path="m@4@5l@4@11@9@11@9@5xe" filled="f" stroked="f">
+            <v:stroke joinstyle="miter"/>
+            <v:formulas>
+              <v:f eqn="if lineDrawn pixelLineWidth 0"/>
+              <v:f eqn="sum @0 1 0"/>
+              <v:f eqn="sum 0 0 @1"/>
+              <v:f eqn="prod @2 1 2"/>
+              <v:f eqn="prod @3 21600 pixelWidth"/>
+              <v:f eqn="prod @3 21600 pixelHeight"/>
+              <v:f eqn="sum @0 0 1"/>
+              <v:f eqn="prod @6 1 2"/>
+              <v:f eqn="prod @7 21600 pixelWidth"/>
+              <v:f eqn="sum @8 21600 0"/>
+              <v:f eqn="prod @7 21600 pixelHeight"/>
+              <v:f eqn="sum @10 21600 0"/>
+            </v:formulas>
+            <v:path o:extrusionok="f" gradientshapeok="t" o:connecttype="rect"/>
+            <o:lock v:ext="edit" aspectratio="t"/>
+          </v:shapetype>
+          <v:shape id="_x0000_i1027" type="#_x0000_t75" style="width:470.25pt;height:313.5pt" o:ole="">
+            <v:imagedata r:id="rId17" o:title=""/>
+          </v:shape>
+          <o:OLEObject Type="Embed" ProgID="Unknown" ShapeID="_x0000_i1027" DrawAspect="Content" ObjectID="_1813663259" r:id="rId18"/>
+        </w:object>
+      </w:r>
+      <w:r>
+        <w:rPr>
+          <w:b/>
+          <w:bCs/>
+        </w:rPr>
+        <w:t>Rys. x.</w:t>
+      </w:r>
+      <w:r>
+        <w:t xml:space="preserve"> Widok aplikacji Ettercap podczas ataku ARP spoofing. W polach </w:t>
+      </w:r>
+      <w:r>
+        <w:rPr>
+          <w:i/>
+          <w:iCs/>
+        </w:rPr>
+        <w:t>Target 1</w:t>
+      </w:r>
+      <w:r>
+        <w:t xml:space="preserve"> oraz </w:t>
+      </w:r>
+      <w:r>
+        <w:rPr>
+          <w:i/>
+          <w:iCs/>
+        </w:rPr>
+        <w:t>Target 2</w:t>
+      </w:r>
+      <w:r>
+        <w:t xml:space="preserve"> zdefiniowano adres IP ofiary oraz bramy, co umożliwia przeprowadzenie ataku typu Man-in-the-Middle. W dolnej części okna widoczne są przechwycone dane logowania przesyłane w postaci niezaszyfrowanej (HTTP POST).</w:t>
+      </w:r>
+    </w:p>
+    <w:p/>
+    <w:p>
+      <w:pPr>
+        <w:rPr>
+          <w:b/>
+          <w:bCs/>
+        </w:rPr>
+      </w:pPr>
+    </w:p>
+    <w:p>
+      <w:pPr>
+        <w:jc w:val="both"/>
+      </w:pPr>
+      <w:r>
+        <w:object w:dxaOrig="22595" w:dyaOrig="2822" w14:anchorId="22D011D0">
+          <v:shape id="_x0000_i1045" type="#_x0000_t75" style="width:470.25pt;height:58.5pt" o:ole="">
+            <v:imagedata r:id="rId19" o:title=""/>
+          </v:shape>
+          <o:OLEObject Type="Embed" ProgID="Unknown" ShapeID="_x0000_i1045" DrawAspect="Content" ObjectID="_1813663260" r:id="rId20"/>
+        </w:object>
+      </w:r>
+      <w:r>
+        <w:rPr>
+          <w:b/>
+          <w:bCs/>
+        </w:rPr>
+        <w:t>Rys. x.</w:t>
+      </w:r>
+      <w:r>
+        <w:t xml:space="preserve"> Widok przechwyconego ruchu HTTP w narzędziu Wireshark. </w:t>
+      </w:r>
+      <w:r>
+        <w:t>Widoczne jest</w:t>
+      </w:r>
+      <w:r>
+        <w:t xml:space="preserve"> żądanie POST do strony logowania /userinfo.php, zawierające dane uwierzytelniające przesyłane w formacie application/x-www-form-urlencoded. Przechwycenie pakietu potwierdza skuteczność ataku MITM.</w:t>
+      </w:r>
+    </w:p>
+    <w:p>
+      <w:pPr>
+        <w:jc w:val="both"/>
+      </w:pPr>
+    </w:p>
+    <w:p>
+      <w:pPr>
+        <w:jc w:val="both"/>
+      </w:pPr>
+      <w:r>
+        <w:t>Mechanizm ataku opierał się na fałszowaniu odpowiedzi ARP w lokalnej sieci, dzięki czemu maszyna atakująca (Kali Linux) była rozpoznawana przez system ofiary jako domyślna brama sieciowa. W wyniku tego cały ruch sieciowy ofiary był przekierowywany przez komputer atakującego. Pozwoliło to na przechwytywanie żądań HTTP, a w niektórych przypadkach – danych logowania przesyłanych w postaci nieszyfrowanej.</w:t>
+      </w:r>
+    </w:p>
+    <w:p>
+      <w:r>
+        <w:rPr>
+          <w:noProof/>
+        </w:rPr>
         <w:lastRenderedPageBreak/>
-        <w:t>atakującego. Pozwoliło to na przechwytywanie żądań HTTP, a w niektórych przypadkach – danych logowania przesyłanych w postaci nieszyfrowanej.</w:t>
-      </w:r>
-    </w:p>
-    <w:p>
+        <w:drawing>
+          <wp:inline distT="0" distB="0" distL="0" distR="0" wp14:anchorId="57218679" wp14:editId="340C1C20">
+            <wp:extent cx="5972175" cy="2133600"/>
+            <wp:effectExtent l="0" t="0" r="9525" b="0"/>
+            <wp:docPr id="263470628" name="Picture 2"/>
+            <wp:cNvGraphicFramePr>
+              <a:graphicFrameLocks xmlns:a="http://schemas.openxmlformats.org/drawingml/2006/main" noChangeAspect="1"/>
+            </wp:cNvGraphicFramePr>
+            <a:graphic xmlns:a="http://schemas.openxmlformats.org/drawingml/2006/main">
+              <a:graphicData uri="http://schemas.openxmlformats.org/drawingml/2006/picture">
+                <pic:pic xmlns:pic="http://schemas.openxmlformats.org/drawingml/2006/picture">
+                  <pic:nvPicPr>
+                    <pic:cNvPr id="0" name="Picture 23"/>
+                    <pic:cNvPicPr>
+                      <a:picLocks noChangeAspect="1" noChangeArrowheads="1"/>
+                    </pic:cNvPicPr>
+                  </pic:nvPicPr>
+                  <pic:blipFill>
+                    <a:blip r:embed="rId21">
+                      <a:extLst>
+                        <a:ext uri="{28A0092B-C50C-407E-A947-70E740481C1C}">
+                          <a14:useLocalDpi xmlns:a14="http://schemas.microsoft.com/office/drawing/2010/main" val="0"/>
+                        </a:ext>
+                      </a:extLst>
+                    </a:blip>
+                    <a:srcRect/>
+                    <a:stretch>
+                      <a:fillRect/>
+                    </a:stretch>
+                  </pic:blipFill>
+                  <pic:spPr bwMode="auto">
+                    <a:xfrm>
+                      <a:off x="0" y="0"/>
+                      <a:ext cx="5972175" cy="2133600"/>
+                    </a:xfrm>
+                    <a:prstGeom prst="rect">
+                      <a:avLst/>
+                    </a:prstGeom>
+                    <a:noFill/>
+                    <a:ln>
+                      <a:noFill/>
+                    </a:ln>
+                  </pic:spPr>
+                </pic:pic>
+              </a:graphicData>
+            </a:graphic>
+          </wp:inline>
+        </w:drawing>
+      </w:r>
+    </w:p>
+    <w:p>
+      <w:pPr>
+        <w:rPr>
+          <w:lang w:val="en-US"/>
+        </w:rPr>
+      </w:pPr>
+      <w:r>
+        <w:rPr>
+          <w:b/>
+          <w:bCs/>
+          <w:lang w:val="en-US"/>
+        </w:rPr>
+        <w:t>Rys. x.</w:t>
+      </w:r>
+      <w:r>
+        <w:rPr>
+          <w:lang w:val="en-US"/>
+        </w:rPr>
+        <w:t xml:space="preserve"> Schemat ataku ARP spoofing (MITM).</w:t>
+      </w:r>
+    </w:p>
+    <w:p>
+      <w:pPr>
+        <w:rPr>
+          <w:lang w:val="en-US"/>
+        </w:rPr>
+      </w:pPr>
+    </w:p>
+    <w:p>
+      <w:pPr>
+        <w:jc w:val="both"/>
+      </w:pPr>
       <w:r>
         <w:t xml:space="preserve">W trakcie każdego testu użytkownik na maszynie ofiary otwierał stronę </w:t>
       </w:r>
-      <w:hyperlink r:id="rId17" w:tgtFrame="_new" w:history="1">
+      <w:hyperlink r:id="rId22" w:tgtFrame="_new" w:history="1">
         <w:r>
           <w:rPr>
             <w:rStyle w:val="Hyperlink"/>
@@ -1990,15 +1637,7 @@
         </w:r>
       </w:hyperlink>
       <w:r>
-        <w:t xml:space="preserve"> i ręcznie wpisywał dane logowania (np. </w:t>
-      </w:r>
-      <w:proofErr w:type="spellStart"/>
-      <w:r>
-        <w:t>admin:test</w:t>
-      </w:r>
-      <w:proofErr w:type="spellEnd"/>
-      <w:r>
-        <w:t xml:space="preserve">). Przeprowadzano </w:t>
+        <w:t xml:space="preserve"> i ręcznie wpisywał dane logowania (np. admin:test). Przeprowadzano </w:t>
       </w:r>
       <w:r>
         <w:rPr>
@@ -2012,202 +1651,87 @@
       </w:r>
     </w:p>
     <w:p>
-      <w:r>
-        <w:t xml:space="preserve">W przypadku </w:t>
-      </w:r>
-      <w:proofErr w:type="spellStart"/>
-      <w:r>
-        <w:t>Ettercapa</w:t>
-      </w:r>
-      <w:proofErr w:type="spellEnd"/>
-      <w:r>
-        <w:t xml:space="preserve">, dane logowania (login i hasło) były często wyświetlane bezpośrednio w dolnym panelu aplikacji, w zakładce </w:t>
+      <w:pPr>
+        <w:jc w:val="both"/>
+      </w:pPr>
+      <w:r>
+        <w:t xml:space="preserve">W przypadku Ettercapa, dane logowania (login i hasło) były często wyświetlane bezpośrednio w dolnym panelu aplikacji, w zakładce </w:t>
       </w:r>
       <w:r>
         <w:rPr>
           <w:i/>
           <w:iCs/>
         </w:rPr>
-        <w:t>"</w:t>
-      </w:r>
-      <w:proofErr w:type="spellStart"/>
+        <w:t>"Messages"</w:t>
+      </w:r>
+      <w:r>
+        <w:t xml:space="preserve"> lub </w:t>
+      </w:r>
       <w:r>
         <w:rPr>
           <w:i/>
           <w:iCs/>
         </w:rPr>
-        <w:t>Messages</w:t>
-      </w:r>
-      <w:proofErr w:type="spellEnd"/>
+        <w:t>"Connections"</w:t>
+      </w:r>
+      <w:r>
+        <w:t xml:space="preserve"> – jako fragment przesyłanego żądania HTTP POST. Narzędzie to potrafi również filtrować pakiety według treści i rozpoznawać typowe formularze logowania, dzięki czemu nawet bez szczegółowej analizy można było szybko ocenić, czy atak zakończył się sukcesem.</w:t>
+      </w:r>
+    </w:p>
+    <w:p>
+      <w:pPr>
+        <w:jc w:val="both"/>
+      </w:pPr>
+      <w:r>
+        <w:t xml:space="preserve">W Wiresharku natomiast dane logowania były identyfikowane jako treść żądania HTTP – widoczne w zakładce </w:t>
+      </w:r>
       <w:r>
         <w:rPr>
           <w:i/>
           <w:iCs/>
         </w:rPr>
-        <w:t>"</w:t>
-      </w:r>
-      <w:r>
-        <w:t xml:space="preserve"> lub </w:t>
-      </w:r>
-      <w:r>
+        <w:t>"Follow HTTP Stream"</w:t>
+      </w:r>
+      <w:r>
+        <w:t>, najczęściej w formacie:</w:t>
+      </w:r>
+    </w:p>
+    <w:p>
+      <w:pPr>
+        <w:jc w:val="both"/>
         <w:rPr>
           <w:i/>
           <w:iCs/>
         </w:rPr>
-        <w:t>"</w:t>
-      </w:r>
-      <w:proofErr w:type="spellStart"/>
+      </w:pPr>
       <w:r>
         <w:rPr>
           <w:i/>
           <w:iCs/>
         </w:rPr>
-        <w:t>Connections</w:t>
-      </w:r>
-      <w:proofErr w:type="spellEnd"/>
-      <w:r>
-        <w:rPr>
-          <w:i/>
-          <w:iCs/>
-        </w:rPr>
-        <w:t>"</w:t>
-      </w:r>
-      <w:r>
-        <w:t xml:space="preserve"> – jako fragment przesyłanego żądania HTTP POST. Narzędzie to potrafi również filtrować pakiety według treści i rozpoznawać typowe formularze logowania, dzięki czemu nawet bez szczegółowej analizy można było szybko ocenić, czy atak zakończył się sukcesem.</w:t>
-      </w:r>
-    </w:p>
-    <w:p>
-      <w:r>
-        <w:t xml:space="preserve">W </w:t>
-      </w:r>
-      <w:proofErr w:type="spellStart"/>
-      <w:r>
-        <w:t>Wiresharku</w:t>
-      </w:r>
-      <w:proofErr w:type="spellEnd"/>
-      <w:r>
-        <w:t xml:space="preserve"> natomiast dane logowania były identyfikowane jako treść żądania HTTP – widoczne w zakładce </w:t>
-      </w:r>
-      <w:r>
-        <w:rPr>
-          <w:i/>
-          <w:iCs/>
-        </w:rPr>
-        <w:t>"</w:t>
-      </w:r>
-      <w:proofErr w:type="spellStart"/>
-      <w:r>
-        <w:rPr>
-          <w:i/>
-          <w:iCs/>
-        </w:rPr>
-        <w:t>Follow</w:t>
-      </w:r>
-      <w:proofErr w:type="spellEnd"/>
-      <w:r>
-        <w:rPr>
-          <w:i/>
-          <w:iCs/>
-        </w:rPr>
-        <w:t xml:space="preserve"> HTTP </w:t>
-      </w:r>
-      <w:proofErr w:type="spellStart"/>
-      <w:r>
-        <w:rPr>
-          <w:i/>
-          <w:iCs/>
-        </w:rPr>
-        <w:t>Stream</w:t>
-      </w:r>
-      <w:proofErr w:type="spellEnd"/>
-      <w:r>
-        <w:rPr>
-          <w:i/>
-          <w:iCs/>
-        </w:rPr>
-        <w:t>"</w:t>
-      </w:r>
-      <w:r>
-        <w:t>, najczęściej w formacie:</w:t>
-      </w:r>
-    </w:p>
-    <w:p>
-      <w:proofErr w:type="spellStart"/>
-      <w:r>
-        <w:t>username</w:t>
-      </w:r>
-      <w:proofErr w:type="spellEnd"/>
-      <w:r>
-        <w:t>=</w:t>
-      </w:r>
-      <w:proofErr w:type="spellStart"/>
-      <w:r>
-        <w:t>admin&amp;password</w:t>
-      </w:r>
-      <w:proofErr w:type="spellEnd"/>
-      <w:r>
-        <w:t>=test</w:t>
-      </w:r>
-    </w:p>
-    <w:p>
-      <w:r>
-        <w:t xml:space="preserve">lub jako fragment </w:t>
-      </w:r>
-      <w:proofErr w:type="spellStart"/>
-      <w:r>
-        <w:t>application</w:t>
-      </w:r>
-      <w:proofErr w:type="spellEnd"/>
-      <w:r>
-        <w:t>/x-www-form-</w:t>
-      </w:r>
-      <w:proofErr w:type="spellStart"/>
-      <w:r>
-        <w:t>urlencoded</w:t>
-      </w:r>
-      <w:proofErr w:type="spellEnd"/>
-      <w:r>
-        <w:t xml:space="preserve"> w pakiecie typu POST. Widoczność tych danych była uzależniona od warunków testu – systemu, środowiska uruchomieniowego (VM/</w:t>
-      </w:r>
-      <w:proofErr w:type="spellStart"/>
-      <w:r>
-        <w:t>bare</w:t>
-      </w:r>
-      <w:proofErr w:type="spellEnd"/>
-      <w:r>
-        <w:t>-metal) oraz aktywnych zabezpieczeń.</w:t>
-      </w:r>
-    </w:p>
-    <w:p>
-      <w:r>
-        <w:t xml:space="preserve">Scenariusze testowe obejmowały osiem konfiguracji: Windows 10 oraz </w:t>
-      </w:r>
-      <w:proofErr w:type="spellStart"/>
-      <w:r>
-        <w:t>Ubuntu</w:t>
-      </w:r>
-      <w:proofErr w:type="spellEnd"/>
-      <w:r>
-        <w:t xml:space="preserve"> 22.04, każdorazowo uruchomione jako maszyna wirtualna oraz jako system fizyczny (</w:t>
-      </w:r>
-      <w:proofErr w:type="spellStart"/>
-      <w:r>
-        <w:t>bare</w:t>
-      </w:r>
-      <w:proofErr w:type="spellEnd"/>
-      <w:r>
-        <w:t xml:space="preserve">-metal), z włączonymi i wyłączonymi domyślnymi zaporami sieciowymi (firewall i </w:t>
-      </w:r>
-      <w:proofErr w:type="spellStart"/>
-      <w:r>
-        <w:t>ufw</w:t>
-      </w:r>
-      <w:proofErr w:type="spellEnd"/>
-      <w:r>
-        <w:t>).</w:t>
-      </w:r>
-    </w:p>
-    <w:p>
+        <w:t>username=admin&amp;password=test</w:t>
+      </w:r>
+    </w:p>
+    <w:p>
+      <w:pPr>
+        <w:jc w:val="both"/>
+      </w:pPr>
+      <w:r>
+        <w:t>lub jako fragment application/x-www-form-urlencoded w pakiecie typu POST. Widoczność tych danych była uzależniona od warunków testu – systemu, środowiska uruchomieniowego (VM/bare-metal) oraz aktywnych zabezpieczeń.</w:t>
+      </w:r>
+    </w:p>
+    <w:p>
+      <w:pPr>
+        <w:jc w:val="both"/>
+      </w:pPr>
+      <w:r>
+        <w:t>Scenariusze testowe obejmowały osiem konfiguracji: Windows 10 oraz Ubuntu 22.04, każdorazowo uruchomione jako maszyna wirtualna oraz jako system fizyczny (bare-metal), z włączonymi i wyłączonymi domyślnymi zaporami sieciowymi (firewall i ufw).</w:t>
+      </w:r>
+    </w:p>
+    <w:p>
+      <w:pPr>
+        <w:jc w:val="both"/>
+      </w:pPr>
       <w:r>
         <w:t xml:space="preserve">W ramach testów za </w:t>
       </w:r>
@@ -2232,6 +1756,7 @@
         <w:t>, gdyż nie stanowi realnego zagrożenia dla poufności danych.</w:t>
       </w:r>
     </w:p>
+    <w:p/>
     <w:tbl>
       <w:tblPr>
         <w:tblStyle w:val="TableGrid"/>
@@ -2253,6 +1778,7 @@
           </w:tcPr>
           <w:p>
             <w:r>
+              <w:lastRenderedPageBreak/>
               <w:t>System</w:t>
             </w:r>
           </w:p>
@@ -2565,13 +2091,8 @@
             <w:tcW w:w="1505" w:type="dxa"/>
           </w:tcPr>
           <w:p>
-            <w:proofErr w:type="spellStart"/>
             <w:r>
-              <w:t>Ubuntu</w:t>
-            </w:r>
-            <w:proofErr w:type="spellEnd"/>
-            <w:r>
-              <w:t xml:space="preserve"> 22.04</w:t>
+              <w:t>Ubuntu 22.04</w:t>
             </w:r>
           </w:p>
         </w:tc>
@@ -2632,13 +2153,8 @@
             <w:tcW w:w="1505" w:type="dxa"/>
           </w:tcPr>
           <w:p>
-            <w:proofErr w:type="spellStart"/>
             <w:r>
-              <w:t>Ubuntu</w:t>
-            </w:r>
-            <w:proofErr w:type="spellEnd"/>
-            <w:r>
-              <w:t xml:space="preserve"> 22.04</w:t>
+              <w:t>Ubuntu 22.04</w:t>
             </w:r>
           </w:p>
         </w:tc>
@@ -2699,13 +2215,8 @@
             <w:tcW w:w="1505" w:type="dxa"/>
           </w:tcPr>
           <w:p>
-            <w:proofErr w:type="spellStart"/>
             <w:r>
-              <w:t>Ubuntu</w:t>
-            </w:r>
-            <w:proofErr w:type="spellEnd"/>
-            <w:r>
-              <w:t xml:space="preserve"> 22.04</w:t>
+              <w:t>Ubuntu 22.04</w:t>
             </w:r>
           </w:p>
         </w:tc>
@@ -2766,14 +2277,8 @@
             <w:tcW w:w="1505" w:type="dxa"/>
           </w:tcPr>
           <w:p>
-            <w:proofErr w:type="spellStart"/>
             <w:r>
-              <w:lastRenderedPageBreak/>
-              <w:t>Ubuntu</w:t>
-            </w:r>
-            <w:proofErr w:type="spellEnd"/>
-            <w:r>
-              <w:t xml:space="preserve"> 22.04</w:t>
+              <w:t>Ubuntu 22.04</w:t>
             </w:r>
           </w:p>
         </w:tc>
@@ -2829,43 +2334,68 @@
         </w:tc>
       </w:tr>
     </w:tbl>
-    <w:p/>
     <w:p>
       <w:pPr>
         <w:jc w:val="both"/>
       </w:pPr>
       <w:r>
+        <w:rPr>
+          <w:b/>
+          <w:bCs/>
+        </w:rPr>
+        <w:t>Tab. x.</w:t>
+      </w:r>
+      <w:r>
+        <w:t xml:space="preserve"> Wyniki testów ARP spoofing dla różnych konfiguracji systemów i środowisk.</w:t>
+      </w:r>
+    </w:p>
+    <w:p>
+      <w:pPr>
+        <w:jc w:val="both"/>
+      </w:pPr>
+      <w:r>
         <w:t xml:space="preserve">Łącznie przeprowadzonych zostało </w:t>
       </w:r>
       <w:r>
-        <w:t xml:space="preserve">120 prób ataku ARP </w:t>
-      </w:r>
-      <w:proofErr w:type="spellStart"/>
-      <w:r>
-        <w:t>spoofing</w:t>
-      </w:r>
-      <w:proofErr w:type="spellEnd"/>
+        <w:t>120 prób ataku ARP spoofing</w:t>
+      </w:r>
       <w:r>
         <w:t>, z czego 73, zakończyło się powodzeniem, co daje ok. 61%</w:t>
       </w:r>
       <w:r>
-        <w:t xml:space="preserve"> skutecznych ataków. Dane pokazują, że zabezpieczenia typu firewall oraz </w:t>
-      </w:r>
-      <w:proofErr w:type="spellStart"/>
-      <w:r>
-        <w:t>ufw</w:t>
-      </w:r>
-      <w:proofErr w:type="spellEnd"/>
-      <w:r>
-        <w:t xml:space="preserve"> nie mają wpływu na ochronę przed atakami typu ARP </w:t>
-      </w:r>
-      <w:proofErr w:type="spellStart"/>
-      <w:r>
-        <w:t>spoofing</w:t>
-      </w:r>
-      <w:proofErr w:type="spellEnd"/>
-      <w:r>
-        <w:t xml:space="preserve">, więc podział na testy przy włączonych i wyłączonych mechanizmach ochrony nie podlega analizie. </w:t>
+        <w:t xml:space="preserve"> skutecznych ataków. Dane pokazują, że zabezpieczenia typu firewall oraz ufw nie mają wpływu na ochronę przed atakami typu ARP spoofing,</w:t>
+      </w:r>
+      <w:r>
+        <w:t xml:space="preserve"> ponieważ w niektórych przypadkach udział skutecznych ataków przy włączonych zabezpieczeniach był większy niż wyłączonych </w:t>
+      </w:r>
+      <w:r>
+        <w:t>ufw oraz firewall</w:t>
+      </w:r>
+      <w:r>
+        <w:t xml:space="preserve">. </w:t>
+      </w:r>
+      <w:r>
+        <w:t>Z uwagi na brak spójnych korelacji, szczegółowy podział skuteczności względem statusu zapory sieciowej nie został objęty osobną analizą porównawczą</w:t>
+      </w:r>
+      <w:r>
+        <w:t>.</w:t>
+      </w:r>
+    </w:p>
+    <w:p>
+      <w:pPr>
+        <w:jc w:val="both"/>
+        <w:rPr>
+          <w:lang w:val="en-US"/>
+        </w:rPr>
+      </w:pPr>
+      <w:r>
+        <w:t>Wykres</w:t>
+      </w:r>
+      <w:r>
+        <w:t xml:space="preserve"> x.</w:t>
+      </w:r>
+      <w:r>
+        <w:t xml:space="preserve"> przedstawia procentową skuteczność przechwycenia danych logowania (pełny sukces ataku) w scenariuszach obejmujących systemy Windows 10 i Ubuntu 22.04, uruchamiane jako maszyny fizyczne oraz wirtualne.</w:t>
       </w:r>
     </w:p>
     <w:p>
@@ -2876,10 +2406,11 @@
         <w:rPr>
           <w:noProof/>
         </w:rPr>
+        <w:lastRenderedPageBreak/>
         <w:drawing>
-          <wp:inline distT="0" distB="0" distL="0" distR="0" wp14:anchorId="24220239" wp14:editId="745A6FB6">
-            <wp:extent cx="5229225" cy="3900489"/>
-            <wp:effectExtent l="0" t="0" r="9525" b="5080"/>
+          <wp:inline distT="0" distB="0" distL="0" distR="0" wp14:anchorId="24220239" wp14:editId="1A9CF35B">
+            <wp:extent cx="5076825" cy="3781425"/>
+            <wp:effectExtent l="0" t="0" r="9525" b="9525"/>
             <wp:docPr id="968039808" name="Chart 1">
               <a:extLst xmlns:a="http://schemas.openxmlformats.org/drawingml/2006/main">
                 <a:ext uri="{FF2B5EF4-FFF2-40B4-BE49-F238E27FC236}">
@@ -2890,11 +2421,37 @@
             <wp:cNvGraphicFramePr/>
             <a:graphic xmlns:a="http://schemas.openxmlformats.org/drawingml/2006/main">
               <a:graphicData uri="http://schemas.openxmlformats.org/drawingml/2006/chart">
-                <c:chart xmlns:c="http://schemas.openxmlformats.org/drawingml/2006/chart" xmlns:r="http://schemas.openxmlformats.org/officeDocument/2006/relationships" r:id="rId18"/>
+                <c:chart xmlns:c="http://schemas.openxmlformats.org/drawingml/2006/chart" xmlns:r="http://schemas.openxmlformats.org/officeDocument/2006/relationships" r:id="rId23"/>
               </a:graphicData>
             </a:graphic>
           </wp:inline>
         </w:drawing>
+      </w:r>
+    </w:p>
+    <w:p>
+      <w:pPr>
+        <w:jc w:val="both"/>
+      </w:pPr>
+      <w:r>
+        <w:rPr>
+          <w:b/>
+          <w:bCs/>
+        </w:rPr>
+        <w:t>Rys. x.</w:t>
+      </w:r>
+      <w:r>
+        <w:t xml:space="preserve"> Skuteczność ataków ARP spoofing (MITM) w zależności od systemu operacyjnego i środowiska uruchomieniowego.</w:t>
+      </w:r>
+    </w:p>
+    <w:p>
+      <w:pPr>
+        <w:jc w:val="both"/>
+      </w:pPr>
+      <w:r>
+        <w:t>Poniższe z</w:t>
+      </w:r>
+      <w:r>
+        <w:t>estawienie pokazuje uśrednioną skuteczność przechwycenia danych logowania dla wszystkich testów przeprowadzonych na systemach uruchomionych bezpośrednio na sprzęcie oraz w środowisku wirtualnym.</w:t>
       </w:r>
     </w:p>
     <w:p>
@@ -2919,266 +2476,323 @@
             <wp:cNvGraphicFramePr/>
             <a:graphic xmlns:a="http://schemas.openxmlformats.org/drawingml/2006/main">
               <a:graphicData uri="http://schemas.openxmlformats.org/drawingml/2006/chart">
-                <c:chart xmlns:c="http://schemas.openxmlformats.org/drawingml/2006/chart" xmlns:r="http://schemas.openxmlformats.org/officeDocument/2006/relationships" r:id="rId19"/>
+                <c:chart xmlns:c="http://schemas.openxmlformats.org/drawingml/2006/chart" xmlns:r="http://schemas.openxmlformats.org/officeDocument/2006/relationships" r:id="rId24"/>
               </a:graphicData>
             </a:graphic>
           </wp:inline>
         </w:drawing>
       </w:r>
-      <w:r>
-        <w:br w:type="page"/>
-      </w:r>
     </w:p>
     <w:p>
       <w:pPr>
         <w:jc w:val="both"/>
       </w:pPr>
-    </w:p>
-    <w:p>
-      <w:pPr>
-        <w:jc w:val="both"/>
-      </w:pPr>
-    </w:p>
-    <w:p>
-      <w:r>
-        <w:t>Bibliografia</w:t>
-      </w:r>
-    </w:p>
-    <w:p>
-      <w:r>
-        <w:t xml:space="preserve">[1] </w:t>
-      </w:r>
-      <w:proofErr w:type="spellStart"/>
-      <w:r>
-        <w:t>Virtualization</w:t>
-      </w:r>
-      <w:proofErr w:type="spellEnd"/>
-      <w:r>
-        <w:t xml:space="preserve"> </w:t>
-      </w:r>
-      <w:proofErr w:type="spellStart"/>
-      <w:r>
-        <w:t>Throughout</w:t>
-      </w:r>
-      <w:proofErr w:type="spellEnd"/>
-      <w:r>
-        <w:t xml:space="preserve"> the Software </w:t>
-      </w:r>
-      <w:proofErr w:type="spellStart"/>
-      <w:r>
-        <w:t>Lifecycle</w:t>
-      </w:r>
-      <w:proofErr w:type="spellEnd"/>
-      <w:r>
-        <w:t xml:space="preserve">, Sarah N. </w:t>
-      </w:r>
-      <w:proofErr w:type="spellStart"/>
-      <w:r>
-        <w:t>Crutchfield</w:t>
-      </w:r>
-      <w:proofErr w:type="spellEnd"/>
-    </w:p>
-    <w:p>
-      <w:r>
-        <w:t xml:space="preserve">[2] </w:t>
-      </w:r>
-      <w:proofErr w:type="spellStart"/>
-      <w:r>
-        <w:t>Virtualization</w:t>
-      </w:r>
-      <w:proofErr w:type="spellEnd"/>
-      <w:r>
-        <w:t xml:space="preserve"> and Security </w:t>
-      </w:r>
-      <w:proofErr w:type="spellStart"/>
-      <w:r>
-        <w:t>Aspects</w:t>
-      </w:r>
-      <w:proofErr w:type="spellEnd"/>
-      <w:r>
-        <w:t xml:space="preserve">: </w:t>
-      </w:r>
-      <w:proofErr w:type="spellStart"/>
-      <w:r>
-        <w:t>An</w:t>
-      </w:r>
-      <w:proofErr w:type="spellEnd"/>
-      <w:r>
-        <w:t xml:space="preserve"> </w:t>
-      </w:r>
-      <w:proofErr w:type="spellStart"/>
-      <w:r>
-        <w:t>Overview</w:t>
-      </w:r>
-      <w:proofErr w:type="spellEnd"/>
-      <w:r>
-        <w:t xml:space="preserve">, Rui </w:t>
-      </w:r>
-      <w:proofErr w:type="spellStart"/>
-      <w:r>
-        <w:t>Filipe</w:t>
-      </w:r>
-      <w:proofErr w:type="spellEnd"/>
-      <w:r>
-        <w:t xml:space="preserve"> Pereira, Rui Miguel Silva &amp; </w:t>
-      </w:r>
-      <w:proofErr w:type="spellStart"/>
-      <w:r>
-        <w:t>João</w:t>
-      </w:r>
-      <w:proofErr w:type="spellEnd"/>
-      <w:r>
-        <w:t xml:space="preserve"> Pedro </w:t>
-      </w:r>
-      <w:proofErr w:type="spellStart"/>
-      <w:r>
-        <w:t>Orvalho</w:t>
-      </w:r>
-      <w:proofErr w:type="spellEnd"/>
-    </w:p>
-    <w:p>
-      <w:r>
-        <w:t xml:space="preserve">[3] </w:t>
-      </w:r>
-      <w:proofErr w:type="spellStart"/>
-      <w:r>
-        <w:t>Virtualization</w:t>
-      </w:r>
-      <w:proofErr w:type="spellEnd"/>
-      <w:r>
-        <w:t xml:space="preserve"> and </w:t>
-      </w:r>
-      <w:proofErr w:type="spellStart"/>
-      <w:r>
-        <w:t>Forensics</w:t>
-      </w:r>
-      <w:proofErr w:type="spellEnd"/>
-      <w:r>
-        <w:t xml:space="preserve"> A Digital </w:t>
-      </w:r>
-      <w:proofErr w:type="spellStart"/>
-      <w:r>
-        <w:t>Forensic</w:t>
-      </w:r>
-      <w:proofErr w:type="spellEnd"/>
-      <w:r>
-        <w:t xml:space="preserve"> </w:t>
-      </w:r>
-      <w:proofErr w:type="spellStart"/>
-      <w:r>
-        <w:t>Investigator’s</w:t>
-      </w:r>
-      <w:proofErr w:type="spellEnd"/>
-      <w:r>
-        <w:t xml:space="preserve"> Guide to Virtual </w:t>
-      </w:r>
-      <w:proofErr w:type="spellStart"/>
-      <w:r>
-        <w:t>Environments</w:t>
-      </w:r>
-      <w:proofErr w:type="spellEnd"/>
-    </w:p>
-    <w:p>
-      <w:pPr>
+      <w:r>
         <w:rPr>
           <w:b/>
           <w:bCs/>
         </w:rPr>
-      </w:pPr>
-      <w:r>
-        <w:t xml:space="preserve">[4] VMware </w:t>
-      </w:r>
-      <w:proofErr w:type="spellStart"/>
-      <w:r>
-        <w:t>vSphere</w:t>
-      </w:r>
-      <w:proofErr w:type="spellEnd"/>
-      <w:r>
-        <w:t xml:space="preserve"> Essentials: A </w:t>
-      </w:r>
-      <w:proofErr w:type="spellStart"/>
-      <w:r>
-        <w:t>Practical</w:t>
-      </w:r>
-      <w:proofErr w:type="spellEnd"/>
-      <w:r>
-        <w:t xml:space="preserve"> </w:t>
-      </w:r>
-      <w:proofErr w:type="spellStart"/>
-      <w:r>
-        <w:t>Approach</w:t>
-      </w:r>
-      <w:proofErr w:type="spellEnd"/>
-      <w:r>
-        <w:t xml:space="preserve"> to </w:t>
-      </w:r>
-      <w:proofErr w:type="spellStart"/>
-      <w:r>
-        <w:t>vSphere</w:t>
-      </w:r>
-      <w:proofErr w:type="spellEnd"/>
-      <w:r>
-        <w:t xml:space="preserve"> Deployment and Management Luciano </w:t>
-      </w:r>
-      <w:proofErr w:type="spellStart"/>
-      <w:r>
-        <w:t>Patrão</w:t>
-      </w:r>
-      <w:proofErr w:type="spellEnd"/>
-      <w:r>
-        <w:t xml:space="preserve">  </w:t>
-      </w:r>
-    </w:p>
-    <w:p>
-      <w:r>
-        <w:t xml:space="preserve">[5] </w:t>
-      </w:r>
-      <w:proofErr w:type="spellStart"/>
-      <w:r>
-        <w:t>Optimal</w:t>
-      </w:r>
-      <w:proofErr w:type="spellEnd"/>
-      <w:r>
-        <w:t xml:space="preserve"> </w:t>
-      </w:r>
-      <w:proofErr w:type="spellStart"/>
-      <w:r>
-        <w:t>guest</w:t>
-      </w:r>
-      <w:proofErr w:type="spellEnd"/>
-      <w:r>
-        <w:t xml:space="preserve"> file system for type-2 </w:t>
-      </w:r>
-      <w:proofErr w:type="spellStart"/>
-      <w:r>
-        <w:t>hypervisorbased</w:t>
-      </w:r>
-      <w:proofErr w:type="spellEnd"/>
-      <w:r>
-        <w:t xml:space="preserve"> </w:t>
-      </w:r>
-      <w:proofErr w:type="spellStart"/>
-      <w:r>
-        <w:t>virtualization</w:t>
-      </w:r>
-      <w:proofErr w:type="spellEnd"/>
-      <w:r>
-        <w:t xml:space="preserve"> in Virtual </w:t>
-      </w:r>
-      <w:proofErr w:type="spellStart"/>
-      <w:r>
-        <w:t>box</w:t>
-      </w:r>
-      <w:proofErr w:type="spellEnd"/>
-    </w:p>
-    <w:p>
-      <w:r>
+        <w:t>Rys. x.</w:t>
+      </w:r>
+      <w:r>
+        <w:t xml:space="preserve"> Średnia skuteczność ataków ARP spoofing w zależności od środowiska uruchomieniowego (maszyna fizyczna vs wirtualna), niezależnie od systemu operacyjnego.</w:t>
+      </w:r>
+    </w:p>
+    <w:p>
+      <w:pPr>
+        <w:jc w:val="both"/>
+      </w:pPr>
+    </w:p>
+    <w:p>
+      <w:pPr>
+        <w:jc w:val="both"/>
+      </w:pPr>
+      <w:r>
+        <w:t>Z przedstawionych danych wynika, że system Windows był zauważalnie bardziej podatny na atak ARP spoofing zakończony przechwyceniem danych logowania niż Ubuntu</w:t>
+      </w:r>
+      <w:r>
+        <w:t>. Większe bezpieczeństwo systemu Linux może wynikać np. z:</w:t>
+      </w:r>
+    </w:p>
+    <w:p>
+      <w:pPr>
+        <w:pStyle w:val="ListParagraph"/>
+        <w:numPr>
+          <w:ilvl w:val="0"/>
+          <w:numId w:val="15"/>
+        </w:numPr>
+        <w:jc w:val="both"/>
+      </w:pPr>
+      <w:r>
+        <w:t>Różnic w sposobie aktualizacji i przechowywania wpisów ARP (np. reakcja na różne typy pakietów ARP)</w:t>
+      </w:r>
+      <w:r>
+        <w:t xml:space="preserve"> [12]</w:t>
+      </w:r>
+      <w:r>
+        <w:t>,</w:t>
+      </w:r>
+    </w:p>
+    <w:p>
+      <w:pPr>
+        <w:pStyle w:val="ListParagraph"/>
+        <w:numPr>
+          <w:ilvl w:val="0"/>
+          <w:numId w:val="15"/>
+        </w:numPr>
+        <w:jc w:val="both"/>
+      </w:pPr>
+      <w:r>
+        <w:t>Różnic w domyślnych konfiguracjach systemowych wpływających na obsługę ARP (cache timeout, filtrowanie pakietów ARP)</w:t>
+      </w:r>
+      <w:r>
+        <w:t xml:space="preserve"> [12]</w:t>
+      </w:r>
+      <w:r>
+        <w:t>.</w:t>
+      </w:r>
+    </w:p>
+    <w:p>
+      <w:pPr>
+        <w:pStyle w:val="ListParagraph"/>
+        <w:numPr>
+          <w:ilvl w:val="0"/>
+          <w:numId w:val="15"/>
+        </w:numPr>
+        <w:jc w:val="both"/>
+      </w:pPr>
+      <w:r>
+        <w:t xml:space="preserve">Różnic w protokołach (np. POST, kodowanie URL). </w:t>
+      </w:r>
+    </w:p>
+    <w:p>
+      <w:pPr>
+        <w:jc w:val="both"/>
+      </w:pPr>
+      <w:r>
+        <w:t xml:space="preserve">Środowisko uruchomieniowe nie miało widocznego wpływy na wyniki. </w:t>
+      </w:r>
+      <w:r>
+        <w:t>Różnice w skuteczności ataków między środowiskiem fizycznym a wirtualnym były niewielkie, co potwierdza dobrą zgodność odwzorowania warunków sieciowych przez tryb bridged w VMware.</w:t>
+      </w:r>
+    </w:p>
+    <w:p>
+      <w:pPr>
+        <w:jc w:val="both"/>
+      </w:pPr>
+      <w:r>
+        <w:t xml:space="preserve">Badanie pokazuje, że ARP spoofing umożliwia skuteczny atak typu MITM w sieciach lokalnych, niezależnie od tego czy system uruchomiony jest na fizycznym komputerze, czy maszynie wirtualnej. Większe znaczenie ma jednak system operacyjny. </w:t>
+      </w:r>
+    </w:p>
+    <w:p>
+      <w:pPr>
+        <w:tabs>
+          <w:tab w:val="left" w:pos="6195"/>
+        </w:tabs>
+        <w:jc w:val="both"/>
+      </w:pPr>
+      <w:r>
+        <w:t>Potencjalnymi środkami zaradczymi wobec podatności obu systemów na ataki typu ARP spoofing mogą być m.in.:</w:t>
+      </w:r>
+    </w:p>
+    <w:p>
+      <w:pPr>
+        <w:pStyle w:val="ListParagraph"/>
+        <w:numPr>
+          <w:ilvl w:val="0"/>
+          <w:numId w:val="16"/>
+        </w:numPr>
+        <w:tabs>
+          <w:tab w:val="left" w:pos="6195"/>
+        </w:tabs>
+        <w:jc w:val="both"/>
+      </w:pPr>
+      <w:r>
+        <w:t>dynamiczne monitorowanie tablicy ARP (np. Arpwatch) [13],</w:t>
+      </w:r>
+      <w:r>
+        <w:tab/>
+      </w:r>
+    </w:p>
+    <w:p>
+      <w:pPr>
+        <w:pStyle w:val="ListParagraph"/>
+        <w:numPr>
+          <w:ilvl w:val="0"/>
+          <w:numId w:val="16"/>
+        </w:numPr>
+        <w:tabs>
+          <w:tab w:val="left" w:pos="6195"/>
+        </w:tabs>
+        <w:jc w:val="both"/>
+      </w:pPr>
+      <w:r>
+        <w:t>Statyczne wpisy ARP w sieciach krytycznych</w:t>
+      </w:r>
+      <w:r>
+        <w:t xml:space="preserve"> [14],</w:t>
+      </w:r>
+    </w:p>
+    <w:p>
+      <w:pPr>
+        <w:pStyle w:val="ListParagraph"/>
+        <w:numPr>
+          <w:ilvl w:val="0"/>
+          <w:numId w:val="16"/>
+        </w:numPr>
+        <w:tabs>
+          <w:tab w:val="left" w:pos="6195"/>
+        </w:tabs>
+        <w:jc w:val="both"/>
+      </w:pPr>
+      <w:r>
+        <w:t>Segmentacja sieci (VLAN)</w:t>
+      </w:r>
+      <w:r>
+        <w:t xml:space="preserve"> [15].</w:t>
+      </w:r>
+    </w:p>
+    <w:p>
+      <w:pPr>
+        <w:tabs>
+          <w:tab w:val="left" w:pos="6195"/>
+        </w:tabs>
+        <w:jc w:val="both"/>
+      </w:pPr>
+    </w:p>
+    <w:p>
+      <w:pPr>
+        <w:tabs>
+          <w:tab w:val="left" w:pos="6195"/>
+        </w:tabs>
+        <w:jc w:val="both"/>
+      </w:pPr>
+    </w:p>
+    <w:p>
+      <w:pPr>
+        <w:jc w:val="both"/>
+      </w:pPr>
+    </w:p>
+    <w:p>
+      <w:pPr>
+        <w:jc w:val="both"/>
+      </w:pPr>
+    </w:p>
+    <w:p>
+      <w:pPr>
+        <w:jc w:val="both"/>
+      </w:pPr>
+      <w:r>
+        <w:br w:type="page"/>
+      </w:r>
+    </w:p>
+    <w:p>
+      <w:pPr>
+        <w:jc w:val="both"/>
+      </w:pPr>
+    </w:p>
+    <w:p>
+      <w:pPr>
+        <w:jc w:val="both"/>
+      </w:pPr>
+    </w:p>
+    <w:p>
+      <w:pPr>
+        <w:rPr>
+          <w:lang w:val="en-US"/>
+        </w:rPr>
+      </w:pPr>
+      <w:r>
+        <w:rPr>
+          <w:lang w:val="en-US"/>
+        </w:rPr>
+        <w:t>Bibliografia</w:t>
+      </w:r>
+    </w:p>
+    <w:p>
+      <w:pPr>
+        <w:rPr>
+          <w:lang w:val="en-US"/>
+        </w:rPr>
+      </w:pPr>
+      <w:r>
+        <w:rPr>
+          <w:lang w:val="en-US"/>
+        </w:rPr>
+        <w:t>[1] Virtualization Throughout the Software Lifecycle, Sarah N. Crutchfield</w:t>
+      </w:r>
+    </w:p>
+    <w:p>
+      <w:pPr>
+        <w:rPr>
+          <w:lang w:val="en-US"/>
+        </w:rPr>
+      </w:pPr>
+      <w:r>
+        <w:rPr>
+          <w:lang w:val="en-US"/>
+        </w:rPr>
+        <w:t>[2] Virtualization and Security Aspects: An Overview, Rui Filipe Pereira, Rui Miguel Silva &amp; João Pedro Orvalho</w:t>
+      </w:r>
+    </w:p>
+    <w:p>
+      <w:pPr>
+        <w:rPr>
+          <w:lang w:val="en-US"/>
+        </w:rPr>
+      </w:pPr>
+      <w:r>
+        <w:rPr>
+          <w:lang w:val="en-US"/>
+        </w:rPr>
+        <w:t>[3] Virtualization and Forensics A Digital Forensic Investigator’s Guide to Virtual Environments</w:t>
+      </w:r>
+    </w:p>
+    <w:p>
+      <w:pPr>
+        <w:rPr>
+          <w:b/>
+          <w:bCs/>
+          <w:lang w:val="en-US"/>
+        </w:rPr>
+      </w:pPr>
+      <w:r>
+        <w:rPr>
+          <w:lang w:val="en-US"/>
+        </w:rPr>
+        <w:t xml:space="preserve">[4] VMware vSphere Essentials: A Practical Approach to vSphere Deployment and Management Luciano Patrão  </w:t>
+      </w:r>
+    </w:p>
+    <w:p>
+      <w:pPr>
+        <w:rPr>
+          <w:lang w:val="en-US"/>
+        </w:rPr>
+      </w:pPr>
+      <w:r>
+        <w:rPr>
+          <w:lang w:val="en-US"/>
+        </w:rPr>
+        <w:t>[5] Optimal guest file system for type-2 hypervisorbased virtualization in Virtual box</w:t>
+      </w:r>
+    </w:p>
+    <w:p>
+      <w:pPr>
+        <w:rPr>
+          <w:lang w:val="en-US"/>
+        </w:rPr>
+      </w:pPr>
+      <w:r>
+        <w:rPr>
+          <w:lang w:val="en-US"/>
+        </w:rPr>
         <w:t xml:space="preserve">[6] </w:t>
       </w:r>
-      <w:hyperlink r:id="rId20" w:history="1">
+      <w:hyperlink r:id="rId25" w:history="1">
         <w:r>
           <w:rPr>
             <w:rStyle w:val="Hyperlink"/>
+            <w:lang w:val="en-US"/>
           </w:rPr>
           <w:t>https://uefi.org/specs/PI/1.8/V2_Overview.html</w:t>
         </w:r>
@@ -3188,333 +2802,267 @@
       <w:pPr>
         <w:rPr>
           <w:rFonts w:ascii="Cambria Math" w:hAnsi="Cambria Math" w:cs="Cambria Math"/>
-        </w:rPr>
-      </w:pPr>
-      <w:r>
-        <w:t xml:space="preserve">[7] UEFI Memory </w:t>
-      </w:r>
-      <w:proofErr w:type="spellStart"/>
-      <w:r>
-        <w:t>Forensics</w:t>
-      </w:r>
-      <w:proofErr w:type="spellEnd"/>
-      <w:r>
-        <w:t xml:space="preserve">: A Framework for UEFI </w:t>
-      </w:r>
-      <w:proofErr w:type="spellStart"/>
-      <w:r>
-        <w:t>Threat</w:t>
-      </w:r>
-      <w:proofErr w:type="spellEnd"/>
-      <w:r>
-        <w:t xml:space="preserve"> Analysis </w:t>
-      </w:r>
-      <w:proofErr w:type="spellStart"/>
-      <w:r>
-        <w:t>Kalanit</w:t>
-      </w:r>
-      <w:proofErr w:type="spellEnd"/>
-      <w:r>
-        <w:t xml:space="preserve"> </w:t>
-      </w:r>
-      <w:proofErr w:type="spellStart"/>
-      <w:r>
-        <w:t>Suzan</w:t>
-      </w:r>
-      <w:proofErr w:type="spellEnd"/>
-      <w:r>
-        <w:t xml:space="preserve"> </w:t>
-      </w:r>
-      <w:proofErr w:type="spellStart"/>
-      <w:r>
-        <w:t>Segal</w:t>
-      </w:r>
-      <w:proofErr w:type="spellEnd"/>
+          <w:lang w:val="en-US"/>
+        </w:rPr>
+      </w:pPr>
+      <w:r>
+        <w:rPr>
+          <w:lang w:val="en-US"/>
+        </w:rPr>
+        <w:t>[7] UEFI Memory Forensics: A Framework for UEFI Threat Analysis Kalanit Suzan Segal</w:t>
+      </w:r>
       <w:r>
         <w:rPr>
           <w:rFonts w:ascii="Cambria Math" w:hAnsi="Cambria Math" w:cs="Cambria Math"/>
+          <w:lang w:val="en-US"/>
         </w:rPr>
         <w:t>∗</w:t>
       </w:r>
     </w:p>
     <w:p>
+      <w:pPr>
+        <w:rPr>
+          <w:lang w:val="en-US"/>
+        </w:rPr>
+      </w:pPr>
       <w:r>
         <w:rPr>
           <w:rFonts w:ascii="Cambria Math" w:hAnsi="Cambria Math" w:cs="Cambria Math"/>
+          <w:lang w:val="en-US"/>
         </w:rPr>
         <w:t xml:space="preserve">[8] </w:t>
       </w:r>
-      <w:hyperlink r:id="rId21" w:history="1">
+      <w:hyperlink r:id="rId26" w:history="1">
         <w:r>
           <w:rPr>
             <w:rStyle w:val="Hyperlink"/>
+            <w:lang w:val="en-US"/>
           </w:rPr>
           <w:t>https://www.kali.org/docs/introduction/what-is-kali-linux/</w:t>
         </w:r>
       </w:hyperlink>
     </w:p>
     <w:p>
-      <w:r>
-        <w:t xml:space="preserve">[9] </w:t>
-      </w:r>
-      <w:proofErr w:type="spellStart"/>
-      <w:r>
-        <w:t>Patel</w:t>
-      </w:r>
-      <w:proofErr w:type="spellEnd"/>
-      <w:r>
-        <w:t xml:space="preserve">, N. P., </w:t>
-      </w:r>
-      <w:proofErr w:type="spellStart"/>
-      <w:r>
-        <w:t>Patel</w:t>
-      </w:r>
-      <w:proofErr w:type="spellEnd"/>
-      <w:r>
-        <w:t xml:space="preserve">, R. G., &amp; </w:t>
-      </w:r>
-      <w:proofErr w:type="spellStart"/>
-      <w:r>
-        <w:t>Patel</w:t>
-      </w:r>
-      <w:proofErr w:type="spellEnd"/>
-      <w:r>
-        <w:t xml:space="preserve">, D. R. (2009). </w:t>
-      </w:r>
-      <w:proofErr w:type="spellStart"/>
-      <w:r>
-        <w:t>Packet</w:t>
-      </w:r>
-      <w:proofErr w:type="spellEnd"/>
-      <w:r>
-        <w:t xml:space="preserve"> </w:t>
-      </w:r>
-      <w:proofErr w:type="spellStart"/>
-      <w:r>
-        <w:t>Sniffing</w:t>
-      </w:r>
-      <w:proofErr w:type="spellEnd"/>
-      <w:r>
-        <w:t xml:space="preserve">: Network </w:t>
-      </w:r>
-      <w:proofErr w:type="spellStart"/>
-      <w:r>
-        <w:t>Wiretapping</w:t>
-      </w:r>
-      <w:proofErr w:type="spellEnd"/>
-      <w:r>
-        <w:t xml:space="preserve">. W: 2009 IEEE International </w:t>
-      </w:r>
-      <w:proofErr w:type="spellStart"/>
-      <w:r>
-        <w:t>Advance</w:t>
-      </w:r>
-      <w:proofErr w:type="spellEnd"/>
-      <w:r>
-        <w:t xml:space="preserve"> Computing Conference (IACC 2009) (s. 2691-2696). </w:t>
-      </w:r>
-      <w:proofErr w:type="spellStart"/>
-      <w:r>
-        <w:t>Patiala</w:t>
-      </w:r>
-      <w:proofErr w:type="spellEnd"/>
-      <w:r>
-        <w:t>, Indie: IEEE.</w:t>
-      </w:r>
-    </w:p>
-    <w:p>
-      <w:r>
+      <w:pPr>
+        <w:rPr>
+          <w:lang w:val="en-US"/>
+        </w:rPr>
+      </w:pPr>
+      <w:r>
+        <w:rPr>
+          <w:lang w:val="en-US"/>
+        </w:rPr>
+        <w:t>[9] Patel, N. P., Patel, R. G., &amp; Patel, D. R. (2009). Packet Sniffing: Network Wiretapping. W: 2009 IEEE International Advance Computing Conference (IACC 2009) (s. 2691-2696). Patiala, Indie: IEEE.</w:t>
+      </w:r>
+    </w:p>
+    <w:p>
+      <w:pPr>
+        <w:rPr>
+          <w:lang w:val="en-US"/>
+        </w:rPr>
+      </w:pPr>
+      <w:r>
+        <w:rPr>
+          <w:lang w:val="en-US"/>
+        </w:rPr>
         <w:t xml:space="preserve">[10] Daniel G. Graham, </w:t>
       </w:r>
-      <w:proofErr w:type="spellStart"/>
       <w:r>
         <w:rPr>
           <w:i/>
           <w:iCs/>
-        </w:rPr>
-        <w:t>Ethical</w:t>
-      </w:r>
-      <w:proofErr w:type="spellEnd"/>
+          <w:lang w:val="en-US"/>
+        </w:rPr>
+        <w:t>Ethical Hacking</w:t>
+      </w:r>
+      <w:r>
+        <w:rPr>
+          <w:lang w:val="en-US"/>
+        </w:rPr>
+        <w:t>, No Starch Press, 2021, rozdział 2.</w:t>
+      </w:r>
+    </w:p>
+    <w:p>
+      <w:pPr>
+        <w:rPr>
+          <w:lang w:val="en-US"/>
+        </w:rPr>
+      </w:pPr>
+      <w:r>
+        <w:rPr>
+          <w:lang w:val="en-US"/>
+        </w:rPr>
+        <w:t xml:space="preserve">[11] Alina Alina; Shipra Saraswat, </w:t>
+      </w:r>
       <w:r>
         <w:rPr>
           <w:i/>
           <w:iCs/>
-        </w:rPr>
-        <w:t xml:space="preserve"> </w:t>
-      </w:r>
-      <w:proofErr w:type="spellStart"/>
+          <w:lang w:val="en-US"/>
+        </w:rPr>
+        <w:t>Understanding, Implementing and Combating Sniffing and ARP Spoofing</w:t>
+      </w:r>
+      <w:r>
+        <w:rPr>
+          <w:lang w:val="en-US"/>
+        </w:rPr>
+        <w:t>. 4th Int. Conf. on Recent Developments in Control, Automation &amp; Power Engineering (RDCAPE), 2021.</w:t>
+      </w:r>
+    </w:p>
+    <w:p>
+      <w:r>
+        <w:rPr>
+          <w:lang w:val="en-US"/>
+        </w:rPr>
+        <w:t xml:space="preserve">[12] </w:t>
+      </w:r>
+      <w:r>
+        <w:rPr>
+          <w:lang w:val="en-US"/>
+        </w:rPr>
+        <w:t xml:space="preserve">Sengupta, D. (2013, October 19). </w:t>
+      </w:r>
       <w:r>
         <w:rPr>
           <w:i/>
           <w:iCs/>
-        </w:rPr>
-        <w:t>Hacking</w:t>
-      </w:r>
-      <w:proofErr w:type="spellEnd"/>
-      <w:r>
-        <w:t xml:space="preserve">, No </w:t>
-      </w:r>
-      <w:proofErr w:type="spellStart"/>
-      <w:r>
-        <w:t>Starch</w:t>
-      </w:r>
-      <w:proofErr w:type="spellEnd"/>
-      <w:r>
-        <w:t xml:space="preserve"> Press, 2021, rozdział 2.</w:t>
-      </w:r>
-    </w:p>
-    <w:p>
-      <w:r>
-        <w:t xml:space="preserve">[11] Alina </w:t>
-      </w:r>
-      <w:proofErr w:type="spellStart"/>
-      <w:r>
-        <w:t>Alina</w:t>
-      </w:r>
-      <w:proofErr w:type="spellEnd"/>
-      <w:r>
-        <w:t xml:space="preserve">; </w:t>
-      </w:r>
-      <w:proofErr w:type="spellStart"/>
-      <w:r>
-        <w:t>Shipra</w:t>
-      </w:r>
-      <w:proofErr w:type="spellEnd"/>
-      <w:r>
-        <w:t xml:space="preserve"> </w:t>
-      </w:r>
-      <w:proofErr w:type="spellStart"/>
-      <w:r>
-        <w:t>Saraswat</w:t>
-      </w:r>
-      <w:proofErr w:type="spellEnd"/>
-      <w:r>
-        <w:t xml:space="preserve">, </w:t>
-      </w:r>
-      <w:proofErr w:type="spellStart"/>
+          <w:lang w:val="en-US"/>
+        </w:rPr>
+        <w:t>ARP spoofing attack and detection using Wireshark</w:t>
+      </w:r>
+      <w:r>
+        <w:rPr>
+          <w:lang w:val="en-US"/>
+        </w:rPr>
+        <w:t xml:space="preserve">. </w:t>
+      </w:r>
+      <w:r>
+        <w:t xml:space="preserve">In </w:t>
+      </w:r>
       <w:r>
         <w:rPr>
           <w:i/>
           <w:iCs/>
         </w:rPr>
-        <w:t>Understanding</w:t>
-      </w:r>
-      <w:proofErr w:type="spellEnd"/>
+        <w:t>Packet Analysis of Network Traffic</w:t>
+      </w:r>
+      <w:r>
+        <w:t>.</w:t>
+      </w:r>
+    </w:p>
+    <w:p>
+      <w:pPr>
+        <w:rPr>
+          <w:lang w:val="en-US"/>
+        </w:rPr>
+      </w:pPr>
+      <w:r>
+        <w:rPr>
+          <w:lang w:val="en-US"/>
+        </w:rPr>
+        <w:t xml:space="preserve">[13] </w:t>
+      </w:r>
+      <w:r>
+        <w:rPr>
+          <w:lang w:val="en-US"/>
+        </w:rPr>
+        <w:t xml:space="preserve">Assegie, T. A., &amp; Nair, P. S. (2019). </w:t>
+      </w:r>
       <w:r>
         <w:rPr>
           <w:i/>
           <w:iCs/>
-        </w:rPr>
-        <w:t xml:space="preserve">, </w:t>
-      </w:r>
-      <w:proofErr w:type="spellStart"/>
+          <w:lang w:val="en-US"/>
+        </w:rPr>
+        <w:t>Comparative study on methods used in prevention and detection against Address Resolution Protocol spoofing attack</w:t>
+      </w:r>
+      <w:r>
+        <w:rPr>
+          <w:lang w:val="en-US"/>
+        </w:rPr>
+        <w:t>. Journal of Theoretical and Applied Information Technology</w:t>
+      </w:r>
+      <w:r>
+        <w:rPr>
+          <w:lang w:val="en-US"/>
+        </w:rPr>
+        <w:t>.</w:t>
+      </w:r>
+    </w:p>
+    <w:p>
+      <w:pPr>
+        <w:rPr>
+          <w:lang w:val="en-US"/>
+        </w:rPr>
+      </w:pPr>
+      <w:r>
+        <w:rPr>
+          <w:lang w:val="en-US"/>
+        </w:rPr>
+        <w:t xml:space="preserve">[14] </w:t>
+      </w:r>
+      <w:r>
+        <w:rPr>
+          <w:lang w:val="en-US"/>
+        </w:rPr>
+        <w:t xml:space="preserve">ELKILANI, Wail, AMIN, Khalid M. An automated approach for preventing ARP spoofing attack using static ARP entries. </w:t>
+      </w:r>
       <w:r>
         <w:rPr>
           <w:i/>
           <w:iCs/>
-        </w:rPr>
-        <w:t>Implementing</w:t>
-      </w:r>
-      <w:proofErr w:type="spellEnd"/>
-      <w:r>
-        <w:rPr>
-          <w:i/>
-          <w:iCs/>
-        </w:rPr>
-        <w:t xml:space="preserve"> and </w:t>
-      </w:r>
-      <w:proofErr w:type="spellStart"/>
-      <w:r>
-        <w:rPr>
-          <w:i/>
-          <w:iCs/>
-        </w:rPr>
-        <w:t>Combating</w:t>
-      </w:r>
-      <w:proofErr w:type="spellEnd"/>
-      <w:r>
-        <w:rPr>
-          <w:i/>
-          <w:iCs/>
-        </w:rPr>
-        <w:t xml:space="preserve"> </w:t>
-      </w:r>
-      <w:proofErr w:type="spellStart"/>
-      <w:r>
-        <w:rPr>
-          <w:i/>
-          <w:iCs/>
-        </w:rPr>
-        <w:t>Sniffing</w:t>
-      </w:r>
-      <w:proofErr w:type="spellEnd"/>
-      <w:r>
-        <w:rPr>
-          <w:i/>
-          <w:iCs/>
-        </w:rPr>
-        <w:t xml:space="preserve"> and ARP </w:t>
-      </w:r>
-      <w:proofErr w:type="spellStart"/>
-      <w:r>
-        <w:rPr>
-          <w:i/>
-          <w:iCs/>
-        </w:rPr>
-        <w:t>Spoofing</w:t>
-      </w:r>
-      <w:proofErr w:type="spellEnd"/>
-      <w:r>
-        <w:t xml:space="preserve">. 4th </w:t>
-      </w:r>
-      <w:proofErr w:type="spellStart"/>
-      <w:r>
-        <w:t>Int</w:t>
-      </w:r>
-      <w:proofErr w:type="spellEnd"/>
-      <w:r>
-        <w:t xml:space="preserve">. </w:t>
-      </w:r>
-      <w:proofErr w:type="spellStart"/>
-      <w:r>
-        <w:t>Conf</w:t>
-      </w:r>
-      <w:proofErr w:type="spellEnd"/>
-      <w:r>
-        <w:t xml:space="preserve">. on </w:t>
-      </w:r>
-      <w:proofErr w:type="spellStart"/>
-      <w:r>
-        <w:t>Recent</w:t>
-      </w:r>
-      <w:proofErr w:type="spellEnd"/>
-      <w:r>
-        <w:t xml:space="preserve"> </w:t>
-      </w:r>
-      <w:proofErr w:type="spellStart"/>
-      <w:r>
-        <w:t>Developments</w:t>
-      </w:r>
-      <w:proofErr w:type="spellEnd"/>
-      <w:r>
-        <w:t xml:space="preserve"> in Control, Automation &amp; Power Engineering (RDCAPE), 2021.</w:t>
-      </w:r>
-    </w:p>
-    <w:p/>
+          <w:lang w:val="en-US"/>
+        </w:rPr>
+        <w:t>International Journal of Advanced Computer Science and Applications</w:t>
+      </w:r>
+      <w:r>
+        <w:rPr>
+          <w:lang w:val="en-US"/>
+        </w:rPr>
+        <w:t>. 2014</w:t>
+      </w:r>
+      <w:r>
+        <w:rPr>
+          <w:lang w:val="en-US"/>
+        </w:rPr>
+        <w:t>.</w:t>
+      </w:r>
+    </w:p>
+    <w:p>
+      <w:pPr>
+        <w:rPr>
+          <w:lang w:val="en-US"/>
+        </w:rPr>
+      </w:pPr>
+      <w:r>
+        <w:rPr>
+          <w:lang w:val="en-US"/>
+        </w:rPr>
+        <w:t xml:space="preserve">[15] </w:t>
+      </w:r>
+      <w:r>
+        <w:rPr>
+          <w:lang w:val="en-US"/>
+        </w:rPr>
+        <w:t xml:space="preserve">BULL, Ronny L., MATTHEWS, Jeanna N. i TRUMBULL, Kaitlin A. VLAN hopping, ARP poisoning and Man-In-The-Middle attacks in virtualized environments. </w:t>
+      </w:r>
+      <w:r>
+        <w:t>[Referat konferencyjny]. Sierpień 2016</w:t>
+      </w:r>
+    </w:p>
+    <w:p>
+      <w:pPr>
+        <w:rPr>
+          <w:lang w:val="en-US"/>
+        </w:rPr>
+      </w:pPr>
+    </w:p>
     <w:p>
       <w:r>
         <w:t xml:space="preserve">- </w:t>
       </w:r>
       <w:r>
-        <w:t xml:space="preserve">podrozdział dlaczego win I </w:t>
-      </w:r>
-      <w:proofErr w:type="spellStart"/>
-      <w:r>
-        <w:t>linux</w:t>
-      </w:r>
-      <w:proofErr w:type="spellEnd"/>
-      <w:r>
-        <w:t xml:space="preserve"> i dlaczego w takich wersjach</w:t>
+        <w:t>podrozdział dlaczego win I linux i dlaczego w takich wersjach</w:t>
       </w:r>
     </w:p>
     <w:p>
@@ -3527,6 +3075,7 @@
     </w:p>
     <w:p>
       <w:r>
+        <w:lastRenderedPageBreak/>
         <w:t xml:space="preserve">- </w:t>
       </w:r>
       <w:r>
@@ -3560,107 +3109,84 @@
     <w:p/>
     <w:p/>
     <w:p>
-      <w:proofErr w:type="spellStart"/>
-      <w:r>
-        <w:t>Ubuntu</w:t>
-      </w:r>
-      <w:proofErr w:type="spellEnd"/>
-      <w:r>
-        <w:t>:</w:t>
-      </w:r>
-      <w:r>
+      <w:pPr>
+        <w:rPr>
+          <w:lang w:val="en-US"/>
+        </w:rPr>
+      </w:pPr>
+      <w:r>
+        <w:rPr>
+          <w:lang w:val="en-US"/>
+        </w:rPr>
+        <w:t>Ubuntu:</w:t>
+      </w:r>
+      <w:r>
+        <w:rPr>
+          <w:lang w:val="en-US"/>
+        </w:rPr>
         <w:t xml:space="preserve"> </w:t>
       </w:r>
-      <w:proofErr w:type="spellStart"/>
-      <w:r>
+      <w:r>
+        <w:rPr>
+          <w:lang w:val="en-US"/>
+        </w:rPr>
         <w:t>vmtestuser</w:t>
       </w:r>
-      <w:proofErr w:type="spellEnd"/>
-      <w:r>
+      <w:r>
+        <w:rPr>
+          <w:lang w:val="en-US"/>
+        </w:rPr>
         <w:t xml:space="preserve">, </w:t>
       </w:r>
-      <w:proofErr w:type="spellStart"/>
-      <w:r>
+      <w:r>
+        <w:rPr>
+          <w:lang w:val="en-US"/>
+        </w:rPr>
         <w:t>p</w:t>
       </w:r>
       <w:r>
+        <w:rPr>
+          <w:lang w:val="en-US"/>
+        </w:rPr>
         <w:t>assword</w:t>
       </w:r>
-      <w:proofErr w:type="spellEnd"/>
-    </w:p>
-    <w:p>
-      <w:proofErr w:type="spellStart"/>
-      <w:r>
-        <w:t>Vmtest</w:t>
-      </w:r>
-      <w:proofErr w:type="spellEnd"/>
-      <w:r>
-        <w:t xml:space="preserve">, </w:t>
-      </w:r>
-      <w:proofErr w:type="spellStart"/>
-      <w:r>
-        <w:t>password</w:t>
-      </w:r>
-      <w:proofErr w:type="spellEnd"/>
-    </w:p>
-    <w:p>
-      <w:r>
-        <w:lastRenderedPageBreak/>
-        <w:t xml:space="preserve">student, </w:t>
-      </w:r>
-      <w:proofErr w:type="spellStart"/>
-      <w:r>
-        <w:t>password</w:t>
-      </w:r>
-      <w:proofErr w:type="spellEnd"/>
-    </w:p>
-    <w:p>
-      <w:r>
-        <w:t xml:space="preserve">Kali: </w:t>
-      </w:r>
-      <w:proofErr w:type="spellStart"/>
-      <w:r>
-        <w:t>kaliuser</w:t>
-      </w:r>
-      <w:proofErr w:type="spellEnd"/>
-      <w:r>
-        <w:t xml:space="preserve">, </w:t>
-      </w:r>
-      <w:proofErr w:type="spellStart"/>
-      <w:r>
-        <w:t>password</w:t>
-      </w:r>
-      <w:proofErr w:type="spellEnd"/>
+    </w:p>
+    <w:p>
+      <w:pPr>
+        <w:rPr>
+          <w:lang w:val="en-US"/>
+        </w:rPr>
+      </w:pPr>
+      <w:r>
+        <w:rPr>
+          <w:lang w:val="en-US"/>
+        </w:rPr>
+        <w:t>Vmtest, password</w:t>
+      </w:r>
+    </w:p>
+    <w:p>
+      <w:pPr>
+        <w:rPr>
+          <w:lang w:val="en-US"/>
+        </w:rPr>
+      </w:pPr>
+      <w:r>
+        <w:rPr>
+          <w:lang w:val="en-US"/>
+        </w:rPr>
+        <w:t>student, password</w:t>
+      </w:r>
+    </w:p>
+    <w:p>
+      <w:r>
+        <w:t>Kali: kaliuser, password</w:t>
+      </w:r>
     </w:p>
     <w:p/>
     <w:p/>
     <w:p>
       <w:r>
-        <w:t xml:space="preserve">Opis problemu, narzędzi, wprowadzenie ogólnikowe, co będzie robione – w jaki sposób, testy wydajnościowe, po </w:t>
-      </w:r>
-      <w:proofErr w:type="spellStart"/>
-      <w:r>
-        <w:t>wpr</w:t>
-      </w:r>
-      <w:proofErr w:type="spellEnd"/>
-      <w:r>
-        <w:t xml:space="preserve"> – </w:t>
-      </w:r>
-      <w:proofErr w:type="spellStart"/>
-      <w:r>
-        <w:t>krotki</w:t>
-      </w:r>
-      <w:proofErr w:type="spellEnd"/>
-      <w:r>
-        <w:t xml:space="preserve"> </w:t>
-      </w:r>
-      <w:proofErr w:type="spellStart"/>
-      <w:r>
-        <w:t>wstep</w:t>
-      </w:r>
-      <w:proofErr w:type="spellEnd"/>
-      <w:r>
-        <w:t xml:space="preserve"> teoretyczny</w:t>
+        <w:t>Opis problemu, narzędzi, wprowadzenie ogólnikowe, co będzie robione – w jaki sposób, testy wydajnościowe, po wpr – krotki wstep teoretyczny</w:t>
       </w:r>
     </w:p>
     <w:p>
@@ -3670,15 +3196,7 @@
     </w:p>
     <w:p>
       <w:r>
-        <w:t xml:space="preserve">Graficzna prezentacja </w:t>
-      </w:r>
-      <w:proofErr w:type="spellStart"/>
-      <w:r>
-        <w:t>platrofa</w:t>
-      </w:r>
-      <w:proofErr w:type="spellEnd"/>
-      <w:r>
-        <w:t xml:space="preserve"> testowa</w:t>
+        <w:t>Graficzna prezentacja platrofa testowa</w:t>
       </w:r>
     </w:p>
     <w:p/>
@@ -3736,15 +3254,7 @@
     </w:p>
     <w:p>
       <w:r>
-        <w:t xml:space="preserve">- wstęp teoretyczny: teoria </w:t>
-      </w:r>
-      <w:proofErr w:type="spellStart"/>
-      <w:r>
-        <w:t>nt</w:t>
-      </w:r>
-      <w:proofErr w:type="spellEnd"/>
-      <w:r>
-        <w:t xml:space="preserve"> środowiska wirtualnego, bezpieczeństwa, jakich pojęć będę używał, opis narzędzi/języków (taki a taki system, czym się charakteryzuje)</w:t>
+        <w:t>- wstęp teoretyczny: teoria nt środowiska wirtualnego, bezpieczeństwa, jakich pojęć będę używał, opis narzędzi/języków (taki a taki system, czym się charakteryzuje)</w:t>
       </w:r>
     </w:p>
     <w:p>
@@ -3754,6 +3264,7 @@
     </w:p>
     <w:p>
       <w:r>
+        <w:lastRenderedPageBreak/>
         <w:t>- teza i cel pracy (zakładamy tezę: np. bezpieczeństwo systemów operacyjnych jest bardzo wymagane i trudne do osiągnięcia, więc trzeba takie systemy zabezpieczyć; zakładam, że można za pomocą takiego a takiego narzędzia zaprezentować metody w jaki sposób zabezpieczyć swoje systemy; za pomocą testów opiszę na czym idea bezpieczeństwa polega) – max. pół strony (osobno teza i cel)</w:t>
       </w:r>
     </w:p>
@@ -3763,92 +3274,22 @@
       </w:r>
     </w:p>
     <w:p>
-      <w:proofErr w:type="spellStart"/>
-      <w:r>
-        <w:t>Bezpieczenstwo</w:t>
-      </w:r>
-      <w:proofErr w:type="spellEnd"/>
-      <w:r>
-        <w:t xml:space="preserve"> </w:t>
-      </w:r>
-      <w:proofErr w:type="spellStart"/>
-      <w:r>
-        <w:t>sys</w:t>
-      </w:r>
-      <w:proofErr w:type="spellEnd"/>
-      <w:r>
-        <w:t xml:space="preserve"> oper jest </w:t>
-      </w:r>
-      <w:proofErr w:type="spellStart"/>
-      <w:r>
-        <w:t>trudje</w:t>
-      </w:r>
-      <w:proofErr w:type="spellEnd"/>
-      <w:r>
-        <w:t xml:space="preserve"> do </w:t>
-      </w:r>
-      <w:proofErr w:type="spellStart"/>
-      <w:r>
-        <w:t>osiagnieca</w:t>
-      </w:r>
-      <w:proofErr w:type="spellEnd"/>
-      <w:r>
-        <w:t xml:space="preserve"> w </w:t>
-      </w:r>
-      <w:proofErr w:type="spellStart"/>
-      <w:r>
-        <w:t>srod</w:t>
-      </w:r>
-      <w:proofErr w:type="spellEnd"/>
-      <w:r>
-        <w:t xml:space="preserve"> </w:t>
-      </w:r>
-      <w:proofErr w:type="spellStart"/>
-      <w:r>
-        <w:t>wirt</w:t>
-      </w:r>
-      <w:proofErr w:type="spellEnd"/>
-      <w:r>
-        <w:t>. - teza</w:t>
-      </w:r>
-    </w:p>
-    <w:p>
-      <w:r>
-        <w:t xml:space="preserve">Realizacja </w:t>
-      </w:r>
-      <w:proofErr w:type="spellStart"/>
-      <w:r>
-        <w:t>wlasnorecznej</w:t>
-      </w:r>
-      <w:proofErr w:type="spellEnd"/>
-      <w:r>
-        <w:t xml:space="preserve"> maszyny z </w:t>
-      </w:r>
-      <w:proofErr w:type="spellStart"/>
-      <w:r>
-        <w:t>systemtem</w:t>
-      </w:r>
-      <w:proofErr w:type="spellEnd"/>
-      <w:r>
-        <w:t xml:space="preserve"> takim a takim – cel </w:t>
-      </w:r>
-    </w:p>
-    <w:p>
-      <w:r>
-        <w:t xml:space="preserve">- </w:t>
-      </w:r>
-      <w:proofErr w:type="spellStart"/>
-      <w:r>
-        <w:t>Czesc</w:t>
-      </w:r>
-      <w:proofErr w:type="spellEnd"/>
-      <w:r>
-        <w:t xml:space="preserve"> badawcza: jak najwięcej testów; też osobny rozdział stricte tylko testów na maszynie bez porównania też; dużo wyników i wniosków</w:t>
-      </w:r>
-    </w:p>
-    <w:p>
-      <w:r>
-        <w:lastRenderedPageBreak/>
+      <w:r>
+        <w:t>Bezpieczenstwo sys oper jest trudje do osiagnieca w srod wirt. - teza</w:t>
+      </w:r>
+    </w:p>
+    <w:p>
+      <w:r>
+        <w:t xml:space="preserve">Realizacja wlasnorecznej maszyny z systemtem takim a takim – cel </w:t>
+      </w:r>
+    </w:p>
+    <w:p>
+      <w:r>
+        <w:t>- Czesc badawcza: jak najwięcej testów; też osobny rozdział stricte tylko testów na maszynie bez porównania też; dużo wyników i wniosków</w:t>
+      </w:r>
+    </w:p>
+    <w:p>
+      <w:r>
         <w:t>- typy ataków</w:t>
       </w:r>
       <w:r>
@@ -3892,15 +3333,7 @@
     </w:p>
     <w:p>
       <w:r>
-        <w:t xml:space="preserve">- wnioski: który system bezpieczniejszy, która opcja bezpieczniejsza – VM czy </w:t>
-      </w:r>
-      <w:proofErr w:type="spellStart"/>
-      <w:r>
-        <w:t>bare</w:t>
-      </w:r>
-      <w:proofErr w:type="spellEnd"/>
-      <w:r>
-        <w:t>-metal</w:t>
+        <w:t>- wnioski: który system bezpieczniejszy, która opcja bezpieczniejsza – VM czy bare-metal</w:t>
       </w:r>
     </w:p>
     <w:p>
@@ -3910,13 +3343,8 @@
     </w:p>
     <w:p>
       <w:r>
-        <w:t xml:space="preserve">- oprócz sieciowych jakiś </w:t>
-      </w:r>
-      <w:proofErr w:type="spellStart"/>
-      <w:r>
-        <w:t>malware</w:t>
-      </w:r>
-      <w:proofErr w:type="spellEnd"/>
+        <w:t>- oprócz sieciowych jakiś malware</w:t>
+      </w:r>
     </w:p>
     <w:p>
       <w:r>
@@ -4905,6 +4333,119 @@
     </w:lvl>
   </w:abstractNum>
   <w:abstractNum w:abstractNumId="6" w15:restartNumberingAfterBreak="0">
+    <w:nsid w:val="34E3214D"/>
+    <w:multiLevelType w:val="hybridMultilevel"/>
+    <w:tmpl w:val="9D0AF056"/>
+    <w:lvl w:ilvl="0" w:tplc="04090001">
+      <w:start w:val="1"/>
+      <w:numFmt w:val="bullet"/>
+      <w:lvlText w:val=""/>
+      <w:lvlJc w:val="left"/>
+      <w:pPr>
+        <w:ind w:left="720" w:hanging="360"/>
+      </w:pPr>
+      <w:rPr>
+        <w:rFonts w:ascii="Symbol" w:hAnsi="Symbol" w:hint="default"/>
+      </w:rPr>
+    </w:lvl>
+    <w:lvl w:ilvl="1" w:tplc="04090003" w:tentative="1">
+      <w:start w:val="1"/>
+      <w:numFmt w:val="bullet"/>
+      <w:lvlText w:val="o"/>
+      <w:lvlJc w:val="left"/>
+      <w:pPr>
+        <w:ind w:left="1440" w:hanging="360"/>
+      </w:pPr>
+      <w:rPr>
+        <w:rFonts w:ascii="Courier New" w:hAnsi="Courier New" w:cs="Courier New" w:hint="default"/>
+      </w:rPr>
+    </w:lvl>
+    <w:lvl w:ilvl="2" w:tplc="04090005" w:tentative="1">
+      <w:start w:val="1"/>
+      <w:numFmt w:val="bullet"/>
+      <w:lvlText w:val=""/>
+      <w:lvlJc w:val="left"/>
+      <w:pPr>
+        <w:ind w:left="2160" w:hanging="360"/>
+      </w:pPr>
+      <w:rPr>
+        <w:rFonts w:ascii="Wingdings" w:hAnsi="Wingdings" w:hint="default"/>
+      </w:rPr>
+    </w:lvl>
+    <w:lvl w:ilvl="3" w:tplc="04090001" w:tentative="1">
+      <w:start w:val="1"/>
+      <w:numFmt w:val="bullet"/>
+      <w:lvlText w:val=""/>
+      <w:lvlJc w:val="left"/>
+      <w:pPr>
+        <w:ind w:left="2880" w:hanging="360"/>
+      </w:pPr>
+      <w:rPr>
+        <w:rFonts w:ascii="Symbol" w:hAnsi="Symbol" w:hint="default"/>
+      </w:rPr>
+    </w:lvl>
+    <w:lvl w:ilvl="4" w:tplc="04090003" w:tentative="1">
+      <w:start w:val="1"/>
+      <w:numFmt w:val="bullet"/>
+      <w:lvlText w:val="o"/>
+      <w:lvlJc w:val="left"/>
+      <w:pPr>
+        <w:ind w:left="3600" w:hanging="360"/>
+      </w:pPr>
+      <w:rPr>
+        <w:rFonts w:ascii="Courier New" w:hAnsi="Courier New" w:cs="Courier New" w:hint="default"/>
+      </w:rPr>
+    </w:lvl>
+    <w:lvl w:ilvl="5" w:tplc="04090005" w:tentative="1">
+      <w:start w:val="1"/>
+      <w:numFmt w:val="bullet"/>
+      <w:lvlText w:val=""/>
+      <w:lvlJc w:val="left"/>
+      <w:pPr>
+        <w:ind w:left="4320" w:hanging="360"/>
+      </w:pPr>
+      <w:rPr>
+        <w:rFonts w:ascii="Wingdings" w:hAnsi="Wingdings" w:hint="default"/>
+      </w:rPr>
+    </w:lvl>
+    <w:lvl w:ilvl="6" w:tplc="04090001" w:tentative="1">
+      <w:start w:val="1"/>
+      <w:numFmt w:val="bullet"/>
+      <w:lvlText w:val=""/>
+      <w:lvlJc w:val="left"/>
+      <w:pPr>
+        <w:ind w:left="5040" w:hanging="360"/>
+      </w:pPr>
+      <w:rPr>
+        <w:rFonts w:ascii="Symbol" w:hAnsi="Symbol" w:hint="default"/>
+      </w:rPr>
+    </w:lvl>
+    <w:lvl w:ilvl="7" w:tplc="04090003" w:tentative="1">
+      <w:start w:val="1"/>
+      <w:numFmt w:val="bullet"/>
+      <w:lvlText w:val="o"/>
+      <w:lvlJc w:val="left"/>
+      <w:pPr>
+        <w:ind w:left="5760" w:hanging="360"/>
+      </w:pPr>
+      <w:rPr>
+        <w:rFonts w:ascii="Courier New" w:hAnsi="Courier New" w:cs="Courier New" w:hint="default"/>
+      </w:rPr>
+    </w:lvl>
+    <w:lvl w:ilvl="8" w:tplc="04090005" w:tentative="1">
+      <w:start w:val="1"/>
+      <w:numFmt w:val="bullet"/>
+      <w:lvlText w:val=""/>
+      <w:lvlJc w:val="left"/>
+      <w:pPr>
+        <w:ind w:left="6480" w:hanging="360"/>
+      </w:pPr>
+      <w:rPr>
+        <w:rFonts w:ascii="Wingdings" w:hAnsi="Wingdings" w:hint="default"/>
+      </w:rPr>
+    </w:lvl>
+  </w:abstractNum>
+  <w:abstractNum w:abstractNumId="7" w15:restartNumberingAfterBreak="0">
     <w:nsid w:val="3AF63DB5"/>
     <w:multiLevelType w:val="multilevel"/>
     <w:tmpl w:val="F810237C"/>
@@ -5053,7 +4594,7 @@
       </w:rPr>
     </w:lvl>
   </w:abstractNum>
-  <w:abstractNum w:abstractNumId="7" w15:restartNumberingAfterBreak="0">
+  <w:abstractNum w:abstractNumId="8" w15:restartNumberingAfterBreak="0">
     <w:nsid w:val="3BCD78AD"/>
     <w:multiLevelType w:val="multilevel"/>
     <w:tmpl w:val="948A1A08"/>
@@ -5202,7 +4743,7 @@
       </w:rPr>
     </w:lvl>
   </w:abstractNum>
-  <w:abstractNum w:abstractNumId="8" w15:restartNumberingAfterBreak="0">
+  <w:abstractNum w:abstractNumId="9" w15:restartNumberingAfterBreak="0">
     <w:nsid w:val="444260A3"/>
     <w:multiLevelType w:val="multilevel"/>
     <w:tmpl w:val="5378B472"/>
@@ -5351,7 +4892,7 @@
       </w:rPr>
     </w:lvl>
   </w:abstractNum>
-  <w:abstractNum w:abstractNumId="9" w15:restartNumberingAfterBreak="0">
+  <w:abstractNum w:abstractNumId="10" w15:restartNumberingAfterBreak="0">
     <w:nsid w:val="466D17AF"/>
     <w:multiLevelType w:val="multilevel"/>
     <w:tmpl w:val="A35A4F4E"/>
@@ -5500,7 +5041,7 @@
       </w:rPr>
     </w:lvl>
   </w:abstractNum>
-  <w:abstractNum w:abstractNumId="10" w15:restartNumberingAfterBreak="0">
+  <w:abstractNum w:abstractNumId="11" w15:restartNumberingAfterBreak="0">
     <w:nsid w:val="51F037F5"/>
     <w:multiLevelType w:val="multilevel"/>
     <w:tmpl w:val="DE12DF52"/>
@@ -5649,7 +5190,7 @@
       </w:rPr>
     </w:lvl>
   </w:abstractNum>
-  <w:abstractNum w:abstractNumId="11" w15:restartNumberingAfterBreak="0">
+  <w:abstractNum w:abstractNumId="12" w15:restartNumberingAfterBreak="0">
     <w:nsid w:val="62BE606E"/>
     <w:multiLevelType w:val="hybridMultilevel"/>
     <w:tmpl w:val="CE1230E2"/>
@@ -5762,7 +5303,7 @@
       </w:rPr>
     </w:lvl>
   </w:abstractNum>
-  <w:abstractNum w:abstractNumId="12" w15:restartNumberingAfterBreak="0">
+  <w:abstractNum w:abstractNumId="13" w15:restartNumberingAfterBreak="0">
     <w:nsid w:val="723A6438"/>
     <w:multiLevelType w:val="multilevel"/>
     <w:tmpl w:val="F5F67CE8"/>
@@ -5911,7 +5452,120 @@
       </w:rPr>
     </w:lvl>
   </w:abstractNum>
-  <w:abstractNum w:abstractNumId="13" w15:restartNumberingAfterBreak="0">
+  <w:abstractNum w:abstractNumId="14" w15:restartNumberingAfterBreak="0">
+    <w:nsid w:val="77EF689F"/>
+    <w:multiLevelType w:val="hybridMultilevel"/>
+    <w:tmpl w:val="DC7E51E8"/>
+    <w:lvl w:ilvl="0" w:tplc="04090001">
+      <w:start w:val="1"/>
+      <w:numFmt w:val="bullet"/>
+      <w:lvlText w:val=""/>
+      <w:lvlJc w:val="left"/>
+      <w:pPr>
+        <w:ind w:left="720" w:hanging="360"/>
+      </w:pPr>
+      <w:rPr>
+        <w:rFonts w:ascii="Symbol" w:hAnsi="Symbol" w:hint="default"/>
+      </w:rPr>
+    </w:lvl>
+    <w:lvl w:ilvl="1" w:tplc="04090003" w:tentative="1">
+      <w:start w:val="1"/>
+      <w:numFmt w:val="bullet"/>
+      <w:lvlText w:val="o"/>
+      <w:lvlJc w:val="left"/>
+      <w:pPr>
+        <w:ind w:left="1440" w:hanging="360"/>
+      </w:pPr>
+      <w:rPr>
+        <w:rFonts w:ascii="Courier New" w:hAnsi="Courier New" w:cs="Courier New" w:hint="default"/>
+      </w:rPr>
+    </w:lvl>
+    <w:lvl w:ilvl="2" w:tplc="04090005" w:tentative="1">
+      <w:start w:val="1"/>
+      <w:numFmt w:val="bullet"/>
+      <w:lvlText w:val=""/>
+      <w:lvlJc w:val="left"/>
+      <w:pPr>
+        <w:ind w:left="2160" w:hanging="360"/>
+      </w:pPr>
+      <w:rPr>
+        <w:rFonts w:ascii="Wingdings" w:hAnsi="Wingdings" w:hint="default"/>
+      </w:rPr>
+    </w:lvl>
+    <w:lvl w:ilvl="3" w:tplc="04090001" w:tentative="1">
+      <w:start w:val="1"/>
+      <w:numFmt w:val="bullet"/>
+      <w:lvlText w:val=""/>
+      <w:lvlJc w:val="left"/>
+      <w:pPr>
+        <w:ind w:left="2880" w:hanging="360"/>
+      </w:pPr>
+      <w:rPr>
+        <w:rFonts w:ascii="Symbol" w:hAnsi="Symbol" w:hint="default"/>
+      </w:rPr>
+    </w:lvl>
+    <w:lvl w:ilvl="4" w:tplc="04090003" w:tentative="1">
+      <w:start w:val="1"/>
+      <w:numFmt w:val="bullet"/>
+      <w:lvlText w:val="o"/>
+      <w:lvlJc w:val="left"/>
+      <w:pPr>
+        <w:ind w:left="3600" w:hanging="360"/>
+      </w:pPr>
+      <w:rPr>
+        <w:rFonts w:ascii="Courier New" w:hAnsi="Courier New" w:cs="Courier New" w:hint="default"/>
+      </w:rPr>
+    </w:lvl>
+    <w:lvl w:ilvl="5" w:tplc="04090005" w:tentative="1">
+      <w:start w:val="1"/>
+      <w:numFmt w:val="bullet"/>
+      <w:lvlText w:val=""/>
+      <w:lvlJc w:val="left"/>
+      <w:pPr>
+        <w:ind w:left="4320" w:hanging="360"/>
+      </w:pPr>
+      <w:rPr>
+        <w:rFonts w:ascii="Wingdings" w:hAnsi="Wingdings" w:hint="default"/>
+      </w:rPr>
+    </w:lvl>
+    <w:lvl w:ilvl="6" w:tplc="04090001" w:tentative="1">
+      <w:start w:val="1"/>
+      <w:numFmt w:val="bullet"/>
+      <w:lvlText w:val=""/>
+      <w:lvlJc w:val="left"/>
+      <w:pPr>
+        <w:ind w:left="5040" w:hanging="360"/>
+      </w:pPr>
+      <w:rPr>
+        <w:rFonts w:ascii="Symbol" w:hAnsi="Symbol" w:hint="default"/>
+      </w:rPr>
+    </w:lvl>
+    <w:lvl w:ilvl="7" w:tplc="04090003" w:tentative="1">
+      <w:start w:val="1"/>
+      <w:numFmt w:val="bullet"/>
+      <w:lvlText w:val="o"/>
+      <w:lvlJc w:val="left"/>
+      <w:pPr>
+        <w:ind w:left="5760" w:hanging="360"/>
+      </w:pPr>
+      <w:rPr>
+        <w:rFonts w:ascii="Courier New" w:hAnsi="Courier New" w:cs="Courier New" w:hint="default"/>
+      </w:rPr>
+    </w:lvl>
+    <w:lvl w:ilvl="8" w:tplc="04090005" w:tentative="1">
+      <w:start w:val="1"/>
+      <w:numFmt w:val="bullet"/>
+      <w:lvlText w:val=""/>
+      <w:lvlJc w:val="left"/>
+      <w:pPr>
+        <w:ind w:left="6480" w:hanging="360"/>
+      </w:pPr>
+      <w:rPr>
+        <w:rFonts w:ascii="Wingdings" w:hAnsi="Wingdings" w:hint="default"/>
+      </w:rPr>
+    </w:lvl>
+  </w:abstractNum>
+  <w:abstractNum w:abstractNumId="15" w15:restartNumberingAfterBreak="0">
     <w:nsid w:val="7A3508EF"/>
     <w:multiLevelType w:val="multilevel"/>
     <w:tmpl w:val="E6A4D722"/>
@@ -6064,7 +5718,7 @@
     <w:abstractNumId w:val="0"/>
   </w:num>
   <w:num w:numId="2" w16cid:durableId="1424883857">
-    <w:abstractNumId w:val="11"/>
+    <w:abstractNumId w:val="12"/>
   </w:num>
   <w:num w:numId="3" w16cid:durableId="179778826">
     <w:abstractNumId w:val="5"/>
@@ -6076,31 +5730,37 @@
     <w:abstractNumId w:val="4"/>
   </w:num>
   <w:num w:numId="6" w16cid:durableId="1950041639">
-    <w:abstractNumId w:val="8"/>
+    <w:abstractNumId w:val="9"/>
   </w:num>
   <w:num w:numId="7" w16cid:durableId="750153728">
     <w:abstractNumId w:val="2"/>
   </w:num>
   <w:num w:numId="8" w16cid:durableId="392626491">
-    <w:abstractNumId w:val="12"/>
+    <w:abstractNumId w:val="13"/>
   </w:num>
   <w:num w:numId="9" w16cid:durableId="70009878">
-    <w:abstractNumId w:val="10"/>
+    <w:abstractNumId w:val="11"/>
   </w:num>
   <w:num w:numId="10" w16cid:durableId="369694319">
+    <w:abstractNumId w:val="8"/>
+  </w:num>
+  <w:num w:numId="11" w16cid:durableId="1320230928">
     <w:abstractNumId w:val="7"/>
   </w:num>
-  <w:num w:numId="11" w16cid:durableId="1320230928">
-    <w:abstractNumId w:val="6"/>
-  </w:num>
   <w:num w:numId="12" w16cid:durableId="1900478475">
-    <w:abstractNumId w:val="9"/>
+    <w:abstractNumId w:val="10"/>
   </w:num>
   <w:num w:numId="13" w16cid:durableId="1370448489">
     <w:abstractNumId w:val="3"/>
   </w:num>
   <w:num w:numId="14" w16cid:durableId="1678339480">
-    <w:abstractNumId w:val="13"/>
+    <w:abstractNumId w:val="15"/>
+  </w:num>
+  <w:num w:numId="15" w16cid:durableId="1132600139">
+    <w:abstractNumId w:val="6"/>
+  </w:num>
+  <w:num w:numId="16" w16cid:durableId="183986115">
+    <w:abstractNumId w:val="14"/>
   </w:num>
 </w:numbering>
 </file>
@@ -9249,6 +8909,10 @@
 </file>
 
 <file path=customXml/item1.xml><?xml version="1.0" encoding="utf-8"?>
+<b:Sources xmlns:b="http://schemas.openxmlformats.org/officeDocument/2006/bibliography" xmlns="http://schemas.openxmlformats.org/officeDocument/2006/bibliography" SelectedStyle="\APASixthEditionOfficeOnline.xsl" StyleName="APA" Version="6"/>
+</file>
+
+<file path=customXml/item2.xml><?xml version="1.0" encoding="utf-8"?>
 <p:properties xmlns:p="http://schemas.microsoft.com/office/2006/metadata/properties" xmlns:xsi="http://www.w3.org/2001/XMLSchema-instance" xmlns:pc="http://schemas.microsoft.com/office/infopath/2007/PartnerControls">
   <documentManagement>
     <_activity xmlns="8c0450b4-52b1-4774-b115-69fdef19c40a" xsi:nil="true"/>
@@ -9256,11 +8920,16 @@
 </p:properties>
 </file>
 
-<file path=customXml/item2.xml><?xml version="1.0" encoding="utf-8"?>
-<b:Sources xmlns:b="http://schemas.openxmlformats.org/officeDocument/2006/bibliography" xmlns="http://schemas.openxmlformats.org/officeDocument/2006/bibliography" SelectedStyle="\APASixthEditionOfficeOnline.xsl" StyleName="APA" Version="6"/>
+<file path=customXml/item3.xml><?xml version="1.0" encoding="utf-8"?>
+<?mso-contentType ?>
+<FormTemplates xmlns="http://schemas.microsoft.com/sharepoint/v3/contenttype/forms">
+  <Display>DocumentLibraryForm</Display>
+  <Edit>DocumentLibraryForm</Edit>
+  <New>DocumentLibraryForm</New>
+</FormTemplates>
 </file>
 
-<file path=customXml/item3.xml><?xml version="1.0" encoding="utf-8"?>
+<file path=customXml/item4.xml><?xml version="1.0" encoding="utf-8"?>
 <ct:contentTypeSchema xmlns:ct="http://schemas.microsoft.com/office/2006/metadata/contentType" xmlns:ma="http://schemas.microsoft.com/office/2006/metadata/properties/metaAttributes" ct:_="" ma:_="" ma:contentTypeName="Dokument" ma:contentTypeID="0x010100420AE66457A43740AE1EAB3CD114EE32" ma:contentTypeVersion="11" ma:contentTypeDescription="Utwórz nowy dokument." ma:contentTypeScope="" ma:versionID="b7944d1fb6247475f8bbaf98b27a0332">
   <xsd:schema xmlns:xsd="http://www.w3.org/2001/XMLSchema" xmlns:xs="http://www.w3.org/2001/XMLSchema" xmlns:p="http://schemas.microsoft.com/office/2006/metadata/properties" xmlns:ns3="8c0450b4-52b1-4774-b115-69fdef19c40a" targetNamespace="http://schemas.microsoft.com/office/2006/metadata/properties" ma:root="true" ma:fieldsID="12435e6836a551c0ef3554049423e8f6" ns3:_="">
     <xsd:import namespace="8c0450b4-52b1-4774-b115-69fdef19c40a"/>
@@ -9448,16 +9117,15 @@
 </ct:contentTypeSchema>
 </file>
 
-<file path=customXml/item4.xml><?xml version="1.0" encoding="utf-8"?>
-<?mso-contentType ?>
-<FormTemplates xmlns="http://schemas.microsoft.com/sharepoint/v3/contenttype/forms">
-  <Display>DocumentLibraryForm</Display>
-  <Edit>DocumentLibraryForm</Edit>
-  <New>DocumentLibraryForm</New>
-</FormTemplates>
+<file path=customXml/itemProps1.xml><?xml version="1.0" encoding="utf-8"?>
+<ds:datastoreItem xmlns:ds="http://schemas.openxmlformats.org/officeDocument/2006/customXml" ds:itemID="{58C0DB9C-F3EC-41E9-93D5-84C86AFACD24}">
+  <ds:schemaRefs>
+    <ds:schemaRef ds:uri="http://schemas.openxmlformats.org/officeDocument/2006/bibliography"/>
+  </ds:schemaRefs>
+</ds:datastoreItem>
 </file>
 
-<file path=customXml/itemProps1.xml><?xml version="1.0" encoding="utf-8"?>
+<file path=customXml/itemProps2.xml><?xml version="1.0" encoding="utf-8"?>
 <ds:datastoreItem xmlns:ds="http://schemas.openxmlformats.org/officeDocument/2006/customXml" ds:itemID="{FE22518A-9B45-4C99-82CB-2F5C03E23EC1}">
   <ds:schemaRefs>
     <ds:schemaRef ds:uri="http://schemas.microsoft.com/office/2006/metadata/properties"/>
@@ -9467,15 +9135,15 @@
 </ds:datastoreItem>
 </file>
 
-<file path=customXml/itemProps2.xml><?xml version="1.0" encoding="utf-8"?>
-<ds:datastoreItem xmlns:ds="http://schemas.openxmlformats.org/officeDocument/2006/customXml" ds:itemID="{58C0DB9C-F3EC-41E9-93D5-84C86AFACD24}">
+<file path=customXml/itemProps3.xml><?xml version="1.0" encoding="utf-8"?>
+<ds:datastoreItem xmlns:ds="http://schemas.openxmlformats.org/officeDocument/2006/customXml" ds:itemID="{7E6C9D04-A652-49B0-A9D3-FB33376B443F}">
   <ds:schemaRefs>
-    <ds:schemaRef ds:uri="http://schemas.openxmlformats.org/officeDocument/2006/bibliography"/>
+    <ds:schemaRef ds:uri="http://schemas.microsoft.com/sharepoint/v3/contenttype/forms"/>
   </ds:schemaRefs>
 </ds:datastoreItem>
 </file>
 
-<file path=customXml/itemProps3.xml><?xml version="1.0" encoding="utf-8"?>
+<file path=customXml/itemProps4.xml><?xml version="1.0" encoding="utf-8"?>
 <ds:datastoreItem xmlns:ds="http://schemas.openxmlformats.org/officeDocument/2006/customXml" ds:itemID="{2DE9BC7E-617F-4710-96F7-298ED6BC968A}">
   <ds:schemaRefs>
     <ds:schemaRef ds:uri="http://schemas.microsoft.com/office/2006/metadata/contentType"/>
@@ -9491,12 +9159,4 @@
     <ds:schemaRef ds:uri="http://schemas.microsoft.com/internal/obd"/>
   </ds:schemaRefs>
 </ds:datastoreItem>
-</file>
-
-<file path=customXml/itemProps4.xml><?xml version="1.0" encoding="utf-8"?>
-<ds:datastoreItem xmlns:ds="http://schemas.openxmlformats.org/officeDocument/2006/customXml" ds:itemID="{7E6C9D04-A652-49B0-A9D3-FB33376B443F}">
-  <ds:schemaRefs>
-    <ds:schemaRef ds:uri="http://schemas.microsoft.com/sharepoint/v3/contenttype/forms"/>
-  </ds:schemaRefs>
-</ds:datastoreItem>
 </file>
</xml_diff>

<commit_message>
edit: zmiana miejsca schematu dla ARP Spoofing
</commit_message>
<xml_diff>
--- a/Master Thesis/Security of Operating Systems in Virtual Environments.docx
+++ b/Master Thesis/Security of Operating Systems in Virtual Environments.docx
@@ -16,51 +16,91 @@
           <w:b/>
           <w:bCs/>
         </w:rPr>
-        <w:t>Virtual Environments</w:t>
-      </w:r>
-      <w:r>
-        <w:t>, VE) to oprogramowanie symulujące działanie sprzętu komputerowego. W odróżnieniu od tradycyjnych systemów fizycznych umożliwia ono jednoczesne funkcjonowanie wielu niezależnych systemów operacyjnych lub aplikacji na jednej maszynie [1]. Działają one niezależnie od fizycznej struktury sprzętu. Tworzenie środowisk wirtualnych możliwe jest dzięki wykorzystaniu technologii wirtualizacji. Jest to technologia, wykorzystująca  środowisko logiczne do przekroczenia fizycznych ograniczeń sprzętowych [2].</w:t>
-      </w:r>
-    </w:p>
-    <w:p>
-      <w:r>
-        <w:t xml:space="preserve">Podstawowym elementem środowisk wirtualnych jest maszyna wirtualna (ang. </w:t>
-      </w:r>
+        <w:t xml:space="preserve">Virtual </w:t>
+      </w:r>
+      <w:proofErr w:type="spellStart"/>
       <w:r>
         <w:rPr>
           <w:b/>
           <w:bCs/>
         </w:rPr>
-        <w:t>Virtual Machine</w:t>
-      </w:r>
-      <w:r>
-        <w:t xml:space="preserve">, VM). Jest to aplikacja, wykonujące program tak, jakby była fizycznym urządzeniem, więc można byłoby powiedzieć, że jest to „komputer”, działający wewnątrz fizycznego komputera. Aplikacja VM (nazywana „gościem”) uruchamia swój własny system operacyjny na rzeczywistej maszynie (zwanej „gospodarzem”). Wirtualny system operacyjny może być dowolny, np. Windows lub MacOS, i nie jest ograniczony do jednego systemu operacyjnego na maszynie gospodarza [3]. Każda maszyna wirtualna działa niezależnie i nie ma wpływu na działanie innych VM-ów. </w:t>
-      </w:r>
-    </w:p>
-    <w:p/>
-    <w:p>
-      <w:r>
-        <w:t>2.1. Charakterystyka wirtualizacji</w:t>
-      </w:r>
-    </w:p>
-    <w:p>
-      <w:r>
-        <w:t>Wirtualizacja to technologia umożliwiająca tworzenie wielu odizolowanych środowisk komputerowych – zwanych maszynami wirtualnymi (VM) – na jednym fizycznym urządzeniu. Dzięki warstwie pośredniczącej, zwanej hipernadzorcą (</w:t>
+        <w:t>Environments</w:t>
+      </w:r>
+      <w:proofErr w:type="spellEnd"/>
+      <w:r>
+        <w:t>, VE) to oprogramowanie symulujące działanie sprzętu komputerowego. W odróżnieniu od tradycyjnych systemów fizycznych umożliwia ono jednoczesne funkcjonowanie wielu niezależnych systemów operacyjnych lub aplikacji na jednej maszynie [1]. Działają one niezależnie od fizycznej struktury sprzętu. Tworzenie środowisk wirtualnych możliwe jest dzięki wykorzystaniu technologii wirtualizacji. Jest to technologia, wykorzystująca  środowisko logiczne do przekroczenia fizycznych ograniczeń sprzętowych [2].</w:t>
+      </w:r>
+    </w:p>
+    <w:p>
+      <w:r>
+        <w:t xml:space="preserve">Podstawowym elementem środowisk wirtualnych jest maszyna wirtualna (ang. </w:t>
       </w:r>
       <w:r>
         <w:rPr>
           <w:b/>
           <w:bCs/>
         </w:rPr>
+        <w:t>Virtual Machine</w:t>
+      </w:r>
+      <w:r>
+        <w:t xml:space="preserve">, VM). Jest to aplikacja, wykonujące program tak, jakby była fizycznym urządzeniem, więc można byłoby powiedzieć, że jest to „komputer”, działający wewnątrz fizycznego komputera. Aplikacja VM (nazywana „gościem”) uruchamia swój własny system operacyjny na rzeczywistej maszynie (zwanej „gospodarzem”). Wirtualny system operacyjny może być dowolny, np. Windows lub </w:t>
+      </w:r>
+      <w:proofErr w:type="spellStart"/>
+      <w:r>
+        <w:t>MacOS</w:t>
+      </w:r>
+      <w:proofErr w:type="spellEnd"/>
+      <w:r>
+        <w:t xml:space="preserve">, i nie jest ograniczony do jednego systemu operacyjnego na maszynie gospodarza [3]. Każda maszyna wirtualna działa niezależnie i nie ma wpływu na działanie innych VM-ów. </w:t>
+      </w:r>
+    </w:p>
+    <w:p/>
+    <w:p>
+      <w:r>
+        <w:t>2.1. Charakterystyka wirtualizacji</w:t>
+      </w:r>
+    </w:p>
+    <w:p>
+      <w:r>
+        <w:t xml:space="preserve">Wirtualizacja to technologia umożliwiająca tworzenie wielu odizolowanych środowisk komputerowych – zwanych maszynami wirtualnymi (VM) – na jednym fizycznym urządzeniu. Dzięki warstwie pośredniczącej, zwanej </w:t>
+      </w:r>
+      <w:proofErr w:type="spellStart"/>
+      <w:r>
+        <w:t>hipernadzorcą</w:t>
+      </w:r>
+      <w:proofErr w:type="spellEnd"/>
+      <w:r>
+        <w:t xml:space="preserve"> (</w:t>
+      </w:r>
+      <w:proofErr w:type="spellStart"/>
+      <w:r>
+        <w:rPr>
+          <w:b/>
+          <w:bCs/>
+        </w:rPr>
         <w:t>hypervisor</w:t>
       </w:r>
+      <w:proofErr w:type="spellEnd"/>
       <w:r>
         <w:t>), każda maszyna wirtualna może działać jak odrębny komputer z własnym systemem operacyjnym i aplikacjami, niezależnie od innych instancji. To podejście pozwala na efektywne wykorzystanie zasobów sprzętowych, zwiększenie skalowalności, uproszczenie zarządzania oraz ograniczenie kosztów operacyjnych [4].</w:t>
       </w:r>
     </w:p>
     <w:p>
-      <w:r>
-        <w:t>Hipernadzorca (hypervisor) to oprogramowanie, które umożliwia tworzenie i zarządzanie maszynami wirtualnymi poprzez oddzielenie systemów operacyjnych gości od fizycznej infrastruktury sprzętowej. W zależności od sposobu działania, wyróżniamy dwa główne typy:</w:t>
+      <w:proofErr w:type="spellStart"/>
+      <w:r>
+        <w:t>Hipernadzorca</w:t>
+      </w:r>
+      <w:proofErr w:type="spellEnd"/>
+      <w:r>
+        <w:t xml:space="preserve"> (</w:t>
+      </w:r>
+      <w:proofErr w:type="spellStart"/>
+      <w:r>
+        <w:t>hypervisor</w:t>
+      </w:r>
+      <w:proofErr w:type="spellEnd"/>
+      <w:r>
+        <w:t>) to oprogramowanie, które umożliwia tworzenie i zarządzanie maszynami wirtualnymi poprzez oddzielenie systemów operacyjnych gości od fizycznej infrastruktury sprzętowej. W zależności od sposobu działania, wyróżniamy dwa główne typy:</w:t>
       </w:r>
     </w:p>
     <w:p>
@@ -74,7 +114,15 @@
         <w:t xml:space="preserve">typ 1: </w:t>
       </w:r>
       <w:r>
-        <w:t>natywny (bare-metal) – działa bezpośrednio na sprzęcie, bez potrzeby instalowania systemu operacyjnego gospodarza. Przykładowo: Microsoft Hyper-V,</w:t>
+        <w:t>natywny (</w:t>
+      </w:r>
+      <w:proofErr w:type="spellStart"/>
+      <w:r>
+        <w:t>bare</w:t>
+      </w:r>
+      <w:proofErr w:type="spellEnd"/>
+      <w:r>
+        <w:t>-metal) – działa bezpośrednio na sprzęcie, bez potrzeby instalowania systemu operacyjnego gospodarza. Przykładowo: Microsoft Hyper-V,</w:t>
       </w:r>
     </w:p>
     <w:p>
@@ -88,12 +136,28 @@
         <w:t xml:space="preserve">typ 2: </w:t>
       </w:r>
       <w:r>
-        <w:t xml:space="preserve">hostowany – funkcjonuje jako aplikacja zainstalowana w ramach istniejącego systemu operacyjnego. Przykładowo: VirtualBox, VMware Workstation. </w:t>
-      </w:r>
-    </w:p>
-    <w:p>
-      <w:r>
-        <w:t>Dodatkowo, hypervisory można klasyfikować ze względu na sposób wirtualizacji:</w:t>
+        <w:t xml:space="preserve">hostowany – funkcjonuje jako aplikacja zainstalowana w ramach istniejącego systemu operacyjnego. Przykładowo: </w:t>
+      </w:r>
+      <w:proofErr w:type="spellStart"/>
+      <w:r>
+        <w:t>VirtualBox</w:t>
+      </w:r>
+      <w:proofErr w:type="spellEnd"/>
+      <w:r>
+        <w:t xml:space="preserve">, VMware Workstation. </w:t>
+      </w:r>
+    </w:p>
+    <w:p>
+      <w:r>
+        <w:t xml:space="preserve">Dodatkowo, </w:t>
+      </w:r>
+      <w:proofErr w:type="spellStart"/>
+      <w:r>
+        <w:t>hypervisory</w:t>
+      </w:r>
+      <w:proofErr w:type="spellEnd"/>
+      <w:r>
+        <w:t xml:space="preserve"> można klasyfikować ze względu na sposób wirtualizacji:</w:t>
       </w:r>
     </w:p>
     <w:p>
@@ -125,8 +189,21 @@
           <w:numId w:val="3"/>
         </w:numPr>
       </w:pPr>
-      <w:r>
-        <w:t>Parawirtualizacja – wymaga modyfikacji systemu gościa, który jest świadomy, że działa w środowisku wirtualnym i potrafi efektywnie współpracować z hipernadzorcą [5].</w:t>
+      <w:proofErr w:type="spellStart"/>
+      <w:r>
+        <w:t>Parawirtualizacja</w:t>
+      </w:r>
+      <w:proofErr w:type="spellEnd"/>
+      <w:r>
+        <w:t xml:space="preserve"> – wymaga modyfikacji systemu gościa, który jest świadomy, że działa w środowisku wirtualnym i potrafi efektywnie współpracować z </w:t>
+      </w:r>
+      <w:proofErr w:type="spellStart"/>
+      <w:r>
+        <w:t>hipernadzorcą</w:t>
+      </w:r>
+      <w:proofErr w:type="spellEnd"/>
+      <w:r>
+        <w:t xml:space="preserve"> [5].</w:t>
       </w:r>
     </w:p>
     <w:p/>
@@ -138,7 +215,23 @@
     </w:p>
     <w:p>
       <w:r>
-        <w:t>Vmware Workstation Pro (od firmy Broadcom) jest w pełni zwirtualizowanym środowiskiem sprzętowym dla systemu operacyjnego gościa. Program ten obsługuje wiele systemów operacyjnych gospodarza, w tym Windows, Linux oraz macOS, i został zaprojektowany z myślą o maksymalnym wykorzystaniu fizycznych zasobów komputera, co przekłada się na wysoką wydajność działania maszyn wirtualnych [4].</w:t>
+        <w:t xml:space="preserve">Vmware Workstation Pro (od firmy </w:t>
+      </w:r>
+      <w:proofErr w:type="spellStart"/>
+      <w:r>
+        <w:t>Broadcom</w:t>
+      </w:r>
+      <w:proofErr w:type="spellEnd"/>
+      <w:r>
+        <w:t xml:space="preserve">) jest w pełni zwirtualizowanym środowiskiem sprzętowym dla systemu operacyjnego gościa. Program ten obsługuje wiele systemów operacyjnych gospodarza, w tym Windows, Linux oraz </w:t>
+      </w:r>
+      <w:proofErr w:type="spellStart"/>
+      <w:r>
+        <w:t>macOS</w:t>
+      </w:r>
+      <w:proofErr w:type="spellEnd"/>
+      <w:r>
+        <w:t>, i został zaprojektowany z myślą o maksymalnym wykorzystaniu fizycznych zasobów komputera, co przekłada się na wysoką wydajność działania maszyn wirtualnych [4].</w:t>
       </w:r>
     </w:p>
     <w:p>
@@ -151,10 +244,26 @@
         <w:t>VMware emuluje podstawowe elementy sprzętowe, takie jak karta graficzna</w:t>
       </w:r>
       <w:r>
-        <w:t xml:space="preserve"> (czego nie oferuje np., VirtualBox od firmy Oracle)</w:t>
-      </w:r>
-      <w:r>
-        <w:t>, karta sieciowa czy kontrolery dysków, a także umożliwia dostęp do urządzeń USB, portów szeregowych i równoległych za pomocą sterowników pośredniczących. Warto jednak zauważyć, że przenoszenie maszyn wirtualnych między różnymi komputerami, szczególnie z odmiennymi architekturami procesora lub liczbą rdzeni, może wymagać dodatkowej konfiguracji ze względu na różnice w zestawach instrukcji [4].</w:t>
+        <w:t xml:space="preserve"> (czego nie oferuje np., </w:t>
+      </w:r>
+      <w:proofErr w:type="spellStart"/>
+      <w:r>
+        <w:t>VirtualBox</w:t>
+      </w:r>
+      <w:proofErr w:type="spellEnd"/>
+      <w:r>
+        <w:t xml:space="preserve"> od firmy Oracle)</w:t>
+      </w:r>
+      <w:r>
+        <w:t xml:space="preserve">, karta sieciowa czy kontrolery dysków, a także umożliwia dostęp do urządzeń USB, portów szeregowych i równoległych za pomocą sterowników pośredniczących. Warto jednak zauważyć, że przenoszenie maszyn wirtualnych między różnymi komputerami, szczególnie z odmiennymi </w:t>
+      </w:r>
+      <w:proofErr w:type="spellStart"/>
+      <w:r>
+        <w:t>architekturami</w:t>
+      </w:r>
+      <w:proofErr w:type="spellEnd"/>
+      <w:r>
+        <w:t xml:space="preserve"> procesora lub liczbą rdzeni, może wymagać dodatkowej konfiguracji ze względu na różnice w zestawach instrukcji [4].</w:t>
       </w:r>
     </w:p>
     <w:p>
@@ -222,7 +331,15 @@
     </w:p>
     <w:p>
       <w:r>
-        <w:t>- snapshoty, czyli zapisywanie stanu maszyny wirtualnej w wybranym przez użytkownika momencie, co daje możliwość przywrócenia zapisanego obrazu,</w:t>
+        <w:t xml:space="preserve">- </w:t>
+      </w:r>
+      <w:proofErr w:type="spellStart"/>
+      <w:r>
+        <w:t>snapshoty</w:t>
+      </w:r>
+      <w:proofErr w:type="spellEnd"/>
+      <w:r>
+        <w:t>, czyli zapisywanie stanu maszyny wirtualnej w wybranym przez użytkownika momencie, co daje możliwość przywrócenia zapisanego obrazu,</w:t>
       </w:r>
     </w:p>
     <w:p>
@@ -243,18 +360,39 @@
     </w:p>
     <w:p>
       <w:r>
-        <w:t>- zaawansowana konfiguracja sieciowa, pozwalająca na definiowanie topologii sieci wirtualnych (m.in. NAT, bridge</w:t>
-      </w:r>
+        <w:t xml:space="preserve">- zaawansowana konfiguracja sieciowa, pozwalająca na definiowanie topologii sieci wirtualnych (m.in. NAT, </w:t>
+      </w:r>
+      <w:proofErr w:type="spellStart"/>
+      <w:r>
+        <w:t>bridge</w:t>
+      </w:r>
+      <w:proofErr w:type="spellEnd"/>
       <w:r>
         <w:t>,</w:t>
       </w:r>
       <w:r>
-        <w:t xml:space="preserve"> host-only)</w:t>
-      </w:r>
-    </w:p>
-    <w:p>
-      <w:r>
-        <w:t>- połączenia ze zdalnymi serwerami, np. z Vmware ESXi.</w:t>
+        <w:t xml:space="preserve"> host-</w:t>
+      </w:r>
+      <w:proofErr w:type="spellStart"/>
+      <w:r>
+        <w:t>only</w:t>
+      </w:r>
+      <w:proofErr w:type="spellEnd"/>
+      <w:r>
+        <w:t>)</w:t>
+      </w:r>
+    </w:p>
+    <w:p>
+      <w:r>
+        <w:t xml:space="preserve">- połączenia ze zdalnymi serwerami, np. z Vmware </w:t>
+      </w:r>
+      <w:proofErr w:type="spellStart"/>
+      <w:r>
+        <w:t>ESXi</w:t>
+      </w:r>
+      <w:proofErr w:type="spellEnd"/>
+      <w:r>
+        <w:t>.</w:t>
       </w:r>
     </w:p>
     <w:p/>
@@ -265,12 +403,36 @@
     </w:p>
     <w:p>
       <w:r>
-        <w:t>Do przeprowadzenia badań wykorzystano komputer stacjonarny wyposażony w procesor AMD Ryzen 5 3600 (6 rdzeni, 12 wątków), 64 GB pamięci RAM DDR4 (3600 MHz), dysk SSD M.2 o pojemności 2 TB oraz kartę graficzną NVIDIA GeForce RTX 3060 Ti. Systemem operacyjnym gospodarza był Windows 11 Pro (wersja 24H2).</w:t>
-      </w:r>
-    </w:p>
-    <w:p>
-      <w:r>
-        <w:t>Środowisko wirtualne zostało zrealizowane przy użyciu VMware Workstation Pro 17.6.3. W ramach testów utworzono dwie maszyny wirtualne: jedną z systemem Windows 10 Pro (wersja 22H2, 64-bit), drugą z systemem Ubuntu 24.04.2 LTS. Obie maszyny zostały skonfigurowane zgodnie z poniższymi założeniami:</w:t>
+        <w:t xml:space="preserve">Do przeprowadzenia badań wykorzystano komputer stacjonarny wyposażony w procesor AMD </w:t>
+      </w:r>
+      <w:proofErr w:type="spellStart"/>
+      <w:r>
+        <w:t>Ryzen</w:t>
+      </w:r>
+      <w:proofErr w:type="spellEnd"/>
+      <w:r>
+        <w:t xml:space="preserve"> 5 3600 (6 rdzeni, 12 wątków), 64 GB pamięci RAM DDR4 (3600 MHz), dysk SSD M.2 o pojemności 2 TB oraz kartę graficzną NVIDIA </w:t>
+      </w:r>
+      <w:proofErr w:type="spellStart"/>
+      <w:r>
+        <w:t>GeForce</w:t>
+      </w:r>
+      <w:proofErr w:type="spellEnd"/>
+      <w:r>
+        <w:t xml:space="preserve"> RTX 3060 Ti. Systemem operacyjnym gospodarza był Windows 11 Pro (wersja 24H2).</w:t>
+      </w:r>
+    </w:p>
+    <w:p>
+      <w:r>
+        <w:t xml:space="preserve">Środowisko wirtualne zostało zrealizowane przy użyciu VMware Workstation Pro 17.6.3. W ramach testów utworzono dwie maszyny wirtualne: jedną z systemem Windows 10 Pro (wersja 22H2, 64-bit), drugą z systemem </w:t>
+      </w:r>
+      <w:proofErr w:type="spellStart"/>
+      <w:r>
+        <w:t>Ubuntu</w:t>
+      </w:r>
+      <w:proofErr w:type="spellEnd"/>
+      <w:r>
+        <w:t xml:space="preserve"> 24.04.2 LTS. Obie maszyny zostały skonfigurowane zgodnie z poniższymi założeniami:</w:t>
       </w:r>
     </w:p>
     <w:p>
@@ -324,7 +486,23 @@
         <w:t>Typ połączenia sieciowego</w:t>
       </w:r>
       <w:r>
-        <w:t>: zastosowano tryb mostkowany (bridged), umożliwiający pełną komunikację z innymi urządzeniami w sieci lokalnej, co było niezbędne dla testów typu Man-in-the-Middle czy sniffing.</w:t>
+        <w:t>: zastosowano tryb mostkowany (</w:t>
+      </w:r>
+      <w:proofErr w:type="spellStart"/>
+      <w:r>
+        <w:t>bridged</w:t>
+      </w:r>
+      <w:proofErr w:type="spellEnd"/>
+      <w:r>
+        <w:t xml:space="preserve">), umożliwiający pełną komunikację z innymi urządzeniami w sieci lokalnej, co było niezbędne dla testów typu Man-in-the-Middle czy </w:t>
+      </w:r>
+      <w:proofErr w:type="spellStart"/>
+      <w:r>
+        <w:t>sniffing</w:t>
+      </w:r>
+      <w:proofErr w:type="spellEnd"/>
+      <w:r>
+        <w:t>.</w:t>
       </w:r>
     </w:p>
     <w:p>
@@ -342,7 +520,23 @@
         <w:t>Typ dysku</w:t>
       </w:r>
       <w:r>
-        <w:t>: dla systemu Windows wybrano nośnik NVMe, natomiast dla Ubuntu – SCSI, zgodnie z rekomendacjami instalatorów i wymaganiami kompatybilności.</w:t>
+        <w:t xml:space="preserve">: dla systemu Windows wybrano nośnik </w:t>
+      </w:r>
+      <w:proofErr w:type="spellStart"/>
+      <w:r>
+        <w:t>NVMe</w:t>
+      </w:r>
+      <w:proofErr w:type="spellEnd"/>
+      <w:r>
+        <w:t xml:space="preserve">, natomiast dla </w:t>
+      </w:r>
+      <w:proofErr w:type="spellStart"/>
+      <w:r>
+        <w:t>Ubuntu</w:t>
+      </w:r>
+      <w:proofErr w:type="spellEnd"/>
+      <w:r>
+        <w:t xml:space="preserve"> – SCSI, zgodnie z rekomendacjami instalatorów i wymaganiami kompatybilności.</w:t>
       </w:r>
     </w:p>
     <w:p>
@@ -360,7 +554,31 @@
         <w:t>Typ oprogramowania układowego</w:t>
       </w:r>
       <w:r>
-        <w:t xml:space="preserve">: wybrano UEFI ze względu na nowoczesne mechanizmy bezpieczeństwa oraz zgodność z funkcjami systemowymi, takimi jak Microsoft Defender Credential Guard. </w:t>
+        <w:t xml:space="preserve">: wybrano UEFI ze względu na nowoczesne mechanizmy bezpieczeństwa oraz zgodność z funkcjami systemowymi, takimi jak Microsoft </w:t>
+      </w:r>
+      <w:proofErr w:type="spellStart"/>
+      <w:r>
+        <w:t>Defender</w:t>
+      </w:r>
+      <w:proofErr w:type="spellEnd"/>
+      <w:r>
+        <w:t xml:space="preserve"> </w:t>
+      </w:r>
+      <w:proofErr w:type="spellStart"/>
+      <w:r>
+        <w:t>Credential</w:t>
+      </w:r>
+      <w:proofErr w:type="spellEnd"/>
+      <w:r>
+        <w:t xml:space="preserve"> </w:t>
+      </w:r>
+      <w:proofErr w:type="spellStart"/>
+      <w:r>
+        <w:t>Guard</w:t>
+      </w:r>
+      <w:proofErr w:type="spellEnd"/>
+      <w:r>
+        <w:t xml:space="preserve">. </w:t>
       </w:r>
     </w:p>
     <w:p>
@@ -404,7 +622,31 @@
         <w:t xml:space="preserve"> 2025</w:t>
       </w:r>
       <w:r>
-        <w:t xml:space="preserve">.1c. Jest to dystrybucja typu open-source oparta na systemie Debian, stworzona przez Offensive Security w celach przeprowadzania testów penetracyjnych oraz audytów bezpieczeństwa. </w:t>
+        <w:t>.1c. Jest to dystrybucja typu open-</w:t>
+      </w:r>
+      <w:proofErr w:type="spellStart"/>
+      <w:r>
+        <w:t>source</w:t>
+      </w:r>
+      <w:proofErr w:type="spellEnd"/>
+      <w:r>
+        <w:t xml:space="preserve"> oparta na systemie </w:t>
+      </w:r>
+      <w:proofErr w:type="spellStart"/>
+      <w:r>
+        <w:t>Debian</w:t>
+      </w:r>
+      <w:proofErr w:type="spellEnd"/>
+      <w:r>
+        <w:t xml:space="preserve">, stworzona przez </w:t>
+      </w:r>
+      <w:proofErr w:type="spellStart"/>
+      <w:r>
+        <w:t>Offensive</w:t>
+      </w:r>
+      <w:proofErr w:type="spellEnd"/>
+      <w:r>
+        <w:t xml:space="preserve"> Security w celach przeprowadzania testów penetracyjnych oraz audytów bezpieczeństwa. </w:t>
       </w:r>
       <w:r>
         <w:t>Posiada on wbudowane narzędzia dedykowane testom bezpieczeństwa, a także dostosowane jądro systemu do wstrzykiwania różnego rodzaju pakietów [8].</w:t>
@@ -438,18 +680,39 @@
         <w:t>4.1</w:t>
       </w:r>
       <w:r>
-        <w:t xml:space="preserve"> Sniffing</w:t>
-      </w:r>
+        <w:t xml:space="preserve"> </w:t>
+      </w:r>
+      <w:proofErr w:type="spellStart"/>
+      <w:r>
+        <w:t>Sniffing</w:t>
+      </w:r>
+      <w:proofErr w:type="spellEnd"/>
     </w:p>
     <w:p>
       <w:pPr>
         <w:jc w:val="both"/>
       </w:pPr>
       <w:r>
-        <w:t xml:space="preserve">Celem testów było sprawdzenie czy możliwe jest pasywne podsłuchiwanie ruchu sieciowego (sniffing) z </w:t>
-      </w:r>
-      <w:r>
-        <w:t>systemu Kali Linux zainstalowanego na fizycznym komputerze, przy użyciu narzędzia Wireshark. Wszystkie urządzenia były połączone do tej samej sieci lokalnej (Wi-Fi</w:t>
+        <w:t>Celem testów było sprawdzenie czy możliwe jest pasywne podsłuchiwanie ruchu sieciowego (</w:t>
+      </w:r>
+      <w:proofErr w:type="spellStart"/>
+      <w:r>
+        <w:t>sniffing</w:t>
+      </w:r>
+      <w:proofErr w:type="spellEnd"/>
+      <w:r>
+        <w:t xml:space="preserve">) z </w:t>
+      </w:r>
+      <w:r>
+        <w:t xml:space="preserve">systemu Kali Linux zainstalowanego na fizycznym komputerze, przy użyciu narzędzia </w:t>
+      </w:r>
+      <w:proofErr w:type="spellStart"/>
+      <w:r>
+        <w:t>Wireshark</w:t>
+      </w:r>
+      <w:proofErr w:type="spellEnd"/>
+      <w:r>
+        <w:t>. Wszystkie urządzenia były połączone do tej samej sieci lokalnej (Wi-Fi</w:t>
       </w:r>
       <w:r>
         <w:t>).</w:t>
@@ -461,7 +724,15 @@
         <w:t xml:space="preserve"> – zarówno fizyczne, jak i wirtualne –</w:t>
       </w:r>
       <w:r>
-        <w:t xml:space="preserve"> pracowały w trybie mostkowanym (bridged)</w:t>
+        <w:t xml:space="preserve"> pracowały w trybie mostkowanym (</w:t>
+      </w:r>
+      <w:proofErr w:type="spellStart"/>
+      <w:r>
+        <w:t>bridged</w:t>
+      </w:r>
+      <w:proofErr w:type="spellEnd"/>
+      <w:r>
+        <w:t>)</w:t>
       </w:r>
       <w:r>
         <w:t>, co zapewniało im bezpośrednią obecność w tej samej podsieci IP co komputer atakujący</w:t>
@@ -478,7 +749,23 @@
         <w:jc w:val="both"/>
       </w:pPr>
       <w:r>
-        <w:t>W ramach badania przeprowadzono cztery testy: dwa z systemem Windows 10 (na maszynie fizycznej i wirtualnej) oraz dwa z systemem Ubuntu 22.04 (również fizycznie i w VM). We wszystkich przypadkach wyłączono domyślne zabezpieczenia systemowe, takie jak zapora Windows Firewall czy ufw, aby sprawdzić, czy ruch HTTP da się przechwycić w warunkach minimalnej ochrony.</w:t>
+        <w:t xml:space="preserve">W ramach badania przeprowadzono cztery testy: dwa z systemem Windows 10 (na maszynie fizycznej i wirtualnej) oraz dwa z systemem </w:t>
+      </w:r>
+      <w:proofErr w:type="spellStart"/>
+      <w:r>
+        <w:t>Ubuntu</w:t>
+      </w:r>
+      <w:proofErr w:type="spellEnd"/>
+      <w:r>
+        <w:t xml:space="preserve"> 22.04 (również fizycznie i w VM). We wszystkich przypadkach wyłączono domyślne zabezpieczenia systemowe, takie jak zapora Windows Firewall czy </w:t>
+      </w:r>
+      <w:proofErr w:type="spellStart"/>
+      <w:r>
+        <w:t>ufw</w:t>
+      </w:r>
+      <w:proofErr w:type="spellEnd"/>
+      <w:r>
+        <w:t>, aby sprawdzić, czy ruch HTTP da się przechwycić w warunkach minimalnej ochrony.</w:t>
       </w:r>
     </w:p>
     <w:p>
@@ -632,8 +919,13 @@
             <w:tcW w:w="1510" w:type="dxa"/>
           </w:tcPr>
           <w:p>
+            <w:proofErr w:type="spellStart"/>
             <w:r>
-              <w:t>Bare-metal</w:t>
+              <w:t>Bare</w:t>
+            </w:r>
+            <w:proofErr w:type="spellEnd"/>
+            <w:r>
+              <w:t>-metal</w:t>
             </w:r>
           </w:p>
         </w:tc>
@@ -674,8 +966,13 @@
             <w:tcW w:w="1687" w:type="dxa"/>
           </w:tcPr>
           <w:p>
+            <w:proofErr w:type="spellStart"/>
             <w:r>
-              <w:t>Ubuntu 22.04</w:t>
+              <w:t>Ubuntu</w:t>
+            </w:r>
+            <w:proofErr w:type="spellEnd"/>
+            <w:r>
+              <w:t xml:space="preserve"> 22.04</w:t>
             </w:r>
           </w:p>
         </w:tc>
@@ -729,8 +1026,13 @@
             <w:tcW w:w="1687" w:type="dxa"/>
           </w:tcPr>
           <w:p>
+            <w:proofErr w:type="spellStart"/>
             <w:r>
-              <w:t>Ubunu 22.04</w:t>
+              <w:t>Ubunu</w:t>
+            </w:r>
+            <w:proofErr w:type="spellEnd"/>
+            <w:r>
+              <w:t xml:space="preserve"> 22.04</w:t>
             </w:r>
           </w:p>
         </w:tc>
@@ -739,8 +1041,13 @@
             <w:tcW w:w="1510" w:type="dxa"/>
           </w:tcPr>
           <w:p>
+            <w:proofErr w:type="spellStart"/>
             <w:r>
-              <w:t>Bare-metal</w:t>
+              <w:t>Bare</w:t>
+            </w:r>
+            <w:proofErr w:type="spellEnd"/>
+            <w:r>
+              <w:t>-metal</w:t>
             </w:r>
           </w:p>
         </w:tc>
@@ -771,8 +1078,13 @@
         <w:jc w:val="both"/>
       </w:pPr>
       <w:r>
-        <w:t>Tab. X. Testy przeprowadzone w ramach ataku typu sniffing</w:t>
-      </w:r>
+        <w:t xml:space="preserve">Tab. X. Testy przeprowadzone w ramach ataku typu </w:t>
+      </w:r>
+      <w:proofErr w:type="spellStart"/>
+      <w:r>
+        <w:t>sniffing</w:t>
+      </w:r>
+      <w:proofErr w:type="spellEnd"/>
     </w:p>
     <w:p>
       <w:pPr>
@@ -785,7 +1097,15 @@
       </w:pPr>
       <w:r>
         <w:lastRenderedPageBreak/>
-        <w:t>Program Wireshark w wersji 4.4.4 został uruchomiony na interfejsie sieciowym wlan0</w:t>
+        <w:t xml:space="preserve">Program </w:t>
+      </w:r>
+      <w:proofErr w:type="spellStart"/>
+      <w:r>
+        <w:t>Wireshark</w:t>
+      </w:r>
+      <w:proofErr w:type="spellEnd"/>
+      <w:r>
+        <w:t xml:space="preserve"> w wersji 4.4.4 został uruchomiony na interfejsie sieciowym wlan0</w:t>
       </w:r>
       <w:r>
         <w:rPr>
@@ -797,7 +1117,15 @@
         <w:t xml:space="preserve">. </w:t>
       </w:r>
       <w:r>
-        <w:t>Włączony został tryb promiscous.</w:t>
+        <w:t xml:space="preserve">Włączony został tryb </w:t>
+      </w:r>
+      <w:proofErr w:type="spellStart"/>
+      <w:r>
+        <w:t>promiscous</w:t>
+      </w:r>
+      <w:proofErr w:type="spellEnd"/>
+      <w:r>
+        <w:t>.</w:t>
       </w:r>
       <w:r>
         <w:rPr>
@@ -806,7 +1134,15 @@
         <w:footnoteReference w:id="2"/>
       </w:r>
       <w:r>
-        <w:t xml:space="preserve"> W celu zawężenia analizy, w Wiresharku ustawiono filtr ograniczający rejestrowane pakiety wyłącznie do protokołu HTTP</w:t>
+        <w:t xml:space="preserve"> W celu zawężenia analizy, w </w:t>
+      </w:r>
+      <w:proofErr w:type="spellStart"/>
+      <w:r>
+        <w:t>Wiresharku</w:t>
+      </w:r>
+      <w:proofErr w:type="spellEnd"/>
+      <w:r>
+        <w:t xml:space="preserve"> ustawiono filtr ograniczający rejestrowane pakiety wyłącznie do protokołu HTTP</w:t>
       </w:r>
       <w:r>
         <w:t xml:space="preserve">. Test polegał na odwiedzeniu strony </w:t>
@@ -881,7 +1217,15 @@
         <w:t xml:space="preserve">Fot. </w:t>
       </w:r>
       <w:r>
-        <w:t>Konfiguracja filtrowania ruchu HTTP w narzędziu Wireshark na interfejsie wlan0.</w:t>
+        <w:t xml:space="preserve">Konfiguracja filtrowania ruchu HTTP w narzędziu </w:t>
+      </w:r>
+      <w:proofErr w:type="spellStart"/>
+      <w:r>
+        <w:t>Wireshark</w:t>
+      </w:r>
+      <w:proofErr w:type="spellEnd"/>
+      <w:r>
+        <w:t xml:space="preserve"> na interfejsie wlan0.</w:t>
       </w:r>
     </w:p>
     <w:p>
@@ -894,7 +1238,15 @@
         <w:jc w:val="both"/>
       </w:pPr>
       <w:r>
-        <w:t>Po uruchomieniu przechwytywania i wygenerowaniu ruchu z maszyn ofiar Wireshark nie zarejestrował żadnego ruchu HTTP w żadnym z testowanych przypadków.</w:t>
+        <w:t xml:space="preserve">Po uruchomieniu przechwytywania i wygenerowaniu ruchu z maszyn ofiar </w:t>
+      </w:r>
+      <w:proofErr w:type="spellStart"/>
+      <w:r>
+        <w:t>Wireshark</w:t>
+      </w:r>
+      <w:proofErr w:type="spellEnd"/>
+      <w:r>
+        <w:t xml:space="preserve"> nie zarejestrował żadnego ruchu HTTP w żadnym z testowanych przypadków.</w:t>
       </w:r>
     </w:p>
     <w:p>
@@ -959,7 +1311,15 @@
         <w:jc w:val="both"/>
       </w:pPr>
       <w:r>
-        <w:t xml:space="preserve">Dla porównania i zobrazowania ataku, a także sprawdzenia metodologii, przeprowadzony został dodatkowy test, gdzie połączenie http odbyło się na komputerze atakującym. Wireshark odnotował ruch sieciowy. </w:t>
+        <w:t xml:space="preserve">Dla porównania i zobrazowania ataku, a także sprawdzenia metodologii, przeprowadzony został dodatkowy test, gdzie połączenie http odbyło się na komputerze atakującym. </w:t>
+      </w:r>
+      <w:proofErr w:type="spellStart"/>
+      <w:r>
+        <w:t>Wireshark</w:t>
+      </w:r>
+      <w:proofErr w:type="spellEnd"/>
+      <w:r>
+        <w:t xml:space="preserve"> odnotował ruch sieciowy. </w:t>
       </w:r>
     </w:p>
     <w:p>
@@ -1025,7 +1385,23 @@
         <w:jc w:val="both"/>
       </w:pPr>
       <w:r>
-        <w:t>Dane przesyłane w formularzu logowania zostały przeanalizowane przy użyciu funkcji „Follow HTTP Stream”, która umożliwiła pełny podgląd przesłanych treści</w:t>
+        <w:t>Dane przesyłane w formularzu logowania zostały przeanalizowane przy użyciu funkcji „</w:t>
+      </w:r>
+      <w:proofErr w:type="spellStart"/>
+      <w:r>
+        <w:t>Follow</w:t>
+      </w:r>
+      <w:proofErr w:type="spellEnd"/>
+      <w:r>
+        <w:t xml:space="preserve"> HTTP </w:t>
+      </w:r>
+      <w:proofErr w:type="spellStart"/>
+      <w:r>
+        <w:t>Stream</w:t>
+      </w:r>
+      <w:proofErr w:type="spellEnd"/>
+      <w:r>
+        <w:t>”, która umożliwiła pełny podgląd przesłanych treści</w:t>
       </w:r>
       <w:r>
         <w:t>, w tym danych logowania.</w:t>
@@ -1077,7 +1453,39 @@
         <w:t xml:space="preserve">Fot. </w:t>
       </w:r>
       <w:r>
-        <w:t>Podgląd danych logowania uzyskanych przez narzędzie „Follow HTTP Stream” w Wireshark na komputerze atrakującym.</w:t>
+        <w:t>Podgląd danych logowania uzyskanych przez narzędzie „</w:t>
+      </w:r>
+      <w:proofErr w:type="spellStart"/>
+      <w:r>
+        <w:t>Follow</w:t>
+      </w:r>
+      <w:proofErr w:type="spellEnd"/>
+      <w:r>
+        <w:t xml:space="preserve"> HTTP </w:t>
+      </w:r>
+      <w:proofErr w:type="spellStart"/>
+      <w:r>
+        <w:t>Stream</w:t>
+      </w:r>
+      <w:proofErr w:type="spellEnd"/>
+      <w:r>
+        <w:t xml:space="preserve">” w </w:t>
+      </w:r>
+      <w:proofErr w:type="spellStart"/>
+      <w:r>
+        <w:t>Wireshark</w:t>
+      </w:r>
+      <w:proofErr w:type="spellEnd"/>
+      <w:r>
+        <w:t xml:space="preserve"> na komputerze </w:t>
+      </w:r>
+      <w:proofErr w:type="spellStart"/>
+      <w:r>
+        <w:t>atrakującym</w:t>
+      </w:r>
+      <w:proofErr w:type="spellEnd"/>
+      <w:r>
+        <w:t>.</w:t>
       </w:r>
     </w:p>
     <w:p>
@@ -1157,7 +1565,15 @@
         <w:t>Rys. x.</w:t>
       </w:r>
       <w:r>
-        <w:t xml:space="preserve"> Schemat topologii środowiska testowego w ataku sniffingu.</w:t>
+        <w:t xml:space="preserve"> Schemat topologii środowiska testowego w ataku </w:t>
+      </w:r>
+      <w:proofErr w:type="spellStart"/>
+      <w:r>
+        <w:t>sniffingu</w:t>
+      </w:r>
+      <w:proofErr w:type="spellEnd"/>
+      <w:r>
+        <w:t>.</w:t>
       </w:r>
     </w:p>
     <w:p>
@@ -1165,7 +1581,15 @@
         <w:jc w:val="both"/>
       </w:pPr>
       <w:r>
-        <w:t>Przygotowany został schemat przedstawiający topologię środowiska testowego. W jego skład wchodzą: maszyny testowe (fizyczne oraz VM), router Wi-Fi (pełniący rolę przełącznika sieciowego) oraz komputer atakujący z Kali Linux i Wiresharkiem. Ruch sieciowy z maszyn ofiar nie był kierowany do atakującego, ponieważ przełącznik przekazuje pakiety wyłącznie do docelowego adresata, eliminując możliwość pasywnego podsłuchu.</w:t>
+        <w:t xml:space="preserve">Przygotowany został schemat przedstawiający topologię środowiska testowego. W jego skład wchodzą: maszyny testowe (fizyczne oraz VM), router Wi-Fi (pełniący rolę przełącznika sieciowego) oraz komputer atakujący z Kali Linux i </w:t>
+      </w:r>
+      <w:proofErr w:type="spellStart"/>
+      <w:r>
+        <w:t>Wiresharkiem</w:t>
+      </w:r>
+      <w:proofErr w:type="spellEnd"/>
+      <w:r>
+        <w:t>. Ruch sieciowy z maszyn ofiar nie był kierowany do atakującego, ponieważ przełącznik przekazuje pakiety wyłącznie do docelowego adresata, eliminując możliwość pasywnego podsłuchu.</w:t>
       </w:r>
     </w:p>
     <w:p>
@@ -1173,10 +1597,34 @@
         <w:jc w:val="both"/>
       </w:pPr>
       <w:r>
-        <w:t xml:space="preserve">Brak przechwyconego ruchu HTTP nie świadczy o błędach w konfiguracji testu, lecz o skuteczności współczesnej architektury sieci w ograniczaniu dostępu do pakietów przez nieuprawnione hosty. W kontekście bezpieczeństwa oznacza to, że nawet przy wyłączonych zaporach systemowych, izolacja sieciowa skutecznie chroni przed pasywnym sniffingiem. </w:t>
-      </w:r>
-      <w:r>
-        <w:t>W środowiskach wykorzystujących przełączniki sieciowe (np. domowe routery Wi-Fi) standardowy sniffing z użyciem narzędzi takich jak Wireshark nie pozwala na podsłuchiwanie ruchu pomiędzy innymi urządzeniami w sieci. Wynika to z faktu, że przełączniki przekazują pakiety tylko do właściwego odbiorcy, co uniemożliwia pasywne przechwytywanie pakietów przez inne hosty</w:t>
+        <w:t xml:space="preserve">Brak przechwyconego ruchu HTTP nie świadczy o błędach w konfiguracji testu, lecz o skuteczności współczesnej architektury sieci w ograniczaniu dostępu do pakietów przez nieuprawnione hosty. W kontekście bezpieczeństwa oznacza to, że nawet przy wyłączonych zaporach systemowych, izolacja sieciowa skutecznie chroni przed pasywnym </w:t>
+      </w:r>
+      <w:proofErr w:type="spellStart"/>
+      <w:r>
+        <w:t>sniffingiem</w:t>
+      </w:r>
+      <w:proofErr w:type="spellEnd"/>
+      <w:r>
+        <w:t xml:space="preserve">. </w:t>
+      </w:r>
+      <w:r>
+        <w:t xml:space="preserve">W środowiskach wykorzystujących przełączniki sieciowe (np. domowe routery Wi-Fi) standardowy </w:t>
+      </w:r>
+      <w:proofErr w:type="spellStart"/>
+      <w:r>
+        <w:t>sniffing</w:t>
+      </w:r>
+      <w:proofErr w:type="spellEnd"/>
+      <w:r>
+        <w:t xml:space="preserve"> z użyciem narzędzi takich jak </w:t>
+      </w:r>
+      <w:proofErr w:type="spellStart"/>
+      <w:r>
+        <w:t>Wireshark</w:t>
+      </w:r>
+      <w:proofErr w:type="spellEnd"/>
+      <w:r>
+        <w:t xml:space="preserve"> nie pozwala na podsłuchiwanie ruchu pomiędzy innymi urządzeniami w sieci. Wynika to z faktu, że przełączniki przekazują pakiety tylko do właściwego odbiorcy, co uniemożliwia pasywne przechwytywanie pakietów przez inne hosty</w:t>
       </w:r>
       <w:r>
         <w:t xml:space="preserve"> [9].</w:t>
@@ -1187,7 +1635,23 @@
         <w:jc w:val="both"/>
       </w:pPr>
       <w:r>
-        <w:t>Z przeprowadzonych badań wynika, że w przypadku testów sniffingu maszyny wirtualne nie wykazują różnicy w kontekście bezpieczeństwa w porównaniu do maszyn fizycznych. Ustawienie urządzeń w tej samej sieci (typu bridged) nie wystarczyło do przechwycenia ruchu http z maszyny ofiary.</w:t>
+        <w:t xml:space="preserve">Z przeprowadzonych badań wynika, że w przypadku testów </w:t>
+      </w:r>
+      <w:proofErr w:type="spellStart"/>
+      <w:r>
+        <w:t>sniffingu</w:t>
+      </w:r>
+      <w:proofErr w:type="spellEnd"/>
+      <w:r>
+        <w:t xml:space="preserve"> maszyny wirtualne nie wykazują różnicy w kontekście bezpieczeństwa w porównaniu do maszyn fizycznych. Ustawienie urządzeń w tej samej sieci (typu </w:t>
+      </w:r>
+      <w:proofErr w:type="spellStart"/>
+      <w:r>
+        <w:t>bridged</w:t>
+      </w:r>
+      <w:proofErr w:type="spellEnd"/>
+      <w:r>
+        <w:t>) nie wystarczyło do przechwycenia ruchu http z maszyny ofiary.</w:t>
       </w:r>
     </w:p>
     <w:p>
@@ -1195,7 +1659,15 @@
         <w:jc w:val="both"/>
       </w:pPr>
       <w:r>
-        <w:t>Testy w wariantach z aktywnymi zabezpieczeniami nie zostały przeprowadzone – skoro przechwycenie ruchu było niemożliwe w najmniej chronionym scenariuszu, dalsze zwiększanie ochrony nie miałoby wpływu na wynik. Wnioskiem praktycznym jest to, że skuteczne przechwytywanie ruchu HTTP w takich warunkach wymaga zastosowania ataku aktywnego, np. typu ARP spoofing lub Man-in-the-Middle.</w:t>
+        <w:t xml:space="preserve">Testy w wariantach z aktywnymi zabezpieczeniami nie zostały przeprowadzone – skoro przechwycenie ruchu było niemożliwe w najmniej chronionym scenariuszu, dalsze zwiększanie ochrony nie miałoby wpływu na wynik. Wnioskiem praktycznym jest to, że skuteczne przechwytywanie ruchu HTTP w takich warunkach wymaga zastosowania ataku aktywnego, np. typu ARP </w:t>
+      </w:r>
+      <w:proofErr w:type="spellStart"/>
+      <w:r>
+        <w:t>spoofing</w:t>
+      </w:r>
+      <w:proofErr w:type="spellEnd"/>
+      <w:r>
+        <w:t xml:space="preserve"> lub Man-in-the-Middle.</w:t>
       </w:r>
     </w:p>
     <w:p>
@@ -1214,8 +1686,13 @@
       </w:pPr>
       <w:r>
         <w:lastRenderedPageBreak/>
-        <w:t>4.2 ARP spoofing</w:t>
-      </w:r>
+        <w:t xml:space="preserve">4.2 ARP </w:t>
+      </w:r>
+      <w:proofErr w:type="spellStart"/>
+      <w:r>
+        <w:t>spoofing</w:t>
+      </w:r>
+      <w:proofErr w:type="spellEnd"/>
     </w:p>
     <w:p>
       <w:pPr>
@@ -1225,8 +1702,13 @@
         <w:t xml:space="preserve">4.2.1 </w:t>
       </w:r>
       <w:r>
-        <w:t>Teoretyczne podstawy ataku ARP spoofing</w:t>
-      </w:r>
+        <w:t xml:space="preserve">Teoretyczne podstawy ataku ARP </w:t>
+      </w:r>
+      <w:proofErr w:type="spellStart"/>
+      <w:r>
+        <w:t>spoofing</w:t>
+      </w:r>
+      <w:proofErr w:type="spellEnd"/>
     </w:p>
     <w:p>
       <w:pPr>
@@ -1237,188 +1719,44 @@
           <w:b/>
           <w:bCs/>
         </w:rPr>
-        <w:t>ARP spoofing</w:t>
-      </w:r>
-      <w:r>
-        <w:t xml:space="preserve"> to technika ataku w sieciach lokalnych, polegająca na wysyłaniu fałszywych komunikatów ARP (Address Resolution Protocol), które mają na celu przekonanie urządzenia ofiary, że atakujący jest innym zaufanym hostem — najczęściej bramą sieciową. Dzięki temu możliwe jest przechwycenie, zmodyfikowanie lub przekierowanie ruchu sieciowego</w:t>
-      </w:r>
-      <w:r>
-        <w:t xml:space="preserve"> [</w:t>
-      </w:r>
-      <w:r>
-        <w:t>10</w:t>
-      </w:r>
-      <w:r>
-        <w:t>]</w:t>
-      </w:r>
-      <w:r>
-        <w:t>.</w:t>
-      </w:r>
-    </w:p>
-    <w:p>
-      <w:pPr>
-        <w:jc w:val="both"/>
-      </w:pPr>
-      <w:r>
-        <w:t>Adresy IP służą do identyfikacji urządzeń w sieci, ale na poziomie fizycznym komunikacja odbywa się za pomocą adresów MAC. Aby powiązać adres IP z adresem MAC, urządzenia korzystają z ARP, które dynamicznie buduje tzw. tablicę ARP — mapującą IP do MAC</w:t>
-      </w:r>
-      <w:r>
-        <w:t xml:space="preserve">. Atakujący może wykorzystać ten mechanizm, wysyłając spreparowaną odpowiedź ARP, która podszywa się pod router lub inne urządzenie. Celem jest wpisanie fałszywego powiązania IP </w:t>
-      </w:r>
-      <w:r>
-        <w:t>z</w:t>
-      </w:r>
-      <w:r>
-        <w:t xml:space="preserve"> MAC w tablicy ARP ofiary [</w:t>
-      </w:r>
-      <w:r>
-        <w:t>10</w:t>
-      </w:r>
-      <w:r>
-        <w:t>].</w:t>
-      </w:r>
-    </w:p>
-    <w:p>
-      <w:pPr>
-        <w:jc w:val="both"/>
-      </w:pPr>
-      <w:r>
-        <w:t>Atak przebiega zazwyczaj w dwóch etapach:</w:t>
-      </w:r>
-    </w:p>
-    <w:p>
-      <w:pPr>
-        <w:numPr>
-          <w:ilvl w:val="0"/>
-          <w:numId w:val="13"/>
-        </w:numPr>
-        <w:jc w:val="both"/>
-      </w:pPr>
-      <w:r>
-        <w:t>Atakujący wysyła fałszywe odpowiedzi ARP do ofiary, informując, że adres IP routera (bramy) należy do jego (atakującego) adresu MAC.</w:t>
-      </w:r>
-    </w:p>
-    <w:p>
-      <w:pPr>
-        <w:numPr>
-          <w:ilvl w:val="0"/>
-          <w:numId w:val="13"/>
-        </w:numPr>
-        <w:jc w:val="both"/>
-      </w:pPr>
-      <w:r>
-        <w:t>Ofiara aktualizuje swoją tablicę ARP i zaczyna przesyłać dane do atakującego zamiast do faktycznej bramy. Atakujący może przechwycić dane, a następnie przesłać je dalej (atak typu Man-in-the-Middle).</w:t>
-      </w:r>
-    </w:p>
-    <w:p>
-      <w:pPr>
-        <w:jc w:val="both"/>
-      </w:pPr>
-      <w:r>
-        <w:t>Ataki typu ARP spoofing są popularne nie tylko ze względu na swoją skuteczność, ale również z powodu prostoty implementacji. Wystarczy, że atakujący znajdzie się w tej samej sieci lokalnej co ofiara i będzie w stanie wysyłać pakiety ARP – nie są potrzebne żadne specjalne uprawnienia [11].</w:t>
-      </w:r>
-    </w:p>
-    <w:p>
-      <w:pPr>
-        <w:jc w:val="both"/>
-      </w:pPr>
-      <w:r>
-        <w:t>Z perspektywy bezpieczeństwa, ARP spoofing stanowi zagrożenie, ponieważ może prowadzić do:</w:t>
-      </w:r>
-    </w:p>
-    <w:p>
-      <w:pPr>
-        <w:numPr>
-          <w:ilvl w:val="0"/>
-          <w:numId w:val="14"/>
-        </w:numPr>
-        <w:jc w:val="both"/>
-      </w:pPr>
-      <w:r>
-        <w:t>kradzieży tożsamości użytkownika (np. przejęcie sesji logowania),</w:t>
-      </w:r>
-    </w:p>
-    <w:p>
-      <w:pPr>
-        <w:numPr>
-          <w:ilvl w:val="0"/>
-          <w:numId w:val="14"/>
-        </w:numPr>
-        <w:jc w:val="both"/>
-      </w:pPr>
-      <w:r>
-        <w:t>instalacji złośliwego oprogramowania (poprzez modyfikację ruchu),</w:t>
-      </w:r>
-    </w:p>
-    <w:p>
-      <w:pPr>
-        <w:numPr>
-          <w:ilvl w:val="0"/>
-          <w:numId w:val="14"/>
-        </w:numPr>
-        <w:jc w:val="both"/>
-      </w:pPr>
-      <w:r>
-        <w:t>ataków typu DoS (gdy dane nie są przekazywane dalej po przejęciu).</w:t>
-      </w:r>
-    </w:p>
-    <w:p>
-      <w:pPr>
-        <w:jc w:val="both"/>
-      </w:pPr>
-      <w:r>
-        <w:t>Atak ARP spoofing pozwala nie tylko na pasywne podsłuchiwanie ruchu, ale także na jego modyfikowanie. Atakujący może przechwycić dane logowania, sesje HTTP, a nawet wstrzykiwać złośliwy kod [10].</w:t>
-      </w:r>
-    </w:p>
-    <w:p>
-      <w:pPr>
-        <w:jc w:val="both"/>
-      </w:pPr>
-    </w:p>
-    <w:p>
-      <w:pPr>
-        <w:jc w:val="both"/>
-      </w:pPr>
-      <w:r>
-        <w:t xml:space="preserve">4.2.2 </w:t>
-      </w:r>
-      <w:r>
-        <w:t>Przebieg i wyniki ataku ARP spoofing w środowisku testowym</w:t>
-      </w:r>
-    </w:p>
-    <w:p>
-      <w:pPr>
-        <w:jc w:val="both"/>
-      </w:pPr>
-      <w:r>
-        <w:t xml:space="preserve">Przeprowadzone próby ataku ARP spoofing miały na celu przechwycenie danych logowania na testowanych systemach operacyjnych, z wykorzystaniem techniki </w:t>
-      </w:r>
+        <w:t xml:space="preserve">ARP </w:t>
+      </w:r>
+      <w:proofErr w:type="spellStart"/>
       <w:r>
         <w:rPr>
           <w:b/>
           <w:bCs/>
         </w:rPr>
-        <w:t>Man-in-the-Middle (MITM)</w:t>
-      </w:r>
-      <w:r>
-        <w:t xml:space="preserve">. Atak realizowany był za pomocą narzędzia </w:t>
-      </w:r>
-      <w:r>
-        <w:rPr>
-          <w:b/>
-          <w:bCs/>
-        </w:rPr>
-        <w:t>Ettercap</w:t>
-      </w:r>
-      <w:r>
-        <w:t xml:space="preserve">, a do analizy przechwyconego ruchu użyto dodatkowo </w:t>
-      </w:r>
-      <w:r>
-        <w:rPr>
-          <w:b/>
-          <w:bCs/>
-        </w:rPr>
-        <w:t>Wiresharka</w:t>
+        <w:t>spoofing</w:t>
+      </w:r>
+      <w:proofErr w:type="spellEnd"/>
+      <w:r>
+        <w:t xml:space="preserve"> to technika ataku w sieciach lokalnych, polegająca na wysyłaniu fałszywych komunikatów ARP (</w:t>
+      </w:r>
+      <w:proofErr w:type="spellStart"/>
+      <w:r>
+        <w:t>Address</w:t>
+      </w:r>
+      <w:proofErr w:type="spellEnd"/>
+      <w:r>
+        <w:t xml:space="preserve"> Resolution </w:t>
+      </w:r>
+      <w:proofErr w:type="spellStart"/>
+      <w:r>
+        <w:t>Protocol</w:t>
+      </w:r>
+      <w:proofErr w:type="spellEnd"/>
+      <w:r>
+        <w:t>), które mają na celu przekonanie urządzenia ofiary, że atakujący jest innym zaufanym hostem — najczęściej bramą sieciową. Dzięki temu możliwe jest przechwycenie, zmodyfikowanie lub przekierowanie ruchu sieciowego</w:t>
+      </w:r>
+      <w:r>
+        <w:t xml:space="preserve"> [</w:t>
+      </w:r>
+      <w:r>
+        <w:t>10</w:t>
+      </w:r>
+      <w:r>
+        <w:t>]</w:t>
       </w:r>
       <w:r>
         <w:t>.</w:t>
@@ -1429,125 +1767,39 @@
         <w:jc w:val="both"/>
       </w:pPr>
       <w:r>
-        <w:object w:dxaOrig="12710" w:dyaOrig="8467" w14:anchorId="41E7D839">
-          <v:shapetype id="_x0000_t75" coordsize="21600,21600" o:spt="75" o:preferrelative="t" path="m@4@5l@4@11@9@11@9@5xe" filled="f" stroked="f">
-            <v:stroke joinstyle="miter"/>
-            <v:formulas>
-              <v:f eqn="if lineDrawn pixelLineWidth 0"/>
-              <v:f eqn="sum @0 1 0"/>
-              <v:f eqn="sum 0 0 @1"/>
-              <v:f eqn="prod @2 1 2"/>
-              <v:f eqn="prod @3 21600 pixelWidth"/>
-              <v:f eqn="prod @3 21600 pixelHeight"/>
-              <v:f eqn="sum @0 0 1"/>
-              <v:f eqn="prod @6 1 2"/>
-              <v:f eqn="prod @7 21600 pixelWidth"/>
-              <v:f eqn="sum @8 21600 0"/>
-              <v:f eqn="prod @7 21600 pixelHeight"/>
-              <v:f eqn="sum @10 21600 0"/>
-            </v:formulas>
-            <v:path o:extrusionok="f" gradientshapeok="t" o:connecttype="rect"/>
-            <o:lock v:ext="edit" aspectratio="t"/>
-          </v:shapetype>
-          <v:shape id="_x0000_i1027" type="#_x0000_t75" style="width:470.25pt;height:313.5pt" o:ole="">
-            <v:imagedata r:id="rId17" o:title=""/>
-          </v:shape>
-          <o:OLEObject Type="Embed" ProgID="Unknown" ShapeID="_x0000_i1027" DrawAspect="Content" ObjectID="_1813663259" r:id="rId18"/>
-        </w:object>
-      </w:r>
-      <w:r>
-        <w:rPr>
-          <w:b/>
-          <w:bCs/>
-        </w:rPr>
-        <w:t>Rys. x.</w:t>
-      </w:r>
-      <w:r>
-        <w:t xml:space="preserve"> Widok aplikacji Ettercap podczas ataku ARP spoofing. W polach </w:t>
-      </w:r>
-      <w:r>
-        <w:rPr>
-          <w:i/>
-          <w:iCs/>
-        </w:rPr>
-        <w:t>Target 1</w:t>
-      </w:r>
-      <w:r>
-        <w:t xml:space="preserve"> oraz </w:t>
-      </w:r>
-      <w:r>
-        <w:rPr>
-          <w:i/>
-          <w:iCs/>
-        </w:rPr>
-        <w:t>Target 2</w:t>
-      </w:r>
-      <w:r>
-        <w:t xml:space="preserve"> zdefiniowano adres IP ofiary oraz bramy, co umożliwia przeprowadzenie ataku typu Man-in-the-Middle. W dolnej części okna widoczne są przechwycone dane logowania przesyłane w postaci niezaszyfrowanej (HTTP POST).</w:t>
-      </w:r>
-    </w:p>
-    <w:p/>
-    <w:p>
-      <w:pPr>
-        <w:rPr>
-          <w:b/>
-          <w:bCs/>
-        </w:rPr>
-      </w:pPr>
+        <w:t>Adresy IP służą do identyfikacji urządzeń w sieci, ale na poziomie fizycznym komunikacja odbywa się za pomocą adresów MAC. Aby powiązać adres IP z adresem MAC, urządzenia korzystają z ARP, które dynamicznie buduje tzw. tablicę ARP — mapującą IP do MAC</w:t>
+      </w:r>
+      <w:r>
+        <w:t xml:space="preserve">. Atakujący może wykorzystać ten mechanizm, wysyłając spreparowaną odpowiedź ARP, która podszywa się pod router lub inne urządzenie. Celem jest wpisanie fałszywego powiązania IP </w:t>
+      </w:r>
+      <w:r>
+        <w:t>z</w:t>
+      </w:r>
+      <w:r>
+        <w:t xml:space="preserve"> MAC w tablicy ARP ofiary [</w:t>
+      </w:r>
+      <w:r>
+        <w:t>10</w:t>
+      </w:r>
+      <w:r>
+        <w:t>].</w:t>
+      </w:r>
     </w:p>
     <w:p>
       <w:pPr>
         <w:jc w:val="both"/>
       </w:pPr>
-      <w:r>
-        <w:object w:dxaOrig="22595" w:dyaOrig="2822" w14:anchorId="22D011D0">
-          <v:shape id="_x0000_i1045" type="#_x0000_t75" style="width:470.25pt;height:58.5pt" o:ole="">
-            <v:imagedata r:id="rId19" o:title=""/>
-          </v:shape>
-          <o:OLEObject Type="Embed" ProgID="Unknown" ShapeID="_x0000_i1045" DrawAspect="Content" ObjectID="_1813663260" r:id="rId20"/>
-        </w:object>
-      </w:r>
-      <w:r>
-        <w:rPr>
-          <w:b/>
-          <w:bCs/>
-        </w:rPr>
-        <w:t>Rys. x.</w:t>
-      </w:r>
-      <w:r>
-        <w:t xml:space="preserve"> Widok przechwyconego ruchu HTTP w narzędziu Wireshark. </w:t>
-      </w:r>
-      <w:r>
-        <w:t>Widoczne jest</w:t>
-      </w:r>
-      <w:r>
-        <w:t xml:space="preserve"> żądanie POST do strony logowania /userinfo.php, zawierające dane uwierzytelniające przesyłane w formacie application/x-www-form-urlencoded. Przechwycenie pakietu potwierdza skuteczność ataku MITM.</w:t>
-      </w:r>
-    </w:p>
-    <w:p>
-      <w:pPr>
-        <w:jc w:val="both"/>
-      </w:pPr>
-    </w:p>
-    <w:p>
-      <w:pPr>
-        <w:jc w:val="both"/>
-      </w:pPr>
-      <w:r>
-        <w:t>Mechanizm ataku opierał się na fałszowaniu odpowiedzi ARP w lokalnej sieci, dzięki czemu maszyna atakująca (Kali Linux) była rozpoznawana przez system ofiary jako domyślna brama sieciowa. W wyniku tego cały ruch sieciowy ofiary był przekierowywany przez komputer atakującego. Pozwoliło to na przechwytywanie żądań HTTP, a w niektórych przypadkach – danych logowania przesyłanych w postaci nieszyfrowanej.</w:t>
-      </w:r>
     </w:p>
     <w:p>
       <w:r>
         <w:rPr>
           <w:noProof/>
         </w:rPr>
-        <w:lastRenderedPageBreak/>
         <w:drawing>
-          <wp:inline distT="0" distB="0" distL="0" distR="0" wp14:anchorId="57218679" wp14:editId="340C1C20">
+          <wp:inline distT="0" distB="0" distL="0" distR="0" wp14:anchorId="020CA060" wp14:editId="48A35C55">
             <wp:extent cx="5972175" cy="2133600"/>
             <wp:effectExtent l="0" t="0" r="9525" b="0"/>
-            <wp:docPr id="263470628" name="Picture 2"/>
+            <wp:docPr id="263470628" name="Picture 2" descr="A computer screen shot of a router&#10;&#10;AI-generated content may be incorrect."/>
             <wp:cNvGraphicFramePr>
               <a:graphicFrameLocks xmlns:a="http://schemas.openxmlformats.org/drawingml/2006/main" noChangeAspect="1"/>
             </wp:cNvGraphicFramePr>
@@ -1555,13 +1807,13 @@
               <a:graphicData uri="http://schemas.openxmlformats.org/drawingml/2006/picture">
                 <pic:pic xmlns:pic="http://schemas.openxmlformats.org/drawingml/2006/picture">
                   <pic:nvPicPr>
-                    <pic:cNvPr id="0" name="Picture 23"/>
+                    <pic:cNvPr id="263470628" name="Picture 2" descr="A computer screen shot of a router&#10;&#10;AI-generated content may be incorrect."/>
                     <pic:cNvPicPr>
                       <a:picLocks noChangeAspect="1" noChangeArrowheads="1"/>
                     </pic:cNvPicPr>
                   </pic:nvPicPr>
                   <pic:blipFill>
-                    <a:blip r:embed="rId21">
+                    <a:blip r:embed="rId17">
                       <a:extLst>
                         <a:ext uri="{28A0092B-C50C-407E-A947-70E740481C1C}">
                           <a14:useLocalDpi xmlns:a14="http://schemas.microsoft.com/office/drawing/2010/main" val="0"/>
@@ -1611,15 +1863,404 @@
         <w:rPr>
           <w:lang w:val="en-US"/>
         </w:rPr>
-        <w:t xml:space="preserve"> Schemat ataku ARP spoofing (MITM).</w:t>
-      </w:r>
-    </w:p>
-    <w:p>
-      <w:pPr>
+        <w:t xml:space="preserve"> </w:t>
+      </w:r>
+      <w:proofErr w:type="spellStart"/>
+      <w:r>
         <w:rPr>
           <w:lang w:val="en-US"/>
         </w:rPr>
-      </w:pPr>
+        <w:t>Schemat</w:t>
+      </w:r>
+      <w:proofErr w:type="spellEnd"/>
+      <w:r>
+        <w:rPr>
+          <w:lang w:val="en-US"/>
+        </w:rPr>
+        <w:t xml:space="preserve"> </w:t>
+      </w:r>
+      <w:proofErr w:type="spellStart"/>
+      <w:r>
+        <w:rPr>
+          <w:lang w:val="en-US"/>
+        </w:rPr>
+        <w:t>ataku</w:t>
+      </w:r>
+      <w:proofErr w:type="spellEnd"/>
+      <w:r>
+        <w:rPr>
+          <w:lang w:val="en-US"/>
+        </w:rPr>
+        <w:t xml:space="preserve"> ARP spoofing (MITM).</w:t>
+      </w:r>
+    </w:p>
+    <w:p>
+      <w:pPr>
+        <w:jc w:val="both"/>
+      </w:pPr>
+    </w:p>
+    <w:p>
+      <w:pPr>
+        <w:jc w:val="both"/>
+      </w:pPr>
+      <w:r>
+        <w:t>Atak przebiega zazwyczaj w dwóch etapach:</w:t>
+      </w:r>
+    </w:p>
+    <w:p>
+      <w:pPr>
+        <w:numPr>
+          <w:ilvl w:val="0"/>
+          <w:numId w:val="13"/>
+        </w:numPr>
+        <w:jc w:val="both"/>
+      </w:pPr>
+      <w:r>
+        <w:t>Atakujący wysyła fałszywe odpowiedzi ARP do ofiary, informując, że adres IP routera (bramy) należy do jego (atakującego) adresu MAC.</w:t>
+      </w:r>
+    </w:p>
+    <w:p>
+      <w:pPr>
+        <w:numPr>
+          <w:ilvl w:val="0"/>
+          <w:numId w:val="13"/>
+        </w:numPr>
+        <w:jc w:val="both"/>
+      </w:pPr>
+      <w:r>
+        <w:t>Ofiara aktualizuje swoją tablicę ARP i zaczyna przesyłać dane do atakującego zamiast do faktycznej bramy. Atakujący może przechwycić dane, a następnie przesłać je dalej (atak typu Man-in-the-Middle).</w:t>
+      </w:r>
+    </w:p>
+    <w:p>
+      <w:pPr>
+        <w:jc w:val="both"/>
+      </w:pPr>
+      <w:r>
+        <w:t xml:space="preserve">Ataki typu ARP </w:t>
+      </w:r>
+      <w:proofErr w:type="spellStart"/>
+      <w:r>
+        <w:t>spoofing</w:t>
+      </w:r>
+      <w:proofErr w:type="spellEnd"/>
+      <w:r>
+        <w:t xml:space="preserve"> są popularne nie tylko ze względu na swoją skuteczność, ale również z powodu prostoty implementacji. Wystarczy, że atakujący znajdzie się w tej samej sieci lokalnej co ofiara i będzie w stanie wysyłać pakiety ARP – nie są potrzebne żadne specjalne uprawnienia [11].</w:t>
+      </w:r>
+    </w:p>
+    <w:p>
+      <w:pPr>
+        <w:jc w:val="both"/>
+      </w:pPr>
+      <w:r>
+        <w:t xml:space="preserve">Z perspektywy bezpieczeństwa, ARP </w:t>
+      </w:r>
+      <w:proofErr w:type="spellStart"/>
+      <w:r>
+        <w:t>spoofing</w:t>
+      </w:r>
+      <w:proofErr w:type="spellEnd"/>
+      <w:r>
+        <w:t xml:space="preserve"> stanowi zagrożenie, ponieważ może prowadzić do:</w:t>
+      </w:r>
+    </w:p>
+    <w:p>
+      <w:pPr>
+        <w:numPr>
+          <w:ilvl w:val="0"/>
+          <w:numId w:val="14"/>
+        </w:numPr>
+        <w:jc w:val="both"/>
+      </w:pPr>
+      <w:r>
+        <w:t>kradzieży tożsamości użytkownika (np. przejęcie sesji logowania),</w:t>
+      </w:r>
+    </w:p>
+    <w:p>
+      <w:pPr>
+        <w:numPr>
+          <w:ilvl w:val="0"/>
+          <w:numId w:val="14"/>
+        </w:numPr>
+        <w:jc w:val="both"/>
+      </w:pPr>
+      <w:r>
+        <w:lastRenderedPageBreak/>
+        <w:t>instalacji złośliwego oprogramowania (poprzez modyfikację ruchu),</w:t>
+      </w:r>
+    </w:p>
+    <w:p>
+      <w:pPr>
+        <w:numPr>
+          <w:ilvl w:val="0"/>
+          <w:numId w:val="14"/>
+        </w:numPr>
+        <w:jc w:val="both"/>
+      </w:pPr>
+      <w:r>
+        <w:t xml:space="preserve">ataków typu </w:t>
+      </w:r>
+      <w:proofErr w:type="spellStart"/>
+      <w:r>
+        <w:t>DoS</w:t>
+      </w:r>
+      <w:proofErr w:type="spellEnd"/>
+      <w:r>
+        <w:t xml:space="preserve"> (gdy dane nie są przekazywane dalej po przejęciu).</w:t>
+      </w:r>
+    </w:p>
+    <w:p>
+      <w:pPr>
+        <w:jc w:val="both"/>
+      </w:pPr>
+      <w:r>
+        <w:t xml:space="preserve">Atak ARP </w:t>
+      </w:r>
+      <w:proofErr w:type="spellStart"/>
+      <w:r>
+        <w:t>spoofing</w:t>
+      </w:r>
+      <w:proofErr w:type="spellEnd"/>
+      <w:r>
+        <w:t xml:space="preserve"> pozwala nie tylko na pasywne podsłuchiwanie ruchu, ale także na jego modyfikowanie. Atakujący może przechwycić dane logowania, sesje HTTP, a nawet wstrzykiwać złośliwy kod [10].</w:t>
+      </w:r>
+    </w:p>
+    <w:p>
+      <w:pPr>
+        <w:jc w:val="both"/>
+        <w:rPr>
+          <w:lang w:val="en-US"/>
+        </w:rPr>
+      </w:pPr>
+    </w:p>
+    <w:p>
+      <w:pPr>
+        <w:jc w:val="both"/>
+      </w:pPr>
+      <w:r>
+        <w:t xml:space="preserve">4.2.2 </w:t>
+      </w:r>
+      <w:r>
+        <w:t xml:space="preserve">Przebieg i wyniki ataku ARP </w:t>
+      </w:r>
+      <w:proofErr w:type="spellStart"/>
+      <w:r>
+        <w:t>spoofing</w:t>
+      </w:r>
+      <w:proofErr w:type="spellEnd"/>
+      <w:r>
+        <w:t xml:space="preserve"> w środowisku testowym</w:t>
+      </w:r>
+    </w:p>
+    <w:p>
+      <w:pPr>
+        <w:jc w:val="both"/>
+      </w:pPr>
+      <w:r>
+        <w:t xml:space="preserve">Przeprowadzone próby ataku ARP </w:t>
+      </w:r>
+      <w:proofErr w:type="spellStart"/>
+      <w:r>
+        <w:t>spoofing</w:t>
+      </w:r>
+      <w:proofErr w:type="spellEnd"/>
+      <w:r>
+        <w:t xml:space="preserve"> miały na celu przechwycenie danych logowania na testowanych systemach operacyjnych, z wykorzystaniem techniki </w:t>
+      </w:r>
+      <w:r>
+        <w:rPr>
+          <w:b/>
+          <w:bCs/>
+        </w:rPr>
+        <w:t>Man-in-the-Middle (MITM)</w:t>
+      </w:r>
+      <w:r>
+        <w:t xml:space="preserve">. Atak realizowany był za pomocą narzędzia </w:t>
+      </w:r>
+      <w:proofErr w:type="spellStart"/>
+      <w:r>
+        <w:rPr>
+          <w:b/>
+          <w:bCs/>
+        </w:rPr>
+        <w:t>Ettercap</w:t>
+      </w:r>
+      <w:proofErr w:type="spellEnd"/>
+      <w:r>
+        <w:t xml:space="preserve">, a do analizy przechwyconego ruchu użyto dodatkowo </w:t>
+      </w:r>
+      <w:proofErr w:type="spellStart"/>
+      <w:r>
+        <w:rPr>
+          <w:b/>
+          <w:bCs/>
+        </w:rPr>
+        <w:t>Wiresharka</w:t>
+      </w:r>
+      <w:proofErr w:type="spellEnd"/>
+      <w:r>
+        <w:t>.</w:t>
+      </w:r>
+    </w:p>
+    <w:p>
+      <w:pPr>
+        <w:jc w:val="both"/>
+      </w:pPr>
+      <w:r>
+        <w:object w:dxaOrig="12710" w:dyaOrig="8467" w14:anchorId="41E7D839">
+          <v:shapetype id="_x0000_t75" coordsize="21600,21600" o:spt="75" o:preferrelative="t" path="m@4@5l@4@11@9@11@9@5xe" filled="f" stroked="f">
+            <v:stroke joinstyle="miter"/>
+            <v:formulas>
+              <v:f eqn="if lineDrawn pixelLineWidth 0"/>
+              <v:f eqn="sum @0 1 0"/>
+              <v:f eqn="sum 0 0 @1"/>
+              <v:f eqn="prod @2 1 2"/>
+              <v:f eqn="prod @3 21600 pixelWidth"/>
+              <v:f eqn="prod @3 21600 pixelHeight"/>
+              <v:f eqn="sum @0 0 1"/>
+              <v:f eqn="prod @6 1 2"/>
+              <v:f eqn="prod @7 21600 pixelWidth"/>
+              <v:f eqn="sum @8 21600 0"/>
+              <v:f eqn="prod @7 21600 pixelHeight"/>
+              <v:f eqn="sum @10 21600 0"/>
+            </v:formulas>
+            <v:path o:extrusionok="f" gradientshapeok="t" o:connecttype="rect"/>
+            <o:lock v:ext="edit" aspectratio="t"/>
+          </v:shapetype>
+          <v:shape id="_x0000_i1025" type="#_x0000_t75" style="width:470.25pt;height:313.5pt" o:ole="">
+            <v:imagedata r:id="rId18" o:title=""/>
+          </v:shape>
+          <o:OLEObject Type="Embed" ProgID="Unknown" ShapeID="_x0000_i1025" DrawAspect="Content" ObjectID="_1813663657" r:id="rId19"/>
+        </w:object>
+      </w:r>
+      <w:r>
+        <w:rPr>
+          <w:b/>
+          <w:bCs/>
+        </w:rPr>
+        <w:t>Rys. x.</w:t>
+      </w:r>
+      <w:r>
+        <w:t xml:space="preserve"> Widok aplikacji </w:t>
+      </w:r>
+      <w:proofErr w:type="spellStart"/>
+      <w:r>
+        <w:t>Ettercap</w:t>
+      </w:r>
+      <w:proofErr w:type="spellEnd"/>
+      <w:r>
+        <w:t xml:space="preserve"> podczas ataku ARP </w:t>
+      </w:r>
+      <w:proofErr w:type="spellStart"/>
+      <w:r>
+        <w:t>spoofing</w:t>
+      </w:r>
+      <w:proofErr w:type="spellEnd"/>
+      <w:r>
+        <w:t xml:space="preserve">. W polach </w:t>
+      </w:r>
+      <w:r>
+        <w:rPr>
+          <w:i/>
+          <w:iCs/>
+        </w:rPr>
+        <w:t>Target 1</w:t>
+      </w:r>
+      <w:r>
+        <w:t xml:space="preserve"> oraz </w:t>
+      </w:r>
+      <w:r>
+        <w:rPr>
+          <w:i/>
+          <w:iCs/>
+        </w:rPr>
+        <w:t>Target 2</w:t>
+      </w:r>
+      <w:r>
+        <w:t xml:space="preserve"> zdefiniowano adres IP ofiary oraz bramy, co umożliwia przeprowadzenie ataku typu Man-in-the-Middle. W dolnej części okna widoczne są przechwycone dane logowania przesyłane w postaci niezaszyfrowanej (HTTP POST).</w:t>
+      </w:r>
+    </w:p>
+    <w:p/>
+    <w:p>
+      <w:pPr>
+        <w:rPr>
+          <w:b/>
+          <w:bCs/>
+        </w:rPr>
+      </w:pPr>
+    </w:p>
+    <w:p>
+      <w:pPr>
+        <w:jc w:val="both"/>
+      </w:pPr>
+      <w:r>
+        <w:object w:dxaOrig="22595" w:dyaOrig="2822" w14:anchorId="22D011D0">
+          <v:shape id="_x0000_i1026" type="#_x0000_t75" style="width:470.25pt;height:58.5pt" o:ole="">
+            <v:imagedata r:id="rId20" o:title=""/>
+          </v:shape>
+          <o:OLEObject Type="Embed" ProgID="Unknown" ShapeID="_x0000_i1026" DrawAspect="Content" ObjectID="_1813663658" r:id="rId21"/>
+        </w:object>
+      </w:r>
+      <w:r>
+        <w:rPr>
+          <w:b/>
+          <w:bCs/>
+        </w:rPr>
+        <w:t>Rys. x.</w:t>
+      </w:r>
+      <w:r>
+        <w:t xml:space="preserve"> Widok przechwyconego ruchu HTTP w narzędziu </w:t>
+      </w:r>
+      <w:proofErr w:type="spellStart"/>
+      <w:r>
+        <w:t>Wireshark</w:t>
+      </w:r>
+      <w:proofErr w:type="spellEnd"/>
+      <w:r>
+        <w:t xml:space="preserve">. </w:t>
+      </w:r>
+      <w:r>
+        <w:t>Widoczne jest</w:t>
+      </w:r>
+      <w:r>
+        <w:t xml:space="preserve"> żądanie POST do strony logowania /</w:t>
+      </w:r>
+      <w:proofErr w:type="spellStart"/>
+      <w:r>
+        <w:t>userinfo.php</w:t>
+      </w:r>
+      <w:proofErr w:type="spellEnd"/>
+      <w:r>
+        <w:t xml:space="preserve">, zawierające dane uwierzytelniające przesyłane w formacie </w:t>
+      </w:r>
+      <w:proofErr w:type="spellStart"/>
+      <w:r>
+        <w:t>application</w:t>
+      </w:r>
+      <w:proofErr w:type="spellEnd"/>
+      <w:r>
+        <w:t>/x-www-form-</w:t>
+      </w:r>
+      <w:proofErr w:type="spellStart"/>
+      <w:r>
+        <w:t>urlencoded</w:t>
+      </w:r>
+      <w:proofErr w:type="spellEnd"/>
+      <w:r>
+        <w:t>. Przechwycenie pakietu potwierdza skuteczność ataku MITM.</w:t>
+      </w:r>
+    </w:p>
+    <w:p>
+      <w:pPr>
+        <w:jc w:val="both"/>
+      </w:pPr>
+    </w:p>
+    <w:p>
+      <w:pPr>
+        <w:jc w:val="both"/>
+      </w:pPr>
+      <w:r>
+        <w:t>Mechanizm ataku opierał się na fałszowaniu odpowiedzi ARP w lokalnej sieci, dzięki czemu maszyna atakująca (Kali Linux) była rozpoznawana przez system ofiary jako domyślna brama sieciowa. W wyniku tego cały ruch sieciowy ofiary był przekierowywany przez komputer atakującego. Pozwoliło to na przechwytywanie żądań HTTP, a w niektórych przypadkach – danych logowania przesyłanych w postaci nieszyfrowanej.</w:t>
+      </w:r>
     </w:p>
     <w:p>
       <w:pPr>
@@ -1637,7 +2278,15 @@
         </w:r>
       </w:hyperlink>
       <w:r>
-        <w:t xml:space="preserve"> i ręcznie wpisywał dane logowania (np. admin:test). Przeprowadzano </w:t>
+        <w:t xml:space="preserve"> i ręcznie wpisywał dane logowania (np. </w:t>
+      </w:r>
+      <w:proofErr w:type="spellStart"/>
+      <w:r>
+        <w:t>admin:test</w:t>
+      </w:r>
+      <w:proofErr w:type="spellEnd"/>
+      <w:r>
+        <w:t xml:space="preserve">). Przeprowadzano </w:t>
       </w:r>
       <w:r>
         <w:rPr>
@@ -1655,61 +2304,67 @@
         <w:jc w:val="both"/>
       </w:pPr>
       <w:r>
-        <w:t xml:space="preserve">W przypadku Ettercapa, dane logowania (login i hasło) były często wyświetlane bezpośrednio w dolnym panelu aplikacji, w zakładce </w:t>
+        <w:t xml:space="preserve">W przypadku </w:t>
+      </w:r>
+      <w:proofErr w:type="spellStart"/>
+      <w:r>
+        <w:t>Ettercapa</w:t>
+      </w:r>
+      <w:proofErr w:type="spellEnd"/>
+      <w:r>
+        <w:t xml:space="preserve">, dane logowania (login i hasło) były często wyświetlane bezpośrednio w dolnym panelu aplikacji, w zakładce </w:t>
       </w:r>
       <w:r>
         <w:rPr>
           <w:i/>
           <w:iCs/>
         </w:rPr>
-        <w:t>"Messages"</w:t>
-      </w:r>
-      <w:r>
-        <w:t xml:space="preserve"> lub </w:t>
-      </w:r>
+        <w:t>"</w:t>
+      </w:r>
+      <w:proofErr w:type="spellStart"/>
       <w:r>
         <w:rPr>
           <w:i/>
           <w:iCs/>
         </w:rPr>
-        <w:t>"Connections"</w:t>
-      </w:r>
-      <w:r>
-        <w:t xml:space="preserve"> – jako fragment przesyłanego żądania HTTP POST. Narzędzie to potrafi również filtrować pakiety według treści i rozpoznawać typowe formularze logowania, dzięki czemu nawet bez szczegółowej analizy można było szybko ocenić, czy atak zakończył się sukcesem.</w:t>
-      </w:r>
-    </w:p>
-    <w:p>
-      <w:pPr>
-        <w:jc w:val="both"/>
-      </w:pPr>
-      <w:r>
-        <w:t xml:space="preserve">W Wiresharku natomiast dane logowania były identyfikowane jako treść żądania HTTP – widoczne w zakładce </w:t>
-      </w:r>
+        <w:t>Messages</w:t>
+      </w:r>
+      <w:proofErr w:type="spellEnd"/>
       <w:r>
         <w:rPr>
           <w:i/>
           <w:iCs/>
         </w:rPr>
-        <w:t>"Follow HTTP Stream"</w:t>
-      </w:r>
-      <w:r>
-        <w:t>, najczęściej w formacie:</w:t>
-      </w:r>
-    </w:p>
-    <w:p>
-      <w:pPr>
-        <w:jc w:val="both"/>
+        <w:t>"</w:t>
+      </w:r>
+      <w:r>
+        <w:t xml:space="preserve"> lub </w:t>
+      </w:r>
+      <w:r>
         <w:rPr>
           <w:i/>
           <w:iCs/>
         </w:rPr>
-      </w:pPr>
+        <w:t>"</w:t>
+      </w:r>
+      <w:proofErr w:type="spellStart"/>
       <w:r>
         <w:rPr>
           <w:i/>
           <w:iCs/>
         </w:rPr>
-        <w:t>username=admin&amp;password=test</w:t>
+        <w:t>Connections</w:t>
+      </w:r>
+      <w:proofErr w:type="spellEnd"/>
+      <w:r>
+        <w:rPr>
+          <w:i/>
+          <w:iCs/>
+        </w:rPr>
+        <w:t>"</w:t>
+      </w:r>
+      <w:r>
+        <w:t xml:space="preserve"> – jako fragment przesyłanego żądania HTTP POST. Narzędzie to potrafi również filtrować pakiety według treści i rozpoznawać typowe formularze logowania, dzięki czemu nawet bez szczegółowej analizy można było szybko ocenić, czy atak zakończył się sukcesem.</w:t>
       </w:r>
     </w:p>
     <w:p>
@@ -1717,15 +2372,162 @@
         <w:jc w:val="both"/>
       </w:pPr>
       <w:r>
-        <w:t>lub jako fragment application/x-www-form-urlencoded w pakiecie typu POST. Widoczność tych danych była uzależniona od warunków testu – systemu, środowiska uruchomieniowego (VM/bare-metal) oraz aktywnych zabezpieczeń.</w:t>
+        <w:t xml:space="preserve">W </w:t>
+      </w:r>
+      <w:proofErr w:type="spellStart"/>
+      <w:r>
+        <w:t>Wiresharku</w:t>
+      </w:r>
+      <w:proofErr w:type="spellEnd"/>
+      <w:r>
+        <w:t xml:space="preserve"> natomiast dane logowania były identyfikowane jako treść żądania HTTP – widoczne w zakładce </w:t>
+      </w:r>
+      <w:r>
+        <w:rPr>
+          <w:i/>
+          <w:iCs/>
+        </w:rPr>
+        <w:t>"</w:t>
+      </w:r>
+      <w:proofErr w:type="spellStart"/>
+      <w:r>
+        <w:rPr>
+          <w:i/>
+          <w:iCs/>
+        </w:rPr>
+        <w:t>Follow</w:t>
+      </w:r>
+      <w:proofErr w:type="spellEnd"/>
+      <w:r>
+        <w:rPr>
+          <w:i/>
+          <w:iCs/>
+        </w:rPr>
+        <w:t xml:space="preserve"> HTTP </w:t>
+      </w:r>
+      <w:proofErr w:type="spellStart"/>
+      <w:r>
+        <w:rPr>
+          <w:i/>
+          <w:iCs/>
+        </w:rPr>
+        <w:t>Stream</w:t>
+      </w:r>
+      <w:proofErr w:type="spellEnd"/>
+      <w:r>
+        <w:rPr>
+          <w:i/>
+          <w:iCs/>
+        </w:rPr>
+        <w:t>"</w:t>
+      </w:r>
+      <w:r>
+        <w:t>, najczęściej w formacie:</w:t>
       </w:r>
     </w:p>
     <w:p>
       <w:pPr>
         <w:jc w:val="both"/>
-      </w:pPr>
-      <w:r>
-        <w:t>Scenariusze testowe obejmowały osiem konfiguracji: Windows 10 oraz Ubuntu 22.04, każdorazowo uruchomione jako maszyna wirtualna oraz jako system fizyczny (bare-metal), z włączonymi i wyłączonymi domyślnymi zaporami sieciowymi (firewall i ufw).</w:t>
+        <w:rPr>
+          <w:i/>
+          <w:iCs/>
+        </w:rPr>
+      </w:pPr>
+      <w:proofErr w:type="spellStart"/>
+      <w:r>
+        <w:rPr>
+          <w:i/>
+          <w:iCs/>
+        </w:rPr>
+        <w:t>username</w:t>
+      </w:r>
+      <w:proofErr w:type="spellEnd"/>
+      <w:r>
+        <w:rPr>
+          <w:i/>
+          <w:iCs/>
+        </w:rPr>
+        <w:t>=</w:t>
+      </w:r>
+      <w:proofErr w:type="spellStart"/>
+      <w:r>
+        <w:rPr>
+          <w:i/>
+          <w:iCs/>
+        </w:rPr>
+        <w:t>admin&amp;password</w:t>
+      </w:r>
+      <w:proofErr w:type="spellEnd"/>
+      <w:r>
+        <w:rPr>
+          <w:i/>
+          <w:iCs/>
+        </w:rPr>
+        <w:t>=test</w:t>
+      </w:r>
+    </w:p>
+    <w:p>
+      <w:pPr>
+        <w:jc w:val="both"/>
+      </w:pPr>
+      <w:r>
+        <w:t xml:space="preserve">lub jako fragment </w:t>
+      </w:r>
+      <w:proofErr w:type="spellStart"/>
+      <w:r>
+        <w:t>application</w:t>
+      </w:r>
+      <w:proofErr w:type="spellEnd"/>
+      <w:r>
+        <w:t>/x-www-form-</w:t>
+      </w:r>
+      <w:proofErr w:type="spellStart"/>
+      <w:r>
+        <w:t>urlencoded</w:t>
+      </w:r>
+      <w:proofErr w:type="spellEnd"/>
+      <w:r>
+        <w:t xml:space="preserve"> w pakiecie typu POST. Widoczność tych danych była uzależniona od warunków testu – systemu, środowiska uruchomieniowego (VM/</w:t>
+      </w:r>
+      <w:proofErr w:type="spellStart"/>
+      <w:r>
+        <w:t>bare</w:t>
+      </w:r>
+      <w:proofErr w:type="spellEnd"/>
+      <w:r>
+        <w:t>-metal) oraz aktywnych zabezpieczeń.</w:t>
+      </w:r>
+    </w:p>
+    <w:p>
+      <w:pPr>
+        <w:jc w:val="both"/>
+      </w:pPr>
+      <w:r>
+        <w:t xml:space="preserve">Scenariusze testowe obejmowały osiem konfiguracji: Windows 10 oraz </w:t>
+      </w:r>
+      <w:proofErr w:type="spellStart"/>
+      <w:r>
+        <w:t>Ubuntu</w:t>
+      </w:r>
+      <w:proofErr w:type="spellEnd"/>
+      <w:r>
+        <w:t xml:space="preserve"> 22.04, każdorazowo uruchomione jako maszyna wirtualna oraz jako system fizyczny (</w:t>
+      </w:r>
+      <w:proofErr w:type="spellStart"/>
+      <w:r>
+        <w:t>bare</w:t>
+      </w:r>
+      <w:proofErr w:type="spellEnd"/>
+      <w:r>
+        <w:t xml:space="preserve">-metal), z włączonymi i wyłączonymi domyślnymi zaporami sieciowymi (firewall i </w:t>
+      </w:r>
+      <w:proofErr w:type="spellStart"/>
+      <w:r>
+        <w:t>ufw</w:t>
+      </w:r>
+      <w:proofErr w:type="spellEnd"/>
+      <w:r>
+        <w:t>).</w:t>
       </w:r>
     </w:p>
     <w:p>
@@ -2091,8 +2893,13 @@
             <w:tcW w:w="1505" w:type="dxa"/>
           </w:tcPr>
           <w:p>
+            <w:proofErr w:type="spellStart"/>
             <w:r>
-              <w:t>Ubuntu 22.04</w:t>
+              <w:t>Ubuntu</w:t>
+            </w:r>
+            <w:proofErr w:type="spellEnd"/>
+            <w:r>
+              <w:t xml:space="preserve"> 22.04</w:t>
             </w:r>
           </w:p>
         </w:tc>
@@ -2153,8 +2960,13 @@
             <w:tcW w:w="1505" w:type="dxa"/>
           </w:tcPr>
           <w:p>
+            <w:proofErr w:type="spellStart"/>
             <w:r>
-              <w:t>Ubuntu 22.04</w:t>
+              <w:t>Ubuntu</w:t>
+            </w:r>
+            <w:proofErr w:type="spellEnd"/>
+            <w:r>
+              <w:t xml:space="preserve"> 22.04</w:t>
             </w:r>
           </w:p>
         </w:tc>
@@ -2215,8 +3027,13 @@
             <w:tcW w:w="1505" w:type="dxa"/>
           </w:tcPr>
           <w:p>
+            <w:proofErr w:type="spellStart"/>
             <w:r>
-              <w:t>Ubuntu 22.04</w:t>
+              <w:t>Ubuntu</w:t>
+            </w:r>
+            <w:proofErr w:type="spellEnd"/>
+            <w:r>
+              <w:t xml:space="preserve"> 22.04</w:t>
             </w:r>
           </w:p>
         </w:tc>
@@ -2277,8 +3094,13 @@
             <w:tcW w:w="1505" w:type="dxa"/>
           </w:tcPr>
           <w:p>
+            <w:proofErr w:type="spellStart"/>
             <w:r>
-              <w:t>Ubuntu 22.04</w:t>
+              <w:t>Ubuntu</w:t>
+            </w:r>
+            <w:proofErr w:type="spellEnd"/>
+            <w:r>
+              <w:t xml:space="preserve"> 22.04</w:t>
             </w:r>
           </w:p>
         </w:tc>
@@ -2346,7 +3168,15 @@
         <w:t>Tab. x.</w:t>
       </w:r>
       <w:r>
-        <w:t xml:space="preserve"> Wyniki testów ARP spoofing dla różnych konfiguracji systemów i środowisk.</w:t>
+        <w:t xml:space="preserve"> Wyniki testów ARP </w:t>
+      </w:r>
+      <w:proofErr w:type="spellStart"/>
+      <w:r>
+        <w:t>spoofing</w:t>
+      </w:r>
+      <w:proofErr w:type="spellEnd"/>
+      <w:r>
+        <w:t xml:space="preserve"> dla różnych konfiguracji systemów i środowisk.</w:t>
       </w:r>
     </w:p>
     <w:p>
@@ -2357,19 +3187,45 @@
         <w:t xml:space="preserve">Łącznie przeprowadzonych zostało </w:t>
       </w:r>
       <w:r>
-        <w:t>120 prób ataku ARP spoofing</w:t>
-      </w:r>
+        <w:t xml:space="preserve">120 prób ataku ARP </w:t>
+      </w:r>
+      <w:proofErr w:type="spellStart"/>
+      <w:r>
+        <w:t>spoofing</w:t>
+      </w:r>
+      <w:proofErr w:type="spellEnd"/>
       <w:r>
         <w:t>, z czego 73, zakończyło się powodzeniem, co daje ok. 61%</w:t>
       </w:r>
       <w:r>
-        <w:t xml:space="preserve"> skutecznych ataków. Dane pokazują, że zabezpieczenia typu firewall oraz ufw nie mają wpływu na ochronę przed atakami typu ARP spoofing,</w:t>
+        <w:t xml:space="preserve"> skutecznych ataków. Dane pokazują, że zabezpieczenia typu firewall oraz </w:t>
+      </w:r>
+      <w:proofErr w:type="spellStart"/>
+      <w:r>
+        <w:t>ufw</w:t>
+      </w:r>
+      <w:proofErr w:type="spellEnd"/>
+      <w:r>
+        <w:t xml:space="preserve"> nie mają wpływu na ochronę przed atakami typu ARP </w:t>
+      </w:r>
+      <w:proofErr w:type="spellStart"/>
+      <w:r>
+        <w:t>spoofing</w:t>
+      </w:r>
+      <w:proofErr w:type="spellEnd"/>
+      <w:r>
+        <w:t>,</w:t>
       </w:r>
       <w:r>
         <w:t xml:space="preserve"> ponieważ w niektórych przypadkach udział skutecznych ataków przy włączonych zabezpieczeniach był większy niż wyłączonych </w:t>
       </w:r>
-      <w:r>
-        <w:t>ufw oraz firewall</w:t>
+      <w:proofErr w:type="spellStart"/>
+      <w:r>
+        <w:t>ufw</w:t>
+      </w:r>
+      <w:proofErr w:type="spellEnd"/>
+      <w:r>
+        <w:t xml:space="preserve"> oraz firewall</w:t>
       </w:r>
       <w:r>
         <w:t xml:space="preserve">. </w:t>
@@ -2384,9 +3240,6 @@
     <w:p>
       <w:pPr>
         <w:jc w:val="both"/>
-        <w:rPr>
-          <w:lang w:val="en-US"/>
-        </w:rPr>
       </w:pPr>
       <w:r>
         <w:t>Wykres</w:t>
@@ -2395,7 +3248,15 @@
         <w:t xml:space="preserve"> x.</w:t>
       </w:r>
       <w:r>
-        <w:t xml:space="preserve"> przedstawia procentową skuteczność przechwycenia danych logowania (pełny sukces ataku) w scenariuszach obejmujących systemy Windows 10 i Ubuntu 22.04, uruchamiane jako maszyny fizyczne oraz wirtualne.</w:t>
+        <w:t xml:space="preserve"> przedstawia procentową skuteczność przechwycenia danych logowania (pełny sukces ataku) w scenariuszach obejmujących systemy Windows 10 i </w:t>
+      </w:r>
+      <w:proofErr w:type="spellStart"/>
+      <w:r>
+        <w:t>Ubuntu</w:t>
+      </w:r>
+      <w:proofErr w:type="spellEnd"/>
+      <w:r>
+        <w:t xml:space="preserve"> 22.04, uruchamiane jako maszyny fizyczne oraz wirtualne.</w:t>
       </w:r>
     </w:p>
     <w:p>
@@ -2440,7 +3301,15 @@
         <w:t>Rys. x.</w:t>
       </w:r>
       <w:r>
-        <w:t xml:space="preserve"> Skuteczność ataków ARP spoofing (MITM) w zależności od systemu operacyjnego i środowiska uruchomieniowego.</w:t>
+        <w:t xml:space="preserve"> Skuteczność ataków ARP </w:t>
+      </w:r>
+      <w:proofErr w:type="spellStart"/>
+      <w:r>
+        <w:t>spoofing</w:t>
+      </w:r>
+      <w:proofErr w:type="spellEnd"/>
+      <w:r>
+        <w:t xml:space="preserve"> (MITM) w zależności od systemu operacyjnego i środowiska uruchomieniowego.</w:t>
       </w:r>
     </w:p>
     <w:p>
@@ -2495,7 +3364,15 @@
         <w:t>Rys. x.</w:t>
       </w:r>
       <w:r>
-        <w:t xml:space="preserve"> Średnia skuteczność ataków ARP spoofing w zależności od środowiska uruchomieniowego (maszyna fizyczna vs wirtualna), niezależnie od systemu operacyjnego.</w:t>
+        <w:t xml:space="preserve"> Średnia skuteczność ataków ARP </w:t>
+      </w:r>
+      <w:proofErr w:type="spellStart"/>
+      <w:r>
+        <w:t>spoofing</w:t>
+      </w:r>
+      <w:proofErr w:type="spellEnd"/>
+      <w:r>
+        <w:t xml:space="preserve"> w zależności od środowiska uruchomieniowego (maszyna fizyczna vs wirtualna), niezależnie od systemu operacyjnego.</w:t>
       </w:r>
     </w:p>
     <w:p>
@@ -2508,8 +3385,21 @@
         <w:jc w:val="both"/>
       </w:pPr>
       <w:r>
-        <w:t>Z przedstawionych danych wynika, że system Windows był zauważalnie bardziej podatny na atak ARP spoofing zakończony przechwyceniem danych logowania niż Ubuntu</w:t>
-      </w:r>
+        <w:t xml:space="preserve">Z przedstawionych danych wynika, że system Windows był zauważalnie bardziej podatny na atak ARP </w:t>
+      </w:r>
+      <w:proofErr w:type="spellStart"/>
+      <w:r>
+        <w:t>spoofing</w:t>
+      </w:r>
+      <w:proofErr w:type="spellEnd"/>
+      <w:r>
+        <w:t xml:space="preserve"> zakończony przechwyceniem danych logowania niż </w:t>
+      </w:r>
+      <w:proofErr w:type="spellStart"/>
+      <w:r>
+        <w:t>Ubuntu</w:t>
+      </w:r>
+      <w:proofErr w:type="spellEnd"/>
       <w:r>
         <w:t>. Większe bezpieczeństwo systemu Linux może wynikać np. z:</w:t>
       </w:r>
@@ -2543,7 +3433,15 @@
         <w:jc w:val="both"/>
       </w:pPr>
       <w:r>
-        <w:t>Różnic w domyślnych konfiguracjach systemowych wpływających na obsługę ARP (cache timeout, filtrowanie pakietów ARP)</w:t>
+        <w:t xml:space="preserve">Różnic w domyślnych konfiguracjach systemowych wpływających na obsługę ARP (cache </w:t>
+      </w:r>
+      <w:proofErr w:type="spellStart"/>
+      <w:r>
+        <w:t>timeout</w:t>
+      </w:r>
+      <w:proofErr w:type="spellEnd"/>
+      <w:r>
+        <w:t>, filtrowanie pakietów ARP)</w:t>
       </w:r>
       <w:r>
         <w:t xml:space="preserve"> [12]</w:t>
@@ -2573,7 +3471,15 @@
         <w:t xml:space="preserve">Środowisko uruchomieniowe nie miało widocznego wpływy na wyniki. </w:t>
       </w:r>
       <w:r>
-        <w:t>Różnice w skuteczności ataków między środowiskiem fizycznym a wirtualnym były niewielkie, co potwierdza dobrą zgodność odwzorowania warunków sieciowych przez tryb bridged w VMware.</w:t>
+        <w:t xml:space="preserve">Różnice w skuteczności ataków między środowiskiem fizycznym a wirtualnym były niewielkie, co potwierdza dobrą zgodność odwzorowania warunków sieciowych przez tryb </w:t>
+      </w:r>
+      <w:proofErr w:type="spellStart"/>
+      <w:r>
+        <w:t>bridged</w:t>
+      </w:r>
+      <w:proofErr w:type="spellEnd"/>
+      <w:r>
+        <w:t xml:space="preserve"> w VMware.</w:t>
       </w:r>
     </w:p>
     <w:p>
@@ -2581,7 +3487,15 @@
         <w:jc w:val="both"/>
       </w:pPr>
       <w:r>
-        <w:t xml:space="preserve">Badanie pokazuje, że ARP spoofing umożliwia skuteczny atak typu MITM w sieciach lokalnych, niezależnie od tego czy system uruchomiony jest na fizycznym komputerze, czy maszynie wirtualnej. Większe znaczenie ma jednak system operacyjny. </w:t>
+        <w:t xml:space="preserve">Badanie pokazuje, że ARP </w:t>
+      </w:r>
+      <w:proofErr w:type="spellStart"/>
+      <w:r>
+        <w:t>spoofing</w:t>
+      </w:r>
+      <w:proofErr w:type="spellEnd"/>
+      <w:r>
+        <w:t xml:space="preserve"> umożliwia skuteczny atak typu MITM w sieciach lokalnych, niezależnie od tego czy system uruchomiony jest na fizycznym komputerze, czy maszynie wirtualnej. Większe znaczenie ma jednak system operacyjny. </w:t>
       </w:r>
     </w:p>
     <w:p>
@@ -2592,7 +3506,15 @@
         <w:jc w:val="both"/>
       </w:pPr>
       <w:r>
-        <w:t>Potencjalnymi środkami zaradczymi wobec podatności obu systemów na ataki typu ARP spoofing mogą być m.in.:</w:t>
+        <w:t xml:space="preserve">Potencjalnymi środkami zaradczymi wobec podatności obu systemów na ataki typu ARP </w:t>
+      </w:r>
+      <w:proofErr w:type="spellStart"/>
+      <w:r>
+        <w:t>spoofing</w:t>
+      </w:r>
+      <w:proofErr w:type="spellEnd"/>
+      <w:r>
+        <w:t xml:space="preserve"> mogą być m.in.:</w:t>
       </w:r>
     </w:p>
     <w:p>
@@ -2608,7 +3530,15 @@
         <w:jc w:val="both"/>
       </w:pPr>
       <w:r>
-        <w:t>dynamiczne monitorowanie tablicy ARP (np. Arpwatch) [13],</w:t>
+        <w:t xml:space="preserve">dynamiczne monitorowanie tablicy ARP (np. </w:t>
+      </w:r>
+      <w:proofErr w:type="spellStart"/>
+      <w:r>
+        <w:t>Arpwatch</w:t>
+      </w:r>
+      <w:proofErr w:type="spellEnd"/>
+      <w:r>
+        <w:t>) [13],</w:t>
       </w:r>
       <w:r>
         <w:tab/>
@@ -2702,12 +3632,14 @@
           <w:lang w:val="en-US"/>
         </w:rPr>
       </w:pPr>
+      <w:proofErr w:type="spellStart"/>
       <w:r>
         <w:rPr>
           <w:lang w:val="en-US"/>
         </w:rPr>
         <w:t>Bibliografia</w:t>
       </w:r>
+      <w:proofErr w:type="spellEnd"/>
     </w:p>
     <w:p>
       <w:pPr>
@@ -2732,8 +3664,16 @@
         <w:rPr>
           <w:lang w:val="en-US"/>
         </w:rPr>
-        <w:t>[2] Virtualization and Security Aspects: An Overview, Rui Filipe Pereira, Rui Miguel Silva &amp; João Pedro Orvalho</w:t>
-      </w:r>
+        <w:t xml:space="preserve">[2] Virtualization and Security Aspects: An Overview, Rui Filipe Pereira, Rui Miguel Silva &amp; João Pedro </w:t>
+      </w:r>
+      <w:proofErr w:type="spellStart"/>
+      <w:r>
+        <w:rPr>
+          <w:lang w:val="en-US"/>
+        </w:rPr>
+        <w:t>Orvalho</w:t>
+      </w:r>
+      <w:proofErr w:type="spellEnd"/>
     </w:p>
     <w:p>
       <w:pPr>
@@ -2760,20 +3700,48 @@
         <w:rPr>
           <w:lang w:val="en-US"/>
         </w:rPr>
-        <w:t xml:space="preserve">[4] VMware vSphere Essentials: A Practical Approach to vSphere Deployment and Management Luciano Patrão  </w:t>
-      </w:r>
-    </w:p>
-    <w:p>
-      <w:pPr>
+        <w:t xml:space="preserve">[4] VMware vSphere Essentials: A Practical Approach to vSphere Deployment and Management Luciano </w:t>
+      </w:r>
+      <w:proofErr w:type="spellStart"/>
+      <w:r>
         <w:rPr>
           <w:lang w:val="en-US"/>
         </w:rPr>
-      </w:pPr>
+        <w:t>Patrão</w:t>
+      </w:r>
+      <w:proofErr w:type="spellEnd"/>
       <w:r>
         <w:rPr>
           <w:lang w:val="en-US"/>
         </w:rPr>
-        <w:t>[5] Optimal guest file system for type-2 hypervisorbased virtualization in Virtual box</w:t>
+        <w:t xml:space="preserve">  </w:t>
+      </w:r>
+    </w:p>
+    <w:p>
+      <w:pPr>
+        <w:rPr>
+          <w:lang w:val="en-US"/>
+        </w:rPr>
+      </w:pPr>
+      <w:r>
+        <w:rPr>
+          <w:lang w:val="en-US"/>
+        </w:rPr>
+        <w:t xml:space="preserve">[5] Optimal guest file system for type-2 </w:t>
+      </w:r>
+      <w:proofErr w:type="spellStart"/>
+      <w:r>
+        <w:rPr>
+          <w:lang w:val="en-US"/>
+        </w:rPr>
+        <w:t>hypervisorbased</w:t>
+      </w:r>
+      <w:proofErr w:type="spellEnd"/>
+      <w:r>
+        <w:rPr>
+          <w:lang w:val="en-US"/>
+        </w:rPr>
+        <w:t xml:space="preserve"> virtualization in Virtual box</w:t>
       </w:r>
     </w:p>
     <w:p>
@@ -2879,20 +3847,48 @@
         <w:rPr>
           <w:lang w:val="en-US"/>
         </w:rPr>
-        <w:t>, No Starch Press, 2021, rozdział 2.</w:t>
-      </w:r>
-    </w:p>
-    <w:p>
-      <w:pPr>
+        <w:t xml:space="preserve">, No Starch Press, 2021, </w:t>
+      </w:r>
+      <w:proofErr w:type="spellStart"/>
+      <w:r>
         <w:rPr>
           <w:lang w:val="en-US"/>
         </w:rPr>
-      </w:pPr>
+        <w:t>rozdział</w:t>
+      </w:r>
+      <w:proofErr w:type="spellEnd"/>
       <w:r>
         <w:rPr>
           <w:lang w:val="en-US"/>
         </w:rPr>
-        <w:t xml:space="preserve">[11] Alina Alina; Shipra Saraswat, </w:t>
+        <w:t xml:space="preserve"> 2.</w:t>
+      </w:r>
+    </w:p>
+    <w:p>
+      <w:pPr>
+        <w:rPr>
+          <w:lang w:val="en-US"/>
+        </w:rPr>
+      </w:pPr>
+      <w:r>
+        <w:rPr>
+          <w:lang w:val="en-US"/>
+        </w:rPr>
+        <w:t xml:space="preserve">[11] Alina </w:t>
+      </w:r>
+      <w:proofErr w:type="spellStart"/>
+      <w:r>
+        <w:rPr>
+          <w:lang w:val="en-US"/>
+        </w:rPr>
+        <w:t>Alina</w:t>
+      </w:r>
+      <w:proofErr w:type="spellEnd"/>
+      <w:r>
+        <w:rPr>
+          <w:lang w:val="en-US"/>
+        </w:rPr>
+        <w:t xml:space="preserve">; Shipra Saraswat, </w:t>
       </w:r>
       <w:r>
         <w:rPr>
@@ -2910,6 +3906,11 @@
       </w:r>
     </w:p>
     <w:p>
+      <w:pPr>
+        <w:rPr>
+          <w:lang w:val="en-US"/>
+        </w:rPr>
+      </w:pPr>
       <w:r>
         <w:rPr>
           <w:lang w:val="en-US"/>
@@ -2937,36 +3938,10 @@
         <w:t xml:space="preserve">. </w:t>
       </w:r>
       <w:r>
+        <w:rPr>
+          <w:lang w:val="en-US"/>
+        </w:rPr>
         <w:t xml:space="preserve">In </w:t>
-      </w:r>
-      <w:r>
-        <w:rPr>
-          <w:i/>
-          <w:iCs/>
-        </w:rPr>
-        <w:t>Packet Analysis of Network Traffic</w:t>
-      </w:r>
-      <w:r>
-        <w:t>.</w:t>
-      </w:r>
-    </w:p>
-    <w:p>
-      <w:pPr>
-        <w:rPr>
-          <w:lang w:val="en-US"/>
-        </w:rPr>
-      </w:pPr>
-      <w:r>
-        <w:rPr>
-          <w:lang w:val="en-US"/>
-        </w:rPr>
-        <w:t xml:space="preserve">[13] </w:t>
-      </w:r>
-      <w:r>
-        <w:rPr>
-          <w:lang w:val="en-US"/>
-        </w:rPr>
-        <w:t xml:space="preserve">Assegie, T. A., &amp; Nair, P. S. (2019). </w:t>
       </w:r>
       <w:r>
         <w:rPr>
@@ -2974,38 +3949,40 @@
           <w:iCs/>
           <w:lang w:val="en-US"/>
         </w:rPr>
-        <w:t>Comparative study on methods used in prevention and detection against Address Resolution Protocol spoofing attack</w:t>
+        <w:t>Packet Analysis of Network Traffic</w:t>
       </w:r>
       <w:r>
         <w:rPr>
           <w:lang w:val="en-US"/>
         </w:rPr>
-        <w:t>. Journal of Theoretical and Applied Information Technology</w:t>
-      </w:r>
-      <w:r>
+        <w:t>.</w:t>
+      </w:r>
+    </w:p>
+    <w:p>
+      <w:pPr>
         <w:rPr>
           <w:lang w:val="en-US"/>
         </w:rPr>
-        <w:t>.</w:t>
-      </w:r>
-    </w:p>
-    <w:p>
-      <w:pPr>
+      </w:pPr>
+      <w:r>
         <w:rPr>
           <w:lang w:val="en-US"/>
         </w:rPr>
-      </w:pPr>
+        <w:t xml:space="preserve">[13] </w:t>
+      </w:r>
+      <w:proofErr w:type="spellStart"/>
       <w:r>
         <w:rPr>
           <w:lang w:val="en-US"/>
         </w:rPr>
-        <w:t xml:space="preserve">[14] </w:t>
-      </w:r>
+        <w:t>Assegie</w:t>
+      </w:r>
+      <w:proofErr w:type="spellEnd"/>
       <w:r>
         <w:rPr>
           <w:lang w:val="en-US"/>
         </w:rPr>
-        <w:t xml:space="preserve">ELKILANI, Wail, AMIN, Khalid M. An automated approach for preventing ARP spoofing attack using static ARP entries. </w:t>
+        <w:t xml:space="preserve">, T. A., &amp; Nair, P. S. (2019). </w:t>
       </w:r>
       <w:r>
         <w:rPr>
@@ -3013,56 +3990,94 @@
           <w:iCs/>
           <w:lang w:val="en-US"/>
         </w:rPr>
+        <w:t>Comparative study on methods used in prevention and detection against Address Resolution Protocol spoofing attack</w:t>
+      </w:r>
+      <w:r>
+        <w:rPr>
+          <w:lang w:val="en-US"/>
+        </w:rPr>
+        <w:t>. Journal of Theoretical and Applied Information Technology</w:t>
+      </w:r>
+      <w:r>
+        <w:rPr>
+          <w:lang w:val="en-US"/>
+        </w:rPr>
+        <w:t>.</w:t>
+      </w:r>
+    </w:p>
+    <w:p>
+      <w:pPr>
+        <w:rPr>
+          <w:lang w:val="en-US"/>
+        </w:rPr>
+      </w:pPr>
+      <w:r>
+        <w:rPr>
+          <w:lang w:val="en-US"/>
+        </w:rPr>
+        <w:t xml:space="preserve">[14] ELKILANI, Wail, AMIN, Khalid M. An automated approach for preventing ARP spoofing attack using static ARP entries. </w:t>
+      </w:r>
+      <w:r>
+        <w:rPr>
+          <w:i/>
+          <w:iCs/>
+          <w:lang w:val="en-US"/>
+        </w:rPr>
         <w:t>International Journal of Advanced Computer Science and Applications</w:t>
       </w:r>
       <w:r>
         <w:rPr>
           <w:lang w:val="en-US"/>
         </w:rPr>
-        <w:t>. 2014</w:t>
-      </w:r>
+        <w:t>. 2014.</w:t>
+      </w:r>
+    </w:p>
+    <w:p>
       <w:r>
         <w:rPr>
           <w:lang w:val="en-US"/>
         </w:rPr>
-        <w:t>.</w:t>
-      </w:r>
-    </w:p>
-    <w:p>
-      <w:pPr>
+        <w:t xml:space="preserve">[15] </w:t>
+      </w:r>
+      <w:r>
         <w:rPr>
           <w:lang w:val="en-US"/>
         </w:rPr>
-      </w:pPr>
+        <w:t xml:space="preserve">BULL, Ronny L., MATTHEWS, Jeanna N. </w:t>
+      </w:r>
+      <w:proofErr w:type="spellStart"/>
       <w:r>
         <w:rPr>
           <w:lang w:val="en-US"/>
         </w:rPr>
-        <w:t xml:space="preserve">[15] </w:t>
-      </w:r>
+        <w:t>i</w:t>
+      </w:r>
+      <w:proofErr w:type="spellEnd"/>
       <w:r>
         <w:rPr>
           <w:lang w:val="en-US"/>
         </w:rPr>
-        <w:t xml:space="preserve">BULL, Ronny L., MATTHEWS, Jeanna N. i TRUMBULL, Kaitlin A. VLAN hopping, ARP poisoning and Man-In-The-Middle attacks in virtualized environments. </w:t>
+        <w:t xml:space="preserve"> TRUMBULL, Kaitlin A. VLAN hopping, ARP poisoning and Man-In-The-Middle attacks in virtualized environments. </w:t>
       </w:r>
       <w:r>
         <w:t>[Referat konferencyjny]. Sierpień 2016</w:t>
       </w:r>
     </w:p>
-    <w:p>
-      <w:pPr>
-        <w:rPr>
-          <w:lang w:val="en-US"/>
-        </w:rPr>
-      </w:pPr>
-    </w:p>
+    <w:p/>
     <w:p>
       <w:r>
         <w:t xml:space="preserve">- </w:t>
       </w:r>
       <w:r>
-        <w:t>podrozdział dlaczego win I linux i dlaczego w takich wersjach</w:t>
+        <w:t xml:space="preserve">podrozdział dlaczego win I </w:t>
+      </w:r>
+      <w:proofErr w:type="spellStart"/>
+      <w:r>
+        <w:t>linux</w:t>
+      </w:r>
+      <w:proofErr w:type="spellEnd"/>
+      <w:r>
+        <w:t xml:space="preserve"> i dlaczego w takich wersjach</w:t>
       </w:r>
     </w:p>
     <w:p>
@@ -3126,12 +4141,14 @@
         </w:rPr>
         <w:t xml:space="preserve"> </w:t>
       </w:r>
+      <w:proofErr w:type="spellStart"/>
       <w:r>
         <w:rPr>
           <w:lang w:val="en-US"/>
         </w:rPr>
         <w:t>vmtestuser</w:t>
       </w:r>
+      <w:proofErr w:type="spellEnd"/>
       <w:r>
         <w:rPr>
           <w:lang w:val="en-US"/>
@@ -3157,36 +4174,81 @@
           <w:lang w:val="en-US"/>
         </w:rPr>
       </w:pPr>
+      <w:proofErr w:type="spellStart"/>
       <w:r>
         <w:rPr>
           <w:lang w:val="en-US"/>
         </w:rPr>
-        <w:t>Vmtest, password</w:t>
-      </w:r>
-    </w:p>
-    <w:p>
-      <w:pPr>
+        <w:t>Vmtest</w:t>
+      </w:r>
+      <w:proofErr w:type="spellEnd"/>
+      <w:r>
         <w:rPr>
           <w:lang w:val="en-US"/>
         </w:rPr>
-      </w:pPr>
-      <w:r>
+        <w:t>, password</w:t>
+      </w:r>
+    </w:p>
+    <w:p>
+      <w:pPr>
         <w:rPr>
           <w:lang w:val="en-US"/>
         </w:rPr>
+      </w:pPr>
+      <w:r>
+        <w:rPr>
+          <w:lang w:val="en-US"/>
+        </w:rPr>
         <w:t>student, password</w:t>
       </w:r>
     </w:p>
     <w:p>
       <w:r>
-        <w:t>Kali: kaliuser, password</w:t>
-      </w:r>
+        <w:t xml:space="preserve">Kali: </w:t>
+      </w:r>
+      <w:proofErr w:type="spellStart"/>
+      <w:r>
+        <w:t>kaliuser</w:t>
+      </w:r>
+      <w:proofErr w:type="spellEnd"/>
+      <w:r>
+        <w:t xml:space="preserve">, </w:t>
+      </w:r>
+      <w:proofErr w:type="spellStart"/>
+      <w:r>
+        <w:t>password</w:t>
+      </w:r>
+      <w:proofErr w:type="spellEnd"/>
     </w:p>
     <w:p/>
     <w:p/>
     <w:p>
       <w:r>
-        <w:t>Opis problemu, narzędzi, wprowadzenie ogólnikowe, co będzie robione – w jaki sposób, testy wydajnościowe, po wpr – krotki wstep teoretyczny</w:t>
+        <w:t xml:space="preserve">Opis problemu, narzędzi, wprowadzenie ogólnikowe, co będzie robione – w jaki sposób, testy wydajnościowe, po </w:t>
+      </w:r>
+      <w:proofErr w:type="spellStart"/>
+      <w:r>
+        <w:t>wpr</w:t>
+      </w:r>
+      <w:proofErr w:type="spellEnd"/>
+      <w:r>
+        <w:t xml:space="preserve"> – </w:t>
+      </w:r>
+      <w:proofErr w:type="spellStart"/>
+      <w:r>
+        <w:t>krotki</w:t>
+      </w:r>
+      <w:proofErr w:type="spellEnd"/>
+      <w:r>
+        <w:t xml:space="preserve"> </w:t>
+      </w:r>
+      <w:proofErr w:type="spellStart"/>
+      <w:r>
+        <w:t>wstep</w:t>
+      </w:r>
+      <w:proofErr w:type="spellEnd"/>
+      <w:r>
+        <w:t xml:space="preserve"> teoretyczny</w:t>
       </w:r>
     </w:p>
     <w:p>
@@ -3196,7 +4258,15 @@
     </w:p>
     <w:p>
       <w:r>
-        <w:t>Graficzna prezentacja platrofa testowa</w:t>
+        <w:t xml:space="preserve">Graficzna prezentacja </w:t>
+      </w:r>
+      <w:proofErr w:type="spellStart"/>
+      <w:r>
+        <w:t>platrofa</w:t>
+      </w:r>
+      <w:proofErr w:type="spellEnd"/>
+      <w:r>
+        <w:t xml:space="preserve"> testowa</w:t>
       </w:r>
     </w:p>
     <w:p/>
@@ -3254,7 +4324,15 @@
     </w:p>
     <w:p>
       <w:r>
-        <w:t>- wstęp teoretyczny: teoria nt środowiska wirtualnego, bezpieczeństwa, jakich pojęć będę używał, opis narzędzi/języków (taki a taki system, czym się charakteryzuje)</w:t>
+        <w:t xml:space="preserve">- wstęp teoretyczny: teoria </w:t>
+      </w:r>
+      <w:proofErr w:type="spellStart"/>
+      <w:r>
+        <w:t>nt</w:t>
+      </w:r>
+      <w:proofErr w:type="spellEnd"/>
+      <w:r>
+        <w:t xml:space="preserve"> środowiska wirtualnego, bezpieczeństwa, jakich pojęć będę używał, opis narzędzi/języków (taki a taki system, czym się charakteryzuje)</w:t>
       </w:r>
     </w:p>
     <w:p>
@@ -3274,18 +4352,87 @@
       </w:r>
     </w:p>
     <w:p>
-      <w:r>
-        <w:t>Bezpieczenstwo sys oper jest trudje do osiagnieca w srod wirt. - teza</w:t>
-      </w:r>
-    </w:p>
-    <w:p>
-      <w:r>
-        <w:t xml:space="preserve">Realizacja wlasnorecznej maszyny z systemtem takim a takim – cel </w:t>
-      </w:r>
-    </w:p>
-    <w:p>
-      <w:r>
-        <w:t>- Czesc badawcza: jak najwięcej testów; też osobny rozdział stricte tylko testów na maszynie bez porównania też; dużo wyników i wniosków</w:t>
+      <w:proofErr w:type="spellStart"/>
+      <w:r>
+        <w:t>Bezpieczenstwo</w:t>
+      </w:r>
+      <w:proofErr w:type="spellEnd"/>
+      <w:r>
+        <w:t xml:space="preserve"> </w:t>
+      </w:r>
+      <w:proofErr w:type="spellStart"/>
+      <w:r>
+        <w:t>sys</w:t>
+      </w:r>
+      <w:proofErr w:type="spellEnd"/>
+      <w:r>
+        <w:t xml:space="preserve"> oper jest </w:t>
+      </w:r>
+      <w:proofErr w:type="spellStart"/>
+      <w:r>
+        <w:t>trudje</w:t>
+      </w:r>
+      <w:proofErr w:type="spellEnd"/>
+      <w:r>
+        <w:t xml:space="preserve"> do </w:t>
+      </w:r>
+      <w:proofErr w:type="spellStart"/>
+      <w:r>
+        <w:t>osiagnieca</w:t>
+      </w:r>
+      <w:proofErr w:type="spellEnd"/>
+      <w:r>
+        <w:t xml:space="preserve"> w </w:t>
+      </w:r>
+      <w:proofErr w:type="spellStart"/>
+      <w:r>
+        <w:t>srod</w:t>
+      </w:r>
+      <w:proofErr w:type="spellEnd"/>
+      <w:r>
+        <w:t xml:space="preserve"> </w:t>
+      </w:r>
+      <w:proofErr w:type="spellStart"/>
+      <w:r>
+        <w:t>wirt</w:t>
+      </w:r>
+      <w:proofErr w:type="spellEnd"/>
+      <w:r>
+        <w:t>. - teza</w:t>
+      </w:r>
+    </w:p>
+    <w:p>
+      <w:r>
+        <w:t xml:space="preserve">Realizacja </w:t>
+      </w:r>
+      <w:proofErr w:type="spellStart"/>
+      <w:r>
+        <w:t>wlasnorecznej</w:t>
+      </w:r>
+      <w:proofErr w:type="spellEnd"/>
+      <w:r>
+        <w:t xml:space="preserve"> maszyny z </w:t>
+      </w:r>
+      <w:proofErr w:type="spellStart"/>
+      <w:r>
+        <w:t>systemtem</w:t>
+      </w:r>
+      <w:proofErr w:type="spellEnd"/>
+      <w:r>
+        <w:t xml:space="preserve"> takim a takim – cel </w:t>
+      </w:r>
+    </w:p>
+    <w:p>
+      <w:r>
+        <w:t xml:space="preserve">- </w:t>
+      </w:r>
+      <w:proofErr w:type="spellStart"/>
+      <w:r>
+        <w:t>Czesc</w:t>
+      </w:r>
+      <w:proofErr w:type="spellEnd"/>
+      <w:r>
+        <w:t xml:space="preserve"> badawcza: jak najwięcej testów; też osobny rozdział stricte tylko testów na maszynie bez porównania też; dużo wyników i wniosków</w:t>
       </w:r>
     </w:p>
     <w:p>
@@ -3333,7 +4480,15 @@
     </w:p>
     <w:p>
       <w:r>
-        <w:t>- wnioski: który system bezpieczniejszy, która opcja bezpieczniejsza – VM czy bare-metal</w:t>
+        <w:t xml:space="preserve">- wnioski: który system bezpieczniejszy, która opcja bezpieczniejsza – VM czy </w:t>
+      </w:r>
+      <w:proofErr w:type="spellStart"/>
+      <w:r>
+        <w:t>bare</w:t>
+      </w:r>
+      <w:proofErr w:type="spellEnd"/>
+      <w:r>
+        <w:t>-metal</w:t>
       </w:r>
     </w:p>
     <w:p>
@@ -3343,8 +4498,13 @@
     </w:p>
     <w:p>
       <w:r>
-        <w:t>- oprócz sieciowych jakiś malware</w:t>
-      </w:r>
+        <w:t xml:space="preserve">- oprócz sieciowych jakiś </w:t>
+      </w:r>
+      <w:proofErr w:type="spellStart"/>
+      <w:r>
+        <w:t>malware</w:t>
+      </w:r>
+      <w:proofErr w:type="spellEnd"/>
     </w:p>
     <w:p>
       <w:r>
@@ -6371,6 +7531,7 @@
   <w:style w:type="character" w:default="1" w:styleId="DefaultParagraphFont">
     <w:name w:val="Default Paragraph Font"/>
     <w:uiPriority w:val="1"/>
+    <w:semiHidden/>
     <w:unhideWhenUsed/>
   </w:style>
   <w:style w:type="table" w:default="1" w:styleId="TableNormal">
@@ -8909,10 +10070,6 @@
 </file>
 
 <file path=customXml/item1.xml><?xml version="1.0" encoding="utf-8"?>
-<b:Sources xmlns:b="http://schemas.openxmlformats.org/officeDocument/2006/bibliography" xmlns="http://schemas.openxmlformats.org/officeDocument/2006/bibliography" SelectedStyle="\APASixthEditionOfficeOnline.xsl" StyleName="APA" Version="6"/>
-</file>
-
-<file path=customXml/item2.xml><?xml version="1.0" encoding="utf-8"?>
 <p:properties xmlns:p="http://schemas.microsoft.com/office/2006/metadata/properties" xmlns:xsi="http://www.w3.org/2001/XMLSchema-instance" xmlns:pc="http://schemas.microsoft.com/office/infopath/2007/PartnerControls">
   <documentManagement>
     <_activity xmlns="8c0450b4-52b1-4774-b115-69fdef19c40a" xsi:nil="true"/>
@@ -8920,16 +10077,11 @@
 </p:properties>
 </file>
 
-<file path=customXml/item3.xml><?xml version="1.0" encoding="utf-8"?>
-<?mso-contentType ?>
-<FormTemplates xmlns="http://schemas.microsoft.com/sharepoint/v3/contenttype/forms">
-  <Display>DocumentLibraryForm</Display>
-  <Edit>DocumentLibraryForm</Edit>
-  <New>DocumentLibraryForm</New>
-</FormTemplates>
+<file path=customXml/item2.xml><?xml version="1.0" encoding="utf-8"?>
+<b:Sources xmlns:b="http://schemas.openxmlformats.org/officeDocument/2006/bibliography" xmlns="http://schemas.openxmlformats.org/officeDocument/2006/bibliography" SelectedStyle="\APASixthEditionOfficeOnline.xsl" StyleName="APA" Version="6"/>
 </file>
 
-<file path=customXml/item4.xml><?xml version="1.0" encoding="utf-8"?>
+<file path=customXml/item3.xml><?xml version="1.0" encoding="utf-8"?>
 <ct:contentTypeSchema xmlns:ct="http://schemas.microsoft.com/office/2006/metadata/contentType" xmlns:ma="http://schemas.microsoft.com/office/2006/metadata/properties/metaAttributes" ct:_="" ma:_="" ma:contentTypeName="Dokument" ma:contentTypeID="0x010100420AE66457A43740AE1EAB3CD114EE32" ma:contentTypeVersion="11" ma:contentTypeDescription="Utwórz nowy dokument." ma:contentTypeScope="" ma:versionID="b7944d1fb6247475f8bbaf98b27a0332">
   <xsd:schema xmlns:xsd="http://www.w3.org/2001/XMLSchema" xmlns:xs="http://www.w3.org/2001/XMLSchema" xmlns:p="http://schemas.microsoft.com/office/2006/metadata/properties" xmlns:ns3="8c0450b4-52b1-4774-b115-69fdef19c40a" targetNamespace="http://schemas.microsoft.com/office/2006/metadata/properties" ma:root="true" ma:fieldsID="12435e6836a551c0ef3554049423e8f6" ns3:_="">
     <xsd:import namespace="8c0450b4-52b1-4774-b115-69fdef19c40a"/>
@@ -9117,15 +10269,16 @@
 </ct:contentTypeSchema>
 </file>
 
-<file path=customXml/itemProps1.xml><?xml version="1.0" encoding="utf-8"?>
-<ds:datastoreItem xmlns:ds="http://schemas.openxmlformats.org/officeDocument/2006/customXml" ds:itemID="{58C0DB9C-F3EC-41E9-93D5-84C86AFACD24}">
-  <ds:schemaRefs>
-    <ds:schemaRef ds:uri="http://schemas.openxmlformats.org/officeDocument/2006/bibliography"/>
-  </ds:schemaRefs>
-</ds:datastoreItem>
+<file path=customXml/item4.xml><?xml version="1.0" encoding="utf-8"?>
+<?mso-contentType ?>
+<FormTemplates xmlns="http://schemas.microsoft.com/sharepoint/v3/contenttype/forms">
+  <Display>DocumentLibraryForm</Display>
+  <Edit>DocumentLibraryForm</Edit>
+  <New>DocumentLibraryForm</New>
+</FormTemplates>
 </file>
 
-<file path=customXml/itemProps2.xml><?xml version="1.0" encoding="utf-8"?>
+<file path=customXml/itemProps1.xml><?xml version="1.0" encoding="utf-8"?>
 <ds:datastoreItem xmlns:ds="http://schemas.openxmlformats.org/officeDocument/2006/customXml" ds:itemID="{FE22518A-9B45-4C99-82CB-2F5C03E23EC1}">
   <ds:schemaRefs>
     <ds:schemaRef ds:uri="http://schemas.microsoft.com/office/2006/metadata/properties"/>
@@ -9135,15 +10288,15 @@
 </ds:datastoreItem>
 </file>
 
-<file path=customXml/itemProps3.xml><?xml version="1.0" encoding="utf-8"?>
-<ds:datastoreItem xmlns:ds="http://schemas.openxmlformats.org/officeDocument/2006/customXml" ds:itemID="{7E6C9D04-A652-49B0-A9D3-FB33376B443F}">
+<file path=customXml/itemProps2.xml><?xml version="1.0" encoding="utf-8"?>
+<ds:datastoreItem xmlns:ds="http://schemas.openxmlformats.org/officeDocument/2006/customXml" ds:itemID="{58C0DB9C-F3EC-41E9-93D5-84C86AFACD24}">
   <ds:schemaRefs>
-    <ds:schemaRef ds:uri="http://schemas.microsoft.com/sharepoint/v3/contenttype/forms"/>
+    <ds:schemaRef ds:uri="http://schemas.openxmlformats.org/officeDocument/2006/bibliography"/>
   </ds:schemaRefs>
 </ds:datastoreItem>
 </file>
 
-<file path=customXml/itemProps4.xml><?xml version="1.0" encoding="utf-8"?>
+<file path=customXml/itemProps3.xml><?xml version="1.0" encoding="utf-8"?>
 <ds:datastoreItem xmlns:ds="http://schemas.openxmlformats.org/officeDocument/2006/customXml" ds:itemID="{2DE9BC7E-617F-4710-96F7-298ED6BC968A}">
   <ds:schemaRefs>
     <ds:schemaRef ds:uri="http://schemas.microsoft.com/office/2006/metadata/contentType"/>
@@ -9159,4 +10312,12 @@
     <ds:schemaRef ds:uri="http://schemas.microsoft.com/internal/obd"/>
   </ds:schemaRefs>
 </ds:datastoreItem>
+</file>
+
+<file path=customXml/itemProps4.xml><?xml version="1.0" encoding="utf-8"?>
+<ds:datastoreItem xmlns:ds="http://schemas.openxmlformats.org/officeDocument/2006/customXml" ds:itemID="{7E6C9D04-A652-49B0-A9D3-FB33376B443F}">
+  <ds:schemaRefs>
+    <ds:schemaRef ds:uri="http://schemas.microsoft.com/sharepoint/v3/contenttype/forms"/>
+  </ds:schemaRefs>
+</ds:datastoreItem>
 </file>
</xml_diff>

<commit_message>
add: brute force - wstepna wersja
</commit_message>
<xml_diff>
--- a/Master Thesis/Security of Operating Systems in Virtual Environments.docx
+++ b/Master Thesis/Security of Operating Systems in Virtual Environments.docx
@@ -1542,7 +1542,7 @@
           <v:shape id="_x0000_i1025" type="#_x0000_t75" style="width:470.25pt;height:313.5pt" o:ole="">
             <v:imagedata r:id="rId18" o:title=""/>
           </v:shape>
-          <o:OLEObject Type="Embed" ProgID="Unknown" ShapeID="_x0000_i1025" DrawAspect="Content" ObjectID="_1813993174" r:id="rId19"/>
+          <o:OLEObject Type="Embed" ProgID="Unknown" ShapeID="_x0000_i1025" DrawAspect="Content" ObjectID="_1814076209" r:id="rId19"/>
         </w:object>
       </w:r>
       <w:r>
@@ -1594,7 +1594,7 @@
           <v:shape id="_x0000_i1026" type="#_x0000_t75" style="width:470.25pt;height:58.5pt" o:ole="">
             <v:imagedata r:id="rId20" o:title=""/>
           </v:shape>
-          <o:OLEObject Type="Embed" ProgID="Unknown" ShapeID="_x0000_i1026" DrawAspect="Content" ObjectID="_1813993175" r:id="rId21"/>
+          <o:OLEObject Type="Embed" ProgID="Unknown" ShapeID="_x0000_i1026" DrawAspect="Content" ObjectID="_1814076210" r:id="rId21"/>
         </w:object>
       </w:r>
       <w:r>
@@ -2694,7 +2694,56 @@
         <w:jc w:val="both"/>
       </w:pPr>
       <w:r>
-        <w:t>4.3.1 Teoretycznie</w:t>
+        <w:t xml:space="preserve">4.3.1 </w:t>
+      </w:r>
+      <w:r>
+        <w:t>Charakterystyka ataku brute-force</w:t>
+      </w:r>
+    </w:p>
+    <w:p>
+      <w:pPr>
+        <w:jc w:val="both"/>
+      </w:pPr>
+      <w:r>
+        <w:t>Atak brute force</w:t>
+      </w:r>
+      <w:r>
+        <w:t xml:space="preserve"> </w:t>
+      </w:r>
+      <w:r>
+        <w:t xml:space="preserve">polega na systematycznym testowaniu wszystkich możliwych kombinacji danych uwierzytelniających, aż do momentu znalezienia poprawnego loginu lub hasła. Podstawą skuteczności tego typu ataków jest automatyzacja – </w:t>
+      </w:r>
+      <w:r>
+        <w:t>atakujący</w:t>
+      </w:r>
+      <w:r>
+        <w:t xml:space="preserve"> wykorzystuje odpowiednie narzędzia, takie jak skrypty lub specjalistyczne oprogramowanie (np. Hydra), które wykonują setki lub tysiące prób w krótkim czasie. </w:t>
+      </w:r>
+      <w:r>
+        <w:t>M</w:t>
+      </w:r>
+      <w:r>
+        <w:t>etoda ta może być skuteczna zwłaszcza w przypadkach, gdy użytkownicy stosują słabe, krótkie lub przewidywalne hasła.</w:t>
+      </w:r>
+      <w:r>
+        <w:t xml:space="preserve"> </w:t>
+      </w:r>
+      <w:r>
+        <w:t>Współczesne ataki brute force są coraz częściej wspomagane przez dane statystyczne, takie jak zbiory haseł pochodzące z wycieków czy popularne kombinacje zebrane z otwartych źródeł. W takich scenariuszach atak może zostać zoptymalizowany poprzez użycie ataku słownikowego (dictionary attack), który skraca czas potrzebny do złamania hasła.</w:t>
+      </w:r>
+      <w:r>
+        <w:t xml:space="preserve"> </w:t>
+      </w:r>
+    </w:p>
+    <w:p>
+      <w:pPr>
+        <w:jc w:val="both"/>
+      </w:pPr>
+      <w:r>
+        <w:t>Czas potrzebny do skutecznego przeprowadzenia ataku rośnie wykładniczo wraz z długością i złożonością hasła. Dlatego silne mechanizmy uwierzytelniające – takie jak długie, losowe hasła, wieloskładnikowe uwierzytelnianie (MFA), limity logowań czy systemy CAPTCHA – znacząco podnoszą poziom odporności systemu na tego rodzaju zagrożenia</w:t>
+      </w:r>
+      <w:r>
+        <w:t xml:space="preserve"> [16].</w:t>
       </w:r>
     </w:p>
     <w:p>
@@ -2729,94 +2778,96 @@
         <w:t>programów</w:t>
       </w:r>
       <w:r>
-        <w:t xml:space="preserve"> służących do przeprowadzania ataków typu </w:t>
-      </w:r>
-      <w:proofErr w:type="spellStart"/>
-      <w:r>
-        <w:t>brute</w:t>
-      </w:r>
-      <w:proofErr w:type="spellEnd"/>
-      <w:r>
-        <w:t xml:space="preserve"> </w:t>
-      </w:r>
-      <w:proofErr w:type="spellStart"/>
-      <w:r>
-        <w:t>force</w:t>
-      </w:r>
-      <w:proofErr w:type="spellEnd"/>
-      <w:r>
-        <w:t xml:space="preserve"> na różne usługi sieciowe, w tym m.in. protokoły HTTP, FTP, SSH, Telnet, SMB czy POP3. Działa poprzez systematyczne próby logowania przy użyciu dostarczonych list loginów i haseł, aż do znalezienia poprawnej kombinacji.</w:t>
-      </w:r>
-    </w:p>
-    <w:p>
-      <w:pPr>
-        <w:jc w:val="both"/>
-      </w:pPr>
-      <w:r>
-        <w:t>Hydra została wykorzystana w niniejszych testach ze względu na:</w:t>
-      </w:r>
-      <w:r>
-        <w:br/>
-        <w:t xml:space="preserve">– </w:t>
+        <w:t xml:space="preserve"> służących do przeprowadzania ataków typu brute force na różne usługi sieciowe, w tym m.in. protokoły HTTP, FTP, SSH, Telnet, SMB czy POP3. Działa poprzez systematyczne próby logowania przy użyciu dostarczonych list loginów i haseł, aż do znalezienia poprawnej kombinacji.</w:t>
+      </w:r>
+    </w:p>
+    <w:p>
+      <w:pPr>
+        <w:jc w:val="both"/>
+      </w:pPr>
+      <w:r>
+        <w:rPr>
+          <w:noProof/>
+        </w:rPr>
+        <w:drawing>
+          <wp:inline distT="0" distB="0" distL="0" distR="0" wp14:anchorId="3B756C7C" wp14:editId="6FEA1CBF">
+            <wp:extent cx="5972175" cy="2152650"/>
+            <wp:effectExtent l="0" t="0" r="9525" b="0"/>
+            <wp:docPr id="1816907542" name="Picture 2"/>
+            <wp:cNvGraphicFramePr>
+              <a:graphicFrameLocks xmlns:a="http://schemas.openxmlformats.org/drawingml/2006/main" noChangeAspect="1"/>
+            </wp:cNvGraphicFramePr>
+            <a:graphic xmlns:a="http://schemas.openxmlformats.org/drawingml/2006/main">
+              <a:graphicData uri="http://schemas.openxmlformats.org/drawingml/2006/picture">
+                <pic:pic xmlns:pic="http://schemas.openxmlformats.org/drawingml/2006/picture">
+                  <pic:nvPicPr>
+                    <pic:cNvPr id="0" name="Picture 5"/>
+                    <pic:cNvPicPr>
+                      <a:picLocks noChangeAspect="1" noChangeArrowheads="1"/>
+                    </pic:cNvPicPr>
+                  </pic:nvPicPr>
+                  <pic:blipFill>
+                    <a:blip r:embed="rId25">
+                      <a:extLst>
+                        <a:ext uri="{28A0092B-C50C-407E-A947-70E740481C1C}">
+                          <a14:useLocalDpi xmlns:a14="http://schemas.microsoft.com/office/drawing/2010/main" val="0"/>
+                        </a:ext>
+                      </a:extLst>
+                    </a:blip>
+                    <a:srcRect/>
+                    <a:stretch>
+                      <a:fillRect/>
+                    </a:stretch>
+                  </pic:blipFill>
+                  <pic:spPr bwMode="auto">
+                    <a:xfrm>
+                      <a:off x="0" y="0"/>
+                      <a:ext cx="5972175" cy="2152650"/>
+                    </a:xfrm>
+                    <a:prstGeom prst="rect">
+                      <a:avLst/>
+                    </a:prstGeom>
+                    <a:noFill/>
+                    <a:ln>
+                      <a:noFill/>
+                    </a:ln>
+                  </pic:spPr>
+                </pic:pic>
+              </a:graphicData>
+            </a:graphic>
+          </wp:inline>
+        </w:drawing>
       </w:r>
       <w:r>
         <w:rPr>
           <w:b/>
           <w:bCs/>
         </w:rPr>
-        <w:t>wsparcie dla protokołu HTTP POST</w:t>
-      </w:r>
-      <w:r>
-        <w:t>, co umożliwia testowanie klasycznych formularzy logowania,</w:t>
-      </w:r>
-      <w:r>
-        <w:br/>
-        <w:t xml:space="preserve">– </w:t>
-      </w:r>
-      <w:r>
-        <w:rPr>
-          <w:b/>
-          <w:bCs/>
-        </w:rPr>
-        <w:t>elastyczność konfiguracji</w:t>
-      </w:r>
-      <w:r>
-        <w:t>, pozwalającą na dopasowanie wzorca odpowiedzi serwera w przypadku nieudanego logowania,</w:t>
-      </w:r>
-      <w:r>
-        <w:br/>
-        <w:t xml:space="preserve">– </w:t>
-      </w:r>
-      <w:r>
-        <w:rPr>
-          <w:b/>
-          <w:bCs/>
-        </w:rPr>
-        <w:t>łatwą integrację z przygotowaną aplikacją testową</w:t>
-      </w:r>
-      <w:r>
-        <w:t>, uruchomioną lokalnie w kontenerze Docker.</w:t>
-      </w:r>
-    </w:p>
-    <w:p>
-      <w:pPr>
-        <w:jc w:val="both"/>
-      </w:pPr>
-      <w:r>
-        <w:t>Zastosowanie Hydry pozwoliło zasymulować rzeczywisty atak siłowy, którego skuteczność można było mierzyć w kontekście różnych środowisk i konfiguracji zabezpieczeń.</w:t>
-      </w:r>
-    </w:p>
-    <w:p>
-      <w:pPr>
-        <w:jc w:val="both"/>
-      </w:pPr>
-    </w:p>
-    <w:p>
-      <w:pPr>
-        <w:jc w:val="both"/>
-      </w:pPr>
-      <w:r>
-        <w:t>4.3.2 Testy</w:t>
+        <w:t>Rys. X.</w:t>
+      </w:r>
+      <w:r>
+        <w:t xml:space="preserve"> Schemat ataku brute force z wykorzystaniem Hydry – wysyłanie żądań HTTP POST z próbami logowania do aplikacji webowej w systemie docelowym.</w:t>
+      </w:r>
+    </w:p>
+    <w:p>
+      <w:pPr>
+        <w:jc w:val="both"/>
+      </w:pPr>
+    </w:p>
+    <w:p>
+      <w:pPr>
+        <w:jc w:val="both"/>
+      </w:pPr>
+    </w:p>
+    <w:p>
+      <w:pPr>
+        <w:jc w:val="both"/>
+      </w:pPr>
+      <w:r>
+        <w:t xml:space="preserve">4.3.2 </w:t>
+      </w:r>
+      <w:r>
+        <w:t>Analiza testów bezpieczeństwa systemów</w:t>
       </w:r>
     </w:p>
     <w:p>
@@ -2845,6 +2896,7 @@
         <w:jc w:val="both"/>
       </w:pPr>
       <w:r>
+        <w:lastRenderedPageBreak/>
         <w:t>czy systemy w jakikolwiek sposób reagują na dużą liczbę żądań logowania (np. logami, blokadą adresu IP, opóźnieniem odpowiedzi),</w:t>
       </w:r>
     </w:p>
@@ -2950,7 +3002,9 @@
         <w:jc w:val="both"/>
       </w:pPr>
       <w:r>
-        <w:lastRenderedPageBreak/>
+        <w:rPr>
+          <w:noProof/>
+        </w:rPr>
         <w:drawing>
           <wp:inline distT="0" distB="0" distL="0" distR="0" wp14:anchorId="251B8B06" wp14:editId="210BB6B5">
             <wp:extent cx="5430008" cy="2133898"/>
@@ -2967,7 +3021,7 @@
                     <pic:cNvPicPr/>
                   </pic:nvPicPr>
                   <pic:blipFill>
-                    <a:blip r:embed="rId25"/>
+                    <a:blip r:embed="rId26"/>
                     <a:stretch>
                       <a:fillRect/>
                     </a:stretch>
@@ -3029,57 +3083,24 @@
         <w:jc w:val="both"/>
       </w:pPr>
       <w:r>
-        <w:t>hydra -L logins.txt -P passwords.txt -s 8080 [</w:t>
-      </w:r>
-      <w:proofErr w:type="spellStart"/>
-      <w:r>
-        <w:t>adres_IP</w:t>
-      </w:r>
-      <w:proofErr w:type="spellEnd"/>
-      <w:r>
-        <w:t>] http-post-form "/</w:t>
-      </w:r>
-      <w:proofErr w:type="spellStart"/>
-      <w:r>
-        <w:t>login.php:username</w:t>
-      </w:r>
-      <w:proofErr w:type="spellEnd"/>
-      <w:r>
-        <w:t>=^USER^&amp;</w:t>
-      </w:r>
-      <w:proofErr w:type="spellStart"/>
-      <w:r>
-        <w:t>password</w:t>
-      </w:r>
-      <w:proofErr w:type="spellEnd"/>
-      <w:r>
-        <w:t>=^PASS^:Nieprawidłowe dane"</w:t>
-      </w:r>
-    </w:p>
-    <w:p>
-      <w:pPr>
-        <w:jc w:val="both"/>
-        <w:rPr>
-          <w:lang w:val="en-US"/>
-        </w:rPr>
-      </w:pPr>
-      <w:proofErr w:type="spellStart"/>
+        <w:lastRenderedPageBreak/>
+        <w:t>hydra -L logins.txt -P passwords.txt -s 8080 [adres_IP] http-post-form "/login.php:username=^USER^&amp;password=^PASS^:Nieprawidłowe dane"</w:t>
+      </w:r>
+    </w:p>
+    <w:p>
+      <w:pPr>
+        <w:jc w:val="both"/>
+        <w:rPr>
+          <w:lang w:val="en-US"/>
+        </w:rPr>
+      </w:pPr>
       <w:r>
         <w:rPr>
           <w:b/>
           <w:bCs/>
           <w:lang w:val="en-US"/>
         </w:rPr>
-        <w:t>Parametry</w:t>
-      </w:r>
-      <w:proofErr w:type="spellEnd"/>
-      <w:r>
-        <w:rPr>
-          <w:b/>
-          <w:bCs/>
-          <w:lang w:val="en-US"/>
-        </w:rPr>
-        <w:t>:</w:t>
+        <w:t>Parametry:</w:t>
       </w:r>
     </w:p>
     <w:p>
@@ -3109,35 +3130,7 @@
         <w:rPr>
           <w:lang w:val="en-US"/>
         </w:rPr>
-        <w:t xml:space="preserve">-s – port </w:t>
-      </w:r>
-      <w:proofErr w:type="spellStart"/>
-      <w:r>
-        <w:rPr>
-          <w:lang w:val="en-US"/>
-        </w:rPr>
-        <w:t>serwera</w:t>
-      </w:r>
-      <w:proofErr w:type="spellEnd"/>
-      <w:r>
-        <w:rPr>
-          <w:lang w:val="en-US"/>
-        </w:rPr>
-        <w:t xml:space="preserve"> HTTP (</w:t>
-      </w:r>
-      <w:proofErr w:type="spellStart"/>
-      <w:r>
-        <w:rPr>
-          <w:lang w:val="en-US"/>
-        </w:rPr>
-        <w:t>tu</w:t>
-      </w:r>
-      <w:proofErr w:type="spellEnd"/>
-      <w:r>
-        <w:rPr>
-          <w:lang w:val="en-US"/>
-        </w:rPr>
-        <w:t>: 8080).</w:t>
+        <w:t>-s – port serwera HTTP (tu: 8080).</w:t>
       </w:r>
     </w:p>
     <w:p>
@@ -3161,15 +3154,7 @@
         <w:jc w:val="both"/>
       </w:pPr>
       <w:r>
-        <w:t>"/</w:t>
-      </w:r>
-      <w:proofErr w:type="spellStart"/>
-      <w:r>
-        <w:t>login.php</w:t>
-      </w:r>
-      <w:proofErr w:type="spellEnd"/>
-      <w:r>
-        <w:t>:...:Nieprawidłowe dane" – format:</w:t>
+        <w:t>"/login.php:...:Nieprawidłowe dane" – format:</w:t>
       </w:r>
     </w:p>
     <w:p>
@@ -3181,15 +3166,7 @@
         <w:jc w:val="both"/>
       </w:pPr>
       <w:r>
-        <w:t>ścieżka do formularza (/</w:t>
-      </w:r>
-      <w:proofErr w:type="spellStart"/>
-      <w:r>
-        <w:t>login.php</w:t>
-      </w:r>
-      <w:proofErr w:type="spellEnd"/>
-      <w:r>
-        <w:t>),</w:t>
+        <w:t>ścieżka do formularza (/login.php),</w:t>
       </w:r>
     </w:p>
     <w:p>
@@ -3203,61 +3180,11 @@
           <w:lang w:val="en-US"/>
         </w:rPr>
       </w:pPr>
-      <w:proofErr w:type="spellStart"/>
-      <w:r>
-        <w:rPr>
-          <w:lang w:val="en-US"/>
-        </w:rPr>
-        <w:t>parametry</w:t>
-      </w:r>
-      <w:proofErr w:type="spellEnd"/>
-      <w:r>
-        <w:rPr>
-          <w:lang w:val="en-US"/>
-        </w:rPr>
-        <w:t xml:space="preserve"> POST z </w:t>
-      </w:r>
-      <w:proofErr w:type="spellStart"/>
-      <w:r>
-        <w:rPr>
-          <w:lang w:val="en-US"/>
-        </w:rPr>
-        <w:t>loginem</w:t>
-      </w:r>
-      <w:proofErr w:type="spellEnd"/>
-      <w:r>
-        <w:rPr>
-          <w:lang w:val="en-US"/>
-        </w:rPr>
-        <w:t xml:space="preserve"> </w:t>
-      </w:r>
-      <w:proofErr w:type="spellStart"/>
-      <w:r>
-        <w:rPr>
-          <w:lang w:val="en-US"/>
-        </w:rPr>
-        <w:t>i</w:t>
-      </w:r>
-      <w:proofErr w:type="spellEnd"/>
-      <w:r>
-        <w:rPr>
-          <w:lang w:val="en-US"/>
-        </w:rPr>
-        <w:t xml:space="preserve"> </w:t>
-      </w:r>
-      <w:proofErr w:type="spellStart"/>
-      <w:r>
-        <w:rPr>
-          <w:lang w:val="en-US"/>
-        </w:rPr>
-        <w:t>hasłem</w:t>
-      </w:r>
-      <w:proofErr w:type="spellEnd"/>
-      <w:r>
-        <w:rPr>
-          <w:lang w:val="en-US"/>
-        </w:rPr>
-        <w:t xml:space="preserve"> (^USER^, ^PASS^),</w:t>
+      <w:r>
+        <w:rPr>
+          <w:lang w:val="en-US"/>
+        </w:rPr>
+        <w:t>parametry POST z loginem i hasłem (^USER^, ^PASS^),</w:t>
       </w:r>
     </w:p>
     <w:p>
@@ -3277,31 +3204,7 @@
         <w:jc w:val="both"/>
       </w:pPr>
       <w:r>
-        <w:t xml:space="preserve">Na rysunku poniżej przedstawiono przykład skutecznego ataku </w:t>
-      </w:r>
-      <w:proofErr w:type="spellStart"/>
-      <w:r>
-        <w:t>brute</w:t>
-      </w:r>
-      <w:proofErr w:type="spellEnd"/>
-      <w:r>
-        <w:t xml:space="preserve"> </w:t>
-      </w:r>
-      <w:proofErr w:type="spellStart"/>
-      <w:r>
-        <w:t>force</w:t>
-      </w:r>
-      <w:proofErr w:type="spellEnd"/>
-      <w:r>
-        <w:t xml:space="preserve"> wykonanego z użyciem narzędzia Hydra. Kombinacja loginu admin oraz hasła </w:t>
-      </w:r>
-      <w:proofErr w:type="spellStart"/>
-      <w:r>
-        <w:t>password</w:t>
-      </w:r>
-      <w:proofErr w:type="spellEnd"/>
-      <w:r>
-        <w:t xml:space="preserve"> została poprawnie odgadnięta i zidentyfikowana przez narzędzie jako prawidłowa.</w:t>
+        <w:t>Na rysunku poniżej przedstawiono przykład skutecznego ataku brute force wykonanego z użyciem narzędzia Hydra. Kombinacja loginu admin oraz hasła password została poprawnie odgadnięta i zidentyfikowana przez narzędzie jako prawidłowa.</w:t>
       </w:r>
     </w:p>
     <w:p>
@@ -3311,9 +3214,9 @@
       <w:r>
         <w:object w:dxaOrig="19771" w:dyaOrig="4233" w14:anchorId="3C063064">
           <v:shape id="_x0000_i1027" type="#_x0000_t75" style="width:469.5pt;height:100.5pt" o:ole="">
-            <v:imagedata r:id="rId26" o:title=""/>
+            <v:imagedata r:id="rId27" o:title=""/>
           </v:shape>
-          <o:OLEObject Type="Embed" ProgID="Unknown" ShapeID="_x0000_i1027" DrawAspect="Content" ObjectID="_1813993176" r:id="rId27"/>
+          <o:OLEObject Type="Embed" ProgID="Unknown" ShapeID="_x0000_i1027" DrawAspect="Content" ObjectID="_1814076211" r:id="rId28"/>
         </w:object>
       </w:r>
     </w:p>
@@ -3329,23 +3232,7 @@
         <w:t>Rys. X.</w:t>
       </w:r>
       <w:r>
-        <w:t xml:space="preserve"> Przykład udanego ataku </w:t>
-      </w:r>
-      <w:proofErr w:type="spellStart"/>
-      <w:r>
-        <w:t>brute</w:t>
-      </w:r>
-      <w:proofErr w:type="spellEnd"/>
-      <w:r>
-        <w:t xml:space="preserve"> </w:t>
-      </w:r>
-      <w:proofErr w:type="spellStart"/>
-      <w:r>
-        <w:t>force</w:t>
-      </w:r>
-      <w:proofErr w:type="spellEnd"/>
-      <w:r>
-        <w:t xml:space="preserve"> z użyciem Hydra (znaleziono poprawną parę login/hasło).</w:t>
+        <w:t xml:space="preserve"> Przykład udanego ataku brute force z użyciem Hydra (znaleziono poprawną parę login/hasło).</w:t>
       </w:r>
     </w:p>
     <w:p>
@@ -3377,49 +3264,7 @@
         <w:rPr>
           <w:lang w:val="en-US"/>
         </w:rPr>
-        <w:t xml:space="preserve">W </w:t>
-      </w:r>
-      <w:proofErr w:type="spellStart"/>
-      <w:r>
-        <w:rPr>
-          <w:lang w:val="en-US"/>
-        </w:rPr>
-        <w:t>trakcie</w:t>
-      </w:r>
-      <w:proofErr w:type="spellEnd"/>
-      <w:r>
-        <w:rPr>
-          <w:lang w:val="en-US"/>
-        </w:rPr>
-        <w:t xml:space="preserve"> </w:t>
-      </w:r>
-      <w:proofErr w:type="spellStart"/>
-      <w:r>
-        <w:rPr>
-          <w:lang w:val="en-US"/>
-        </w:rPr>
-        <w:t>testów</w:t>
-      </w:r>
-      <w:proofErr w:type="spellEnd"/>
-      <w:r>
-        <w:rPr>
-          <w:lang w:val="en-US"/>
-        </w:rPr>
-        <w:t xml:space="preserve"> </w:t>
-      </w:r>
-      <w:proofErr w:type="spellStart"/>
-      <w:r>
-        <w:rPr>
-          <w:lang w:val="en-US"/>
-        </w:rPr>
-        <w:t>wykorzystano</w:t>
-      </w:r>
-      <w:proofErr w:type="spellEnd"/>
-      <w:r>
-        <w:rPr>
-          <w:lang w:val="en-US"/>
-        </w:rPr>
-        <w:t>:</w:t>
+        <w:t>W trakcie testów wykorzystano:</w:t>
       </w:r>
     </w:p>
     <w:p>
@@ -3448,10 +3293,7 @@
         <w:t>1000 haseł</w:t>
       </w:r>
       <w:r>
-        <w:t>,</w:t>
-      </w:r>
-      <w:r>
-        <w:t xml:space="preserve"> co daj</w:t>
+        <w:t>, co daj</w:t>
       </w:r>
       <w:r>
         <w:t>e 10 000 prób,</w:t>
@@ -3466,23 +3308,7 @@
         <w:jc w:val="both"/>
       </w:pPr>
       <w:r>
-        <w:t xml:space="preserve">Listy zostały utworzone w oparciu o najpopularniejsze kombinacje (np. admin, </w:t>
-      </w:r>
-      <w:proofErr w:type="spellStart"/>
-      <w:r>
-        <w:t>user</w:t>
-      </w:r>
-      <w:proofErr w:type="spellEnd"/>
-      <w:r>
-        <w:t xml:space="preserve">, 123456, </w:t>
-      </w:r>
-      <w:proofErr w:type="spellStart"/>
-      <w:r>
-        <w:t>password</w:t>
-      </w:r>
-      <w:proofErr w:type="spellEnd"/>
-      <w:r>
-        <w:t>, itp.),</w:t>
+        <w:t>Listy zostały utworzone w oparciu o najpopularniejsze kombinacje (np. admin, user, 123456, password, itp.),</w:t>
       </w:r>
     </w:p>
     <w:p>
@@ -3502,23 +3328,7 @@
         <w:jc w:val="both"/>
       </w:pPr>
       <w:r>
-        <w:t xml:space="preserve">Tabela przedstawia zestawienie rezultatów testów ataków typu </w:t>
-      </w:r>
-      <w:proofErr w:type="spellStart"/>
-      <w:r>
-        <w:t>brute</w:t>
-      </w:r>
-      <w:proofErr w:type="spellEnd"/>
-      <w:r>
-        <w:t xml:space="preserve"> </w:t>
-      </w:r>
-      <w:proofErr w:type="spellStart"/>
-      <w:r>
-        <w:t>force</w:t>
-      </w:r>
-      <w:proofErr w:type="spellEnd"/>
-      <w:r>
-        <w:t xml:space="preserve"> w różnych konfiguracjach systemów operacyjnych oraz środowisk uruchomieniowych. We wszystkich przypadkach uzyskano poprawne uwierzytelnienie, co potwierdza skuteczność ataku niezależnie od zastosowanego systemu, rodzaju środowiska (maszyna wirtualna lub fizyczna) oraz stanu zapory sieciowej.</w:t>
+        <w:t>Tabela przedstawia zestawienie rezultatów testów ataków typu brute force w różnych konfiguracjach systemów operacyjnych oraz środowisk uruchomieniowych. We wszystkich przypadkach uzyskano poprawne uwierzytelnienie, co potwierdza skuteczność ataku niezależnie od zastosowanego systemu, rodzaju środowiska (maszyna wirtualna lub fizyczna) oraz stanu zapory sieciowej.</w:t>
       </w:r>
     </w:p>
     <w:tbl>
@@ -3610,15 +3420,7 @@
               <w:jc w:val="both"/>
             </w:pPr>
             <w:r>
-              <w:t>Szybkość (</w:t>
-            </w:r>
-            <w:proofErr w:type="spellStart"/>
-            <w:r>
-              <w:t>tries</w:t>
-            </w:r>
-            <w:proofErr w:type="spellEnd"/>
-            <w:r>
-              <w:t>/min)</w:t>
+              <w:t>Szybkość (tries/min)</w:t>
             </w:r>
           </w:p>
         </w:tc>
@@ -3633,6 +3435,7 @@
               <w:jc w:val="both"/>
             </w:pPr>
             <w:r>
+              <w:lastRenderedPageBreak/>
               <w:t>Windows 10</w:t>
             </w:r>
           </w:p>
@@ -3964,13 +3767,8 @@
             <w:pPr>
               <w:jc w:val="both"/>
             </w:pPr>
-            <w:proofErr w:type="spellStart"/>
-            <w:r>
-              <w:t>Ubuntu</w:t>
-            </w:r>
-            <w:proofErr w:type="spellEnd"/>
-            <w:r>
-              <w:t xml:space="preserve"> 22.04</w:t>
+            <w:r>
+              <w:t>Ubuntu 22.04</w:t>
             </w:r>
           </w:p>
         </w:tc>
@@ -4049,13 +3847,8 @@
             <w:pPr>
               <w:jc w:val="both"/>
             </w:pPr>
-            <w:proofErr w:type="spellStart"/>
-            <w:r>
-              <w:t>Ubuntu</w:t>
-            </w:r>
-            <w:proofErr w:type="spellEnd"/>
-            <w:r>
-              <w:t xml:space="preserve"> 22.04</w:t>
+            <w:r>
+              <w:t>Ubuntu 22.04</w:t>
             </w:r>
           </w:p>
         </w:tc>
@@ -4140,13 +3933,8 @@
             <w:pPr>
               <w:jc w:val="both"/>
             </w:pPr>
-            <w:proofErr w:type="spellStart"/>
-            <w:r>
-              <w:t>Ubuntu</w:t>
-            </w:r>
-            <w:proofErr w:type="spellEnd"/>
-            <w:r>
-              <w:t xml:space="preserve"> 22.04</w:t>
+            <w:r>
+              <w:t>Ubuntu 22.04</w:t>
             </w:r>
           </w:p>
         </w:tc>
@@ -4225,13 +4013,8 @@
             <w:pPr>
               <w:jc w:val="both"/>
             </w:pPr>
-            <w:proofErr w:type="spellStart"/>
-            <w:r>
-              <w:t>Ubuntu</w:t>
-            </w:r>
-            <w:proofErr w:type="spellEnd"/>
-            <w:r>
-              <w:t xml:space="preserve"> 22.04</w:t>
+            <w:r>
+              <w:t>Ubuntu 22.04</w:t>
             </w:r>
           </w:p>
         </w:tc>
@@ -4313,51 +4096,20 @@
         <w:jc w:val="both"/>
       </w:pPr>
       <w:r>
-        <w:t xml:space="preserve">Tab. X. Wyniki testów ataku </w:t>
-      </w:r>
-      <w:proofErr w:type="spellStart"/>
-      <w:r>
-        <w:t>brute</w:t>
-      </w:r>
-      <w:proofErr w:type="spellEnd"/>
-      <w:r>
-        <w:t xml:space="preserve"> </w:t>
-      </w:r>
-      <w:proofErr w:type="spellStart"/>
-      <w:r>
-        <w:t>force</w:t>
-      </w:r>
-      <w:proofErr w:type="spellEnd"/>
-      <w:r>
-        <w:t xml:space="preserve"> w zależności od środowiska i konfiguracji zabezpieczeń.</w:t>
-      </w:r>
-    </w:p>
-    <w:p>
-      <w:pPr>
-        <w:jc w:val="both"/>
-      </w:pPr>
-    </w:p>
-    <w:p>
-      <w:pPr>
-        <w:jc w:val="both"/>
-      </w:pPr>
-      <w:r>
-        <w:lastRenderedPageBreak/>
-        <w:t xml:space="preserve">Wszystkie testy zakończyły się powodzeniem, rozumianym jako poprawne odgadnięcie pary login–hasło na potrzeby logowania do testowej aplikacji webowej. </w:t>
-      </w:r>
-      <w:r>
-        <w:t>C</w:t>
-      </w:r>
-      <w:r>
-        <w:t>zasy trwania ataku oraz szybkość (</w:t>
-      </w:r>
-      <w:proofErr w:type="spellStart"/>
-      <w:r>
-        <w:t>tr</w:t>
-      </w:r>
-      <w:proofErr w:type="spellEnd"/>
-      <w:r>
-        <w:t>/min) pozostają w większości przypadków bardzo zbliżone – różnice rzędu kilkudziesięciu prób/min są naturalne i wynikają z losowych czynników środowiskowych (obciążenie CPU, opóźnienia sieciowe itp.).</w:t>
+        <w:t>Tab. X. Wyniki testów ataku brute force w zależności od środowiska i konfiguracji zabezpieczeń.</w:t>
+      </w:r>
+    </w:p>
+    <w:p>
+      <w:pPr>
+        <w:jc w:val="both"/>
+      </w:pPr>
+    </w:p>
+    <w:p>
+      <w:pPr>
+        <w:jc w:val="both"/>
+      </w:pPr>
+      <w:r>
+        <w:t>Wszystkie testy zakończyły się powodzeniem, rozumianym jako poprawne odgadnięcie pary login–hasło na potrzeby logowania do testowej aplikacji webowej. Czasy trwania ataku oraz szybkość (tr/min) pozostają w większości przypadków bardzo zbliżone – różnice rzędu kilkudziesięciu prób/min są naturalne i wynikają z losowych czynników środowiskowych (obciążenie CPU, opóźnienia sieciowe itp.).</w:t>
       </w:r>
       <w:r>
         <w:t xml:space="preserve"> </w:t>
@@ -4391,15 +4143,7 @@
         <w:t>Obecność zapory sieciowej</w:t>
       </w:r>
       <w:r>
-        <w:t xml:space="preserve"> (zarówno Windows Firewall, jak i UFW w </w:t>
-      </w:r>
-      <w:proofErr w:type="spellStart"/>
-      <w:r>
-        <w:t>Ubuntu</w:t>
-      </w:r>
-      <w:proofErr w:type="spellEnd"/>
-      <w:r>
-        <w:t xml:space="preserve">) </w:t>
+        <w:t xml:space="preserve"> (zarówno Windows Firewall, jak i UFW w Ubuntu) </w:t>
       </w:r>
       <w:r>
         <w:rPr>
@@ -4409,23 +4153,7 @@
         <w:t>nie wpłynęła istotnie</w:t>
       </w:r>
       <w:r>
-        <w:t xml:space="preserve"> na skuteczność ataku </w:t>
-      </w:r>
-      <w:proofErr w:type="spellStart"/>
-      <w:r>
-        <w:t>brute</w:t>
-      </w:r>
-      <w:proofErr w:type="spellEnd"/>
-      <w:r>
-        <w:t xml:space="preserve"> </w:t>
-      </w:r>
-      <w:proofErr w:type="spellStart"/>
-      <w:r>
-        <w:t>force</w:t>
-      </w:r>
-      <w:proofErr w:type="spellEnd"/>
-      <w:r>
-        <w:t>. Jedyną zauważalną różnicą był nieznaczny spadek wydajności w niektórych konfiguracjach z aktywną zaporą, co może wynikać z opóźnień w przetwarzaniu pakietów.</w:t>
+        <w:t xml:space="preserve"> na skuteczność ataku brute force. Jedyną zauważalną różnicą był nieznaczny spadek wydajności w niektórych konfiguracjach z aktywną zaporą, co może wynikać z opóźnień w przetwarzaniu pakietów.</w:t>
       </w:r>
     </w:p>
     <w:p>
@@ -4440,65 +4168,31 @@
         <w:t>System operacyjny nie miał istotnego wpływu</w:t>
       </w:r>
       <w:r>
-        <w:t xml:space="preserve"> na rezultat testów – zarówno Windows 10, jak i </w:t>
-      </w:r>
-      <w:proofErr w:type="spellStart"/>
-      <w:r>
-        <w:t>Ubuntu</w:t>
-      </w:r>
-      <w:proofErr w:type="spellEnd"/>
-      <w:r>
-        <w:t xml:space="preserve"> 22.04 pozwoliły na skuteczne przeprowadzenie ataku przy wykorzystaniu identycznych parametrów i list loginów/haseł.</w:t>
-      </w:r>
-    </w:p>
-    <w:p>
-      <w:pPr>
-        <w:jc w:val="both"/>
-      </w:pPr>
-      <w:r>
-        <w:t xml:space="preserve">Nie odnotowano również różnic między testami przeprowadzonymi na systemach postawionych na maszynach wirtualnych oraz fizycznym komputerze. </w:t>
-      </w:r>
-      <w:r>
-        <w:t>W rezultacie można stwierdzić, że testowana aplikacja pozbawiona jakichkolwiek mechanizmów obronnych (np. limitów logowań, CAPTCHA, opóźnień czasowych) jest całkowicie podatna na ataki słownikowe, niezależnie od konfiguracji systemu, środowiska czy zapory sieciowej.</w:t>
-      </w:r>
-    </w:p>
-    <w:p>
-      <w:pPr>
-        <w:jc w:val="both"/>
-      </w:pPr>
-      <w:r>
-        <w:t xml:space="preserve">Analiza przeprowadzonych testów wykazała, że ataki typu </w:t>
-      </w:r>
-      <w:proofErr w:type="spellStart"/>
-      <w:r>
-        <w:t>brute</w:t>
-      </w:r>
-      <w:proofErr w:type="spellEnd"/>
-      <w:r>
-        <w:t xml:space="preserve"> </w:t>
-      </w:r>
-      <w:proofErr w:type="spellStart"/>
-      <w:r>
-        <w:t>force</w:t>
-      </w:r>
-      <w:proofErr w:type="spellEnd"/>
-      <w:r>
-        <w:t xml:space="preserve"> były skuteczne we wszystkich badanych konfiguracjach systemowych — niezależnie od używanego systemu operacyjnego (Windows 10 lub </w:t>
-      </w:r>
-      <w:proofErr w:type="spellStart"/>
-      <w:r>
-        <w:t>Ubuntu</w:t>
-      </w:r>
-      <w:proofErr w:type="spellEnd"/>
-      <w:r>
-        <w:t xml:space="preserve"> 22.04), typu środowiska (maszyna fizyczna lub wirtualna), jak również stanu zapory sieciowej (aktywna lub nieaktywna). W każdym przypadku narzędzie Hydra zdołało uzyskać poprawne dane uwierzytelniające w czasie nieprzekraczającym kilku minut.</w:t>
-      </w:r>
-    </w:p>
-    <w:p>
-      <w:pPr>
-        <w:jc w:val="both"/>
-      </w:pPr>
-      <w:r>
+        <w:t xml:space="preserve"> na rezultat testów – zarówno Windows 10, jak i Ubuntu 22.04 pozwoliły na skuteczne przeprowadzenie ataku przy wykorzystaniu identycznych parametrów i list loginów/haseł.</w:t>
+      </w:r>
+    </w:p>
+    <w:p>
+      <w:pPr>
+        <w:jc w:val="both"/>
+      </w:pPr>
+      <w:r>
+        <w:t>Nie odnotowano również różnic między testami przeprowadzonymi na systemach postawionych na maszynach wirtualnych oraz fizycznym komputerze. W rezultacie można stwierdzić, że testowana aplikacja pozbawiona jakichkolwiek mechanizmów obronnych (np. limitów logowań, CAPTCHA, opóźnień czasowych) jest całkowicie podatna na ataki słownikowe, niezależnie od konfiguracji systemu, środowiska czy zapory sieciowej.</w:t>
+      </w:r>
+    </w:p>
+    <w:p>
+      <w:pPr>
+        <w:jc w:val="both"/>
+      </w:pPr>
+      <w:r>
+        <w:t>Analiza przeprowadzonych testów wykazała, że ataki typu brute force były skuteczne we wszystkich badanych konfiguracjach systemowych — niezależnie od używanego systemu operacyjnego (Windows 10 lub Ubuntu 22.04), typu środowiska (maszyna fizyczna lub wirtualna), jak również stanu zapory sieciowej (aktywna lub nieaktywna). W każdym przypadku narzędzie Hydra zdołało uzyskać poprawne dane uwierzytelniające w czasie nieprzekraczającym kilku minut.</w:t>
+      </w:r>
+    </w:p>
+    <w:p>
+      <w:pPr>
+        <w:jc w:val="both"/>
+      </w:pPr>
+      <w:r>
+        <w:lastRenderedPageBreak/>
         <w:t>Powyższe wyniki wskazują, że domyślna konfiguracja systemów operacyjnych, szczególnie w kontekście ochrony hostowanych aplikacji webowych, nie zawiera skutecznych mechanizmów przeciwdziałających atakom słownikowym. Brak reakcji systemu na liczne nieudane próby logowania oznacza, że zabezpieczenia tego typu muszą być wdrażane świadomie przez administratora systemu.</w:t>
       </w:r>
     </w:p>
@@ -4523,39 +4217,7 @@
           <w:b/>
           <w:bCs/>
         </w:rPr>
-        <w:t xml:space="preserve">Konfiguracja limitów połączeń i filtrowanie ruchu (np. za pomocą </w:t>
-      </w:r>
-      <w:proofErr w:type="spellStart"/>
-      <w:r>
-        <w:rPr>
-          <w:b/>
-          <w:bCs/>
-        </w:rPr>
-        <w:t>iptables</w:t>
-      </w:r>
-      <w:proofErr w:type="spellEnd"/>
-      <w:r>
-        <w:rPr>
-          <w:b/>
-          <w:bCs/>
-        </w:rPr>
-        <w:t xml:space="preserve">, fail2ban, Windows </w:t>
-      </w:r>
-      <w:proofErr w:type="spellStart"/>
-      <w:r>
-        <w:rPr>
-          <w:b/>
-          <w:bCs/>
-        </w:rPr>
-        <w:t>Defender</w:t>
-      </w:r>
-      <w:proofErr w:type="spellEnd"/>
-      <w:r>
-        <w:rPr>
-          <w:b/>
-          <w:bCs/>
-        </w:rPr>
-        <w:t xml:space="preserve"> Firewall z zasadami niestandardowymi)</w:t>
+        <w:t>Konfiguracja limitów połączeń i filtrowanie ruchu (np. za pomocą iptables, fail2ban, Windows Defender Firewall z zasadami niestandardowymi)</w:t>
       </w:r>
       <w:r>
         <w:t xml:space="preserve"> – umożliwia blokowanie adresów IP generujących dużą liczbę prób logowania.</w:t>
@@ -4593,58 +4255,10 @@
           <w:b/>
           <w:bCs/>
         </w:rPr>
-        <w:t xml:space="preserve">Integracja z systemami IDS/IPS (np. </w:t>
-      </w:r>
-      <w:proofErr w:type="spellStart"/>
-      <w:r>
-        <w:rPr>
-          <w:b/>
-          <w:bCs/>
-        </w:rPr>
-        <w:t>Snort</w:t>
-      </w:r>
-      <w:proofErr w:type="spellEnd"/>
-      <w:r>
-        <w:rPr>
-          <w:b/>
-          <w:bCs/>
-        </w:rPr>
-        <w:t xml:space="preserve">, </w:t>
-      </w:r>
-      <w:proofErr w:type="spellStart"/>
-      <w:r>
-        <w:rPr>
-          <w:b/>
-          <w:bCs/>
-        </w:rPr>
-        <w:t>Suricata</w:t>
-      </w:r>
-      <w:proofErr w:type="spellEnd"/>
-      <w:r>
-        <w:rPr>
-          <w:b/>
-          <w:bCs/>
-        </w:rPr>
-        <w:t>)</w:t>
-      </w:r>
-      <w:r>
-        <w:t xml:space="preserve"> – może pozwolić na identyfikację charakterystycznych wzorców ataków </w:t>
-      </w:r>
-      <w:proofErr w:type="spellStart"/>
-      <w:r>
-        <w:t>brute</w:t>
-      </w:r>
-      <w:proofErr w:type="spellEnd"/>
-      <w:r>
-        <w:t xml:space="preserve"> </w:t>
-      </w:r>
-      <w:proofErr w:type="spellStart"/>
-      <w:r>
-        <w:t>force</w:t>
-      </w:r>
-      <w:proofErr w:type="spellEnd"/>
-      <w:r>
-        <w:t>.</w:t>
+        <w:t>Integracja z systemami IDS/IPS (np. Snort, Suricata)</w:t>
+      </w:r>
+      <w:r>
+        <w:t xml:space="preserve"> – może pozwolić na identyfikację charakterystycznych wzorców ataków brute force.</w:t>
       </w:r>
     </w:p>
     <w:p>
@@ -4671,24 +4285,7 @@
         <w:jc w:val="both"/>
       </w:pPr>
       <w:r>
-        <w:lastRenderedPageBreak/>
-        <w:t xml:space="preserve">Reasumując, choć testowana aplikacja webowa była celowo uproszczona i pozbawiona zabezpieczeń, kluczowym wnioskiem z badań jest brak systemowych mechanizmów obrony przed zautomatyzowanym atakiem </w:t>
-      </w:r>
-      <w:proofErr w:type="spellStart"/>
-      <w:r>
-        <w:t>brute</w:t>
-      </w:r>
-      <w:proofErr w:type="spellEnd"/>
-      <w:r>
-        <w:t xml:space="preserve"> </w:t>
-      </w:r>
-      <w:proofErr w:type="spellStart"/>
-      <w:r>
-        <w:t>force</w:t>
-      </w:r>
-      <w:proofErr w:type="spellEnd"/>
-      <w:r>
-        <w:t>. Wdrożenie odpowiednich zabezpieczeń po stronie systemu operacyjnego ma zatem istotne znaczenie w ochronie usług dostępnych w sieci.</w:t>
+        <w:t>Reasumując, choć testowana aplikacja webowa była celowo uproszczona i pozbawiona zabezpieczeń, kluczowym wnioskiem z badań jest brak systemowych mechanizmów obrony przed zautomatyzowanym atakiem brute force. Wdrożenie odpowiednich zabezpieczeń po stronie systemu operacyjnego ma zatem istotne znaczenie w ochronie usług dostępnych w sieci.</w:t>
       </w:r>
       <w:r>
         <w:br w:type="page"/>
@@ -4705,7 +4302,15 @@
       </w:pPr>
     </w:p>
     <w:p>
-      <w:r>
+      <w:pPr>
+        <w:rPr>
+          <w:lang w:val="en-US"/>
+        </w:rPr>
+      </w:pPr>
+      <w:r>
+        <w:rPr>
+          <w:lang w:val="en-US"/>
+        </w:rPr>
         <w:t>Bibliografia</w:t>
       </w:r>
     </w:p>
@@ -4788,7 +4393,7 @@
         </w:rPr>
         <w:t xml:space="preserve">[6] </w:t>
       </w:r>
-      <w:hyperlink r:id="rId28" w:history="1">
+      <w:hyperlink r:id="rId29" w:history="1">
         <w:r>
           <w:rPr>
             <w:rStyle w:val="Hyperlink"/>
@@ -4832,7 +4437,7 @@
         </w:rPr>
         <w:t xml:space="preserve">[8] </w:t>
       </w:r>
-      <w:hyperlink r:id="rId29" w:history="1">
+      <w:hyperlink r:id="rId30" w:history="1">
         <w:r>
           <w:rPr>
             <w:rStyle w:val="Hyperlink"/>
@@ -5040,7 +4645,48 @@
       </w:r>
     </w:p>
     <w:p>
-      <w:r>
+      <w:pPr>
+        <w:rPr>
+          <w:lang w:val="en-US"/>
+        </w:rPr>
+      </w:pPr>
+      <w:r>
+        <w:rPr>
+          <w:lang w:val="en-US"/>
+        </w:rPr>
+        <w:t xml:space="preserve">[16] </w:t>
+      </w:r>
+      <w:r>
+        <w:rPr>
+          <w:lang w:val="en-US"/>
+        </w:rPr>
+        <w:t xml:space="preserve">K. Swathi, “Brute Force Attack on Real World Passwords,” </w:t>
+      </w:r>
+      <w:r>
+        <w:rPr>
+          <w:i/>
+          <w:iCs/>
+          <w:lang w:val="en-US"/>
+        </w:rPr>
+        <w:t>International Journal of Research Publication and Reviews</w:t>
+      </w:r>
+      <w:r>
+        <w:rPr>
+          <w:lang w:val="en-US"/>
+        </w:rPr>
+        <w:t>, Nov. 2022.</w:t>
+      </w:r>
+    </w:p>
+    <w:p>
+      <w:pPr>
+        <w:rPr>
+          <w:lang w:val="en-US"/>
+        </w:rPr>
+      </w:pPr>
+      <w:r>
+        <w:rPr>
+          <w:lang w:val="en-US"/>
+        </w:rPr>
         <w:br w:type="page"/>
       </w:r>
     </w:p>
@@ -5554,6 +5200,7 @@
           <w:color w:val="auto"/>
           <w:sz w:val="22"/>
           <w:szCs w:val="22"/>
+          <w:lang w:val="en-US"/>
         </w:rPr>
       </w:pPr>
       <w:r>
@@ -5565,6 +5212,7 @@
           <w:color w:val="auto"/>
           <w:sz w:val="22"/>
           <w:szCs w:val="22"/>
+          <w:lang w:val="en-US"/>
         </w:rPr>
         <w:t>&lt;!DOCTYPE html&gt;</w:t>
       </w:r>
@@ -6209,30 +5857,22 @@
         <w:pStyle w:val="Heading2"/>
         <w:rPr>
           <w:color w:val="auto"/>
-          <w:lang w:val="en-US"/>
         </w:rPr>
       </w:pPr>
       <w:r>
         <w:rPr>
           <w:color w:val="auto"/>
-          <w:lang w:val="en-US"/>
         </w:rPr>
         <w:t xml:space="preserve">A.4 </w:t>
       </w:r>
       <w:r>
         <w:rPr>
           <w:color w:val="auto"/>
-          <w:lang w:val="en-US"/>
         </w:rPr>
         <w:t>Dokckerfile</w:t>
       </w:r>
     </w:p>
     <w:p>
-      <w:pPr>
-        <w:rPr>
-          <w:lang w:val="en-US"/>
-        </w:rPr>
-      </w:pPr>
       <w:r>
         <w:t>W celu uruchomienia serwera aplikacji wykorzystywany jest obraz PHP z Apache. Dockerfile definiuje środowisko uruchomieniowe</w:t>
       </w:r>
@@ -6241,58 +5881,22 @@
       </w:r>
     </w:p>
     <w:p>
-      <w:pPr>
-        <w:rPr>
-          <w:lang w:val="en-US"/>
-        </w:rPr>
-      </w:pPr>
-      <w:r>
-        <w:rPr>
-          <w:lang w:val="en-US"/>
-        </w:rPr>
+      <w:r>
         <w:t>FROM php:8.1-apache</w:t>
       </w:r>
     </w:p>
     <w:p>
-      <w:pPr>
-        <w:rPr>
-          <w:lang w:val="en-US"/>
-        </w:rPr>
-      </w:pPr>
-      <w:r>
-        <w:rPr>
-          <w:lang w:val="en-US"/>
-        </w:rPr>
+      <w:r>
         <w:t>COPY . /var/www/html/</w:t>
       </w:r>
     </w:p>
     <w:p>
-      <w:pPr>
-        <w:rPr>
-          <w:lang w:val="en-US"/>
-        </w:rPr>
-      </w:pPr>
-      <w:r>
-        <w:rPr>
-          <w:lang w:val="en-US"/>
-        </w:rPr>
+      <w:r>
         <w:t>EXPOSE 80</w:t>
       </w:r>
     </w:p>
-    <w:p>
-      <w:pPr>
-        <w:rPr>
-          <w:lang w:val="en-US"/>
-        </w:rPr>
-      </w:pPr>
-    </w:p>
-    <w:p>
-      <w:pPr>
-        <w:rPr>
-          <w:lang w:val="en-US"/>
-        </w:rPr>
-      </w:pPr>
-    </w:p>
+    <w:p/>
+    <w:p/>
     <w:p>
       <w:r>
         <w:t xml:space="preserve">- </w:t>

</xml_diff>

<commit_message>
add: Test nr 2 – Eskalacja uprawnień przez błędną konfigurację sudo
</commit_message>
<xml_diff>
--- a/Master Thesis/Security of Operating Systems in Virtual Environments.docx
+++ b/Master Thesis/Security of Operating Systems in Virtual Environments.docx
@@ -2126,10 +2126,10 @@
             <v:path o:extrusionok="f" gradientshapeok="t" o:connecttype="rect"/>
             <o:lock v:ext="edit" aspectratio="t"/>
           </v:shapetype>
-          <v:shape id="_x0000_i1049" type="#_x0000_t75" style="width:470.25pt;height:313.5pt" o:ole="">
+          <v:shape id="_x0000_i1025" type="#_x0000_t75" style="width:470.25pt;height:313.5pt" o:ole="">
             <v:imagedata r:id="rId18" o:title=""/>
           </v:shape>
-          <o:OLEObject Type="Embed" ProgID="Unknown" ShapeID="_x0000_i1049" DrawAspect="Content" ObjectID="_1815636421" r:id="rId19"/>
+          <o:OLEObject Type="Embed" ProgID="Unknown" ShapeID="_x0000_i1025" DrawAspect="Content" ObjectID="_1815638392" r:id="rId19"/>
         </w:object>
       </w:r>
       <w:r>
@@ -2194,10 +2194,10 @@
       </w:pPr>
       <w:r>
         <w:object w:dxaOrig="22595" w:dyaOrig="2822" w14:anchorId="22D011D0">
-          <v:shape id="_x0000_i1050" type="#_x0000_t75" style="width:470.25pt;height:58.5pt" o:ole="">
+          <v:shape id="_x0000_i1026" type="#_x0000_t75" style="width:470.25pt;height:58.5pt" o:ole="">
             <v:imagedata r:id="rId20" o:title=""/>
           </v:shape>
-          <o:OLEObject Type="Embed" ProgID="Unknown" ShapeID="_x0000_i1050" DrawAspect="Content" ObjectID="_1815636422" r:id="rId21"/>
+          <o:OLEObject Type="Embed" ProgID="Unknown" ShapeID="_x0000_i1026" DrawAspect="Content" ObjectID="_1815638393" r:id="rId21"/>
         </w:object>
       </w:r>
       <w:r>
@@ -4473,10 +4473,10 @@
       </w:pPr>
       <w:r>
         <w:object w:dxaOrig="19771" w:dyaOrig="4233" w14:anchorId="3C063064">
-          <v:shape id="_x0000_i1051" type="#_x0000_t75" style="width:469.5pt;height:100.5pt" o:ole="">
+          <v:shape id="_x0000_i1027" type="#_x0000_t75" style="width:469.5pt;height:100.5pt" o:ole="">
             <v:imagedata r:id="rId27" o:title=""/>
           </v:shape>
-          <o:OLEObject Type="Embed" ProgID="Unknown" ShapeID="_x0000_i1051" DrawAspect="Content" ObjectID="_1815636423" r:id="rId28"/>
+          <o:OLEObject Type="Embed" ProgID="Unknown" ShapeID="_x0000_i1027" DrawAspect="Content" ObjectID="_1815638394" r:id="rId28"/>
         </w:object>
       </w:r>
     </w:p>
@@ -10276,6 +10276,9 @@
     <w:p>
       <w:pPr>
         <w:jc w:val="both"/>
+        <w:rPr>
+          <w:lang w:val="en-US"/>
+        </w:rPr>
       </w:pPr>
     </w:p>
     <w:p>
@@ -11137,11 +11140,1108 @@
         <w:t>W środowiskach produkcyjnych powinno się monitorować zmiany uprawnień systemowych plików binarnych.</w:t>
       </w:r>
     </w:p>
+    <w:p/>
+    <w:p>
+      <w:r>
+        <w:t xml:space="preserve">Test nr 2 – Eskalacja uprawnień przez błędną konfigurację </w:t>
+      </w:r>
+      <w:proofErr w:type="spellStart"/>
+      <w:r>
+        <w:t>sudo</w:t>
+      </w:r>
+      <w:proofErr w:type="spellEnd"/>
+    </w:p>
+    <w:p>
+      <w:r>
+        <w:t>Celem testu było zbadanie wpływu błędnej konfiguracji uprawnień w pliku /</w:t>
+      </w:r>
+      <w:proofErr w:type="spellStart"/>
+      <w:r>
+        <w:t>etc</w:t>
+      </w:r>
+      <w:proofErr w:type="spellEnd"/>
+      <w:r>
+        <w:t>/</w:t>
+      </w:r>
+      <w:proofErr w:type="spellStart"/>
+      <w:r>
+        <w:t>sudoers</w:t>
+      </w:r>
+      <w:proofErr w:type="spellEnd"/>
+      <w:r>
+        <w:t xml:space="preserve"> na możliwość eskalacji uprawnień użytkownika lokalnego. Przetestowano scenariusz, w którym użytkownik ma możliwość uruchomienia programu </w:t>
+      </w:r>
+      <w:proofErr w:type="spellStart"/>
+      <w:r>
+        <w:t>nano</w:t>
+      </w:r>
+      <w:proofErr w:type="spellEnd"/>
+      <w:r>
+        <w:t xml:space="preserve"> jako </w:t>
+      </w:r>
+      <w:proofErr w:type="spellStart"/>
+      <w:r>
+        <w:t>root</w:t>
+      </w:r>
+      <w:proofErr w:type="spellEnd"/>
+      <w:r>
+        <w:t>, bez konieczności podawania hasła.</w:t>
+      </w:r>
+    </w:p>
+    <w:p>
+      <w:pPr>
+        <w:rPr>
+          <w:b/>
+          <w:bCs/>
+          <w:lang w:val="en-US"/>
+        </w:rPr>
+      </w:pPr>
+      <w:proofErr w:type="spellStart"/>
+      <w:r>
+        <w:rPr>
+          <w:b/>
+          <w:bCs/>
+          <w:lang w:val="en-US"/>
+        </w:rPr>
+        <w:t>Założenia</w:t>
+      </w:r>
+      <w:proofErr w:type="spellEnd"/>
+    </w:p>
+    <w:p>
+      <w:pPr>
+        <w:numPr>
+          <w:ilvl w:val="0"/>
+          <w:numId w:val="32"/>
+        </w:numPr>
+      </w:pPr>
+      <w:r>
+        <w:t xml:space="preserve">Test został przeprowadzony na dwóch środowiskach z systemem </w:t>
+      </w:r>
+      <w:proofErr w:type="spellStart"/>
+      <w:r>
+        <w:t>Ubuntu</w:t>
+      </w:r>
+      <w:proofErr w:type="spellEnd"/>
+      <w:r>
+        <w:t>: maszynie wirtualnej (VM) oraz systemie zainstalowanym bezpośrednio na fizycznym komputerze (</w:t>
+      </w:r>
+      <w:proofErr w:type="spellStart"/>
+      <w:r>
+        <w:t>bare</w:t>
+      </w:r>
+      <w:proofErr w:type="spellEnd"/>
+      <w:r>
+        <w:t xml:space="preserve"> metal).</w:t>
+      </w:r>
+    </w:p>
+    <w:p>
+      <w:pPr>
+        <w:numPr>
+          <w:ilvl w:val="0"/>
+          <w:numId w:val="32"/>
+        </w:numPr>
+      </w:pPr>
+      <w:r>
+        <w:t>Utworzono użytkownika testuser</w:t>
+      </w:r>
+      <w:r>
+        <w:t>1</w:t>
+      </w:r>
+      <w:r>
+        <w:t xml:space="preserve"> z ograniczonymi uprawnieniami.</w:t>
+      </w:r>
+    </w:p>
+    <w:p>
+      <w:pPr>
+        <w:numPr>
+          <w:ilvl w:val="0"/>
+          <w:numId w:val="32"/>
+        </w:numPr>
+      </w:pPr>
+      <w:r>
+        <w:t>W pliku konfiguracyjnym /</w:t>
+      </w:r>
+      <w:proofErr w:type="spellStart"/>
+      <w:r>
+        <w:t>etc</w:t>
+      </w:r>
+      <w:proofErr w:type="spellEnd"/>
+      <w:r>
+        <w:t>/</w:t>
+      </w:r>
+      <w:proofErr w:type="spellStart"/>
+      <w:r>
+        <w:t>sudoers</w:t>
+      </w:r>
+      <w:proofErr w:type="spellEnd"/>
+      <w:r>
+        <w:t xml:space="preserve"> dodano następujący wpis:</w:t>
+      </w:r>
+    </w:p>
+    <w:p>
+      <w:pPr>
+        <w:ind w:left="360"/>
+        <w:rPr>
+          <w:lang w:val="en-US"/>
+        </w:rPr>
+      </w:pPr>
+      <w:r>
+        <w:rPr>
+          <w:lang w:val="en-US"/>
+        </w:rPr>
+        <w:t>t</w:t>
+      </w:r>
+      <w:r>
+        <w:rPr>
+          <w:lang w:val="en-US"/>
+        </w:rPr>
+        <w:t>estuser</w:t>
+      </w:r>
+      <w:r>
+        <w:rPr>
+          <w:lang w:val="en-US"/>
+        </w:rPr>
+        <w:t>1</w:t>
+      </w:r>
+      <w:r>
+        <w:rPr>
+          <w:lang w:val="en-US"/>
+        </w:rPr>
+        <w:t xml:space="preserve"> ALL=(ALL) NOPASSWD: /</w:t>
+      </w:r>
+      <w:proofErr w:type="spellStart"/>
+      <w:r>
+        <w:rPr>
+          <w:lang w:val="en-US"/>
+        </w:rPr>
+        <w:t>usr</w:t>
+      </w:r>
+      <w:proofErr w:type="spellEnd"/>
+      <w:r>
+        <w:rPr>
+          <w:lang w:val="en-US"/>
+        </w:rPr>
+        <w:t>/bin/nano</w:t>
+      </w:r>
+    </w:p>
+    <w:p>
+      <w:pPr>
+        <w:ind w:left="360"/>
+      </w:pPr>
+      <w:r>
+        <w:t>C</w:t>
+      </w:r>
+      <w:r>
+        <w:t xml:space="preserve">hoć wpis ten został świadomie dodany na potrzeby testu, ma on </w:t>
+      </w:r>
+      <w:r>
+        <w:rPr>
+          <w:b/>
+          <w:bCs/>
+        </w:rPr>
+        <w:t>realne odniesienie do sytuacji występujących w rzeczywistych środowiskach produkcyjnych</w:t>
+      </w:r>
+      <w:r>
+        <w:t xml:space="preserve">. Administratorzy nierzadko udzielają użytkownikom dostępu do konkretnych programów (np. edytorów tekstowych) bez hasła, nie będąc świadomymi, że niektóre z tych aplikacji — takie jak </w:t>
+      </w:r>
+      <w:proofErr w:type="spellStart"/>
+      <w:r>
+        <w:t>nano</w:t>
+      </w:r>
+      <w:proofErr w:type="spellEnd"/>
+      <w:r>
+        <w:t xml:space="preserve">, </w:t>
+      </w:r>
+      <w:proofErr w:type="spellStart"/>
+      <w:r>
+        <w:t>vim</w:t>
+      </w:r>
+      <w:proofErr w:type="spellEnd"/>
+      <w:r>
+        <w:t xml:space="preserve">, czy less — umożliwiają wywołanie powłoki systemowej. Taki dostęp może prowadzić do pełnej eskalacji uprawnień. Test stanowi zatem </w:t>
+      </w:r>
+      <w:r>
+        <w:rPr>
+          <w:b/>
+          <w:bCs/>
+        </w:rPr>
+        <w:t>symulację błędnej, ale spotykanej konfiguracji bezpieczeństwa</w:t>
+      </w:r>
+      <w:r>
+        <w:t>.</w:t>
+      </w:r>
+    </w:p>
+    <w:p>
+      <w:pPr>
+        <w:rPr>
+          <w:b/>
+          <w:bCs/>
+          <w:lang w:val="en-US"/>
+        </w:rPr>
+      </w:pPr>
+      <w:proofErr w:type="spellStart"/>
+      <w:r>
+        <w:rPr>
+          <w:b/>
+          <w:bCs/>
+          <w:lang w:val="en-US"/>
+        </w:rPr>
+        <w:t>Przebieg</w:t>
+      </w:r>
+      <w:proofErr w:type="spellEnd"/>
+      <w:r>
+        <w:rPr>
+          <w:b/>
+          <w:bCs/>
+          <w:lang w:val="en-US"/>
+        </w:rPr>
+        <w:t xml:space="preserve"> </w:t>
+      </w:r>
+      <w:proofErr w:type="spellStart"/>
+      <w:r>
+        <w:rPr>
+          <w:b/>
+          <w:bCs/>
+          <w:lang w:val="en-US"/>
+        </w:rPr>
+        <w:t>testu</w:t>
+      </w:r>
+      <w:proofErr w:type="spellEnd"/>
+      <w:r>
+        <w:rPr>
+          <w:b/>
+          <w:bCs/>
+          <w:lang w:val="en-US"/>
+        </w:rPr>
+        <w:t>:</w:t>
+      </w:r>
+    </w:p>
+    <w:p>
+      <w:pPr>
+        <w:numPr>
+          <w:ilvl w:val="0"/>
+          <w:numId w:val="33"/>
+        </w:numPr>
+      </w:pPr>
+      <w:r>
+        <w:t>Zalogowano się do systemu jako użytkownik testuser</w:t>
+      </w:r>
+      <w:r>
+        <w:t>1</w:t>
+      </w:r>
+      <w:r>
+        <w:t>.</w:t>
+      </w:r>
+    </w:p>
+    <w:p>
+      <w:pPr>
+        <w:numPr>
+          <w:ilvl w:val="0"/>
+          <w:numId w:val="33"/>
+        </w:numPr>
+        <w:rPr>
+          <w:lang w:val="en-US"/>
+        </w:rPr>
+      </w:pPr>
+      <w:proofErr w:type="spellStart"/>
+      <w:r>
+        <w:rPr>
+          <w:lang w:val="en-US"/>
+        </w:rPr>
+        <w:t>Użytkownik</w:t>
+      </w:r>
+      <w:proofErr w:type="spellEnd"/>
+      <w:r>
+        <w:rPr>
+          <w:lang w:val="en-US"/>
+        </w:rPr>
+        <w:t xml:space="preserve"> </w:t>
+      </w:r>
+      <w:proofErr w:type="spellStart"/>
+      <w:r>
+        <w:rPr>
+          <w:lang w:val="en-US"/>
+        </w:rPr>
+        <w:t>wywołał</w:t>
+      </w:r>
+      <w:proofErr w:type="spellEnd"/>
+      <w:r>
+        <w:rPr>
+          <w:lang w:val="en-US"/>
+        </w:rPr>
+        <w:t xml:space="preserve"> </w:t>
+      </w:r>
+      <w:proofErr w:type="spellStart"/>
+      <w:r>
+        <w:rPr>
+          <w:lang w:val="en-US"/>
+        </w:rPr>
+        <w:t>polecenie</w:t>
+      </w:r>
+      <w:proofErr w:type="spellEnd"/>
+      <w:r>
+        <w:rPr>
+          <w:lang w:val="en-US"/>
+        </w:rPr>
+        <w:t>:</w:t>
+      </w:r>
+    </w:p>
+    <w:p>
+      <w:pPr>
+        <w:ind w:left="720"/>
+      </w:pPr>
+      <w:proofErr w:type="spellStart"/>
+      <w:r>
+        <w:lastRenderedPageBreak/>
+        <w:t>sudo</w:t>
+      </w:r>
+      <w:proofErr w:type="spellEnd"/>
+      <w:r>
+        <w:t xml:space="preserve"> /</w:t>
+      </w:r>
+      <w:proofErr w:type="spellStart"/>
+      <w:r>
+        <w:t>usr</w:t>
+      </w:r>
+      <w:proofErr w:type="spellEnd"/>
+      <w:r>
+        <w:t>/bin/</w:t>
+      </w:r>
+      <w:proofErr w:type="spellStart"/>
+      <w:r>
+        <w:t>nano</w:t>
+      </w:r>
+      <w:proofErr w:type="spellEnd"/>
+      <w:r>
+        <w:t xml:space="preserve"> /</w:t>
+      </w:r>
+      <w:proofErr w:type="spellStart"/>
+      <w:r>
+        <w:t>etc</w:t>
+      </w:r>
+      <w:proofErr w:type="spellEnd"/>
+      <w:r>
+        <w:t>/</w:t>
+      </w:r>
+      <w:proofErr w:type="spellStart"/>
+      <w:r>
+        <w:t>shadow</w:t>
+      </w:r>
+      <w:proofErr w:type="spellEnd"/>
+    </w:p>
+    <w:p>
+      <w:r>
+        <w:t>Dzięki wpisowi NOPASSWD, polecenie zostało wykonane bez żądania hasła.</w:t>
+      </w:r>
+    </w:p>
+    <w:p>
+      <w:pPr>
+        <w:pStyle w:val="ListParagraph"/>
+        <w:numPr>
+          <w:ilvl w:val="0"/>
+          <w:numId w:val="33"/>
+        </w:numPr>
+      </w:pPr>
+      <w:r>
+        <w:t xml:space="preserve">  Edytor </w:t>
+      </w:r>
+      <w:proofErr w:type="spellStart"/>
+      <w:r>
+        <w:t>nano</w:t>
+      </w:r>
+      <w:proofErr w:type="spellEnd"/>
+      <w:r>
+        <w:t xml:space="preserve"> został otwarty z uprawnieniami </w:t>
+      </w:r>
+      <w:proofErr w:type="spellStart"/>
+      <w:r>
+        <w:t>roota</w:t>
+      </w:r>
+      <w:proofErr w:type="spellEnd"/>
+      <w:r>
+        <w:t>, umożliwiając podgląd oraz edycję wrażliwego pliku systemowego.</w:t>
+      </w:r>
+    </w:p>
+    <w:p>
+      <w:pPr>
+        <w:pStyle w:val="ListParagraph"/>
+        <w:numPr>
+          <w:ilvl w:val="0"/>
+          <w:numId w:val="33"/>
+        </w:numPr>
+      </w:pPr>
+      <w:r>
+        <w:t xml:space="preserve">Następnie za pomocą skrótu </w:t>
+      </w:r>
+      <w:proofErr w:type="spellStart"/>
+      <w:r>
+        <w:t>Ctrl+R</w:t>
+      </w:r>
+      <w:proofErr w:type="spellEnd"/>
+      <w:r>
+        <w:t xml:space="preserve">, a potem </w:t>
+      </w:r>
+      <w:proofErr w:type="spellStart"/>
+      <w:r>
+        <w:t>Ctrl+X</w:t>
+      </w:r>
+      <w:proofErr w:type="spellEnd"/>
+      <w:r>
+        <w:t>, uruchomiono tryb poleceń, w którym wpisano:</w:t>
+      </w:r>
+      <w:r>
+        <w:t xml:space="preserve"> </w:t>
+      </w:r>
+    </w:p>
+    <w:p>
+      <w:pPr>
+        <w:pStyle w:val="ListParagraph"/>
+      </w:pPr>
+      <w:r>
+        <w:t xml:space="preserve">reset; </w:t>
+      </w:r>
+      <w:proofErr w:type="spellStart"/>
+      <w:r>
+        <w:t>bash</w:t>
+      </w:r>
+      <w:proofErr w:type="spellEnd"/>
+    </w:p>
+    <w:p>
+      <w:r>
+        <w:t xml:space="preserve">W efekcie użytkownik otrzymał </w:t>
+      </w:r>
+      <w:r>
+        <w:rPr>
+          <w:b/>
+          <w:bCs/>
+        </w:rPr>
+        <w:t xml:space="preserve">pełną powłokę systemową z uprawnieniami </w:t>
+      </w:r>
+      <w:proofErr w:type="spellStart"/>
+      <w:r>
+        <w:rPr>
+          <w:b/>
+          <w:bCs/>
+        </w:rPr>
+        <w:t>roota</w:t>
+      </w:r>
+      <w:proofErr w:type="spellEnd"/>
+      <w:r>
+        <w:t>.</w:t>
+      </w:r>
+    </w:p>
+    <w:tbl>
+      <w:tblPr>
+        <w:tblW w:w="0" w:type="auto"/>
+        <w:tblCellSpacing w:w="15" w:type="dxa"/>
+        <w:tblBorders>
+          <w:top w:val="single" w:sz="4" w:space="0" w:color="auto"/>
+          <w:left w:val="single" w:sz="4" w:space="0" w:color="auto"/>
+          <w:bottom w:val="single" w:sz="4" w:space="0" w:color="auto"/>
+          <w:right w:val="single" w:sz="4" w:space="0" w:color="auto"/>
+          <w:insideH w:val="single" w:sz="4" w:space="0" w:color="auto"/>
+          <w:insideV w:val="single" w:sz="4" w:space="0" w:color="auto"/>
+        </w:tblBorders>
+        <w:tblCellMar>
+          <w:top w:w="15" w:type="dxa"/>
+          <w:left w:w="15" w:type="dxa"/>
+          <w:bottom w:w="15" w:type="dxa"/>
+          <w:right w:w="15" w:type="dxa"/>
+        </w:tblCellMar>
+        <w:tblLook w:val="04A0" w:firstRow="1" w:lastRow="0" w:firstColumn="1" w:lastColumn="0" w:noHBand="0" w:noVBand="1"/>
+      </w:tblPr>
+      <w:tblGrid>
+        <w:gridCol w:w="3071"/>
+        <w:gridCol w:w="2087"/>
+        <w:gridCol w:w="2102"/>
+      </w:tblGrid>
+      <w:tr>
+        <w:trPr>
+          <w:tblHeader/>
+          <w:tblCellSpacing w:w="15" w:type="dxa"/>
+        </w:trPr>
+        <w:tc>
+          <w:tcPr>
+            <w:tcW w:w="0" w:type="auto"/>
+            <w:vAlign w:val="center"/>
+            <w:hideMark/>
+          </w:tcPr>
+          <w:p>
+            <w:pPr>
+              <w:rPr>
+                <w:b/>
+                <w:bCs/>
+                <w:lang w:val="en-US"/>
+              </w:rPr>
+            </w:pPr>
+            <w:proofErr w:type="spellStart"/>
+            <w:r>
+              <w:rPr>
+                <w:b/>
+                <w:bCs/>
+                <w:lang w:val="en-US"/>
+              </w:rPr>
+              <w:t>Parametr</w:t>
+            </w:r>
+            <w:proofErr w:type="spellEnd"/>
+          </w:p>
+        </w:tc>
+        <w:tc>
+          <w:tcPr>
+            <w:tcW w:w="0" w:type="auto"/>
+            <w:vAlign w:val="center"/>
+            <w:hideMark/>
+          </w:tcPr>
+          <w:p>
+            <w:pPr>
+              <w:rPr>
+                <w:b/>
+                <w:bCs/>
+                <w:lang w:val="en-US"/>
+              </w:rPr>
+            </w:pPr>
+            <w:r>
+              <w:rPr>
+                <w:b/>
+                <w:bCs/>
+                <w:lang w:val="en-US"/>
+              </w:rPr>
+              <w:t>Ubuntu VM</w:t>
+            </w:r>
+          </w:p>
+        </w:tc>
+        <w:tc>
+          <w:tcPr>
+            <w:tcW w:w="0" w:type="auto"/>
+            <w:vAlign w:val="center"/>
+            <w:hideMark/>
+          </w:tcPr>
+          <w:p>
+            <w:pPr>
+              <w:rPr>
+                <w:b/>
+                <w:bCs/>
+                <w:lang w:val="en-US"/>
+              </w:rPr>
+            </w:pPr>
+            <w:r>
+              <w:rPr>
+                <w:b/>
+                <w:bCs/>
+                <w:lang w:val="en-US"/>
+              </w:rPr>
+              <w:t>Ubuntu bare metal</w:t>
+            </w:r>
+          </w:p>
+        </w:tc>
+      </w:tr>
+      <w:tr>
+        <w:trPr>
+          <w:tblCellSpacing w:w="15" w:type="dxa"/>
+        </w:trPr>
+        <w:tc>
+          <w:tcPr>
+            <w:tcW w:w="0" w:type="auto"/>
+            <w:vAlign w:val="center"/>
+            <w:hideMark/>
+          </w:tcPr>
+          <w:p>
+            <w:pPr>
+              <w:rPr>
+                <w:lang w:val="en-US"/>
+              </w:rPr>
+            </w:pPr>
+            <w:proofErr w:type="spellStart"/>
+            <w:r>
+              <w:rPr>
+                <w:lang w:val="en-US"/>
+              </w:rPr>
+              <w:t>Możliwość</w:t>
+            </w:r>
+            <w:proofErr w:type="spellEnd"/>
+            <w:r>
+              <w:rPr>
+                <w:lang w:val="en-US"/>
+              </w:rPr>
+              <w:t xml:space="preserve"> </w:t>
+            </w:r>
+            <w:proofErr w:type="spellStart"/>
+            <w:r>
+              <w:rPr>
+                <w:lang w:val="en-US"/>
+              </w:rPr>
+              <w:t>eskalacji</w:t>
+            </w:r>
+            <w:proofErr w:type="spellEnd"/>
+            <w:r>
+              <w:rPr>
+                <w:lang w:val="en-US"/>
+              </w:rPr>
+              <w:t xml:space="preserve"> </w:t>
+            </w:r>
+            <w:proofErr w:type="spellStart"/>
+            <w:r>
+              <w:rPr>
+                <w:lang w:val="en-US"/>
+              </w:rPr>
+              <w:t>uprawnień</w:t>
+            </w:r>
+            <w:proofErr w:type="spellEnd"/>
+          </w:p>
+        </w:tc>
+        <w:tc>
+          <w:tcPr>
+            <w:tcW w:w="0" w:type="auto"/>
+            <w:vAlign w:val="center"/>
+            <w:hideMark/>
+          </w:tcPr>
+          <w:p>
+            <w:pPr>
+              <w:rPr>
+                <w:lang w:val="en-US"/>
+              </w:rPr>
+            </w:pPr>
+            <w:r>
+              <w:rPr>
+                <w:lang w:val="en-US"/>
+              </w:rPr>
+              <w:t>Tak</w:t>
+            </w:r>
+          </w:p>
+        </w:tc>
+        <w:tc>
+          <w:tcPr>
+            <w:tcW w:w="0" w:type="auto"/>
+            <w:vAlign w:val="center"/>
+            <w:hideMark/>
+          </w:tcPr>
+          <w:p>
+            <w:pPr>
+              <w:rPr>
+                <w:lang w:val="en-US"/>
+              </w:rPr>
+            </w:pPr>
+            <w:r>
+              <w:rPr>
+                <w:lang w:val="en-US"/>
+              </w:rPr>
+              <w:t>Tak</w:t>
+            </w:r>
+          </w:p>
+        </w:tc>
+      </w:tr>
+      <w:tr>
+        <w:trPr>
+          <w:tblCellSpacing w:w="15" w:type="dxa"/>
+        </w:trPr>
+        <w:tc>
+          <w:tcPr>
+            <w:tcW w:w="0" w:type="auto"/>
+            <w:vAlign w:val="center"/>
+            <w:hideMark/>
+          </w:tcPr>
+          <w:p>
+            <w:pPr>
+              <w:rPr>
+                <w:lang w:val="en-US"/>
+              </w:rPr>
+            </w:pPr>
+            <w:proofErr w:type="spellStart"/>
+            <w:r>
+              <w:rPr>
+                <w:lang w:val="en-US"/>
+              </w:rPr>
+              <w:t>Konieczność</w:t>
+            </w:r>
+            <w:proofErr w:type="spellEnd"/>
+            <w:r>
+              <w:rPr>
+                <w:lang w:val="en-US"/>
+              </w:rPr>
+              <w:t xml:space="preserve"> </w:t>
+            </w:r>
+            <w:proofErr w:type="spellStart"/>
+            <w:r>
+              <w:rPr>
+                <w:lang w:val="en-US"/>
+              </w:rPr>
+              <w:t>podania</w:t>
+            </w:r>
+            <w:proofErr w:type="spellEnd"/>
+            <w:r>
+              <w:rPr>
+                <w:lang w:val="en-US"/>
+              </w:rPr>
+              <w:t xml:space="preserve"> </w:t>
+            </w:r>
+            <w:proofErr w:type="spellStart"/>
+            <w:r>
+              <w:rPr>
+                <w:lang w:val="en-US"/>
+              </w:rPr>
+              <w:t>hasła</w:t>
+            </w:r>
+            <w:proofErr w:type="spellEnd"/>
+          </w:p>
+        </w:tc>
+        <w:tc>
+          <w:tcPr>
+            <w:tcW w:w="0" w:type="auto"/>
+            <w:vAlign w:val="center"/>
+            <w:hideMark/>
+          </w:tcPr>
+          <w:p>
+            <w:pPr>
+              <w:rPr>
+                <w:lang w:val="en-US"/>
+              </w:rPr>
+            </w:pPr>
+            <w:r>
+              <w:rPr>
+                <w:lang w:val="en-US"/>
+              </w:rPr>
+              <w:t>Nie</w:t>
+            </w:r>
+          </w:p>
+        </w:tc>
+        <w:tc>
+          <w:tcPr>
+            <w:tcW w:w="0" w:type="auto"/>
+            <w:vAlign w:val="center"/>
+            <w:hideMark/>
+          </w:tcPr>
+          <w:p>
+            <w:pPr>
+              <w:rPr>
+                <w:lang w:val="en-US"/>
+              </w:rPr>
+            </w:pPr>
+            <w:r>
+              <w:rPr>
+                <w:lang w:val="en-US"/>
+              </w:rPr>
+              <w:t>Nie</w:t>
+            </w:r>
+          </w:p>
+        </w:tc>
+      </w:tr>
+      <w:tr>
+        <w:trPr>
+          <w:tblCellSpacing w:w="15" w:type="dxa"/>
+        </w:trPr>
+        <w:tc>
+          <w:tcPr>
+            <w:tcW w:w="0" w:type="auto"/>
+            <w:vAlign w:val="center"/>
+            <w:hideMark/>
+          </w:tcPr>
+          <w:p>
+            <w:pPr>
+              <w:rPr>
+                <w:lang w:val="en-US"/>
+              </w:rPr>
+            </w:pPr>
+            <w:proofErr w:type="spellStart"/>
+            <w:r>
+              <w:rPr>
+                <w:lang w:val="en-US"/>
+              </w:rPr>
+              <w:t>Dostęp</w:t>
+            </w:r>
+            <w:proofErr w:type="spellEnd"/>
+            <w:r>
+              <w:rPr>
+                <w:lang w:val="en-US"/>
+              </w:rPr>
+              <w:t xml:space="preserve"> do </w:t>
+            </w:r>
+            <w:proofErr w:type="spellStart"/>
+            <w:r>
+              <w:rPr>
+                <w:lang w:val="en-US"/>
+              </w:rPr>
+              <w:t>plików</w:t>
+            </w:r>
+            <w:proofErr w:type="spellEnd"/>
+            <w:r>
+              <w:rPr>
+                <w:lang w:val="en-US"/>
+              </w:rPr>
+              <w:t xml:space="preserve"> </w:t>
+            </w:r>
+            <w:proofErr w:type="spellStart"/>
+            <w:r>
+              <w:rPr>
+                <w:lang w:val="en-US"/>
+              </w:rPr>
+              <w:t>systemowych</w:t>
+            </w:r>
+            <w:proofErr w:type="spellEnd"/>
+          </w:p>
+        </w:tc>
+        <w:tc>
+          <w:tcPr>
+            <w:tcW w:w="0" w:type="auto"/>
+            <w:vAlign w:val="center"/>
+            <w:hideMark/>
+          </w:tcPr>
+          <w:p>
+            <w:pPr>
+              <w:rPr>
+                <w:lang w:val="en-US"/>
+              </w:rPr>
+            </w:pPr>
+            <w:r>
+              <w:rPr>
+                <w:lang w:val="en-US"/>
+              </w:rPr>
+              <w:t>Tak (np. /</w:t>
+            </w:r>
+            <w:proofErr w:type="spellStart"/>
+            <w:r>
+              <w:rPr>
+                <w:lang w:val="en-US"/>
+              </w:rPr>
+              <w:t>etc</w:t>
+            </w:r>
+            <w:proofErr w:type="spellEnd"/>
+            <w:r>
+              <w:rPr>
+                <w:lang w:val="en-US"/>
+              </w:rPr>
+              <w:t>/shadow)</w:t>
+            </w:r>
+          </w:p>
+        </w:tc>
+        <w:tc>
+          <w:tcPr>
+            <w:tcW w:w="0" w:type="auto"/>
+            <w:vAlign w:val="center"/>
+            <w:hideMark/>
+          </w:tcPr>
+          <w:p>
+            <w:pPr>
+              <w:rPr>
+                <w:lang w:val="en-US"/>
+              </w:rPr>
+            </w:pPr>
+            <w:r>
+              <w:rPr>
+                <w:lang w:val="en-US"/>
+              </w:rPr>
+              <w:t>Tak (np. /</w:t>
+            </w:r>
+            <w:proofErr w:type="spellStart"/>
+            <w:r>
+              <w:rPr>
+                <w:lang w:val="en-US"/>
+              </w:rPr>
+              <w:t>etc</w:t>
+            </w:r>
+            <w:proofErr w:type="spellEnd"/>
+            <w:r>
+              <w:rPr>
+                <w:lang w:val="en-US"/>
+              </w:rPr>
+              <w:t>/shadow)</w:t>
+            </w:r>
+          </w:p>
+        </w:tc>
+      </w:tr>
+    </w:tbl>
+    <w:p/>
+    <w:p>
+      <w:r>
+        <w:t xml:space="preserve">W obu środowiskach testowych (VM i </w:t>
+      </w:r>
+      <w:proofErr w:type="spellStart"/>
+      <w:r>
+        <w:t>bare</w:t>
+      </w:r>
+      <w:proofErr w:type="spellEnd"/>
+      <w:r>
+        <w:t xml:space="preserve"> metal) błędna konfiguracja uprawnień w pliku </w:t>
+      </w:r>
+      <w:proofErr w:type="spellStart"/>
+      <w:r>
+        <w:t>sudoers</w:t>
+      </w:r>
+      <w:proofErr w:type="spellEnd"/>
+      <w:r>
+        <w:t xml:space="preserve"> doprowadziła do skutecznej eskalacji uprawnień. Test potwierdził, że nawet pozornie bezpieczne i ograniczone polecenia (takie jak </w:t>
+      </w:r>
+      <w:proofErr w:type="spellStart"/>
+      <w:r>
+        <w:t>nano</w:t>
+      </w:r>
+      <w:proofErr w:type="spellEnd"/>
+      <w:r>
+        <w:t>) mogą zostać wykorzystane do uzyskania pełnego dostępu do systemu.</w:t>
+      </w:r>
+    </w:p>
+    <w:p>
+      <w:pPr>
+        <w:rPr>
+          <w:b/>
+          <w:bCs/>
+          <w:lang w:val="en-US"/>
+        </w:rPr>
+      </w:pPr>
+      <w:r>
+        <w:rPr>
+          <w:rFonts w:ascii="Times New Roman" w:eastAsia="Times New Roman" w:hAnsi="Times New Roman" w:cs="Times New Roman"/>
+          <w:b/>
+          <w:bCs/>
+          <w:i/>
+          <w:iCs/>
+          <w:kern w:val="0"/>
+          <w:sz w:val="24"/>
+          <w:szCs w:val="24"/>
+          <w:lang w:val="en-US"/>
+          <w14:ligatures w14:val="none"/>
+        </w:rPr>
+        <w:t xml:space="preserve"> </w:t>
+      </w:r>
+      <w:proofErr w:type="spellStart"/>
+      <w:r>
+        <w:rPr>
+          <w:b/>
+          <w:bCs/>
+          <w:lang w:val="en-US"/>
+        </w:rPr>
+        <w:t>Zalecenia</w:t>
+      </w:r>
+      <w:proofErr w:type="spellEnd"/>
+      <w:r>
+        <w:rPr>
+          <w:b/>
+          <w:bCs/>
+          <w:lang w:val="en-US"/>
+        </w:rPr>
+        <w:t>:</w:t>
+      </w:r>
+    </w:p>
+    <w:p>
+      <w:pPr>
+        <w:numPr>
+          <w:ilvl w:val="0"/>
+          <w:numId w:val="34"/>
+        </w:numPr>
+      </w:pPr>
+      <w:r>
+        <w:t xml:space="preserve">Należy unikać wpisów NOPASSWD dla programów umożliwiających interakcję z systemem, takich jak </w:t>
+      </w:r>
+      <w:proofErr w:type="spellStart"/>
+      <w:r>
+        <w:t>nano</w:t>
+      </w:r>
+      <w:proofErr w:type="spellEnd"/>
+      <w:r>
+        <w:t xml:space="preserve">, </w:t>
+      </w:r>
+      <w:proofErr w:type="spellStart"/>
+      <w:r>
+        <w:t>vim</w:t>
+      </w:r>
+      <w:proofErr w:type="spellEnd"/>
+      <w:r>
+        <w:t xml:space="preserve">, less, </w:t>
+      </w:r>
+      <w:proofErr w:type="spellStart"/>
+      <w:r>
+        <w:t>python</w:t>
+      </w:r>
+      <w:proofErr w:type="spellEnd"/>
+      <w:r>
+        <w:t xml:space="preserve">, </w:t>
+      </w:r>
+      <w:proofErr w:type="spellStart"/>
+      <w:r>
+        <w:t>bash</w:t>
+      </w:r>
+      <w:proofErr w:type="spellEnd"/>
+      <w:r>
+        <w:t xml:space="preserve"> itd.</w:t>
+      </w:r>
+    </w:p>
+    <w:p>
+      <w:pPr>
+        <w:numPr>
+          <w:ilvl w:val="0"/>
+          <w:numId w:val="34"/>
+        </w:numPr>
+      </w:pPr>
+      <w:r>
+        <w:t xml:space="preserve">Każdy wpis w pliku </w:t>
+      </w:r>
+      <w:proofErr w:type="spellStart"/>
+      <w:r>
+        <w:t>sudoers</w:t>
+      </w:r>
+      <w:proofErr w:type="spellEnd"/>
+      <w:r>
+        <w:t xml:space="preserve"> powinien być dodawany z użyciem </w:t>
+      </w:r>
+      <w:proofErr w:type="spellStart"/>
+      <w:r>
+        <w:t>visudo</w:t>
+      </w:r>
+      <w:proofErr w:type="spellEnd"/>
+      <w:r>
+        <w:t>, który oferuje weryfikację składni i bezpieczeństwa.</w:t>
+      </w:r>
+    </w:p>
+    <w:p>
+      <w:pPr>
+        <w:numPr>
+          <w:ilvl w:val="0"/>
+          <w:numId w:val="34"/>
+        </w:numPr>
+      </w:pPr>
+      <w:r>
+        <w:t xml:space="preserve">W razie potrzeby umożliwienia dostępu do pojedynczych poleceń – zaleca się korzystanie z </w:t>
+      </w:r>
+      <w:proofErr w:type="spellStart"/>
+      <w:r>
+        <w:t>wrapperów</w:t>
+      </w:r>
+      <w:proofErr w:type="spellEnd"/>
+      <w:r>
+        <w:t xml:space="preserve"> (np. script.sh z ograniczoną funkcjonalnością) oraz dodatkowych mechanizmów kontroli (</w:t>
+      </w:r>
+      <w:proofErr w:type="spellStart"/>
+      <w:r>
+        <w:t>SELinux</w:t>
+      </w:r>
+      <w:proofErr w:type="spellEnd"/>
+      <w:r>
+        <w:t xml:space="preserve">, </w:t>
+      </w:r>
+      <w:proofErr w:type="spellStart"/>
+      <w:r>
+        <w:t>AppArmor</w:t>
+      </w:r>
+      <w:proofErr w:type="spellEnd"/>
+      <w:r>
+        <w:t>).</w:t>
+      </w:r>
+    </w:p>
+    <w:p>
+      <w:pPr>
+        <w:rPr>
+          <w:lang w:val="en-US"/>
+        </w:rPr>
+      </w:pPr>
+    </w:p>
+    <w:p/>
     <w:p>
       <w:r>
         <w:br w:type="page"/>
       </w:r>
     </w:p>
+    <w:p/>
+    <w:p/>
+    <w:p/>
     <w:p/>
     <w:p>
       <w:pPr>
@@ -11642,6 +12742,7 @@
         <w:rPr>
           <w:lang w:val="en-US"/>
         </w:rPr>
+        <w:lastRenderedPageBreak/>
         <w:t xml:space="preserve">[16] K. Swathi, “Brute Force Attack on Real World Passwords,” </w:t>
       </w:r>
       <w:r>
@@ -11670,7 +12771,6 @@
         <w:rPr>
           <w:lang w:val="en-US"/>
         </w:rPr>
-        <w:lastRenderedPageBreak/>
         <w:t xml:space="preserve">[17] </w:t>
       </w:r>
       <w:r>
@@ -14141,10 +15241,7 @@
         <w:footnoteRef/>
       </w:r>
       <w:r>
-        <w:t xml:space="preserve"> </w:t>
-      </w:r>
-      <w:r>
-        <w:t xml:space="preserve">Promiscius to tryb pracy interfejsu sieciowego, w którym przechwytywane są wszystkie pakiety przechodzące przez sieć. </w:t>
+        <w:t xml:space="preserve"> Promiscius to tryb pracy interfejsu sieciowego, w którym przechwytywane są wszystkie pakiety przechodzące przez sieć. </w:t>
       </w:r>
     </w:p>
   </w:footnote>
@@ -14161,10 +15258,7 @@
         <w:footnoteRef/>
       </w:r>
       <w:r>
-        <w:t xml:space="preserve"> Podana strona umożliwia przeprowadzanie testów bezpieczeństwa, poprzez przechwytywanie danych logowania </w:t>
-      </w:r>
-      <w:r>
-        <w:t>przesływanych przez http.</w:t>
+        <w:t xml:space="preserve"> Podana strona umożliwia przeprowadzanie testów bezpieczeństwa, poprzez przechwytywanie danych logowania przesływanych przez http.</w:t>
       </w:r>
     </w:p>
   </w:footnote>
@@ -15294,6 +16388,155 @@
     </w:lvl>
   </w:abstractNum>
   <w:abstractNum w:abstractNumId="8" w15:restartNumberingAfterBreak="0">
+    <w:nsid w:val="199B757F"/>
+    <w:multiLevelType w:val="multilevel"/>
+    <w:tmpl w:val="BD086C38"/>
+    <w:lvl w:ilvl="0">
+      <w:start w:val="1"/>
+      <w:numFmt w:val="bullet"/>
+      <w:lvlText w:val=""/>
+      <w:lvlJc w:val="left"/>
+      <w:pPr>
+        <w:tabs>
+          <w:tab w:val="num" w:pos="720"/>
+        </w:tabs>
+        <w:ind w:left="720" w:hanging="360"/>
+      </w:pPr>
+      <w:rPr>
+        <w:rFonts w:ascii="Symbol" w:hAnsi="Symbol" w:hint="default"/>
+        <w:sz w:val="20"/>
+      </w:rPr>
+    </w:lvl>
+    <w:lvl w:ilvl="1" w:tentative="1">
+      <w:start w:val="1"/>
+      <w:numFmt w:val="bullet"/>
+      <w:lvlText w:val="o"/>
+      <w:lvlJc w:val="left"/>
+      <w:pPr>
+        <w:tabs>
+          <w:tab w:val="num" w:pos="1440"/>
+        </w:tabs>
+        <w:ind w:left="1440" w:hanging="360"/>
+      </w:pPr>
+      <w:rPr>
+        <w:rFonts w:ascii="Courier New" w:hAnsi="Courier New" w:hint="default"/>
+        <w:sz w:val="20"/>
+      </w:rPr>
+    </w:lvl>
+    <w:lvl w:ilvl="2" w:tentative="1">
+      <w:start w:val="1"/>
+      <w:numFmt w:val="bullet"/>
+      <w:lvlText w:val=""/>
+      <w:lvlJc w:val="left"/>
+      <w:pPr>
+        <w:tabs>
+          <w:tab w:val="num" w:pos="2160"/>
+        </w:tabs>
+        <w:ind w:left="2160" w:hanging="360"/>
+      </w:pPr>
+      <w:rPr>
+        <w:rFonts w:ascii="Wingdings" w:hAnsi="Wingdings" w:hint="default"/>
+        <w:sz w:val="20"/>
+      </w:rPr>
+    </w:lvl>
+    <w:lvl w:ilvl="3" w:tentative="1">
+      <w:start w:val="1"/>
+      <w:numFmt w:val="bullet"/>
+      <w:lvlText w:val=""/>
+      <w:lvlJc w:val="left"/>
+      <w:pPr>
+        <w:tabs>
+          <w:tab w:val="num" w:pos="2880"/>
+        </w:tabs>
+        <w:ind w:left="2880" w:hanging="360"/>
+      </w:pPr>
+      <w:rPr>
+        <w:rFonts w:ascii="Wingdings" w:hAnsi="Wingdings" w:hint="default"/>
+        <w:sz w:val="20"/>
+      </w:rPr>
+    </w:lvl>
+    <w:lvl w:ilvl="4" w:tentative="1">
+      <w:start w:val="1"/>
+      <w:numFmt w:val="bullet"/>
+      <w:lvlText w:val=""/>
+      <w:lvlJc w:val="left"/>
+      <w:pPr>
+        <w:tabs>
+          <w:tab w:val="num" w:pos="3600"/>
+        </w:tabs>
+        <w:ind w:left="3600" w:hanging="360"/>
+      </w:pPr>
+      <w:rPr>
+        <w:rFonts w:ascii="Wingdings" w:hAnsi="Wingdings" w:hint="default"/>
+        <w:sz w:val="20"/>
+      </w:rPr>
+    </w:lvl>
+    <w:lvl w:ilvl="5" w:tentative="1">
+      <w:start w:val="1"/>
+      <w:numFmt w:val="bullet"/>
+      <w:lvlText w:val=""/>
+      <w:lvlJc w:val="left"/>
+      <w:pPr>
+        <w:tabs>
+          <w:tab w:val="num" w:pos="4320"/>
+        </w:tabs>
+        <w:ind w:left="4320" w:hanging="360"/>
+      </w:pPr>
+      <w:rPr>
+        <w:rFonts w:ascii="Wingdings" w:hAnsi="Wingdings" w:hint="default"/>
+        <w:sz w:val="20"/>
+      </w:rPr>
+    </w:lvl>
+    <w:lvl w:ilvl="6" w:tentative="1">
+      <w:start w:val="1"/>
+      <w:numFmt w:val="bullet"/>
+      <w:lvlText w:val=""/>
+      <w:lvlJc w:val="left"/>
+      <w:pPr>
+        <w:tabs>
+          <w:tab w:val="num" w:pos="5040"/>
+        </w:tabs>
+        <w:ind w:left="5040" w:hanging="360"/>
+      </w:pPr>
+      <w:rPr>
+        <w:rFonts w:ascii="Wingdings" w:hAnsi="Wingdings" w:hint="default"/>
+        <w:sz w:val="20"/>
+      </w:rPr>
+    </w:lvl>
+    <w:lvl w:ilvl="7" w:tentative="1">
+      <w:start w:val="1"/>
+      <w:numFmt w:val="bullet"/>
+      <w:lvlText w:val=""/>
+      <w:lvlJc w:val="left"/>
+      <w:pPr>
+        <w:tabs>
+          <w:tab w:val="num" w:pos="5760"/>
+        </w:tabs>
+        <w:ind w:left="5760" w:hanging="360"/>
+      </w:pPr>
+      <w:rPr>
+        <w:rFonts w:ascii="Wingdings" w:hAnsi="Wingdings" w:hint="default"/>
+        <w:sz w:val="20"/>
+      </w:rPr>
+    </w:lvl>
+    <w:lvl w:ilvl="8" w:tentative="1">
+      <w:start w:val="1"/>
+      <w:numFmt w:val="bullet"/>
+      <w:lvlText w:val=""/>
+      <w:lvlJc w:val="left"/>
+      <w:pPr>
+        <w:tabs>
+          <w:tab w:val="num" w:pos="6480"/>
+        </w:tabs>
+        <w:ind w:left="6480" w:hanging="360"/>
+      </w:pPr>
+      <w:rPr>
+        <w:rFonts w:ascii="Wingdings" w:hAnsi="Wingdings" w:hint="default"/>
+        <w:sz w:val="20"/>
+      </w:rPr>
+    </w:lvl>
+  </w:abstractNum>
+  <w:abstractNum w:abstractNumId="9" w15:restartNumberingAfterBreak="0">
     <w:nsid w:val="1E916489"/>
     <w:multiLevelType w:val="multilevel"/>
     <w:tmpl w:val="6D18BFDA"/>
@@ -15406,7 +16649,7 @@
       </w:pPr>
     </w:lvl>
   </w:abstractNum>
-  <w:abstractNum w:abstractNumId="9" w15:restartNumberingAfterBreak="0">
+  <w:abstractNum w:abstractNumId="10" w15:restartNumberingAfterBreak="0">
     <w:nsid w:val="1EC81322"/>
     <w:multiLevelType w:val="multilevel"/>
     <w:tmpl w:val="6CFC801A"/>
@@ -15555,7 +16798,7 @@
       </w:rPr>
     </w:lvl>
   </w:abstractNum>
-  <w:abstractNum w:abstractNumId="10" w15:restartNumberingAfterBreak="0">
+  <w:abstractNum w:abstractNumId="11" w15:restartNumberingAfterBreak="0">
     <w:nsid w:val="2C5F7E8E"/>
     <w:multiLevelType w:val="multilevel"/>
     <w:tmpl w:val="BD46D4B0"/>
@@ -15704,7 +16947,7 @@
       </w:rPr>
     </w:lvl>
   </w:abstractNum>
-  <w:abstractNum w:abstractNumId="11" w15:restartNumberingAfterBreak="0">
+  <w:abstractNum w:abstractNumId="12" w15:restartNumberingAfterBreak="0">
     <w:nsid w:val="2FF92A9F"/>
     <w:multiLevelType w:val="multilevel"/>
     <w:tmpl w:val="BEFE96F8"/>
@@ -15853,7 +17096,7 @@
       </w:rPr>
     </w:lvl>
   </w:abstractNum>
-  <w:abstractNum w:abstractNumId="12" w15:restartNumberingAfterBreak="0">
+  <w:abstractNum w:abstractNumId="13" w15:restartNumberingAfterBreak="0">
     <w:nsid w:val="30612BEB"/>
     <w:multiLevelType w:val="multilevel"/>
     <w:tmpl w:val="3AA65F68"/>
@@ -16002,7 +17245,7 @@
       </w:rPr>
     </w:lvl>
   </w:abstractNum>
-  <w:abstractNum w:abstractNumId="13" w15:restartNumberingAfterBreak="0">
+  <w:abstractNum w:abstractNumId="14" w15:restartNumberingAfterBreak="0">
     <w:nsid w:val="34E3214D"/>
     <w:multiLevelType w:val="hybridMultilevel"/>
     <w:tmpl w:val="9D0AF056"/>
@@ -16115,7 +17358,7 @@
       </w:rPr>
     </w:lvl>
   </w:abstractNum>
-  <w:abstractNum w:abstractNumId="14" w15:restartNumberingAfterBreak="0">
+  <w:abstractNum w:abstractNumId="15" w15:restartNumberingAfterBreak="0">
     <w:nsid w:val="3AF63DB5"/>
     <w:multiLevelType w:val="multilevel"/>
     <w:tmpl w:val="F810237C"/>
@@ -16264,7 +17507,7 @@
       </w:rPr>
     </w:lvl>
   </w:abstractNum>
-  <w:abstractNum w:abstractNumId="15" w15:restartNumberingAfterBreak="0">
+  <w:abstractNum w:abstractNumId="16" w15:restartNumberingAfterBreak="0">
     <w:nsid w:val="3BCD78AD"/>
     <w:multiLevelType w:val="multilevel"/>
     <w:tmpl w:val="948A1A08"/>
@@ -16413,7 +17656,7 @@
       </w:rPr>
     </w:lvl>
   </w:abstractNum>
-  <w:abstractNum w:abstractNumId="16" w15:restartNumberingAfterBreak="0">
+  <w:abstractNum w:abstractNumId="17" w15:restartNumberingAfterBreak="0">
     <w:nsid w:val="3F502FD0"/>
     <w:multiLevelType w:val="multilevel"/>
     <w:tmpl w:val="F8DCD748"/>
@@ -16562,7 +17805,7 @@
       </w:rPr>
     </w:lvl>
   </w:abstractNum>
-  <w:abstractNum w:abstractNumId="17" w15:restartNumberingAfterBreak="0">
+  <w:abstractNum w:abstractNumId="18" w15:restartNumberingAfterBreak="0">
     <w:nsid w:val="444260A3"/>
     <w:multiLevelType w:val="multilevel"/>
     <w:tmpl w:val="5378B472"/>
@@ -16711,7 +17954,7 @@
       </w:rPr>
     </w:lvl>
   </w:abstractNum>
-  <w:abstractNum w:abstractNumId="18" w15:restartNumberingAfterBreak="0">
+  <w:abstractNum w:abstractNumId="19" w15:restartNumberingAfterBreak="0">
     <w:nsid w:val="466D17AF"/>
     <w:multiLevelType w:val="multilevel"/>
     <w:tmpl w:val="A35A4F4E"/>
@@ -16860,7 +18103,7 @@
       </w:rPr>
     </w:lvl>
   </w:abstractNum>
-  <w:abstractNum w:abstractNumId="19" w15:restartNumberingAfterBreak="0">
+  <w:abstractNum w:abstractNumId="20" w15:restartNumberingAfterBreak="0">
     <w:nsid w:val="47D755F9"/>
     <w:multiLevelType w:val="multilevel"/>
     <w:tmpl w:val="E708C46C"/>
@@ -16973,7 +18216,156 @@
       </w:pPr>
     </w:lvl>
   </w:abstractNum>
-  <w:abstractNum w:abstractNumId="20" w15:restartNumberingAfterBreak="0">
+  <w:abstractNum w:abstractNumId="21" w15:restartNumberingAfterBreak="0">
+    <w:nsid w:val="4865098D"/>
+    <w:multiLevelType w:val="multilevel"/>
+    <w:tmpl w:val="25B27062"/>
+    <w:lvl w:ilvl="0">
+      <w:start w:val="1"/>
+      <w:numFmt w:val="bullet"/>
+      <w:lvlText w:val=""/>
+      <w:lvlJc w:val="left"/>
+      <w:pPr>
+        <w:tabs>
+          <w:tab w:val="num" w:pos="720"/>
+        </w:tabs>
+        <w:ind w:left="720" w:hanging="360"/>
+      </w:pPr>
+      <w:rPr>
+        <w:rFonts w:ascii="Symbol" w:hAnsi="Symbol" w:hint="default"/>
+        <w:sz w:val="20"/>
+      </w:rPr>
+    </w:lvl>
+    <w:lvl w:ilvl="1" w:tentative="1">
+      <w:start w:val="1"/>
+      <w:numFmt w:val="bullet"/>
+      <w:lvlText w:val="o"/>
+      <w:lvlJc w:val="left"/>
+      <w:pPr>
+        <w:tabs>
+          <w:tab w:val="num" w:pos="1440"/>
+        </w:tabs>
+        <w:ind w:left="1440" w:hanging="360"/>
+      </w:pPr>
+      <w:rPr>
+        <w:rFonts w:ascii="Courier New" w:hAnsi="Courier New" w:hint="default"/>
+        <w:sz w:val="20"/>
+      </w:rPr>
+    </w:lvl>
+    <w:lvl w:ilvl="2" w:tentative="1">
+      <w:start w:val="1"/>
+      <w:numFmt w:val="bullet"/>
+      <w:lvlText w:val=""/>
+      <w:lvlJc w:val="left"/>
+      <w:pPr>
+        <w:tabs>
+          <w:tab w:val="num" w:pos="2160"/>
+        </w:tabs>
+        <w:ind w:left="2160" w:hanging="360"/>
+      </w:pPr>
+      <w:rPr>
+        <w:rFonts w:ascii="Wingdings" w:hAnsi="Wingdings" w:hint="default"/>
+        <w:sz w:val="20"/>
+      </w:rPr>
+    </w:lvl>
+    <w:lvl w:ilvl="3" w:tentative="1">
+      <w:start w:val="1"/>
+      <w:numFmt w:val="bullet"/>
+      <w:lvlText w:val=""/>
+      <w:lvlJc w:val="left"/>
+      <w:pPr>
+        <w:tabs>
+          <w:tab w:val="num" w:pos="2880"/>
+        </w:tabs>
+        <w:ind w:left="2880" w:hanging="360"/>
+      </w:pPr>
+      <w:rPr>
+        <w:rFonts w:ascii="Wingdings" w:hAnsi="Wingdings" w:hint="default"/>
+        <w:sz w:val="20"/>
+      </w:rPr>
+    </w:lvl>
+    <w:lvl w:ilvl="4" w:tentative="1">
+      <w:start w:val="1"/>
+      <w:numFmt w:val="bullet"/>
+      <w:lvlText w:val=""/>
+      <w:lvlJc w:val="left"/>
+      <w:pPr>
+        <w:tabs>
+          <w:tab w:val="num" w:pos="3600"/>
+        </w:tabs>
+        <w:ind w:left="3600" w:hanging="360"/>
+      </w:pPr>
+      <w:rPr>
+        <w:rFonts w:ascii="Wingdings" w:hAnsi="Wingdings" w:hint="default"/>
+        <w:sz w:val="20"/>
+      </w:rPr>
+    </w:lvl>
+    <w:lvl w:ilvl="5" w:tentative="1">
+      <w:start w:val="1"/>
+      <w:numFmt w:val="bullet"/>
+      <w:lvlText w:val=""/>
+      <w:lvlJc w:val="left"/>
+      <w:pPr>
+        <w:tabs>
+          <w:tab w:val="num" w:pos="4320"/>
+        </w:tabs>
+        <w:ind w:left="4320" w:hanging="360"/>
+      </w:pPr>
+      <w:rPr>
+        <w:rFonts w:ascii="Wingdings" w:hAnsi="Wingdings" w:hint="default"/>
+        <w:sz w:val="20"/>
+      </w:rPr>
+    </w:lvl>
+    <w:lvl w:ilvl="6" w:tentative="1">
+      <w:start w:val="1"/>
+      <w:numFmt w:val="bullet"/>
+      <w:lvlText w:val=""/>
+      <w:lvlJc w:val="left"/>
+      <w:pPr>
+        <w:tabs>
+          <w:tab w:val="num" w:pos="5040"/>
+        </w:tabs>
+        <w:ind w:left="5040" w:hanging="360"/>
+      </w:pPr>
+      <w:rPr>
+        <w:rFonts w:ascii="Wingdings" w:hAnsi="Wingdings" w:hint="default"/>
+        <w:sz w:val="20"/>
+      </w:rPr>
+    </w:lvl>
+    <w:lvl w:ilvl="7" w:tentative="1">
+      <w:start w:val="1"/>
+      <w:numFmt w:val="bullet"/>
+      <w:lvlText w:val=""/>
+      <w:lvlJc w:val="left"/>
+      <w:pPr>
+        <w:tabs>
+          <w:tab w:val="num" w:pos="5760"/>
+        </w:tabs>
+        <w:ind w:left="5760" w:hanging="360"/>
+      </w:pPr>
+      <w:rPr>
+        <w:rFonts w:ascii="Wingdings" w:hAnsi="Wingdings" w:hint="default"/>
+        <w:sz w:val="20"/>
+      </w:rPr>
+    </w:lvl>
+    <w:lvl w:ilvl="8" w:tentative="1">
+      <w:start w:val="1"/>
+      <w:numFmt w:val="bullet"/>
+      <w:lvlText w:val=""/>
+      <w:lvlJc w:val="left"/>
+      <w:pPr>
+        <w:tabs>
+          <w:tab w:val="num" w:pos="6480"/>
+        </w:tabs>
+        <w:ind w:left="6480" w:hanging="360"/>
+      </w:pPr>
+      <w:rPr>
+        <w:rFonts w:ascii="Wingdings" w:hAnsi="Wingdings" w:hint="default"/>
+        <w:sz w:val="20"/>
+      </w:rPr>
+    </w:lvl>
+  </w:abstractNum>
+  <w:abstractNum w:abstractNumId="22" w15:restartNumberingAfterBreak="0">
     <w:nsid w:val="49435AB9"/>
     <w:multiLevelType w:val="multilevel"/>
     <w:tmpl w:val="44C21802"/>
@@ -17122,7 +18514,7 @@
       </w:rPr>
     </w:lvl>
   </w:abstractNum>
-  <w:abstractNum w:abstractNumId="21" w15:restartNumberingAfterBreak="0">
+  <w:abstractNum w:abstractNumId="23" w15:restartNumberingAfterBreak="0">
     <w:nsid w:val="51F037F5"/>
     <w:multiLevelType w:val="multilevel"/>
     <w:tmpl w:val="DE12DF52"/>
@@ -17271,7 +18663,7 @@
       </w:rPr>
     </w:lvl>
   </w:abstractNum>
-  <w:abstractNum w:abstractNumId="22" w15:restartNumberingAfterBreak="0">
+  <w:abstractNum w:abstractNumId="24" w15:restartNumberingAfterBreak="0">
     <w:nsid w:val="600329A3"/>
     <w:multiLevelType w:val="multilevel"/>
     <w:tmpl w:val="09E8689C"/>
@@ -17420,7 +18812,7 @@
       </w:rPr>
     </w:lvl>
   </w:abstractNum>
-  <w:abstractNum w:abstractNumId="23" w15:restartNumberingAfterBreak="0">
+  <w:abstractNum w:abstractNumId="25" w15:restartNumberingAfterBreak="0">
     <w:nsid w:val="62BE606E"/>
     <w:multiLevelType w:val="hybridMultilevel"/>
     <w:tmpl w:val="CE1230E2"/>
@@ -17533,7 +18925,7 @@
       </w:rPr>
     </w:lvl>
   </w:abstractNum>
-  <w:abstractNum w:abstractNumId="24" w15:restartNumberingAfterBreak="0">
+  <w:abstractNum w:abstractNumId="26" w15:restartNumberingAfterBreak="0">
     <w:nsid w:val="63D83075"/>
     <w:multiLevelType w:val="multilevel"/>
     <w:tmpl w:val="6E12259E"/>
@@ -17682,7 +19074,7 @@
       </w:rPr>
     </w:lvl>
   </w:abstractNum>
-  <w:abstractNum w:abstractNumId="25" w15:restartNumberingAfterBreak="0">
+  <w:abstractNum w:abstractNumId="27" w15:restartNumberingAfterBreak="0">
     <w:nsid w:val="64B408B8"/>
     <w:multiLevelType w:val="multilevel"/>
     <w:tmpl w:val="E708C46C"/>
@@ -17795,7 +19187,7 @@
       </w:pPr>
     </w:lvl>
   </w:abstractNum>
-  <w:abstractNum w:abstractNumId="26" w15:restartNumberingAfterBreak="0">
+  <w:abstractNum w:abstractNumId="28" w15:restartNumberingAfterBreak="0">
     <w:nsid w:val="6A5E6851"/>
     <w:multiLevelType w:val="multilevel"/>
     <w:tmpl w:val="59D240B6"/>
@@ -17944,7 +19336,120 @@
       </w:rPr>
     </w:lvl>
   </w:abstractNum>
-  <w:abstractNum w:abstractNumId="27" w15:restartNumberingAfterBreak="0">
+  <w:abstractNum w:abstractNumId="29" w15:restartNumberingAfterBreak="0">
+    <w:nsid w:val="6C1A78DF"/>
+    <w:multiLevelType w:val="multilevel"/>
+    <w:tmpl w:val="A2E0E03C"/>
+    <w:lvl w:ilvl="0">
+      <w:start w:val="1"/>
+      <w:numFmt w:val="decimal"/>
+      <w:lvlText w:val="%1."/>
+      <w:lvlJc w:val="left"/>
+      <w:pPr>
+        <w:tabs>
+          <w:tab w:val="num" w:pos="720"/>
+        </w:tabs>
+        <w:ind w:left="720" w:hanging="360"/>
+      </w:pPr>
+    </w:lvl>
+    <w:lvl w:ilvl="1" w:tentative="1">
+      <w:start w:val="1"/>
+      <w:numFmt w:val="decimal"/>
+      <w:lvlText w:val="%2."/>
+      <w:lvlJc w:val="left"/>
+      <w:pPr>
+        <w:tabs>
+          <w:tab w:val="num" w:pos="1440"/>
+        </w:tabs>
+        <w:ind w:left="1440" w:hanging="360"/>
+      </w:pPr>
+    </w:lvl>
+    <w:lvl w:ilvl="2" w:tentative="1">
+      <w:start w:val="1"/>
+      <w:numFmt w:val="decimal"/>
+      <w:lvlText w:val="%3."/>
+      <w:lvlJc w:val="left"/>
+      <w:pPr>
+        <w:tabs>
+          <w:tab w:val="num" w:pos="2160"/>
+        </w:tabs>
+        <w:ind w:left="2160" w:hanging="360"/>
+      </w:pPr>
+    </w:lvl>
+    <w:lvl w:ilvl="3" w:tentative="1">
+      <w:start w:val="1"/>
+      <w:numFmt w:val="decimal"/>
+      <w:lvlText w:val="%4."/>
+      <w:lvlJc w:val="left"/>
+      <w:pPr>
+        <w:tabs>
+          <w:tab w:val="num" w:pos="2880"/>
+        </w:tabs>
+        <w:ind w:left="2880" w:hanging="360"/>
+      </w:pPr>
+    </w:lvl>
+    <w:lvl w:ilvl="4" w:tentative="1">
+      <w:start w:val="1"/>
+      <w:numFmt w:val="decimal"/>
+      <w:lvlText w:val="%5."/>
+      <w:lvlJc w:val="left"/>
+      <w:pPr>
+        <w:tabs>
+          <w:tab w:val="num" w:pos="3600"/>
+        </w:tabs>
+        <w:ind w:left="3600" w:hanging="360"/>
+      </w:pPr>
+    </w:lvl>
+    <w:lvl w:ilvl="5" w:tentative="1">
+      <w:start w:val="1"/>
+      <w:numFmt w:val="decimal"/>
+      <w:lvlText w:val="%6."/>
+      <w:lvlJc w:val="left"/>
+      <w:pPr>
+        <w:tabs>
+          <w:tab w:val="num" w:pos="4320"/>
+        </w:tabs>
+        <w:ind w:left="4320" w:hanging="360"/>
+      </w:pPr>
+    </w:lvl>
+    <w:lvl w:ilvl="6" w:tentative="1">
+      <w:start w:val="1"/>
+      <w:numFmt w:val="decimal"/>
+      <w:lvlText w:val="%7."/>
+      <w:lvlJc w:val="left"/>
+      <w:pPr>
+        <w:tabs>
+          <w:tab w:val="num" w:pos="5040"/>
+        </w:tabs>
+        <w:ind w:left="5040" w:hanging="360"/>
+      </w:pPr>
+    </w:lvl>
+    <w:lvl w:ilvl="7" w:tentative="1">
+      <w:start w:val="1"/>
+      <w:numFmt w:val="decimal"/>
+      <w:lvlText w:val="%8."/>
+      <w:lvlJc w:val="left"/>
+      <w:pPr>
+        <w:tabs>
+          <w:tab w:val="num" w:pos="5760"/>
+        </w:tabs>
+        <w:ind w:left="5760" w:hanging="360"/>
+      </w:pPr>
+    </w:lvl>
+    <w:lvl w:ilvl="8" w:tentative="1">
+      <w:start w:val="1"/>
+      <w:numFmt w:val="decimal"/>
+      <w:lvlText w:val="%9."/>
+      <w:lvlJc w:val="left"/>
+      <w:pPr>
+        <w:tabs>
+          <w:tab w:val="num" w:pos="6480"/>
+        </w:tabs>
+        <w:ind w:left="6480" w:hanging="360"/>
+      </w:pPr>
+    </w:lvl>
+  </w:abstractNum>
+  <w:abstractNum w:abstractNumId="30" w15:restartNumberingAfterBreak="0">
     <w:nsid w:val="723A6438"/>
     <w:multiLevelType w:val="multilevel"/>
     <w:tmpl w:val="F5F67CE8"/>
@@ -18093,7 +19598,7 @@
       </w:rPr>
     </w:lvl>
   </w:abstractNum>
-  <w:abstractNum w:abstractNumId="28" w15:restartNumberingAfterBreak="0">
+  <w:abstractNum w:abstractNumId="31" w15:restartNumberingAfterBreak="0">
     <w:nsid w:val="75F17B38"/>
     <w:multiLevelType w:val="multilevel"/>
     <w:tmpl w:val="E708C46C"/>
@@ -18206,7 +19711,7 @@
       </w:pPr>
     </w:lvl>
   </w:abstractNum>
-  <w:abstractNum w:abstractNumId="29" w15:restartNumberingAfterBreak="0">
+  <w:abstractNum w:abstractNumId="32" w15:restartNumberingAfterBreak="0">
     <w:nsid w:val="77EF689F"/>
     <w:multiLevelType w:val="hybridMultilevel"/>
     <w:tmpl w:val="DC7E51E8"/>
@@ -18319,7 +19824,7 @@
       </w:rPr>
     </w:lvl>
   </w:abstractNum>
-  <w:abstractNum w:abstractNumId="30" w15:restartNumberingAfterBreak="0">
+  <w:abstractNum w:abstractNumId="33" w15:restartNumberingAfterBreak="0">
     <w:nsid w:val="7A3508EF"/>
     <w:multiLevelType w:val="multilevel"/>
     <w:tmpl w:val="E6A4D722"/>
@@ -18472,52 +19977,52 @@
     <w:abstractNumId w:val="1"/>
   </w:num>
   <w:num w:numId="2" w16cid:durableId="1424883857">
-    <w:abstractNumId w:val="23"/>
+    <w:abstractNumId w:val="25"/>
   </w:num>
   <w:num w:numId="3" w16cid:durableId="179778826">
-    <w:abstractNumId w:val="10"/>
+    <w:abstractNumId w:val="11"/>
   </w:num>
   <w:num w:numId="4" w16cid:durableId="1682395775">
     <w:abstractNumId w:val="3"/>
   </w:num>
   <w:num w:numId="5" w16cid:durableId="1662418043">
-    <w:abstractNumId w:val="9"/>
+    <w:abstractNumId w:val="10"/>
   </w:num>
   <w:num w:numId="6" w16cid:durableId="1950041639">
-    <w:abstractNumId w:val="17"/>
+    <w:abstractNumId w:val="18"/>
   </w:num>
   <w:num w:numId="7" w16cid:durableId="750153728">
     <w:abstractNumId w:val="5"/>
   </w:num>
   <w:num w:numId="8" w16cid:durableId="392626491">
-    <w:abstractNumId w:val="27"/>
+    <w:abstractNumId w:val="30"/>
   </w:num>
   <w:num w:numId="9" w16cid:durableId="70009878">
-    <w:abstractNumId w:val="21"/>
+    <w:abstractNumId w:val="23"/>
   </w:num>
   <w:num w:numId="10" w16cid:durableId="369694319">
+    <w:abstractNumId w:val="16"/>
+  </w:num>
+  <w:num w:numId="11" w16cid:durableId="1320230928">
     <w:abstractNumId w:val="15"/>
   </w:num>
-  <w:num w:numId="11" w16cid:durableId="1320230928">
-    <w:abstractNumId w:val="14"/>
-  </w:num>
   <w:num w:numId="12" w16cid:durableId="1900478475">
-    <w:abstractNumId w:val="18"/>
+    <w:abstractNumId w:val="19"/>
   </w:num>
   <w:num w:numId="13" w16cid:durableId="1370448489">
     <w:abstractNumId w:val="7"/>
   </w:num>
   <w:num w:numId="14" w16cid:durableId="1678339480">
-    <w:abstractNumId w:val="30"/>
+    <w:abstractNumId w:val="33"/>
   </w:num>
   <w:num w:numId="15" w16cid:durableId="1132600139">
-    <w:abstractNumId w:val="13"/>
+    <w:abstractNumId w:val="14"/>
   </w:num>
   <w:num w:numId="16" w16cid:durableId="183986115">
-    <w:abstractNumId w:val="29"/>
+    <w:abstractNumId w:val="32"/>
   </w:num>
   <w:num w:numId="17" w16cid:durableId="240793709">
-    <w:abstractNumId w:val="11"/>
+    <w:abstractNumId w:val="12"/>
   </w:num>
   <w:num w:numId="18" w16cid:durableId="619801948">
     <w:abstractNumId w:val="4"/>
@@ -18529,37 +20034,46 @@
     <w:abstractNumId w:val="6"/>
   </w:num>
   <w:num w:numId="21" w16cid:durableId="1145002942">
-    <w:abstractNumId w:val="16"/>
+    <w:abstractNumId w:val="17"/>
   </w:num>
   <w:num w:numId="22" w16cid:durableId="1092311161">
-    <w:abstractNumId w:val="20"/>
+    <w:abstractNumId w:val="22"/>
   </w:num>
   <w:num w:numId="23" w16cid:durableId="2087533666">
-    <w:abstractNumId w:val="26"/>
+    <w:abstractNumId w:val="28"/>
   </w:num>
   <w:num w:numId="24" w16cid:durableId="1089155695">
-    <w:abstractNumId w:val="12"/>
+    <w:abstractNumId w:val="13"/>
   </w:num>
   <w:num w:numId="25" w16cid:durableId="2131000809">
     <w:abstractNumId w:val="0"/>
   </w:num>
   <w:num w:numId="26" w16cid:durableId="1779787141">
-    <w:abstractNumId w:val="28"/>
+    <w:abstractNumId w:val="31"/>
   </w:num>
   <w:num w:numId="27" w16cid:durableId="518006755">
-    <w:abstractNumId w:val="25"/>
+    <w:abstractNumId w:val="27"/>
   </w:num>
   <w:num w:numId="28" w16cid:durableId="2131439488">
-    <w:abstractNumId w:val="19"/>
+    <w:abstractNumId w:val="20"/>
   </w:num>
   <w:num w:numId="29" w16cid:durableId="1438406095">
-    <w:abstractNumId w:val="22"/>
+    <w:abstractNumId w:val="24"/>
   </w:num>
   <w:num w:numId="30" w16cid:durableId="1695770266">
-    <w:abstractNumId w:val="8"/>
+    <w:abstractNumId w:val="9"/>
   </w:num>
   <w:num w:numId="31" w16cid:durableId="982810538">
-    <w:abstractNumId w:val="24"/>
+    <w:abstractNumId w:val="26"/>
+  </w:num>
+  <w:num w:numId="32" w16cid:durableId="1957911375">
+    <w:abstractNumId w:val="21"/>
+  </w:num>
+  <w:num w:numId="33" w16cid:durableId="1826822573">
+    <w:abstractNumId w:val="29"/>
+  </w:num>
+  <w:num w:numId="34" w16cid:durableId="67777099">
+    <w:abstractNumId w:val="8"/>
   </w:num>
 </w:numbering>
 </file>
@@ -21862,6 +23376,15 @@
 </file>
 
 <file path=customXml/item1.xml><?xml version="1.0" encoding="utf-8"?>
+<?mso-contentType ?>
+<FormTemplates xmlns="http://schemas.microsoft.com/sharepoint/v3/contenttype/forms">
+  <Display>DocumentLibraryForm</Display>
+  <Edit>DocumentLibraryForm</Edit>
+  <New>DocumentLibraryForm</New>
+</FormTemplates>
+</file>
+
+<file path=customXml/item2.xml><?xml version="1.0" encoding="utf-8"?>
 <ct:contentTypeSchema xmlns:ct="http://schemas.microsoft.com/office/2006/metadata/contentType" xmlns:ma="http://schemas.microsoft.com/office/2006/metadata/properties/metaAttributes" ct:_="" ma:_="" ma:contentTypeName="Dokument" ma:contentTypeID="0x010100420AE66457A43740AE1EAB3CD114EE32" ma:contentTypeVersion="11" ma:contentTypeDescription="Utwórz nowy dokument." ma:contentTypeScope="" ma:versionID="b7944d1fb6247475f8bbaf98b27a0332">
   <xsd:schema xmlns:xsd="http://www.w3.org/2001/XMLSchema" xmlns:xs="http://www.w3.org/2001/XMLSchema" xmlns:p="http://schemas.microsoft.com/office/2006/metadata/properties" xmlns:ns3="8c0450b4-52b1-4774-b115-69fdef19c40a" targetNamespace="http://schemas.microsoft.com/office/2006/metadata/properties" ma:root="true" ma:fieldsID="12435e6836a551c0ef3554049423e8f6" ns3:_="">
     <xsd:import namespace="8c0450b4-52b1-4774-b115-69fdef19c40a"/>
@@ -22049,16 +23572,11 @@
 </ct:contentTypeSchema>
 </file>
 
-<file path=customXml/item2.xml><?xml version="1.0" encoding="utf-8"?>
-<?mso-contentType ?>
-<FormTemplates xmlns="http://schemas.microsoft.com/sharepoint/v3/contenttype/forms">
-  <Display>DocumentLibraryForm</Display>
-  <Edit>DocumentLibraryForm</Edit>
-  <New>DocumentLibraryForm</New>
-</FormTemplates>
+<file path=customXml/item3.xml><?xml version="1.0" encoding="utf-8"?>
+<b:Sources xmlns:b="http://schemas.openxmlformats.org/officeDocument/2006/bibliography" xmlns="http://schemas.openxmlformats.org/officeDocument/2006/bibliography" SelectedStyle="\APASixthEditionOfficeOnline.xsl" StyleName="APA" Version="6"/>
 </file>
 
-<file path=customXml/item3.xml><?xml version="1.0" encoding="utf-8"?>
+<file path=customXml/item4.xml><?xml version="1.0" encoding="utf-8"?>
 <p:properties xmlns:p="http://schemas.microsoft.com/office/2006/metadata/properties" xmlns:xsi="http://www.w3.org/2001/XMLSchema-instance" xmlns:pc="http://schemas.microsoft.com/office/infopath/2007/PartnerControls">
   <documentManagement>
     <_activity xmlns="8c0450b4-52b1-4774-b115-69fdef19c40a" xsi:nil="true"/>
@@ -22066,11 +23584,15 @@
 </p:properties>
 </file>
 
-<file path=customXml/item4.xml><?xml version="1.0" encoding="utf-8"?>
-<b:Sources xmlns:b="http://schemas.openxmlformats.org/officeDocument/2006/bibliography" xmlns="http://schemas.openxmlformats.org/officeDocument/2006/bibliography" SelectedStyle="\APASixthEditionOfficeOnline.xsl" StyleName="APA" Version="6"/>
+<file path=customXml/itemProps1.xml><?xml version="1.0" encoding="utf-8"?>
+<ds:datastoreItem xmlns:ds="http://schemas.openxmlformats.org/officeDocument/2006/customXml" ds:itemID="{7E6C9D04-A652-49B0-A9D3-FB33376B443F}">
+  <ds:schemaRefs>
+    <ds:schemaRef ds:uri="http://schemas.microsoft.com/sharepoint/v3/contenttype/forms"/>
+  </ds:schemaRefs>
+</ds:datastoreItem>
 </file>
 
-<file path=customXml/itemProps1.xml><?xml version="1.0" encoding="utf-8"?>
+<file path=customXml/itemProps2.xml><?xml version="1.0" encoding="utf-8"?>
 <ds:datastoreItem xmlns:ds="http://schemas.openxmlformats.org/officeDocument/2006/customXml" ds:itemID="{2DE9BC7E-617F-4710-96F7-298ED6BC968A}">
   <ds:schemaRefs>
     <ds:schemaRef ds:uri="http://schemas.microsoft.com/office/2006/metadata/contentType"/>
@@ -22088,15 +23610,15 @@
 </ds:datastoreItem>
 </file>
 
-<file path=customXml/itemProps2.xml><?xml version="1.0" encoding="utf-8"?>
-<ds:datastoreItem xmlns:ds="http://schemas.openxmlformats.org/officeDocument/2006/customXml" ds:itemID="{7E6C9D04-A652-49B0-A9D3-FB33376B443F}">
+<file path=customXml/itemProps3.xml><?xml version="1.0" encoding="utf-8"?>
+<ds:datastoreItem xmlns:ds="http://schemas.openxmlformats.org/officeDocument/2006/customXml" ds:itemID="{58C0DB9C-F3EC-41E9-93D5-84C86AFACD24}">
   <ds:schemaRefs>
-    <ds:schemaRef ds:uri="http://schemas.microsoft.com/sharepoint/v3/contenttype/forms"/>
+    <ds:schemaRef ds:uri="http://schemas.openxmlformats.org/officeDocument/2006/bibliography"/>
   </ds:schemaRefs>
 </ds:datastoreItem>
 </file>
 
-<file path=customXml/itemProps3.xml><?xml version="1.0" encoding="utf-8"?>
+<file path=customXml/itemProps4.xml><?xml version="1.0" encoding="utf-8"?>
 <ds:datastoreItem xmlns:ds="http://schemas.openxmlformats.org/officeDocument/2006/customXml" ds:itemID="{FE22518A-9B45-4C99-82CB-2F5C03E23EC1}">
   <ds:schemaRefs>
     <ds:schemaRef ds:uri="http://schemas.microsoft.com/office/2006/metadata/properties"/>
@@ -22104,12 +23626,4 @@
     <ds:schemaRef ds:uri="8c0450b4-52b1-4774-b115-69fdef19c40a"/>
   </ds:schemaRefs>
 </ds:datastoreItem>
-</file>
-
-<file path=customXml/itemProps4.xml><?xml version="1.0" encoding="utf-8"?>
-<ds:datastoreItem xmlns:ds="http://schemas.openxmlformats.org/officeDocument/2006/customXml" ds:itemID="{58C0DB9C-F3EC-41E9-93D5-84C86AFACD24}">
-  <ds:schemaRefs>
-    <ds:schemaRef ds:uri="http://schemas.openxmlformats.org/officeDocument/2006/bibliography"/>
-  </ds:schemaRefs>
-</ds:datastoreItem>
 </file>
</xml_diff>

<commit_message>
add: Test nr 3 – Próba eskalacji uprawnień poprzez dostęp do /dev/mem
</commit_message>
<xml_diff>
--- a/Master Thesis/Security of Operating Systems in Virtual Environments.docx
+++ b/Master Thesis/Security of Operating Systems in Virtual Environments.docx
@@ -2132,7 +2132,7 @@
           <v:shape id="_x0000_i1025" type="#_x0000_t75" style="width:470.25pt;height:313.5pt" o:ole="">
             <v:imagedata r:id="rId18" o:title=""/>
           </v:shape>
-          <o:OLEObject Type="Embed" ProgID="Unknown" ShapeID="_x0000_i1025" DrawAspect="Content" ObjectID="_1815643453" r:id="rId19"/>
+          <o:OLEObject Type="Embed" ProgID="Unknown" ShapeID="_x0000_i1025" DrawAspect="Content" ObjectID="_1815645493" r:id="rId19"/>
         </w:object>
       </w:r>
       <w:r>
@@ -2200,7 +2200,7 @@
           <v:shape id="_x0000_i1026" type="#_x0000_t75" style="width:470.25pt;height:58.5pt" o:ole="">
             <v:imagedata r:id="rId20" o:title=""/>
           </v:shape>
-          <o:OLEObject Type="Embed" ProgID="Unknown" ShapeID="_x0000_i1026" DrawAspect="Content" ObjectID="_1815643454" r:id="rId21"/>
+          <o:OLEObject Type="Embed" ProgID="Unknown" ShapeID="_x0000_i1026" DrawAspect="Content" ObjectID="_1815645494" r:id="rId21"/>
         </w:object>
       </w:r>
       <w:r>
@@ -4479,7 +4479,7 @@
           <v:shape id="_x0000_i1027" type="#_x0000_t75" style="width:469.5pt;height:100.5pt" o:ole="">
             <v:imagedata r:id="rId27" o:title=""/>
           </v:shape>
-          <o:OLEObject Type="Embed" ProgID="Unknown" ShapeID="_x0000_i1027" DrawAspect="Content" ObjectID="_1815643455" r:id="rId28"/>
+          <o:OLEObject Type="Embed" ProgID="Unknown" ShapeID="_x0000_i1027" DrawAspect="Content" ObjectID="_1815645495" r:id="rId28"/>
         </w:object>
       </w:r>
     </w:p>
@@ -12231,7 +12231,796 @@
     <w:p/>
     <w:p/>
     <w:p/>
+    <w:p>
+      <w:r>
+        <w:t xml:space="preserve">Test nr </w:t>
+      </w:r>
+      <w:r>
+        <w:t>3</w:t>
+      </w:r>
+      <w:r>
+        <w:t xml:space="preserve"> – Próba eskalacji uprawnień poprzez dostęp do /</w:t>
+      </w:r>
+      <w:proofErr w:type="spellStart"/>
+      <w:r>
+        <w:t>dev</w:t>
+      </w:r>
+      <w:proofErr w:type="spellEnd"/>
+      <w:r>
+        <w:t>/</w:t>
+      </w:r>
+      <w:proofErr w:type="spellStart"/>
+      <w:r>
+        <w:t>mem</w:t>
+      </w:r>
+      <w:proofErr w:type="spellEnd"/>
+    </w:p>
     <w:p/>
+    <w:p>
+      <w:r>
+        <w:t>Celem testu było sprawdzenie, czy użytkownik o ograniczonych uprawnieniach może uzyskać dostęp do urządzenia /</w:t>
+      </w:r>
+      <w:proofErr w:type="spellStart"/>
+      <w:r>
+        <w:t>dev</w:t>
+      </w:r>
+      <w:proofErr w:type="spellEnd"/>
+      <w:r>
+        <w:t>/</w:t>
+      </w:r>
+      <w:proofErr w:type="spellStart"/>
+      <w:r>
+        <w:t>mem</w:t>
+      </w:r>
+      <w:proofErr w:type="spellEnd"/>
+      <w:r>
+        <w:t xml:space="preserve">, które odzwierciedla fizyczną pamięć systemu. Taki dostęp może </w:t>
+      </w:r>
+      <w:r>
+        <w:lastRenderedPageBreak/>
+        <w:t>potencjalnie umożliwić bezpośrednią manipulację danymi w pamięci, w tym również przejęcie kontroli nad procesami systemowymi lub eskalację do uprawnień administratora.</w:t>
+      </w:r>
+    </w:p>
+    <w:p>
+      <w:pPr>
+        <w:rPr>
+          <w:b/>
+          <w:bCs/>
+          <w:lang w:val="en-US"/>
+        </w:rPr>
+      </w:pPr>
+      <w:proofErr w:type="spellStart"/>
+      <w:r>
+        <w:rPr>
+          <w:b/>
+          <w:bCs/>
+          <w:lang w:val="en-US"/>
+        </w:rPr>
+        <w:t>Założenia</w:t>
+      </w:r>
+      <w:proofErr w:type="spellEnd"/>
+      <w:r>
+        <w:rPr>
+          <w:b/>
+          <w:bCs/>
+          <w:lang w:val="en-US"/>
+        </w:rPr>
+        <w:t>:</w:t>
+      </w:r>
+    </w:p>
+    <w:p>
+      <w:pPr>
+        <w:numPr>
+          <w:ilvl w:val="0"/>
+          <w:numId w:val="38"/>
+        </w:numPr>
+      </w:pPr>
+      <w:r>
+        <w:t xml:space="preserve">Test przeprowadzono na dwóch platformach: systemie </w:t>
+      </w:r>
+      <w:proofErr w:type="spellStart"/>
+      <w:r>
+        <w:t>Ubuntu</w:t>
+      </w:r>
+      <w:proofErr w:type="spellEnd"/>
+      <w:r>
+        <w:t xml:space="preserve"> 22.04 działającym jako maszyna wirtualna (VM) oraz na identycznym systemie zainstalowanym na sprzęcie fizycznym (</w:t>
+      </w:r>
+      <w:proofErr w:type="spellStart"/>
+      <w:r>
+        <w:t>bare</w:t>
+      </w:r>
+      <w:proofErr w:type="spellEnd"/>
+      <w:r>
+        <w:t xml:space="preserve"> metal).</w:t>
+      </w:r>
+    </w:p>
+    <w:p>
+      <w:pPr>
+        <w:numPr>
+          <w:ilvl w:val="0"/>
+          <w:numId w:val="38"/>
+        </w:numPr>
+      </w:pPr>
+      <w:r>
+        <w:t xml:space="preserve">Użytkownik testowy (testuser1 lub testuser2) został dodany do grupy </w:t>
+      </w:r>
+      <w:proofErr w:type="spellStart"/>
+      <w:r>
+        <w:t>kmem</w:t>
+      </w:r>
+      <w:proofErr w:type="spellEnd"/>
+      <w:r>
+        <w:t>, która w teorii umożliwia dostęp do /</w:t>
+      </w:r>
+      <w:proofErr w:type="spellStart"/>
+      <w:r>
+        <w:t>dev</w:t>
+      </w:r>
+      <w:proofErr w:type="spellEnd"/>
+      <w:r>
+        <w:t>/</w:t>
+      </w:r>
+      <w:proofErr w:type="spellStart"/>
+      <w:r>
+        <w:t>mem</w:t>
+      </w:r>
+      <w:proofErr w:type="spellEnd"/>
+      <w:r>
+        <w:t>.</w:t>
+      </w:r>
+    </w:p>
+    <w:p>
+      <w:pPr>
+        <w:numPr>
+          <w:ilvl w:val="0"/>
+          <w:numId w:val="38"/>
+        </w:numPr>
+      </w:pPr>
+      <w:r>
+        <w:t>Jądro systemu w obu przypadkach miało aktywną ochronę w postaci opcji CONFIG_STRICT_DEVMEM=y.</w:t>
+      </w:r>
+    </w:p>
+    <w:p>
+      <w:pPr>
+        <w:rPr>
+          <w:b/>
+          <w:bCs/>
+          <w:lang w:val="en-US"/>
+        </w:rPr>
+      </w:pPr>
+      <w:proofErr w:type="spellStart"/>
+      <w:r>
+        <w:rPr>
+          <w:b/>
+          <w:bCs/>
+          <w:lang w:val="en-US"/>
+        </w:rPr>
+        <w:t>Przebieg</w:t>
+      </w:r>
+      <w:proofErr w:type="spellEnd"/>
+      <w:r>
+        <w:rPr>
+          <w:b/>
+          <w:bCs/>
+          <w:lang w:val="en-US"/>
+        </w:rPr>
+        <w:t xml:space="preserve"> </w:t>
+      </w:r>
+      <w:proofErr w:type="spellStart"/>
+      <w:r>
+        <w:rPr>
+          <w:b/>
+          <w:bCs/>
+          <w:lang w:val="en-US"/>
+        </w:rPr>
+        <w:t>testu</w:t>
+      </w:r>
+      <w:proofErr w:type="spellEnd"/>
+      <w:r>
+        <w:rPr>
+          <w:b/>
+          <w:bCs/>
+          <w:lang w:val="en-US"/>
+        </w:rPr>
+        <w:t>:</w:t>
+      </w:r>
+    </w:p>
+    <w:p>
+      <w:pPr>
+        <w:numPr>
+          <w:ilvl w:val="0"/>
+          <w:numId w:val="39"/>
+        </w:numPr>
+      </w:pPr>
+      <w:r>
+        <w:t>Użytkownik sprawdził uprawnienia do /</w:t>
+      </w:r>
+      <w:proofErr w:type="spellStart"/>
+      <w:r>
+        <w:t>dev</w:t>
+      </w:r>
+      <w:proofErr w:type="spellEnd"/>
+      <w:r>
+        <w:t>/</w:t>
+      </w:r>
+      <w:proofErr w:type="spellStart"/>
+      <w:r>
+        <w:t>mem</w:t>
+      </w:r>
+      <w:proofErr w:type="spellEnd"/>
+      <w:r>
+        <w:t>:</w:t>
+      </w:r>
+    </w:p>
+    <w:p>
+      <w:pPr>
+        <w:ind w:left="720"/>
+      </w:pPr>
+      <w:proofErr w:type="spellStart"/>
+      <w:r>
+        <w:t>ls</w:t>
+      </w:r>
+      <w:proofErr w:type="spellEnd"/>
+      <w:r>
+        <w:t xml:space="preserve"> -l /</w:t>
+      </w:r>
+      <w:proofErr w:type="spellStart"/>
+      <w:r>
+        <w:t>dev</w:t>
+      </w:r>
+      <w:proofErr w:type="spellEnd"/>
+      <w:r>
+        <w:t>/</w:t>
+      </w:r>
+      <w:proofErr w:type="spellStart"/>
+      <w:r>
+        <w:t>mem</w:t>
+      </w:r>
+      <w:proofErr w:type="spellEnd"/>
+    </w:p>
+    <w:p>
+      <w:pPr>
+        <w:pStyle w:val="ListParagraph"/>
+        <w:numPr>
+          <w:ilvl w:val="0"/>
+          <w:numId w:val="39"/>
+        </w:numPr>
+      </w:pPr>
+      <w:r>
+        <w:t>Następnie podjął próbę odczytu zawartości pamięci:</w:t>
+      </w:r>
+    </w:p>
+    <w:p>
+      <w:pPr>
+        <w:pStyle w:val="ListParagraph"/>
+      </w:pPr>
+      <w:proofErr w:type="spellStart"/>
+      <w:r>
+        <w:t>hexdump</w:t>
+      </w:r>
+      <w:proofErr w:type="spellEnd"/>
+      <w:r>
+        <w:t xml:space="preserve"> -C /</w:t>
+      </w:r>
+      <w:proofErr w:type="spellStart"/>
+      <w:r>
+        <w:t>dev</w:t>
+      </w:r>
+      <w:proofErr w:type="spellEnd"/>
+      <w:r>
+        <w:t>/</w:t>
+      </w:r>
+      <w:proofErr w:type="spellStart"/>
+      <w:r>
+        <w:t>mem</w:t>
+      </w:r>
+      <w:proofErr w:type="spellEnd"/>
+      <w:r>
+        <w:t xml:space="preserve"> | </w:t>
+      </w:r>
+      <w:proofErr w:type="spellStart"/>
+      <w:r>
+        <w:t>head</w:t>
+      </w:r>
+      <w:proofErr w:type="spellEnd"/>
+    </w:p>
+    <w:p>
+      <w:pPr>
+        <w:pStyle w:val="ListParagraph"/>
+        <w:numPr>
+          <w:ilvl w:val="0"/>
+          <w:numId w:val="39"/>
+        </w:numPr>
+      </w:pPr>
+      <w:r>
+        <w:t>Spróbował również zapisać dane do /</w:t>
+      </w:r>
+      <w:proofErr w:type="spellStart"/>
+      <w:r>
+        <w:t>dev</w:t>
+      </w:r>
+      <w:proofErr w:type="spellEnd"/>
+      <w:r>
+        <w:t>/</w:t>
+      </w:r>
+      <w:proofErr w:type="spellStart"/>
+      <w:r>
+        <w:t>mem</w:t>
+      </w:r>
+      <w:proofErr w:type="spellEnd"/>
+      <w:r>
+        <w:t>:</w:t>
+      </w:r>
+    </w:p>
+    <w:p>
+      <w:pPr>
+        <w:pStyle w:val="ListParagraph"/>
+        <w:rPr>
+          <w:lang w:val="en-US"/>
+        </w:rPr>
+      </w:pPr>
+      <w:r>
+        <w:rPr>
+          <w:lang w:val="en-US"/>
+        </w:rPr>
+        <w:t>echo "AAAA" | dd of=/dev/mem bs=1 seek=0 count=4</w:t>
+      </w:r>
+    </w:p>
+    <w:p>
+      <w:pPr>
+        <w:pStyle w:val="ListParagraph"/>
+        <w:numPr>
+          <w:ilvl w:val="0"/>
+          <w:numId w:val="39"/>
+        </w:numPr>
+      </w:pPr>
+      <w:r>
+        <w:t>We wszystkich przypadkach operacje zostały zablokowane z powodu braku odpowiednich uprawnień lub aktywnej ochrony jądra.</w:t>
+      </w:r>
+    </w:p>
+    <w:p/>
+    <w:tbl>
+      <w:tblPr>
+        <w:tblW w:w="0" w:type="auto"/>
+        <w:tblCellSpacing w:w="15" w:type="dxa"/>
+        <w:tblBorders>
+          <w:top w:val="single" w:sz="4" w:space="0" w:color="auto"/>
+          <w:left w:val="single" w:sz="4" w:space="0" w:color="auto"/>
+          <w:bottom w:val="single" w:sz="4" w:space="0" w:color="auto"/>
+          <w:right w:val="single" w:sz="4" w:space="0" w:color="auto"/>
+          <w:insideH w:val="single" w:sz="4" w:space="0" w:color="auto"/>
+          <w:insideV w:val="single" w:sz="4" w:space="0" w:color="auto"/>
+        </w:tblBorders>
+        <w:tblCellMar>
+          <w:top w:w="15" w:type="dxa"/>
+          <w:left w:w="15" w:type="dxa"/>
+          <w:bottom w:w="15" w:type="dxa"/>
+          <w:right w:w="15" w:type="dxa"/>
+        </w:tblCellMar>
+        <w:tblLook w:val="04A0" w:firstRow="1" w:lastRow="0" w:firstColumn="1" w:lastColumn="0" w:noHBand="0" w:noVBand="1"/>
+      </w:tblPr>
+      <w:tblGrid>
+        <w:gridCol w:w="3472"/>
+        <w:gridCol w:w="2333"/>
+        <w:gridCol w:w="2838"/>
+      </w:tblGrid>
+      <w:tr>
+        <w:trPr>
+          <w:tblHeader/>
+          <w:tblCellSpacing w:w="15" w:type="dxa"/>
+        </w:trPr>
+        <w:tc>
+          <w:tcPr>
+            <w:tcW w:w="0" w:type="auto"/>
+            <w:vAlign w:val="center"/>
+            <w:hideMark/>
+          </w:tcPr>
+          <w:p>
+            <w:pPr>
+              <w:rPr>
+                <w:b/>
+                <w:bCs/>
+                <w:lang w:val="en-US"/>
+              </w:rPr>
+            </w:pPr>
+            <w:proofErr w:type="spellStart"/>
+            <w:r>
+              <w:rPr>
+                <w:b/>
+                <w:bCs/>
+                <w:lang w:val="en-US"/>
+              </w:rPr>
+              <w:t>Parametr</w:t>
+            </w:r>
+            <w:proofErr w:type="spellEnd"/>
+          </w:p>
+        </w:tc>
+        <w:tc>
+          <w:tcPr>
+            <w:tcW w:w="0" w:type="auto"/>
+            <w:vAlign w:val="center"/>
+            <w:hideMark/>
+          </w:tcPr>
+          <w:p>
+            <w:pPr>
+              <w:rPr>
+                <w:b/>
+                <w:bCs/>
+                <w:lang w:val="en-US"/>
+              </w:rPr>
+            </w:pPr>
+            <w:r>
+              <w:rPr>
+                <w:b/>
+                <w:bCs/>
+                <w:lang w:val="en-US"/>
+              </w:rPr>
+              <w:t>Ubuntu VM</w:t>
+            </w:r>
+          </w:p>
+        </w:tc>
+        <w:tc>
+          <w:tcPr>
+            <w:tcW w:w="0" w:type="auto"/>
+            <w:vAlign w:val="center"/>
+            <w:hideMark/>
+          </w:tcPr>
+          <w:p>
+            <w:pPr>
+              <w:rPr>
+                <w:b/>
+                <w:bCs/>
+                <w:lang w:val="en-US"/>
+              </w:rPr>
+            </w:pPr>
+            <w:r>
+              <w:rPr>
+                <w:b/>
+                <w:bCs/>
+                <w:lang w:val="en-US"/>
+              </w:rPr>
+              <w:t>Ubuntu bare metal</w:t>
+            </w:r>
+          </w:p>
+        </w:tc>
+      </w:tr>
+      <w:tr>
+        <w:trPr>
+          <w:tblCellSpacing w:w="15" w:type="dxa"/>
+        </w:trPr>
+        <w:tc>
+          <w:tcPr>
+            <w:tcW w:w="0" w:type="auto"/>
+            <w:vAlign w:val="center"/>
+            <w:hideMark/>
+          </w:tcPr>
+          <w:p>
+            <w:pPr>
+              <w:rPr>
+                <w:lang w:val="en-US"/>
+              </w:rPr>
+            </w:pPr>
+            <w:proofErr w:type="spellStart"/>
+            <w:r>
+              <w:rPr>
+                <w:lang w:val="en-US"/>
+              </w:rPr>
+              <w:t>Użytkownik</w:t>
+            </w:r>
+            <w:proofErr w:type="spellEnd"/>
+            <w:r>
+              <w:rPr>
+                <w:lang w:val="en-US"/>
+              </w:rPr>
+              <w:t xml:space="preserve"> w </w:t>
+            </w:r>
+            <w:proofErr w:type="spellStart"/>
+            <w:r>
+              <w:rPr>
+                <w:lang w:val="en-US"/>
+              </w:rPr>
+              <w:t>grupie</w:t>
+            </w:r>
+            <w:proofErr w:type="spellEnd"/>
+            <w:r>
+              <w:rPr>
+                <w:lang w:val="en-US"/>
+              </w:rPr>
+              <w:t xml:space="preserve"> </w:t>
+            </w:r>
+            <w:proofErr w:type="spellStart"/>
+            <w:r>
+              <w:rPr>
+                <w:lang w:val="en-US"/>
+              </w:rPr>
+              <w:t>kmem</w:t>
+            </w:r>
+            <w:proofErr w:type="spellEnd"/>
+          </w:p>
+        </w:tc>
+        <w:tc>
+          <w:tcPr>
+            <w:tcW w:w="0" w:type="auto"/>
+            <w:vAlign w:val="center"/>
+            <w:hideMark/>
+          </w:tcPr>
+          <w:p>
+            <w:pPr>
+              <w:rPr>
+                <w:lang w:val="en-US"/>
+              </w:rPr>
+            </w:pPr>
+            <w:r>
+              <w:rPr>
+                <w:lang w:val="en-US"/>
+              </w:rPr>
+              <w:t>Tak</w:t>
+            </w:r>
+          </w:p>
+        </w:tc>
+        <w:tc>
+          <w:tcPr>
+            <w:tcW w:w="0" w:type="auto"/>
+            <w:vAlign w:val="center"/>
+            <w:hideMark/>
+          </w:tcPr>
+          <w:p>
+            <w:pPr>
+              <w:rPr>
+                <w:lang w:val="en-US"/>
+              </w:rPr>
+            </w:pPr>
+            <w:r>
+              <w:rPr>
+                <w:lang w:val="en-US"/>
+              </w:rPr>
+              <w:t>Tak</w:t>
+            </w:r>
+          </w:p>
+        </w:tc>
+      </w:tr>
+      <w:tr>
+        <w:trPr>
+          <w:tblCellSpacing w:w="15" w:type="dxa"/>
+        </w:trPr>
+        <w:tc>
+          <w:tcPr>
+            <w:tcW w:w="0" w:type="auto"/>
+            <w:vAlign w:val="center"/>
+            <w:hideMark/>
+          </w:tcPr>
+          <w:p>
+            <w:r>
+              <w:t>Odczyt z /</w:t>
+            </w:r>
+            <w:proofErr w:type="spellStart"/>
+            <w:r>
+              <w:t>dev</w:t>
+            </w:r>
+            <w:proofErr w:type="spellEnd"/>
+            <w:r>
+              <w:t>/</w:t>
+            </w:r>
+            <w:proofErr w:type="spellStart"/>
+            <w:r>
+              <w:t>mem</w:t>
+            </w:r>
+            <w:proofErr w:type="spellEnd"/>
+            <w:r>
+              <w:t xml:space="preserve"> możliwy</w:t>
+            </w:r>
+          </w:p>
+        </w:tc>
+        <w:tc>
+          <w:tcPr>
+            <w:tcW w:w="0" w:type="auto"/>
+            <w:vAlign w:val="center"/>
+            <w:hideMark/>
+          </w:tcPr>
+          <w:p>
+            <w:pPr>
+              <w:rPr>
+                <w:lang w:val="en-US"/>
+              </w:rPr>
+            </w:pPr>
+            <w:r>
+              <w:rPr>
+                <w:lang w:val="en-US"/>
+              </w:rPr>
+              <w:t>Nie (permission denied)</w:t>
+            </w:r>
+          </w:p>
+        </w:tc>
+        <w:tc>
+          <w:tcPr>
+            <w:tcW w:w="0" w:type="auto"/>
+            <w:vAlign w:val="center"/>
+            <w:hideMark/>
+          </w:tcPr>
+          <w:p>
+            <w:pPr>
+              <w:rPr>
+                <w:lang w:val="en-US"/>
+              </w:rPr>
+            </w:pPr>
+            <w:r>
+              <w:rPr>
+                <w:lang w:val="en-US"/>
+              </w:rPr>
+              <w:t>Nie (operation not permitted)</w:t>
+            </w:r>
+          </w:p>
+        </w:tc>
+      </w:tr>
+      <w:tr>
+        <w:trPr>
+          <w:tblCellSpacing w:w="15" w:type="dxa"/>
+        </w:trPr>
+        <w:tc>
+          <w:tcPr>
+            <w:tcW w:w="0" w:type="auto"/>
+            <w:vAlign w:val="center"/>
+            <w:hideMark/>
+          </w:tcPr>
+          <w:p>
+            <w:r>
+              <w:t>Zapis do /</w:t>
+            </w:r>
+            <w:proofErr w:type="spellStart"/>
+            <w:r>
+              <w:t>dev</w:t>
+            </w:r>
+            <w:proofErr w:type="spellEnd"/>
+            <w:r>
+              <w:t>/</w:t>
+            </w:r>
+            <w:proofErr w:type="spellStart"/>
+            <w:r>
+              <w:t>mem</w:t>
+            </w:r>
+            <w:proofErr w:type="spellEnd"/>
+            <w:r>
+              <w:t xml:space="preserve"> możliwy</w:t>
+            </w:r>
+          </w:p>
+        </w:tc>
+        <w:tc>
+          <w:tcPr>
+            <w:tcW w:w="0" w:type="auto"/>
+            <w:vAlign w:val="center"/>
+            <w:hideMark/>
+          </w:tcPr>
+          <w:p>
+            <w:pPr>
+              <w:rPr>
+                <w:lang w:val="en-US"/>
+              </w:rPr>
+            </w:pPr>
+            <w:r>
+              <w:rPr>
+                <w:lang w:val="en-US"/>
+              </w:rPr>
+              <w:t>Nie</w:t>
+            </w:r>
+          </w:p>
+        </w:tc>
+        <w:tc>
+          <w:tcPr>
+            <w:tcW w:w="0" w:type="auto"/>
+            <w:vAlign w:val="center"/>
+            <w:hideMark/>
+          </w:tcPr>
+          <w:p>
+            <w:pPr>
+              <w:rPr>
+                <w:lang w:val="en-US"/>
+              </w:rPr>
+            </w:pPr>
+            <w:r>
+              <w:rPr>
+                <w:lang w:val="en-US"/>
+              </w:rPr>
+              <w:t>Nie</w:t>
+            </w:r>
+          </w:p>
+        </w:tc>
+      </w:tr>
+      <w:tr>
+        <w:trPr>
+          <w:tblCellSpacing w:w="15" w:type="dxa"/>
+        </w:trPr>
+        <w:tc>
+          <w:tcPr>
+            <w:tcW w:w="0" w:type="auto"/>
+            <w:vAlign w:val="center"/>
+            <w:hideMark/>
+          </w:tcPr>
+          <w:p>
+            <w:pPr>
+              <w:rPr>
+                <w:lang w:val="en-US"/>
+              </w:rPr>
+            </w:pPr>
+            <w:r>
+              <w:rPr>
+                <w:lang w:val="en-US"/>
+              </w:rPr>
+              <w:t xml:space="preserve">CONFIG_STRICT_DEVMEM </w:t>
+            </w:r>
+            <w:proofErr w:type="spellStart"/>
+            <w:r>
+              <w:rPr>
+                <w:lang w:val="en-US"/>
+              </w:rPr>
+              <w:t>aktywne</w:t>
+            </w:r>
+            <w:proofErr w:type="spellEnd"/>
+          </w:p>
+        </w:tc>
+        <w:tc>
+          <w:tcPr>
+            <w:tcW w:w="0" w:type="auto"/>
+            <w:vAlign w:val="center"/>
+            <w:hideMark/>
+          </w:tcPr>
+          <w:p>
+            <w:pPr>
+              <w:rPr>
+                <w:lang w:val="en-US"/>
+              </w:rPr>
+            </w:pPr>
+            <w:r>
+              <w:rPr>
+                <w:lang w:val="en-US"/>
+              </w:rPr>
+              <w:t>Tak</w:t>
+            </w:r>
+          </w:p>
+        </w:tc>
+        <w:tc>
+          <w:tcPr>
+            <w:tcW w:w="0" w:type="auto"/>
+            <w:vAlign w:val="center"/>
+            <w:hideMark/>
+          </w:tcPr>
+          <w:p>
+            <w:pPr>
+              <w:rPr>
+                <w:lang w:val="en-US"/>
+              </w:rPr>
+            </w:pPr>
+            <w:r>
+              <w:rPr>
+                <w:lang w:val="en-US"/>
+              </w:rPr>
+              <w:t>Tak</w:t>
+            </w:r>
+          </w:p>
+        </w:tc>
+      </w:tr>
+    </w:tbl>
+    <w:p/>
+    <w:p>
+      <w:r>
+        <w:t>Test wykazał, że dostęp do /dev/mem został skutecznie zablokowany w obu środowiskach, pomimo przypisania użytkownika do grupy kmem. Decydującym czynnikiem okazały się restrykcje jądra systemowego (CONFIG_STRICT_DEVMEM=y), które uniemożliwiają odczyt i zapis fizycznej pamięci przez procesy nieuprzywilejowane.</w:t>
+      </w:r>
+    </w:p>
+    <w:p>
+      <w:r>
+        <w:t xml:space="preserve">Należy jednak zauważyć, że potencjalne różnice między środowiskiem wirtualnym a fizycznym mogłyby się pojawić w przypadku odmiennych implementacji urządzeń /dev/mem przez hypervisor. W systemie bare metal /dev/mem odwzorowuje fizyczny adres przestrzeni RAM, podczas gdy w środowisku wirtualnym dostęp ten może być dodatkowo filtrowany lub w ogóle emulowany przez </w:t>
+      </w:r>
+      <w:r>
+        <w:lastRenderedPageBreak/>
+        <w:t>warstwę wirtualizacji (np. KVM, VMware). Pomimo braku różnic w wynikach testu, architekturalnie możliwe są rozbieżności w zachowaniu przy innym jądrze lub wersji hypervisora.</w:t>
+      </w:r>
+    </w:p>
+    <w:p/>
+    <w:p>
+      <w:r>
+        <w:br w:type="page"/>
+      </w:r>
+    </w:p>
     <w:p/>
     <w:p/>
     <w:p>
@@ -12761,6 +13550,7 @@
         <w:rPr>
           <w:lang w:val="en-US"/>
         </w:rPr>
+        <w:lastRenderedPageBreak/>
         <w:t xml:space="preserve">[17] </w:t>
       </w:r>
       <w:r>
@@ -12849,7 +13639,6 @@
         <w:rPr>
           <w:lang w:val="en-US"/>
         </w:rPr>
-        <w:lastRenderedPageBreak/>
         <w:t xml:space="preserve">[19] </w:t>
       </w:r>
       <w:r>
@@ -15372,6 +16161,155 @@
     </w:lvl>
   </w:abstractNum>
   <w:abstractNum w:abstractNumId="1" w15:restartNumberingAfterBreak="0">
+    <w:nsid w:val="031572CD"/>
+    <w:multiLevelType w:val="multilevel"/>
+    <w:tmpl w:val="EACA04C8"/>
+    <w:lvl w:ilvl="0">
+      <w:start w:val="1"/>
+      <w:numFmt w:val="bullet"/>
+      <w:lvlText w:val=""/>
+      <w:lvlJc w:val="left"/>
+      <w:pPr>
+        <w:tabs>
+          <w:tab w:val="num" w:pos="720"/>
+        </w:tabs>
+        <w:ind w:left="720" w:hanging="360"/>
+      </w:pPr>
+      <w:rPr>
+        <w:rFonts w:ascii="Symbol" w:hAnsi="Symbol" w:hint="default"/>
+        <w:sz w:val="20"/>
+      </w:rPr>
+    </w:lvl>
+    <w:lvl w:ilvl="1" w:tentative="1">
+      <w:start w:val="1"/>
+      <w:numFmt w:val="bullet"/>
+      <w:lvlText w:val="o"/>
+      <w:lvlJc w:val="left"/>
+      <w:pPr>
+        <w:tabs>
+          <w:tab w:val="num" w:pos="1440"/>
+        </w:tabs>
+        <w:ind w:left="1440" w:hanging="360"/>
+      </w:pPr>
+      <w:rPr>
+        <w:rFonts w:ascii="Courier New" w:hAnsi="Courier New" w:hint="default"/>
+        <w:sz w:val="20"/>
+      </w:rPr>
+    </w:lvl>
+    <w:lvl w:ilvl="2" w:tentative="1">
+      <w:start w:val="1"/>
+      <w:numFmt w:val="bullet"/>
+      <w:lvlText w:val=""/>
+      <w:lvlJc w:val="left"/>
+      <w:pPr>
+        <w:tabs>
+          <w:tab w:val="num" w:pos="2160"/>
+        </w:tabs>
+        <w:ind w:left="2160" w:hanging="360"/>
+      </w:pPr>
+      <w:rPr>
+        <w:rFonts w:ascii="Wingdings" w:hAnsi="Wingdings" w:hint="default"/>
+        <w:sz w:val="20"/>
+      </w:rPr>
+    </w:lvl>
+    <w:lvl w:ilvl="3" w:tentative="1">
+      <w:start w:val="1"/>
+      <w:numFmt w:val="bullet"/>
+      <w:lvlText w:val=""/>
+      <w:lvlJc w:val="left"/>
+      <w:pPr>
+        <w:tabs>
+          <w:tab w:val="num" w:pos="2880"/>
+        </w:tabs>
+        <w:ind w:left="2880" w:hanging="360"/>
+      </w:pPr>
+      <w:rPr>
+        <w:rFonts w:ascii="Wingdings" w:hAnsi="Wingdings" w:hint="default"/>
+        <w:sz w:val="20"/>
+      </w:rPr>
+    </w:lvl>
+    <w:lvl w:ilvl="4" w:tentative="1">
+      <w:start w:val="1"/>
+      <w:numFmt w:val="bullet"/>
+      <w:lvlText w:val=""/>
+      <w:lvlJc w:val="left"/>
+      <w:pPr>
+        <w:tabs>
+          <w:tab w:val="num" w:pos="3600"/>
+        </w:tabs>
+        <w:ind w:left="3600" w:hanging="360"/>
+      </w:pPr>
+      <w:rPr>
+        <w:rFonts w:ascii="Wingdings" w:hAnsi="Wingdings" w:hint="default"/>
+        <w:sz w:val="20"/>
+      </w:rPr>
+    </w:lvl>
+    <w:lvl w:ilvl="5" w:tentative="1">
+      <w:start w:val="1"/>
+      <w:numFmt w:val="bullet"/>
+      <w:lvlText w:val=""/>
+      <w:lvlJc w:val="left"/>
+      <w:pPr>
+        <w:tabs>
+          <w:tab w:val="num" w:pos="4320"/>
+        </w:tabs>
+        <w:ind w:left="4320" w:hanging="360"/>
+      </w:pPr>
+      <w:rPr>
+        <w:rFonts w:ascii="Wingdings" w:hAnsi="Wingdings" w:hint="default"/>
+        <w:sz w:val="20"/>
+      </w:rPr>
+    </w:lvl>
+    <w:lvl w:ilvl="6" w:tentative="1">
+      <w:start w:val="1"/>
+      <w:numFmt w:val="bullet"/>
+      <w:lvlText w:val=""/>
+      <w:lvlJc w:val="left"/>
+      <w:pPr>
+        <w:tabs>
+          <w:tab w:val="num" w:pos="5040"/>
+        </w:tabs>
+        <w:ind w:left="5040" w:hanging="360"/>
+      </w:pPr>
+      <w:rPr>
+        <w:rFonts w:ascii="Wingdings" w:hAnsi="Wingdings" w:hint="default"/>
+        <w:sz w:val="20"/>
+      </w:rPr>
+    </w:lvl>
+    <w:lvl w:ilvl="7" w:tentative="1">
+      <w:start w:val="1"/>
+      <w:numFmt w:val="bullet"/>
+      <w:lvlText w:val=""/>
+      <w:lvlJc w:val="left"/>
+      <w:pPr>
+        <w:tabs>
+          <w:tab w:val="num" w:pos="5760"/>
+        </w:tabs>
+        <w:ind w:left="5760" w:hanging="360"/>
+      </w:pPr>
+      <w:rPr>
+        <w:rFonts w:ascii="Wingdings" w:hAnsi="Wingdings" w:hint="default"/>
+        <w:sz w:val="20"/>
+      </w:rPr>
+    </w:lvl>
+    <w:lvl w:ilvl="8" w:tentative="1">
+      <w:start w:val="1"/>
+      <w:numFmt w:val="bullet"/>
+      <w:lvlText w:val=""/>
+      <w:lvlJc w:val="left"/>
+      <w:pPr>
+        <w:tabs>
+          <w:tab w:val="num" w:pos="6480"/>
+        </w:tabs>
+        <w:ind w:left="6480" w:hanging="360"/>
+      </w:pPr>
+      <w:rPr>
+        <w:rFonts w:ascii="Wingdings" w:hAnsi="Wingdings" w:hint="default"/>
+        <w:sz w:val="20"/>
+      </w:rPr>
+    </w:lvl>
+  </w:abstractNum>
+  <w:abstractNum w:abstractNumId="2" w15:restartNumberingAfterBreak="0">
     <w:nsid w:val="03476CA9"/>
     <w:multiLevelType w:val="multilevel"/>
     <w:tmpl w:val="D05A931A"/>
@@ -15520,7 +16458,7 @@
       </w:rPr>
     </w:lvl>
   </w:abstractNum>
-  <w:abstractNum w:abstractNumId="2" w15:restartNumberingAfterBreak="0">
+  <w:abstractNum w:abstractNumId="3" w15:restartNumberingAfterBreak="0">
     <w:nsid w:val="03E816C6"/>
     <w:multiLevelType w:val="multilevel"/>
     <w:tmpl w:val="B498AF00"/>
@@ -15669,7 +16607,7 @@
       </w:rPr>
     </w:lvl>
   </w:abstractNum>
-  <w:abstractNum w:abstractNumId="3" w15:restartNumberingAfterBreak="0">
+  <w:abstractNum w:abstractNumId="4" w15:restartNumberingAfterBreak="0">
     <w:nsid w:val="05CD429C"/>
     <w:multiLevelType w:val="multilevel"/>
     <w:tmpl w:val="2F80C1B4"/>
@@ -15818,7 +16756,7 @@
       </w:rPr>
     </w:lvl>
   </w:abstractNum>
-  <w:abstractNum w:abstractNumId="4" w15:restartNumberingAfterBreak="0">
+  <w:abstractNum w:abstractNumId="5" w15:restartNumberingAfterBreak="0">
     <w:nsid w:val="06A510EE"/>
     <w:multiLevelType w:val="multilevel"/>
     <w:tmpl w:val="44B4FB2E"/>
@@ -15967,7 +16905,7 @@
       </w:rPr>
     </w:lvl>
   </w:abstractNum>
-  <w:abstractNum w:abstractNumId="5" w15:restartNumberingAfterBreak="0">
+  <w:abstractNum w:abstractNumId="6" w15:restartNumberingAfterBreak="0">
     <w:nsid w:val="0BDA6451"/>
     <w:multiLevelType w:val="multilevel"/>
     <w:tmpl w:val="A04AC4F0"/>
@@ -16116,7 +17054,7 @@
       </w:rPr>
     </w:lvl>
   </w:abstractNum>
-  <w:abstractNum w:abstractNumId="6" w15:restartNumberingAfterBreak="0">
+  <w:abstractNum w:abstractNumId="7" w15:restartNumberingAfterBreak="0">
     <w:nsid w:val="0C0600CF"/>
     <w:multiLevelType w:val="multilevel"/>
     <w:tmpl w:val="59C09826"/>
@@ -16229,7 +17167,7 @@
       </w:pPr>
     </w:lvl>
   </w:abstractNum>
-  <w:abstractNum w:abstractNumId="7" w15:restartNumberingAfterBreak="0">
+  <w:abstractNum w:abstractNumId="8" w15:restartNumberingAfterBreak="0">
     <w:nsid w:val="126E4313"/>
     <w:multiLevelType w:val="multilevel"/>
     <w:tmpl w:val="CB8AF7C8"/>
@@ -16378,7 +17316,7 @@
       </w:rPr>
     </w:lvl>
   </w:abstractNum>
-  <w:abstractNum w:abstractNumId="8" w15:restartNumberingAfterBreak="0">
+  <w:abstractNum w:abstractNumId="9" w15:restartNumberingAfterBreak="0">
     <w:nsid w:val="13986707"/>
     <w:multiLevelType w:val="multilevel"/>
     <w:tmpl w:val="78AE2C4A"/>
@@ -16527,7 +17465,120 @@
       </w:rPr>
     </w:lvl>
   </w:abstractNum>
-  <w:abstractNum w:abstractNumId="9" w15:restartNumberingAfterBreak="0">
+  <w:abstractNum w:abstractNumId="10" w15:restartNumberingAfterBreak="0">
+    <w:nsid w:val="155F175F"/>
+    <w:multiLevelType w:val="multilevel"/>
+    <w:tmpl w:val="97C030E8"/>
+    <w:lvl w:ilvl="0">
+      <w:start w:val="1"/>
+      <w:numFmt w:val="decimal"/>
+      <w:lvlText w:val="%1."/>
+      <w:lvlJc w:val="left"/>
+      <w:pPr>
+        <w:tabs>
+          <w:tab w:val="num" w:pos="720"/>
+        </w:tabs>
+        <w:ind w:left="720" w:hanging="360"/>
+      </w:pPr>
+    </w:lvl>
+    <w:lvl w:ilvl="1" w:tentative="1">
+      <w:start w:val="1"/>
+      <w:numFmt w:val="decimal"/>
+      <w:lvlText w:val="%2."/>
+      <w:lvlJc w:val="left"/>
+      <w:pPr>
+        <w:tabs>
+          <w:tab w:val="num" w:pos="1440"/>
+        </w:tabs>
+        <w:ind w:left="1440" w:hanging="360"/>
+      </w:pPr>
+    </w:lvl>
+    <w:lvl w:ilvl="2" w:tentative="1">
+      <w:start w:val="1"/>
+      <w:numFmt w:val="decimal"/>
+      <w:lvlText w:val="%3."/>
+      <w:lvlJc w:val="left"/>
+      <w:pPr>
+        <w:tabs>
+          <w:tab w:val="num" w:pos="2160"/>
+        </w:tabs>
+        <w:ind w:left="2160" w:hanging="360"/>
+      </w:pPr>
+    </w:lvl>
+    <w:lvl w:ilvl="3" w:tentative="1">
+      <w:start w:val="1"/>
+      <w:numFmt w:val="decimal"/>
+      <w:lvlText w:val="%4."/>
+      <w:lvlJc w:val="left"/>
+      <w:pPr>
+        <w:tabs>
+          <w:tab w:val="num" w:pos="2880"/>
+        </w:tabs>
+        <w:ind w:left="2880" w:hanging="360"/>
+      </w:pPr>
+    </w:lvl>
+    <w:lvl w:ilvl="4" w:tentative="1">
+      <w:start w:val="1"/>
+      <w:numFmt w:val="decimal"/>
+      <w:lvlText w:val="%5."/>
+      <w:lvlJc w:val="left"/>
+      <w:pPr>
+        <w:tabs>
+          <w:tab w:val="num" w:pos="3600"/>
+        </w:tabs>
+        <w:ind w:left="3600" w:hanging="360"/>
+      </w:pPr>
+    </w:lvl>
+    <w:lvl w:ilvl="5" w:tentative="1">
+      <w:start w:val="1"/>
+      <w:numFmt w:val="decimal"/>
+      <w:lvlText w:val="%6."/>
+      <w:lvlJc w:val="left"/>
+      <w:pPr>
+        <w:tabs>
+          <w:tab w:val="num" w:pos="4320"/>
+        </w:tabs>
+        <w:ind w:left="4320" w:hanging="360"/>
+      </w:pPr>
+    </w:lvl>
+    <w:lvl w:ilvl="6" w:tentative="1">
+      <w:start w:val="1"/>
+      <w:numFmt w:val="decimal"/>
+      <w:lvlText w:val="%7."/>
+      <w:lvlJc w:val="left"/>
+      <w:pPr>
+        <w:tabs>
+          <w:tab w:val="num" w:pos="5040"/>
+        </w:tabs>
+        <w:ind w:left="5040" w:hanging="360"/>
+      </w:pPr>
+    </w:lvl>
+    <w:lvl w:ilvl="7" w:tentative="1">
+      <w:start w:val="1"/>
+      <w:numFmt w:val="decimal"/>
+      <w:lvlText w:val="%8."/>
+      <w:lvlJc w:val="left"/>
+      <w:pPr>
+        <w:tabs>
+          <w:tab w:val="num" w:pos="5760"/>
+        </w:tabs>
+        <w:ind w:left="5760" w:hanging="360"/>
+      </w:pPr>
+    </w:lvl>
+    <w:lvl w:ilvl="8" w:tentative="1">
+      <w:start w:val="1"/>
+      <w:numFmt w:val="decimal"/>
+      <w:lvlText w:val="%9."/>
+      <w:lvlJc w:val="left"/>
+      <w:pPr>
+        <w:tabs>
+          <w:tab w:val="num" w:pos="6480"/>
+        </w:tabs>
+        <w:ind w:left="6480" w:hanging="360"/>
+      </w:pPr>
+    </w:lvl>
+  </w:abstractNum>
+  <w:abstractNum w:abstractNumId="11" w15:restartNumberingAfterBreak="0">
     <w:nsid w:val="17862FDE"/>
     <w:multiLevelType w:val="multilevel"/>
     <w:tmpl w:val="30B28336"/>
@@ -16676,7 +17727,7 @@
       </w:rPr>
     </w:lvl>
   </w:abstractNum>
-  <w:abstractNum w:abstractNumId="10" w15:restartNumberingAfterBreak="0">
+  <w:abstractNum w:abstractNumId="12" w15:restartNumberingAfterBreak="0">
     <w:nsid w:val="1833240D"/>
     <w:multiLevelType w:val="multilevel"/>
     <w:tmpl w:val="A24CE8AC"/>
@@ -16789,7 +17840,7 @@
       </w:pPr>
     </w:lvl>
   </w:abstractNum>
-  <w:abstractNum w:abstractNumId="11" w15:restartNumberingAfterBreak="0">
+  <w:abstractNum w:abstractNumId="13" w15:restartNumberingAfterBreak="0">
     <w:nsid w:val="199B757F"/>
     <w:multiLevelType w:val="multilevel"/>
     <w:tmpl w:val="BD086C38"/>
@@ -16938,7 +17989,7 @@
       </w:rPr>
     </w:lvl>
   </w:abstractNum>
-  <w:abstractNum w:abstractNumId="12" w15:restartNumberingAfterBreak="0">
+  <w:abstractNum w:abstractNumId="14" w15:restartNumberingAfterBreak="0">
     <w:nsid w:val="1E916489"/>
     <w:multiLevelType w:val="multilevel"/>
     <w:tmpl w:val="6D18BFDA"/>
@@ -17051,7 +18102,7 @@
       </w:pPr>
     </w:lvl>
   </w:abstractNum>
-  <w:abstractNum w:abstractNumId="13" w15:restartNumberingAfterBreak="0">
+  <w:abstractNum w:abstractNumId="15" w15:restartNumberingAfterBreak="0">
     <w:nsid w:val="1EC81322"/>
     <w:multiLevelType w:val="multilevel"/>
     <w:tmpl w:val="6CFC801A"/>
@@ -17200,7 +18251,7 @@
       </w:rPr>
     </w:lvl>
   </w:abstractNum>
-  <w:abstractNum w:abstractNumId="14" w15:restartNumberingAfterBreak="0">
+  <w:abstractNum w:abstractNumId="16" w15:restartNumberingAfterBreak="0">
     <w:nsid w:val="2C5F7E8E"/>
     <w:multiLevelType w:val="multilevel"/>
     <w:tmpl w:val="BD46D4B0"/>
@@ -17349,7 +18400,7 @@
       </w:rPr>
     </w:lvl>
   </w:abstractNum>
-  <w:abstractNum w:abstractNumId="15" w15:restartNumberingAfterBreak="0">
+  <w:abstractNum w:abstractNumId="17" w15:restartNumberingAfterBreak="0">
     <w:nsid w:val="2FF92A9F"/>
     <w:multiLevelType w:val="multilevel"/>
     <w:tmpl w:val="BEFE96F8"/>
@@ -17498,7 +18549,7 @@
       </w:rPr>
     </w:lvl>
   </w:abstractNum>
-  <w:abstractNum w:abstractNumId="16" w15:restartNumberingAfterBreak="0">
+  <w:abstractNum w:abstractNumId="18" w15:restartNumberingAfterBreak="0">
     <w:nsid w:val="30612BEB"/>
     <w:multiLevelType w:val="multilevel"/>
     <w:tmpl w:val="3AA65F68"/>
@@ -17647,7 +18698,7 @@
       </w:rPr>
     </w:lvl>
   </w:abstractNum>
-  <w:abstractNum w:abstractNumId="17" w15:restartNumberingAfterBreak="0">
+  <w:abstractNum w:abstractNumId="19" w15:restartNumberingAfterBreak="0">
     <w:nsid w:val="34E3214D"/>
     <w:multiLevelType w:val="hybridMultilevel"/>
     <w:tmpl w:val="9D0AF056"/>
@@ -17760,7 +18811,7 @@
       </w:rPr>
     </w:lvl>
   </w:abstractNum>
-  <w:abstractNum w:abstractNumId="18" w15:restartNumberingAfterBreak="0">
+  <w:abstractNum w:abstractNumId="20" w15:restartNumberingAfterBreak="0">
     <w:nsid w:val="3AF63DB5"/>
     <w:multiLevelType w:val="multilevel"/>
     <w:tmpl w:val="F810237C"/>
@@ -17909,7 +18960,7 @@
       </w:rPr>
     </w:lvl>
   </w:abstractNum>
-  <w:abstractNum w:abstractNumId="19" w15:restartNumberingAfterBreak="0">
+  <w:abstractNum w:abstractNumId="21" w15:restartNumberingAfterBreak="0">
     <w:nsid w:val="3BCD78AD"/>
     <w:multiLevelType w:val="multilevel"/>
     <w:tmpl w:val="948A1A08"/>
@@ -18058,7 +19109,7 @@
       </w:rPr>
     </w:lvl>
   </w:abstractNum>
-  <w:abstractNum w:abstractNumId="20" w15:restartNumberingAfterBreak="0">
+  <w:abstractNum w:abstractNumId="22" w15:restartNumberingAfterBreak="0">
     <w:nsid w:val="3F502FD0"/>
     <w:multiLevelType w:val="multilevel"/>
     <w:tmpl w:val="F8DCD748"/>
@@ -18207,7 +19258,7 @@
       </w:rPr>
     </w:lvl>
   </w:abstractNum>
-  <w:abstractNum w:abstractNumId="21" w15:restartNumberingAfterBreak="0">
+  <w:abstractNum w:abstractNumId="23" w15:restartNumberingAfterBreak="0">
     <w:nsid w:val="444260A3"/>
     <w:multiLevelType w:val="multilevel"/>
     <w:tmpl w:val="5378B472"/>
@@ -18356,7 +19407,7 @@
       </w:rPr>
     </w:lvl>
   </w:abstractNum>
-  <w:abstractNum w:abstractNumId="22" w15:restartNumberingAfterBreak="0">
+  <w:abstractNum w:abstractNumId="24" w15:restartNumberingAfterBreak="0">
     <w:nsid w:val="466D17AF"/>
     <w:multiLevelType w:val="multilevel"/>
     <w:tmpl w:val="A35A4F4E"/>
@@ -18505,7 +19556,7 @@
       </w:rPr>
     </w:lvl>
   </w:abstractNum>
-  <w:abstractNum w:abstractNumId="23" w15:restartNumberingAfterBreak="0">
+  <w:abstractNum w:abstractNumId="25" w15:restartNumberingAfterBreak="0">
     <w:nsid w:val="47D755F9"/>
     <w:multiLevelType w:val="multilevel"/>
     <w:tmpl w:val="E708C46C"/>
@@ -18618,7 +19669,7 @@
       </w:pPr>
     </w:lvl>
   </w:abstractNum>
-  <w:abstractNum w:abstractNumId="24" w15:restartNumberingAfterBreak="0">
+  <w:abstractNum w:abstractNumId="26" w15:restartNumberingAfterBreak="0">
     <w:nsid w:val="4865098D"/>
     <w:multiLevelType w:val="multilevel"/>
     <w:tmpl w:val="25B27062"/>
@@ -18767,7 +19818,7 @@
       </w:rPr>
     </w:lvl>
   </w:abstractNum>
-  <w:abstractNum w:abstractNumId="25" w15:restartNumberingAfterBreak="0">
+  <w:abstractNum w:abstractNumId="27" w15:restartNumberingAfterBreak="0">
     <w:nsid w:val="49435AB9"/>
     <w:multiLevelType w:val="multilevel"/>
     <w:tmpl w:val="44C21802"/>
@@ -18916,7 +19967,7 @@
       </w:rPr>
     </w:lvl>
   </w:abstractNum>
-  <w:abstractNum w:abstractNumId="26" w15:restartNumberingAfterBreak="0">
+  <w:abstractNum w:abstractNumId="28" w15:restartNumberingAfterBreak="0">
     <w:nsid w:val="51F037F5"/>
     <w:multiLevelType w:val="multilevel"/>
     <w:tmpl w:val="DE12DF52"/>
@@ -19065,7 +20116,7 @@
       </w:rPr>
     </w:lvl>
   </w:abstractNum>
-  <w:abstractNum w:abstractNumId="27" w15:restartNumberingAfterBreak="0">
+  <w:abstractNum w:abstractNumId="29" w15:restartNumberingAfterBreak="0">
     <w:nsid w:val="600329A3"/>
     <w:multiLevelType w:val="multilevel"/>
     <w:tmpl w:val="09E8689C"/>
@@ -19214,7 +20265,7 @@
       </w:rPr>
     </w:lvl>
   </w:abstractNum>
-  <w:abstractNum w:abstractNumId="28" w15:restartNumberingAfterBreak="0">
+  <w:abstractNum w:abstractNumId="30" w15:restartNumberingAfterBreak="0">
     <w:nsid w:val="62BE606E"/>
     <w:multiLevelType w:val="hybridMultilevel"/>
     <w:tmpl w:val="CE1230E2"/>
@@ -19327,7 +20378,7 @@
       </w:rPr>
     </w:lvl>
   </w:abstractNum>
-  <w:abstractNum w:abstractNumId="29" w15:restartNumberingAfterBreak="0">
+  <w:abstractNum w:abstractNumId="31" w15:restartNumberingAfterBreak="0">
     <w:nsid w:val="63D83075"/>
     <w:multiLevelType w:val="multilevel"/>
     <w:tmpl w:val="6E12259E"/>
@@ -19476,7 +20527,7 @@
       </w:rPr>
     </w:lvl>
   </w:abstractNum>
-  <w:abstractNum w:abstractNumId="30" w15:restartNumberingAfterBreak="0">
+  <w:abstractNum w:abstractNumId="32" w15:restartNumberingAfterBreak="0">
     <w:nsid w:val="64B408B8"/>
     <w:multiLevelType w:val="multilevel"/>
     <w:tmpl w:val="E708C46C"/>
@@ -19589,7 +20640,7 @@
       </w:pPr>
     </w:lvl>
   </w:abstractNum>
-  <w:abstractNum w:abstractNumId="31" w15:restartNumberingAfterBreak="0">
+  <w:abstractNum w:abstractNumId="33" w15:restartNumberingAfterBreak="0">
     <w:nsid w:val="6A5E6851"/>
     <w:multiLevelType w:val="multilevel"/>
     <w:tmpl w:val="59D240B6"/>
@@ -19738,7 +20789,7 @@
       </w:rPr>
     </w:lvl>
   </w:abstractNum>
-  <w:abstractNum w:abstractNumId="32" w15:restartNumberingAfterBreak="0">
+  <w:abstractNum w:abstractNumId="34" w15:restartNumberingAfterBreak="0">
     <w:nsid w:val="6C1A78DF"/>
     <w:multiLevelType w:val="multilevel"/>
     <w:tmpl w:val="A2E0E03C"/>
@@ -19851,7 +20902,7 @@
       </w:pPr>
     </w:lvl>
   </w:abstractNum>
-  <w:abstractNum w:abstractNumId="33" w15:restartNumberingAfterBreak="0">
+  <w:abstractNum w:abstractNumId="35" w15:restartNumberingAfterBreak="0">
     <w:nsid w:val="723A6438"/>
     <w:multiLevelType w:val="multilevel"/>
     <w:tmpl w:val="F5F67CE8"/>
@@ -20000,7 +21051,7 @@
       </w:rPr>
     </w:lvl>
   </w:abstractNum>
-  <w:abstractNum w:abstractNumId="34" w15:restartNumberingAfterBreak="0">
+  <w:abstractNum w:abstractNumId="36" w15:restartNumberingAfterBreak="0">
     <w:nsid w:val="75F17B38"/>
     <w:multiLevelType w:val="multilevel"/>
     <w:tmpl w:val="E708C46C"/>
@@ -20113,7 +21164,7 @@
       </w:pPr>
     </w:lvl>
   </w:abstractNum>
-  <w:abstractNum w:abstractNumId="35" w15:restartNumberingAfterBreak="0">
+  <w:abstractNum w:abstractNumId="37" w15:restartNumberingAfterBreak="0">
     <w:nsid w:val="77EF689F"/>
     <w:multiLevelType w:val="hybridMultilevel"/>
     <w:tmpl w:val="DC7E51E8"/>
@@ -20226,7 +21277,7 @@
       </w:rPr>
     </w:lvl>
   </w:abstractNum>
-  <w:abstractNum w:abstractNumId="36" w15:restartNumberingAfterBreak="0">
+  <w:abstractNum w:abstractNumId="38" w15:restartNumberingAfterBreak="0">
     <w:nsid w:val="7A3508EF"/>
     <w:multiLevelType w:val="multilevel"/>
     <w:tmpl w:val="E6A4D722"/>
@@ -20376,115 +21427,121 @@
     </w:lvl>
   </w:abstractNum>
   <w:num w:numId="1" w16cid:durableId="1975064647">
-    <w:abstractNumId w:val="1"/>
+    <w:abstractNumId w:val="2"/>
   </w:num>
   <w:num w:numId="2" w16cid:durableId="1424883857">
+    <w:abstractNumId w:val="30"/>
+  </w:num>
+  <w:num w:numId="3" w16cid:durableId="179778826">
+    <w:abstractNumId w:val="16"/>
+  </w:num>
+  <w:num w:numId="4" w16cid:durableId="1682395775">
+    <w:abstractNumId w:val="6"/>
+  </w:num>
+  <w:num w:numId="5" w16cid:durableId="1662418043">
+    <w:abstractNumId w:val="15"/>
+  </w:num>
+  <w:num w:numId="6" w16cid:durableId="1950041639">
+    <w:abstractNumId w:val="23"/>
+  </w:num>
+  <w:num w:numId="7" w16cid:durableId="750153728">
+    <w:abstractNumId w:val="9"/>
+  </w:num>
+  <w:num w:numId="8" w16cid:durableId="392626491">
+    <w:abstractNumId w:val="35"/>
+  </w:num>
+  <w:num w:numId="9" w16cid:durableId="70009878">
     <w:abstractNumId w:val="28"/>
   </w:num>
-  <w:num w:numId="3" w16cid:durableId="179778826">
-    <w:abstractNumId w:val="14"/>
-  </w:num>
-  <w:num w:numId="4" w16cid:durableId="1682395775">
-    <w:abstractNumId w:val="5"/>
-  </w:num>
-  <w:num w:numId="5" w16cid:durableId="1662418043">
-    <w:abstractNumId w:val="13"/>
-  </w:num>
-  <w:num w:numId="6" w16cid:durableId="1950041639">
+  <w:num w:numId="10" w16cid:durableId="369694319">
     <w:abstractNumId w:val="21"/>
   </w:num>
-  <w:num w:numId="7" w16cid:durableId="750153728">
+  <w:num w:numId="11" w16cid:durableId="1320230928">
+    <w:abstractNumId w:val="20"/>
+  </w:num>
+  <w:num w:numId="12" w16cid:durableId="1900478475">
+    <w:abstractNumId w:val="24"/>
+  </w:num>
+  <w:num w:numId="13" w16cid:durableId="1370448489">
+    <w:abstractNumId w:val="12"/>
+  </w:num>
+  <w:num w:numId="14" w16cid:durableId="1678339480">
+    <w:abstractNumId w:val="38"/>
+  </w:num>
+  <w:num w:numId="15" w16cid:durableId="1132600139">
+    <w:abstractNumId w:val="19"/>
+  </w:num>
+  <w:num w:numId="16" w16cid:durableId="183986115">
+    <w:abstractNumId w:val="37"/>
+  </w:num>
+  <w:num w:numId="17" w16cid:durableId="240793709">
+    <w:abstractNumId w:val="17"/>
+  </w:num>
+  <w:num w:numId="18" w16cid:durableId="619801948">
     <w:abstractNumId w:val="8"/>
   </w:num>
-  <w:num w:numId="8" w16cid:durableId="392626491">
+  <w:num w:numId="19" w16cid:durableId="1237324755">
+    <w:abstractNumId w:val="4"/>
+  </w:num>
+  <w:num w:numId="20" w16cid:durableId="257106230">
+    <w:abstractNumId w:val="11"/>
+  </w:num>
+  <w:num w:numId="21" w16cid:durableId="1145002942">
+    <w:abstractNumId w:val="22"/>
+  </w:num>
+  <w:num w:numId="22" w16cid:durableId="1092311161">
+    <w:abstractNumId w:val="27"/>
+  </w:num>
+  <w:num w:numId="23" w16cid:durableId="2087533666">
     <w:abstractNumId w:val="33"/>
   </w:num>
-  <w:num w:numId="9" w16cid:durableId="70009878">
-    <w:abstractNumId w:val="26"/>
-  </w:num>
-  <w:num w:numId="10" w16cid:durableId="369694319">
-    <w:abstractNumId w:val="19"/>
-  </w:num>
-  <w:num w:numId="11" w16cid:durableId="1320230928">
+  <w:num w:numId="24" w16cid:durableId="1089155695">
     <w:abstractNumId w:val="18"/>
-  </w:num>
-  <w:num w:numId="12" w16cid:durableId="1900478475">
-    <w:abstractNumId w:val="22"/>
-  </w:num>
-  <w:num w:numId="13" w16cid:durableId="1370448489">
-    <w:abstractNumId w:val="10"/>
-  </w:num>
-  <w:num w:numId="14" w16cid:durableId="1678339480">
-    <w:abstractNumId w:val="36"/>
-  </w:num>
-  <w:num w:numId="15" w16cid:durableId="1132600139">
-    <w:abstractNumId w:val="17"/>
-  </w:num>
-  <w:num w:numId="16" w16cid:durableId="183986115">
-    <w:abstractNumId w:val="35"/>
-  </w:num>
-  <w:num w:numId="17" w16cid:durableId="240793709">
-    <w:abstractNumId w:val="15"/>
-  </w:num>
-  <w:num w:numId="18" w16cid:durableId="619801948">
-    <w:abstractNumId w:val="7"/>
-  </w:num>
-  <w:num w:numId="19" w16cid:durableId="1237324755">
-    <w:abstractNumId w:val="3"/>
-  </w:num>
-  <w:num w:numId="20" w16cid:durableId="257106230">
-    <w:abstractNumId w:val="9"/>
-  </w:num>
-  <w:num w:numId="21" w16cid:durableId="1145002942">
-    <w:abstractNumId w:val="20"/>
-  </w:num>
-  <w:num w:numId="22" w16cid:durableId="1092311161">
-    <w:abstractNumId w:val="25"/>
-  </w:num>
-  <w:num w:numId="23" w16cid:durableId="2087533666">
-    <w:abstractNumId w:val="31"/>
-  </w:num>
-  <w:num w:numId="24" w16cid:durableId="1089155695">
-    <w:abstractNumId w:val="16"/>
   </w:num>
   <w:num w:numId="25" w16cid:durableId="2131000809">
     <w:abstractNumId w:val="0"/>
   </w:num>
   <w:num w:numId="26" w16cid:durableId="1779787141">
+    <w:abstractNumId w:val="36"/>
+  </w:num>
+  <w:num w:numId="27" w16cid:durableId="518006755">
+    <w:abstractNumId w:val="32"/>
+  </w:num>
+  <w:num w:numId="28" w16cid:durableId="2131439488">
+    <w:abstractNumId w:val="25"/>
+  </w:num>
+  <w:num w:numId="29" w16cid:durableId="1438406095">
+    <w:abstractNumId w:val="29"/>
+  </w:num>
+  <w:num w:numId="30" w16cid:durableId="1695770266">
+    <w:abstractNumId w:val="14"/>
+  </w:num>
+  <w:num w:numId="31" w16cid:durableId="982810538">
+    <w:abstractNumId w:val="31"/>
+  </w:num>
+  <w:num w:numId="32" w16cid:durableId="1957911375">
+    <w:abstractNumId w:val="26"/>
+  </w:num>
+  <w:num w:numId="33" w16cid:durableId="1826822573">
     <w:abstractNumId w:val="34"/>
   </w:num>
-  <w:num w:numId="27" w16cid:durableId="518006755">
-    <w:abstractNumId w:val="30"/>
-  </w:num>
-  <w:num w:numId="28" w16cid:durableId="2131439488">
-    <w:abstractNumId w:val="23"/>
-  </w:num>
-  <w:num w:numId="29" w16cid:durableId="1438406095">
-    <w:abstractNumId w:val="27"/>
-  </w:num>
-  <w:num w:numId="30" w16cid:durableId="1695770266">
-    <w:abstractNumId w:val="12"/>
-  </w:num>
-  <w:num w:numId="31" w16cid:durableId="982810538">
-    <w:abstractNumId w:val="29"/>
-  </w:num>
-  <w:num w:numId="32" w16cid:durableId="1957911375">
-    <w:abstractNumId w:val="24"/>
-  </w:num>
-  <w:num w:numId="33" w16cid:durableId="1826822573">
-    <w:abstractNumId w:val="32"/>
-  </w:num>
   <w:num w:numId="34" w16cid:durableId="67777099">
-    <w:abstractNumId w:val="11"/>
+    <w:abstractNumId w:val="13"/>
   </w:num>
   <w:num w:numId="35" w16cid:durableId="494421314">
-    <w:abstractNumId w:val="2"/>
+    <w:abstractNumId w:val="3"/>
   </w:num>
   <w:num w:numId="36" w16cid:durableId="1211764401">
-    <w:abstractNumId w:val="6"/>
+    <w:abstractNumId w:val="7"/>
   </w:num>
   <w:num w:numId="37" w16cid:durableId="1573735154">
-    <w:abstractNumId w:val="4"/>
+    <w:abstractNumId w:val="5"/>
+  </w:num>
+  <w:num w:numId="38" w16cid:durableId="1766459110">
+    <w:abstractNumId w:val="1"/>
+  </w:num>
+  <w:num w:numId="39" w16cid:durableId="1463421432">
+    <w:abstractNumId w:val="10"/>
   </w:num>
 </w:numbering>
 </file>
@@ -21095,7 +22152,6 @@
   <w:style w:type="character" w:default="1" w:styleId="DefaultParagraphFont">
     <w:name w:val="Default Paragraph Font"/>
     <w:uiPriority w:val="1"/>
-    <w:semiHidden/>
     <w:unhideWhenUsed/>
   </w:style>
   <w:style w:type="table" w:default="1" w:styleId="TableNormal">
@@ -23788,6 +24844,15 @@
 </file>
 
 <file path=customXml/item1.xml><?xml version="1.0" encoding="utf-8"?>
+<?mso-contentType ?>
+<FormTemplates xmlns="http://schemas.microsoft.com/sharepoint/v3/contenttype/forms">
+  <Display>DocumentLibraryForm</Display>
+  <Edit>DocumentLibraryForm</Edit>
+  <New>DocumentLibraryForm</New>
+</FormTemplates>
+</file>
+
+<file path=customXml/item2.xml><?xml version="1.0" encoding="utf-8"?>
 <ct:contentTypeSchema xmlns:ct="http://schemas.microsoft.com/office/2006/metadata/contentType" xmlns:ma="http://schemas.microsoft.com/office/2006/metadata/properties/metaAttributes" ct:_="" ma:_="" ma:contentTypeName="Dokument" ma:contentTypeID="0x010100420AE66457A43740AE1EAB3CD114EE32" ma:contentTypeVersion="11" ma:contentTypeDescription="Utwórz nowy dokument." ma:contentTypeScope="" ma:versionID="b7944d1fb6247475f8bbaf98b27a0332">
   <xsd:schema xmlns:xsd="http://www.w3.org/2001/XMLSchema" xmlns:xs="http://www.w3.org/2001/XMLSchema" xmlns:p="http://schemas.microsoft.com/office/2006/metadata/properties" xmlns:ns3="8c0450b4-52b1-4774-b115-69fdef19c40a" targetNamespace="http://schemas.microsoft.com/office/2006/metadata/properties" ma:root="true" ma:fieldsID="12435e6836a551c0ef3554049423e8f6" ns3:_="">
     <xsd:import namespace="8c0450b4-52b1-4774-b115-69fdef19c40a"/>
@@ -23975,16 +25040,11 @@
 </ct:contentTypeSchema>
 </file>
 
-<file path=customXml/item2.xml><?xml version="1.0" encoding="utf-8"?>
-<?mso-contentType ?>
-<FormTemplates xmlns="http://schemas.microsoft.com/sharepoint/v3/contenttype/forms">
-  <Display>DocumentLibraryForm</Display>
-  <Edit>DocumentLibraryForm</Edit>
-  <New>DocumentLibraryForm</New>
-</FormTemplates>
+<file path=customXml/item3.xml><?xml version="1.0" encoding="utf-8"?>
+<b:Sources xmlns:b="http://schemas.openxmlformats.org/officeDocument/2006/bibliography" xmlns="http://schemas.openxmlformats.org/officeDocument/2006/bibliography" SelectedStyle="\APASixthEditionOfficeOnline.xsl" StyleName="APA" Version="6"/>
 </file>
 
-<file path=customXml/item3.xml><?xml version="1.0" encoding="utf-8"?>
+<file path=customXml/item4.xml><?xml version="1.0" encoding="utf-8"?>
 <p:properties xmlns:p="http://schemas.microsoft.com/office/2006/metadata/properties" xmlns:xsi="http://www.w3.org/2001/XMLSchema-instance" xmlns:pc="http://schemas.microsoft.com/office/infopath/2007/PartnerControls">
   <documentManagement>
     <_activity xmlns="8c0450b4-52b1-4774-b115-69fdef19c40a" xsi:nil="true"/>
@@ -23992,11 +25052,15 @@
 </p:properties>
 </file>
 
-<file path=customXml/item4.xml><?xml version="1.0" encoding="utf-8"?>
-<b:Sources xmlns:b="http://schemas.openxmlformats.org/officeDocument/2006/bibliography" xmlns="http://schemas.openxmlformats.org/officeDocument/2006/bibliography" SelectedStyle="\APASixthEditionOfficeOnline.xsl" StyleName="APA" Version="6"/>
+<file path=customXml/itemProps1.xml><?xml version="1.0" encoding="utf-8"?>
+<ds:datastoreItem xmlns:ds="http://schemas.openxmlformats.org/officeDocument/2006/customXml" ds:itemID="{7E6C9D04-A652-49B0-A9D3-FB33376B443F}">
+  <ds:schemaRefs>
+    <ds:schemaRef ds:uri="http://schemas.microsoft.com/sharepoint/v3/contenttype/forms"/>
+  </ds:schemaRefs>
+</ds:datastoreItem>
 </file>
 
-<file path=customXml/itemProps1.xml><?xml version="1.0" encoding="utf-8"?>
+<file path=customXml/itemProps2.xml><?xml version="1.0" encoding="utf-8"?>
 <ds:datastoreItem xmlns:ds="http://schemas.openxmlformats.org/officeDocument/2006/customXml" ds:itemID="{2DE9BC7E-617F-4710-96F7-298ED6BC968A}">
   <ds:schemaRefs>
     <ds:schemaRef ds:uri="http://schemas.microsoft.com/office/2006/metadata/contentType"/>
@@ -24014,15 +25078,15 @@
 </ds:datastoreItem>
 </file>
 
-<file path=customXml/itemProps2.xml><?xml version="1.0" encoding="utf-8"?>
-<ds:datastoreItem xmlns:ds="http://schemas.openxmlformats.org/officeDocument/2006/customXml" ds:itemID="{7E6C9D04-A652-49B0-A9D3-FB33376B443F}">
+<file path=customXml/itemProps3.xml><?xml version="1.0" encoding="utf-8"?>
+<ds:datastoreItem xmlns:ds="http://schemas.openxmlformats.org/officeDocument/2006/customXml" ds:itemID="{58C0DB9C-F3EC-41E9-93D5-84C86AFACD24}">
   <ds:schemaRefs>
-    <ds:schemaRef ds:uri="http://schemas.microsoft.com/sharepoint/v3/contenttype/forms"/>
+    <ds:schemaRef ds:uri="http://schemas.openxmlformats.org/officeDocument/2006/bibliography"/>
   </ds:schemaRefs>
 </ds:datastoreItem>
 </file>
 
-<file path=customXml/itemProps3.xml><?xml version="1.0" encoding="utf-8"?>
+<file path=customXml/itemProps4.xml><?xml version="1.0" encoding="utf-8"?>
 <ds:datastoreItem xmlns:ds="http://schemas.openxmlformats.org/officeDocument/2006/customXml" ds:itemID="{FE22518A-9B45-4C99-82CB-2F5C03E23EC1}">
   <ds:schemaRefs>
     <ds:schemaRef ds:uri="http://schemas.microsoft.com/office/2006/metadata/properties"/>
@@ -24030,12 +25094,4 @@
     <ds:schemaRef ds:uri="8c0450b4-52b1-4774-b115-69fdef19c40a"/>
   </ds:schemaRefs>
 </ds:datastoreItem>
-</file>
-
-<file path=customXml/itemProps4.xml><?xml version="1.0" encoding="utf-8"?>
-<ds:datastoreItem xmlns:ds="http://schemas.openxmlformats.org/officeDocument/2006/customXml" ds:itemID="{58C0DB9C-F3EC-41E9-93D5-84C86AFACD24}">
-  <ds:schemaRefs>
-    <ds:schemaRef ds:uri="http://schemas.openxmlformats.org/officeDocument/2006/bibliography"/>
-  </ds:schemaRefs>
-</ds:datastoreItem>
 </file>
</xml_diff>

<commit_message>
add: Test nr 4 – Eskalacja uprawnień poprzez podatność sprzętową Rowhammer
</commit_message>
<xml_diff>
--- a/Master Thesis/Security of Operating Systems in Virtual Environments.docx
+++ b/Master Thesis/Security of Operating Systems in Virtual Environments.docx
@@ -2132,7 +2132,7 @@
           <v:shape id="_x0000_i1025" type="#_x0000_t75" style="width:470.25pt;height:313.5pt" o:ole="">
             <v:imagedata r:id="rId18" o:title=""/>
           </v:shape>
-          <o:OLEObject Type="Embed" ProgID="Unknown" ShapeID="_x0000_i1025" DrawAspect="Content" ObjectID="_1815645493" r:id="rId19"/>
+          <o:OLEObject Type="Embed" ProgID="Unknown" ShapeID="_x0000_i1025" DrawAspect="Content" ObjectID="_1815644838" r:id="rId19"/>
         </w:object>
       </w:r>
       <w:r>
@@ -2200,7 +2200,7 @@
           <v:shape id="_x0000_i1026" type="#_x0000_t75" style="width:470.25pt;height:58.5pt" o:ole="">
             <v:imagedata r:id="rId20" o:title=""/>
           </v:shape>
-          <o:OLEObject Type="Embed" ProgID="Unknown" ShapeID="_x0000_i1026" DrawAspect="Content" ObjectID="_1815645494" r:id="rId21"/>
+          <o:OLEObject Type="Embed" ProgID="Unknown" ShapeID="_x0000_i1026" DrawAspect="Content" ObjectID="_1815644839" r:id="rId21"/>
         </w:object>
       </w:r>
       <w:r>
@@ -4479,7 +4479,7 @@
           <v:shape id="_x0000_i1027" type="#_x0000_t75" style="width:469.5pt;height:100.5pt" o:ole="">
             <v:imagedata r:id="rId27" o:title=""/>
           </v:shape>
-          <o:OLEObject Type="Embed" ProgID="Unknown" ShapeID="_x0000_i1027" DrawAspect="Content" ObjectID="_1815645495" r:id="rId28"/>
+          <o:OLEObject Type="Embed" ProgID="Unknown" ShapeID="_x0000_i1027" DrawAspect="Content" ObjectID="_1815644840" r:id="rId28"/>
         </w:object>
       </w:r>
     </w:p>
@@ -13017,6 +13017,1119 @@
     </w:p>
     <w:p/>
     <w:p>
+      <w:pPr>
+        <w:rPr>
+          <w:b/>
+          <w:bCs/>
+        </w:rPr>
+      </w:pPr>
+      <w:r>
+        <w:rPr>
+          <w:b/>
+          <w:bCs/>
+        </w:rPr>
+        <w:t xml:space="preserve">Test nr </w:t>
+      </w:r>
+      <w:r>
+        <w:rPr>
+          <w:b/>
+          <w:bCs/>
+        </w:rPr>
+        <w:t>4</w:t>
+      </w:r>
+      <w:r>
+        <w:rPr>
+          <w:b/>
+          <w:bCs/>
+        </w:rPr>
+        <w:t xml:space="preserve"> – Eskalacja uprawnień poprzez podatność sprzętową </w:t>
+      </w:r>
+      <w:proofErr w:type="spellStart"/>
+      <w:r>
+        <w:rPr>
+          <w:b/>
+          <w:bCs/>
+        </w:rPr>
+        <w:t>Rowhammer</w:t>
+      </w:r>
+      <w:proofErr w:type="spellEnd"/>
+    </w:p>
+    <w:p>
+      <w:r>
+        <w:t xml:space="preserve">Celem testu było sprawdzenie, czy technika ataku </w:t>
+      </w:r>
+      <w:proofErr w:type="spellStart"/>
+      <w:r>
+        <w:t>Rowhammer</w:t>
+      </w:r>
+      <w:proofErr w:type="spellEnd"/>
+      <w:r>
+        <w:t>, polegająca na fizycznym zakłóceniu działania komórek pamięci RAM, może zostać skutecznie przeprowadzona w środowisku maszyny wirtualnej oraz na systemie uruchomionym bezpośrednio na sprzęcie (</w:t>
+      </w:r>
+      <w:proofErr w:type="spellStart"/>
+      <w:r>
+        <w:t>bare</w:t>
+      </w:r>
+      <w:proofErr w:type="spellEnd"/>
+      <w:r>
+        <w:t xml:space="preserve"> metal). Porównanie miało na celu ocenę potencjalnych różnic w podatności między tymi środowiskami.</w:t>
+      </w:r>
+    </w:p>
+    <w:p>
+      <w:pPr>
+        <w:rPr>
+          <w:b/>
+          <w:bCs/>
+          <w:lang w:val="en-US"/>
+        </w:rPr>
+      </w:pPr>
+      <w:proofErr w:type="spellStart"/>
+      <w:r>
+        <w:rPr>
+          <w:b/>
+          <w:bCs/>
+          <w:lang w:val="en-US"/>
+        </w:rPr>
+        <w:t>Założenia</w:t>
+      </w:r>
+      <w:proofErr w:type="spellEnd"/>
+      <w:r>
+        <w:rPr>
+          <w:b/>
+          <w:bCs/>
+          <w:lang w:val="en-US"/>
+        </w:rPr>
+        <w:t>:</w:t>
+      </w:r>
+    </w:p>
+    <w:p>
+      <w:pPr>
+        <w:numPr>
+          <w:ilvl w:val="0"/>
+          <w:numId w:val="40"/>
+        </w:numPr>
+      </w:pPr>
+      <w:r>
+        <w:t xml:space="preserve">Test został wykonany z wykorzystaniem narzędzia </w:t>
+      </w:r>
+      <w:proofErr w:type="spellStart"/>
+      <w:r>
+        <w:t>rowhammerjs</w:t>
+      </w:r>
+      <w:proofErr w:type="spellEnd"/>
+      <w:r>
+        <w:t xml:space="preserve"> udostępnionego przez IAIK (Graz University of Technology).</w:t>
+      </w:r>
+    </w:p>
+    <w:p>
+      <w:pPr>
+        <w:numPr>
+          <w:ilvl w:val="0"/>
+          <w:numId w:val="40"/>
+        </w:numPr>
+        <w:rPr>
+          <w:lang w:val="en-US"/>
+        </w:rPr>
+      </w:pPr>
+      <w:r>
+        <w:rPr>
+          <w:lang w:val="en-US"/>
+        </w:rPr>
+        <w:t xml:space="preserve">System </w:t>
+      </w:r>
+      <w:proofErr w:type="spellStart"/>
+      <w:r>
+        <w:rPr>
+          <w:lang w:val="en-US"/>
+        </w:rPr>
+        <w:t>operacyjny</w:t>
+      </w:r>
+      <w:proofErr w:type="spellEnd"/>
+      <w:r>
+        <w:rPr>
+          <w:lang w:val="en-US"/>
+        </w:rPr>
+        <w:t>: Ubuntu 22.04 LTS</w:t>
+      </w:r>
+    </w:p>
+    <w:p>
+      <w:pPr>
+        <w:numPr>
+          <w:ilvl w:val="0"/>
+          <w:numId w:val="40"/>
+        </w:numPr>
+        <w:rPr>
+          <w:lang w:val="en-US"/>
+        </w:rPr>
+      </w:pPr>
+      <w:proofErr w:type="spellStart"/>
+      <w:r>
+        <w:rPr>
+          <w:lang w:val="en-US"/>
+        </w:rPr>
+        <w:t>Środowiska</w:t>
+      </w:r>
+      <w:proofErr w:type="spellEnd"/>
+      <w:r>
+        <w:rPr>
+          <w:lang w:val="en-US"/>
+        </w:rPr>
+        <w:t>:</w:t>
+      </w:r>
+    </w:p>
+    <w:p>
+      <w:pPr>
+        <w:numPr>
+          <w:ilvl w:val="1"/>
+          <w:numId w:val="40"/>
+        </w:numPr>
+      </w:pPr>
+      <w:r>
+        <w:rPr>
+          <w:b/>
+          <w:bCs/>
+        </w:rPr>
+        <w:t>Maszyna wirtualna</w:t>
+      </w:r>
+      <w:r>
+        <w:t>: VMware z domyślną alokacją pamięci RAM</w:t>
+      </w:r>
+    </w:p>
+    <w:p>
+      <w:pPr>
+        <w:numPr>
+          <w:ilvl w:val="1"/>
+          <w:numId w:val="40"/>
+        </w:numPr>
+      </w:pPr>
+      <w:r>
+        <w:rPr>
+          <w:b/>
+          <w:bCs/>
+        </w:rPr>
+        <w:t xml:space="preserve">System </w:t>
+      </w:r>
+      <w:proofErr w:type="spellStart"/>
+      <w:r>
+        <w:rPr>
+          <w:b/>
+          <w:bCs/>
+        </w:rPr>
+        <w:t>bare</w:t>
+      </w:r>
+      <w:proofErr w:type="spellEnd"/>
+      <w:r>
+        <w:rPr>
+          <w:b/>
+          <w:bCs/>
+        </w:rPr>
+        <w:t xml:space="preserve"> metal</w:t>
+      </w:r>
+      <w:r>
+        <w:t>: fizyczny komputer z identyczną wersją systemu</w:t>
+      </w:r>
+    </w:p>
+    <w:p>
+      <w:pPr>
+        <w:numPr>
+          <w:ilvl w:val="0"/>
+          <w:numId w:val="40"/>
+        </w:numPr>
+      </w:pPr>
+      <w:r>
+        <w:t xml:space="preserve">Użytkownik testowy miał dostęp do kompilacji i uruchomienia aplikacji C++ z poziomu </w:t>
+      </w:r>
+      <w:proofErr w:type="spellStart"/>
+      <w:r>
+        <w:t>roota</w:t>
+      </w:r>
+      <w:proofErr w:type="spellEnd"/>
+      <w:r>
+        <w:t>.</w:t>
+      </w:r>
+    </w:p>
+    <w:p>
+      <w:pPr>
+        <w:rPr>
+          <w:b/>
+          <w:bCs/>
+          <w:lang w:val="en-US"/>
+        </w:rPr>
+      </w:pPr>
+      <w:proofErr w:type="spellStart"/>
+      <w:r>
+        <w:rPr>
+          <w:b/>
+          <w:bCs/>
+          <w:lang w:val="en-US"/>
+        </w:rPr>
+        <w:t>Przebieg</w:t>
+      </w:r>
+      <w:proofErr w:type="spellEnd"/>
+      <w:r>
+        <w:rPr>
+          <w:b/>
+          <w:bCs/>
+          <w:lang w:val="en-US"/>
+        </w:rPr>
+        <w:t xml:space="preserve"> </w:t>
+      </w:r>
+      <w:proofErr w:type="spellStart"/>
+      <w:r>
+        <w:rPr>
+          <w:b/>
+          <w:bCs/>
+          <w:lang w:val="en-US"/>
+        </w:rPr>
+        <w:t>testu</w:t>
+      </w:r>
+      <w:proofErr w:type="spellEnd"/>
+    </w:p>
+    <w:p>
+      <w:pPr>
+        <w:numPr>
+          <w:ilvl w:val="0"/>
+          <w:numId w:val="41"/>
+        </w:numPr>
+      </w:pPr>
+      <w:r>
+        <w:t>Sklonowano repozytorium i przeprowadzono kompilację:</w:t>
+      </w:r>
+    </w:p>
+    <w:p>
+      <w:pPr>
+        <w:ind w:left="720"/>
+        <w:rPr>
+          <w:lang w:val="en-US"/>
+        </w:rPr>
+      </w:pPr>
+      <w:r>
+        <w:rPr>
+          <w:lang w:val="en-US"/>
+        </w:rPr>
+        <w:t>git clone https://github.com/IAIK/rowhammerjs.git</w:t>
+      </w:r>
+    </w:p>
+    <w:p>
+      <w:pPr>
+        <w:ind w:left="720"/>
+      </w:pPr>
+      <w:r>
+        <w:t xml:space="preserve">cd </w:t>
+      </w:r>
+      <w:proofErr w:type="spellStart"/>
+      <w:r>
+        <w:t>rowhammerjs</w:t>
+      </w:r>
+      <w:proofErr w:type="spellEnd"/>
+      <w:r>
+        <w:t>/native</w:t>
+      </w:r>
+    </w:p>
+    <w:p>
+      <w:pPr>
+        <w:ind w:left="720"/>
+      </w:pPr>
+      <w:proofErr w:type="spellStart"/>
+      <w:r>
+        <w:t>make</w:t>
+      </w:r>
+      <w:proofErr w:type="spellEnd"/>
+    </w:p>
+    <w:p>
+      <w:pPr>
+        <w:pStyle w:val="ListParagraph"/>
+        <w:numPr>
+          <w:ilvl w:val="0"/>
+          <w:numId w:val="41"/>
+        </w:numPr>
+      </w:pPr>
+      <w:r>
+        <w:t xml:space="preserve">Uruchomiono test jako </w:t>
+      </w:r>
+      <w:proofErr w:type="spellStart"/>
+      <w:r>
+        <w:t>root</w:t>
+      </w:r>
+      <w:proofErr w:type="spellEnd"/>
+      <w:r>
+        <w:t>:</w:t>
+      </w:r>
+    </w:p>
+    <w:p>
+      <w:pPr>
+        <w:pStyle w:val="ListParagraph"/>
+      </w:pPr>
+      <w:proofErr w:type="spellStart"/>
+      <w:r>
+        <w:t>sudo</w:t>
+      </w:r>
+      <w:proofErr w:type="spellEnd"/>
+      <w:r>
+        <w:t xml:space="preserve"> ./</w:t>
+      </w:r>
+      <w:proofErr w:type="spellStart"/>
+      <w:r>
+        <w:t>rowhammer</w:t>
+      </w:r>
+      <w:proofErr w:type="spellEnd"/>
+    </w:p>
+    <w:p>
+      <w:pPr>
+        <w:pStyle w:val="ListParagraph"/>
+        <w:numPr>
+          <w:ilvl w:val="0"/>
+          <w:numId w:val="41"/>
+        </w:numPr>
+      </w:pPr>
+      <w:r>
+        <w:t>Test automatycznie rozpoczął „uderzanie” w komórki pamięci RAM.</w:t>
+      </w:r>
+    </w:p>
+    <w:p>
+      <w:pPr>
+        <w:pStyle w:val="ListParagraph"/>
+        <w:numPr>
+          <w:ilvl w:val="0"/>
+          <w:numId w:val="41"/>
+        </w:numPr>
+      </w:pPr>
+      <w:r>
+        <w:t>Po ok. 10 minutach test został ręcznie przerwany przez użytkownika.</w:t>
+      </w:r>
+    </w:p>
+    <w:tbl>
+      <w:tblPr>
+        <w:tblW w:w="0" w:type="auto"/>
+        <w:tblCellSpacing w:w="15" w:type="dxa"/>
+        <w:tblBorders>
+          <w:top w:val="single" w:sz="4" w:space="0" w:color="auto"/>
+          <w:left w:val="single" w:sz="4" w:space="0" w:color="auto"/>
+          <w:bottom w:val="single" w:sz="4" w:space="0" w:color="auto"/>
+          <w:right w:val="single" w:sz="4" w:space="0" w:color="auto"/>
+          <w:insideH w:val="single" w:sz="4" w:space="0" w:color="auto"/>
+          <w:insideV w:val="single" w:sz="4" w:space="0" w:color="auto"/>
+        </w:tblBorders>
+        <w:tblCellMar>
+          <w:top w:w="15" w:type="dxa"/>
+          <w:left w:w="15" w:type="dxa"/>
+          <w:bottom w:w="15" w:type="dxa"/>
+          <w:right w:w="15" w:type="dxa"/>
+        </w:tblCellMar>
+        <w:tblLook w:val="04A0" w:firstRow="1" w:lastRow="0" w:firstColumn="1" w:lastColumn="0" w:noHBand="0" w:noVBand="1"/>
+      </w:tblPr>
+      <w:tblGrid>
+        <w:gridCol w:w="4819"/>
+        <w:gridCol w:w="2281"/>
+        <w:gridCol w:w="2296"/>
+      </w:tblGrid>
+      <w:tr>
+        <w:trPr>
+          <w:tblCellSpacing w:w="15" w:type="dxa"/>
+        </w:trPr>
+        <w:tc>
+          <w:tcPr>
+            <w:tcW w:w="0" w:type="auto"/>
+            <w:vAlign w:val="center"/>
+            <w:hideMark/>
+          </w:tcPr>
+          <w:p>
+            <w:pPr>
+              <w:rPr>
+                <w:b/>
+                <w:bCs/>
+                <w:lang w:val="en-US"/>
+              </w:rPr>
+            </w:pPr>
+            <w:proofErr w:type="spellStart"/>
+            <w:r>
+              <w:rPr>
+                <w:b/>
+                <w:bCs/>
+                <w:lang w:val="en-US"/>
+              </w:rPr>
+              <w:t>Parametr</w:t>
+            </w:r>
+            <w:proofErr w:type="spellEnd"/>
+          </w:p>
+        </w:tc>
+        <w:tc>
+          <w:tcPr>
+            <w:tcW w:w="0" w:type="auto"/>
+            <w:vAlign w:val="center"/>
+            <w:hideMark/>
+          </w:tcPr>
+          <w:p>
+            <w:pPr>
+              <w:rPr>
+                <w:b/>
+                <w:bCs/>
+                <w:lang w:val="en-US"/>
+              </w:rPr>
+            </w:pPr>
+            <w:r>
+              <w:rPr>
+                <w:b/>
+                <w:bCs/>
+                <w:lang w:val="en-US"/>
+              </w:rPr>
+              <w:t>Ubuntu VM</w:t>
+            </w:r>
+          </w:p>
+        </w:tc>
+        <w:tc>
+          <w:tcPr>
+            <w:tcW w:w="0" w:type="auto"/>
+            <w:vAlign w:val="center"/>
+            <w:hideMark/>
+          </w:tcPr>
+          <w:p>
+            <w:pPr>
+              <w:rPr>
+                <w:b/>
+                <w:bCs/>
+                <w:lang w:val="en-US"/>
+              </w:rPr>
+            </w:pPr>
+            <w:r>
+              <w:rPr>
+                <w:b/>
+                <w:bCs/>
+                <w:lang w:val="en-US"/>
+              </w:rPr>
+              <w:t>Ubuntu bare metal</w:t>
+            </w:r>
+          </w:p>
+        </w:tc>
+      </w:tr>
+      <w:tr>
+        <w:trPr>
+          <w:tblCellSpacing w:w="15" w:type="dxa"/>
+        </w:trPr>
+        <w:tc>
+          <w:tcPr>
+            <w:tcW w:w="0" w:type="auto"/>
+            <w:vAlign w:val="center"/>
+            <w:hideMark/>
+          </w:tcPr>
+          <w:p>
+            <w:pPr>
+              <w:rPr>
+                <w:lang w:val="en-US"/>
+              </w:rPr>
+            </w:pPr>
+            <w:proofErr w:type="spellStart"/>
+            <w:r>
+              <w:rPr>
+                <w:lang w:val="en-US"/>
+              </w:rPr>
+              <w:t>Czy</w:t>
+            </w:r>
+            <w:proofErr w:type="spellEnd"/>
+            <w:r>
+              <w:rPr>
+                <w:lang w:val="en-US"/>
+              </w:rPr>
+              <w:t xml:space="preserve"> test </w:t>
+            </w:r>
+            <w:proofErr w:type="spellStart"/>
+            <w:r>
+              <w:rPr>
+                <w:lang w:val="en-US"/>
+              </w:rPr>
+              <w:t>się</w:t>
+            </w:r>
+            <w:proofErr w:type="spellEnd"/>
+            <w:r>
+              <w:rPr>
+                <w:lang w:val="en-US"/>
+              </w:rPr>
+              <w:t xml:space="preserve"> </w:t>
+            </w:r>
+            <w:proofErr w:type="spellStart"/>
+            <w:r>
+              <w:rPr>
+                <w:lang w:val="en-US"/>
+              </w:rPr>
+              <w:t>uruchomił</w:t>
+            </w:r>
+            <w:proofErr w:type="spellEnd"/>
+          </w:p>
+        </w:tc>
+        <w:tc>
+          <w:tcPr>
+            <w:tcW w:w="0" w:type="auto"/>
+            <w:vAlign w:val="center"/>
+            <w:hideMark/>
+          </w:tcPr>
+          <w:p>
+            <w:pPr>
+              <w:rPr>
+                <w:lang w:val="en-US"/>
+              </w:rPr>
+            </w:pPr>
+            <w:r>
+              <w:rPr>
+                <w:lang w:val="en-US"/>
+              </w:rPr>
+              <w:t>Tak</w:t>
+            </w:r>
+          </w:p>
+        </w:tc>
+        <w:tc>
+          <w:tcPr>
+            <w:tcW w:w="0" w:type="auto"/>
+            <w:vAlign w:val="center"/>
+            <w:hideMark/>
+          </w:tcPr>
+          <w:p>
+            <w:pPr>
+              <w:rPr>
+                <w:lang w:val="en-US"/>
+              </w:rPr>
+            </w:pPr>
+            <w:r>
+              <w:rPr>
+                <w:lang w:val="en-US"/>
+              </w:rPr>
+              <w:t>Tak</w:t>
+            </w:r>
+          </w:p>
+        </w:tc>
+      </w:tr>
+      <w:tr>
+        <w:trPr>
+          <w:tblCellSpacing w:w="15" w:type="dxa"/>
+        </w:trPr>
+        <w:tc>
+          <w:tcPr>
+            <w:tcW w:w="0" w:type="auto"/>
+            <w:vAlign w:val="center"/>
+            <w:hideMark/>
+          </w:tcPr>
+          <w:p>
+            <w:pPr>
+              <w:rPr>
+                <w:lang w:val="en-US"/>
+              </w:rPr>
+            </w:pPr>
+            <w:proofErr w:type="spellStart"/>
+            <w:r>
+              <w:rPr>
+                <w:lang w:val="en-US"/>
+              </w:rPr>
+              <w:t>Czy</w:t>
+            </w:r>
+            <w:proofErr w:type="spellEnd"/>
+            <w:r>
+              <w:rPr>
+                <w:lang w:val="en-US"/>
+              </w:rPr>
+              <w:t xml:space="preserve"> </w:t>
+            </w:r>
+            <w:proofErr w:type="spellStart"/>
+            <w:r>
+              <w:rPr>
+                <w:lang w:val="en-US"/>
+              </w:rPr>
+              <w:t>trwał</w:t>
+            </w:r>
+            <w:proofErr w:type="spellEnd"/>
+            <w:r>
+              <w:rPr>
+                <w:lang w:val="en-US"/>
+              </w:rPr>
+              <w:t xml:space="preserve"> </w:t>
+            </w:r>
+            <w:proofErr w:type="spellStart"/>
+            <w:r>
+              <w:rPr>
+                <w:lang w:val="en-US"/>
+              </w:rPr>
+              <w:t>nieprzerwanie</w:t>
+            </w:r>
+            <w:proofErr w:type="spellEnd"/>
+          </w:p>
+        </w:tc>
+        <w:tc>
+          <w:tcPr>
+            <w:tcW w:w="0" w:type="auto"/>
+            <w:vAlign w:val="center"/>
+            <w:hideMark/>
+          </w:tcPr>
+          <w:p>
+            <w:pPr>
+              <w:rPr>
+                <w:lang w:val="en-US"/>
+              </w:rPr>
+            </w:pPr>
+            <w:r>
+              <w:rPr>
+                <w:lang w:val="en-US"/>
+              </w:rPr>
+              <w:t xml:space="preserve">Tak (do </w:t>
+            </w:r>
+            <w:proofErr w:type="spellStart"/>
+            <w:r>
+              <w:rPr>
+                <w:lang w:val="en-US"/>
+              </w:rPr>
+              <w:t>ręcznego</w:t>
+            </w:r>
+            <w:proofErr w:type="spellEnd"/>
+            <w:r>
+              <w:rPr>
+                <w:lang w:val="en-US"/>
+              </w:rPr>
+              <w:t xml:space="preserve"> </w:t>
+            </w:r>
+            <w:proofErr w:type="spellStart"/>
+            <w:r>
+              <w:rPr>
+                <w:lang w:val="en-US"/>
+              </w:rPr>
+              <w:t>przerwania</w:t>
+            </w:r>
+            <w:proofErr w:type="spellEnd"/>
+            <w:r>
+              <w:rPr>
+                <w:lang w:val="en-US"/>
+              </w:rPr>
+              <w:t>)</w:t>
+            </w:r>
+          </w:p>
+        </w:tc>
+        <w:tc>
+          <w:tcPr>
+            <w:tcW w:w="0" w:type="auto"/>
+            <w:vAlign w:val="center"/>
+            <w:hideMark/>
+          </w:tcPr>
+          <w:p>
+            <w:pPr>
+              <w:rPr>
+                <w:lang w:val="en-US"/>
+              </w:rPr>
+            </w:pPr>
+            <w:r>
+              <w:rPr>
+                <w:lang w:val="en-US"/>
+              </w:rPr>
+              <w:t xml:space="preserve">Tak (do </w:t>
+            </w:r>
+            <w:proofErr w:type="spellStart"/>
+            <w:r>
+              <w:rPr>
+                <w:lang w:val="en-US"/>
+              </w:rPr>
+              <w:t>ręcznego</w:t>
+            </w:r>
+            <w:proofErr w:type="spellEnd"/>
+            <w:r>
+              <w:rPr>
+                <w:lang w:val="en-US"/>
+              </w:rPr>
+              <w:t xml:space="preserve"> </w:t>
+            </w:r>
+            <w:proofErr w:type="spellStart"/>
+            <w:r>
+              <w:rPr>
+                <w:lang w:val="en-US"/>
+              </w:rPr>
+              <w:t>przerwania</w:t>
+            </w:r>
+            <w:proofErr w:type="spellEnd"/>
+            <w:r>
+              <w:rPr>
+                <w:lang w:val="en-US"/>
+              </w:rPr>
+              <w:t>)</w:t>
+            </w:r>
+          </w:p>
+        </w:tc>
+      </w:tr>
+      <w:tr>
+        <w:trPr>
+          <w:tblCellSpacing w:w="15" w:type="dxa"/>
+        </w:trPr>
+        <w:tc>
+          <w:tcPr>
+            <w:tcW w:w="0" w:type="auto"/>
+            <w:vAlign w:val="center"/>
+            <w:hideMark/>
+          </w:tcPr>
+          <w:p>
+            <w:r>
+              <w:t>Czy wykryto problemy (np. błędy bitów)</w:t>
+            </w:r>
+          </w:p>
+        </w:tc>
+        <w:tc>
+          <w:tcPr>
+            <w:tcW w:w="0" w:type="auto"/>
+            <w:vAlign w:val="center"/>
+            <w:hideMark/>
+          </w:tcPr>
+          <w:p>
+            <w:pPr>
+              <w:rPr>
+                <w:lang w:val="en-US"/>
+              </w:rPr>
+            </w:pPr>
+            <w:r>
+              <w:rPr>
+                <w:lang w:val="en-US"/>
+              </w:rPr>
+              <w:t xml:space="preserve">Nie </w:t>
+            </w:r>
+            <w:proofErr w:type="spellStart"/>
+            <w:r>
+              <w:rPr>
+                <w:lang w:val="en-US"/>
+              </w:rPr>
+              <w:t>stwierdzono</w:t>
+            </w:r>
+            <w:proofErr w:type="spellEnd"/>
+            <w:r>
+              <w:rPr>
+                <w:lang w:val="en-US"/>
+              </w:rPr>
+              <w:t xml:space="preserve"> (</w:t>
+            </w:r>
+            <w:proofErr w:type="spellStart"/>
+            <w:r>
+              <w:rPr>
+                <w:lang w:val="en-US"/>
+              </w:rPr>
+              <w:t>brak</w:t>
+            </w:r>
+            <w:proofErr w:type="spellEnd"/>
+            <w:r>
+              <w:rPr>
+                <w:lang w:val="en-US"/>
+              </w:rPr>
+              <w:t xml:space="preserve"> </w:t>
+            </w:r>
+            <w:proofErr w:type="spellStart"/>
+            <w:r>
+              <w:rPr>
+                <w:lang w:val="en-US"/>
+              </w:rPr>
+              <w:t>alertów</w:t>
+            </w:r>
+            <w:proofErr w:type="spellEnd"/>
+            <w:r>
+              <w:rPr>
+                <w:lang w:val="en-US"/>
+              </w:rPr>
+              <w:t>)</w:t>
+            </w:r>
+          </w:p>
+        </w:tc>
+        <w:tc>
+          <w:tcPr>
+            <w:tcW w:w="0" w:type="auto"/>
+            <w:vAlign w:val="center"/>
+            <w:hideMark/>
+          </w:tcPr>
+          <w:p>
+            <w:pPr>
+              <w:rPr>
+                <w:lang w:val="en-US"/>
+              </w:rPr>
+            </w:pPr>
+            <w:r>
+              <w:rPr>
+                <w:lang w:val="en-US"/>
+              </w:rPr>
+              <w:t xml:space="preserve">Nie </w:t>
+            </w:r>
+            <w:proofErr w:type="spellStart"/>
+            <w:r>
+              <w:rPr>
+                <w:lang w:val="en-US"/>
+              </w:rPr>
+              <w:t>stwierdzono</w:t>
+            </w:r>
+            <w:proofErr w:type="spellEnd"/>
+            <w:r>
+              <w:rPr>
+                <w:lang w:val="en-US"/>
+              </w:rPr>
+              <w:t xml:space="preserve"> (</w:t>
+            </w:r>
+            <w:proofErr w:type="spellStart"/>
+            <w:r>
+              <w:rPr>
+                <w:lang w:val="en-US"/>
+              </w:rPr>
+              <w:t>brak</w:t>
+            </w:r>
+            <w:proofErr w:type="spellEnd"/>
+            <w:r>
+              <w:rPr>
+                <w:lang w:val="en-US"/>
+              </w:rPr>
+              <w:t xml:space="preserve"> </w:t>
+            </w:r>
+            <w:proofErr w:type="spellStart"/>
+            <w:r>
+              <w:rPr>
+                <w:lang w:val="en-US"/>
+              </w:rPr>
+              <w:t>alertów</w:t>
+            </w:r>
+            <w:proofErr w:type="spellEnd"/>
+            <w:r>
+              <w:rPr>
+                <w:lang w:val="en-US"/>
+              </w:rPr>
+              <w:t>)</w:t>
+            </w:r>
+          </w:p>
+        </w:tc>
+      </w:tr>
+      <w:tr>
+        <w:trPr>
+          <w:tblCellSpacing w:w="15" w:type="dxa"/>
+        </w:trPr>
+        <w:tc>
+          <w:tcPr>
+            <w:tcW w:w="0" w:type="auto"/>
+            <w:vAlign w:val="center"/>
+            <w:hideMark/>
+          </w:tcPr>
+          <w:p>
+            <w:r>
+              <w:lastRenderedPageBreak/>
+              <w:t>Czy pojawiły się komunikaty o trudnościach z dostępem do stron pamięci</w:t>
+            </w:r>
+          </w:p>
+        </w:tc>
+        <w:tc>
+          <w:tcPr>
+            <w:tcW w:w="0" w:type="auto"/>
+            <w:vAlign w:val="center"/>
+            <w:hideMark/>
+          </w:tcPr>
+          <w:p>
+            <w:pPr>
+              <w:rPr>
+                <w:lang w:val="en-US"/>
+              </w:rPr>
+            </w:pPr>
+            <w:r>
+              <w:rPr>
+                <w:lang w:val="en-US"/>
+              </w:rPr>
+              <w:t>Tak (</w:t>
+            </w:r>
+            <w:proofErr w:type="spellStart"/>
+            <w:r>
+              <w:rPr>
+                <w:lang w:val="en-US"/>
+              </w:rPr>
+              <w:t>częściowe</w:t>
+            </w:r>
+            <w:proofErr w:type="spellEnd"/>
+            <w:r>
+              <w:rPr>
+                <w:lang w:val="en-US"/>
+              </w:rPr>
+              <w:t xml:space="preserve"> </w:t>
+            </w:r>
+            <w:proofErr w:type="spellStart"/>
+            <w:r>
+              <w:rPr>
+                <w:lang w:val="en-US"/>
+              </w:rPr>
+              <w:t>ostrzeżenia</w:t>
+            </w:r>
+            <w:proofErr w:type="spellEnd"/>
+            <w:r>
+              <w:rPr>
+                <w:lang w:val="en-US"/>
+              </w:rPr>
+              <w:t>)</w:t>
+            </w:r>
+          </w:p>
+        </w:tc>
+        <w:tc>
+          <w:tcPr>
+            <w:tcW w:w="0" w:type="auto"/>
+            <w:vAlign w:val="center"/>
+            <w:hideMark/>
+          </w:tcPr>
+          <w:p>
+            <w:pPr>
+              <w:rPr>
+                <w:lang w:val="en-US"/>
+              </w:rPr>
+            </w:pPr>
+            <w:r>
+              <w:rPr>
+                <w:lang w:val="en-US"/>
+              </w:rPr>
+              <w:t>Tak (</w:t>
+            </w:r>
+            <w:proofErr w:type="spellStart"/>
+            <w:r>
+              <w:rPr>
+                <w:lang w:val="en-US"/>
+              </w:rPr>
+              <w:t>częściowe</w:t>
+            </w:r>
+            <w:proofErr w:type="spellEnd"/>
+            <w:r>
+              <w:rPr>
+                <w:lang w:val="en-US"/>
+              </w:rPr>
+              <w:t xml:space="preserve"> </w:t>
+            </w:r>
+            <w:proofErr w:type="spellStart"/>
+            <w:r>
+              <w:rPr>
+                <w:lang w:val="en-US"/>
+              </w:rPr>
+              <w:t>ostrzeżenia</w:t>
+            </w:r>
+            <w:proofErr w:type="spellEnd"/>
+            <w:r>
+              <w:rPr>
+                <w:lang w:val="en-US"/>
+              </w:rPr>
+              <w:t>)</w:t>
+            </w:r>
+          </w:p>
+        </w:tc>
+      </w:tr>
+    </w:tbl>
+    <w:p/>
+    <w:p>
+      <w:r>
+        <w:t xml:space="preserve">Test wykazał, że zarówno środowisko wirtualne, jak i fizyczne umożliwiają uruchomienie narzędzia </w:t>
+      </w:r>
+      <w:proofErr w:type="spellStart"/>
+      <w:r>
+        <w:t>Rowhammer</w:t>
+      </w:r>
+      <w:proofErr w:type="spellEnd"/>
+      <w:r>
+        <w:t xml:space="preserve">, jednak </w:t>
+      </w:r>
+      <w:r>
+        <w:rPr>
+          <w:b/>
+          <w:bCs/>
+        </w:rPr>
+        <w:t>nie odnotowano faktycznych błędów bitowych</w:t>
+      </w:r>
+      <w:r>
+        <w:t xml:space="preserve"> podczas trwania testu. Jest to zgodne z oczekiwaniami — większość nowoczesnych systemów wykorzystuje mechanizmy ochrony (np. ECC, zwiększoną izolację pamięci), które zmniejszają podatność na ataki typu </w:t>
+      </w:r>
+      <w:proofErr w:type="spellStart"/>
+      <w:r>
+        <w:t>Rowhammer</w:t>
+      </w:r>
+      <w:proofErr w:type="spellEnd"/>
+      <w:r>
+        <w:t>.</w:t>
+      </w:r>
+    </w:p>
+    <w:p>
+      <w:pPr>
+        <w:rPr>
+          <w:b/>
+          <w:bCs/>
+        </w:rPr>
+      </w:pPr>
+      <w:r>
+        <w:t xml:space="preserve">Różnice między środowiskami mogą jednak występować w bardziej ekstremalnych warunkach, np. przy wykorzystaniu starszego sprzętu lub pamięci bez ECC. W środowiskach wirtualnych dodatkową warstwę zabezpieczenia stanowi </w:t>
+      </w:r>
+      <w:proofErr w:type="spellStart"/>
+      <w:r>
+        <w:rPr>
+          <w:b/>
+          <w:bCs/>
+        </w:rPr>
+        <w:t>hip</w:t>
+      </w:r>
+      <w:r>
+        <w:rPr>
+          <w:b/>
+          <w:bCs/>
+        </w:rPr>
+        <w:t>er</w:t>
+      </w:r>
+      <w:r>
+        <w:rPr>
+          <w:b/>
+          <w:bCs/>
+        </w:rPr>
+        <w:t>wizor</w:t>
+      </w:r>
+      <w:proofErr w:type="spellEnd"/>
+      <w:r>
+        <w:t>, który pośredniczy w dostępie do fizycznej pamięci RAM. Oznacza to, że</w:t>
+      </w:r>
+      <w:r>
+        <w:t xml:space="preserve"> </w:t>
+      </w:r>
+      <w:r>
+        <w:rPr>
+          <w:b/>
+          <w:bCs/>
+        </w:rPr>
+        <w:t>ś</w:t>
+      </w:r>
+      <w:r>
+        <w:rPr>
+          <w:b/>
+          <w:bCs/>
+        </w:rPr>
+        <w:t xml:space="preserve">rodowisko </w:t>
+      </w:r>
+      <w:proofErr w:type="spellStart"/>
+      <w:r>
+        <w:rPr>
+          <w:b/>
+          <w:bCs/>
+        </w:rPr>
+        <w:t>bare</w:t>
+      </w:r>
+      <w:proofErr w:type="spellEnd"/>
+      <w:r>
+        <w:rPr>
+          <w:b/>
+          <w:bCs/>
+        </w:rPr>
+        <w:t xml:space="preserve"> metal jest potencjalnie bardziej podatne na atak </w:t>
+      </w:r>
+      <w:proofErr w:type="spellStart"/>
+      <w:r>
+        <w:rPr>
+          <w:b/>
+          <w:bCs/>
+        </w:rPr>
+        <w:t>Rowhammer</w:t>
+      </w:r>
+      <w:proofErr w:type="spellEnd"/>
+      <w:r>
+        <w:rPr>
+          <w:b/>
+          <w:bCs/>
+        </w:rPr>
+        <w:t xml:space="preserve"> niż środowisko wirtualne.</w:t>
+      </w:r>
+    </w:p>
+    <w:p>
+      <w:r>
+        <w:t>Fakt, że test nie zakończył się samoczynnie, wynika z jego charakteru — narzędzie celowo próbuje wywołać niestabilność pamięci przez długotrwałe operacje. W przypadku braku wykrycia podatności, test może trwać nawet godzinami.</w:t>
+      </w:r>
+    </w:p>
+    <w:p/>
+    <w:p/>
+    <w:p>
       <w:r>
         <w:br w:type="page"/>
       </w:r>
@@ -20117,6 +21230,119 @@
     </w:lvl>
   </w:abstractNum>
   <w:abstractNum w:abstractNumId="29" w15:restartNumberingAfterBreak="0">
+    <w:nsid w:val="5E6C1EC5"/>
+    <w:multiLevelType w:val="multilevel"/>
+    <w:tmpl w:val="530AFF1E"/>
+    <w:lvl w:ilvl="0">
+      <w:start w:val="1"/>
+      <w:numFmt w:val="decimal"/>
+      <w:lvlText w:val="%1."/>
+      <w:lvlJc w:val="left"/>
+      <w:pPr>
+        <w:tabs>
+          <w:tab w:val="num" w:pos="720"/>
+        </w:tabs>
+        <w:ind w:left="720" w:hanging="360"/>
+      </w:pPr>
+    </w:lvl>
+    <w:lvl w:ilvl="1" w:tentative="1">
+      <w:start w:val="1"/>
+      <w:numFmt w:val="decimal"/>
+      <w:lvlText w:val="%2."/>
+      <w:lvlJc w:val="left"/>
+      <w:pPr>
+        <w:tabs>
+          <w:tab w:val="num" w:pos="1440"/>
+        </w:tabs>
+        <w:ind w:left="1440" w:hanging="360"/>
+      </w:pPr>
+    </w:lvl>
+    <w:lvl w:ilvl="2" w:tentative="1">
+      <w:start w:val="1"/>
+      <w:numFmt w:val="decimal"/>
+      <w:lvlText w:val="%3."/>
+      <w:lvlJc w:val="left"/>
+      <w:pPr>
+        <w:tabs>
+          <w:tab w:val="num" w:pos="2160"/>
+        </w:tabs>
+        <w:ind w:left="2160" w:hanging="360"/>
+      </w:pPr>
+    </w:lvl>
+    <w:lvl w:ilvl="3" w:tentative="1">
+      <w:start w:val="1"/>
+      <w:numFmt w:val="decimal"/>
+      <w:lvlText w:val="%4."/>
+      <w:lvlJc w:val="left"/>
+      <w:pPr>
+        <w:tabs>
+          <w:tab w:val="num" w:pos="2880"/>
+        </w:tabs>
+        <w:ind w:left="2880" w:hanging="360"/>
+      </w:pPr>
+    </w:lvl>
+    <w:lvl w:ilvl="4" w:tentative="1">
+      <w:start w:val="1"/>
+      <w:numFmt w:val="decimal"/>
+      <w:lvlText w:val="%5."/>
+      <w:lvlJc w:val="left"/>
+      <w:pPr>
+        <w:tabs>
+          <w:tab w:val="num" w:pos="3600"/>
+        </w:tabs>
+        <w:ind w:left="3600" w:hanging="360"/>
+      </w:pPr>
+    </w:lvl>
+    <w:lvl w:ilvl="5" w:tentative="1">
+      <w:start w:val="1"/>
+      <w:numFmt w:val="decimal"/>
+      <w:lvlText w:val="%6."/>
+      <w:lvlJc w:val="left"/>
+      <w:pPr>
+        <w:tabs>
+          <w:tab w:val="num" w:pos="4320"/>
+        </w:tabs>
+        <w:ind w:left="4320" w:hanging="360"/>
+      </w:pPr>
+    </w:lvl>
+    <w:lvl w:ilvl="6" w:tentative="1">
+      <w:start w:val="1"/>
+      <w:numFmt w:val="decimal"/>
+      <w:lvlText w:val="%7."/>
+      <w:lvlJc w:val="left"/>
+      <w:pPr>
+        <w:tabs>
+          <w:tab w:val="num" w:pos="5040"/>
+        </w:tabs>
+        <w:ind w:left="5040" w:hanging="360"/>
+      </w:pPr>
+    </w:lvl>
+    <w:lvl w:ilvl="7" w:tentative="1">
+      <w:start w:val="1"/>
+      <w:numFmt w:val="decimal"/>
+      <w:lvlText w:val="%8."/>
+      <w:lvlJc w:val="left"/>
+      <w:pPr>
+        <w:tabs>
+          <w:tab w:val="num" w:pos="5760"/>
+        </w:tabs>
+        <w:ind w:left="5760" w:hanging="360"/>
+      </w:pPr>
+    </w:lvl>
+    <w:lvl w:ilvl="8" w:tentative="1">
+      <w:start w:val="1"/>
+      <w:numFmt w:val="decimal"/>
+      <w:lvlText w:val="%9."/>
+      <w:lvlJc w:val="left"/>
+      <w:pPr>
+        <w:tabs>
+          <w:tab w:val="num" w:pos="6480"/>
+        </w:tabs>
+        <w:ind w:left="6480" w:hanging="360"/>
+      </w:pPr>
+    </w:lvl>
+  </w:abstractNum>
+  <w:abstractNum w:abstractNumId="30" w15:restartNumberingAfterBreak="0">
     <w:nsid w:val="600329A3"/>
     <w:multiLevelType w:val="multilevel"/>
     <w:tmpl w:val="09E8689C"/>
@@ -20265,7 +21491,7 @@
       </w:rPr>
     </w:lvl>
   </w:abstractNum>
-  <w:abstractNum w:abstractNumId="30" w15:restartNumberingAfterBreak="0">
+  <w:abstractNum w:abstractNumId="31" w15:restartNumberingAfterBreak="0">
     <w:nsid w:val="62BE606E"/>
     <w:multiLevelType w:val="hybridMultilevel"/>
     <w:tmpl w:val="CE1230E2"/>
@@ -20378,7 +21604,7 @@
       </w:rPr>
     </w:lvl>
   </w:abstractNum>
-  <w:abstractNum w:abstractNumId="31" w15:restartNumberingAfterBreak="0">
+  <w:abstractNum w:abstractNumId="32" w15:restartNumberingAfterBreak="0">
     <w:nsid w:val="63D83075"/>
     <w:multiLevelType w:val="multilevel"/>
     <w:tmpl w:val="6E12259E"/>
@@ -20527,7 +21753,7 @@
       </w:rPr>
     </w:lvl>
   </w:abstractNum>
-  <w:abstractNum w:abstractNumId="32" w15:restartNumberingAfterBreak="0">
+  <w:abstractNum w:abstractNumId="33" w15:restartNumberingAfterBreak="0">
     <w:nsid w:val="64B408B8"/>
     <w:multiLevelType w:val="multilevel"/>
     <w:tmpl w:val="E708C46C"/>
@@ -20640,7 +21866,7 @@
       </w:pPr>
     </w:lvl>
   </w:abstractNum>
-  <w:abstractNum w:abstractNumId="33" w15:restartNumberingAfterBreak="0">
+  <w:abstractNum w:abstractNumId="34" w15:restartNumberingAfterBreak="0">
     <w:nsid w:val="6A5E6851"/>
     <w:multiLevelType w:val="multilevel"/>
     <w:tmpl w:val="59D240B6"/>
@@ -20789,7 +22015,7 @@
       </w:rPr>
     </w:lvl>
   </w:abstractNum>
-  <w:abstractNum w:abstractNumId="34" w15:restartNumberingAfterBreak="0">
+  <w:abstractNum w:abstractNumId="35" w15:restartNumberingAfterBreak="0">
     <w:nsid w:val="6C1A78DF"/>
     <w:multiLevelType w:val="multilevel"/>
     <w:tmpl w:val="A2E0E03C"/>
@@ -20902,7 +22128,7 @@
       </w:pPr>
     </w:lvl>
   </w:abstractNum>
-  <w:abstractNum w:abstractNumId="35" w15:restartNumberingAfterBreak="0">
+  <w:abstractNum w:abstractNumId="36" w15:restartNumberingAfterBreak="0">
     <w:nsid w:val="723A6438"/>
     <w:multiLevelType w:val="multilevel"/>
     <w:tmpl w:val="F5F67CE8"/>
@@ -21051,7 +22277,7 @@
       </w:rPr>
     </w:lvl>
   </w:abstractNum>
-  <w:abstractNum w:abstractNumId="36" w15:restartNumberingAfterBreak="0">
+  <w:abstractNum w:abstractNumId="37" w15:restartNumberingAfterBreak="0">
     <w:nsid w:val="75F17B38"/>
     <w:multiLevelType w:val="multilevel"/>
     <w:tmpl w:val="E708C46C"/>
@@ -21164,7 +22390,7 @@
       </w:pPr>
     </w:lvl>
   </w:abstractNum>
-  <w:abstractNum w:abstractNumId="37" w15:restartNumberingAfterBreak="0">
+  <w:abstractNum w:abstractNumId="38" w15:restartNumberingAfterBreak="0">
     <w:nsid w:val="77EF689F"/>
     <w:multiLevelType w:val="hybridMultilevel"/>
     <w:tmpl w:val="DC7E51E8"/>
@@ -21277,7 +22503,7 @@
       </w:rPr>
     </w:lvl>
   </w:abstractNum>
-  <w:abstractNum w:abstractNumId="38" w15:restartNumberingAfterBreak="0">
+  <w:abstractNum w:abstractNumId="39" w15:restartNumberingAfterBreak="0">
     <w:nsid w:val="7A3508EF"/>
     <w:multiLevelType w:val="multilevel"/>
     <w:tmpl w:val="E6A4D722"/>
@@ -21298,6 +22524,155 @@
       </w:rPr>
     </w:lvl>
     <w:lvl w:ilvl="1" w:tentative="1">
+      <w:start w:val="1"/>
+      <w:numFmt w:val="bullet"/>
+      <w:lvlText w:val="o"/>
+      <w:lvlJc w:val="left"/>
+      <w:pPr>
+        <w:tabs>
+          <w:tab w:val="num" w:pos="1440"/>
+        </w:tabs>
+        <w:ind w:left="1440" w:hanging="360"/>
+      </w:pPr>
+      <w:rPr>
+        <w:rFonts w:ascii="Courier New" w:hAnsi="Courier New" w:hint="default"/>
+        <w:sz w:val="20"/>
+      </w:rPr>
+    </w:lvl>
+    <w:lvl w:ilvl="2" w:tentative="1">
+      <w:start w:val="1"/>
+      <w:numFmt w:val="bullet"/>
+      <w:lvlText w:val=""/>
+      <w:lvlJc w:val="left"/>
+      <w:pPr>
+        <w:tabs>
+          <w:tab w:val="num" w:pos="2160"/>
+        </w:tabs>
+        <w:ind w:left="2160" w:hanging="360"/>
+      </w:pPr>
+      <w:rPr>
+        <w:rFonts w:ascii="Wingdings" w:hAnsi="Wingdings" w:hint="default"/>
+        <w:sz w:val="20"/>
+      </w:rPr>
+    </w:lvl>
+    <w:lvl w:ilvl="3" w:tentative="1">
+      <w:start w:val="1"/>
+      <w:numFmt w:val="bullet"/>
+      <w:lvlText w:val=""/>
+      <w:lvlJc w:val="left"/>
+      <w:pPr>
+        <w:tabs>
+          <w:tab w:val="num" w:pos="2880"/>
+        </w:tabs>
+        <w:ind w:left="2880" w:hanging="360"/>
+      </w:pPr>
+      <w:rPr>
+        <w:rFonts w:ascii="Wingdings" w:hAnsi="Wingdings" w:hint="default"/>
+        <w:sz w:val="20"/>
+      </w:rPr>
+    </w:lvl>
+    <w:lvl w:ilvl="4" w:tentative="1">
+      <w:start w:val="1"/>
+      <w:numFmt w:val="bullet"/>
+      <w:lvlText w:val=""/>
+      <w:lvlJc w:val="left"/>
+      <w:pPr>
+        <w:tabs>
+          <w:tab w:val="num" w:pos="3600"/>
+        </w:tabs>
+        <w:ind w:left="3600" w:hanging="360"/>
+      </w:pPr>
+      <w:rPr>
+        <w:rFonts w:ascii="Wingdings" w:hAnsi="Wingdings" w:hint="default"/>
+        <w:sz w:val="20"/>
+      </w:rPr>
+    </w:lvl>
+    <w:lvl w:ilvl="5" w:tentative="1">
+      <w:start w:val="1"/>
+      <w:numFmt w:val="bullet"/>
+      <w:lvlText w:val=""/>
+      <w:lvlJc w:val="left"/>
+      <w:pPr>
+        <w:tabs>
+          <w:tab w:val="num" w:pos="4320"/>
+        </w:tabs>
+        <w:ind w:left="4320" w:hanging="360"/>
+      </w:pPr>
+      <w:rPr>
+        <w:rFonts w:ascii="Wingdings" w:hAnsi="Wingdings" w:hint="default"/>
+        <w:sz w:val="20"/>
+      </w:rPr>
+    </w:lvl>
+    <w:lvl w:ilvl="6" w:tentative="1">
+      <w:start w:val="1"/>
+      <w:numFmt w:val="bullet"/>
+      <w:lvlText w:val=""/>
+      <w:lvlJc w:val="left"/>
+      <w:pPr>
+        <w:tabs>
+          <w:tab w:val="num" w:pos="5040"/>
+        </w:tabs>
+        <w:ind w:left="5040" w:hanging="360"/>
+      </w:pPr>
+      <w:rPr>
+        <w:rFonts w:ascii="Wingdings" w:hAnsi="Wingdings" w:hint="default"/>
+        <w:sz w:val="20"/>
+      </w:rPr>
+    </w:lvl>
+    <w:lvl w:ilvl="7" w:tentative="1">
+      <w:start w:val="1"/>
+      <w:numFmt w:val="bullet"/>
+      <w:lvlText w:val=""/>
+      <w:lvlJc w:val="left"/>
+      <w:pPr>
+        <w:tabs>
+          <w:tab w:val="num" w:pos="5760"/>
+        </w:tabs>
+        <w:ind w:left="5760" w:hanging="360"/>
+      </w:pPr>
+      <w:rPr>
+        <w:rFonts w:ascii="Wingdings" w:hAnsi="Wingdings" w:hint="default"/>
+        <w:sz w:val="20"/>
+      </w:rPr>
+    </w:lvl>
+    <w:lvl w:ilvl="8" w:tentative="1">
+      <w:start w:val="1"/>
+      <w:numFmt w:val="bullet"/>
+      <w:lvlText w:val=""/>
+      <w:lvlJc w:val="left"/>
+      <w:pPr>
+        <w:tabs>
+          <w:tab w:val="num" w:pos="6480"/>
+        </w:tabs>
+        <w:ind w:left="6480" w:hanging="360"/>
+      </w:pPr>
+      <w:rPr>
+        <w:rFonts w:ascii="Wingdings" w:hAnsi="Wingdings" w:hint="default"/>
+        <w:sz w:val="20"/>
+      </w:rPr>
+    </w:lvl>
+  </w:abstractNum>
+  <w:abstractNum w:abstractNumId="40" w15:restartNumberingAfterBreak="0">
+    <w:nsid w:val="7B9B4610"/>
+    <w:multiLevelType w:val="multilevel"/>
+    <w:tmpl w:val="1AAA650A"/>
+    <w:lvl w:ilvl="0">
+      <w:start w:val="1"/>
+      <w:numFmt w:val="bullet"/>
+      <w:lvlText w:val=""/>
+      <w:lvlJc w:val="left"/>
+      <w:pPr>
+        <w:tabs>
+          <w:tab w:val="num" w:pos="720"/>
+        </w:tabs>
+        <w:ind w:left="720" w:hanging="360"/>
+      </w:pPr>
+      <w:rPr>
+        <w:rFonts w:ascii="Symbol" w:hAnsi="Symbol" w:hint="default"/>
+        <w:sz w:val="20"/>
+      </w:rPr>
+    </w:lvl>
+    <w:lvl w:ilvl="1">
       <w:start w:val="1"/>
       <w:numFmt w:val="bullet"/>
       <w:lvlText w:val="o"/>
@@ -21430,7 +22805,7 @@
     <w:abstractNumId w:val="2"/>
   </w:num>
   <w:num w:numId="2" w16cid:durableId="1424883857">
-    <w:abstractNumId w:val="30"/>
+    <w:abstractNumId w:val="31"/>
   </w:num>
   <w:num w:numId="3" w16cid:durableId="179778826">
     <w:abstractNumId w:val="16"/>
@@ -21448,7 +22823,7 @@
     <w:abstractNumId w:val="9"/>
   </w:num>
   <w:num w:numId="8" w16cid:durableId="392626491">
-    <w:abstractNumId w:val="35"/>
+    <w:abstractNumId w:val="36"/>
   </w:num>
   <w:num w:numId="9" w16cid:durableId="70009878">
     <w:abstractNumId w:val="28"/>
@@ -21466,13 +22841,13 @@
     <w:abstractNumId w:val="12"/>
   </w:num>
   <w:num w:numId="14" w16cid:durableId="1678339480">
-    <w:abstractNumId w:val="38"/>
+    <w:abstractNumId w:val="39"/>
   </w:num>
   <w:num w:numId="15" w16cid:durableId="1132600139">
     <w:abstractNumId w:val="19"/>
   </w:num>
   <w:num w:numId="16" w16cid:durableId="183986115">
-    <w:abstractNumId w:val="37"/>
+    <w:abstractNumId w:val="38"/>
   </w:num>
   <w:num w:numId="17" w16cid:durableId="240793709">
     <w:abstractNumId w:val="17"/>
@@ -21493,7 +22868,7 @@
     <w:abstractNumId w:val="27"/>
   </w:num>
   <w:num w:numId="23" w16cid:durableId="2087533666">
-    <w:abstractNumId w:val="33"/>
+    <w:abstractNumId w:val="34"/>
   </w:num>
   <w:num w:numId="24" w16cid:durableId="1089155695">
     <w:abstractNumId w:val="18"/>
@@ -21502,28 +22877,28 @@
     <w:abstractNumId w:val="0"/>
   </w:num>
   <w:num w:numId="26" w16cid:durableId="1779787141">
-    <w:abstractNumId w:val="36"/>
+    <w:abstractNumId w:val="37"/>
   </w:num>
   <w:num w:numId="27" w16cid:durableId="518006755">
-    <w:abstractNumId w:val="32"/>
+    <w:abstractNumId w:val="33"/>
   </w:num>
   <w:num w:numId="28" w16cid:durableId="2131439488">
     <w:abstractNumId w:val="25"/>
   </w:num>
   <w:num w:numId="29" w16cid:durableId="1438406095">
-    <w:abstractNumId w:val="29"/>
+    <w:abstractNumId w:val="30"/>
   </w:num>
   <w:num w:numId="30" w16cid:durableId="1695770266">
     <w:abstractNumId w:val="14"/>
   </w:num>
   <w:num w:numId="31" w16cid:durableId="982810538">
-    <w:abstractNumId w:val="31"/>
+    <w:abstractNumId w:val="32"/>
   </w:num>
   <w:num w:numId="32" w16cid:durableId="1957911375">
     <w:abstractNumId w:val="26"/>
   </w:num>
   <w:num w:numId="33" w16cid:durableId="1826822573">
-    <w:abstractNumId w:val="34"/>
+    <w:abstractNumId w:val="35"/>
   </w:num>
   <w:num w:numId="34" w16cid:durableId="67777099">
     <w:abstractNumId w:val="13"/>
@@ -21542,6 +22917,12 @@
   </w:num>
   <w:num w:numId="39" w16cid:durableId="1463421432">
     <w:abstractNumId w:val="10"/>
+  </w:num>
+  <w:num w:numId="40" w16cid:durableId="1722898777">
+    <w:abstractNumId w:val="40"/>
+  </w:num>
+  <w:num w:numId="41" w16cid:durableId="1668827042">
+    <w:abstractNumId w:val="29"/>
   </w:num>
 </w:numbering>
 </file>
@@ -24844,15 +26225,6 @@
 </file>
 
 <file path=customXml/item1.xml><?xml version="1.0" encoding="utf-8"?>
-<?mso-contentType ?>
-<FormTemplates xmlns="http://schemas.microsoft.com/sharepoint/v3/contenttype/forms">
-  <Display>DocumentLibraryForm</Display>
-  <Edit>DocumentLibraryForm</Edit>
-  <New>DocumentLibraryForm</New>
-</FormTemplates>
-</file>
-
-<file path=customXml/item2.xml><?xml version="1.0" encoding="utf-8"?>
 <ct:contentTypeSchema xmlns:ct="http://schemas.microsoft.com/office/2006/metadata/contentType" xmlns:ma="http://schemas.microsoft.com/office/2006/metadata/properties/metaAttributes" ct:_="" ma:_="" ma:contentTypeName="Dokument" ma:contentTypeID="0x010100420AE66457A43740AE1EAB3CD114EE32" ma:contentTypeVersion="11" ma:contentTypeDescription="Utwórz nowy dokument." ma:contentTypeScope="" ma:versionID="b7944d1fb6247475f8bbaf98b27a0332">
   <xsd:schema xmlns:xsd="http://www.w3.org/2001/XMLSchema" xmlns:xs="http://www.w3.org/2001/XMLSchema" xmlns:p="http://schemas.microsoft.com/office/2006/metadata/properties" xmlns:ns3="8c0450b4-52b1-4774-b115-69fdef19c40a" targetNamespace="http://schemas.microsoft.com/office/2006/metadata/properties" ma:root="true" ma:fieldsID="12435e6836a551c0ef3554049423e8f6" ns3:_="">
     <xsd:import namespace="8c0450b4-52b1-4774-b115-69fdef19c40a"/>
@@ -25040,11 +26412,16 @@
 </ct:contentTypeSchema>
 </file>
 
-<file path=customXml/item3.xml><?xml version="1.0" encoding="utf-8"?>
-<b:Sources xmlns:b="http://schemas.openxmlformats.org/officeDocument/2006/bibliography" xmlns="http://schemas.openxmlformats.org/officeDocument/2006/bibliography" SelectedStyle="\APASixthEditionOfficeOnline.xsl" StyleName="APA" Version="6"/>
+<file path=customXml/item2.xml><?xml version="1.0" encoding="utf-8"?>
+<?mso-contentType ?>
+<FormTemplates xmlns="http://schemas.microsoft.com/sharepoint/v3/contenttype/forms">
+  <Display>DocumentLibraryForm</Display>
+  <Edit>DocumentLibraryForm</Edit>
+  <New>DocumentLibraryForm</New>
+</FormTemplates>
 </file>
 
-<file path=customXml/item4.xml><?xml version="1.0" encoding="utf-8"?>
+<file path=customXml/item3.xml><?xml version="1.0" encoding="utf-8"?>
 <p:properties xmlns:p="http://schemas.microsoft.com/office/2006/metadata/properties" xmlns:xsi="http://www.w3.org/2001/XMLSchema-instance" xmlns:pc="http://schemas.microsoft.com/office/infopath/2007/PartnerControls">
   <documentManagement>
     <_activity xmlns="8c0450b4-52b1-4774-b115-69fdef19c40a" xsi:nil="true"/>
@@ -25052,15 +26429,11 @@
 </p:properties>
 </file>
 
-<file path=customXml/itemProps1.xml><?xml version="1.0" encoding="utf-8"?>
-<ds:datastoreItem xmlns:ds="http://schemas.openxmlformats.org/officeDocument/2006/customXml" ds:itemID="{7E6C9D04-A652-49B0-A9D3-FB33376B443F}">
-  <ds:schemaRefs>
-    <ds:schemaRef ds:uri="http://schemas.microsoft.com/sharepoint/v3/contenttype/forms"/>
-  </ds:schemaRefs>
-</ds:datastoreItem>
+<file path=customXml/item4.xml><?xml version="1.0" encoding="utf-8"?>
+<b:Sources xmlns:b="http://schemas.openxmlformats.org/officeDocument/2006/bibliography" xmlns="http://schemas.openxmlformats.org/officeDocument/2006/bibliography" SelectedStyle="\APASixthEditionOfficeOnline.xsl" StyleName="APA" Version="6"/>
 </file>
 
-<file path=customXml/itemProps2.xml><?xml version="1.0" encoding="utf-8"?>
+<file path=customXml/itemProps1.xml><?xml version="1.0" encoding="utf-8"?>
 <ds:datastoreItem xmlns:ds="http://schemas.openxmlformats.org/officeDocument/2006/customXml" ds:itemID="{2DE9BC7E-617F-4710-96F7-298ED6BC968A}">
   <ds:schemaRefs>
     <ds:schemaRef ds:uri="http://schemas.microsoft.com/office/2006/metadata/contentType"/>
@@ -25078,15 +26451,15 @@
 </ds:datastoreItem>
 </file>
 
-<file path=customXml/itemProps3.xml><?xml version="1.0" encoding="utf-8"?>
-<ds:datastoreItem xmlns:ds="http://schemas.openxmlformats.org/officeDocument/2006/customXml" ds:itemID="{58C0DB9C-F3EC-41E9-93D5-84C86AFACD24}">
+<file path=customXml/itemProps2.xml><?xml version="1.0" encoding="utf-8"?>
+<ds:datastoreItem xmlns:ds="http://schemas.openxmlformats.org/officeDocument/2006/customXml" ds:itemID="{7E6C9D04-A652-49B0-A9D3-FB33376B443F}">
   <ds:schemaRefs>
-    <ds:schemaRef ds:uri="http://schemas.openxmlformats.org/officeDocument/2006/bibliography"/>
+    <ds:schemaRef ds:uri="http://schemas.microsoft.com/sharepoint/v3/contenttype/forms"/>
   </ds:schemaRefs>
 </ds:datastoreItem>
 </file>
 
-<file path=customXml/itemProps4.xml><?xml version="1.0" encoding="utf-8"?>
+<file path=customXml/itemProps3.xml><?xml version="1.0" encoding="utf-8"?>
 <ds:datastoreItem xmlns:ds="http://schemas.openxmlformats.org/officeDocument/2006/customXml" ds:itemID="{FE22518A-9B45-4C99-82CB-2F5C03E23EC1}">
   <ds:schemaRefs>
     <ds:schemaRef ds:uri="http://schemas.microsoft.com/office/2006/metadata/properties"/>
@@ -25094,4 +26467,12 @@
     <ds:schemaRef ds:uri="8c0450b4-52b1-4774-b115-69fdef19c40a"/>
   </ds:schemaRefs>
 </ds:datastoreItem>
+</file>
+
+<file path=customXml/itemProps4.xml><?xml version="1.0" encoding="utf-8"?>
+<ds:datastoreItem xmlns:ds="http://schemas.openxmlformats.org/officeDocument/2006/customXml" ds:itemID="{58C0DB9C-F3EC-41E9-93D5-84C86AFACD24}">
+  <ds:schemaRefs>
+    <ds:schemaRef ds:uri="http://schemas.openxmlformats.org/officeDocument/2006/bibliography"/>
+  </ds:schemaRefs>
+</ds:datastoreItem>
 </file>
</xml_diff>

<commit_message>
add: Eskalacja - Porównanie dostępu do urządzeń PCI/USB
</commit_message>
<xml_diff>
--- a/Master Thesis/Security of Operating Systems in Virtual Environments.docx
+++ b/Master Thesis/Security of Operating Systems in Virtual Environments.docx
@@ -2132,7 +2132,7 @@
           <v:shape id="_x0000_i1025" type="#_x0000_t75" style="width:470.25pt;height:313.5pt" o:ole="">
             <v:imagedata r:id="rId18" o:title=""/>
           </v:shape>
-          <o:OLEObject Type="Embed" ProgID="Unknown" ShapeID="_x0000_i1025" DrawAspect="Content" ObjectID="_1815644838" r:id="rId19"/>
+          <o:OLEObject Type="Embed" ProgID="Unknown" ShapeID="_x0000_i1025" DrawAspect="Content" ObjectID="_1815838381" r:id="rId19"/>
         </w:object>
       </w:r>
       <w:r>
@@ -2200,7 +2200,7 @@
           <v:shape id="_x0000_i1026" type="#_x0000_t75" style="width:470.25pt;height:58.5pt" o:ole="">
             <v:imagedata r:id="rId20" o:title=""/>
           </v:shape>
-          <o:OLEObject Type="Embed" ProgID="Unknown" ShapeID="_x0000_i1026" DrawAspect="Content" ObjectID="_1815644839" r:id="rId21"/>
+          <o:OLEObject Type="Embed" ProgID="Unknown" ShapeID="_x0000_i1026" DrawAspect="Content" ObjectID="_1815838382" r:id="rId21"/>
         </w:object>
       </w:r>
       <w:r>
@@ -4479,7 +4479,7 @@
           <v:shape id="_x0000_i1027" type="#_x0000_t75" style="width:469.5pt;height:100.5pt" o:ole="">
             <v:imagedata r:id="rId27" o:title=""/>
           </v:shape>
-          <o:OLEObject Type="Embed" ProgID="Unknown" ShapeID="_x0000_i1027" DrawAspect="Content" ObjectID="_1815644840" r:id="rId28"/>
+          <o:OLEObject Type="Embed" ProgID="Unknown" ShapeID="_x0000_i1027" DrawAspect="Content" ObjectID="_1815838383" r:id="rId28"/>
         </w:object>
       </w:r>
     </w:p>
@@ -14066,59 +14066,66 @@
           <w:b/>
           <w:bCs/>
         </w:rPr>
-        <w:t>wizor</w:t>
-      </w:r>
-      <w:proofErr w:type="spellEnd"/>
-      <w:r>
-        <w:t>, który pośredniczy w dostępie do fizycznej pamięci RAM. Oznacza to, że</w:t>
-      </w:r>
-      <w:r>
-        <w:t xml:space="preserve"> </w:t>
+        <w:t>v</w:t>
       </w:r>
       <w:r>
         <w:rPr>
           <w:b/>
           <w:bCs/>
         </w:rPr>
-        <w:t>ś</w:t>
+        <w:t>izor</w:t>
+      </w:r>
+      <w:proofErr w:type="spellEnd"/>
+      <w:r>
+        <w:t>, który pośredniczy w dostępie do fizycznej pamięci RAM. Oznacza to, że</w:t>
+      </w:r>
+      <w:r>
+        <w:t xml:space="preserve"> </w:t>
       </w:r>
       <w:r>
         <w:rPr>
           <w:b/>
           <w:bCs/>
         </w:rPr>
-        <w:t xml:space="preserve">rodowisko </w:t>
-      </w:r>
-      <w:proofErr w:type="spellStart"/>
+        <w:t>ś</w:t>
+      </w:r>
       <w:r>
         <w:rPr>
           <w:b/>
           <w:bCs/>
         </w:rPr>
-        <w:t>bare</w:t>
-      </w:r>
-      <w:proofErr w:type="spellEnd"/>
+        <w:t xml:space="preserve">rodowisko </w:t>
+      </w:r>
+      <w:proofErr w:type="spellStart"/>
       <w:r>
         <w:rPr>
           <w:b/>
           <w:bCs/>
         </w:rPr>
-        <w:t xml:space="preserve"> metal jest potencjalnie bardziej podatne na atak </w:t>
-      </w:r>
-      <w:proofErr w:type="spellStart"/>
+        <w:t>bare</w:t>
+      </w:r>
+      <w:proofErr w:type="spellEnd"/>
       <w:r>
         <w:rPr>
           <w:b/>
           <w:bCs/>
         </w:rPr>
-        <w:t>Rowhammer</w:t>
-      </w:r>
-      <w:proofErr w:type="spellEnd"/>
+        <w:t xml:space="preserve"> metal jest potencjalnie bardziej podatne na atak </w:t>
+      </w:r>
+      <w:proofErr w:type="spellStart"/>
       <w:r>
         <w:rPr>
           <w:b/>
           <w:bCs/>
         </w:rPr>
+        <w:t>Rowhammer</w:t>
+      </w:r>
+      <w:proofErr w:type="spellEnd"/>
+      <w:r>
+        <w:rPr>
+          <w:b/>
+          <w:bCs/>
+        </w:rPr>
         <w:t xml:space="preserve"> niż środowisko wirtualne.</w:t>
       </w:r>
     </w:p>
@@ -14129,6 +14136,1266 @@
     </w:p>
     <w:p/>
     <w:p/>
+    <w:p>
+      <w:pPr>
+        <w:rPr>
+          <w:b/>
+          <w:bCs/>
+        </w:rPr>
+      </w:pPr>
+      <w:r>
+        <w:t xml:space="preserve">Test nr 5 - </w:t>
+      </w:r>
+      <w:r>
+        <w:rPr>
+          <w:b/>
+          <w:bCs/>
+        </w:rPr>
+        <w:t>Dostęp do urządzeń PCI/USB</w:t>
+      </w:r>
+    </w:p>
+    <w:p>
+      <w:r>
+        <w:t xml:space="preserve">Porównano możliwości dostępu do urządzeń PCI i USB przez użytkownika bez uprawnień administracyjnych w systemach </w:t>
+      </w:r>
+      <w:proofErr w:type="spellStart"/>
+      <w:r>
+        <w:t>Ubuntu</w:t>
+      </w:r>
+      <w:proofErr w:type="spellEnd"/>
+      <w:r>
+        <w:t xml:space="preserve"> oraz Windows, uruchomionych na fizycznym sprzęcie (</w:t>
+      </w:r>
+      <w:proofErr w:type="spellStart"/>
+      <w:r>
+        <w:t>bare</w:t>
+      </w:r>
+      <w:proofErr w:type="spellEnd"/>
+      <w:r>
+        <w:t xml:space="preserve"> metal) oraz w środowisku wirtualnym (VMware). Celem testu było sprawdzenie, czy środowisko wirtualne wprowadza istotne ograniczenia w zakresie widoczności i interakcji ze sprzętem, które mogłyby zmniejszyć ryzyko eskalacji uprawnień poprzez analizę lub manipulację urządzeniami fizycznymi.</w:t>
+      </w:r>
+    </w:p>
+    <w:p>
+      <w:r>
+        <w:t xml:space="preserve">Testy przeprowadzono na kontach użytkowników nieposiadających uprawnień administratora. W środowisku </w:t>
+      </w:r>
+      <w:proofErr w:type="spellStart"/>
+      <w:r>
+        <w:t>Ubuntu</w:t>
+      </w:r>
+      <w:proofErr w:type="spellEnd"/>
+      <w:r>
+        <w:t xml:space="preserve"> wykorzystano narzędzia </w:t>
+      </w:r>
+      <w:proofErr w:type="spellStart"/>
+      <w:r>
+        <w:t>lsusb</w:t>
+      </w:r>
+      <w:proofErr w:type="spellEnd"/>
+      <w:r>
+        <w:t xml:space="preserve">, </w:t>
+      </w:r>
+      <w:proofErr w:type="spellStart"/>
+      <w:r>
+        <w:t>lspci</w:t>
+      </w:r>
+      <w:proofErr w:type="spellEnd"/>
+      <w:r>
+        <w:t>, odczyty z /</w:t>
+      </w:r>
+      <w:proofErr w:type="spellStart"/>
+      <w:r>
+        <w:t>dev</w:t>
+      </w:r>
+      <w:proofErr w:type="spellEnd"/>
+      <w:r>
+        <w:t>/</w:t>
+      </w:r>
+      <w:proofErr w:type="spellStart"/>
+      <w:r>
+        <w:t>bus</w:t>
+      </w:r>
+      <w:proofErr w:type="spellEnd"/>
+      <w:r>
+        <w:t>/</w:t>
+      </w:r>
+      <w:proofErr w:type="spellStart"/>
+      <w:r>
+        <w:t>usb</w:t>
+      </w:r>
+      <w:proofErr w:type="spellEnd"/>
+      <w:r>
+        <w:t xml:space="preserve"> oraz /</w:t>
+      </w:r>
+      <w:proofErr w:type="spellStart"/>
+      <w:r>
+        <w:t>sys</w:t>
+      </w:r>
+      <w:proofErr w:type="spellEnd"/>
+      <w:r>
+        <w:t>/</w:t>
+      </w:r>
+      <w:proofErr w:type="spellStart"/>
+      <w:r>
+        <w:t>bus</w:t>
+      </w:r>
+      <w:proofErr w:type="spellEnd"/>
+      <w:r>
+        <w:t>/</w:t>
+      </w:r>
+      <w:proofErr w:type="spellStart"/>
+      <w:r>
+        <w:t>pci</w:t>
+      </w:r>
+      <w:proofErr w:type="spellEnd"/>
+      <w:r>
+        <w:t xml:space="preserve"> w celu sprawdzenia możliwości dostępu do danych sprzętowych. W systemie Windows zastosowano polecenia PowerShell (Get-</w:t>
+      </w:r>
+      <w:proofErr w:type="spellStart"/>
+      <w:r>
+        <w:t>PnpDevice</w:t>
+      </w:r>
+      <w:proofErr w:type="spellEnd"/>
+      <w:r>
+        <w:t>, Get-</w:t>
+      </w:r>
+      <w:proofErr w:type="spellStart"/>
+      <w:r>
+        <w:t>WmiObject</w:t>
+      </w:r>
+      <w:proofErr w:type="spellEnd"/>
+      <w:r>
+        <w:t>) pozwalające na odczyt danych o urządzeniach PCI i USB. Testy wykonano zarówno na fizycznej maszynie, jak i na maszynie wirtualnej VMware, używając tych samych kont testowych.</w:t>
+      </w:r>
+    </w:p>
+    <w:p>
+      <w:r>
+        <w:t xml:space="preserve">Wyniki </w:t>
+      </w:r>
+      <w:r>
+        <w:t>pokazał</w:t>
+      </w:r>
+      <w:r>
+        <w:t xml:space="preserve">y, że w systemie </w:t>
+      </w:r>
+      <w:proofErr w:type="spellStart"/>
+      <w:r>
+        <w:t>Ubuntu</w:t>
+      </w:r>
+      <w:proofErr w:type="spellEnd"/>
+      <w:r>
+        <w:t xml:space="preserve"> uruchomionym na fizycznym sprzęcie użytkownik nieuprzywilejowany ma pełen dostęp do listy urządzeń PCI i USB oraz może bezpośrednio odczytywać ich konfigurację i dane za pomocą przestrzeni /</w:t>
+      </w:r>
+      <w:proofErr w:type="spellStart"/>
+      <w:r>
+        <w:t>sys</w:t>
+      </w:r>
+      <w:proofErr w:type="spellEnd"/>
+      <w:r>
+        <w:t xml:space="preserve"> oraz /</w:t>
+      </w:r>
+      <w:proofErr w:type="spellStart"/>
+      <w:r>
+        <w:t>dev</w:t>
+      </w:r>
+      <w:proofErr w:type="spellEnd"/>
+      <w:r>
+        <w:t xml:space="preserve">. W środowisku wirtualnym </w:t>
+      </w:r>
+      <w:proofErr w:type="spellStart"/>
+      <w:r>
+        <w:t>Ubuntu</w:t>
+      </w:r>
+      <w:proofErr w:type="spellEnd"/>
+      <w:r>
+        <w:t xml:space="preserve"> dostęp ten jest znacząco ograniczony — użytkownik widzi tylko urządzenia przypisane przez </w:t>
+      </w:r>
+      <w:proofErr w:type="spellStart"/>
+      <w:r>
+        <w:t>hypervisor</w:t>
+      </w:r>
+      <w:proofErr w:type="spellEnd"/>
+      <w:r>
+        <w:t xml:space="preserve">, a odczyt danych z urządzeń fizycznych jest często niemożliwy. W systemie Windows, działającym na </w:t>
+      </w:r>
+      <w:proofErr w:type="spellStart"/>
+      <w:r>
+        <w:t>bare</w:t>
+      </w:r>
+      <w:proofErr w:type="spellEnd"/>
+      <w:r>
+        <w:t xml:space="preserve"> metal, również uzyskano pełną widoczność fizycznych urządzeń i możliwość odczytu szczegółowych informacji, takich jak identyfikatory producenta (VID, PID), typy urządzeń </w:t>
+      </w:r>
+      <w:r>
+        <w:lastRenderedPageBreak/>
+        <w:t xml:space="preserve">czy przypisane porty. W maszynie wirtualnej Windows zakres ten ogranicza się jedynie do urządzeń emulowanych przez VMware — urządzenia fizyczne nieprzekazane przez </w:t>
+      </w:r>
+      <w:proofErr w:type="spellStart"/>
+      <w:r>
+        <w:t>hypervisor</w:t>
+      </w:r>
+      <w:proofErr w:type="spellEnd"/>
+      <w:r>
+        <w:t xml:space="preserve"> są niewidoczne.</w:t>
+      </w:r>
+    </w:p>
+    <w:tbl>
+      <w:tblPr>
+        <w:tblW w:w="0" w:type="auto"/>
+        <w:tblCellSpacing w:w="15" w:type="dxa"/>
+        <w:tblBorders>
+          <w:top w:val="single" w:sz="4" w:space="0" w:color="auto"/>
+          <w:left w:val="single" w:sz="4" w:space="0" w:color="auto"/>
+          <w:bottom w:val="single" w:sz="4" w:space="0" w:color="auto"/>
+          <w:right w:val="single" w:sz="4" w:space="0" w:color="auto"/>
+          <w:insideH w:val="single" w:sz="4" w:space="0" w:color="auto"/>
+          <w:insideV w:val="single" w:sz="4" w:space="0" w:color="auto"/>
+        </w:tblBorders>
+        <w:tblCellMar>
+          <w:top w:w="15" w:type="dxa"/>
+          <w:left w:w="15" w:type="dxa"/>
+          <w:bottom w:w="15" w:type="dxa"/>
+          <w:right w:w="15" w:type="dxa"/>
+        </w:tblCellMar>
+        <w:tblLook w:val="04A0" w:firstRow="1" w:lastRow="0" w:firstColumn="1" w:lastColumn="0" w:noHBand="0" w:noVBand="1"/>
+      </w:tblPr>
+      <w:tblGrid>
+        <w:gridCol w:w="972"/>
+        <w:gridCol w:w="838"/>
+        <w:gridCol w:w="1854"/>
+        <w:gridCol w:w="1740"/>
+        <w:gridCol w:w="1728"/>
+        <w:gridCol w:w="2264"/>
+      </w:tblGrid>
+      <w:tr>
+        <w:trPr>
+          <w:tblHeader/>
+          <w:tblCellSpacing w:w="15" w:type="dxa"/>
+        </w:trPr>
+        <w:tc>
+          <w:tcPr>
+            <w:tcW w:w="0" w:type="auto"/>
+            <w:vAlign w:val="center"/>
+            <w:hideMark/>
+          </w:tcPr>
+          <w:p>
+            <w:pPr>
+              <w:rPr>
+                <w:b/>
+                <w:bCs/>
+                <w:lang w:val="en-US"/>
+              </w:rPr>
+            </w:pPr>
+            <w:r>
+              <w:rPr>
+                <w:b/>
+                <w:bCs/>
+                <w:lang w:val="en-US"/>
+              </w:rPr>
+              <w:t>System</w:t>
+            </w:r>
+          </w:p>
+        </w:tc>
+        <w:tc>
+          <w:tcPr>
+            <w:tcW w:w="0" w:type="auto"/>
+            <w:vAlign w:val="center"/>
+            <w:hideMark/>
+          </w:tcPr>
+          <w:p>
+            <w:pPr>
+              <w:rPr>
+                <w:b/>
+                <w:bCs/>
+                <w:lang w:val="en-US"/>
+              </w:rPr>
+            </w:pPr>
+            <w:proofErr w:type="spellStart"/>
+            <w:r>
+              <w:rPr>
+                <w:b/>
+                <w:bCs/>
+                <w:lang w:val="en-US"/>
+              </w:rPr>
+              <w:t>Tryb</w:t>
+            </w:r>
+            <w:proofErr w:type="spellEnd"/>
+          </w:p>
+        </w:tc>
+        <w:tc>
+          <w:tcPr>
+            <w:tcW w:w="0" w:type="auto"/>
+            <w:vAlign w:val="center"/>
+            <w:hideMark/>
+          </w:tcPr>
+          <w:p>
+            <w:pPr>
+              <w:rPr>
+                <w:b/>
+                <w:bCs/>
+                <w:lang w:val="en-US"/>
+              </w:rPr>
+            </w:pPr>
+            <w:r>
+              <w:rPr>
+                <w:b/>
+                <w:bCs/>
+                <w:lang w:val="en-US"/>
+              </w:rPr>
+              <w:t xml:space="preserve">PCI – </w:t>
+            </w:r>
+            <w:proofErr w:type="spellStart"/>
+            <w:r>
+              <w:rPr>
+                <w:b/>
+                <w:bCs/>
+                <w:lang w:val="en-US"/>
+              </w:rPr>
+              <w:t>widoczne</w:t>
+            </w:r>
+            <w:proofErr w:type="spellEnd"/>
+            <w:r>
+              <w:rPr>
+                <w:b/>
+                <w:bCs/>
+                <w:lang w:val="en-US"/>
+              </w:rPr>
+              <w:t xml:space="preserve"> </w:t>
+            </w:r>
+            <w:proofErr w:type="spellStart"/>
+            <w:r>
+              <w:rPr>
+                <w:b/>
+                <w:bCs/>
+                <w:lang w:val="en-US"/>
+              </w:rPr>
+              <w:t>urządzenia</w:t>
+            </w:r>
+            <w:proofErr w:type="spellEnd"/>
+          </w:p>
+        </w:tc>
+        <w:tc>
+          <w:tcPr>
+            <w:tcW w:w="0" w:type="auto"/>
+            <w:vAlign w:val="center"/>
+            <w:hideMark/>
+          </w:tcPr>
+          <w:p>
+            <w:pPr>
+              <w:rPr>
+                <w:b/>
+                <w:bCs/>
+                <w:lang w:val="en-US"/>
+              </w:rPr>
+            </w:pPr>
+            <w:r>
+              <w:rPr>
+                <w:b/>
+                <w:bCs/>
+                <w:lang w:val="en-US"/>
+              </w:rPr>
+              <w:t xml:space="preserve">USB – </w:t>
+            </w:r>
+            <w:proofErr w:type="spellStart"/>
+            <w:r>
+              <w:rPr>
+                <w:b/>
+                <w:bCs/>
+                <w:lang w:val="en-US"/>
+              </w:rPr>
+              <w:t>odczyt</w:t>
+            </w:r>
+            <w:proofErr w:type="spellEnd"/>
+            <w:r>
+              <w:rPr>
+                <w:b/>
+                <w:bCs/>
+                <w:lang w:val="en-US"/>
+              </w:rPr>
+              <w:t xml:space="preserve"> </w:t>
+            </w:r>
+            <w:proofErr w:type="spellStart"/>
+            <w:r>
+              <w:rPr>
+                <w:b/>
+                <w:bCs/>
+                <w:lang w:val="en-US"/>
+              </w:rPr>
+              <w:t>danych</w:t>
+            </w:r>
+            <w:proofErr w:type="spellEnd"/>
+          </w:p>
+        </w:tc>
+        <w:tc>
+          <w:tcPr>
+            <w:tcW w:w="0" w:type="auto"/>
+            <w:vAlign w:val="center"/>
+            <w:hideMark/>
+          </w:tcPr>
+          <w:p>
+            <w:pPr>
+              <w:rPr>
+                <w:b/>
+                <w:bCs/>
+              </w:rPr>
+            </w:pPr>
+            <w:r>
+              <w:rPr>
+                <w:b/>
+                <w:bCs/>
+              </w:rPr>
+              <w:t>Dostęp do /</w:t>
+            </w:r>
+            <w:proofErr w:type="spellStart"/>
+            <w:r>
+              <w:rPr>
+                <w:b/>
+                <w:bCs/>
+              </w:rPr>
+              <w:t>sys</w:t>
+            </w:r>
+            <w:proofErr w:type="spellEnd"/>
+            <w:r>
+              <w:rPr>
+                <w:b/>
+                <w:bCs/>
+              </w:rPr>
+              <w:t xml:space="preserve"> lub /</w:t>
+            </w:r>
+            <w:proofErr w:type="spellStart"/>
+            <w:r>
+              <w:rPr>
+                <w:b/>
+                <w:bCs/>
+              </w:rPr>
+              <w:t>dev</w:t>
+            </w:r>
+            <w:proofErr w:type="spellEnd"/>
+          </w:p>
+        </w:tc>
+        <w:tc>
+          <w:tcPr>
+            <w:tcW w:w="0" w:type="auto"/>
+            <w:vAlign w:val="center"/>
+            <w:hideMark/>
+          </w:tcPr>
+          <w:p>
+            <w:pPr>
+              <w:rPr>
+                <w:b/>
+                <w:bCs/>
+                <w:lang w:val="en-US"/>
+              </w:rPr>
+            </w:pPr>
+            <w:proofErr w:type="spellStart"/>
+            <w:r>
+              <w:rPr>
+                <w:b/>
+                <w:bCs/>
+                <w:lang w:val="en-US"/>
+              </w:rPr>
+              <w:t>Uwagi</w:t>
+            </w:r>
+            <w:proofErr w:type="spellEnd"/>
+          </w:p>
+        </w:tc>
+      </w:tr>
+      <w:tr>
+        <w:trPr>
+          <w:tblCellSpacing w:w="15" w:type="dxa"/>
+        </w:trPr>
+        <w:tc>
+          <w:tcPr>
+            <w:tcW w:w="0" w:type="auto"/>
+            <w:vAlign w:val="center"/>
+            <w:hideMark/>
+          </w:tcPr>
+          <w:p>
+            <w:pPr>
+              <w:rPr>
+                <w:lang w:val="en-US"/>
+              </w:rPr>
+            </w:pPr>
+            <w:r>
+              <w:rPr>
+                <w:lang w:val="en-US"/>
+              </w:rPr>
+              <w:t>Ubuntu</w:t>
+            </w:r>
+          </w:p>
+        </w:tc>
+        <w:tc>
+          <w:tcPr>
+            <w:tcW w:w="0" w:type="auto"/>
+            <w:vAlign w:val="center"/>
+            <w:hideMark/>
+          </w:tcPr>
+          <w:p>
+            <w:pPr>
+              <w:rPr>
+                <w:lang w:val="en-US"/>
+              </w:rPr>
+            </w:pPr>
+            <w:r>
+              <w:rPr>
+                <w:lang w:val="en-US"/>
+              </w:rPr>
+              <w:t>Bare metal</w:t>
+            </w:r>
+          </w:p>
+        </w:tc>
+        <w:tc>
+          <w:tcPr>
+            <w:tcW w:w="0" w:type="auto"/>
+            <w:vAlign w:val="center"/>
+            <w:hideMark/>
+          </w:tcPr>
+          <w:p>
+            <w:pPr>
+              <w:rPr>
+                <w:lang w:val="en-US"/>
+              </w:rPr>
+            </w:pPr>
+            <w:r>
+              <w:rPr>
+                <w:lang w:val="en-US"/>
+              </w:rPr>
+              <w:t xml:space="preserve"> </w:t>
+            </w:r>
+            <w:proofErr w:type="spellStart"/>
+            <w:r>
+              <w:rPr>
+                <w:lang w:val="en-US"/>
+              </w:rPr>
+              <w:t>wszystkie</w:t>
+            </w:r>
+            <w:proofErr w:type="spellEnd"/>
+            <w:r>
+              <w:rPr>
+                <w:lang w:val="en-US"/>
+              </w:rPr>
+              <w:t xml:space="preserve"> </w:t>
+            </w:r>
+            <w:proofErr w:type="spellStart"/>
+            <w:r>
+              <w:rPr>
+                <w:lang w:val="en-US"/>
+              </w:rPr>
+              <w:t>fizyczne</w:t>
+            </w:r>
+            <w:proofErr w:type="spellEnd"/>
+          </w:p>
+        </w:tc>
+        <w:tc>
+          <w:tcPr>
+            <w:tcW w:w="0" w:type="auto"/>
+            <w:vAlign w:val="center"/>
+            <w:hideMark/>
+          </w:tcPr>
+          <w:p>
+            <w:pPr>
+              <w:rPr>
+                <w:lang w:val="en-US"/>
+              </w:rPr>
+            </w:pPr>
+            <w:r>
+              <w:rPr>
+                <w:lang w:val="en-US"/>
+              </w:rPr>
+              <w:t xml:space="preserve"> </w:t>
+            </w:r>
+            <w:proofErr w:type="spellStart"/>
+            <w:r>
+              <w:rPr>
+                <w:lang w:val="en-US"/>
+              </w:rPr>
+              <w:t>tak</w:t>
+            </w:r>
+            <w:proofErr w:type="spellEnd"/>
+          </w:p>
+        </w:tc>
+        <w:tc>
+          <w:tcPr>
+            <w:tcW w:w="0" w:type="auto"/>
+            <w:vAlign w:val="center"/>
+            <w:hideMark/>
+          </w:tcPr>
+          <w:p>
+            <w:pPr>
+              <w:rPr>
+                <w:lang w:val="en-US"/>
+              </w:rPr>
+            </w:pPr>
+            <w:proofErr w:type="spellStart"/>
+            <w:r>
+              <w:rPr>
+                <w:lang w:val="en-US"/>
+              </w:rPr>
+              <w:t>tak</w:t>
+            </w:r>
+            <w:proofErr w:type="spellEnd"/>
+          </w:p>
+        </w:tc>
+        <w:tc>
+          <w:tcPr>
+            <w:tcW w:w="0" w:type="auto"/>
+            <w:vAlign w:val="center"/>
+            <w:hideMark/>
+          </w:tcPr>
+          <w:p>
+            <w:pPr>
+              <w:rPr>
+                <w:lang w:val="en-US"/>
+              </w:rPr>
+            </w:pPr>
+            <w:proofErr w:type="spellStart"/>
+            <w:r>
+              <w:rPr>
+                <w:lang w:val="en-US"/>
+              </w:rPr>
+              <w:t>Pełny</w:t>
+            </w:r>
+            <w:proofErr w:type="spellEnd"/>
+            <w:r>
+              <w:rPr>
+                <w:lang w:val="en-US"/>
+              </w:rPr>
+              <w:t xml:space="preserve"> </w:t>
+            </w:r>
+            <w:proofErr w:type="spellStart"/>
+            <w:r>
+              <w:rPr>
+                <w:lang w:val="en-US"/>
+              </w:rPr>
+              <w:t>dostęp</w:t>
+            </w:r>
+            <w:proofErr w:type="spellEnd"/>
+          </w:p>
+        </w:tc>
+      </w:tr>
+      <w:tr>
+        <w:trPr>
+          <w:tblCellSpacing w:w="15" w:type="dxa"/>
+        </w:trPr>
+        <w:tc>
+          <w:tcPr>
+            <w:tcW w:w="0" w:type="auto"/>
+            <w:vAlign w:val="center"/>
+            <w:hideMark/>
+          </w:tcPr>
+          <w:p>
+            <w:pPr>
+              <w:rPr>
+                <w:lang w:val="en-US"/>
+              </w:rPr>
+            </w:pPr>
+            <w:r>
+              <w:rPr>
+                <w:lang w:val="en-US"/>
+              </w:rPr>
+              <w:t>Ubuntu</w:t>
+            </w:r>
+          </w:p>
+        </w:tc>
+        <w:tc>
+          <w:tcPr>
+            <w:tcW w:w="0" w:type="auto"/>
+            <w:vAlign w:val="center"/>
+            <w:hideMark/>
+          </w:tcPr>
+          <w:p>
+            <w:pPr>
+              <w:rPr>
+                <w:lang w:val="en-US"/>
+              </w:rPr>
+            </w:pPr>
+            <w:r>
+              <w:rPr>
+                <w:lang w:val="en-US"/>
+              </w:rPr>
+              <w:t>VM</w:t>
+            </w:r>
+          </w:p>
+        </w:tc>
+        <w:tc>
+          <w:tcPr>
+            <w:tcW w:w="0" w:type="auto"/>
+            <w:vAlign w:val="center"/>
+            <w:hideMark/>
+          </w:tcPr>
+          <w:p>
+            <w:pPr>
+              <w:rPr>
+                <w:lang w:val="en-US"/>
+              </w:rPr>
+            </w:pPr>
+            <w:r>
+              <w:rPr>
+                <w:lang w:val="en-US"/>
+              </w:rPr>
+              <w:t xml:space="preserve"> </w:t>
+            </w:r>
+            <w:proofErr w:type="spellStart"/>
+            <w:r>
+              <w:rPr>
+                <w:lang w:val="en-US"/>
+              </w:rPr>
+              <w:t>tylko</w:t>
+            </w:r>
+            <w:proofErr w:type="spellEnd"/>
+            <w:r>
+              <w:rPr>
+                <w:lang w:val="en-US"/>
+              </w:rPr>
+              <w:t xml:space="preserve"> </w:t>
+            </w:r>
+            <w:proofErr w:type="spellStart"/>
+            <w:r>
+              <w:rPr>
+                <w:lang w:val="en-US"/>
+              </w:rPr>
+              <w:t>przypisane</w:t>
+            </w:r>
+            <w:proofErr w:type="spellEnd"/>
+            <w:r>
+              <w:rPr>
+                <w:lang w:val="en-US"/>
+              </w:rPr>
+              <w:t xml:space="preserve"> </w:t>
+            </w:r>
+            <w:proofErr w:type="spellStart"/>
+            <w:r>
+              <w:rPr>
+                <w:lang w:val="en-US"/>
+              </w:rPr>
+              <w:t>przez</w:t>
+            </w:r>
+            <w:proofErr w:type="spellEnd"/>
+            <w:r>
+              <w:rPr>
+                <w:lang w:val="en-US"/>
+              </w:rPr>
+              <w:t xml:space="preserve"> VM</w:t>
+            </w:r>
+          </w:p>
+        </w:tc>
+        <w:tc>
+          <w:tcPr>
+            <w:tcW w:w="0" w:type="auto"/>
+            <w:vAlign w:val="center"/>
+            <w:hideMark/>
+          </w:tcPr>
+          <w:p>
+            <w:pPr>
+              <w:rPr>
+                <w:lang w:val="en-US"/>
+              </w:rPr>
+            </w:pPr>
+            <w:r>
+              <w:rPr>
+                <w:lang w:val="en-US"/>
+              </w:rPr>
+              <w:t xml:space="preserve"> </w:t>
+            </w:r>
+            <w:proofErr w:type="spellStart"/>
+            <w:r>
+              <w:rPr>
+                <w:lang w:val="en-US"/>
+              </w:rPr>
+              <w:t>zależne</w:t>
+            </w:r>
+            <w:proofErr w:type="spellEnd"/>
+            <w:r>
+              <w:rPr>
+                <w:lang w:val="en-US"/>
+              </w:rPr>
+              <w:t xml:space="preserve"> od passthrough</w:t>
+            </w:r>
+          </w:p>
+        </w:tc>
+        <w:tc>
+          <w:tcPr>
+            <w:tcW w:w="0" w:type="auto"/>
+            <w:vAlign w:val="center"/>
+            <w:hideMark/>
+          </w:tcPr>
+          <w:p>
+            <w:pPr>
+              <w:rPr>
+                <w:lang w:val="en-US"/>
+              </w:rPr>
+            </w:pPr>
+            <w:proofErr w:type="spellStart"/>
+            <w:r>
+              <w:rPr>
+                <w:lang w:val="en-US"/>
+              </w:rPr>
+              <w:t>ograniczony</w:t>
+            </w:r>
+            <w:proofErr w:type="spellEnd"/>
+          </w:p>
+        </w:tc>
+        <w:tc>
+          <w:tcPr>
+            <w:tcW w:w="0" w:type="auto"/>
+            <w:vAlign w:val="center"/>
+            <w:hideMark/>
+          </w:tcPr>
+          <w:p>
+            <w:pPr>
+              <w:rPr>
+                <w:lang w:val="en-US"/>
+              </w:rPr>
+            </w:pPr>
+            <w:proofErr w:type="spellStart"/>
+            <w:r>
+              <w:rPr>
+                <w:lang w:val="en-US"/>
+              </w:rPr>
+              <w:t>Widoczność</w:t>
+            </w:r>
+            <w:proofErr w:type="spellEnd"/>
+            <w:r>
+              <w:rPr>
+                <w:lang w:val="en-US"/>
+              </w:rPr>
+              <w:t xml:space="preserve"> </w:t>
+            </w:r>
+            <w:proofErr w:type="spellStart"/>
+            <w:r>
+              <w:rPr>
+                <w:lang w:val="en-US"/>
+              </w:rPr>
+              <w:t>zależna</w:t>
+            </w:r>
+            <w:proofErr w:type="spellEnd"/>
+            <w:r>
+              <w:rPr>
+                <w:lang w:val="en-US"/>
+              </w:rPr>
+              <w:t xml:space="preserve"> od </w:t>
+            </w:r>
+            <w:proofErr w:type="spellStart"/>
+            <w:r>
+              <w:rPr>
+                <w:lang w:val="en-US"/>
+              </w:rPr>
+              <w:t>hypervisora</w:t>
+            </w:r>
+            <w:proofErr w:type="spellEnd"/>
+          </w:p>
+        </w:tc>
+      </w:tr>
+      <w:tr>
+        <w:trPr>
+          <w:tblCellSpacing w:w="15" w:type="dxa"/>
+        </w:trPr>
+        <w:tc>
+          <w:tcPr>
+            <w:tcW w:w="0" w:type="auto"/>
+            <w:vAlign w:val="center"/>
+            <w:hideMark/>
+          </w:tcPr>
+          <w:p>
+            <w:pPr>
+              <w:rPr>
+                <w:lang w:val="en-US"/>
+              </w:rPr>
+            </w:pPr>
+            <w:r>
+              <w:rPr>
+                <w:lang w:val="en-US"/>
+              </w:rPr>
+              <w:t>Windows</w:t>
+            </w:r>
+          </w:p>
+        </w:tc>
+        <w:tc>
+          <w:tcPr>
+            <w:tcW w:w="0" w:type="auto"/>
+            <w:vAlign w:val="center"/>
+            <w:hideMark/>
+          </w:tcPr>
+          <w:p>
+            <w:pPr>
+              <w:rPr>
+                <w:lang w:val="en-US"/>
+              </w:rPr>
+            </w:pPr>
+            <w:r>
+              <w:rPr>
+                <w:lang w:val="en-US"/>
+              </w:rPr>
+              <w:t>Bare metal</w:t>
+            </w:r>
+          </w:p>
+        </w:tc>
+        <w:tc>
+          <w:tcPr>
+            <w:tcW w:w="0" w:type="auto"/>
+            <w:vAlign w:val="center"/>
+            <w:hideMark/>
+          </w:tcPr>
+          <w:p>
+            <w:pPr>
+              <w:rPr>
+                <w:lang w:val="en-US"/>
+              </w:rPr>
+            </w:pPr>
+            <w:r>
+              <w:rPr>
+                <w:lang w:val="en-US"/>
+              </w:rPr>
+              <w:t xml:space="preserve"> </w:t>
+            </w:r>
+            <w:proofErr w:type="spellStart"/>
+            <w:r>
+              <w:rPr>
+                <w:lang w:val="en-US"/>
+              </w:rPr>
+              <w:t>wszystkie</w:t>
+            </w:r>
+            <w:proofErr w:type="spellEnd"/>
+            <w:r>
+              <w:rPr>
+                <w:lang w:val="en-US"/>
+              </w:rPr>
+              <w:t xml:space="preserve"> </w:t>
+            </w:r>
+            <w:proofErr w:type="spellStart"/>
+            <w:r>
+              <w:rPr>
+                <w:lang w:val="en-US"/>
+              </w:rPr>
+              <w:t>fizyczne</w:t>
+            </w:r>
+            <w:proofErr w:type="spellEnd"/>
+          </w:p>
+        </w:tc>
+        <w:tc>
+          <w:tcPr>
+            <w:tcW w:w="0" w:type="auto"/>
+            <w:vAlign w:val="center"/>
+            <w:hideMark/>
+          </w:tcPr>
+          <w:p>
+            <w:pPr>
+              <w:rPr>
+                <w:lang w:val="en-US"/>
+              </w:rPr>
+            </w:pPr>
+            <w:r>
+              <w:rPr>
+                <w:lang w:val="en-US"/>
+              </w:rPr>
+              <w:t xml:space="preserve"> </w:t>
+            </w:r>
+            <w:proofErr w:type="spellStart"/>
+            <w:r>
+              <w:rPr>
+                <w:lang w:val="en-US"/>
+              </w:rPr>
+              <w:t>tak</w:t>
+            </w:r>
+            <w:proofErr w:type="spellEnd"/>
+          </w:p>
+        </w:tc>
+        <w:tc>
+          <w:tcPr>
+            <w:tcW w:w="0" w:type="auto"/>
+            <w:vAlign w:val="center"/>
+            <w:hideMark/>
+          </w:tcPr>
+          <w:p>
+            <w:pPr>
+              <w:rPr>
+                <w:lang w:val="en-US"/>
+              </w:rPr>
+            </w:pPr>
+            <w:proofErr w:type="spellStart"/>
+            <w:r>
+              <w:rPr>
+                <w:lang w:val="en-US"/>
+              </w:rPr>
+              <w:t>brak</w:t>
+            </w:r>
+            <w:proofErr w:type="spellEnd"/>
+            <w:r>
+              <w:rPr>
+                <w:lang w:val="en-US"/>
+              </w:rPr>
+              <w:t xml:space="preserve"> /sys</w:t>
+            </w:r>
+          </w:p>
+        </w:tc>
+        <w:tc>
+          <w:tcPr>
+            <w:tcW w:w="0" w:type="auto"/>
+            <w:vAlign w:val="center"/>
+            <w:hideMark/>
+          </w:tcPr>
+          <w:p>
+            <w:pPr>
+              <w:rPr>
+                <w:lang w:val="en-US"/>
+              </w:rPr>
+            </w:pPr>
+            <w:proofErr w:type="spellStart"/>
+            <w:r>
+              <w:rPr>
+                <w:lang w:val="en-US"/>
+              </w:rPr>
+              <w:t>Dostęp</w:t>
+            </w:r>
+            <w:proofErr w:type="spellEnd"/>
+            <w:r>
+              <w:rPr>
+                <w:lang w:val="en-US"/>
+              </w:rPr>
+              <w:t xml:space="preserve"> </w:t>
+            </w:r>
+            <w:proofErr w:type="spellStart"/>
+            <w:r>
+              <w:rPr>
+                <w:lang w:val="en-US"/>
+              </w:rPr>
+              <w:t>przez</w:t>
+            </w:r>
+            <w:proofErr w:type="spellEnd"/>
+            <w:r>
+              <w:rPr>
+                <w:lang w:val="en-US"/>
+              </w:rPr>
+              <w:t xml:space="preserve"> PowerShell</w:t>
+            </w:r>
+          </w:p>
+        </w:tc>
+      </w:tr>
+      <w:tr>
+        <w:trPr>
+          <w:tblCellSpacing w:w="15" w:type="dxa"/>
+        </w:trPr>
+        <w:tc>
+          <w:tcPr>
+            <w:tcW w:w="0" w:type="auto"/>
+            <w:vAlign w:val="center"/>
+            <w:hideMark/>
+          </w:tcPr>
+          <w:p>
+            <w:pPr>
+              <w:rPr>
+                <w:lang w:val="en-US"/>
+              </w:rPr>
+            </w:pPr>
+            <w:r>
+              <w:rPr>
+                <w:lang w:val="en-US"/>
+              </w:rPr>
+              <w:t>Windows</w:t>
+            </w:r>
+          </w:p>
+        </w:tc>
+        <w:tc>
+          <w:tcPr>
+            <w:tcW w:w="0" w:type="auto"/>
+            <w:vAlign w:val="center"/>
+            <w:hideMark/>
+          </w:tcPr>
+          <w:p>
+            <w:pPr>
+              <w:rPr>
+                <w:lang w:val="en-US"/>
+              </w:rPr>
+            </w:pPr>
+            <w:r>
+              <w:rPr>
+                <w:lang w:val="en-US"/>
+              </w:rPr>
+              <w:t>VM</w:t>
+            </w:r>
+          </w:p>
+        </w:tc>
+        <w:tc>
+          <w:tcPr>
+            <w:tcW w:w="0" w:type="auto"/>
+            <w:vAlign w:val="center"/>
+            <w:hideMark/>
+          </w:tcPr>
+          <w:p>
+            <w:pPr>
+              <w:rPr>
+                <w:lang w:val="en-US"/>
+              </w:rPr>
+            </w:pPr>
+            <w:r>
+              <w:rPr>
+                <w:lang w:val="en-US"/>
+              </w:rPr>
+              <w:t xml:space="preserve"> </w:t>
+            </w:r>
+            <w:proofErr w:type="spellStart"/>
+            <w:r>
+              <w:rPr>
+                <w:lang w:val="en-US"/>
+              </w:rPr>
+              <w:t>tylko</w:t>
+            </w:r>
+            <w:proofErr w:type="spellEnd"/>
+            <w:r>
+              <w:rPr>
+                <w:lang w:val="en-US"/>
+              </w:rPr>
+              <w:t xml:space="preserve"> </w:t>
+            </w:r>
+            <w:proofErr w:type="spellStart"/>
+            <w:r>
+              <w:rPr>
+                <w:lang w:val="en-US"/>
+              </w:rPr>
+              <w:t>emulowane</w:t>
+            </w:r>
+            <w:proofErr w:type="spellEnd"/>
+          </w:p>
+        </w:tc>
+        <w:tc>
+          <w:tcPr>
+            <w:tcW w:w="0" w:type="auto"/>
+            <w:vAlign w:val="center"/>
+            <w:hideMark/>
+          </w:tcPr>
+          <w:p>
+            <w:pPr>
+              <w:rPr>
+                <w:lang w:val="en-US"/>
+              </w:rPr>
+            </w:pPr>
+            <w:r>
+              <w:rPr>
+                <w:lang w:val="en-US"/>
+              </w:rPr>
+              <w:t xml:space="preserve"> </w:t>
+            </w:r>
+            <w:proofErr w:type="spellStart"/>
+            <w:r>
+              <w:rPr>
+                <w:lang w:val="en-US"/>
+              </w:rPr>
+              <w:t>tylko</w:t>
+            </w:r>
+            <w:proofErr w:type="spellEnd"/>
+            <w:r>
+              <w:rPr>
+                <w:lang w:val="en-US"/>
+              </w:rPr>
+              <w:t xml:space="preserve"> </w:t>
+            </w:r>
+            <w:proofErr w:type="spellStart"/>
+            <w:r>
+              <w:rPr>
+                <w:lang w:val="en-US"/>
+              </w:rPr>
+              <w:t>wirtualne</w:t>
+            </w:r>
+            <w:proofErr w:type="spellEnd"/>
+          </w:p>
+        </w:tc>
+        <w:tc>
+          <w:tcPr>
+            <w:tcW w:w="0" w:type="auto"/>
+            <w:vAlign w:val="center"/>
+            <w:hideMark/>
+          </w:tcPr>
+          <w:p>
+            <w:pPr>
+              <w:rPr>
+                <w:lang w:val="en-US"/>
+              </w:rPr>
+            </w:pPr>
+            <w:proofErr w:type="spellStart"/>
+            <w:r>
+              <w:rPr>
+                <w:lang w:val="en-US"/>
+              </w:rPr>
+              <w:t>brak</w:t>
+            </w:r>
+            <w:proofErr w:type="spellEnd"/>
+            <w:r>
+              <w:rPr>
+                <w:lang w:val="en-US"/>
+              </w:rPr>
+              <w:t xml:space="preserve"> /sys</w:t>
+            </w:r>
+          </w:p>
+        </w:tc>
+        <w:tc>
+          <w:tcPr>
+            <w:tcW w:w="0" w:type="auto"/>
+            <w:vAlign w:val="center"/>
+            <w:hideMark/>
+          </w:tcPr>
+          <w:p>
+            <w:r>
+              <w:t>Brak dostępu do fizycznych urządzeń</w:t>
+            </w:r>
+          </w:p>
+        </w:tc>
+      </w:tr>
+    </w:tbl>
+    <w:p>
+      <w:r>
+        <w:t xml:space="preserve">Tabela </w:t>
+      </w:r>
+    </w:p>
+    <w:p>
+      <w:r>
+        <w:t xml:space="preserve">Wyniki jednoznacznie wskazują, że środowisko </w:t>
+      </w:r>
+      <w:proofErr w:type="spellStart"/>
+      <w:r>
+        <w:t>bare</w:t>
+      </w:r>
+      <w:proofErr w:type="spellEnd"/>
+      <w:r>
+        <w:t xml:space="preserve"> metal zapewnia znacznie większy poziom dostępu do sprzętu z poziomu użytkownika bez uprawnień administratora. W systemie </w:t>
+      </w:r>
+      <w:proofErr w:type="spellStart"/>
+      <w:r>
+        <w:t>Ubuntu</w:t>
+      </w:r>
+      <w:proofErr w:type="spellEnd"/>
+      <w:r>
+        <w:t xml:space="preserve"> możliwy jest dostęp do danych binarnych i rejestrów urządzeń, co w określonych scenariuszach mogłoby posłużyć do rekonstrukcji działania sprzętu, pasywnego </w:t>
+      </w:r>
+      <w:proofErr w:type="spellStart"/>
+      <w:r>
+        <w:t>sniffingu</w:t>
+      </w:r>
+      <w:proofErr w:type="spellEnd"/>
+      <w:r>
+        <w:t xml:space="preserve"> czy nawet prób manipulacji. System Windows również udostępnia istotne informacje o sprzęcie, jednak głównie w formie metadanych możliwych do odczytania przez PowerShell.</w:t>
+      </w:r>
+    </w:p>
+    <w:p>
+      <w:r>
+        <w:t xml:space="preserve">Środowiska wirtualne natomiast skutecznie ograniczają dostęp do warstwy sprzętowej. </w:t>
+      </w:r>
+      <w:proofErr w:type="spellStart"/>
+      <w:r>
+        <w:t>Hypervisor</w:t>
+      </w:r>
+      <w:proofErr w:type="spellEnd"/>
+      <w:r>
+        <w:t xml:space="preserve"> pełni funkcję filtra — tylko jawnie przekazane urządzenia mogą być widoczne i obsługiwane przez system gościa. W praktyce oznacza to, że użytkownik działający w maszynie wirtualnej, nawet jeśli posiada wiedzę techniczną i narzędzia do analizy sprzętu, nie będzie w stanie dotrzeć do urządzeń, których nie udostępnił mu administrator </w:t>
+      </w:r>
+      <w:proofErr w:type="spellStart"/>
+      <w:r>
+        <w:t>hypervisora</w:t>
+      </w:r>
+      <w:proofErr w:type="spellEnd"/>
+      <w:r>
+        <w:t>. To naturalne odseparowanie znacząco utrudnia eskalację uprawnień opartą na interakcji z urządzeniami fizycznymi.</w:t>
+      </w:r>
+    </w:p>
     <w:p>
       <w:r>
         <w:br w:type="page"/>
@@ -19103,6 +20370,123 @@
     </w:lvl>
   </w:abstractNum>
   <w:abstractNum w:abstractNumId="14" w15:restartNumberingAfterBreak="0">
+    <w:nsid w:val="1DF5731B"/>
+    <w:multiLevelType w:val="multilevel"/>
+    <w:tmpl w:val="65783414"/>
+    <w:lvl w:ilvl="0">
+      <w:start w:val="1"/>
+      <w:numFmt w:val="decimal"/>
+      <w:lvlText w:val="%1."/>
+      <w:lvlJc w:val="left"/>
+      <w:pPr>
+        <w:tabs>
+          <w:tab w:val="num" w:pos="720"/>
+        </w:tabs>
+        <w:ind w:left="720" w:hanging="360"/>
+      </w:pPr>
+    </w:lvl>
+    <w:lvl w:ilvl="1">
+      <w:start w:val="1"/>
+      <w:numFmt w:val="bullet"/>
+      <w:lvlText w:val="o"/>
+      <w:lvlJc w:val="left"/>
+      <w:pPr>
+        <w:tabs>
+          <w:tab w:val="num" w:pos="1440"/>
+        </w:tabs>
+        <w:ind w:left="1440" w:hanging="360"/>
+      </w:pPr>
+      <w:rPr>
+        <w:rFonts w:ascii="Courier New" w:hAnsi="Courier New" w:hint="default"/>
+        <w:sz w:val="20"/>
+      </w:rPr>
+    </w:lvl>
+    <w:lvl w:ilvl="2" w:tentative="1">
+      <w:start w:val="1"/>
+      <w:numFmt w:val="decimal"/>
+      <w:lvlText w:val="%3."/>
+      <w:lvlJc w:val="left"/>
+      <w:pPr>
+        <w:tabs>
+          <w:tab w:val="num" w:pos="2160"/>
+        </w:tabs>
+        <w:ind w:left="2160" w:hanging="360"/>
+      </w:pPr>
+    </w:lvl>
+    <w:lvl w:ilvl="3" w:tentative="1">
+      <w:start w:val="1"/>
+      <w:numFmt w:val="decimal"/>
+      <w:lvlText w:val="%4."/>
+      <w:lvlJc w:val="left"/>
+      <w:pPr>
+        <w:tabs>
+          <w:tab w:val="num" w:pos="2880"/>
+        </w:tabs>
+        <w:ind w:left="2880" w:hanging="360"/>
+      </w:pPr>
+    </w:lvl>
+    <w:lvl w:ilvl="4" w:tentative="1">
+      <w:start w:val="1"/>
+      <w:numFmt w:val="decimal"/>
+      <w:lvlText w:val="%5."/>
+      <w:lvlJc w:val="left"/>
+      <w:pPr>
+        <w:tabs>
+          <w:tab w:val="num" w:pos="3600"/>
+        </w:tabs>
+        <w:ind w:left="3600" w:hanging="360"/>
+      </w:pPr>
+    </w:lvl>
+    <w:lvl w:ilvl="5" w:tentative="1">
+      <w:start w:val="1"/>
+      <w:numFmt w:val="decimal"/>
+      <w:lvlText w:val="%6."/>
+      <w:lvlJc w:val="left"/>
+      <w:pPr>
+        <w:tabs>
+          <w:tab w:val="num" w:pos="4320"/>
+        </w:tabs>
+        <w:ind w:left="4320" w:hanging="360"/>
+      </w:pPr>
+    </w:lvl>
+    <w:lvl w:ilvl="6" w:tentative="1">
+      <w:start w:val="1"/>
+      <w:numFmt w:val="decimal"/>
+      <w:lvlText w:val="%7."/>
+      <w:lvlJc w:val="left"/>
+      <w:pPr>
+        <w:tabs>
+          <w:tab w:val="num" w:pos="5040"/>
+        </w:tabs>
+        <w:ind w:left="5040" w:hanging="360"/>
+      </w:pPr>
+    </w:lvl>
+    <w:lvl w:ilvl="7" w:tentative="1">
+      <w:start w:val="1"/>
+      <w:numFmt w:val="decimal"/>
+      <w:lvlText w:val="%8."/>
+      <w:lvlJc w:val="left"/>
+      <w:pPr>
+        <w:tabs>
+          <w:tab w:val="num" w:pos="5760"/>
+        </w:tabs>
+        <w:ind w:left="5760" w:hanging="360"/>
+      </w:pPr>
+    </w:lvl>
+    <w:lvl w:ilvl="8" w:tentative="1">
+      <w:start w:val="1"/>
+      <w:numFmt w:val="decimal"/>
+      <w:lvlText w:val="%9."/>
+      <w:lvlJc w:val="left"/>
+      <w:pPr>
+        <w:tabs>
+          <w:tab w:val="num" w:pos="6480"/>
+        </w:tabs>
+        <w:ind w:left="6480" w:hanging="360"/>
+      </w:pPr>
+    </w:lvl>
+  </w:abstractNum>
+  <w:abstractNum w:abstractNumId="15" w15:restartNumberingAfterBreak="0">
     <w:nsid w:val="1E916489"/>
     <w:multiLevelType w:val="multilevel"/>
     <w:tmpl w:val="6D18BFDA"/>
@@ -19215,7 +20599,7 @@
       </w:pPr>
     </w:lvl>
   </w:abstractNum>
-  <w:abstractNum w:abstractNumId="15" w15:restartNumberingAfterBreak="0">
+  <w:abstractNum w:abstractNumId="16" w15:restartNumberingAfterBreak="0">
     <w:nsid w:val="1EC81322"/>
     <w:multiLevelType w:val="multilevel"/>
     <w:tmpl w:val="6CFC801A"/>
@@ -19364,7 +20748,7 @@
       </w:rPr>
     </w:lvl>
   </w:abstractNum>
-  <w:abstractNum w:abstractNumId="16" w15:restartNumberingAfterBreak="0">
+  <w:abstractNum w:abstractNumId="17" w15:restartNumberingAfterBreak="0">
     <w:nsid w:val="2C5F7E8E"/>
     <w:multiLevelType w:val="multilevel"/>
     <w:tmpl w:val="BD46D4B0"/>
@@ -19513,7 +20897,7 @@
       </w:rPr>
     </w:lvl>
   </w:abstractNum>
-  <w:abstractNum w:abstractNumId="17" w15:restartNumberingAfterBreak="0">
+  <w:abstractNum w:abstractNumId="18" w15:restartNumberingAfterBreak="0">
     <w:nsid w:val="2FF92A9F"/>
     <w:multiLevelType w:val="multilevel"/>
     <w:tmpl w:val="BEFE96F8"/>
@@ -19662,7 +21046,7 @@
       </w:rPr>
     </w:lvl>
   </w:abstractNum>
-  <w:abstractNum w:abstractNumId="18" w15:restartNumberingAfterBreak="0">
+  <w:abstractNum w:abstractNumId="19" w15:restartNumberingAfterBreak="0">
     <w:nsid w:val="30612BEB"/>
     <w:multiLevelType w:val="multilevel"/>
     <w:tmpl w:val="3AA65F68"/>
@@ -19811,7 +21195,7 @@
       </w:rPr>
     </w:lvl>
   </w:abstractNum>
-  <w:abstractNum w:abstractNumId="19" w15:restartNumberingAfterBreak="0">
+  <w:abstractNum w:abstractNumId="20" w15:restartNumberingAfterBreak="0">
     <w:nsid w:val="34E3214D"/>
     <w:multiLevelType w:val="hybridMultilevel"/>
     <w:tmpl w:val="9D0AF056"/>
@@ -19924,7 +21308,7 @@
       </w:rPr>
     </w:lvl>
   </w:abstractNum>
-  <w:abstractNum w:abstractNumId="20" w15:restartNumberingAfterBreak="0">
+  <w:abstractNum w:abstractNumId="21" w15:restartNumberingAfterBreak="0">
     <w:nsid w:val="3AF63DB5"/>
     <w:multiLevelType w:val="multilevel"/>
     <w:tmpl w:val="F810237C"/>
@@ -20073,7 +21457,7 @@
       </w:rPr>
     </w:lvl>
   </w:abstractNum>
-  <w:abstractNum w:abstractNumId="21" w15:restartNumberingAfterBreak="0">
+  <w:abstractNum w:abstractNumId="22" w15:restartNumberingAfterBreak="0">
     <w:nsid w:val="3BCD78AD"/>
     <w:multiLevelType w:val="multilevel"/>
     <w:tmpl w:val="948A1A08"/>
@@ -20222,7 +21606,7 @@
       </w:rPr>
     </w:lvl>
   </w:abstractNum>
-  <w:abstractNum w:abstractNumId="22" w15:restartNumberingAfterBreak="0">
+  <w:abstractNum w:abstractNumId="23" w15:restartNumberingAfterBreak="0">
     <w:nsid w:val="3F502FD0"/>
     <w:multiLevelType w:val="multilevel"/>
     <w:tmpl w:val="F8DCD748"/>
@@ -20371,7 +21755,7 @@
       </w:rPr>
     </w:lvl>
   </w:abstractNum>
-  <w:abstractNum w:abstractNumId="23" w15:restartNumberingAfterBreak="0">
+  <w:abstractNum w:abstractNumId="24" w15:restartNumberingAfterBreak="0">
     <w:nsid w:val="444260A3"/>
     <w:multiLevelType w:val="multilevel"/>
     <w:tmpl w:val="5378B472"/>
@@ -20520,7 +21904,7 @@
       </w:rPr>
     </w:lvl>
   </w:abstractNum>
-  <w:abstractNum w:abstractNumId="24" w15:restartNumberingAfterBreak="0">
+  <w:abstractNum w:abstractNumId="25" w15:restartNumberingAfterBreak="0">
     <w:nsid w:val="466D17AF"/>
     <w:multiLevelType w:val="multilevel"/>
     <w:tmpl w:val="A35A4F4E"/>
@@ -20669,7 +22053,7 @@
       </w:rPr>
     </w:lvl>
   </w:abstractNum>
-  <w:abstractNum w:abstractNumId="25" w15:restartNumberingAfterBreak="0">
+  <w:abstractNum w:abstractNumId="26" w15:restartNumberingAfterBreak="0">
     <w:nsid w:val="47D755F9"/>
     <w:multiLevelType w:val="multilevel"/>
     <w:tmpl w:val="E708C46C"/>
@@ -20782,7 +22166,7 @@
       </w:pPr>
     </w:lvl>
   </w:abstractNum>
-  <w:abstractNum w:abstractNumId="26" w15:restartNumberingAfterBreak="0">
+  <w:abstractNum w:abstractNumId="27" w15:restartNumberingAfterBreak="0">
     <w:nsid w:val="4865098D"/>
     <w:multiLevelType w:val="multilevel"/>
     <w:tmpl w:val="25B27062"/>
@@ -20931,7 +22315,7 @@
       </w:rPr>
     </w:lvl>
   </w:abstractNum>
-  <w:abstractNum w:abstractNumId="27" w15:restartNumberingAfterBreak="0">
+  <w:abstractNum w:abstractNumId="28" w15:restartNumberingAfterBreak="0">
     <w:nsid w:val="49435AB9"/>
     <w:multiLevelType w:val="multilevel"/>
     <w:tmpl w:val="44C21802"/>
@@ -21080,7 +22464,7 @@
       </w:rPr>
     </w:lvl>
   </w:abstractNum>
-  <w:abstractNum w:abstractNumId="28" w15:restartNumberingAfterBreak="0">
+  <w:abstractNum w:abstractNumId="29" w15:restartNumberingAfterBreak="0">
     <w:nsid w:val="51F037F5"/>
     <w:multiLevelType w:val="multilevel"/>
     <w:tmpl w:val="DE12DF52"/>
@@ -21229,7 +22613,7 @@
       </w:rPr>
     </w:lvl>
   </w:abstractNum>
-  <w:abstractNum w:abstractNumId="29" w15:restartNumberingAfterBreak="0">
+  <w:abstractNum w:abstractNumId="30" w15:restartNumberingAfterBreak="0">
     <w:nsid w:val="5E6C1EC5"/>
     <w:multiLevelType w:val="multilevel"/>
     <w:tmpl w:val="530AFF1E"/>
@@ -21342,7 +22726,7 @@
       </w:pPr>
     </w:lvl>
   </w:abstractNum>
-  <w:abstractNum w:abstractNumId="30" w15:restartNumberingAfterBreak="0">
+  <w:abstractNum w:abstractNumId="31" w15:restartNumberingAfterBreak="0">
     <w:nsid w:val="600329A3"/>
     <w:multiLevelType w:val="multilevel"/>
     <w:tmpl w:val="09E8689C"/>
@@ -21491,7 +22875,7 @@
       </w:rPr>
     </w:lvl>
   </w:abstractNum>
-  <w:abstractNum w:abstractNumId="31" w15:restartNumberingAfterBreak="0">
+  <w:abstractNum w:abstractNumId="32" w15:restartNumberingAfterBreak="0">
     <w:nsid w:val="62BE606E"/>
     <w:multiLevelType w:val="hybridMultilevel"/>
     <w:tmpl w:val="CE1230E2"/>
@@ -21604,7 +22988,7 @@
       </w:rPr>
     </w:lvl>
   </w:abstractNum>
-  <w:abstractNum w:abstractNumId="32" w15:restartNumberingAfterBreak="0">
+  <w:abstractNum w:abstractNumId="33" w15:restartNumberingAfterBreak="0">
     <w:nsid w:val="63D83075"/>
     <w:multiLevelType w:val="multilevel"/>
     <w:tmpl w:val="6E12259E"/>
@@ -21753,7 +23137,7 @@
       </w:rPr>
     </w:lvl>
   </w:abstractNum>
-  <w:abstractNum w:abstractNumId="33" w15:restartNumberingAfterBreak="0">
+  <w:abstractNum w:abstractNumId="34" w15:restartNumberingAfterBreak="0">
     <w:nsid w:val="64B408B8"/>
     <w:multiLevelType w:val="multilevel"/>
     <w:tmpl w:val="E708C46C"/>
@@ -21866,7 +23250,7 @@
       </w:pPr>
     </w:lvl>
   </w:abstractNum>
-  <w:abstractNum w:abstractNumId="34" w15:restartNumberingAfterBreak="0">
+  <w:abstractNum w:abstractNumId="35" w15:restartNumberingAfterBreak="0">
     <w:nsid w:val="6A5E6851"/>
     <w:multiLevelType w:val="multilevel"/>
     <w:tmpl w:val="59D240B6"/>
@@ -22015,7 +23399,7 @@
       </w:rPr>
     </w:lvl>
   </w:abstractNum>
-  <w:abstractNum w:abstractNumId="35" w15:restartNumberingAfterBreak="0">
+  <w:abstractNum w:abstractNumId="36" w15:restartNumberingAfterBreak="0">
     <w:nsid w:val="6C1A78DF"/>
     <w:multiLevelType w:val="multilevel"/>
     <w:tmpl w:val="A2E0E03C"/>
@@ -22128,7 +23512,7 @@
       </w:pPr>
     </w:lvl>
   </w:abstractNum>
-  <w:abstractNum w:abstractNumId="36" w15:restartNumberingAfterBreak="0">
+  <w:abstractNum w:abstractNumId="37" w15:restartNumberingAfterBreak="0">
     <w:nsid w:val="723A6438"/>
     <w:multiLevelType w:val="multilevel"/>
     <w:tmpl w:val="F5F67CE8"/>
@@ -22277,7 +23661,156 @@
       </w:rPr>
     </w:lvl>
   </w:abstractNum>
-  <w:abstractNum w:abstractNumId="37" w15:restartNumberingAfterBreak="0">
+  <w:abstractNum w:abstractNumId="38" w15:restartNumberingAfterBreak="0">
+    <w:nsid w:val="75755F57"/>
+    <w:multiLevelType w:val="multilevel"/>
+    <w:tmpl w:val="CCCA2092"/>
+    <w:lvl w:ilvl="0">
+      <w:start w:val="1"/>
+      <w:numFmt w:val="bullet"/>
+      <w:lvlText w:val=""/>
+      <w:lvlJc w:val="left"/>
+      <w:pPr>
+        <w:tabs>
+          <w:tab w:val="num" w:pos="720"/>
+        </w:tabs>
+        <w:ind w:left="720" w:hanging="360"/>
+      </w:pPr>
+      <w:rPr>
+        <w:rFonts w:ascii="Symbol" w:hAnsi="Symbol" w:hint="default"/>
+        <w:sz w:val="20"/>
+      </w:rPr>
+    </w:lvl>
+    <w:lvl w:ilvl="1">
+      <w:start w:val="1"/>
+      <w:numFmt w:val="bullet"/>
+      <w:lvlText w:val="o"/>
+      <w:lvlJc w:val="left"/>
+      <w:pPr>
+        <w:tabs>
+          <w:tab w:val="num" w:pos="1440"/>
+        </w:tabs>
+        <w:ind w:left="1440" w:hanging="360"/>
+      </w:pPr>
+      <w:rPr>
+        <w:rFonts w:ascii="Courier New" w:hAnsi="Courier New" w:hint="default"/>
+        <w:sz w:val="20"/>
+      </w:rPr>
+    </w:lvl>
+    <w:lvl w:ilvl="2" w:tentative="1">
+      <w:start w:val="1"/>
+      <w:numFmt w:val="bullet"/>
+      <w:lvlText w:val=""/>
+      <w:lvlJc w:val="left"/>
+      <w:pPr>
+        <w:tabs>
+          <w:tab w:val="num" w:pos="2160"/>
+        </w:tabs>
+        <w:ind w:left="2160" w:hanging="360"/>
+      </w:pPr>
+      <w:rPr>
+        <w:rFonts w:ascii="Wingdings" w:hAnsi="Wingdings" w:hint="default"/>
+        <w:sz w:val="20"/>
+      </w:rPr>
+    </w:lvl>
+    <w:lvl w:ilvl="3" w:tentative="1">
+      <w:start w:val="1"/>
+      <w:numFmt w:val="bullet"/>
+      <w:lvlText w:val=""/>
+      <w:lvlJc w:val="left"/>
+      <w:pPr>
+        <w:tabs>
+          <w:tab w:val="num" w:pos="2880"/>
+        </w:tabs>
+        <w:ind w:left="2880" w:hanging="360"/>
+      </w:pPr>
+      <w:rPr>
+        <w:rFonts w:ascii="Wingdings" w:hAnsi="Wingdings" w:hint="default"/>
+        <w:sz w:val="20"/>
+      </w:rPr>
+    </w:lvl>
+    <w:lvl w:ilvl="4" w:tentative="1">
+      <w:start w:val="1"/>
+      <w:numFmt w:val="bullet"/>
+      <w:lvlText w:val=""/>
+      <w:lvlJc w:val="left"/>
+      <w:pPr>
+        <w:tabs>
+          <w:tab w:val="num" w:pos="3600"/>
+        </w:tabs>
+        <w:ind w:left="3600" w:hanging="360"/>
+      </w:pPr>
+      <w:rPr>
+        <w:rFonts w:ascii="Wingdings" w:hAnsi="Wingdings" w:hint="default"/>
+        <w:sz w:val="20"/>
+      </w:rPr>
+    </w:lvl>
+    <w:lvl w:ilvl="5" w:tentative="1">
+      <w:start w:val="1"/>
+      <w:numFmt w:val="bullet"/>
+      <w:lvlText w:val=""/>
+      <w:lvlJc w:val="left"/>
+      <w:pPr>
+        <w:tabs>
+          <w:tab w:val="num" w:pos="4320"/>
+        </w:tabs>
+        <w:ind w:left="4320" w:hanging="360"/>
+      </w:pPr>
+      <w:rPr>
+        <w:rFonts w:ascii="Wingdings" w:hAnsi="Wingdings" w:hint="default"/>
+        <w:sz w:val="20"/>
+      </w:rPr>
+    </w:lvl>
+    <w:lvl w:ilvl="6" w:tentative="1">
+      <w:start w:val="1"/>
+      <w:numFmt w:val="bullet"/>
+      <w:lvlText w:val=""/>
+      <w:lvlJc w:val="left"/>
+      <w:pPr>
+        <w:tabs>
+          <w:tab w:val="num" w:pos="5040"/>
+        </w:tabs>
+        <w:ind w:left="5040" w:hanging="360"/>
+      </w:pPr>
+      <w:rPr>
+        <w:rFonts w:ascii="Wingdings" w:hAnsi="Wingdings" w:hint="default"/>
+        <w:sz w:val="20"/>
+      </w:rPr>
+    </w:lvl>
+    <w:lvl w:ilvl="7" w:tentative="1">
+      <w:start w:val="1"/>
+      <w:numFmt w:val="bullet"/>
+      <w:lvlText w:val=""/>
+      <w:lvlJc w:val="left"/>
+      <w:pPr>
+        <w:tabs>
+          <w:tab w:val="num" w:pos="5760"/>
+        </w:tabs>
+        <w:ind w:left="5760" w:hanging="360"/>
+      </w:pPr>
+      <w:rPr>
+        <w:rFonts w:ascii="Wingdings" w:hAnsi="Wingdings" w:hint="default"/>
+        <w:sz w:val="20"/>
+      </w:rPr>
+    </w:lvl>
+    <w:lvl w:ilvl="8" w:tentative="1">
+      <w:start w:val="1"/>
+      <w:numFmt w:val="bullet"/>
+      <w:lvlText w:val=""/>
+      <w:lvlJc w:val="left"/>
+      <w:pPr>
+        <w:tabs>
+          <w:tab w:val="num" w:pos="6480"/>
+        </w:tabs>
+        <w:ind w:left="6480" w:hanging="360"/>
+      </w:pPr>
+      <w:rPr>
+        <w:rFonts w:ascii="Wingdings" w:hAnsi="Wingdings" w:hint="default"/>
+        <w:sz w:val="20"/>
+      </w:rPr>
+    </w:lvl>
+  </w:abstractNum>
+  <w:abstractNum w:abstractNumId="39" w15:restartNumberingAfterBreak="0">
     <w:nsid w:val="75F17B38"/>
     <w:multiLevelType w:val="multilevel"/>
     <w:tmpl w:val="E708C46C"/>
@@ -22390,7 +23923,7 @@
       </w:pPr>
     </w:lvl>
   </w:abstractNum>
-  <w:abstractNum w:abstractNumId="38" w15:restartNumberingAfterBreak="0">
+  <w:abstractNum w:abstractNumId="40" w15:restartNumberingAfterBreak="0">
     <w:nsid w:val="77EF689F"/>
     <w:multiLevelType w:val="hybridMultilevel"/>
     <w:tmpl w:val="DC7E51E8"/>
@@ -22503,7 +24036,7 @@
       </w:rPr>
     </w:lvl>
   </w:abstractNum>
-  <w:abstractNum w:abstractNumId="39" w15:restartNumberingAfterBreak="0">
+  <w:abstractNum w:abstractNumId="41" w15:restartNumberingAfterBreak="0">
     <w:nsid w:val="7A3508EF"/>
     <w:multiLevelType w:val="multilevel"/>
     <w:tmpl w:val="E6A4D722"/>
@@ -22652,7 +24185,7 @@
       </w:rPr>
     </w:lvl>
   </w:abstractNum>
-  <w:abstractNum w:abstractNumId="40" w15:restartNumberingAfterBreak="0">
+  <w:abstractNum w:abstractNumId="42" w15:restartNumberingAfterBreak="0">
     <w:nsid w:val="7B9B4610"/>
     <w:multiLevelType w:val="multilevel"/>
     <w:tmpl w:val="1AAA650A"/>
@@ -22805,52 +24338,52 @@
     <w:abstractNumId w:val="2"/>
   </w:num>
   <w:num w:numId="2" w16cid:durableId="1424883857">
-    <w:abstractNumId w:val="31"/>
+    <w:abstractNumId w:val="32"/>
   </w:num>
   <w:num w:numId="3" w16cid:durableId="179778826">
-    <w:abstractNumId w:val="16"/>
+    <w:abstractNumId w:val="17"/>
   </w:num>
   <w:num w:numId="4" w16cid:durableId="1682395775">
     <w:abstractNumId w:val="6"/>
   </w:num>
   <w:num w:numId="5" w16cid:durableId="1662418043">
-    <w:abstractNumId w:val="15"/>
+    <w:abstractNumId w:val="16"/>
   </w:num>
   <w:num w:numId="6" w16cid:durableId="1950041639">
-    <w:abstractNumId w:val="23"/>
+    <w:abstractNumId w:val="24"/>
   </w:num>
   <w:num w:numId="7" w16cid:durableId="750153728">
     <w:abstractNumId w:val="9"/>
   </w:num>
   <w:num w:numId="8" w16cid:durableId="392626491">
-    <w:abstractNumId w:val="36"/>
+    <w:abstractNumId w:val="37"/>
   </w:num>
   <w:num w:numId="9" w16cid:durableId="70009878">
-    <w:abstractNumId w:val="28"/>
+    <w:abstractNumId w:val="29"/>
   </w:num>
   <w:num w:numId="10" w16cid:durableId="369694319">
+    <w:abstractNumId w:val="22"/>
+  </w:num>
+  <w:num w:numId="11" w16cid:durableId="1320230928">
     <w:abstractNumId w:val="21"/>
   </w:num>
-  <w:num w:numId="11" w16cid:durableId="1320230928">
-    <w:abstractNumId w:val="20"/>
-  </w:num>
   <w:num w:numId="12" w16cid:durableId="1900478475">
-    <w:abstractNumId w:val="24"/>
+    <w:abstractNumId w:val="25"/>
   </w:num>
   <w:num w:numId="13" w16cid:durableId="1370448489">
     <w:abstractNumId w:val="12"/>
   </w:num>
   <w:num w:numId="14" w16cid:durableId="1678339480">
-    <w:abstractNumId w:val="39"/>
+    <w:abstractNumId w:val="41"/>
   </w:num>
   <w:num w:numId="15" w16cid:durableId="1132600139">
-    <w:abstractNumId w:val="19"/>
+    <w:abstractNumId w:val="20"/>
   </w:num>
   <w:num w:numId="16" w16cid:durableId="183986115">
-    <w:abstractNumId w:val="38"/>
+    <w:abstractNumId w:val="40"/>
   </w:num>
   <w:num w:numId="17" w16cid:durableId="240793709">
-    <w:abstractNumId w:val="17"/>
+    <w:abstractNumId w:val="18"/>
   </w:num>
   <w:num w:numId="18" w16cid:durableId="619801948">
     <w:abstractNumId w:val="8"/>
@@ -22862,43 +24395,43 @@
     <w:abstractNumId w:val="11"/>
   </w:num>
   <w:num w:numId="21" w16cid:durableId="1145002942">
-    <w:abstractNumId w:val="22"/>
+    <w:abstractNumId w:val="23"/>
   </w:num>
   <w:num w:numId="22" w16cid:durableId="1092311161">
-    <w:abstractNumId w:val="27"/>
+    <w:abstractNumId w:val="28"/>
   </w:num>
   <w:num w:numId="23" w16cid:durableId="2087533666">
-    <w:abstractNumId w:val="34"/>
+    <w:abstractNumId w:val="35"/>
   </w:num>
   <w:num w:numId="24" w16cid:durableId="1089155695">
-    <w:abstractNumId w:val="18"/>
+    <w:abstractNumId w:val="19"/>
   </w:num>
   <w:num w:numId="25" w16cid:durableId="2131000809">
     <w:abstractNumId w:val="0"/>
   </w:num>
   <w:num w:numId="26" w16cid:durableId="1779787141">
-    <w:abstractNumId w:val="37"/>
+    <w:abstractNumId w:val="39"/>
   </w:num>
   <w:num w:numId="27" w16cid:durableId="518006755">
+    <w:abstractNumId w:val="34"/>
+  </w:num>
+  <w:num w:numId="28" w16cid:durableId="2131439488">
+    <w:abstractNumId w:val="26"/>
+  </w:num>
+  <w:num w:numId="29" w16cid:durableId="1438406095">
+    <w:abstractNumId w:val="31"/>
+  </w:num>
+  <w:num w:numId="30" w16cid:durableId="1695770266">
+    <w:abstractNumId w:val="15"/>
+  </w:num>
+  <w:num w:numId="31" w16cid:durableId="982810538">
     <w:abstractNumId w:val="33"/>
   </w:num>
-  <w:num w:numId="28" w16cid:durableId="2131439488">
-    <w:abstractNumId w:val="25"/>
-  </w:num>
-  <w:num w:numId="29" w16cid:durableId="1438406095">
-    <w:abstractNumId w:val="30"/>
-  </w:num>
-  <w:num w:numId="30" w16cid:durableId="1695770266">
-    <w:abstractNumId w:val="14"/>
-  </w:num>
-  <w:num w:numId="31" w16cid:durableId="982810538">
-    <w:abstractNumId w:val="32"/>
-  </w:num>
   <w:num w:numId="32" w16cid:durableId="1957911375">
-    <w:abstractNumId w:val="26"/>
+    <w:abstractNumId w:val="27"/>
   </w:num>
   <w:num w:numId="33" w16cid:durableId="1826822573">
-    <w:abstractNumId w:val="35"/>
+    <w:abstractNumId w:val="36"/>
   </w:num>
   <w:num w:numId="34" w16cid:durableId="67777099">
     <w:abstractNumId w:val="13"/>
@@ -22919,10 +24452,16 @@
     <w:abstractNumId w:val="10"/>
   </w:num>
   <w:num w:numId="40" w16cid:durableId="1722898777">
-    <w:abstractNumId w:val="40"/>
+    <w:abstractNumId w:val="42"/>
   </w:num>
   <w:num w:numId="41" w16cid:durableId="1668827042">
-    <w:abstractNumId w:val="29"/>
+    <w:abstractNumId w:val="30"/>
+  </w:num>
+  <w:num w:numId="42" w16cid:durableId="1741058362">
+    <w:abstractNumId w:val="38"/>
+  </w:num>
+  <w:num w:numId="43" w16cid:durableId="958145931">
+    <w:abstractNumId w:val="14"/>
   </w:num>
 </w:numbering>
 </file>
@@ -26225,6 +27764,15 @@
 </file>
 
 <file path=customXml/item1.xml><?xml version="1.0" encoding="utf-8"?>
+<?mso-contentType ?>
+<FormTemplates xmlns="http://schemas.microsoft.com/sharepoint/v3/contenttype/forms">
+  <Display>DocumentLibraryForm</Display>
+  <Edit>DocumentLibraryForm</Edit>
+  <New>DocumentLibraryForm</New>
+</FormTemplates>
+</file>
+
+<file path=customXml/item2.xml><?xml version="1.0" encoding="utf-8"?>
 <ct:contentTypeSchema xmlns:ct="http://schemas.microsoft.com/office/2006/metadata/contentType" xmlns:ma="http://schemas.microsoft.com/office/2006/metadata/properties/metaAttributes" ct:_="" ma:_="" ma:contentTypeName="Dokument" ma:contentTypeID="0x010100420AE66457A43740AE1EAB3CD114EE32" ma:contentTypeVersion="11" ma:contentTypeDescription="Utwórz nowy dokument." ma:contentTypeScope="" ma:versionID="b7944d1fb6247475f8bbaf98b27a0332">
   <xsd:schema xmlns:xsd="http://www.w3.org/2001/XMLSchema" xmlns:xs="http://www.w3.org/2001/XMLSchema" xmlns:p="http://schemas.microsoft.com/office/2006/metadata/properties" xmlns:ns3="8c0450b4-52b1-4774-b115-69fdef19c40a" targetNamespace="http://schemas.microsoft.com/office/2006/metadata/properties" ma:root="true" ma:fieldsID="12435e6836a551c0ef3554049423e8f6" ns3:_="">
     <xsd:import namespace="8c0450b4-52b1-4774-b115-69fdef19c40a"/>
@@ -26412,16 +27960,11 @@
 </ct:contentTypeSchema>
 </file>
 
-<file path=customXml/item2.xml><?xml version="1.0" encoding="utf-8"?>
-<?mso-contentType ?>
-<FormTemplates xmlns="http://schemas.microsoft.com/sharepoint/v3/contenttype/forms">
-  <Display>DocumentLibraryForm</Display>
-  <Edit>DocumentLibraryForm</Edit>
-  <New>DocumentLibraryForm</New>
-</FormTemplates>
+<file path=customXml/item3.xml><?xml version="1.0" encoding="utf-8"?>
+<b:Sources xmlns:b="http://schemas.openxmlformats.org/officeDocument/2006/bibliography" xmlns="http://schemas.openxmlformats.org/officeDocument/2006/bibliography" SelectedStyle="\APASixthEditionOfficeOnline.xsl" StyleName="APA" Version="6"/>
 </file>
 
-<file path=customXml/item3.xml><?xml version="1.0" encoding="utf-8"?>
+<file path=customXml/item4.xml><?xml version="1.0" encoding="utf-8"?>
 <p:properties xmlns:p="http://schemas.microsoft.com/office/2006/metadata/properties" xmlns:xsi="http://www.w3.org/2001/XMLSchema-instance" xmlns:pc="http://schemas.microsoft.com/office/infopath/2007/PartnerControls">
   <documentManagement>
     <_activity xmlns="8c0450b4-52b1-4774-b115-69fdef19c40a" xsi:nil="true"/>
@@ -26429,11 +27972,15 @@
 </p:properties>
 </file>
 
-<file path=customXml/item4.xml><?xml version="1.0" encoding="utf-8"?>
-<b:Sources xmlns:b="http://schemas.openxmlformats.org/officeDocument/2006/bibliography" xmlns="http://schemas.openxmlformats.org/officeDocument/2006/bibliography" SelectedStyle="\APASixthEditionOfficeOnline.xsl" StyleName="APA" Version="6"/>
+<file path=customXml/itemProps1.xml><?xml version="1.0" encoding="utf-8"?>
+<ds:datastoreItem xmlns:ds="http://schemas.openxmlformats.org/officeDocument/2006/customXml" ds:itemID="{7E6C9D04-A652-49B0-A9D3-FB33376B443F}">
+  <ds:schemaRefs>
+    <ds:schemaRef ds:uri="http://schemas.microsoft.com/sharepoint/v3/contenttype/forms"/>
+  </ds:schemaRefs>
+</ds:datastoreItem>
 </file>
 
-<file path=customXml/itemProps1.xml><?xml version="1.0" encoding="utf-8"?>
+<file path=customXml/itemProps2.xml><?xml version="1.0" encoding="utf-8"?>
 <ds:datastoreItem xmlns:ds="http://schemas.openxmlformats.org/officeDocument/2006/customXml" ds:itemID="{2DE9BC7E-617F-4710-96F7-298ED6BC968A}">
   <ds:schemaRefs>
     <ds:schemaRef ds:uri="http://schemas.microsoft.com/office/2006/metadata/contentType"/>
@@ -26451,15 +27998,15 @@
 </ds:datastoreItem>
 </file>
 
-<file path=customXml/itemProps2.xml><?xml version="1.0" encoding="utf-8"?>
-<ds:datastoreItem xmlns:ds="http://schemas.openxmlformats.org/officeDocument/2006/customXml" ds:itemID="{7E6C9D04-A652-49B0-A9D3-FB33376B443F}">
+<file path=customXml/itemProps3.xml><?xml version="1.0" encoding="utf-8"?>
+<ds:datastoreItem xmlns:ds="http://schemas.openxmlformats.org/officeDocument/2006/customXml" ds:itemID="{58C0DB9C-F3EC-41E9-93D5-84C86AFACD24}">
   <ds:schemaRefs>
-    <ds:schemaRef ds:uri="http://schemas.microsoft.com/sharepoint/v3/contenttype/forms"/>
+    <ds:schemaRef ds:uri="http://schemas.openxmlformats.org/officeDocument/2006/bibliography"/>
   </ds:schemaRefs>
 </ds:datastoreItem>
 </file>
 
-<file path=customXml/itemProps3.xml><?xml version="1.0" encoding="utf-8"?>
+<file path=customXml/itemProps4.xml><?xml version="1.0" encoding="utf-8"?>
 <ds:datastoreItem xmlns:ds="http://schemas.openxmlformats.org/officeDocument/2006/customXml" ds:itemID="{FE22518A-9B45-4C99-82CB-2F5C03E23EC1}">
   <ds:schemaRefs>
     <ds:schemaRef ds:uri="http://schemas.microsoft.com/office/2006/metadata/properties"/>
@@ -26467,12 +28014,4 @@
     <ds:schemaRef ds:uri="8c0450b4-52b1-4774-b115-69fdef19c40a"/>
   </ds:schemaRefs>
 </ds:datastoreItem>
-</file>
-
-<file path=customXml/itemProps4.xml><?xml version="1.0" encoding="utf-8"?>
-<ds:datastoreItem xmlns:ds="http://schemas.openxmlformats.org/officeDocument/2006/customXml" ds:itemID="{58C0DB9C-F3EC-41E9-93D5-84C86AFACD24}">
-  <ds:schemaRefs>
-    <ds:schemaRef ds:uri="http://schemas.openxmlformats.org/officeDocument/2006/bibliography"/>
-  </ds:schemaRefs>
-</ds:datastoreItem>
 </file>
</xml_diff>

<commit_message>
add: Clipboard paragrapghs and schema
</commit_message>
<xml_diff>
--- a/Master Thesis/Security of Operating Systems in Virtual Environments.docx
+++ b/Master Thesis/Security of Operating Systems in Virtual Environments.docx
@@ -2129,10 +2129,10 @@
             <v:path o:extrusionok="f" gradientshapeok="t" o:connecttype="rect"/>
             <o:lock v:ext="edit" aspectratio="t"/>
           </v:shapetype>
-          <v:shape id="_x0000_i1025" type="#_x0000_t75" style="width:470.25pt;height:313.5pt" o:ole="">
+          <v:shape id="_x0000_i1025" type="#_x0000_t75" style="width:470.05pt;height:313.8pt" o:ole="">
             <v:imagedata r:id="rId18" o:title=""/>
           </v:shape>
-          <o:OLEObject Type="Embed" ProgID="Unknown" ShapeID="_x0000_i1025" DrawAspect="Content" ObjectID="_1817110815" r:id="rId19"/>
+          <o:OLEObject Type="Embed" ProgID="Unknown" ShapeID="_x0000_i1025" DrawAspect="Content" ObjectID="_1817113899" r:id="rId19"/>
         </w:object>
       </w:r>
       <w:r>
@@ -2197,10 +2197,10 @@
       </w:pPr>
       <w:r>
         <w:object w:dxaOrig="22595" w:dyaOrig="2822" w14:anchorId="22D011D0">
-          <v:shape id="_x0000_i1026" type="#_x0000_t75" style="width:470.25pt;height:58.5pt" o:ole="">
+          <v:shape id="_x0000_i1026" type="#_x0000_t75" style="width:470.05pt;height:58.4pt" o:ole="">
             <v:imagedata r:id="rId20" o:title=""/>
           </v:shape>
-          <o:OLEObject Type="Embed" ProgID="Unknown" ShapeID="_x0000_i1026" DrawAspect="Content" ObjectID="_1817110816" r:id="rId21"/>
+          <o:OLEObject Type="Embed" ProgID="Unknown" ShapeID="_x0000_i1026" DrawAspect="Content" ObjectID="_1817113900" r:id="rId21"/>
         </w:object>
       </w:r>
       <w:r>
@@ -4476,10 +4476,10 @@
       </w:pPr>
       <w:r>
         <w:object w:dxaOrig="19771" w:dyaOrig="4233" w14:anchorId="3C063064">
-          <v:shape id="_x0000_i1027" type="#_x0000_t75" style="width:469.5pt;height:100.5pt" o:ole="">
+          <v:shape id="_x0000_i1027" type="#_x0000_t75" style="width:469.35pt;height:100.55pt" o:ole="">
             <v:imagedata r:id="rId27" o:title=""/>
           </v:shape>
-          <o:OLEObject Type="Embed" ProgID="Unknown" ShapeID="_x0000_i1027" DrawAspect="Content" ObjectID="_1817110817" r:id="rId28"/>
+          <o:OLEObject Type="Embed" ProgID="Unknown" ShapeID="_x0000_i1027" DrawAspect="Content" ObjectID="_1817113901" r:id="rId28"/>
         </w:object>
       </w:r>
     </w:p>
@@ -6555,60 +6555,16 @@
       </w:pPr>
     </w:p>
     <w:p>
-      <w:pPr>
-        <w:rPr>
-          <w:lang w:val="en-US"/>
-        </w:rPr>
-      </w:pPr>
-      <w:r>
-        <w:rPr>
-          <w:lang w:val="en-US"/>
-        </w:rPr>
+      <w:r>
         <w:t>4.4.2</w:t>
       </w:r>
     </w:p>
-    <w:p>
-      <w:pPr>
-        <w:rPr>
-          <w:lang w:val="en-US"/>
-        </w:rPr>
-      </w:pPr>
-    </w:p>
-    <w:p>
-      <w:pPr>
-        <w:rPr>
-          <w:lang w:val="en-US"/>
-        </w:rPr>
-      </w:pPr>
-    </w:p>
-    <w:p>
-      <w:pPr>
-        <w:rPr>
-          <w:lang w:val="en-US"/>
-        </w:rPr>
-      </w:pPr>
-    </w:p>
-    <w:p>
-      <w:pPr>
-        <w:rPr>
-          <w:lang w:val="en-US"/>
-        </w:rPr>
-      </w:pPr>
-    </w:p>
-    <w:p>
-      <w:pPr>
-        <w:rPr>
-          <w:lang w:val="en-US"/>
-        </w:rPr>
-      </w:pPr>
-    </w:p>
-    <w:p>
-      <w:pPr>
-        <w:rPr>
-          <w:lang w:val="en-US"/>
-        </w:rPr>
-      </w:pPr>
-    </w:p>
+    <w:p/>
+    <w:p/>
+    <w:p/>
+    <w:p/>
+    <w:p/>
+    <w:p/>
     <w:p>
       <w:r>
         <w:lastRenderedPageBreak/>
@@ -12328,8 +12284,260 @@
         <w:t xml:space="preserve">4.5 </w:t>
       </w:r>
       <w:r>
-        <w:t>Kanały host</w:t>
-      </w:r>
+        <w:t xml:space="preserve">Kanały host oraz </w:t>
+      </w:r>
+      <w:proofErr w:type="spellStart"/>
+      <w:r>
+        <w:t>guest</w:t>
+      </w:r>
+      <w:proofErr w:type="spellEnd"/>
+      <w:r>
+        <w:t xml:space="preserve"> w VMware (Schowek, Współdzielone foldery)</w:t>
+      </w:r>
+      <w:r>
+        <w:t xml:space="preserve"> – wyciek danych</w:t>
+      </w:r>
+    </w:p>
+    <w:p>
+      <w:r>
+        <w:t>Wirtualizacja dostarcza mechanizmów integracyjnych pomiędzy systemem gospodarza a maszynami wirtualnymi, które podnoszą użyteczność środowiska, lecz jednocześnie tworzą kanały przepływu danych. W kontekście VMware Workstation są to przede wszystkim funkcje realizowane przez VMware Tools, m.in. współdzielony schowek (</w:t>
+      </w:r>
+      <w:proofErr w:type="spellStart"/>
+      <w:r>
+        <w:t>Clipboard</w:t>
+      </w:r>
+      <w:proofErr w:type="spellEnd"/>
+      <w:r>
+        <w:t>) oraz współdzielone foldery (</w:t>
+      </w:r>
+      <w:proofErr w:type="spellStart"/>
+      <w:r>
+        <w:t>Shared</w:t>
+      </w:r>
+      <w:proofErr w:type="spellEnd"/>
+      <w:r>
+        <w:t xml:space="preserve"> </w:t>
+      </w:r>
+      <w:proofErr w:type="spellStart"/>
+      <w:r>
+        <w:t>Folders</w:t>
+      </w:r>
+      <w:proofErr w:type="spellEnd"/>
+      <w:r>
+        <w:t>). W odróżnieniu od klasycznych scenariuszy komunikacji sieciowej (NAT/</w:t>
+      </w:r>
+      <w:proofErr w:type="spellStart"/>
+      <w:r>
+        <w:t>bridged</w:t>
+      </w:r>
+      <w:proofErr w:type="spellEnd"/>
+      <w:r>
+        <w:t>/host-</w:t>
+      </w:r>
+      <w:proofErr w:type="spellStart"/>
+      <w:r>
+        <w:t>only</w:t>
+      </w:r>
+      <w:proofErr w:type="spellEnd"/>
+      <w:r>
+        <w:t>), działanie tych kanałów nie zależy od topologii sieci wirtualnej, lecz od konfiguracji integracji host–</w:t>
+      </w:r>
+      <w:proofErr w:type="spellStart"/>
+      <w:r>
+        <w:t>guest</w:t>
+      </w:r>
+      <w:proofErr w:type="spellEnd"/>
+      <w:r>
+        <w:t xml:space="preserve"> i aktywności komponentów Tools. </w:t>
+      </w:r>
+    </w:p>
+    <w:p>
+      <w:r>
+        <w:rPr>
+          <w:b/>
+          <w:bCs/>
+        </w:rPr>
+        <w:t>Rys. X.1.</w:t>
+      </w:r>
+      <w:r>
+        <w:t xml:space="preserve"> Stanowisko: host Windows i gość (Windows/</w:t>
+      </w:r>
+      <w:proofErr w:type="spellStart"/>
+      <w:r>
+        <w:t>Ubuntu</w:t>
+      </w:r>
+      <w:proofErr w:type="spellEnd"/>
+      <w:r>
+        <w:t>); kanały VMware Tools — schowek i współdzielone foldery.</w:t>
+      </w:r>
+      <w:r>
+        <w:rPr>
+          <w:noProof/>
+        </w:rPr>
+        <w:drawing>
+          <wp:anchor distT="0" distB="0" distL="114300" distR="114300" simplePos="0" relativeHeight="251658240" behindDoc="0" locked="0" layoutInCell="1" allowOverlap="1" wp14:anchorId="3C28172B" wp14:editId="708FF78F">
+            <wp:simplePos x="895350" y="5372100"/>
+            <wp:positionH relativeFrom="column">
+              <wp:align>left</wp:align>
+            </wp:positionH>
+            <wp:positionV relativeFrom="paragraph">
+              <wp:align>top</wp:align>
+            </wp:positionV>
+            <wp:extent cx="5972175" cy="1400175"/>
+            <wp:effectExtent l="0" t="0" r="9525" b="9525"/>
+            <wp:wrapSquare wrapText="bothSides"/>
+            <wp:docPr id="1936422071" name="Picture 4"/>
+            <wp:cNvGraphicFramePr>
+              <a:graphicFrameLocks xmlns:a="http://schemas.openxmlformats.org/drawingml/2006/main" noChangeAspect="1"/>
+            </wp:cNvGraphicFramePr>
+            <a:graphic xmlns:a="http://schemas.openxmlformats.org/drawingml/2006/main">
+              <a:graphicData uri="http://schemas.openxmlformats.org/drawingml/2006/picture">
+                <pic:pic xmlns:pic="http://schemas.openxmlformats.org/drawingml/2006/picture">
+                  <pic:nvPicPr>
+                    <pic:cNvPr id="0" name="Picture 7"/>
+                    <pic:cNvPicPr>
+                      <a:picLocks noChangeAspect="1" noChangeArrowheads="1"/>
+                    </pic:cNvPicPr>
+                  </pic:nvPicPr>
+                  <pic:blipFill>
+                    <a:blip r:embed="rId29">
+                      <a:extLst>
+                        <a:ext uri="{28A0092B-C50C-407E-A947-70E740481C1C}">
+                          <a14:useLocalDpi xmlns:a14="http://schemas.microsoft.com/office/drawing/2010/main" val="0"/>
+                        </a:ext>
+                      </a:extLst>
+                    </a:blip>
+                    <a:srcRect/>
+                    <a:stretch>
+                      <a:fillRect/>
+                    </a:stretch>
+                  </pic:blipFill>
+                  <pic:spPr bwMode="auto">
+                    <a:xfrm>
+                      <a:off x="0" y="0"/>
+                      <a:ext cx="5972175" cy="1400175"/>
+                    </a:xfrm>
+                    <a:prstGeom prst="rect">
+                      <a:avLst/>
+                    </a:prstGeom>
+                    <a:noFill/>
+                    <a:ln>
+                      <a:noFill/>
+                    </a:ln>
+                  </pic:spPr>
+                </pic:pic>
+              </a:graphicData>
+            </a:graphic>
+          </wp:anchor>
+        </w:drawing>
+      </w:r>
+      <w:r>
+        <w:br w:type="textWrapping" w:clear="all"/>
+      </w:r>
+    </w:p>
+    <w:p>
+      <w:r>
+        <w:t>Celem rozdziału jest weryfikacja, w jakim stopniu konfiguracja kanałów host–</w:t>
+      </w:r>
+      <w:proofErr w:type="spellStart"/>
+      <w:r>
+        <w:t>guest</w:t>
+      </w:r>
+      <w:proofErr w:type="spellEnd"/>
+      <w:r>
+        <w:t xml:space="preserve"> wpływa na możliwość i kierunek transferu danych między hostem a gościem oraz jakie ryzyka z tego wynikają. Analizie poddano dwa mechanizmy: Schowek — włączony w obu kierunkach oraz </w:t>
+      </w:r>
+      <w:proofErr w:type="spellStart"/>
+      <w:r>
+        <w:t>Shared</w:t>
+      </w:r>
+      <w:proofErr w:type="spellEnd"/>
+      <w:r>
+        <w:t xml:space="preserve"> </w:t>
+      </w:r>
+      <w:proofErr w:type="spellStart"/>
+      <w:r>
+        <w:t>Folders</w:t>
+      </w:r>
+      <w:proofErr w:type="spellEnd"/>
+      <w:r>
+        <w:t xml:space="preserve"> — w trybach </w:t>
+      </w:r>
+      <w:proofErr w:type="spellStart"/>
+      <w:r>
+        <w:t>Disabled</w:t>
+      </w:r>
+      <w:proofErr w:type="spellEnd"/>
+      <w:r>
+        <w:t>, Read-</w:t>
+      </w:r>
+      <w:proofErr w:type="spellStart"/>
+      <w:r>
+        <w:t>only</w:t>
+      </w:r>
+      <w:proofErr w:type="spellEnd"/>
+      <w:r>
+        <w:t xml:space="preserve"> i Read-</w:t>
+      </w:r>
+      <w:proofErr w:type="spellStart"/>
+      <w:r>
+        <w:t>write</w:t>
+      </w:r>
+      <w:proofErr w:type="spellEnd"/>
+      <w:r>
+        <w:t xml:space="preserve">, z oceną odczytu </w:t>
+      </w:r>
+      <w:r>
+        <w:t xml:space="preserve">i zapisu po obu stronach. </w:t>
+      </w:r>
+    </w:p>
+    <w:p>
+      <w:pPr>
+        <w:rPr>
+          <w:b/>
+          <w:bCs/>
+        </w:rPr>
+      </w:pPr>
+      <w:r>
+        <w:rPr>
+          <w:b/>
+          <w:bCs/>
+        </w:rPr>
+        <w:t>Schowek</w:t>
+      </w:r>
+      <w:r>
+        <w:rPr>
+          <w:b/>
+          <w:bCs/>
+        </w:rPr>
+        <w:t xml:space="preserve"> </w:t>
+      </w:r>
+      <w:r>
+        <w:rPr>
+          <w:b/>
+          <w:bCs/>
+        </w:rPr>
+        <w:t>— przebieg i wyniki</w:t>
+      </w:r>
+    </w:p>
+    <w:p>
+      <w:r>
+        <w:t xml:space="preserve">Dla </w:t>
+      </w:r>
+      <w:r>
+        <w:t>Schowka</w:t>
+      </w:r>
+      <w:r>
+        <w:t xml:space="preserve"> wykonano 5 prób na kierunek (host</w:t>
+      </w:r>
+      <w:r>
+        <w:t xml:space="preserve"> do </w:t>
+      </w:r>
+      <w:proofErr w:type="spellStart"/>
+      <w:r>
+        <w:t>guest</w:t>
+      </w:r>
+      <w:proofErr w:type="spellEnd"/>
       <w:r>
         <w:t xml:space="preserve"> oraz </w:t>
       </w:r>
@@ -12339,194 +12547,58 @@
       </w:r>
       <w:proofErr w:type="spellEnd"/>
       <w:r>
-        <w:t xml:space="preserve"> w VMware (</w:t>
-      </w:r>
-      <w:r>
-        <w:t>Schowek</w:t>
-      </w:r>
-      <w:r>
-        <w:t xml:space="preserve">, </w:t>
-      </w:r>
-      <w:r>
-        <w:t>Współdzielone foldery</w:t>
-      </w:r>
+        <w:t xml:space="preserve"> do </w:t>
+      </w:r>
+      <w:r>
+        <w:t>host) z pomiarem czasu w narzędziach systemowych</w:t>
+      </w:r>
+      <w:r>
+        <w:t>.</w:t>
+      </w:r>
+      <w:r>
+        <w:t xml:space="preserve"> </w:t>
+      </w:r>
+      <w:r>
+        <w:t>W</w:t>
+      </w:r>
+      <w:r>
+        <w:t xml:space="preserve"> </w:t>
+      </w:r>
+      <w:proofErr w:type="spellStart"/>
+      <w:r>
+        <w:t>Ubuntu</w:t>
+      </w:r>
+      <w:proofErr w:type="spellEnd"/>
+      <w:r>
+        <w:t xml:space="preserve"> użyto </w:t>
+      </w:r>
+      <w:proofErr w:type="spellStart"/>
+      <w:r>
+        <w:t>wl-clipboard</w:t>
+      </w:r>
+      <w:proofErr w:type="spellEnd"/>
+      <w:r>
+        <w:t xml:space="preserve"> (</w:t>
+      </w:r>
+      <w:proofErr w:type="spellStart"/>
+      <w:r>
+        <w:t>Wayland</w:t>
+      </w:r>
+      <w:proofErr w:type="spellEnd"/>
       <w:r>
         <w:t>)</w:t>
       </w:r>
       <w:r>
-        <w:t xml:space="preserve"> – wyciek danych</w:t>
-      </w:r>
-    </w:p>
-    <w:p>
-      <w:r>
-        <w:t>Wirtualizacja dostarcza mechanizmów integracyjnych pomiędzy systemem gospodarza a maszynami wirtualnymi, które podnoszą użyteczność środowiska, lecz jednocześnie tworzą kanały przepływu danych. W kontekście VMware Workstation są to przede wszystkim funkcje realizowane przez VMware Tools, m.in. współdzielony schowek (</w:t>
-      </w:r>
-      <w:proofErr w:type="spellStart"/>
-      <w:r>
-        <w:t>Clipboard</w:t>
-      </w:r>
-      <w:proofErr w:type="spellEnd"/>
-      <w:r>
-        <w:t>) oraz współdzielone foldery (</w:t>
-      </w:r>
-      <w:proofErr w:type="spellStart"/>
-      <w:r>
-        <w:t>Shared</w:t>
-      </w:r>
-      <w:proofErr w:type="spellEnd"/>
-      <w:r>
-        <w:t xml:space="preserve"> </w:t>
-      </w:r>
-      <w:proofErr w:type="spellStart"/>
-      <w:r>
-        <w:t>Folders</w:t>
-      </w:r>
-      <w:proofErr w:type="spellEnd"/>
-      <w:r>
-        <w:t>). W odróżnieniu od klasycznych scenariuszy komunikacji sieciowej (NAT/</w:t>
-      </w:r>
-      <w:proofErr w:type="spellStart"/>
-      <w:r>
-        <w:t>bridged</w:t>
-      </w:r>
-      <w:proofErr w:type="spellEnd"/>
-      <w:r>
-        <w:t>/host-</w:t>
-      </w:r>
-      <w:proofErr w:type="spellStart"/>
-      <w:r>
-        <w:t>only</w:t>
-      </w:r>
-      <w:proofErr w:type="spellEnd"/>
-      <w:r>
-        <w:t>), działanie tych kanałów nie zależy od topologii sieci wirtualnej, lecz od konfiguracji integracji host–</w:t>
-      </w:r>
-      <w:proofErr w:type="spellStart"/>
-      <w:r>
-        <w:t>guest</w:t>
-      </w:r>
-      <w:proofErr w:type="spellEnd"/>
-      <w:r>
-        <w:t xml:space="preserve"> i aktywności komponentów Tools. </w:t>
-      </w:r>
-    </w:p>
-    <w:p>
-      <w:r>
-        <w:t>Celem rozdziału jest weryfikacja, w jakim stopniu konfiguracja kanałów host–</w:t>
-      </w:r>
-      <w:proofErr w:type="spellStart"/>
-      <w:r>
-        <w:t>guest</w:t>
-      </w:r>
-      <w:proofErr w:type="spellEnd"/>
-      <w:r>
-        <w:t xml:space="preserve"> wpływa na możliwość i kierunek transferu danych między hostem a gościem oraz jakie ryzyka z tego wynikają. Analizie poddano dwa mechanizmy: </w:t>
-      </w:r>
-      <w:r>
-        <w:t>Schowek</w:t>
-      </w:r>
-      <w:r>
-        <w:t xml:space="preserve"> —</w:t>
-      </w:r>
-      <w:r>
-        <w:t xml:space="preserve"> </w:t>
-      </w:r>
-      <w:r>
-        <w:t>włączony w obu</w:t>
-      </w:r>
-      <w:r>
-        <w:t xml:space="preserve"> kierunkach oraz</w:t>
-      </w:r>
-      <w:r>
-        <w:t xml:space="preserve"> </w:t>
-      </w:r>
-      <w:proofErr w:type="spellStart"/>
-      <w:r>
-        <w:t>Shared</w:t>
-      </w:r>
-      <w:proofErr w:type="spellEnd"/>
-      <w:r>
-        <w:t xml:space="preserve"> </w:t>
-      </w:r>
-      <w:proofErr w:type="spellStart"/>
-      <w:r>
-        <w:t>Folders</w:t>
-      </w:r>
-      <w:proofErr w:type="spellEnd"/>
-      <w:r>
-        <w:t xml:space="preserve"> — w trybach </w:t>
-      </w:r>
-      <w:proofErr w:type="spellStart"/>
-      <w:r>
-        <w:t>Disabled</w:t>
-      </w:r>
-      <w:proofErr w:type="spellEnd"/>
-      <w:r>
-        <w:t>, Read-</w:t>
-      </w:r>
-      <w:proofErr w:type="spellStart"/>
-      <w:r>
-        <w:t>only</w:t>
-      </w:r>
-      <w:proofErr w:type="spellEnd"/>
-      <w:r>
-        <w:t xml:space="preserve"> i Read-</w:t>
-      </w:r>
-      <w:proofErr w:type="spellStart"/>
-      <w:r>
-        <w:t>write</w:t>
-      </w:r>
-      <w:proofErr w:type="spellEnd"/>
-      <w:r>
-        <w:t xml:space="preserve">, z oceną odczytu </w:t>
-      </w:r>
-      <w:r>
-        <w:t xml:space="preserve">i zapisu po obu stronach. </w:t>
-      </w:r>
-    </w:p>
-    <w:p>
-      <w:r>
-        <w:t xml:space="preserve">Dla </w:t>
-      </w:r>
-      <w:r>
-        <w:t>Schowka</w:t>
-      </w:r>
-      <w:r>
-        <w:t xml:space="preserve"> wykonano 5 prób na kierunek (host</w:t>
-      </w:r>
-      <w:r>
-        <w:t xml:space="preserve"> do </w:t>
-      </w:r>
-      <w:proofErr w:type="spellStart"/>
-      <w:r>
-        <w:t>guest</w:t>
-      </w:r>
-      <w:proofErr w:type="spellEnd"/>
-      <w:r>
-        <w:t xml:space="preserve"> oraz </w:t>
-      </w:r>
-      <w:proofErr w:type="spellStart"/>
-      <w:r>
-        <w:t>guest</w:t>
-      </w:r>
-      <w:proofErr w:type="spellEnd"/>
-      <w:r>
-        <w:t xml:space="preserve"> do </w:t>
-      </w:r>
-      <w:r>
-        <w:t>host) z pomiarem czasu w narzędziach systemowych</w:t>
-      </w:r>
-      <w:r>
-        <w:t>.</w:t>
-      </w:r>
-      <w:r>
-        <w:t xml:space="preserve"> </w:t>
-      </w:r>
-      <w:r>
-        <w:t>W</w:t>
-      </w:r>
-      <w:r>
-        <w:t xml:space="preserve"> </w:t>
+        <w:t xml:space="preserve">. </w:t>
+      </w:r>
+      <w:r>
+        <w:t xml:space="preserve">Integralność sprawdzano przez SHA-256. </w:t>
+      </w:r>
+    </w:p>
+    <w:p>
+      <w:r>
+        <w:lastRenderedPageBreak/>
+        <w:t xml:space="preserve">We wszystkich próbach uzyskano pełną skuteczność transferu tekstu w obu kierunkach (z hosta do gościa oraz z gościa do hosta). W systemie Windows jako gościu czasy pojedynczych operacji mieściły się w zakresie około 0,001–0,004 s, a w systemie </w:t>
       </w:r>
       <w:proofErr w:type="spellStart"/>
       <w:r>
@@ -12534,49 +12606,10 @@
       </w:r>
       <w:proofErr w:type="spellEnd"/>
       <w:r>
-        <w:t xml:space="preserve"> użyto </w:t>
-      </w:r>
-      <w:proofErr w:type="spellStart"/>
-      <w:r>
-        <w:t>wl-clipboard</w:t>
-      </w:r>
-      <w:proofErr w:type="spellEnd"/>
-      <w:r>
-        <w:t xml:space="preserve"> (</w:t>
-      </w:r>
-      <w:proofErr w:type="spellStart"/>
-      <w:r>
-        <w:t>Wayland</w:t>
-      </w:r>
-      <w:proofErr w:type="spellEnd"/>
-      <w:r>
-        <w:t>)</w:t>
-      </w:r>
-      <w:r>
-        <w:t xml:space="preserve">. </w:t>
-      </w:r>
-      <w:r>
-        <w:t xml:space="preserve">Integralność sprawdzano przez SHA-256. </w:t>
-      </w:r>
-    </w:p>
-    <w:p>
-      <w:r>
-        <w:t xml:space="preserve">We wszystkich próbach uzyskano pełną skuteczność transferu tekstu w obu kierunkach (z hosta do gościa oraz z gościa do hosta). W systemie Windows jako gościu czasy pojedynczych operacji mieściły się w zakresie około 0,001–0,004 s, a w systemie </w:t>
-      </w:r>
-      <w:proofErr w:type="spellStart"/>
-      <w:r>
-        <w:t>Ubuntu</w:t>
-      </w:r>
-      <w:proofErr w:type="spellEnd"/>
-      <w:r>
         <w:t xml:space="preserve"> — około 0,03–0,06 s. We wszystkich przypadkach potwierdzono integralność przekazywanej treści (zgodność sum kontrolnych SHA-256 pomiędzy źródłem a plikiem wynikowym). Pomiary prowadzono w stabilnym kontekście sesji użytkownika; wcześniejsze obserwacje pokazały, że przełączanie kont w trakcie testów może prowadzić do braku synchronizacji schowka pomiędzy systemami, co nie jest równoznaczne z wyłączeniem funkcji.</w:t>
       </w:r>
     </w:p>
-    <w:p>
-      <w:r>
-        <w:br w:type="page"/>
-      </w:r>
-    </w:p>
+    <w:p/>
     <w:tbl>
       <w:tblPr>
         <w:tblW w:w="3680" w:type="dxa"/>
@@ -12626,7 +12659,6 @@
                 <w:lang w:val="en-US"/>
                 <w14:ligatures w14:val="none"/>
               </w:rPr>
-              <w:lastRenderedPageBreak/>
               <w:t>Próba</w:t>
             </w:r>
             <w:proofErr w:type="spellEnd"/>
@@ -15943,10 +15975,679 @@
       </w:r>
       <w:proofErr w:type="spellEnd"/>
       <w:r>
-        <w:t xml:space="preserve"> ma charakter operacyjny (narzędzia użytkownika i środowisko graficzne). W badanej konfiguracji schowek stanowi szybki i powtarzalny kanał wymiany danych pomiędzy hostem a maszynami wirtualnymi; sama obecność mechanizmu, przy aktywnych komponentach narzędziowych w bieżącej sesji użytkownika, umożliwia niemal natychmiastowy transfer tekstu poza płaszczyzną sieci.</w:t>
-      </w:r>
-      <w:r>
-        <w:br w:type="page"/>
+        <w:t xml:space="preserve"> ma charakter operacyjny (narzędzia użytkownika i środowisko graficzne). W badanej konfiguracji schowek stanowi szybki i powtarzalny kanał wymiany danych pomiędzy hostem a maszynami wirtualnymi; sama obecność mechanizmu, przy aktywnych </w:t>
+      </w:r>
+      <w:r>
+        <w:lastRenderedPageBreak/>
+        <w:t>komponentach narzędziowych w bieżącej sesji użytkownika, umożliwia niemal natychmiastowy transfer tekstu poza płaszczyzną sieci.</w:t>
+      </w:r>
+    </w:p>
+    <w:p/>
+    <w:p>
+      <w:r>
+        <w:rPr>
+          <w:b/>
+          <w:bCs/>
+        </w:rPr>
+        <w:t>Współdzielone foldery — przebieg i wyniki.</w:t>
+      </w:r>
+      <w:r>
+        <w:br/>
+        <w:t>Dla oceny mechanizmu utworzono dwa udziały po stronie hosta: w trybie tylko do odczytu (Read-</w:t>
+      </w:r>
+      <w:proofErr w:type="spellStart"/>
+      <w:r>
+        <w:t>only</w:t>
+      </w:r>
+      <w:proofErr w:type="spellEnd"/>
+      <w:r>
+        <w:t>) oraz z prawem zapisu (Read-</w:t>
+      </w:r>
+      <w:proofErr w:type="spellStart"/>
+      <w:r>
+        <w:t>write</w:t>
+      </w:r>
+      <w:proofErr w:type="spellEnd"/>
+      <w:r>
+        <w:t xml:space="preserve">). W systemie Windows jako gościu dostęp realizowano przez ścieżkę \\vmware-host\Shared </w:t>
+      </w:r>
+      <w:proofErr w:type="spellStart"/>
+      <w:r>
+        <w:t>Folders</w:t>
+      </w:r>
+      <w:proofErr w:type="spellEnd"/>
+      <w:r>
+        <w:t xml:space="preserve">\…, w </w:t>
+      </w:r>
+      <w:proofErr w:type="spellStart"/>
+      <w:r>
+        <w:t>Ubuntu</w:t>
+      </w:r>
+      <w:proofErr w:type="spellEnd"/>
+      <w:r>
+        <w:t xml:space="preserve"> przez punkt montowania /</w:t>
+      </w:r>
+      <w:proofErr w:type="spellStart"/>
+      <w:r>
+        <w:t>mnt</w:t>
+      </w:r>
+      <w:proofErr w:type="spellEnd"/>
+      <w:r>
+        <w:t>/</w:t>
+      </w:r>
+      <w:proofErr w:type="spellStart"/>
+      <w:r>
+        <w:t>hgfs</w:t>
+      </w:r>
+      <w:proofErr w:type="spellEnd"/>
+      <w:r>
+        <w:t xml:space="preserve">. Tryb </w:t>
+      </w:r>
+      <w:proofErr w:type="spellStart"/>
+      <w:r>
+        <w:rPr>
+          <w:b/>
+          <w:bCs/>
+        </w:rPr>
+        <w:t>Disabled</w:t>
+      </w:r>
+      <w:proofErr w:type="spellEnd"/>
+      <w:r>
+        <w:t xml:space="preserve"> skutkował brakiem widoczności udziałów i uniemożliwiał wykonanie jakichkolwiek operacji wejścia–wyjścia. W trybie </w:t>
+      </w:r>
+      <w:r>
+        <w:rPr>
+          <w:b/>
+          <w:bCs/>
+        </w:rPr>
+        <w:t>Read-</w:t>
+      </w:r>
+      <w:proofErr w:type="spellStart"/>
+      <w:r>
+        <w:rPr>
+          <w:b/>
+          <w:bCs/>
+        </w:rPr>
+        <w:t>only</w:t>
+      </w:r>
+      <w:proofErr w:type="spellEnd"/>
+      <w:r>
+        <w:t xml:space="preserve"> odczyt z hosta do gościa był w pełni skuteczny, natomiast zapis z gościa do hosta był jednoznacznie blokowany. W trybie </w:t>
+      </w:r>
+      <w:r>
+        <w:rPr>
+          <w:b/>
+          <w:bCs/>
+        </w:rPr>
+        <w:t>Read-</w:t>
+      </w:r>
+      <w:proofErr w:type="spellStart"/>
+      <w:r>
+        <w:rPr>
+          <w:b/>
+          <w:bCs/>
+        </w:rPr>
+        <w:t>write</w:t>
+      </w:r>
+      <w:proofErr w:type="spellEnd"/>
+      <w:r>
+        <w:t xml:space="preserve"> odczyt i zapis działały w obu kierunkach; we wszystkich przypadkach potwierdzono integralność treści zgodnością sum kontrolnych. Czas przenoszenia niewielkich plików był pomijalny, a dla większych zależał głównie od podsystemu dyskowego hosta. W badaniach nie wykorzystywano hosta z systemem </w:t>
+      </w:r>
+      <w:proofErr w:type="spellStart"/>
+      <w:r>
+        <w:t>Ubuntu</w:t>
+      </w:r>
+      <w:proofErr w:type="spellEnd"/>
+      <w:r>
+        <w:t xml:space="preserve"> – system </w:t>
+      </w:r>
+      <w:r>
+        <w:t>oceniano wyłącznie jako maszynę wirtualną.</w:t>
+      </w:r>
+    </w:p>
+    <w:tbl>
+      <w:tblPr>
+        <w:tblW w:w="0" w:type="auto"/>
+        <w:tblCellSpacing w:w="15" w:type="dxa"/>
+        <w:tblBorders>
+          <w:top w:val="single" w:sz="4" w:space="0" w:color="auto"/>
+          <w:left w:val="single" w:sz="4" w:space="0" w:color="auto"/>
+          <w:bottom w:val="single" w:sz="4" w:space="0" w:color="auto"/>
+          <w:right w:val="single" w:sz="4" w:space="0" w:color="auto"/>
+          <w:insideH w:val="single" w:sz="4" w:space="0" w:color="auto"/>
+          <w:insideV w:val="single" w:sz="4" w:space="0" w:color="auto"/>
+        </w:tblBorders>
+        <w:tblCellMar>
+          <w:top w:w="15" w:type="dxa"/>
+          <w:left w:w="15" w:type="dxa"/>
+          <w:bottom w:w="15" w:type="dxa"/>
+          <w:right w:w="15" w:type="dxa"/>
+        </w:tblCellMar>
+        <w:tblLook w:val="04A0" w:firstRow="1" w:lastRow="0" w:firstColumn="1" w:lastColumn="0" w:noHBand="0" w:noVBand="1"/>
+      </w:tblPr>
+      <w:tblGrid>
+        <w:gridCol w:w="1019"/>
+        <w:gridCol w:w="2010"/>
+        <w:gridCol w:w="1509"/>
+        <w:gridCol w:w="1412"/>
+        <w:gridCol w:w="3446"/>
+      </w:tblGrid>
+      <w:tr>
+        <w:trPr>
+          <w:tblHeader/>
+          <w:tblCellSpacing w:w="15" w:type="dxa"/>
+        </w:trPr>
+        <w:tc>
+          <w:tcPr>
+            <w:tcW w:w="0" w:type="auto"/>
+            <w:vAlign w:val="center"/>
+            <w:hideMark/>
+          </w:tcPr>
+          <w:p>
+            <w:pPr>
+              <w:rPr>
+                <w:b/>
+                <w:bCs/>
+                <w:lang w:val="en-US"/>
+              </w:rPr>
+            </w:pPr>
+            <w:proofErr w:type="spellStart"/>
+            <w:r>
+              <w:rPr>
+                <w:b/>
+                <w:bCs/>
+                <w:lang w:val="en-US"/>
+              </w:rPr>
+              <w:t>Tryb</w:t>
+            </w:r>
+            <w:proofErr w:type="spellEnd"/>
+          </w:p>
+        </w:tc>
+        <w:tc>
+          <w:tcPr>
+            <w:tcW w:w="0" w:type="auto"/>
+            <w:vAlign w:val="center"/>
+            <w:hideMark/>
+          </w:tcPr>
+          <w:p>
+            <w:pPr>
+              <w:rPr>
+                <w:b/>
+                <w:bCs/>
+                <w:lang w:val="en-US"/>
+              </w:rPr>
+            </w:pPr>
+            <w:proofErr w:type="spellStart"/>
+            <w:r>
+              <w:rPr>
+                <w:b/>
+                <w:bCs/>
+                <w:lang w:val="en-US"/>
+              </w:rPr>
+              <w:t>Widoczność</w:t>
+            </w:r>
+            <w:proofErr w:type="spellEnd"/>
+            <w:r>
+              <w:rPr>
+                <w:b/>
+                <w:bCs/>
+                <w:lang w:val="en-US"/>
+              </w:rPr>
+              <w:t xml:space="preserve"> </w:t>
+            </w:r>
+            <w:proofErr w:type="spellStart"/>
+            <w:r>
+              <w:rPr>
+                <w:b/>
+                <w:bCs/>
+                <w:lang w:val="en-US"/>
+              </w:rPr>
+              <w:t>udziału</w:t>
+            </w:r>
+            <w:proofErr w:type="spellEnd"/>
+            <w:r>
+              <w:rPr>
+                <w:b/>
+                <w:bCs/>
+                <w:lang w:val="en-US"/>
+              </w:rPr>
+              <w:t xml:space="preserve"> w </w:t>
+            </w:r>
+            <w:proofErr w:type="spellStart"/>
+            <w:r>
+              <w:rPr>
+                <w:b/>
+                <w:bCs/>
+                <w:lang w:val="en-US"/>
+              </w:rPr>
+              <w:t>gościu</w:t>
+            </w:r>
+            <w:proofErr w:type="spellEnd"/>
+          </w:p>
+        </w:tc>
+        <w:tc>
+          <w:tcPr>
+            <w:tcW w:w="0" w:type="auto"/>
+            <w:vAlign w:val="center"/>
+            <w:hideMark/>
+          </w:tcPr>
+          <w:p>
+            <w:pPr>
+              <w:rPr>
+                <w:b/>
+                <w:bCs/>
+              </w:rPr>
+            </w:pPr>
+            <w:r>
+              <w:rPr>
+                <w:b/>
+                <w:bCs/>
+              </w:rPr>
+              <w:t>Odczyt z hosta do gościa</w:t>
+            </w:r>
+          </w:p>
+        </w:tc>
+        <w:tc>
+          <w:tcPr>
+            <w:tcW w:w="0" w:type="auto"/>
+            <w:vAlign w:val="center"/>
+            <w:hideMark/>
+          </w:tcPr>
+          <w:p>
+            <w:pPr>
+              <w:rPr>
+                <w:b/>
+                <w:bCs/>
+              </w:rPr>
+            </w:pPr>
+            <w:r>
+              <w:rPr>
+                <w:b/>
+                <w:bCs/>
+              </w:rPr>
+              <w:t>Zapis z gościa do hosta</w:t>
+            </w:r>
+          </w:p>
+        </w:tc>
+        <w:tc>
+          <w:tcPr>
+            <w:tcW w:w="0" w:type="auto"/>
+            <w:vAlign w:val="center"/>
+            <w:hideMark/>
+          </w:tcPr>
+          <w:p>
+            <w:pPr>
+              <w:rPr>
+                <w:b/>
+                <w:bCs/>
+                <w:lang w:val="en-US"/>
+              </w:rPr>
+            </w:pPr>
+            <w:proofErr w:type="spellStart"/>
+            <w:r>
+              <w:rPr>
+                <w:b/>
+                <w:bCs/>
+                <w:lang w:val="en-US"/>
+              </w:rPr>
+              <w:t>Uwagi</w:t>
+            </w:r>
+            <w:proofErr w:type="spellEnd"/>
+          </w:p>
+        </w:tc>
+      </w:tr>
+      <w:tr>
+        <w:trPr>
+          <w:tblCellSpacing w:w="15" w:type="dxa"/>
+        </w:trPr>
+        <w:tc>
+          <w:tcPr>
+            <w:tcW w:w="0" w:type="auto"/>
+            <w:vAlign w:val="center"/>
+            <w:hideMark/>
+          </w:tcPr>
+          <w:p>
+            <w:pPr>
+              <w:rPr>
+                <w:lang w:val="en-US"/>
+              </w:rPr>
+            </w:pPr>
+            <w:r>
+              <w:rPr>
+                <w:lang w:val="en-US"/>
+              </w:rPr>
+              <w:t>Disabled</w:t>
+            </w:r>
+          </w:p>
+        </w:tc>
+        <w:tc>
+          <w:tcPr>
+            <w:tcW w:w="0" w:type="auto"/>
+            <w:vAlign w:val="center"/>
+            <w:hideMark/>
+          </w:tcPr>
+          <w:p>
+            <w:pPr>
+              <w:rPr>
+                <w:lang w:val="en-US"/>
+              </w:rPr>
+            </w:pPr>
+            <w:r>
+              <w:rPr>
+                <w:lang w:val="en-US"/>
+              </w:rPr>
+              <w:t>Nie</w:t>
+            </w:r>
+          </w:p>
+        </w:tc>
+        <w:tc>
+          <w:tcPr>
+            <w:tcW w:w="0" w:type="auto"/>
+            <w:vAlign w:val="center"/>
+            <w:hideMark/>
+          </w:tcPr>
+          <w:p>
+            <w:pPr>
+              <w:rPr>
+                <w:lang w:val="en-US"/>
+              </w:rPr>
+            </w:pPr>
+            <w:r>
+              <w:rPr>
+                <w:lang w:val="en-US"/>
+              </w:rPr>
+              <w:t>Nie</w:t>
+            </w:r>
+          </w:p>
+        </w:tc>
+        <w:tc>
+          <w:tcPr>
+            <w:tcW w:w="0" w:type="auto"/>
+            <w:vAlign w:val="center"/>
+            <w:hideMark/>
+          </w:tcPr>
+          <w:p>
+            <w:pPr>
+              <w:rPr>
+                <w:lang w:val="en-US"/>
+              </w:rPr>
+            </w:pPr>
+            <w:r>
+              <w:rPr>
+                <w:lang w:val="en-US"/>
+              </w:rPr>
+              <w:t>Nie</w:t>
+            </w:r>
+          </w:p>
+        </w:tc>
+        <w:tc>
+          <w:tcPr>
+            <w:tcW w:w="0" w:type="auto"/>
+            <w:vAlign w:val="center"/>
+            <w:hideMark/>
+          </w:tcPr>
+          <w:p>
+            <w:pPr>
+              <w:rPr>
+                <w:lang w:val="en-US"/>
+              </w:rPr>
+            </w:pPr>
+            <w:proofErr w:type="spellStart"/>
+            <w:r>
+              <w:rPr>
+                <w:lang w:val="en-US"/>
+              </w:rPr>
+              <w:t>Kanał</w:t>
+            </w:r>
+            <w:proofErr w:type="spellEnd"/>
+            <w:r>
+              <w:rPr>
+                <w:lang w:val="en-US"/>
+              </w:rPr>
+              <w:t xml:space="preserve"> </w:t>
+            </w:r>
+            <w:proofErr w:type="spellStart"/>
+            <w:r>
+              <w:rPr>
+                <w:lang w:val="en-US"/>
+              </w:rPr>
+              <w:t>wyłączony</w:t>
+            </w:r>
+            <w:proofErr w:type="spellEnd"/>
+            <w:r>
+              <w:rPr>
+                <w:lang w:val="en-US"/>
+              </w:rPr>
+              <w:t>.</w:t>
+            </w:r>
+          </w:p>
+        </w:tc>
+      </w:tr>
+      <w:tr>
+        <w:trPr>
+          <w:tblCellSpacing w:w="15" w:type="dxa"/>
+        </w:trPr>
+        <w:tc>
+          <w:tcPr>
+            <w:tcW w:w="0" w:type="auto"/>
+            <w:vAlign w:val="center"/>
+            <w:hideMark/>
+          </w:tcPr>
+          <w:p>
+            <w:pPr>
+              <w:rPr>
+                <w:lang w:val="en-US"/>
+              </w:rPr>
+            </w:pPr>
+            <w:r>
+              <w:rPr>
+                <w:lang w:val="en-US"/>
+              </w:rPr>
+              <w:t>Read-only</w:t>
+            </w:r>
+          </w:p>
+        </w:tc>
+        <w:tc>
+          <w:tcPr>
+            <w:tcW w:w="0" w:type="auto"/>
+            <w:vAlign w:val="center"/>
+            <w:hideMark/>
+          </w:tcPr>
+          <w:p>
+            <w:pPr>
+              <w:rPr>
+                <w:lang w:val="en-US"/>
+              </w:rPr>
+            </w:pPr>
+            <w:r>
+              <w:rPr>
+                <w:lang w:val="en-US"/>
+              </w:rPr>
+              <w:t>Tak</w:t>
+            </w:r>
+          </w:p>
+        </w:tc>
+        <w:tc>
+          <w:tcPr>
+            <w:tcW w:w="0" w:type="auto"/>
+            <w:vAlign w:val="center"/>
+            <w:hideMark/>
+          </w:tcPr>
+          <w:p>
+            <w:pPr>
+              <w:rPr>
+                <w:lang w:val="en-US"/>
+              </w:rPr>
+            </w:pPr>
+            <w:r>
+              <w:rPr>
+                <w:lang w:val="en-US"/>
+              </w:rPr>
+              <w:t>Tak</w:t>
+            </w:r>
+          </w:p>
+        </w:tc>
+        <w:tc>
+          <w:tcPr>
+            <w:tcW w:w="0" w:type="auto"/>
+            <w:vAlign w:val="center"/>
+            <w:hideMark/>
+          </w:tcPr>
+          <w:p>
+            <w:pPr>
+              <w:rPr>
+                <w:lang w:val="en-US"/>
+              </w:rPr>
+            </w:pPr>
+            <w:r>
+              <w:rPr>
+                <w:lang w:val="en-US"/>
+              </w:rPr>
+              <w:t>Nie</w:t>
+            </w:r>
+          </w:p>
+        </w:tc>
+        <w:tc>
+          <w:tcPr>
+            <w:tcW w:w="0" w:type="auto"/>
+            <w:vAlign w:val="center"/>
+            <w:hideMark/>
+          </w:tcPr>
+          <w:p>
+            <w:r>
+              <w:t>Jednokierunkowy przepływ informacji z hosta.</w:t>
+            </w:r>
+          </w:p>
+        </w:tc>
+      </w:tr>
+      <w:tr>
+        <w:trPr>
+          <w:tblCellSpacing w:w="15" w:type="dxa"/>
+        </w:trPr>
+        <w:tc>
+          <w:tcPr>
+            <w:tcW w:w="0" w:type="auto"/>
+            <w:vAlign w:val="center"/>
+            <w:hideMark/>
+          </w:tcPr>
+          <w:p>
+            <w:pPr>
+              <w:rPr>
+                <w:lang w:val="en-US"/>
+              </w:rPr>
+            </w:pPr>
+            <w:r>
+              <w:rPr>
+                <w:lang w:val="en-US"/>
+              </w:rPr>
+              <w:t>Read-write</w:t>
+            </w:r>
+          </w:p>
+        </w:tc>
+        <w:tc>
+          <w:tcPr>
+            <w:tcW w:w="0" w:type="auto"/>
+            <w:vAlign w:val="center"/>
+            <w:hideMark/>
+          </w:tcPr>
+          <w:p>
+            <w:pPr>
+              <w:rPr>
+                <w:lang w:val="en-US"/>
+              </w:rPr>
+            </w:pPr>
+            <w:r>
+              <w:rPr>
+                <w:lang w:val="en-US"/>
+              </w:rPr>
+              <w:t>Tak</w:t>
+            </w:r>
+          </w:p>
+        </w:tc>
+        <w:tc>
+          <w:tcPr>
+            <w:tcW w:w="0" w:type="auto"/>
+            <w:vAlign w:val="center"/>
+            <w:hideMark/>
+          </w:tcPr>
+          <w:p>
+            <w:pPr>
+              <w:rPr>
+                <w:lang w:val="en-US"/>
+              </w:rPr>
+            </w:pPr>
+            <w:r>
+              <w:rPr>
+                <w:lang w:val="en-US"/>
+              </w:rPr>
+              <w:t>Tak</w:t>
+            </w:r>
+          </w:p>
+        </w:tc>
+        <w:tc>
+          <w:tcPr>
+            <w:tcW w:w="0" w:type="auto"/>
+            <w:vAlign w:val="center"/>
+            <w:hideMark/>
+          </w:tcPr>
+          <w:p>
+            <w:pPr>
+              <w:rPr>
+                <w:lang w:val="en-US"/>
+              </w:rPr>
+            </w:pPr>
+            <w:r>
+              <w:rPr>
+                <w:lang w:val="en-US"/>
+              </w:rPr>
+              <w:t>Tak</w:t>
+            </w:r>
+          </w:p>
+        </w:tc>
+        <w:tc>
+          <w:tcPr>
+            <w:tcW w:w="0" w:type="auto"/>
+            <w:vAlign w:val="center"/>
+            <w:hideMark/>
+          </w:tcPr>
+          <w:p>
+            <w:r>
+              <w:t>Dwukierunkowa wymiana plików; integralność potwierdzona.</w:t>
+            </w:r>
+          </w:p>
+        </w:tc>
+      </w:tr>
+    </w:tbl>
+    <w:p>
+      <w:r>
+        <w:t>Tab. X.3. Współdzielone foldery — wynik funkcjonalny.</w:t>
+      </w:r>
+    </w:p>
+    <w:p>
+      <w:r>
+        <w:t>Współdzielone foldery stanowią kanał przepływu danych niezależny od konfiguracji sieci. Tryb Read-</w:t>
+      </w:r>
+      <w:proofErr w:type="spellStart"/>
+      <w:r>
+        <w:t>only</w:t>
+      </w:r>
+      <w:proofErr w:type="spellEnd"/>
+      <w:r>
+        <w:t xml:space="preserve"> pozwala na kontrolowany, jednokierunkowy wgląd gościa w zasoby hosta, natomiast Read-</w:t>
+      </w:r>
+      <w:proofErr w:type="spellStart"/>
+      <w:r>
+        <w:t>write</w:t>
+      </w:r>
+      <w:proofErr w:type="spellEnd"/>
+      <w:r>
+        <w:t xml:space="preserve"> otwiera pełną wymianę plików, co istotnie zwiększa powierzchnię ryzyka.</w:t>
+      </w:r>
+    </w:p>
+    <w:p/>
+    <w:p>
+      <w:r>
+        <w:t>Wyniki potwierdzają, że integracje host–gość istotnie modyfikują powierzchnię ryzyka w środowiskach wirtualnych. Decydująca jest konfiguracja mechanizmów Tools: ich wyłączenie lub restrykcyjne ustawienie ogranicza możliwość wycieku danych poza płaszczyzną sieci.</w:t>
       </w:r>
     </w:p>
     <w:p/>
@@ -15962,16 +16663,22 @@
       </w:pPr>
     </w:p>
     <w:p>
-      <w:pPr>
-        <w:rPr>
-          <w:lang w:val="en-US"/>
-        </w:rPr>
-      </w:pPr>
-      <w:proofErr w:type="spellStart"/>
-      <w:r>
-        <w:rPr>
-          <w:lang w:val="en-US"/>
-        </w:rPr>
+      <w:r>
+        <w:br w:type="page"/>
+      </w:r>
+    </w:p>
+    <w:p>
+      <w:pPr>
+        <w:rPr>
+          <w:lang w:val="en-US"/>
+        </w:rPr>
+      </w:pPr>
+      <w:proofErr w:type="spellStart"/>
+      <w:r>
+        <w:rPr>
+          <w:lang w:val="en-US"/>
+        </w:rPr>
+        <w:lastRenderedPageBreak/>
         <w:t>Bibliografia</w:t>
       </w:r>
       <w:proofErr w:type="spellEnd"/>
@@ -16083,7 +16790,7 @@
         </w:rPr>
         <w:t xml:space="preserve">[6] </w:t>
       </w:r>
-      <w:hyperlink r:id="rId29" w:history="1">
+      <w:hyperlink r:id="rId30" w:history="1">
         <w:r>
           <w:rPr>
             <w:rStyle w:val="Hyperlink"/>
@@ -16127,7 +16834,7 @@
         </w:rPr>
         <w:t xml:space="preserve">[8] </w:t>
       </w:r>
-      <w:hyperlink r:id="rId30" w:history="1">
+      <w:hyperlink r:id="rId31" w:history="1">
         <w:r>
           <w:rPr>
             <w:rStyle w:val="Hyperlink"/>
@@ -16478,7 +17185,6 @@
         <w:rPr>
           <w:lang w:val="en-US"/>
         </w:rPr>
-        <w:lastRenderedPageBreak/>
         <w:t xml:space="preserve">[17] </w:t>
       </w:r>
       <w:r>
@@ -16549,7 +17255,7 @@
         </w:rPr>
         <w:t xml:space="preserve">. Retrieved from </w:t>
       </w:r>
-      <w:hyperlink r:id="rId31" w:history="1">
+      <w:hyperlink r:id="rId32" w:history="1">
         <w:r>
           <w:rPr>
             <w:rStyle w:val="Hyperlink"/>
@@ -16567,6 +17273,7 @@
         <w:rPr>
           <w:lang w:val="en-US"/>
         </w:rPr>
+        <w:lastRenderedPageBreak/>
         <w:t xml:space="preserve">[19] </w:t>
       </w:r>
       <w:r>
@@ -28312,6 +29019,15 @@
 </file>
 
 <file path=customXml/item1.xml><?xml version="1.0" encoding="utf-8"?>
+<?mso-contentType ?>
+<FormTemplates xmlns="http://schemas.microsoft.com/sharepoint/v3/contenttype/forms">
+  <Display>DocumentLibraryForm</Display>
+  <Edit>DocumentLibraryForm</Edit>
+  <New>DocumentLibraryForm</New>
+</FormTemplates>
+</file>
+
+<file path=customXml/item2.xml><?xml version="1.0" encoding="utf-8"?>
 <ct:contentTypeSchema xmlns:ct="http://schemas.microsoft.com/office/2006/metadata/contentType" xmlns:ma="http://schemas.microsoft.com/office/2006/metadata/properties/metaAttributes" ct:_="" ma:_="" ma:contentTypeName="Dokument" ma:contentTypeID="0x010100420AE66457A43740AE1EAB3CD114EE32" ma:contentTypeVersion="11" ma:contentTypeDescription="Utwórz nowy dokument." ma:contentTypeScope="" ma:versionID="b7944d1fb6247475f8bbaf98b27a0332">
   <xsd:schema xmlns:xsd="http://www.w3.org/2001/XMLSchema" xmlns:xs="http://www.w3.org/2001/XMLSchema" xmlns:p="http://schemas.microsoft.com/office/2006/metadata/properties" xmlns:ns3="8c0450b4-52b1-4774-b115-69fdef19c40a" targetNamespace="http://schemas.microsoft.com/office/2006/metadata/properties" ma:root="true" ma:fieldsID="12435e6836a551c0ef3554049423e8f6" ns3:_="">
     <xsd:import namespace="8c0450b4-52b1-4774-b115-69fdef19c40a"/>
@@ -28499,16 +29215,11 @@
 </ct:contentTypeSchema>
 </file>
 
-<file path=customXml/item2.xml><?xml version="1.0" encoding="utf-8"?>
-<?mso-contentType ?>
-<FormTemplates xmlns="http://schemas.microsoft.com/sharepoint/v3/contenttype/forms">
-  <Display>DocumentLibraryForm</Display>
-  <Edit>DocumentLibraryForm</Edit>
-  <New>DocumentLibraryForm</New>
-</FormTemplates>
+<file path=customXml/item3.xml><?xml version="1.0" encoding="utf-8"?>
+<b:Sources xmlns:b="http://schemas.openxmlformats.org/officeDocument/2006/bibliography" xmlns="http://schemas.openxmlformats.org/officeDocument/2006/bibliography" SelectedStyle="\APASixthEditionOfficeOnline.xsl" StyleName="APA" Version="6"/>
 </file>
 
-<file path=customXml/item3.xml><?xml version="1.0" encoding="utf-8"?>
+<file path=customXml/item4.xml><?xml version="1.0" encoding="utf-8"?>
 <p:properties xmlns:p="http://schemas.microsoft.com/office/2006/metadata/properties" xmlns:xsi="http://www.w3.org/2001/XMLSchema-instance" xmlns:pc="http://schemas.microsoft.com/office/infopath/2007/PartnerControls">
   <documentManagement>
     <_activity xmlns="8c0450b4-52b1-4774-b115-69fdef19c40a" xsi:nil="true"/>
@@ -28516,11 +29227,15 @@
 </p:properties>
 </file>
 
-<file path=customXml/item4.xml><?xml version="1.0" encoding="utf-8"?>
-<b:Sources xmlns:b="http://schemas.openxmlformats.org/officeDocument/2006/bibliography" xmlns="http://schemas.openxmlformats.org/officeDocument/2006/bibliography" SelectedStyle="\APASixthEditionOfficeOnline.xsl" StyleName="APA" Version="6"/>
+<file path=customXml/itemProps1.xml><?xml version="1.0" encoding="utf-8"?>
+<ds:datastoreItem xmlns:ds="http://schemas.openxmlformats.org/officeDocument/2006/customXml" ds:itemID="{7E6C9D04-A652-49B0-A9D3-FB33376B443F}">
+  <ds:schemaRefs>
+    <ds:schemaRef ds:uri="http://schemas.microsoft.com/sharepoint/v3/contenttype/forms"/>
+  </ds:schemaRefs>
+</ds:datastoreItem>
 </file>
 
-<file path=customXml/itemProps1.xml><?xml version="1.0" encoding="utf-8"?>
+<file path=customXml/itemProps2.xml><?xml version="1.0" encoding="utf-8"?>
 <ds:datastoreItem xmlns:ds="http://schemas.openxmlformats.org/officeDocument/2006/customXml" ds:itemID="{2DE9BC7E-617F-4710-96F7-298ED6BC968A}">
   <ds:schemaRefs>
     <ds:schemaRef ds:uri="http://schemas.microsoft.com/office/2006/metadata/contentType"/>
@@ -28538,15 +29253,15 @@
 </ds:datastoreItem>
 </file>
 
-<file path=customXml/itemProps2.xml><?xml version="1.0" encoding="utf-8"?>
-<ds:datastoreItem xmlns:ds="http://schemas.openxmlformats.org/officeDocument/2006/customXml" ds:itemID="{7E6C9D04-A652-49B0-A9D3-FB33376B443F}">
+<file path=customXml/itemProps3.xml><?xml version="1.0" encoding="utf-8"?>
+<ds:datastoreItem xmlns:ds="http://schemas.openxmlformats.org/officeDocument/2006/customXml" ds:itemID="{58C0DB9C-F3EC-41E9-93D5-84C86AFACD24}">
   <ds:schemaRefs>
-    <ds:schemaRef ds:uri="http://schemas.microsoft.com/sharepoint/v3/contenttype/forms"/>
+    <ds:schemaRef ds:uri="http://schemas.openxmlformats.org/officeDocument/2006/bibliography"/>
   </ds:schemaRefs>
 </ds:datastoreItem>
 </file>
 
-<file path=customXml/itemProps3.xml><?xml version="1.0" encoding="utf-8"?>
+<file path=customXml/itemProps4.xml><?xml version="1.0" encoding="utf-8"?>
 <ds:datastoreItem xmlns:ds="http://schemas.openxmlformats.org/officeDocument/2006/customXml" ds:itemID="{FE22518A-9B45-4C99-82CB-2F5C03E23EC1}">
   <ds:schemaRefs>
     <ds:schemaRef ds:uri="http://schemas.microsoft.com/office/2006/metadata/properties"/>
@@ -28554,12 +29269,4 @@
     <ds:schemaRef ds:uri="8c0450b4-52b1-4774-b115-69fdef19c40a"/>
   </ds:schemaRefs>
 </ds:datastoreItem>
-</file>
-
-<file path=customXml/itemProps4.xml><?xml version="1.0" encoding="utf-8"?>
-<ds:datastoreItem xmlns:ds="http://schemas.openxmlformats.org/officeDocument/2006/customXml" ds:itemID="{58C0DB9C-F3EC-41E9-93D5-84C86AFACD24}">
-  <ds:schemaRefs>
-    <ds:schemaRef ds:uri="http://schemas.openxmlformats.org/officeDocument/2006/bibliography"/>
-  </ds:schemaRefs>
-</ds:datastoreItem>
 </file>
</xml_diff>

<commit_message>
add: motywacje i poprawki
</commit_message>
<xml_diff>
--- a/Master Thesis/Security of Operating Systems in Virtual Environments.docx
+++ b/Master Thesis/Security of Operating Systems in Virtual Environments.docx
@@ -284,6 +284,16 @@
         <w:t>.</w:t>
       </w:r>
     </w:p>
+    <w:p>
+      <w:r>
+        <w:t>1.8 Motywacje podjęcia pracy</w:t>
+      </w:r>
+    </w:p>
+    <w:p>
+      <w:r>
+        <w:t>Podjęcie pracy na temat bezpieczeństwa systemów operacyjnych w środowiskach wirtualnych wynika z potrzeby zbadania jak, coraz bardziej popularne, maszyny wirtualne zachowują się w warunkach zagrożenia. Polskojęzyczna, a także zagraniczna literatura nie oferuje wielu pozycji, które kompleksowo opisywałyby to zagadnienie, szczególnie w oparciu o różne typy ataków, a także o porównanie najpopularniejszych systemów obecnie na rynku, czyli Windows i Linux, porównując również ich zachowanie do sytuacji, gdy są zainstalowane na fizycznym sprzęcie.</w:t>
+      </w:r>
+    </w:p>
     <w:p/>
     <w:p>
       <w:r>
@@ -323,7 +333,11 @@
         <w:t>Virtual Machine</w:t>
       </w:r>
       <w:r>
-        <w:t xml:space="preserve">, VM). Jest to aplikacja, wykonujące program tak, jakby była fizycznym urządzeniem, więc można byłoby powiedzieć, że jest to „komputer”, działający wewnątrz fizycznego komputera. Aplikacja VM (nazywana „gościem”) uruchamia swój własny system operacyjny na rzeczywistej maszynie (zwanej „gospodarzem”). Wirtualny system operacyjny może być dowolny, np. Windows lub MacOS, i nie jest ograniczony do jednego systemu operacyjnego na maszynie gospodarza [3]. Każda maszyna wirtualna działa niezależnie i nie ma wpływu na działanie innych </w:t>
+        <w:t xml:space="preserve">, VM). Jest to aplikacja, wykonujące program tak, jakby była fizycznym urządzeniem, więc można byłoby powiedzieć, że jest to „komputer”, działający wewnątrz fizycznego komputera. Aplikacja VM (nazywana „gościem”) uruchamia swój własny system operacyjny na rzeczywistej maszynie (zwanej </w:t>
+      </w:r>
+      <w:r>
+        <w:lastRenderedPageBreak/>
+        <w:t xml:space="preserve">„gospodarzem”). Wirtualny system operacyjny może być dowolny, np. Windows lub MacOS, i nie jest ograniczony do jednego systemu operacyjnego na maszynie gospodarza [3]. Każda maszyna wirtualna działa niezależnie i nie ma wpływu na działanie innych </w:t>
       </w:r>
       <w:r>
         <w:t>maszyn wirtualnych</w:t>
@@ -333,6 +347,7 @@
       </w:r>
     </w:p>
     <w:p/>
+    <w:p/>
     <w:p>
       <w:r>
         <w:t>2.1. Charakterystyka wirtualizacji</w:t>
@@ -340,11 +355,7 @@
     </w:p>
     <w:p>
       <w:r>
-        <w:t xml:space="preserve">Wirtualizacja to technologia umożliwiająca tworzenie wielu odizolowanych środowisk komputerowych – zwanych maszynami wirtualnymi (VM) – na jednym fizycznym urządzeniu. Dzięki </w:t>
-      </w:r>
-      <w:r>
-        <w:lastRenderedPageBreak/>
-        <w:t>warstwie pośredniczącej, zwanej hipernadzorcą (</w:t>
+        <w:t>Wirtualizacja to technologia umożliwiająca tworzenie wielu odizolowanych środowisk komputerowych – zwanych maszynami wirtualnymi (VM) – na jednym fizycznym urządzeniu. Dzięki warstwie pośredniczącej, zwanej hipernadzorcą (</w:t>
       </w:r>
       <w:r>
         <w:rPr>
@@ -441,7 +452,11 @@
     </w:p>
     <w:p>
       <w:r>
-        <w:t>Oprogramowanie to stara się wykonywać instrukcje bezpośrednio na procesorze gospodarza, o ile jest to możliwe. W przypadkach, gdy bezpośrednie wykonanie kodu nie jest wspierane przez sprzęt, oprogramowanie korzysta z techniki dynamicznego tłumaczenia binarnego, która pozwala na przekształcanie instrukcji w czasie rzeczywistym. Tak przetworzony kod jest przechowywany w pamięci RAM, co umożliwia dalsze działanie maszyny wirtualnej z dużą szybkością – według producenta, z wydajnością sięgającą ponad 80% względem natywnego systemu [4].</w:t>
+        <w:t xml:space="preserve">Oprogramowanie to stara się wykonywać instrukcje bezpośrednio na procesorze gospodarza, o ile jest to możliwe. W przypadkach, gdy bezpośrednie wykonanie kodu nie jest wspierane przez sprzęt, oprogramowanie korzysta z techniki dynamicznego tłumaczenia binarnego, która pozwala na </w:t>
+      </w:r>
+      <w:r>
+        <w:lastRenderedPageBreak/>
+        <w:t>przekształcanie instrukcji w czasie rzeczywistym. Tak przetworzony kod jest przechowywany w pamięci RAM, co umożliwia dalsze działanie maszyny wirtualnej z dużą szybkością – według producenta, z wydajnością sięgającą ponad 80% względem natywnego systemu [4].</w:t>
       </w:r>
     </w:p>
     <w:p>
@@ -457,7 +472,6 @@
     </w:p>
     <w:p>
       <w:r>
-        <w:lastRenderedPageBreak/>
         <w:t>Dzięki powyższym rozwiązaniom, VMware Workstation Pro wyróżnia się wysoką wydajnością i wszechstronnością, co czyni go solidnym narzędziem do prowadzenia badań nad bezpieczeństwem w środowiskach wirtualnych.</w:t>
       </w:r>
     </w:p>
@@ -541,6 +555,7 @@
     </w:p>
     <w:p>
       <w:r>
+        <w:lastRenderedPageBreak/>
         <w:t>- zaawansowana konfiguracja sieciowa, pozwalająca na definiowanie topologii sieci wirtualnych (m.in. NAT, bridge</w:t>
       </w:r>
       <w:r>
@@ -563,11 +578,7 @@
     </w:p>
     <w:p>
       <w:r>
-        <w:t xml:space="preserve">Do przeprowadzenia badań wykorzystano komputer stacjonarny wyposażony w procesor AMD Ryzen 5 3600 (6 rdzeni, 12 wątków), 64 GB pamięci RAM DDR4 (3600 MHz), dysk SSD M.2 o </w:t>
-      </w:r>
-      <w:r>
-        <w:lastRenderedPageBreak/>
-        <w:t>pojemności 2 TB oraz kartę graficzną NVIDIA GeForce RTX 3060 Ti. Systemem operacyjnym gospodarza był Windows 11 Pro (wersja 24H2).</w:t>
+        <w:t>Do przeprowadzenia badań wykorzystano komputer stacjonarny wyposażony w procesor AMD Ryzen 5 3600 (6 rdzeni, 12 wątków), 64 GB pamięci RAM DDR4 (3600 MHz), dysk SSD M.2 o pojemności 2 TB oraz kartę graficzną NVIDIA GeForce RTX 3060 Ti. Systemem operacyjnym gospodarza był Windows 11 Pro (wersja 24H2).</w:t>
       </w:r>
     </w:p>
     <w:p>
@@ -705,6 +716,7 @@
         <w:t xml:space="preserve">.1c. Jest to dystrybucja typu open-source oparta na systemie Debian, stworzona przez Offensive Security w celach przeprowadzania testów penetracyjnych oraz audytów bezpieczeństwa. </w:t>
       </w:r>
       <w:r>
+        <w:lastRenderedPageBreak/>
         <w:t>Posiada on wbudowane narzędzia dedykowane testom bezpieczeństwa, a także dostosowane jądro systemu do wstrzykiwania różnego rodzaju pakietów [8].</w:t>
       </w:r>
     </w:p>
@@ -740,11 +752,51 @@
       </w:r>
     </w:p>
     <w:p>
+      <w:r>
+        <w:t>Sniffing (podsłuchiwanie pakietów) to pasywne przechwytywanie i analiza ruchu sieciowego przez program–sniffer działający na interfejsie sieciowym</w:t>
+      </w:r>
+      <w:r>
+        <w:t xml:space="preserve">, </w:t>
+      </w:r>
+      <w:r>
+        <w:t>co umożliwia odczyt treści niezabezpieczonych pakietów (np. HTTP, Telnet) i pozyskanie danych uwierzytelniających</w:t>
+      </w:r>
+      <w:r>
+        <w:t>.</w:t>
+      </w:r>
+      <w:r>
+        <w:t xml:space="preserve"> </w:t>
+      </w:r>
+      <w:r>
+        <w:t xml:space="preserve">Jest </w:t>
+      </w:r>
+      <w:r>
+        <w:t xml:space="preserve"> stosowany do diagnostyki i testów</w:t>
+      </w:r>
+      <w:r>
+        <w:t xml:space="preserve">, natomiast </w:t>
+      </w:r>
+      <w:r>
+        <w:t xml:space="preserve">z perspektywy bezpieczeństwa jest formą nieuprawnionej </w:t>
+      </w:r>
+      <w:r>
+        <w:t>ingerencji. Zbliżony jest</w:t>
+      </w:r>
+      <w:r>
+        <w:t xml:space="preserve"> do „podsłuchu przewodu”, a w sieciach przełączanych jego skuteczność wobec obcego ruchu zwykle wymaga technik pośrednich (np. MITM/ARP) zamiast czystej obserwacji łącza [</w:t>
+      </w:r>
+      <w:r>
+        <w:t>22</w:t>
+      </w:r>
+      <w:r>
+        <w:t>].</w:t>
+      </w:r>
+    </w:p>
+    <w:p>
       <w:pPr>
         <w:jc w:val="both"/>
       </w:pPr>
       <w:r>
-        <w:lastRenderedPageBreak/>
         <w:t xml:space="preserve">Celem testów było sprawdzenie czy możliwe jest pasywne podsłuchiwanie ruchu sieciowego (sniffing) z </w:t>
       </w:r>
       <w:r>
@@ -1104,7 +1156,11 @@
         <w:footnoteReference w:id="2"/>
       </w:r>
       <w:r>
-        <w:t xml:space="preserve"> W celu zawężenia analizy, w Wiresharku ustawiono filtr ograniczający rejestrowane pakiety wyłącznie do protokołu HTTP</w:t>
+        <w:t xml:space="preserve"> W celu zawężenia analizy, w Wiresharku ustawiono filtr ograniczający </w:t>
+      </w:r>
+      <w:r>
+        <w:lastRenderedPageBreak/>
+        <w:t>rejestrowane pakiety wyłącznie do protokołu HTTP</w:t>
       </w:r>
       <w:r>
         <w:t xml:space="preserve">. Test polegał na odwiedzeniu strony </w:t>
@@ -1138,7 +1194,6 @@
         <w:rPr>
           <w:noProof/>
         </w:rPr>
-        <w:lastRenderedPageBreak/>
         <w:drawing>
           <wp:inline distT="0" distB="0" distL="0" distR="0" wp14:anchorId="015F16F0" wp14:editId="42411455">
             <wp:extent cx="5972810" cy="1873250"/>
@@ -1269,6 +1324,7 @@
         <w:rPr>
           <w:noProof/>
         </w:rPr>
+        <w:lastRenderedPageBreak/>
         <w:drawing>
           <wp:inline distT="0" distB="0" distL="0" distR="0" wp14:anchorId="18400E61" wp14:editId="4B3044F0">
             <wp:extent cx="5972810" cy="1109345"/>
@@ -1334,7 +1390,6 @@
         <w:rPr>
           <w:noProof/>
         </w:rPr>
-        <w:lastRenderedPageBreak/>
         <w:drawing>
           <wp:inline distT="0" distB="0" distL="0" distR="0" wp14:anchorId="68DDBF05" wp14:editId="785B115F">
             <wp:extent cx="5972810" cy="4846955"/>
@@ -1841,7 +1896,7 @@
           <v:shape id="_x0000_i1025" type="#_x0000_t75" style="width:470.25pt;height:314.25pt" o:ole="">
             <v:imagedata r:id="rId18" o:title=""/>
           </v:shape>
-          <o:OLEObject Type="Embed" ProgID="Unknown" ShapeID="_x0000_i1025" DrawAspect="Content" ObjectID="_1817188580" r:id="rId19"/>
+          <o:OLEObject Type="Embed" ProgID="Unknown" ShapeID="_x0000_i1025" DrawAspect="Content" ObjectID="_1817193444" r:id="rId19"/>
         </w:object>
       </w:r>
       <w:r>
@@ -1893,7 +1948,7 @@
           <v:shape id="_x0000_i1026" type="#_x0000_t75" style="width:470.25pt;height:58.5pt" o:ole="">
             <v:imagedata r:id="rId20" o:title=""/>
           </v:shape>
-          <o:OLEObject Type="Embed" ProgID="Unknown" ShapeID="_x0000_i1026" DrawAspect="Content" ObjectID="_1817188581" r:id="rId21"/>
+          <o:OLEObject Type="Embed" ProgID="Unknown" ShapeID="_x0000_i1026" DrawAspect="Content" ObjectID="_1817193445" r:id="rId21"/>
         </w:object>
       </w:r>
       <w:r>
@@ -3512,7 +3567,7 @@
           <v:shape id="_x0000_i1027" type="#_x0000_t75" style="width:469.5pt;height:100.5pt" o:ole="">
             <v:imagedata r:id="rId27" o:title=""/>
           </v:shape>
-          <o:OLEObject Type="Embed" ProgID="Unknown" ShapeID="_x0000_i1027" DrawAspect="Content" ObjectID="_1817188582" r:id="rId28"/>
+          <o:OLEObject Type="Embed" ProgID="Unknown" ShapeID="_x0000_i1027" DrawAspect="Content" ObjectID="_1817193446" r:id="rId28"/>
         </w:object>
       </w:r>
     </w:p>
@@ -4962,16 +5017,10 @@
       <w:r>
         <w:t>4.4.2</w:t>
       </w:r>
-    </w:p>
-    <w:p/>
-    <w:p/>
-    <w:p/>
-    <w:p/>
-    <w:p/>
-    <w:p/>
-    <w:p>
-      <w:r>
-        <w:lastRenderedPageBreak/>
+      <w:r>
+        <w:t xml:space="preserve"> </w:t>
+      </w:r>
+      <w:r>
         <w:t>Test 1 – Eskalacja uprawnień przez plik /bin/bash z ustawionym bitem SUID</w:t>
       </w:r>
     </w:p>
@@ -5052,6 +5101,7 @@
         </w:numPr>
       </w:pPr>
       <w:r>
+        <w:lastRenderedPageBreak/>
         <w:t>Metoda ataku: uruchomienie /bin/bash -p przez użytkownika nieuprzywilejowanego</w:t>
       </w:r>
     </w:p>
@@ -5719,7 +5769,6 @@
     </w:p>
     <w:p>
       <w:r>
-        <w:lastRenderedPageBreak/>
         <w:t xml:space="preserve">Test wykazał, że niepoprawna konfiguracja pliku systemowego poprzez nadanie bitu SUID prowadzi do </w:t>
       </w:r>
       <w:r>
@@ -5792,6 +5841,7 @@
         </w:numPr>
       </w:pPr>
       <w:r>
+        <w:lastRenderedPageBreak/>
         <w:t>Rekomenduje się regularne audyty uprawnień plików z użyciem narzędzi takich jak find / -perm -4000 -type f.</w:t>
       </w:r>
     </w:p>
@@ -5908,32 +5958,13 @@
     <w:p>
       <w:pPr>
         <w:ind w:left="360"/>
-      </w:pPr>
-      <w:r>
-        <w:t>C</w:t>
-      </w:r>
-      <w:r>
-        <w:t xml:space="preserve">hoć wpis ten został świadomie dodany na potrzeby testu, ma on </w:t>
-      </w:r>
-      <w:r>
-        <w:rPr>
-          <w:b/>
-          <w:bCs/>
-        </w:rPr>
-        <w:t>realne odniesienie do sytuacji występujących w rzeczywistych środowiskach produkcyjnych</w:t>
-      </w:r>
-      <w:r>
-        <w:t xml:space="preserve">. Administratorzy nierzadko udzielają użytkownikom dostępu do konkretnych programów (np. edytorów tekstowych) bez hasła, nie będąc świadomymi, że niektóre z tych aplikacji — takie jak nano, vim, czy less — umożliwiają wywołanie powłoki systemowej. Taki dostęp może prowadzić do pełnej eskalacji uprawnień. Test stanowi zatem </w:t>
-      </w:r>
-      <w:r>
-        <w:rPr>
-          <w:b/>
-          <w:bCs/>
-        </w:rPr>
-        <w:t>symulację błędnej, ale spotykanej konfiguracji bezpieczeństwa</w:t>
-      </w:r>
-      <w:r>
-        <w:t>.</w:t>
+        <w:jc w:val="both"/>
+      </w:pPr>
+      <w:r>
+        <w:t xml:space="preserve">Pomimo, że </w:t>
+      </w:r>
+      <w:r>
+        <w:t>wpis ten został dodany na potrzeby testu, ma on realne odniesienie do sytuacji występujących w rzeczywistych środowiskach produkcyjnych. Administratorzy nierzadko udzielają użytkownikom dostępu do konkretnych programów (np. edytorów tekstowych) bez hasła, nie będąc świadomymi, że niektóre z tych aplikacji — takie jak nano, vim, czy less — umożliwiają wywołanie powłoki systemowej. Taki dostęp może prowadzić do pełnej eskalacji uprawnień. Test stanowi zatem symulację błędnej, ale spotykanej konfiguracji bezpieczeństwa.</w:t>
       </w:r>
     </w:p>
     <w:p>
@@ -6000,7 +6031,6 @@
         <w:ind w:left="720"/>
       </w:pPr>
       <w:r>
-        <w:lastRenderedPageBreak/>
         <w:t>sudo /usr/bin/nano /etc/shadow</w:t>
       </w:r>
     </w:p>
@@ -6046,17 +6076,7 @@
     </w:p>
     <w:p>
       <w:r>
-        <w:t xml:space="preserve">W efekcie użytkownik otrzymał </w:t>
-      </w:r>
-      <w:r>
-        <w:rPr>
-          <w:b/>
-          <w:bCs/>
-        </w:rPr>
-        <w:t>pełną powłokę systemową z uprawnieniami roota</w:t>
-      </w:r>
-      <w:r>
-        <w:t>.</w:t>
+        <w:t>W efekcie użytkownik otrzymał pełną powłokę systemową z uprawnieniami roota.</w:t>
       </w:r>
     </w:p>
     <w:tbl>
@@ -6109,6 +6129,7 @@
                 <w:bCs/>
                 <w:lang w:val="en-US"/>
               </w:rPr>
+              <w:lastRenderedPageBreak/>
               <w:t>Parametr</w:t>
             </w:r>
           </w:p>
@@ -6360,6 +6381,9 @@
     </w:tbl>
     <w:p/>
     <w:p>
+      <w:pPr>
+        <w:jc w:val="both"/>
+      </w:pPr>
       <w:r>
         <w:t>W obu środowiskach testowych (VM i bare metal) błędna konfiguracja uprawnień w pliku sudoers doprowadziła do skutecznej eskalacji uprawnień. Test potwierdził, że nawet pozornie bezpieczne i ograniczone polecenia (takie jak nano) mogą zostać wykorzystane do uzyskania pełnego dostępu do systemu.</w:t>
       </w:r>
@@ -6453,11 +6477,7 @@
     <w:p/>
     <w:p>
       <w:r>
-        <w:t xml:space="preserve">Celem testu było sprawdzenie, czy użytkownik o ograniczonych uprawnieniach może uzyskać dostęp do urządzenia /dev/mem, które odzwierciedla fizyczną pamięć systemu. Taki dostęp może </w:t>
-      </w:r>
-      <w:r>
-        <w:lastRenderedPageBreak/>
-        <w:t>potencjalnie umożliwić bezpośrednią manipulację danymi w pamięci, w tym również przejęcie kontroli nad procesami systemowymi lub eskalację do uprawnień administratora.</w:t>
+        <w:t>Celem testu było sprawdzenie, czy użytkownik o ograniczonych uprawnieniach może uzyskać dostęp do urządzenia /dev/mem, które odzwierciedla fizyczną pamięć systemu. Taki dostęp może potencjalnie umożliwić bezpośrednią manipulację danymi w pamięci, w tym również przejęcie kontroli nad procesami systemowymi lub eskalację do uprawnień administratora.</w:t>
       </w:r>
     </w:p>
     <w:p>
@@ -6515,6 +6535,7 @@
         </w:numPr>
       </w:pPr>
       <w:r>
+        <w:lastRenderedPageBreak/>
         <w:t>Jądro systemu w obu przypadkach miało aktywną ochronę w postaci opcji CONFIG_STRICT_DEVMEM=y.</w:t>
       </w:r>
     </w:p>
@@ -6624,6 +6645,7 @@
     <w:tbl>
       <w:tblPr>
         <w:tblW w:w="0" w:type="auto"/>
+        <w:jc w:val="center"/>
         <w:tblCellSpacing w:w="15" w:type="dxa"/>
         <w:tblBorders>
           <w:top w:val="single" w:sz="4" w:space="0" w:color="auto"/>
@@ -6650,6 +6672,7 @@
         <w:trPr>
           <w:tblHeader/>
           <w:tblCellSpacing w:w="15" w:type="dxa"/>
+          <w:jc w:val="center"/>
         </w:trPr>
         <w:tc>
           <w:tcPr>
@@ -6727,6 +6750,7 @@
       <w:tr>
         <w:trPr>
           <w:tblCellSpacing w:w="15" w:type="dxa"/>
+          <w:jc w:val="center"/>
         </w:trPr>
         <w:tc>
           <w:tcPr>
@@ -6792,6 +6816,7 @@
       <w:tr>
         <w:trPr>
           <w:tblCellSpacing w:w="15" w:type="dxa"/>
+          <w:jc w:val="center"/>
         </w:trPr>
         <w:tc>
           <w:tcPr>
@@ -6849,6 +6874,7 @@
       <w:tr>
         <w:trPr>
           <w:tblCellSpacing w:w="15" w:type="dxa"/>
+          <w:jc w:val="center"/>
         </w:trPr>
         <w:tc>
           <w:tcPr>
@@ -6906,6 +6932,7 @@
       <w:tr>
         <w:trPr>
           <w:tblCellSpacing w:w="15" w:type="dxa"/>
+          <w:jc w:val="center"/>
         </w:trPr>
         <w:tc>
           <w:tcPr>
@@ -6977,11 +7004,7 @@
     </w:p>
     <w:p>
       <w:r>
-        <w:t xml:space="preserve">Należy jednak zauważyć, że potencjalne różnice między środowiskiem wirtualnym a fizycznym mogłyby się pojawić w przypadku odmiennych implementacji urządzeń /dev/mem przez hypervisor. W systemie bare metal /dev/mem odwzorowuje fizyczny adres przestrzeni RAM, podczas gdy w środowisku wirtualnym dostęp ten może być dodatkowo filtrowany lub w ogóle emulowany przez </w:t>
-      </w:r>
-      <w:r>
-        <w:lastRenderedPageBreak/>
-        <w:t>warstwę wirtualizacji (np. KVM, VMware). Pomimo braku różnic w wynikach testu, architekturalnie możliwe są rozbieżności w zachowaniu przy innym jądrze lub wersji hypervisora.</w:t>
+        <w:t>Należy jednak zauważyć, że potencjalne różnice między środowiskiem wirtualnym a fizycznym mogłyby się pojawić w przypadku odmiennych implementacji urządzeń /dev/mem przez hypervisor. W systemie bare metal /dev/mem odwzorowuje fizyczny adres przestrzeni RAM, podczas gdy w środowisku wirtualnym dostęp ten może być dodatkowo filtrowany lub w ogóle emulowany przez warstwę wirtualizacji (np. KVM, VMware). Pomimo braku różnic w wynikach testu, architekturalnie możliwe są rozbieżności w zachowaniu przy innym jądrze lub wersji hypervisora.</w:t>
       </w:r>
     </w:p>
     <w:p/>
@@ -7033,6 +7056,7 @@
           <w:bCs/>
           <w:lang w:val="en-US"/>
         </w:rPr>
+        <w:lastRenderedPageBreak/>
         <w:t>Założenia</w:t>
       </w:r>
       <w:r>
@@ -7539,7 +7563,6 @@
           </w:tcPr>
           <w:p>
             <w:r>
-              <w:lastRenderedPageBreak/>
               <w:t>Czy pojawiły się komunikaty o trudnościach z dostępem do stron pamięci</w:t>
             </w:r>
           </w:p>
@@ -7610,6 +7633,7 @@
         </w:rPr>
       </w:pPr>
       <w:r>
+        <w:lastRenderedPageBreak/>
         <w:t xml:space="preserve">Różnice między środowiskami mogą jednak występować w bardziej ekstremalnych warunkach, np. przy wykorzystaniu starszego sprzętu lub pamięci bez ECC. W środowiskach wirtualnych dodatkową warstwę zabezpieczenia stanowi </w:t>
       </w:r>
       <w:r>
@@ -7704,11 +7728,7 @@
         <w:t>pokazał</w:t>
       </w:r>
       <w:r>
-        <w:t xml:space="preserve">y, że w systemie Ubuntu uruchomionym na fizycznym sprzęcie użytkownik nieuprzywilejowany ma pełen dostęp do listy urządzeń PCI i USB oraz może bezpośrednio odczytywać ich konfigurację i dane za pomocą przestrzeni /sys oraz /dev. W środowisku wirtualnym Ubuntu dostęp ten jest znacząco ograniczony — użytkownik widzi tylko urządzenia przypisane przez hypervisor, a odczyt danych z urządzeń fizycznych jest często niemożliwy. W systemie Windows, działającym na bare metal, również uzyskano pełną widoczność fizycznych urządzeń i możliwość odczytu szczegółowych informacji, takich jak identyfikatory producenta (VID, PID), typy urządzeń </w:t>
-      </w:r>
-      <w:r>
-        <w:lastRenderedPageBreak/>
-        <w:t>czy przypisane porty. W maszynie wirtualnej Windows zakres ten ogranicza się jedynie do urządzeń emulowanych przez VMware — urządzenia fizyczne nieprzekazane przez hypervisor są niewidoczne.</w:t>
+        <w:t>y, że w systemie Ubuntu uruchomionym na fizycznym sprzęcie użytkownik nieuprzywilejowany ma pełen dostęp do listy urządzeń PCI i USB oraz może bezpośrednio odczytywać ich konfigurację i dane za pomocą przestrzeni /sys oraz /dev. W środowisku wirtualnym Ubuntu dostęp ten jest znacząco ograniczony — użytkownik widzi tylko urządzenia przypisane przez hypervisor, a odczyt danych z urządzeń fizycznych jest często niemożliwy. W systemie Windows, działającym na bare metal, również uzyskano pełną widoczność fizycznych urządzeń i możliwość odczytu szczegółowych informacji, takich jak identyfikatory producenta (VID, PID), typy urządzeń czy przypisane porty. W maszynie wirtualnej Windows zakres ten ogranicza się jedynie do urządzeń emulowanych przez VMware — urządzenia fizyczne nieprzekazane przez hypervisor są niewidoczne.</w:t>
       </w:r>
     </w:p>
     <w:tbl>
@@ -8032,6 +8052,7 @@
               <w:rPr>
                 <w:lang w:val="en-US"/>
               </w:rPr>
+              <w:lastRenderedPageBreak/>
               <w:t>Ubuntu</w:t>
             </w:r>
           </w:p>
@@ -8408,19 +8429,19 @@
     </w:p>
     <w:p>
       <w:r>
-        <w:t xml:space="preserve">W rozdziale poświęconym testom eskalacji uprawnień przeprowadzono szereg szczegółowych eksperymentów mających na celu ocenę możliwości uzyskania wyższych uprawnień przez użytkowników nieuprzywilejowanych, zarówno w środowiskach fizycznych, jak i wirtualnych. Analiza objęła systemy Ubuntu i Windows uruchomione na bare metal oraz w maszynach wirtualnych VMware. Choć testy objęły obie platformy, znaczna część scenariuszy została zrealizowana właśnie w systemie Ubuntu. Wynika to z faktu, że Linux — jako system otwartoźródłowy — udostępnia użytkownikom znacznie więcej informacji o systemie, jego strukturze i sprzęcie, umożliwiając dogłębną analizę mechanizmów działania oraz potencjalnych wektorów ataku. Dzięki temu możliwe było zbadanie takich aspektów jak dostęp do pamięci jądra poprzez /dev/mem, analiza plików SUID czy bezpośrednia interakcja z urządzeniami USB i PCI poprzez przestrzenie /dev oraz /sys. W systemie Windows wiele z tych operacji jest domyślnie zablokowanych lub realizowanych poprzez </w:t>
+        <w:t>W rozdziale poświęconym testom eskalacji uprawnień przeprowadzono szereg szczegółowych eksperymentów mających na celu ocenę możliwości uzyskania wyższych uprawnień przez użytkowników nieuprzywilejowanych, zarówno w środowiskach fizycznych, jak i wirtualnych. Analiza objęła systemy Ubuntu i Windows uruchomione na bare metal oraz w maszynach wirtualnych VMware. Choć testy objęły obie platformy, znaczna część scenariuszy została zrealizowana właśnie w systemie Ubuntu. Wynika to z faktu, że Linux — jako system otwartoźródłowy — udostępnia użytkownikom znacznie więcej informacji o systemie, jego strukturze i sprzęcie, umożliwiając dogłębną analizę mechanizmów działania oraz potencjalnych wektorów ataku. Dzięki temu możliwe było zbadanie takich aspektów jak dostęp do pamięci jądra poprzez /dev/mem, analiza plików SUID czy bezpośrednia interakcja z urządzeniami USB i PCI poprzez przestrzenie /dev oraz /sys. W systemie Windows wiele z tych operacji jest domyślnie zablokowanych lub realizowanych poprzez warstwy pośrednie, takie jak rejestr, PowerShell lub usługi systemowe, co utrudnia przeprowadzenie analogicznych testów w sposób technicznie równoważny.</w:t>
+      </w:r>
+    </w:p>
+    <w:p>
+      <w:r>
+        <w:t>Ś</w:t>
+      </w:r>
+      <w:r>
+        <w:t xml:space="preserve">rodowiska wirtualne skutecznie ograniczają dostęp do warstwy sprzętowej, zwłaszcza w kontekście urządzeń PCI i USB, co znacząco utrudnia eskalację uprawnień bazującą na analizie lub manipulacji sprzętem. W przypadku klasycznych technik, takich jak wykorzystanie plików SUID czy </w:t>
       </w:r>
       <w:r>
         <w:lastRenderedPageBreak/>
-        <w:t>warstwy pośrednie, takie jak rejestr, PowerShell lub usługi systemowe, co utrudnia przeprowadzenie analogicznych testów w sposób technicznie równoważny.</w:t>
-      </w:r>
-    </w:p>
-    <w:p>
-      <w:r>
-        <w:t>Ś</w:t>
-      </w:r>
-      <w:r>
-        <w:t>rodowiska wirtualne skutecznie ograniczają dostęp do warstwy sprzętowej, zwłaszcza w kontekście urządzeń PCI i USB, co znacząco utrudnia eskalację uprawnień bazującą na analizie lub manipulacji sprzętem. W przypadku klasycznych technik, takich jak wykorzystanie plików SUID czy próby dostępu do /dev/mem, różnice między środowiskiem bare metal a VM są pomijalne — skuteczność ataku zależy głównie od konfiguracji systemu, a nie od jego osadzenia w maszynie fizycznej czy wirtualnej.</w:t>
+        <w:t>próby dostępu do /dev/mem, różnice między środowiskiem bare metal a VM są pomijalne — skuteczność ataku zależy głównie od konfiguracji systemu, a nie od jego osadzenia w maszynie fizycznej czy wirtualnej.</w:t>
       </w:r>
     </w:p>
     <w:p>
@@ -8610,8 +8631,11 @@
     </w:p>
     <w:p>
       <w:r>
+        <w:t xml:space="preserve">We wszystkich próbach uzyskano pełną skuteczność transferu tekstu w obu kierunkach (z hosta do gościa oraz z gościa do hosta). W systemie Windows jako gościu czasy pojedynczych operacji mieściły się w zakresie około 0,001–0,004 s, a w systemie Ubuntu — około 0,03–0,06 s. We wszystkich przypadkach potwierdzono integralność przekazywanej treści (zgodność sum kontrolnych SHA-256 pomiędzy źródłem a plikiem wynikowym). Pomiary prowadzono w stabilnym </w:t>
+      </w:r>
+      <w:r>
         <w:lastRenderedPageBreak/>
-        <w:t>We wszystkich próbach uzyskano pełną skuteczność transferu tekstu w obu kierunkach (z hosta do gościa oraz z gościa do hosta). W systemie Windows jako gościu czasy pojedynczych operacji mieściły się w zakresie około 0,001–0,004 s, a w systemie Ubuntu — około 0,03–0,06 s. We wszystkich przypadkach potwierdzono integralność przekazywanej treści (zgodność sum kontrolnych SHA-256 pomiędzy źródłem a plikiem wynikowym). Pomiary prowadzono w stabilnym kontekście sesji użytkownika; wcześniejsze obserwacje pokazały, że przełączanie kont w trakcie testów może prowadzić do braku synchronizacji schowka pomiędzy systemami, co nie jest równoznaczne z wyłączeniem funkcji.</w:t>
+        <w:t>kontekście sesji użytkownika; wcześniejsze obserwacje pokazały, że przełączanie kont w trakcie testów może prowadzić do braku synchronizacji schowka pomiędzy systemami, co nie jest równoznaczne z wyłączeniem funkcji.</w:t>
       </w:r>
     </w:p>
     <w:p/>
@@ -11235,11 +11259,7 @@
     <w:p/>
     <w:p>
       <w:r>
-        <w:t xml:space="preserve">W badaniach nie wykorzystywano hosta z systemem Ubuntu — Ubuntu występował wyłącznie jako maszyna wirtualna, a odczyty „z gościa do hosta” dotyczą hosta Windows. Różnica czasów pomiędzy gościem Windows a gościem Ubuntu ma charakter operacyjny (narzędzia użytkownika i środowisko graficzne). W badanej konfiguracji schowek stanowi szybki i powtarzalny kanał wymiany danych pomiędzy hostem a maszynami wirtualnymi; sama obecność mechanizmu, przy aktywnych </w:t>
-      </w:r>
-      <w:r>
-        <w:lastRenderedPageBreak/>
-        <w:t>komponentach narzędziowych w bieżącej sesji użytkownika, umożliwia niemal natychmiastowy transfer tekstu poza płaszczyzną sieci.</w:t>
+        <w:t>W badaniach nie wykorzystywano hosta z systemem Ubuntu — Ubuntu występował wyłącznie jako maszyna wirtualna, a odczyty „z gościa do hosta” dotyczą hosta Windows. Różnica czasów pomiędzy gościem Windows a gościem Ubuntu ma charakter operacyjny (narzędzia użytkownika i środowisko graficzne). W badanej konfiguracji schowek stanowi szybki i powtarzalny kanał wymiany danych pomiędzy hostem a maszynami wirtualnymi; sama obecność mechanizmu, przy aktywnych komponentach narzędziowych w bieżącej sesji użytkownika, umożliwia niemal natychmiastowy transfer tekstu poza płaszczyzną sieci.</w:t>
       </w:r>
     </w:p>
     <w:p/>
@@ -11249,6 +11269,7 @@
           <w:b/>
           <w:bCs/>
         </w:rPr>
+        <w:lastRenderedPageBreak/>
         <w:t>Współdzielone foldery — przebieg i wyniki.</w:t>
       </w:r>
       <w:r>
@@ -12306,6 +12327,60 @@
           <w:lang w:val="en-US"/>
         </w:rPr>
       </w:pPr>
+      <w:r>
+        <w:rPr>
+          <w:lang w:val="en-US"/>
+        </w:rPr>
+        <w:t xml:space="preserve">[22] </w:t>
+      </w:r>
+      <w:r>
+        <w:rPr>
+          <w:lang w:val="en-US"/>
+        </w:rPr>
+        <w:t xml:space="preserve">Glăvan D., Răcuciu C., Moinescu R., Eftimie S., </w:t>
+      </w:r>
+      <w:r>
+        <w:rPr>
+          <w:i/>
+          <w:iCs/>
+          <w:lang w:val="en-US"/>
+        </w:rPr>
+        <w:t>Sniffing attacks on computer networks</w:t>
+      </w:r>
+      <w:r>
+        <w:rPr>
+          <w:lang w:val="en-US"/>
+        </w:rPr>
+        <w:t xml:space="preserve">, </w:t>
+      </w:r>
+      <w:r>
+        <w:rPr>
+          <w:i/>
+          <w:iCs/>
+          <w:lang w:val="en-US"/>
+        </w:rPr>
+        <w:t>Scientific Bulletin of Naval Academy</w:t>
+      </w:r>
+      <w:r>
+        <w:rPr>
+          <w:lang w:val="en-US"/>
+        </w:rPr>
+        <w:t>, t. XXIII, nr 1, 2020</w:t>
+      </w:r>
+      <w:r>
+        <w:rPr>
+          <w:lang w:val="en-US"/>
+        </w:rPr>
+        <w:t>.</w:t>
+      </w:r>
+    </w:p>
+    <w:p>
+      <w:pPr>
+        <w:jc w:val="both"/>
+        <w:rPr>
+          <w:lang w:val="en-US"/>
+        </w:rPr>
+      </w:pPr>
     </w:p>
     <w:p>
       <w:pPr>
@@ -13853,7 +13928,11 @@
         <w:t>- snapshots a trwalosc zmian [test]</w:t>
       </w:r>
     </w:p>
-    <w:p/>
+    <w:p>
+      <w:r>
+        <w:t>- odniesienia do OWASP</w:t>
+      </w:r>
+    </w:p>
     <w:p/>
     <w:p/>
     <w:sectPr>
@@ -23435,6 +23514,15 @@
 </file>
 
 <file path=customXml/item1.xml><?xml version="1.0" encoding="utf-8"?>
+<?mso-contentType ?>
+<FormTemplates xmlns="http://schemas.microsoft.com/sharepoint/v3/contenttype/forms">
+  <Display>DocumentLibraryForm</Display>
+  <Edit>DocumentLibraryForm</Edit>
+  <New>DocumentLibraryForm</New>
+</FormTemplates>
+</file>
+
+<file path=customXml/item2.xml><?xml version="1.0" encoding="utf-8"?>
 <ct:contentTypeSchema xmlns:ct="http://schemas.microsoft.com/office/2006/metadata/contentType" xmlns:ma="http://schemas.microsoft.com/office/2006/metadata/properties/metaAttributes" ct:_="" ma:_="" ma:contentTypeName="Dokument" ma:contentTypeID="0x010100420AE66457A43740AE1EAB3CD114EE32" ma:contentTypeVersion="11" ma:contentTypeDescription="Utwórz nowy dokument." ma:contentTypeScope="" ma:versionID="b7944d1fb6247475f8bbaf98b27a0332">
   <xsd:schema xmlns:xsd="http://www.w3.org/2001/XMLSchema" xmlns:xs="http://www.w3.org/2001/XMLSchema" xmlns:p="http://schemas.microsoft.com/office/2006/metadata/properties" xmlns:ns3="8c0450b4-52b1-4774-b115-69fdef19c40a" targetNamespace="http://schemas.microsoft.com/office/2006/metadata/properties" ma:root="true" ma:fieldsID="12435e6836a551c0ef3554049423e8f6" ns3:_="">
     <xsd:import namespace="8c0450b4-52b1-4774-b115-69fdef19c40a"/>
@@ -23622,16 +23710,11 @@
 </ct:contentTypeSchema>
 </file>
 
-<file path=customXml/item2.xml><?xml version="1.0" encoding="utf-8"?>
-<?mso-contentType ?>
-<FormTemplates xmlns="http://schemas.microsoft.com/sharepoint/v3/contenttype/forms">
-  <Display>DocumentLibraryForm</Display>
-  <Edit>DocumentLibraryForm</Edit>
-  <New>DocumentLibraryForm</New>
-</FormTemplates>
+<file path=customXml/item3.xml><?xml version="1.0" encoding="utf-8"?>
+<b:Sources xmlns:b="http://schemas.openxmlformats.org/officeDocument/2006/bibliography" xmlns="http://schemas.openxmlformats.org/officeDocument/2006/bibliography" SelectedStyle="\APASixthEditionOfficeOnline.xsl" StyleName="APA" Version="6"/>
 </file>
 
-<file path=customXml/item3.xml><?xml version="1.0" encoding="utf-8"?>
+<file path=customXml/item4.xml><?xml version="1.0" encoding="utf-8"?>
 <p:properties xmlns:p="http://schemas.microsoft.com/office/2006/metadata/properties" xmlns:xsi="http://www.w3.org/2001/XMLSchema-instance" xmlns:pc="http://schemas.microsoft.com/office/infopath/2007/PartnerControls">
   <documentManagement>
     <_activity xmlns="8c0450b4-52b1-4774-b115-69fdef19c40a" xsi:nil="true"/>
@@ -23639,11 +23722,15 @@
 </p:properties>
 </file>
 
-<file path=customXml/item4.xml><?xml version="1.0" encoding="utf-8"?>
-<b:Sources xmlns:b="http://schemas.openxmlformats.org/officeDocument/2006/bibliography" xmlns="http://schemas.openxmlformats.org/officeDocument/2006/bibliography" SelectedStyle="\APASixthEditionOfficeOnline.xsl" StyleName="APA" Version="6"/>
+<file path=customXml/itemProps1.xml><?xml version="1.0" encoding="utf-8"?>
+<ds:datastoreItem xmlns:ds="http://schemas.openxmlformats.org/officeDocument/2006/customXml" ds:itemID="{7E6C9D04-A652-49B0-A9D3-FB33376B443F}">
+  <ds:schemaRefs>
+    <ds:schemaRef ds:uri="http://schemas.microsoft.com/sharepoint/v3/contenttype/forms"/>
+  </ds:schemaRefs>
+</ds:datastoreItem>
 </file>
 
-<file path=customXml/itemProps1.xml><?xml version="1.0" encoding="utf-8"?>
+<file path=customXml/itemProps2.xml><?xml version="1.0" encoding="utf-8"?>
 <ds:datastoreItem xmlns:ds="http://schemas.openxmlformats.org/officeDocument/2006/customXml" ds:itemID="{2DE9BC7E-617F-4710-96F7-298ED6BC968A}">
   <ds:schemaRefs>
     <ds:schemaRef ds:uri="http://schemas.microsoft.com/office/2006/metadata/contentType"/>
@@ -23661,15 +23748,15 @@
 </ds:datastoreItem>
 </file>
 
-<file path=customXml/itemProps2.xml><?xml version="1.0" encoding="utf-8"?>
-<ds:datastoreItem xmlns:ds="http://schemas.openxmlformats.org/officeDocument/2006/customXml" ds:itemID="{7E6C9D04-A652-49B0-A9D3-FB33376B443F}">
+<file path=customXml/itemProps3.xml><?xml version="1.0" encoding="utf-8"?>
+<ds:datastoreItem xmlns:ds="http://schemas.openxmlformats.org/officeDocument/2006/customXml" ds:itemID="{58C0DB9C-F3EC-41E9-93D5-84C86AFACD24}">
   <ds:schemaRefs>
-    <ds:schemaRef ds:uri="http://schemas.microsoft.com/sharepoint/v3/contenttype/forms"/>
+    <ds:schemaRef ds:uri="http://schemas.openxmlformats.org/officeDocument/2006/bibliography"/>
   </ds:schemaRefs>
 </ds:datastoreItem>
 </file>
 
-<file path=customXml/itemProps3.xml><?xml version="1.0" encoding="utf-8"?>
+<file path=customXml/itemProps4.xml><?xml version="1.0" encoding="utf-8"?>
 <ds:datastoreItem xmlns:ds="http://schemas.openxmlformats.org/officeDocument/2006/customXml" ds:itemID="{FE22518A-9B45-4C99-82CB-2F5C03E23EC1}">
   <ds:schemaRefs>
     <ds:schemaRef ds:uri="http://schemas.microsoft.com/office/2006/metadata/properties"/>
@@ -23677,12 +23764,4 @@
     <ds:schemaRef ds:uri="8c0450b4-52b1-4774-b115-69fdef19c40a"/>
   </ds:schemaRefs>
 </ds:datastoreItem>
-</file>
-
-<file path=customXml/itemProps4.xml><?xml version="1.0" encoding="utf-8"?>
-<ds:datastoreItem xmlns:ds="http://schemas.openxmlformats.org/officeDocument/2006/customXml" ds:itemID="{58C0DB9C-F3EC-41E9-93D5-84C86AFACD24}">
-  <ds:schemaRefs>
-    <ds:schemaRef ds:uri="http://schemas.openxmlformats.org/officeDocument/2006/bibliography"/>
-  </ds:schemaRefs>
-</ds:datastoreItem>
 </file>
</xml_diff>

<commit_message>
fix: poprawki w rozdz. 3
</commit_message>
<xml_diff>
--- a/Master Thesis/Security of Operating Systems in Virtual Environments.docx
+++ b/Master Thesis/Security of Operating Systems in Virtual Environments.docx
@@ -2716,6 +2716,7 @@
         <w:t xml:space="preserve"> narzędziem do prowadzenia badań nad bezpieczeństwem w środowiskach wirtualnych.</w:t>
       </w:r>
     </w:p>
+    <w:p/>
     <w:p>
       <w:r>
         <w:rPr>
@@ -2760,51 +2761,47 @@
     </w:p>
     <w:p>
       <w:r>
-        <w:t>Fot. 1 Widok podstawowy Vmware Workstation w wersji 17.6.3</w:t>
-      </w:r>
-    </w:p>
-    <w:p>
-      <w:r>
-        <w:t>Podstawowymi funkcjami dostarczanymi przez środowisko Vmware Workstation są m.in.:</w:t>
-      </w:r>
-    </w:p>
-    <w:p>
-      <w:r>
-        <w:t>- tworzenie maszyn wirtualnych z wybraną konfiguracją systemu operacyjnego, pamięci RAM, przestrzeni dyskowej,</w:t>
-      </w:r>
-    </w:p>
-    <w:p>
-      <w:r>
-        <w:t xml:space="preserve">- </w:t>
-      </w:r>
-      <w:r>
-        <w:t>migawki (</w:t>
-      </w:r>
-      <w:proofErr w:type="spellStart"/>
-      <w:r>
-        <w:t>snapshoty</w:t>
-      </w:r>
-      <w:proofErr w:type="spellEnd"/>
-      <w:r>
-        <w:t>)</w:t>
-      </w:r>
-      <w:r>
-        <w:t>, czyli zapisywanie stanu maszyny wirtualnej w wybranym przez użytkownika momencie, co daje możliwość przywrócenia zapisanego obrazu,</w:t>
-      </w:r>
-    </w:p>
-    <w:p>
-      <w:r>
-        <w:t>- klonowanie maszyn wirtualnych,</w:t>
-      </w:r>
-    </w:p>
-    <w:p>
-      <w:r>
-        <w:t>- uruchamianie maszyn wirtualnych jednocześnie przy jednoczesnym ich izolowaniu.</w:t>
-      </w:r>
-    </w:p>
-    <w:p>
-      <w:r>
-        <w:t xml:space="preserve">- zaawansowana konfiguracja sieciowa, pozwalająca na definiowanie topologii sieci wirtualnych (m.in. NAT, </w:t>
+        <w:t>Rys</w:t>
+      </w:r>
+      <w:r>
+        <w:t xml:space="preserve">. </w:t>
+      </w:r>
+      <w:r>
+        <w:t>3.</w:t>
+      </w:r>
+      <w:r>
+        <w:t>1</w:t>
+      </w:r>
+      <w:r>
+        <w:t>.</w:t>
+      </w:r>
+      <w:r>
+        <w:t xml:space="preserve"> Widok podstawowy Vmware Workstation w wersji 17.6.3</w:t>
+      </w:r>
+      <w:r>
+        <w:t>.</w:t>
+      </w:r>
+    </w:p>
+    <w:p/>
+    <w:p>
+      <w:r>
+        <w:t>Ś</w:t>
+      </w:r>
+      <w:r>
+        <w:t>rodowisko Vmware Workstation oferuje szereg funkcji ułatwiających pracę z maszynami wirtualnymi. Umożliwia tworzenie maszyn z wybraną konfiguracją systemu operacyjnego, pamięci RAM oraz przestrzeni dyskowej. Pozwala na wykonywanie migawek (</w:t>
+      </w:r>
+      <w:r>
+        <w:t xml:space="preserve">ang. </w:t>
+      </w:r>
+      <w:r>
+        <w:rPr>
+          <w:i/>
+          <w:iCs/>
+        </w:rPr>
+        <w:t>snapshot</w:t>
+      </w:r>
+      <w:r>
+        <w:t xml:space="preserve">), czyli zapisywanie stanu maszyny w wybranym momencie i przywracanie go w razie potrzeby. Dodatkowo oferuje klonowanie maszyn, uruchamianie wielu maszyn jednocześnie przy zachowaniu izolacji między nimi, a także zaawansowaną konfigurację sieci wirtualnych (np. NAT, </w:t>
       </w:r>
       <w:proofErr w:type="spellStart"/>
       <w:r>
@@ -2820,20 +2817,24 @@
       </w:r>
       <w:proofErr w:type="spellEnd"/>
       <w:r>
-        <w:t>)</w:t>
-      </w:r>
-    </w:p>
-    <w:p>
-      <w:r>
-        <w:t xml:space="preserve">- połączenia ze zdalnymi serwerami, np. z Vmware </w:t>
-      </w:r>
-      <w:proofErr w:type="spellStart"/>
-      <w:r>
-        <w:t>ESXi</w:t>
-      </w:r>
-      <w:proofErr w:type="spellEnd"/>
+        <w:t>). Program umożliwia również łączenie się z zdalnymi serwerami, takimi jak Vmware ESX</w:t>
+      </w:r>
       <w:r>
         <w:t>.</w:t>
+      </w:r>
+    </w:p>
+    <w:p>
+      <w:pPr>
+        <w:spacing w:line="240" w:lineRule="auto"/>
+        <w:ind w:firstLine="0"/>
+        <w:jc w:val="left"/>
+        <w:rPr>
+          <w:b/>
+          <w:sz w:val="28"/>
+        </w:rPr>
+      </w:pPr>
+      <w:r>
+        <w:br w:type="page"/>
       </w:r>
     </w:p>
     <w:p>
@@ -2868,7 +2869,13 @@
     </w:p>
     <w:p>
       <w:r>
-        <w:t xml:space="preserve">Środowisko wirtualne zostało zrealizowane przy użyciu VMware Workstation Pro 17.6.3. W ramach testów utworzono dwie maszyny wirtualne: jedną z systemem Windows 10 Pro (wersja 22H2, 64-bit), drugą z systemem </w:t>
+        <w:t xml:space="preserve">Środowisko wirtualne zostało zrealizowane przy użyciu VMware Workstation Pro 17.6.3. W ramach testów utworzono dwie maszyny wirtualne: jedną z systemem Windows 10 Pro (wersja 22H2, 64-bit), </w:t>
+      </w:r>
+      <w:r>
+        <w:t xml:space="preserve">natomiast </w:t>
+      </w:r>
+      <w:r>
+        <w:t xml:space="preserve">drugą z systemem </w:t>
       </w:r>
       <w:proofErr w:type="spellStart"/>
       <w:r>
@@ -2876,103 +2883,53 @@
       </w:r>
       <w:proofErr w:type="spellEnd"/>
       <w:r>
-        <w:t xml:space="preserve"> 24.04.2 LTS. Obie maszyny zostały skonfigurowane zgodnie z poniższymi założeniami:</w:t>
-      </w:r>
-    </w:p>
-    <w:p>
-      <w:pPr>
-        <w:numPr>
-          <w:ilvl w:val="0"/>
-          <w:numId w:val="8"/>
-        </w:numPr>
-        <w:spacing w:after="160" w:line="259" w:lineRule="auto"/>
-        <w:jc w:val="left"/>
-      </w:pPr>
-      <w:r>
-        <w:rPr>
-          <w:b/>
-          <w:bCs/>
-        </w:rPr>
-        <w:t>Procesor</w:t>
-      </w:r>
-      <w:r>
-        <w:t>: przypisano 4 rdzenie wirtualne w celu zapewnienia stabilności i wydajności przy jednoczesnym zachowaniu zasobów hosta.</w:t>
-      </w:r>
-    </w:p>
-    <w:p>
-      <w:pPr>
-        <w:numPr>
-          <w:ilvl w:val="0"/>
-          <w:numId w:val="8"/>
-        </w:numPr>
-        <w:spacing w:after="160" w:line="259" w:lineRule="auto"/>
-        <w:jc w:val="left"/>
-      </w:pPr>
-      <w:r>
-        <w:rPr>
-          <w:b/>
-          <w:bCs/>
-        </w:rPr>
-        <w:t>Pamięć RAM</w:t>
-      </w:r>
-      <w:r>
-        <w:t>: każdej maszynie przydzielono 8 GB pamięci operacyjnej.</w:t>
-      </w:r>
-    </w:p>
-    <w:p>
-      <w:pPr>
-        <w:numPr>
-          <w:ilvl w:val="0"/>
-          <w:numId w:val="8"/>
-        </w:numPr>
-        <w:spacing w:after="160" w:line="259" w:lineRule="auto"/>
-        <w:jc w:val="left"/>
-      </w:pPr>
-      <w:r>
-        <w:rPr>
-          <w:b/>
-          <w:bCs/>
-        </w:rPr>
-        <w:t>Typ połączenia sieciowego</w:t>
-      </w:r>
-      <w:r>
-        <w:t>: zastosowano tryb mostkowany (</w:t>
-      </w:r>
-      <w:proofErr w:type="spellStart"/>
-      <w:r>
+        <w:t xml:space="preserve"> 24.04.2 LTS. </w:t>
+      </w:r>
+      <w:r>
+        <w:t xml:space="preserve">Obie maszyny skonfigurowano w taki sposób, że zostały przypisane po cztery rdzenie procesora, aby zapewnić stabilność i wydajność przy jednoczesnych zachowaniu zasobów gospodarza. </w:t>
+      </w:r>
+      <w:r>
+        <w:t>Przydzielono im po 8 GB pamięci RAM. Połączenie sieciowe ustawiono w trybie mostkowanym (</w:t>
+      </w:r>
+      <w:proofErr w:type="spellStart"/>
+      <w:r>
+        <w:rPr>
+          <w:i/>
+          <w:iCs/>
+        </w:rPr>
         <w:t>bridged</w:t>
       </w:r>
       <w:proofErr w:type="spellEnd"/>
       <w:r>
-        <w:t xml:space="preserve">), umożliwiający pełną komunikację z innymi urządzeniami w sieci lokalnej, co było niezbędne dla testów typu Man-in-the-Middle czy </w:t>
-      </w:r>
-      <w:proofErr w:type="spellStart"/>
-      <w:r>
+        <w:t xml:space="preserve">), umożliwiając pełną komunikację z innymi urządzeniami w sieci lokalnej, co było niezbędne do testów typu </w:t>
+      </w:r>
+      <w:r>
+        <w:rPr>
+          <w:i/>
+          <w:iCs/>
+        </w:rPr>
+        <w:t>Man-in-the-Middle</w:t>
+      </w:r>
+      <w:r>
+        <w:t xml:space="preserve"> i </w:t>
+      </w:r>
+      <w:proofErr w:type="spellStart"/>
+      <w:r>
+        <w:rPr>
+          <w:i/>
+          <w:iCs/>
+        </w:rPr>
         <w:t>sniffing</w:t>
       </w:r>
       <w:proofErr w:type="spellEnd"/>
       <w:r>
         <w:t>.</w:t>
       </w:r>
-    </w:p>
-    <w:p>
-      <w:pPr>
-        <w:numPr>
-          <w:ilvl w:val="0"/>
-          <w:numId w:val="8"/>
-        </w:numPr>
-        <w:spacing w:after="160" w:line="259" w:lineRule="auto"/>
-        <w:jc w:val="left"/>
-      </w:pPr>
-      <w:r>
-        <w:rPr>
-          <w:b/>
-          <w:bCs/>
-        </w:rPr>
-        <w:t>Typ dysku</w:t>
-      </w:r>
-      <w:r>
-        <w:t xml:space="preserve">: dla systemu Windows wybrano nośnik </w:t>
+      <w:r>
+        <w:t xml:space="preserve"> </w:t>
+      </w:r>
+      <w:r>
+        <w:t xml:space="preserve">Dla systemu Windows wybrano dysk </w:t>
       </w:r>
       <w:proofErr w:type="spellStart"/>
       <w:r>
@@ -2988,27 +2945,7 @@
       </w:r>
       <w:proofErr w:type="spellEnd"/>
       <w:r>
-        <w:t xml:space="preserve"> – SCSI, zgodnie z rekomendacjami instalatorów i wymaganiami kompatybilności.</w:t>
-      </w:r>
-    </w:p>
-    <w:p>
-      <w:pPr>
-        <w:numPr>
-          <w:ilvl w:val="0"/>
-          <w:numId w:val="8"/>
-        </w:numPr>
-        <w:spacing w:after="160" w:line="259" w:lineRule="auto"/>
-        <w:jc w:val="left"/>
-      </w:pPr>
-      <w:r>
-        <w:rPr>
-          <w:b/>
-          <w:bCs/>
-        </w:rPr>
-        <w:t>Typ oprogramowania układowego</w:t>
-      </w:r>
-      <w:r>
-        <w:t xml:space="preserve">: wybrano UEFI ze względu na nowoczesne mechanizmy bezpieczeństwa oraz zgodność z funkcjami systemowymi, takimi jak Microsoft </w:t>
+        <w:t xml:space="preserve"> – SCSI, zgodnie z zaleceniami instalatorów i wymaganiami kompatybilności. Oprogramowanie układowe ustawiono jako UEFI, co zapewnia nowoczesne mechanizmy bezpieczeństwa i zgodność z funkcjami systemowymi, takimi jak Microsoft </w:t>
       </w:r>
       <w:proofErr w:type="spellStart"/>
       <w:r>
@@ -3032,75 +2969,49 @@
       </w:r>
       <w:proofErr w:type="spellEnd"/>
       <w:r>
-        <w:t xml:space="preserve">. </w:t>
-      </w:r>
-    </w:p>
-    <w:p>
-      <w:pPr>
-        <w:numPr>
-          <w:ilvl w:val="0"/>
-          <w:numId w:val="8"/>
-        </w:numPr>
-        <w:spacing w:after="160" w:line="259" w:lineRule="auto"/>
-        <w:jc w:val="left"/>
-      </w:pPr>
-      <w:r>
-        <w:rPr>
-          <w:b/>
-          <w:bCs/>
-        </w:rPr>
-        <w:t>VMware Tools</w:t>
-      </w:r>
-      <w:r>
-        <w:t>: zainstalowano na obu maszynach w celu poprawy wydajności i zapewnienia pełnej integracji ze środowiskiem wirtualnym.</w:t>
-      </w:r>
-    </w:p>
-    <w:p>
-      <w:r>
-        <w:t>Maszyny wirtualne zostały przygotowane w sposób umożliwiający swobodną realizację zaplanowanych scenariuszy testowych. Ich konfiguracja została dostosowana do wymagań badań nad bezpieczeństwem systemów operacyjnych, z uwzględnieniem typowych ustawień spotykanych w warunkach rzeczywistych.</w:t>
-      </w:r>
-    </w:p>
-    <w:p/>
+        <w:t>. Na obu maszynach zainstalowano VMware Tools, poprawiające wydajność i integrację ze środowiskiem wirtualnym. Konfiguracja maszyn pozwalała na swobodne przeprowadzanie zaplanowanych scenariuszy testowych i odzwierciedlała typowe ustawienia spotykane w środowiskach rzeczywistych.</w:t>
+      </w:r>
+    </w:p>
     <w:p>
       <w:pPr>
         <w:pStyle w:val="Heading2"/>
       </w:pPr>
       <w:r>
+        <w:t>Kali Linux – narzędzie do przeprowadzania testów</w:t>
+      </w:r>
+    </w:p>
+    <w:p>
+      <w:r>
+        <w:t>Na osobnym komputerze podłączonym do tej samej sieci zainstalowany został system Kali Linux w wersji 2025.1c. Jest to dystrybucja typu open-</w:t>
+      </w:r>
+      <w:proofErr w:type="spellStart"/>
+      <w:r>
+        <w:t>source</w:t>
+      </w:r>
+      <w:proofErr w:type="spellEnd"/>
+      <w:r>
+        <w:t xml:space="preserve"> oparta na systemie </w:t>
+      </w:r>
+      <w:proofErr w:type="spellStart"/>
+      <w:r>
+        <w:t>Debian</w:t>
+      </w:r>
+      <w:proofErr w:type="spellEnd"/>
+      <w:r>
+        <w:t xml:space="preserve">, stworzona przez </w:t>
+      </w:r>
+      <w:proofErr w:type="spellStart"/>
+      <w:r>
+        <w:t>Offensive</w:t>
+      </w:r>
+      <w:proofErr w:type="spellEnd"/>
+      <w:r>
+        <w:t xml:space="preserve"> Security w celach przeprowadzania testów penetracyjnych oraz audytów bezpieczeństwa. Posiada on wbudowane narzędzia dedykowane testom bezpieczeństwa, a także dostosowane jądro systemu do wstrzykiwania różnego rodzaju pakietów [8].</w:t>
+      </w:r>
+    </w:p>
+    <w:p>
+      <w:r>
         <w:lastRenderedPageBreak/>
-        <w:t>Kali Linux – narzędzie do przeprowadzania testów</w:t>
-      </w:r>
-    </w:p>
-    <w:p>
-      <w:r>
-        <w:t>Na osobnym komputerze podłączonym do tej samej sieci zainstalowany został system Kali Linux w wersji 2025.1c. Jest to dystrybucja typu open-</w:t>
-      </w:r>
-      <w:proofErr w:type="spellStart"/>
-      <w:r>
-        <w:t>source</w:t>
-      </w:r>
-      <w:proofErr w:type="spellEnd"/>
-      <w:r>
-        <w:t xml:space="preserve"> oparta na systemie </w:t>
-      </w:r>
-      <w:proofErr w:type="spellStart"/>
-      <w:r>
-        <w:t>Debian</w:t>
-      </w:r>
-      <w:proofErr w:type="spellEnd"/>
-      <w:r>
-        <w:t xml:space="preserve">, stworzona przez </w:t>
-      </w:r>
-      <w:proofErr w:type="spellStart"/>
-      <w:r>
-        <w:t>Offensive</w:t>
-      </w:r>
-      <w:proofErr w:type="spellEnd"/>
-      <w:r>
-        <w:t xml:space="preserve"> Security w celach przeprowadzania testów penetracyjnych oraz audytów bezpieczeństwa. Posiada on wbudowane narzędzia dedykowane testom bezpieczeństwa, a także dostosowane jądro systemu do wstrzykiwania różnego rodzaju pakietów [8].</w:t>
-      </w:r>
-    </w:p>
-    <w:p>
-      <w:r>
         <w:t xml:space="preserve">System ten został wybrany do testów, ze względu na swoją popularność, stabilność oraz szeroką społeczność skupioną wokół oprogramowania. Jest to adekwatne narzędzie do przeprowadzenia testów bezpieczeństwa w środowiskach wirtualnych. </w:t>
       </w:r>
     </w:p>
@@ -4816,7 +4727,7 @@
           <v:shape id="_x0000_i1025" type="#_x0000_t75" style="width:414pt;height:276.75pt" o:ole="">
             <v:imagedata r:id="rId20" o:title=""/>
           </v:shape>
-          <o:OLEObject Type="Embed" ProgID="Unknown" ShapeID="_x0000_i1025" DrawAspect="Content" ObjectID="_1819010320" r:id="rId21"/>
+          <o:OLEObject Type="Embed" ProgID="Unknown" ShapeID="_x0000_i1025" DrawAspect="Content" ObjectID="_1819010875" r:id="rId21"/>
         </w:object>
       </w:r>
       <w:r>
@@ -4885,7 +4796,7 @@
           <v:shape id="_x0000_i1026" type="#_x0000_t75" style="width:414.75pt;height:51.75pt" o:ole="">
             <v:imagedata r:id="rId22" o:title=""/>
           </v:shape>
-          <o:OLEObject Type="Embed" ProgID="Unknown" ShapeID="_x0000_i1026" DrawAspect="Content" ObjectID="_1819010321" r:id="rId23"/>
+          <o:OLEObject Type="Embed" ProgID="Unknown" ShapeID="_x0000_i1026" DrawAspect="Content" ObjectID="_1819010876" r:id="rId23"/>
         </w:object>
       </w:r>
       <w:r>
@@ -7926,7 +7837,7 @@
           <v:shape id="_x0000_i1027" type="#_x0000_t75" style="width:413.25pt;height:88.5pt" o:ole="">
             <v:imagedata r:id="rId29" o:title=""/>
           </v:shape>
-          <o:OLEObject Type="Embed" ProgID="Unknown" ShapeID="_x0000_i1027" DrawAspect="Content" ObjectID="_1819010322" r:id="rId30"/>
+          <o:OLEObject Type="Embed" ProgID="Unknown" ShapeID="_x0000_i1027" DrawAspect="Content" ObjectID="_1819010877" r:id="rId30"/>
         </w:object>
       </w:r>
     </w:p>
@@ -30022,7 +29933,6 @@
   <w:style w:type="character" w:default="1" w:styleId="DefaultParagraphFont">
     <w:name w:val="Default Paragraph Font"/>
     <w:uiPriority w:val="1"/>
-    <w:semiHidden/>
     <w:unhideWhenUsed/>
   </w:style>
   <w:style w:type="table" w:default="1" w:styleId="TableNormal">
@@ -33098,6 +33008,10 @@
 </file>
 
 <file path=customXml/item1.xml><?xml version="1.0" encoding="utf-8"?>
+<b:Sources xmlns:b="http://schemas.openxmlformats.org/officeDocument/2006/bibliography" xmlns="http://schemas.openxmlformats.org/officeDocument/2006/bibliography" SelectedStyle="\APA.XSL" StyleName="APA"/>
+</file>
+
+<file path=customXml/item2.xml><?xml version="1.0" encoding="utf-8"?>
 <ct:contentTypeSchema xmlns:ct="http://schemas.microsoft.com/office/2006/metadata/contentType" xmlns:ma="http://schemas.microsoft.com/office/2006/metadata/properties/metaAttributes" ct:_="" ma:_="" ma:contentTypeName="Dokument" ma:contentTypeID="0x010100420AE66457A43740AE1EAB3CD114EE32" ma:contentTypeVersion="11" ma:contentTypeDescription="Utwórz nowy dokument." ma:contentTypeScope="" ma:versionID="b7944d1fb6247475f8bbaf98b27a0332">
   <xsd:schema xmlns:xsd="http://www.w3.org/2001/XMLSchema" xmlns:xs="http://www.w3.org/2001/XMLSchema" xmlns:p="http://schemas.microsoft.com/office/2006/metadata/properties" xmlns:ns3="8c0450b4-52b1-4774-b115-69fdef19c40a" targetNamespace="http://schemas.microsoft.com/office/2006/metadata/properties" ma:root="true" ma:fieldsID="12435e6836a551c0ef3554049423e8f6" ns3:_="">
     <xsd:import namespace="8c0450b4-52b1-4774-b115-69fdef19c40a"/>
@@ -33285,19 +33199,7 @@
 </ct:contentTypeSchema>
 </file>
 
-<file path=customXml/item2.xml><?xml version="1.0" encoding="utf-8"?>
-<b:Sources xmlns:b="http://schemas.openxmlformats.org/officeDocument/2006/bibliography" xmlns="http://schemas.openxmlformats.org/officeDocument/2006/bibliography" SelectedStyle="\APA.XSL" StyleName="APA"/>
-</file>
-
 <file path=customXml/item3.xml><?xml version="1.0" encoding="utf-8"?>
-<p:properties xmlns:p="http://schemas.microsoft.com/office/2006/metadata/properties" xmlns:xsi="http://www.w3.org/2001/XMLSchema-instance" xmlns:pc="http://schemas.microsoft.com/office/infopath/2007/PartnerControls">
-  <documentManagement>
-    <_activity xmlns="8c0450b4-52b1-4774-b115-69fdef19c40a" xsi:nil="true"/>
-  </documentManagement>
-</p:properties>
-</file>
-
-<file path=customXml/item4.xml><?xml version="1.0" encoding="utf-8"?>
 <?mso-contentType ?>
 <FormTemplates xmlns="http://schemas.microsoft.com/sharepoint/v3/contenttype/forms">
   <Display>DocumentLibraryForm</Display>
@@ -33306,7 +33208,23 @@
 </FormTemplates>
 </file>
 
+<file path=customXml/item4.xml><?xml version="1.0" encoding="utf-8"?>
+<p:properties xmlns:p="http://schemas.microsoft.com/office/2006/metadata/properties" xmlns:xsi="http://www.w3.org/2001/XMLSchema-instance" xmlns:pc="http://schemas.microsoft.com/office/infopath/2007/PartnerControls">
+  <documentManagement>
+    <_activity xmlns="8c0450b4-52b1-4774-b115-69fdef19c40a" xsi:nil="true"/>
+  </documentManagement>
+</p:properties>
+</file>
+
 <file path=customXml/itemProps1.xml><?xml version="1.0" encoding="utf-8"?>
+<ds:datastoreItem xmlns:ds="http://schemas.openxmlformats.org/officeDocument/2006/customXml" ds:itemID="{733B8C26-4718-4EA5-BD88-C14D437B9309}">
+  <ds:schemaRefs>
+    <ds:schemaRef ds:uri="http://schemas.openxmlformats.org/officeDocument/2006/bibliography"/>
+  </ds:schemaRefs>
+</ds:datastoreItem>
+</file>
+
+<file path=customXml/itemProps2.xml><?xml version="1.0" encoding="utf-8"?>
 <ds:datastoreItem xmlns:ds="http://schemas.openxmlformats.org/officeDocument/2006/customXml" ds:itemID="{116DA407-47D1-4276-B2FD-4025F0820F21}">
   <ds:schemaRefs>
     <ds:schemaRef ds:uri="http://schemas.microsoft.com/office/2006/metadata/contentType"/>
@@ -33324,15 +33242,15 @@
 </ds:datastoreItem>
 </file>
 
-<file path=customXml/itemProps2.xml><?xml version="1.0" encoding="utf-8"?>
-<ds:datastoreItem xmlns:ds="http://schemas.openxmlformats.org/officeDocument/2006/customXml" ds:itemID="{733B8C26-4718-4EA5-BD88-C14D437B9309}">
+<file path=customXml/itemProps3.xml><?xml version="1.0" encoding="utf-8"?>
+<ds:datastoreItem xmlns:ds="http://schemas.openxmlformats.org/officeDocument/2006/customXml" ds:itemID="{06D90246-A087-4AE7-8DC8-24761001094D}">
   <ds:schemaRefs>
-    <ds:schemaRef ds:uri="http://schemas.openxmlformats.org/officeDocument/2006/bibliography"/>
+    <ds:schemaRef ds:uri="http://schemas.microsoft.com/sharepoint/v3/contenttype/forms"/>
   </ds:schemaRefs>
 </ds:datastoreItem>
 </file>
 
-<file path=customXml/itemProps3.xml><?xml version="1.0" encoding="utf-8"?>
+<file path=customXml/itemProps4.xml><?xml version="1.0" encoding="utf-8"?>
 <ds:datastoreItem xmlns:ds="http://schemas.openxmlformats.org/officeDocument/2006/customXml" ds:itemID="{030E0FBA-2331-4849-9FE5-B3ADB88AB40E}">
   <ds:schemaRefs>
     <ds:schemaRef ds:uri="http://schemas.microsoft.com/office/2006/metadata/properties"/>
@@ -33340,12 +33258,4 @@
     <ds:schemaRef ds:uri="8c0450b4-52b1-4774-b115-69fdef19c40a"/>
   </ds:schemaRefs>
 </ds:datastoreItem>
-</file>
-
-<file path=customXml/itemProps4.xml><?xml version="1.0" encoding="utf-8"?>
-<ds:datastoreItem xmlns:ds="http://schemas.openxmlformats.org/officeDocument/2006/customXml" ds:itemID="{06D90246-A087-4AE7-8DC8-24761001094D}">
-  <ds:schemaRefs>
-    <ds:schemaRef ds:uri="http://schemas.microsoft.com/sharepoint/v3/contenttype/forms"/>
-  </ds:schemaRefs>
-</ds:datastoreItem>
 </file>
</xml_diff>

<commit_message>
add: screeny do USB/PCI
</commit_message>
<xml_diff>
--- a/Master Thesis/Security of Operating Systems in Virtual Environments.docx
+++ b/Master Thesis/Security of Operating Systems in Virtual Environments.docx
@@ -4786,7 +4786,7 @@
           <v:shape id="_x0000_i1025" type="#_x0000_t75" style="width:414pt;height:276.75pt" o:ole="">
             <v:imagedata r:id="rId20" o:title=""/>
           </v:shape>
-          <o:OLEObject Type="Embed" ProgID="Unknown" ShapeID="_x0000_i1025" DrawAspect="Content" ObjectID="_1819088967" r:id="rId21"/>
+          <o:OLEObject Type="Embed" ProgID="Unknown" ShapeID="_x0000_i1025" DrawAspect="Content" ObjectID="_1819089228" r:id="rId21"/>
         </w:object>
       </w:r>
       <w:r>
@@ -4917,7 +4917,7 @@
           <v:shape id="_x0000_i1026" type="#_x0000_t75" style="width:414.75pt;height:51.75pt" o:ole="">
             <v:imagedata r:id="rId22" o:title=""/>
           </v:shape>
-          <o:OLEObject Type="Embed" ProgID="Unknown" ShapeID="_x0000_i1026" DrawAspect="Content" ObjectID="_1819088968" r:id="rId23"/>
+          <o:OLEObject Type="Embed" ProgID="Unknown" ShapeID="_x0000_i1026" DrawAspect="Content" ObjectID="_1819089229" r:id="rId23"/>
         </w:object>
       </w:r>
       <w:r>
@@ -8234,7 +8234,7 @@
           <v:shape id="_x0000_i1027" type="#_x0000_t75" style="width:413.25pt;height:88.5pt" o:ole="">
             <v:imagedata r:id="rId28" o:title=""/>
           </v:shape>
-          <o:OLEObject Type="Embed" ProgID="Unknown" ShapeID="_x0000_i1027" DrawAspect="Content" ObjectID="_1819088969" r:id="rId29"/>
+          <o:OLEObject Type="Embed" ProgID="Unknown" ShapeID="_x0000_i1027" DrawAspect="Content" ObjectID="_1819089230" r:id="rId29"/>
         </w:object>
       </w:r>
     </w:p>
@@ -12003,11 +12003,13 @@
         <w:ind w:left="360"/>
         <w:rPr>
           <w:rFonts w:ascii="Courier New" w:hAnsi="Courier New" w:cs="Courier New"/>
+          <w:lang w:val="en-US"/>
         </w:rPr>
       </w:pPr>
       <w:r>
         <w:rPr>
           <w:rFonts w:ascii="Courier New" w:hAnsi="Courier New" w:cs="Courier New"/>
+          <w:lang w:val="en-US"/>
         </w:rPr>
         <w:t>testuser1 ALL=(ALL) NOPASSWD: /</w:t>
       </w:r>
@@ -12015,6 +12017,7 @@
       <w:r>
         <w:rPr>
           <w:rFonts w:ascii="Courier New" w:hAnsi="Courier New" w:cs="Courier New"/>
+          <w:lang w:val="en-US"/>
         </w:rPr>
         <w:t>usr</w:t>
       </w:r>
@@ -12022,17 +12025,10 @@
       <w:r>
         <w:rPr>
           <w:rFonts w:ascii="Courier New" w:hAnsi="Courier New" w:cs="Courier New"/>
-        </w:rPr>
-        <w:t>/bin/</w:t>
-      </w:r>
-      <w:proofErr w:type="spellStart"/>
-      <w:r>
-        <w:rPr>
-          <w:rFonts w:ascii="Courier New" w:hAnsi="Courier New" w:cs="Courier New"/>
-        </w:rPr>
-        <w:t>nano</w:t>
-      </w:r>
-      <w:proofErr w:type="spellEnd"/>
+          <w:lang w:val="en-US"/>
+        </w:rPr>
+        <w:t>/bin/nano</w:t>
+      </w:r>
     </w:p>
     <w:p>
       <w:pPr>
@@ -12713,14 +12709,7 @@
           <w:sz w:val="20"/>
           <w:szCs w:val="20"/>
         </w:rPr>
-        <w:t xml:space="preserve"> </w:t>
-      </w:r>
-      <w:r>
-        <w:rPr>
-          <w:sz w:val="20"/>
-          <w:szCs w:val="20"/>
-        </w:rPr>
-        <w:t xml:space="preserve">Wyniki testu eskalacji uprawnień przez błędną konfigurację </w:t>
+        <w:t xml:space="preserve"> Wyniki testu eskalacji uprawnień przez błędną konfigurację </w:t>
       </w:r>
       <w:proofErr w:type="spellStart"/>
       <w:r>
@@ -13896,14 +13885,7 @@
           <w:sz w:val="20"/>
           <w:szCs w:val="20"/>
         </w:rPr>
-        <w:t xml:space="preserve"> </w:t>
-      </w:r>
-      <w:r>
-        <w:rPr>
-          <w:sz w:val="20"/>
-          <w:szCs w:val="20"/>
-        </w:rPr>
-        <w:t xml:space="preserve">Wyniki testu eskalacji uprawnień przez dostęp do </w:t>
+        <w:t xml:space="preserve"> Wyniki testu eskalacji uprawnień przez dostęp do </w:t>
       </w:r>
       <w:r>
         <w:rPr>
@@ -14243,13 +14225,11 @@
         <w:ind w:left="720"/>
         <w:rPr>
           <w:rFonts w:ascii="Courier New" w:hAnsi="Courier New" w:cs="Courier New"/>
-          <w:lang w:val="en-US"/>
         </w:rPr>
       </w:pPr>
       <w:r>
         <w:rPr>
           <w:rFonts w:ascii="Courier New" w:hAnsi="Courier New" w:cs="Courier New"/>
-          <w:lang w:val="en-US"/>
         </w:rPr>
         <w:t xml:space="preserve">cd </w:t>
       </w:r>
@@ -14257,7 +14237,6 @@
       <w:r>
         <w:rPr>
           <w:rFonts w:ascii="Courier New" w:hAnsi="Courier New" w:cs="Courier New"/>
-          <w:lang w:val="en-US"/>
         </w:rPr>
         <w:t>rowhammerjs</w:t>
       </w:r>
@@ -14265,7 +14244,6 @@
       <w:r>
         <w:rPr>
           <w:rFonts w:ascii="Courier New" w:hAnsi="Courier New" w:cs="Courier New"/>
-          <w:lang w:val="en-US"/>
         </w:rPr>
         <w:t>/native</w:t>
       </w:r>
@@ -14275,16 +14253,16 @@
         <w:ind w:left="720"/>
         <w:rPr>
           <w:rFonts w:ascii="Courier New" w:hAnsi="Courier New" w:cs="Courier New"/>
-          <w:lang w:val="en-US"/>
-        </w:rPr>
-      </w:pPr>
+        </w:rPr>
+      </w:pPr>
+      <w:proofErr w:type="spellStart"/>
       <w:r>
         <w:rPr>
           <w:rFonts w:ascii="Courier New" w:hAnsi="Courier New" w:cs="Courier New"/>
-          <w:lang w:val="en-US"/>
         </w:rPr>
         <w:t>make</w:t>
       </w:r>
+      <w:proofErr w:type="spellEnd"/>
     </w:p>
     <w:p>
       <w:pPr>
@@ -14310,14 +14288,12 @@
         <w:pStyle w:val="ListParagraph"/>
         <w:rPr>
           <w:rFonts w:ascii="Courier New" w:hAnsi="Courier New" w:cs="Courier New"/>
-          <w:lang w:val="en-US"/>
         </w:rPr>
       </w:pPr>
       <w:proofErr w:type="spellStart"/>
       <w:r>
         <w:rPr>
           <w:rFonts w:ascii="Courier New" w:hAnsi="Courier New" w:cs="Courier New"/>
-          <w:lang w:val="en-US"/>
         </w:rPr>
         <w:t>sudo</w:t>
       </w:r>
@@ -14325,7 +14301,6 @@
       <w:r>
         <w:rPr>
           <w:rFonts w:ascii="Courier New" w:hAnsi="Courier New" w:cs="Courier New"/>
-          <w:lang w:val="en-US"/>
         </w:rPr>
         <w:t xml:space="preserve"> ./</w:t>
       </w:r>
@@ -14333,7 +14308,6 @@
       <w:r>
         <w:rPr>
           <w:rFonts w:ascii="Courier New" w:hAnsi="Courier New" w:cs="Courier New"/>
-          <w:lang w:val="en-US"/>
         </w:rPr>
         <w:t>rowhammer</w:t>
       </w:r>
@@ -14804,518 +14778,789 @@
           <w:sz w:val="20"/>
           <w:szCs w:val="20"/>
         </w:rPr>
-        <w:t xml:space="preserve"> </w:t>
-      </w:r>
+        <w:t xml:space="preserve"> Wyniki testu eskalacji uprawnień poprzez podatność </w:t>
+      </w:r>
+      <w:proofErr w:type="spellStart"/>
       <w:r>
         <w:rPr>
           <w:sz w:val="20"/>
           <w:szCs w:val="20"/>
         </w:rPr>
-        <w:t xml:space="preserve">Wyniki testu eskalacji uprawnień poprzez podatność </w:t>
-      </w:r>
-      <w:proofErr w:type="spellStart"/>
+        <w:t>Rowhammer</w:t>
+      </w:r>
+      <w:proofErr w:type="spellEnd"/>
       <w:r>
         <w:rPr>
           <w:sz w:val="20"/>
           <w:szCs w:val="20"/>
         </w:rPr>
+        <w:t>.</w:t>
+      </w:r>
+    </w:p>
+    <w:p/>
+    <w:p>
+      <w:r>
+        <w:t xml:space="preserve">Test wykazał, że zarówno środowisko wirtualne, jak i fizyczne umożliwiają uruchomienie narzędzia </w:t>
+      </w:r>
+      <w:proofErr w:type="spellStart"/>
+      <w:r>
+        <w:rPr>
+          <w:i/>
+          <w:iCs/>
+        </w:rPr>
         <w:t>Rowhammer</w:t>
       </w:r>
       <w:proofErr w:type="spellEnd"/>
       <w:r>
+        <w:t xml:space="preserve">, jednak </w:t>
+      </w:r>
+      <w:r>
+        <w:t>nie odnotowano faktycznych błędów bitowych</w:t>
+      </w:r>
+      <w:r>
+        <w:t xml:space="preserve"> podczas trwania testu. Jest to zgodne z oczekiwaniami</w:t>
+      </w:r>
+      <w:r>
+        <w:t>, ponieważ</w:t>
+      </w:r>
+      <w:r>
+        <w:t xml:space="preserve"> większość nowoczesnych systemów wykorzystuje mechanizmy ochrony (np. </w:t>
+      </w:r>
+      <w:r>
+        <w:rPr>
+          <w:i/>
+          <w:iCs/>
+        </w:rPr>
+        <w:t>ECC</w:t>
+      </w:r>
+      <w:r>
+        <w:t xml:space="preserve">, zwiększoną izolację pamięci), które zmniejszają podatność na ataki typu </w:t>
+      </w:r>
+      <w:proofErr w:type="spellStart"/>
+      <w:r>
+        <w:rPr>
+          <w:i/>
+          <w:iCs/>
+        </w:rPr>
+        <w:t>Rowhammer</w:t>
+      </w:r>
+      <w:proofErr w:type="spellEnd"/>
+      <w:r>
+        <w:t>.</w:t>
+      </w:r>
+    </w:p>
+    <w:p>
+      <w:pPr>
+        <w:rPr>
+          <w:b/>
+          <w:bCs/>
+        </w:rPr>
+      </w:pPr>
+      <w:r>
+        <w:t xml:space="preserve">Różnice między środowiskami mogą jednak występować w bardziej ekstremalnych warunkach, np. przy wykorzystaniu starszego sprzętu lub pamięci bez </w:t>
+      </w:r>
+      <w:r>
+        <w:rPr>
+          <w:i/>
+          <w:iCs/>
+        </w:rPr>
+        <w:t>ECC</w:t>
+      </w:r>
+      <w:r>
+        <w:t>. W środowiskach wirtualnych dodatkową warstwę zabezpieczenia stanowi hipe</w:t>
+      </w:r>
+      <w:r>
+        <w:t>rnadzorca</w:t>
+      </w:r>
+      <w:r>
+        <w:t xml:space="preserve">, który pośredniczy w dostępie do fizycznej pamięci RAM. Oznacza to, że </w:t>
+      </w:r>
+      <w:r>
+        <w:t xml:space="preserve">środowisko </w:t>
+      </w:r>
+      <w:r>
+        <w:t>natywne</w:t>
+      </w:r>
+      <w:r>
+        <w:t xml:space="preserve"> jest potencjalnie bardziej podatne na atak </w:t>
+      </w:r>
+      <w:proofErr w:type="spellStart"/>
+      <w:r>
+        <w:rPr>
+          <w:i/>
+          <w:iCs/>
+        </w:rPr>
+        <w:t>Rowhammer</w:t>
+      </w:r>
+      <w:proofErr w:type="spellEnd"/>
+      <w:r>
+        <w:t xml:space="preserve"> niż środowisko wirtualne.</w:t>
+      </w:r>
+    </w:p>
+    <w:p>
+      <w:r>
+        <w:t>Fakt, że test nie zakończył się samoczynnie, wynika z jego charakteru</w:t>
+      </w:r>
+      <w:r>
+        <w:t>, ponieważ</w:t>
+      </w:r>
+      <w:r>
+        <w:t xml:space="preserve"> narzędzie celowo próbuje wywołać niestabilność pamięci przez długotrwałe operacje. W przypadku braku wykrycia podatności, test może trwać nawet godzinami.</w:t>
+      </w:r>
+    </w:p>
+    <w:p>
+      <w:pPr>
+        <w:pStyle w:val="Heading3"/>
+      </w:pPr>
+      <w:r>
+        <w:t xml:space="preserve">Dostęp do urządzeń </w:t>
+      </w:r>
+      <w:r>
+        <w:rPr>
+          <w:i/>
+          <w:iCs/>
+        </w:rPr>
+        <w:t>PCI/USB</w:t>
+      </w:r>
+      <w:r>
+        <w:t xml:space="preserve"> </w:t>
+      </w:r>
+    </w:p>
+    <w:p>
+      <w:r>
+        <w:t>Test miał na celu p</w:t>
+      </w:r>
+      <w:r>
+        <w:t>orównan</w:t>
+      </w:r>
+      <w:r>
+        <w:t>ie</w:t>
+      </w:r>
+      <w:r>
+        <w:t xml:space="preserve"> możliwości dostępu do urządzeń </w:t>
+      </w:r>
+      <w:r>
+        <w:rPr>
+          <w:i/>
+          <w:iCs/>
+        </w:rPr>
+        <w:t xml:space="preserve">PCI </w:t>
+      </w:r>
+      <w:r>
+        <w:t>oraz</w:t>
+      </w:r>
+      <w:r>
+        <w:rPr>
+          <w:i/>
+          <w:iCs/>
+        </w:rPr>
+        <w:t xml:space="preserve"> USB </w:t>
+      </w:r>
+      <w:r>
+        <w:t xml:space="preserve">przez użytkownika bez uprawnień administracyjnych w systemach </w:t>
+      </w:r>
+      <w:proofErr w:type="spellStart"/>
+      <w:r>
+        <w:t>Ubuntu</w:t>
+      </w:r>
+      <w:proofErr w:type="spellEnd"/>
+      <w:r>
+        <w:t xml:space="preserve"> oraz Windows, uruchomionych na </w:t>
+      </w:r>
+      <w:r>
+        <w:t xml:space="preserve">systemie natywnym </w:t>
+      </w:r>
+      <w:r>
+        <w:t>oraz w środowisku wirtualnym</w:t>
+      </w:r>
+      <w:r>
+        <w:t>. Założeniem było</w:t>
+      </w:r>
+      <w:r>
+        <w:t xml:space="preserve"> sprawdzenie, czy środowisko wirtualne wprowadza istotne ograniczenia w zakresie widoczności i interakcji ze sprzętem, które mogłyby zmniejszyć ryzyko eskalacji uprawnień poprzez analizę lub manipulację urządzeniami fizycznymi.</w:t>
+      </w:r>
+    </w:p>
+    <w:p>
+      <w:r>
+        <w:lastRenderedPageBreak/>
+        <w:t xml:space="preserve">Testy przeprowadzono na kontach użytkowników nieposiadających uprawnień administratora. W środowisku </w:t>
+      </w:r>
+      <w:proofErr w:type="spellStart"/>
+      <w:r>
+        <w:t>Ubuntu</w:t>
+      </w:r>
+      <w:proofErr w:type="spellEnd"/>
+      <w:r>
+        <w:t xml:space="preserve"> wykorzystano narzędzia </w:t>
+      </w:r>
+      <w:proofErr w:type="spellStart"/>
+      <w:r>
+        <w:rPr>
+          <w:rFonts w:ascii="Courier New" w:hAnsi="Courier New" w:cs="Courier New"/>
+          <w:i/>
+          <w:iCs/>
+        </w:rPr>
+        <w:t>lsusb</w:t>
+      </w:r>
+      <w:proofErr w:type="spellEnd"/>
+      <w:r>
+        <w:t xml:space="preserve">, </w:t>
+      </w:r>
+      <w:proofErr w:type="spellStart"/>
+      <w:r>
+        <w:rPr>
+          <w:rFonts w:ascii="Courier New" w:hAnsi="Courier New" w:cs="Courier New"/>
+          <w:i/>
+          <w:iCs/>
+        </w:rPr>
+        <w:t>lspci</w:t>
+      </w:r>
+      <w:proofErr w:type="spellEnd"/>
+      <w:r>
+        <w:t xml:space="preserve">, odczyty z </w:t>
+      </w:r>
+      <w:r>
+        <w:rPr>
+          <w:rFonts w:ascii="Courier New" w:hAnsi="Courier New" w:cs="Courier New"/>
+        </w:rPr>
+        <w:t>/</w:t>
+      </w:r>
+      <w:proofErr w:type="spellStart"/>
+      <w:r>
+        <w:rPr>
+          <w:rFonts w:ascii="Courier New" w:hAnsi="Courier New" w:cs="Courier New"/>
+        </w:rPr>
+        <w:t>dev</w:t>
+      </w:r>
+      <w:proofErr w:type="spellEnd"/>
+      <w:r>
+        <w:rPr>
+          <w:rFonts w:ascii="Courier New" w:hAnsi="Courier New" w:cs="Courier New"/>
+        </w:rPr>
+        <w:t>/</w:t>
+      </w:r>
+      <w:proofErr w:type="spellStart"/>
+      <w:r>
+        <w:rPr>
+          <w:rFonts w:ascii="Courier New" w:hAnsi="Courier New" w:cs="Courier New"/>
+        </w:rPr>
+        <w:t>bus</w:t>
+      </w:r>
+      <w:proofErr w:type="spellEnd"/>
+      <w:r>
+        <w:rPr>
+          <w:rFonts w:ascii="Courier New" w:hAnsi="Courier New" w:cs="Courier New"/>
+        </w:rPr>
+        <w:t>/</w:t>
+      </w:r>
+      <w:proofErr w:type="spellStart"/>
+      <w:r>
+        <w:rPr>
+          <w:rFonts w:ascii="Courier New" w:hAnsi="Courier New" w:cs="Courier New"/>
+        </w:rPr>
+        <w:t>usb</w:t>
+      </w:r>
+      <w:proofErr w:type="spellEnd"/>
+      <w:r>
+        <w:t xml:space="preserve"> oraz </w:t>
+      </w:r>
+      <w:r>
+        <w:rPr>
+          <w:rFonts w:ascii="Courier New" w:hAnsi="Courier New" w:cs="Courier New"/>
+        </w:rPr>
+        <w:t>/</w:t>
+      </w:r>
+      <w:proofErr w:type="spellStart"/>
+      <w:r>
+        <w:rPr>
+          <w:rFonts w:ascii="Courier New" w:hAnsi="Courier New" w:cs="Courier New"/>
+        </w:rPr>
+        <w:t>sys</w:t>
+      </w:r>
+      <w:proofErr w:type="spellEnd"/>
+      <w:r>
+        <w:rPr>
+          <w:rFonts w:ascii="Courier New" w:hAnsi="Courier New" w:cs="Courier New"/>
+        </w:rPr>
+        <w:t>/</w:t>
+      </w:r>
+      <w:proofErr w:type="spellStart"/>
+      <w:r>
+        <w:rPr>
+          <w:rFonts w:ascii="Courier New" w:hAnsi="Courier New" w:cs="Courier New"/>
+        </w:rPr>
+        <w:t>bus</w:t>
+      </w:r>
+      <w:proofErr w:type="spellEnd"/>
+      <w:r>
+        <w:rPr>
+          <w:rFonts w:ascii="Courier New" w:hAnsi="Courier New" w:cs="Courier New"/>
+        </w:rPr>
+        <w:t>/</w:t>
+      </w:r>
+      <w:proofErr w:type="spellStart"/>
+      <w:r>
+        <w:rPr>
+          <w:rFonts w:ascii="Courier New" w:hAnsi="Courier New" w:cs="Courier New"/>
+        </w:rPr>
+        <w:t>pci</w:t>
+      </w:r>
+      <w:proofErr w:type="spellEnd"/>
+      <w:r>
+        <w:t xml:space="preserve"> w celu sprawdzenia możliwości dostępu do danych sprzętowych. W systemie Windows zastosowano polecenia </w:t>
+      </w:r>
+      <w:r>
+        <w:rPr>
+          <w:i/>
+          <w:iCs/>
+        </w:rPr>
+        <w:t xml:space="preserve">PowerShell </w:t>
+      </w:r>
+      <w:r>
+        <w:t>(</w:t>
+      </w:r>
+      <w:r>
+        <w:rPr>
+          <w:rFonts w:ascii="Courier New" w:hAnsi="Courier New" w:cs="Courier New"/>
+        </w:rPr>
+        <w:t>Get-</w:t>
+      </w:r>
+      <w:proofErr w:type="spellStart"/>
+      <w:r>
+        <w:rPr>
+          <w:rFonts w:ascii="Courier New" w:hAnsi="Courier New" w:cs="Courier New"/>
+        </w:rPr>
+        <w:t>PnpDevice</w:t>
+      </w:r>
+      <w:proofErr w:type="spellEnd"/>
+      <w:r>
+        <w:rPr>
+          <w:rFonts w:ascii="Courier New" w:hAnsi="Courier New" w:cs="Courier New"/>
+        </w:rPr>
+        <w:t>, Get-</w:t>
+      </w:r>
+      <w:proofErr w:type="spellStart"/>
+      <w:r>
+        <w:rPr>
+          <w:rFonts w:ascii="Courier New" w:hAnsi="Courier New" w:cs="Courier New"/>
+        </w:rPr>
+        <w:t>WmiObject</w:t>
+      </w:r>
+      <w:proofErr w:type="spellEnd"/>
+      <w:r>
+        <w:t xml:space="preserve">) pozwalające na odczyt danych o urządzeniach </w:t>
+      </w:r>
+      <w:r>
+        <w:rPr>
+          <w:i/>
+          <w:iCs/>
+        </w:rPr>
+        <w:t>PCI</w:t>
+      </w:r>
+      <w:r>
+        <w:t xml:space="preserve"> i </w:t>
+      </w:r>
+      <w:r>
+        <w:rPr>
+          <w:i/>
+          <w:iCs/>
+        </w:rPr>
+        <w:t>USB</w:t>
+      </w:r>
+      <w:r>
+        <w:t xml:space="preserve">. </w:t>
+      </w:r>
+    </w:p>
+    <w:p>
+      <w:pPr>
+        <w:ind w:firstLine="0"/>
+        <w:rPr>
+          <w:noProof/>
+        </w:rPr>
+      </w:pPr>
+    </w:p>
+    <w:p>
+      <w:pPr>
+        <w:spacing w:line="240" w:lineRule="auto"/>
+        <w:ind w:firstLine="0"/>
+        <w:jc w:val="center"/>
         <w:rPr>
           <w:sz w:val="20"/>
           <w:szCs w:val="20"/>
         </w:rPr>
+      </w:pPr>
+      <w:r>
+        <w:rPr>
+          <w:noProof/>
+        </w:rPr>
+        <w:drawing>
+          <wp:inline distT="0" distB="0" distL="0" distR="0" wp14:anchorId="25BF4C38" wp14:editId="375D4C34">
+            <wp:extent cx="5400675" cy="774065"/>
+            <wp:effectExtent l="0" t="0" r="9525" b="6985"/>
+            <wp:docPr id="1976547545" name="Picture 1" descr="A screen shot of a computer&#10;&#10;AI-generated content may be incorrect."/>
+            <wp:cNvGraphicFramePr>
+              <a:graphicFrameLocks xmlns:a="http://schemas.openxmlformats.org/drawingml/2006/main" noChangeAspect="1"/>
+            </wp:cNvGraphicFramePr>
+            <a:graphic xmlns:a="http://schemas.openxmlformats.org/drawingml/2006/main">
+              <a:graphicData uri="http://schemas.openxmlformats.org/drawingml/2006/picture">
+                <pic:pic xmlns:pic="http://schemas.openxmlformats.org/drawingml/2006/picture">
+                  <pic:nvPicPr>
+                    <pic:cNvPr id="1976547545" name="Picture 1" descr="A screen shot of a computer&#10;&#10;AI-generated content may be incorrect."/>
+                    <pic:cNvPicPr>
+                      <a:picLocks noChangeAspect="1" noChangeArrowheads="1"/>
+                    </pic:cNvPicPr>
+                  </pic:nvPicPr>
+                  <pic:blipFill rotWithShape="1">
+                    <a:blip r:embed="rId30">
+                      <a:extLst>
+                        <a:ext uri="{28A0092B-C50C-407E-A947-70E740481C1C}">
+                          <a14:useLocalDpi xmlns:a14="http://schemas.microsoft.com/office/drawing/2010/main" val="0"/>
+                        </a:ext>
+                      </a:extLst>
+                    </a:blip>
+                    <a:srcRect t="18133"/>
+                    <a:stretch>
+                      <a:fillRect/>
+                    </a:stretch>
+                  </pic:blipFill>
+                  <pic:spPr bwMode="auto">
+                    <a:xfrm>
+                      <a:off x="0" y="0"/>
+                      <a:ext cx="5400675" cy="774065"/>
+                    </a:xfrm>
+                    <a:prstGeom prst="rect">
+                      <a:avLst/>
+                    </a:prstGeom>
+                    <a:noFill/>
+                    <a:ln>
+                      <a:noFill/>
+                    </a:ln>
+                    <a:extLst>
+                      <a:ext uri="{53640926-AAD7-44D8-BBD7-CCE9431645EC}">
+                        <a14:shadowObscured xmlns:a14="http://schemas.microsoft.com/office/drawing/2010/main"/>
+                      </a:ext>
+                    </a:extLst>
+                  </pic:spPr>
+                </pic:pic>
+              </a:graphicData>
+            </a:graphic>
+          </wp:inline>
+        </w:drawing>
+      </w:r>
+      <w:r>
+        <w:br/>
+      </w:r>
+      <w:r>
+        <w:rPr>
+          <w:sz w:val="20"/>
+          <w:szCs w:val="20"/>
+        </w:rPr>
+        <w:t xml:space="preserve">Fot. 4.9. Wyniki polecenia </w:t>
+      </w:r>
+      <w:proofErr w:type="spellStart"/>
+      <w:r>
+        <w:rPr>
+          <w:rFonts w:ascii="Courier New" w:hAnsi="Courier New" w:cs="Courier New"/>
+          <w:i/>
+          <w:iCs/>
+          <w:sz w:val="20"/>
+          <w:szCs w:val="20"/>
+        </w:rPr>
+        <w:t>lsusb</w:t>
+      </w:r>
+      <w:proofErr w:type="spellEnd"/>
+      <w:r>
+        <w:rPr>
+          <w:sz w:val="20"/>
+          <w:szCs w:val="20"/>
+        </w:rPr>
+        <w:t xml:space="preserve"> w systemie </w:t>
+      </w:r>
+      <w:proofErr w:type="spellStart"/>
+      <w:r>
+        <w:rPr>
+          <w:sz w:val="20"/>
+          <w:szCs w:val="20"/>
+        </w:rPr>
+        <w:t>Ubuntu</w:t>
+      </w:r>
+      <w:proofErr w:type="spellEnd"/>
+      <w:r>
+        <w:rPr>
+          <w:sz w:val="20"/>
+          <w:szCs w:val="20"/>
+        </w:rPr>
+        <w:t xml:space="preserve"> w środowisku wirtualnym VMware</w:t>
+      </w:r>
+      <w:r>
+        <w:rPr>
+          <w:sz w:val="20"/>
+          <w:szCs w:val="20"/>
+        </w:rPr>
         <w:t>.</w:t>
       </w:r>
     </w:p>
+    <w:p>
+      <w:pPr>
+        <w:ind w:firstLine="0"/>
+      </w:pPr>
+    </w:p>
+    <w:p>
+      <w:pPr>
+        <w:spacing w:line="240" w:lineRule="auto"/>
+        <w:ind w:firstLine="0"/>
+        <w:jc w:val="center"/>
+      </w:pPr>
+      <w:r>
+        <w:drawing>
+          <wp:inline distT="0" distB="0" distL="0" distR="0" wp14:anchorId="61E0FF9A" wp14:editId="329D25DA">
+            <wp:extent cx="5400675" cy="2408555"/>
+            <wp:effectExtent l="0" t="0" r="9525" b="0"/>
+            <wp:docPr id="1142700707" name="Picture 1" descr="A computer screen shot of a computer&#10;&#10;AI-generated content may be incorrect."/>
+            <wp:cNvGraphicFramePr>
+              <a:graphicFrameLocks xmlns:a="http://schemas.openxmlformats.org/drawingml/2006/main" noChangeAspect="1"/>
+            </wp:cNvGraphicFramePr>
+            <a:graphic xmlns:a="http://schemas.openxmlformats.org/drawingml/2006/main">
+              <a:graphicData uri="http://schemas.openxmlformats.org/drawingml/2006/picture">
+                <pic:pic xmlns:pic="http://schemas.openxmlformats.org/drawingml/2006/picture">
+                  <pic:nvPicPr>
+                    <pic:cNvPr id="1142700707" name="Picture 1" descr="A computer screen shot of a computer&#10;&#10;AI-generated content may be incorrect."/>
+                    <pic:cNvPicPr/>
+                  </pic:nvPicPr>
+                  <pic:blipFill rotWithShape="1">
+                    <a:blip r:embed="rId31"/>
+                    <a:srcRect t="5246"/>
+                    <a:stretch>
+                      <a:fillRect/>
+                    </a:stretch>
+                  </pic:blipFill>
+                  <pic:spPr bwMode="auto">
+                    <a:xfrm>
+                      <a:off x="0" y="0"/>
+                      <a:ext cx="5400675" cy="2408555"/>
+                    </a:xfrm>
+                    <a:prstGeom prst="rect">
+                      <a:avLst/>
+                    </a:prstGeom>
+                    <a:ln>
+                      <a:noFill/>
+                    </a:ln>
+                    <a:extLst>
+                      <a:ext uri="{53640926-AAD7-44D8-BBD7-CCE9431645EC}">
+                        <a14:shadowObscured xmlns:a14="http://schemas.microsoft.com/office/drawing/2010/main"/>
+                      </a:ext>
+                    </a:extLst>
+                  </pic:spPr>
+                </pic:pic>
+              </a:graphicData>
+            </a:graphic>
+          </wp:inline>
+        </w:drawing>
+      </w:r>
+      <w:r>
+        <w:br/>
+      </w:r>
+      <w:r>
+        <w:rPr>
+          <w:sz w:val="20"/>
+          <w:szCs w:val="20"/>
+        </w:rPr>
+        <w:t>Fot. 4.</w:t>
+      </w:r>
+      <w:r>
+        <w:rPr>
+          <w:sz w:val="20"/>
+          <w:szCs w:val="20"/>
+        </w:rPr>
+        <w:t>10</w:t>
+      </w:r>
+      <w:r>
+        <w:rPr>
+          <w:sz w:val="20"/>
+          <w:szCs w:val="20"/>
+        </w:rPr>
+        <w:t xml:space="preserve">. Wyniki polecenia </w:t>
+      </w:r>
+      <w:proofErr w:type="spellStart"/>
+      <w:r>
+        <w:rPr>
+          <w:rFonts w:ascii="Courier New" w:hAnsi="Courier New" w:cs="Courier New"/>
+          <w:i/>
+          <w:iCs/>
+          <w:sz w:val="20"/>
+          <w:szCs w:val="20"/>
+        </w:rPr>
+        <w:t>lsusb</w:t>
+      </w:r>
+      <w:proofErr w:type="spellEnd"/>
+      <w:r>
+        <w:rPr>
+          <w:sz w:val="20"/>
+          <w:szCs w:val="20"/>
+        </w:rPr>
+        <w:t xml:space="preserve"> w systemie </w:t>
+      </w:r>
+      <w:proofErr w:type="spellStart"/>
+      <w:r>
+        <w:rPr>
+          <w:sz w:val="20"/>
+          <w:szCs w:val="20"/>
+        </w:rPr>
+        <w:t>Ubuntu</w:t>
+      </w:r>
+      <w:proofErr w:type="spellEnd"/>
+      <w:r>
+        <w:rPr>
+          <w:sz w:val="20"/>
+          <w:szCs w:val="20"/>
+        </w:rPr>
+        <w:t>, uruchomionym na maszynie fizycznej</w:t>
+      </w:r>
+      <w:r>
+        <w:rPr>
+          <w:sz w:val="20"/>
+          <w:szCs w:val="20"/>
+        </w:rPr>
+        <w:t>.</w:t>
+      </w:r>
+    </w:p>
     <w:p/>
     <w:p>
       <w:r>
-        <w:t xml:space="preserve">Test wykazał, że zarówno środowisko wirtualne, jak i fizyczne umożliwiają uruchomienie narzędzia </w:t>
-      </w:r>
-      <w:proofErr w:type="spellStart"/>
-      <w:r>
-        <w:rPr>
-          <w:i/>
-          <w:iCs/>
-        </w:rPr>
-        <w:t>Rowhammer</w:t>
-      </w:r>
-      <w:proofErr w:type="spellEnd"/>
-      <w:r>
-        <w:t xml:space="preserve">, jednak </w:t>
-      </w:r>
-      <w:r>
-        <w:t>nie odnotowano faktycznych błędów bitowych</w:t>
-      </w:r>
-      <w:r>
-        <w:t xml:space="preserve"> podczas trwania testu. Jest to zgodne z oczekiwaniami</w:t>
-      </w:r>
-      <w:r>
-        <w:t>, ponieważ</w:t>
-      </w:r>
-      <w:r>
-        <w:t xml:space="preserve"> większość nowoczesnych systemów wykorzystuje mechanizmy ochrony (np. </w:t>
-      </w:r>
-      <w:r>
-        <w:rPr>
-          <w:i/>
-          <w:iCs/>
-        </w:rPr>
-        <w:t>ECC</w:t>
-      </w:r>
-      <w:r>
-        <w:t xml:space="preserve">, zwiększoną izolację pamięci), które zmniejszają podatność na ataki typu </w:t>
-      </w:r>
-      <w:proofErr w:type="spellStart"/>
-      <w:r>
-        <w:rPr>
-          <w:i/>
-          <w:iCs/>
-        </w:rPr>
-        <w:t>Rowhammer</w:t>
-      </w:r>
-      <w:proofErr w:type="spellEnd"/>
+        <w:t xml:space="preserve">Wyniki pokazały, że w systemie </w:t>
+      </w:r>
+      <w:proofErr w:type="spellStart"/>
+      <w:r>
+        <w:t>Ubuntu</w:t>
+      </w:r>
+      <w:proofErr w:type="spellEnd"/>
+      <w:r>
+        <w:t xml:space="preserve"> uruchomionym na fizycznym sprzęcie użytkownik nieuprzywilejowany ma pełen dostęp do listy urządzeń </w:t>
+      </w:r>
+      <w:r>
+        <w:rPr>
+          <w:i/>
+          <w:iCs/>
+        </w:rPr>
+        <w:t>PCI</w:t>
+      </w:r>
+      <w:r>
+        <w:t xml:space="preserve"> i </w:t>
+      </w:r>
+      <w:r>
+        <w:rPr>
+          <w:i/>
+          <w:iCs/>
+        </w:rPr>
+        <w:t>USB</w:t>
+      </w:r>
+      <w:r>
+        <w:rPr>
+          <w:i/>
+          <w:iCs/>
+        </w:rPr>
+        <w:t xml:space="preserve"> </w:t>
+      </w:r>
+      <w:r>
+        <w:t>(fot. 4.10)</w:t>
+      </w:r>
+      <w:r>
+        <w:t xml:space="preserve"> oraz może bezpośrednio odczytywać ich konfigurację i dane za pomocą przestrzeni </w:t>
+      </w:r>
+      <w:r>
+        <w:rPr>
+          <w:rFonts w:ascii="Courier New" w:hAnsi="Courier New" w:cs="Courier New"/>
+        </w:rPr>
+        <w:t>/</w:t>
+      </w:r>
+      <w:proofErr w:type="spellStart"/>
+      <w:r>
+        <w:rPr>
+          <w:rFonts w:ascii="Courier New" w:hAnsi="Courier New" w:cs="Courier New"/>
+        </w:rPr>
+        <w:t>sys</w:t>
+      </w:r>
+      <w:proofErr w:type="spellEnd"/>
+      <w:r>
+        <w:t xml:space="preserve"> oraz /</w:t>
+      </w:r>
+      <w:proofErr w:type="spellStart"/>
+      <w:r>
+        <w:rPr>
+          <w:rFonts w:ascii="Courier New" w:hAnsi="Courier New" w:cs="Courier New"/>
+        </w:rPr>
+        <w:t>dev</w:t>
+      </w:r>
+      <w:proofErr w:type="spellEnd"/>
+      <w:r>
+        <w:t xml:space="preserve">. W środowisku wirtualnym </w:t>
+      </w:r>
+      <w:proofErr w:type="spellStart"/>
+      <w:r>
+        <w:t>Ubuntu</w:t>
+      </w:r>
+      <w:proofErr w:type="spellEnd"/>
+      <w:r>
+        <w:t xml:space="preserve"> (fot. 4.9)</w:t>
+      </w:r>
+      <w:r>
+        <w:t xml:space="preserve"> dostęp ten jest znacząco ograniczony</w:t>
+      </w:r>
       <w:r>
         <w:t>.</w:t>
       </w:r>
-    </w:p>
-    <w:p>
-      <w:pPr>
-        <w:rPr>
-          <w:b/>
-          <w:bCs/>
-        </w:rPr>
-      </w:pPr>
-      <w:r>
-        <w:t xml:space="preserve">Różnice między środowiskami mogą jednak występować w bardziej ekstremalnych warunkach, np. przy wykorzystaniu starszego sprzętu lub pamięci bez </w:t>
-      </w:r>
-      <w:r>
-        <w:rPr>
-          <w:i/>
-          <w:iCs/>
-        </w:rPr>
-        <w:t>ECC</w:t>
-      </w:r>
-      <w:r>
-        <w:t>. W środowiskach wirtualnych dodatkową warstwę zabezpieczenia stanowi hipe</w:t>
-      </w:r>
-      <w:r>
-        <w:t>rnadzorca</w:t>
-      </w:r>
-      <w:r>
-        <w:t xml:space="preserve">, który pośredniczy w dostępie do fizycznej pamięci RAM. Oznacza to, że </w:t>
-      </w:r>
-      <w:r>
-        <w:t xml:space="preserve">środowisko </w:t>
-      </w:r>
-      <w:r>
-        <w:t>natywne</w:t>
-      </w:r>
-      <w:r>
-        <w:t xml:space="preserve"> jest potencjalnie bardziej podatne na atak </w:t>
-      </w:r>
-      <w:proofErr w:type="spellStart"/>
-      <w:r>
-        <w:rPr>
-          <w:i/>
-          <w:iCs/>
-        </w:rPr>
-        <w:t>Rowhammer</w:t>
-      </w:r>
-      <w:proofErr w:type="spellEnd"/>
-      <w:r>
-        <w:t xml:space="preserve"> niż środowisko wirtualne.</w:t>
-      </w:r>
-    </w:p>
-    <w:p>
-      <w:r>
-        <w:t>Fakt, że test nie zakończył się samoczynnie, wynika z jego charakteru</w:t>
-      </w:r>
-      <w:r>
-        <w:t>, ponieważ</w:t>
-      </w:r>
-      <w:r>
-        <w:t xml:space="preserve"> narzędzie celowo próbuje wywołać niestabilność pamięci przez długotrwałe operacje. W przypadku braku wykrycia podatności, test może trwać nawet godzinami.</w:t>
-      </w:r>
-    </w:p>
-    <w:p>
-      <w:pPr>
-        <w:pStyle w:val="Heading3"/>
-      </w:pPr>
-      <w:r>
-        <w:t xml:space="preserve">Dostęp do urządzeń </w:t>
-      </w:r>
-      <w:r>
-        <w:rPr>
-          <w:i/>
-          <w:iCs/>
-        </w:rPr>
-        <w:t>PCI/USB</w:t>
-      </w:r>
       <w:r>
         <w:t xml:space="preserve"> </w:t>
       </w:r>
-    </w:p>
-    <w:p>
-      <w:r>
-        <w:t>Test miał na celu p</w:t>
-      </w:r>
-      <w:r>
-        <w:t>orównan</w:t>
-      </w:r>
-      <w:r>
-        <w:t>ie</w:t>
-      </w:r>
-      <w:r>
-        <w:t xml:space="preserve"> możliwości dostępu do urządzeń </w:t>
-      </w:r>
-      <w:r>
-        <w:rPr>
-          <w:i/>
-          <w:iCs/>
-        </w:rPr>
-        <w:t xml:space="preserve">PCI </w:t>
-      </w:r>
-      <w:r>
-        <w:t>oraz</w:t>
-      </w:r>
-      <w:r>
-        <w:rPr>
-          <w:i/>
-          <w:iCs/>
-        </w:rPr>
-        <w:t xml:space="preserve"> USB </w:t>
-      </w:r>
-      <w:r>
-        <w:t xml:space="preserve">przez użytkownika bez uprawnień administracyjnych w systemach </w:t>
-      </w:r>
-      <w:proofErr w:type="spellStart"/>
-      <w:r>
-        <w:t>Ubuntu</w:t>
-      </w:r>
-      <w:proofErr w:type="spellEnd"/>
-      <w:r>
-        <w:t xml:space="preserve"> oraz Windows, uruchomionych na </w:t>
-      </w:r>
-      <w:r>
-        <w:t xml:space="preserve">systemie natywnym </w:t>
-      </w:r>
-      <w:r>
-        <w:t>oraz w środowisku wirtualnym</w:t>
-      </w:r>
-      <w:r>
-        <w:t>. Założeniem było</w:t>
-      </w:r>
-      <w:r>
-        <w:t xml:space="preserve"> sprawdzenie, czy środowisko wirtualne wprowadza istotne ograniczenia w zakresie widoczności i interakcji ze sprzętem, które mogłyby zmniejszyć ryzyko eskalacji uprawnień poprzez analizę lub manipulację urządzeniami fizycznymi.</w:t>
-      </w:r>
-    </w:p>
-    <w:p>
+      <w:r>
+        <w:t>U</w:t>
+      </w:r>
+      <w:r>
+        <w:t>żytkownik widzi tylko urządzenia przypisane przez</w:t>
+      </w:r>
+      <w:r>
+        <w:t xml:space="preserve"> hipernadzorcę</w:t>
+      </w:r>
+      <w:r>
+        <w:t xml:space="preserve">, a odczyt danych z urządzeń fizycznych jest często niemożliwy. </w:t>
+      </w:r>
+    </w:p>
+    <w:p>
+      <w:r>
+        <w:t>W systemie Windows, działający</w:t>
+      </w:r>
+      <w:r>
+        <w:t>m</w:t>
+      </w:r>
+      <w:r>
+        <w:t xml:space="preserve"> natywnie</w:t>
+      </w:r>
+      <w:r>
+        <w:t>, również uzyskano pełną widoczność fizycznych urządzeń i możliwość odczytu szczegółowych informacji, takich jak identyfikatory producenta (</w:t>
+      </w:r>
+      <w:r>
+        <w:rPr>
+          <w:i/>
+          <w:iCs/>
+        </w:rPr>
+        <w:t>VID</w:t>
+      </w:r>
+      <w:r>
+        <w:t xml:space="preserve">, </w:t>
+      </w:r>
+      <w:r>
+        <w:rPr>
+          <w:i/>
+          <w:iCs/>
+        </w:rPr>
+        <w:t>PID</w:t>
+      </w:r>
+      <w:r>
+        <w:t xml:space="preserve">), typy urządzeń czy przypisane porty. W maszynie </w:t>
+      </w:r>
       <w:r>
         <w:lastRenderedPageBreak/>
-        <w:t xml:space="preserve">Testy przeprowadzono na kontach użytkowników nieposiadających uprawnień administratora. W środowisku </w:t>
-      </w:r>
-      <w:proofErr w:type="spellStart"/>
-      <w:r>
-        <w:t>Ubuntu</w:t>
-      </w:r>
-      <w:proofErr w:type="spellEnd"/>
-      <w:r>
-        <w:t xml:space="preserve"> wykorzystano narzędzia </w:t>
-      </w:r>
-      <w:proofErr w:type="spellStart"/>
-      <w:r>
-        <w:rPr>
-          <w:i/>
-          <w:iCs/>
-        </w:rPr>
-        <w:t>lsusb</w:t>
-      </w:r>
-      <w:proofErr w:type="spellEnd"/>
-      <w:r>
-        <w:t xml:space="preserve">, </w:t>
-      </w:r>
-      <w:proofErr w:type="spellStart"/>
-      <w:r>
-        <w:rPr>
-          <w:i/>
-          <w:iCs/>
-        </w:rPr>
-        <w:t>lspci</w:t>
-      </w:r>
-      <w:proofErr w:type="spellEnd"/>
-      <w:r>
-        <w:t xml:space="preserve">, odczyty z </w:t>
-      </w:r>
-      <w:r>
-        <w:rPr>
-          <w:rFonts w:ascii="Courier New" w:hAnsi="Courier New" w:cs="Courier New"/>
-        </w:rPr>
-        <w:t>/</w:t>
-      </w:r>
-      <w:proofErr w:type="spellStart"/>
-      <w:r>
-        <w:rPr>
-          <w:rFonts w:ascii="Courier New" w:hAnsi="Courier New" w:cs="Courier New"/>
-        </w:rPr>
-        <w:t>dev</w:t>
-      </w:r>
-      <w:proofErr w:type="spellEnd"/>
-      <w:r>
-        <w:rPr>
-          <w:rFonts w:ascii="Courier New" w:hAnsi="Courier New" w:cs="Courier New"/>
-        </w:rPr>
-        <w:t>/</w:t>
-      </w:r>
-      <w:proofErr w:type="spellStart"/>
-      <w:r>
-        <w:rPr>
-          <w:rFonts w:ascii="Courier New" w:hAnsi="Courier New" w:cs="Courier New"/>
-        </w:rPr>
-        <w:t>bus</w:t>
-      </w:r>
-      <w:proofErr w:type="spellEnd"/>
-      <w:r>
-        <w:rPr>
-          <w:rFonts w:ascii="Courier New" w:hAnsi="Courier New" w:cs="Courier New"/>
-        </w:rPr>
-        <w:t>/</w:t>
-      </w:r>
-      <w:proofErr w:type="spellStart"/>
-      <w:r>
-        <w:rPr>
-          <w:rFonts w:ascii="Courier New" w:hAnsi="Courier New" w:cs="Courier New"/>
-        </w:rPr>
-        <w:t>usb</w:t>
-      </w:r>
-      <w:proofErr w:type="spellEnd"/>
-      <w:r>
-        <w:t xml:space="preserve"> oraz </w:t>
-      </w:r>
-      <w:r>
-        <w:rPr>
-          <w:rFonts w:ascii="Courier New" w:hAnsi="Courier New" w:cs="Courier New"/>
-        </w:rPr>
-        <w:t>/</w:t>
-      </w:r>
-      <w:proofErr w:type="spellStart"/>
-      <w:r>
-        <w:rPr>
-          <w:rFonts w:ascii="Courier New" w:hAnsi="Courier New" w:cs="Courier New"/>
-        </w:rPr>
-        <w:t>sys</w:t>
-      </w:r>
-      <w:proofErr w:type="spellEnd"/>
-      <w:r>
-        <w:rPr>
-          <w:rFonts w:ascii="Courier New" w:hAnsi="Courier New" w:cs="Courier New"/>
-        </w:rPr>
-        <w:t>/</w:t>
-      </w:r>
-      <w:proofErr w:type="spellStart"/>
-      <w:r>
-        <w:rPr>
-          <w:rFonts w:ascii="Courier New" w:hAnsi="Courier New" w:cs="Courier New"/>
-        </w:rPr>
-        <w:t>bus</w:t>
-      </w:r>
-      <w:proofErr w:type="spellEnd"/>
-      <w:r>
-        <w:rPr>
-          <w:rFonts w:ascii="Courier New" w:hAnsi="Courier New" w:cs="Courier New"/>
-        </w:rPr>
-        <w:t>/</w:t>
-      </w:r>
-      <w:proofErr w:type="spellStart"/>
-      <w:r>
-        <w:rPr>
-          <w:rFonts w:ascii="Courier New" w:hAnsi="Courier New" w:cs="Courier New"/>
-        </w:rPr>
-        <w:t>pci</w:t>
-      </w:r>
-      <w:proofErr w:type="spellEnd"/>
-      <w:r>
-        <w:t xml:space="preserve"> w celu sprawdzenia możliwości dostępu do danych sprzętowych. W systemie Windows zastosowano polecenia </w:t>
-      </w:r>
-      <w:r>
-        <w:rPr>
-          <w:i/>
-          <w:iCs/>
-        </w:rPr>
-        <w:t xml:space="preserve">PowerShell </w:t>
-      </w:r>
-      <w:r>
-        <w:t>(</w:t>
-      </w:r>
-      <w:r>
-        <w:rPr>
-          <w:rFonts w:ascii="Courier New" w:hAnsi="Courier New" w:cs="Courier New"/>
-        </w:rPr>
-        <w:t>Get-</w:t>
-      </w:r>
-      <w:proofErr w:type="spellStart"/>
-      <w:r>
-        <w:rPr>
-          <w:rFonts w:ascii="Courier New" w:hAnsi="Courier New" w:cs="Courier New"/>
-        </w:rPr>
-        <w:t>PnpDevice</w:t>
-      </w:r>
-      <w:proofErr w:type="spellEnd"/>
-      <w:r>
-        <w:rPr>
-          <w:rFonts w:ascii="Courier New" w:hAnsi="Courier New" w:cs="Courier New"/>
-        </w:rPr>
-        <w:t>, Get-</w:t>
-      </w:r>
-      <w:proofErr w:type="spellStart"/>
-      <w:r>
-        <w:rPr>
-          <w:rFonts w:ascii="Courier New" w:hAnsi="Courier New" w:cs="Courier New"/>
-        </w:rPr>
-        <w:t>WmiObject</w:t>
-      </w:r>
-      <w:proofErr w:type="spellEnd"/>
-      <w:r>
-        <w:t xml:space="preserve">) pozwalające na odczyt danych o urządzeniach </w:t>
-      </w:r>
-      <w:r>
-        <w:rPr>
-          <w:i/>
-          <w:iCs/>
-        </w:rPr>
-        <w:t>PCI</w:t>
-      </w:r>
-      <w:r>
-        <w:t xml:space="preserve"> i </w:t>
-      </w:r>
-      <w:r>
-        <w:rPr>
-          <w:i/>
-          <w:iCs/>
-        </w:rPr>
-        <w:t>USB</w:t>
-      </w:r>
-      <w:r>
-        <w:t xml:space="preserve">. </w:t>
-      </w:r>
-    </w:p>
-    <w:p>
-      <w:r>
-        <w:t xml:space="preserve">Wyniki pokazały, że w systemie </w:t>
-      </w:r>
-      <w:proofErr w:type="spellStart"/>
-      <w:r>
-        <w:t>Ubuntu</w:t>
-      </w:r>
-      <w:proofErr w:type="spellEnd"/>
-      <w:r>
-        <w:t xml:space="preserve"> uruchomionym na fizycznym sprzęcie użytkownik nieuprzywilejowany ma pełen dostęp do listy urządzeń </w:t>
-      </w:r>
-      <w:r>
-        <w:rPr>
-          <w:i/>
-          <w:iCs/>
-        </w:rPr>
-        <w:t>PCI</w:t>
-      </w:r>
-      <w:r>
-        <w:t xml:space="preserve"> i </w:t>
-      </w:r>
-      <w:r>
-        <w:rPr>
-          <w:i/>
-          <w:iCs/>
-        </w:rPr>
-        <w:t>USB</w:t>
-      </w:r>
-      <w:r>
-        <w:t xml:space="preserve"> oraz może bezpośrednio odczytywać ich konfigurację i dane za pomocą przestrzeni </w:t>
-      </w:r>
-      <w:r>
-        <w:rPr>
-          <w:rFonts w:ascii="Courier New" w:hAnsi="Courier New" w:cs="Courier New"/>
-        </w:rPr>
-        <w:t>/</w:t>
-      </w:r>
-      <w:proofErr w:type="spellStart"/>
-      <w:r>
-        <w:rPr>
-          <w:rFonts w:ascii="Courier New" w:hAnsi="Courier New" w:cs="Courier New"/>
-        </w:rPr>
-        <w:t>sys</w:t>
-      </w:r>
-      <w:proofErr w:type="spellEnd"/>
-      <w:r>
-        <w:t xml:space="preserve"> oraz /</w:t>
-      </w:r>
-      <w:proofErr w:type="spellStart"/>
-      <w:r>
-        <w:rPr>
-          <w:rFonts w:ascii="Courier New" w:hAnsi="Courier New" w:cs="Courier New"/>
-        </w:rPr>
-        <w:t>dev</w:t>
-      </w:r>
-      <w:proofErr w:type="spellEnd"/>
-      <w:r>
-        <w:t xml:space="preserve">. W środowisku wirtualnym </w:t>
-      </w:r>
-      <w:proofErr w:type="spellStart"/>
-      <w:r>
-        <w:t>Ubuntu</w:t>
-      </w:r>
-      <w:proofErr w:type="spellEnd"/>
-      <w:r>
-        <w:t xml:space="preserve"> dostęp ten jest znacząco ograniczony</w:t>
-      </w:r>
-      <w:r>
-        <w:t>.</w:t>
-      </w:r>
-      <w:r>
-        <w:t xml:space="preserve"> </w:t>
-      </w:r>
-      <w:r>
-        <w:t>U</w:t>
-      </w:r>
-      <w:r>
-        <w:t>żytkownik widzi tylko urządzenia przypisane przez</w:t>
-      </w:r>
-      <w:r>
-        <w:t xml:space="preserve"> hipernadzorcę</w:t>
-      </w:r>
-      <w:r>
-        <w:t>, a odczyt danych z urządzeń fizycznych jest często niemożliwy. W systemie Windows, działający</w:t>
-      </w:r>
-      <w:r>
-        <w:t>m</w:t>
-      </w:r>
-      <w:r>
-        <w:t xml:space="preserve"> natywnie</w:t>
-      </w:r>
-      <w:r>
-        <w:t>, również uzyskano pełną widoczność fizycznych urządzeń i możliwość odczytu szczegółowych informacji, takich jak identyfikatory producenta (</w:t>
-      </w:r>
-      <w:r>
-        <w:rPr>
-          <w:i/>
-          <w:iCs/>
-        </w:rPr>
-        <w:t>VID</w:t>
-      </w:r>
-      <w:r>
-        <w:t xml:space="preserve">, </w:t>
-      </w:r>
-      <w:r>
-        <w:rPr>
-          <w:i/>
-          <w:iCs/>
-        </w:rPr>
-        <w:t>PID</w:t>
-      </w:r>
-      <w:r>
-        <w:t>), typy urządzeń czy przypisane porty. W maszynie wirtualnej Windows zakres ten ogranicza się jedynie do urządzeń emulowanych przez VMware</w:t>
+        <w:t>wirtualnej Windows zakres ten ogranicza się jedynie do urządzeń emulowanych przez VMware</w:t>
       </w:r>
       <w:r>
         <w:t>.</w:t>
@@ -16378,16 +16623,65 @@
         <w:t>Wyniki testu eskalacji uprawnień poprzez dostęp do urządzeń PCI i USB</w:t>
       </w:r>
     </w:p>
-    <w:p>
+    <w:p/>
+    <w:p>
+      <w:r>
+        <w:t xml:space="preserve">Wyniki wskazują, że środowisko </w:t>
+      </w:r>
+      <w:r>
+        <w:t>natywne</w:t>
+      </w:r>
+      <w:r>
+        <w:t xml:space="preserve"> zapewnia większy poziom dostępu do sprzętu z poziomu użytkownika bez uprawnień administratora. W systemie </w:t>
+      </w:r>
+      <w:proofErr w:type="spellStart"/>
+      <w:r>
+        <w:t>Ubuntu</w:t>
+      </w:r>
+      <w:proofErr w:type="spellEnd"/>
+      <w:r>
+        <w:t xml:space="preserve"> możliwy jest dostęp do danych binarnych i rejestrów urządzeń, co w określonych scenariuszach mogłoby posłużyć do rekonstrukcji działania sprzętu, pasywnego </w:t>
+      </w:r>
+      <w:r>
+        <w:t>podsłuchiwania</w:t>
+      </w:r>
+      <w:r>
+        <w:t xml:space="preserve"> czy nawet prób manipulacji. System Windows również udostępnia istotne informacje o sprzęcie, jednak głównie w formie metadanych możliwych do odczytania przez </w:t>
+      </w:r>
+      <w:r>
+        <w:rPr>
+          <w:i/>
+          <w:iCs/>
+        </w:rPr>
+        <w:t>PowerShell</w:t>
+      </w:r>
+      <w:r>
+        <w:t>.</w:t>
+      </w:r>
+    </w:p>
+    <w:p>
+      <w:r>
+        <w:t>Środowiska wirtualne skutecznie ograniczają dostęp do warstwy sprzętowej. Hipernadzorca pełni funkcję filtra</w:t>
+      </w:r>
+      <w:r>
+        <w:t xml:space="preserve">, dzięki któremu </w:t>
+      </w:r>
+      <w:r>
+        <w:t>tylko jawnie przekazane urządzenia mogą być widoczne i obsługiwane przez system gościa. W praktyce oznacza to, że użytkownik działający w maszynie wirtualnej, nawet jeśli posiada wiedzę techniczną i narzędzia do analizy sprzętu, nie będzie w stanie dotrzeć do urządzeń, których nie udostępnił mu administrator hipernadzorcy. To odseparowanie znacząco utrudnia eskalację uprawnień opartą na interakcji z urządzeniami fizycznymi.</w:t>
+      </w:r>
+    </w:p>
+    <w:p>
+      <w:pPr>
+        <w:pStyle w:val="Heading3"/>
+      </w:pPr>
       <w:r>
         <w:lastRenderedPageBreak/>
-        <w:t xml:space="preserve">Wyniki wskazują, że środowisko </w:t>
-      </w:r>
-      <w:r>
-        <w:t>natywne</w:t>
-      </w:r>
-      <w:r>
-        <w:t xml:space="preserve"> zapewnia większy poziom dostępu do sprzętu z poziomu użytkownika bez uprawnień administratora. W systemie </w:t>
+        <w:t>Podsumowanie rozdziału: Eskalacja uprawnień</w:t>
+      </w:r>
+    </w:p>
+    <w:p>
+      <w:r>
+        <w:t xml:space="preserve">W rozdziale poświęconym testom eskalacji uprawnień przeprowadzono szereg szczegółowych eksperymentów mających na celu ocenę możliwości uzyskania wyższych uprawnień przez użytkowników nieuprzywilejowanych, zarówno w środowiskach fizycznych, jak i wirtualnych. Analiza objęła systemy </w:t>
       </w:r>
       <w:proofErr w:type="spellStart"/>
       <w:r>
@@ -16395,47 +16689,15 @@
       </w:r>
       <w:proofErr w:type="spellEnd"/>
       <w:r>
-        <w:t xml:space="preserve"> możliwy jest dostęp do danych binarnych i rejestrów urządzeń, co w określonych scenariuszach mogłoby posłużyć do rekonstrukcji działania sprzętu, pasywnego </w:t>
-      </w:r>
-      <w:r>
-        <w:t>podsłuchiwania</w:t>
-      </w:r>
-      <w:r>
-        <w:t xml:space="preserve"> czy nawet prób manipulacji. System Windows również udostępnia istotne informacje o sprzęcie, jednak głównie w formie metadanych możliwych do odczytania przez </w:t>
-      </w:r>
-      <w:r>
-        <w:rPr>
-          <w:i/>
-          <w:iCs/>
-        </w:rPr>
-        <w:t>PowerShell</w:t>
-      </w:r>
-      <w:r>
-        <w:t>.</w:t>
-      </w:r>
-    </w:p>
-    <w:p>
-      <w:r>
-        <w:t>Środowiska wirtualne skutecznie ograniczają dostęp do warstwy sprzętowej. Hipernadzorca pełni funkcję filtra</w:t>
-      </w:r>
-      <w:r>
-        <w:t xml:space="preserve">, dzięki któremu </w:t>
-      </w:r>
-      <w:r>
-        <w:t>tylko jawnie przekazane urządzenia mogą być widoczne i obsługiwane przez system gościa. W praktyce oznacza to, że użytkownik działający w maszynie wirtualnej, nawet jeśli posiada wiedzę techniczną i narzędzia do analizy sprzętu, nie będzie w stanie dotrzeć do urządzeń, których nie udostępnił mu administrator hipernadzorcy. To odseparowanie znacząco utrudnia eskalację uprawnień opartą na interakcji z urządzeniami fizycznymi.</w:t>
-      </w:r>
-    </w:p>
-    <w:p>
-      <w:pPr>
-        <w:pStyle w:val="Heading3"/>
-      </w:pPr>
-      <w:r>
-        <w:t>Podsumowanie rozdziału: Eskalacja uprawnień</w:t>
-      </w:r>
-    </w:p>
-    <w:p>
-      <w:r>
-        <w:t xml:space="preserve">W rozdziale poświęconym testom eskalacji uprawnień przeprowadzono szereg szczegółowych eksperymentów mających na celu ocenę możliwości uzyskania wyższych uprawnień przez użytkowników nieuprzywilejowanych, zarówno w środowiskach fizycznych, jak i wirtualnych. Analiza objęła systemy </w:t>
+        <w:t xml:space="preserve"> i Windows uruchomione na </w:t>
+      </w:r>
+      <w:proofErr w:type="spellStart"/>
+      <w:r>
+        <w:t>bare</w:t>
+      </w:r>
+      <w:proofErr w:type="spellEnd"/>
+      <w:r>
+        <w:t xml:space="preserve"> metal oraz w maszynach wirtualnych VMware. Choć testy objęły obie platformy, znaczna część scenariuszy została zrealizowana właśnie w systemie </w:t>
       </w:r>
       <w:proofErr w:type="spellStart"/>
       <w:r>
@@ -16443,7 +16705,68 @@
       </w:r>
       <w:proofErr w:type="spellEnd"/>
       <w:r>
-        <w:t xml:space="preserve"> i Windows uruchomione na </w:t>
+        <w:t xml:space="preserve">. Wynika to z faktu, że Linux — jako system </w:t>
+      </w:r>
+      <w:proofErr w:type="spellStart"/>
+      <w:r>
+        <w:t>otwartoźródłowy</w:t>
+      </w:r>
+      <w:proofErr w:type="spellEnd"/>
+      <w:r>
+        <w:t xml:space="preserve"> — udostępnia użytkownikom znacznie więcej informacji o systemie, jego strukturze i sprzęcie, umożliwiając dogłębną analizę mechanizmów działania oraz potencjalnych wektorów ataku. Dzięki temu możliwe było zbadanie takich aspektów jak dostęp do pamięci jądra poprzez /</w:t>
+      </w:r>
+      <w:proofErr w:type="spellStart"/>
+      <w:r>
+        <w:t>dev</w:t>
+      </w:r>
+      <w:proofErr w:type="spellEnd"/>
+      <w:r>
+        <w:t>/</w:t>
+      </w:r>
+      <w:proofErr w:type="spellStart"/>
+      <w:r>
+        <w:t>mem</w:t>
+      </w:r>
+      <w:proofErr w:type="spellEnd"/>
+      <w:r>
+        <w:t>, analiza plików SUID czy bezpośrednia interakcja z urządzeniami USB i PCI poprzez przestrzenie /</w:t>
+      </w:r>
+      <w:proofErr w:type="spellStart"/>
+      <w:r>
+        <w:t>dev</w:t>
+      </w:r>
+      <w:proofErr w:type="spellEnd"/>
+      <w:r>
+        <w:t xml:space="preserve"> oraz /</w:t>
+      </w:r>
+      <w:proofErr w:type="spellStart"/>
+      <w:r>
+        <w:t>sys</w:t>
+      </w:r>
+      <w:proofErr w:type="spellEnd"/>
+      <w:r>
+        <w:t>. W systemie Windows wiele z tych operacji jest domyślnie zablokowanych lub realizowanych poprzez warstwy pośrednie, takie jak rejestr, PowerShell lub usługi systemowe, co utrudnia przeprowadzenie analogicznych testów w sposób technicznie równoważny.</w:t>
+      </w:r>
+    </w:p>
+    <w:p>
+      <w:r>
+        <w:t>Środowiska wirtualne skutecznie ograniczają dostęp do warstwy sprzętowej, zwłaszcza w kontekście urządzeń PCI i USB, co znacząco utrudnia eskalację uprawnień bazującą na analizie lub manipulacji sprzętem. W przypadku klasycznych technik, takich jak wykorzystanie plików SUID czy próby dostępu do /</w:t>
+      </w:r>
+      <w:proofErr w:type="spellStart"/>
+      <w:r>
+        <w:t>dev</w:t>
+      </w:r>
+      <w:proofErr w:type="spellEnd"/>
+      <w:r>
+        <w:t>/</w:t>
+      </w:r>
+      <w:proofErr w:type="spellStart"/>
+      <w:r>
+        <w:t>mem</w:t>
+      </w:r>
+      <w:proofErr w:type="spellEnd"/>
+      <w:r>
+        <w:t xml:space="preserve">, różnice między środowiskiem </w:t>
       </w:r>
       <w:proofErr w:type="spellStart"/>
       <w:r>
@@ -16451,97 +16774,20 @@
       </w:r>
       <w:proofErr w:type="spellEnd"/>
       <w:r>
-        <w:t xml:space="preserve"> metal oraz w maszynach wirtualnych VMware. Choć testy objęły obie platformy, znaczna część scenariuszy została zrealizowana właśnie w systemie </w:t>
-      </w:r>
-      <w:proofErr w:type="spellStart"/>
-      <w:r>
-        <w:t>Ubuntu</w:t>
-      </w:r>
-      <w:proofErr w:type="spellEnd"/>
-      <w:r>
-        <w:t xml:space="preserve">. Wynika to z faktu, że Linux — jako system </w:t>
-      </w:r>
-      <w:proofErr w:type="spellStart"/>
-      <w:r>
-        <w:t>otwartoźródłowy</w:t>
-      </w:r>
-      <w:proofErr w:type="spellEnd"/>
-      <w:r>
-        <w:t xml:space="preserve"> — udostępnia użytkownikom znacznie więcej informacji o systemie, jego strukturze i sprzęcie, umożliwiając dogłębną analizę mechanizmów działania oraz potencjalnych wektorów ataku. Dzięki temu możliwe było zbadanie takich aspektów jak dostęp do pamięci jądra poprzez /</w:t>
-      </w:r>
-      <w:proofErr w:type="spellStart"/>
-      <w:r>
-        <w:t>dev</w:t>
-      </w:r>
-      <w:proofErr w:type="spellEnd"/>
-      <w:r>
-        <w:t>/</w:t>
-      </w:r>
-      <w:proofErr w:type="spellStart"/>
-      <w:r>
-        <w:t>mem</w:t>
-      </w:r>
-      <w:proofErr w:type="spellEnd"/>
-      <w:r>
-        <w:t>, analiza plików SUID czy bezpośrednia interakcja z urządzeniami USB i PCI poprzez przestrzenie /</w:t>
-      </w:r>
-      <w:proofErr w:type="spellStart"/>
-      <w:r>
-        <w:t>dev</w:t>
-      </w:r>
-      <w:proofErr w:type="spellEnd"/>
-      <w:r>
-        <w:t xml:space="preserve"> oraz /</w:t>
-      </w:r>
-      <w:proofErr w:type="spellStart"/>
-      <w:r>
-        <w:t>sys</w:t>
-      </w:r>
-      <w:proofErr w:type="spellEnd"/>
-      <w:r>
-        <w:t>. W systemie Windows wiele z tych operacji jest domyślnie zablokowanych lub realizowanych poprzez warstwy pośrednie, takie jak rejestr, PowerShell lub usługi systemowe, co utrudnia przeprowadzenie analogicznych testów w sposób technicznie równoważny.</w:t>
-      </w:r>
-    </w:p>
-    <w:p>
+        <w:t xml:space="preserve"> metal a VM są pomijalne — skuteczność ataku zależy głównie od konfiguracji systemu, a nie od jego osadzenia w maszynie fizycznej czy wirtualnej.</w:t>
+      </w:r>
+    </w:p>
+    <w:p>
+      <w:r>
+        <w:t>Choć wirtualizacja nie eliminuje wszystkich wektorów ataku, znacząco ogranicza te związane z fizycznym dostępem do sprzętu. Tym samym VM stanowią efektywną warstwę ochronną w scenariuszach, gdzie pełna izolacja sprzętowa użytkowników jest istotna z punktu widzenia bezpieczeństwa.</w:t>
+      </w:r>
+    </w:p>
+    <w:p>
+      <w:pPr>
+        <w:pStyle w:val="Heading2"/>
+      </w:pPr>
       <w:r>
         <w:lastRenderedPageBreak/>
-        <w:t>Środowiska wirtualne skutecznie ograniczają dostęp do warstwy sprzętowej, zwłaszcza w kontekście urządzeń PCI i USB, co znacząco utrudnia eskalację uprawnień bazującą na analizie lub manipulacji sprzętem. W przypadku klasycznych technik, takich jak wykorzystanie plików SUID czy próby dostępu do /</w:t>
-      </w:r>
-      <w:proofErr w:type="spellStart"/>
-      <w:r>
-        <w:t>dev</w:t>
-      </w:r>
-      <w:proofErr w:type="spellEnd"/>
-      <w:r>
-        <w:t>/</w:t>
-      </w:r>
-      <w:proofErr w:type="spellStart"/>
-      <w:r>
-        <w:t>mem</w:t>
-      </w:r>
-      <w:proofErr w:type="spellEnd"/>
-      <w:r>
-        <w:t xml:space="preserve">, różnice między środowiskiem </w:t>
-      </w:r>
-      <w:proofErr w:type="spellStart"/>
-      <w:r>
-        <w:t>bare</w:t>
-      </w:r>
-      <w:proofErr w:type="spellEnd"/>
-      <w:r>
-        <w:t xml:space="preserve"> metal a VM są pomijalne — skuteczność ataku zależy głównie od konfiguracji systemu, a nie od jego osadzenia w maszynie fizycznej czy wirtualnej.</w:t>
-      </w:r>
-    </w:p>
-    <w:p>
-      <w:r>
-        <w:t>Choć wirtualizacja nie eliminuje wszystkich wektorów ataku, znacząco ogranicza te związane z fizycznym dostępem do sprzętu. Tym samym VM stanowią efektywną warstwę ochronną w scenariuszach, gdzie pełna izolacja sprzętowa użytkowników jest istotna z punktu widzenia bezpieczeństwa.</w:t>
-      </w:r>
-    </w:p>
-    <w:p>
-      <w:pPr>
-        <w:pStyle w:val="Heading2"/>
-      </w:pPr>
-      <w:r>
         <w:t xml:space="preserve">Kanały host oraz </w:t>
       </w:r>
       <w:proofErr w:type="spellStart"/>
@@ -16584,7 +16830,7 @@
                     </pic:cNvPicPr>
                   </pic:nvPicPr>
                   <pic:blipFill>
-                    <a:blip r:embed="rId30">
+                    <a:blip r:embed="rId32">
                       <a:extLst>
                         <a:ext uri="{28A0092B-C50C-407E-A947-70E740481C1C}">
                           <a14:useLocalDpi xmlns:a14="http://schemas.microsoft.com/office/drawing/2010/main" val="0"/>
@@ -16698,128 +16944,131 @@
     </w:p>
     <w:p>
       <w:r>
+        <w:t>Celem rozdziału jest weryfikacja, w jakim stopniu konfiguracja kanałów host–</w:t>
+      </w:r>
+      <w:proofErr w:type="spellStart"/>
+      <w:r>
+        <w:t>guest</w:t>
+      </w:r>
+      <w:proofErr w:type="spellEnd"/>
+      <w:r>
+        <w:t xml:space="preserve"> wpływa na możliwość i kierunek transferu danych między hostem a gościem oraz jakie ryzyka z tego wynikają. Analizie poddano dwa mechanizmy: Schowek — włączony w obu kierunkach oraz </w:t>
+      </w:r>
+      <w:proofErr w:type="spellStart"/>
+      <w:r>
+        <w:t>Shared</w:t>
+      </w:r>
+      <w:proofErr w:type="spellEnd"/>
+      <w:r>
+        <w:t xml:space="preserve"> </w:t>
+      </w:r>
+      <w:proofErr w:type="spellStart"/>
+      <w:r>
+        <w:t>Folders</w:t>
+      </w:r>
+      <w:proofErr w:type="spellEnd"/>
+      <w:r>
+        <w:t xml:space="preserve"> — w trybach </w:t>
+      </w:r>
+      <w:proofErr w:type="spellStart"/>
+      <w:r>
+        <w:t>Disabled</w:t>
+      </w:r>
+      <w:proofErr w:type="spellEnd"/>
+      <w:r>
+        <w:t>, Read-</w:t>
+      </w:r>
+      <w:proofErr w:type="spellStart"/>
+      <w:r>
+        <w:t>only</w:t>
+      </w:r>
+      <w:proofErr w:type="spellEnd"/>
+      <w:r>
+        <w:t xml:space="preserve"> i Read-</w:t>
+      </w:r>
+      <w:proofErr w:type="spellStart"/>
+      <w:r>
+        <w:t>write</w:t>
+      </w:r>
+      <w:proofErr w:type="spellEnd"/>
+      <w:r>
+        <w:t xml:space="preserve">, z oceną odczytu i zapisu po obu stronach. </w:t>
+      </w:r>
+    </w:p>
+    <w:p>
+      <w:pPr>
+        <w:pStyle w:val="Heading3"/>
+      </w:pPr>
+      <w:r>
+        <w:t>Schowek – przebieg i wyniki</w:t>
+      </w:r>
+    </w:p>
+    <w:p>
+      <w:r>
+        <w:t xml:space="preserve">Dla Schowka wykonano </w:t>
+      </w:r>
+      <w:r>
+        <w:t>pięć</w:t>
+      </w:r>
+      <w:r>
+        <w:t xml:space="preserve"> prób na kierunek (host do </w:t>
+      </w:r>
+      <w:proofErr w:type="spellStart"/>
+      <w:r>
+        <w:t>guest</w:t>
+      </w:r>
+      <w:proofErr w:type="spellEnd"/>
+      <w:r>
+        <w:t xml:space="preserve"> oraz </w:t>
+      </w:r>
+      <w:proofErr w:type="spellStart"/>
+      <w:r>
+        <w:t>guest</w:t>
+      </w:r>
+      <w:proofErr w:type="spellEnd"/>
+      <w:r>
+        <w:t xml:space="preserve"> do host) z pomiarem czasu w narzędziach systemowych. W </w:t>
+      </w:r>
+      <w:proofErr w:type="spellStart"/>
+      <w:r>
+        <w:t>Ubuntu</w:t>
+      </w:r>
+      <w:proofErr w:type="spellEnd"/>
+      <w:r>
+        <w:t xml:space="preserve"> użyto </w:t>
+      </w:r>
+      <w:proofErr w:type="spellStart"/>
+      <w:r>
+        <w:t>wl-clipboard</w:t>
+      </w:r>
+      <w:proofErr w:type="spellEnd"/>
+      <w:r>
+        <w:t xml:space="preserve"> (</w:t>
+      </w:r>
+      <w:proofErr w:type="spellStart"/>
+      <w:r>
+        <w:t>Wayland</w:t>
+      </w:r>
+      <w:proofErr w:type="spellEnd"/>
+      <w:r>
+        <w:t xml:space="preserve">). Integralność sprawdzano przez SHA-256. </w:t>
+      </w:r>
+    </w:p>
+    <w:p>
+      <w:r>
+        <w:t xml:space="preserve">We wszystkich próbach uzyskano pełną skuteczność transferu tekstu w obu kierunkach (z hosta do gościa oraz z gościa do hosta). W systemie Windows jako gościu czasy pojedynczych operacji mieściły się w zakresie około 0,001–0,004 s, a w systemie </w:t>
+      </w:r>
+      <w:proofErr w:type="spellStart"/>
+      <w:r>
+        <w:t>Ubuntu</w:t>
+      </w:r>
+      <w:proofErr w:type="spellEnd"/>
+      <w:r>
+        <w:t xml:space="preserve"> </w:t>
+      </w:r>
+      <w:r>
         <w:lastRenderedPageBreak/>
-        <w:t>Celem rozdziału jest weryfikacja, w jakim stopniu konfiguracja kanałów host–</w:t>
-      </w:r>
-      <w:proofErr w:type="spellStart"/>
-      <w:r>
-        <w:t>guest</w:t>
-      </w:r>
-      <w:proofErr w:type="spellEnd"/>
-      <w:r>
-        <w:t xml:space="preserve"> wpływa na możliwość i kierunek transferu danych między hostem a gościem oraz jakie ryzyka z tego wynikają. Analizie poddano dwa mechanizmy: Schowek — włączony w obu kierunkach oraz </w:t>
-      </w:r>
-      <w:proofErr w:type="spellStart"/>
-      <w:r>
-        <w:t>Shared</w:t>
-      </w:r>
-      <w:proofErr w:type="spellEnd"/>
-      <w:r>
-        <w:t xml:space="preserve"> </w:t>
-      </w:r>
-      <w:proofErr w:type="spellStart"/>
-      <w:r>
-        <w:t>Folders</w:t>
-      </w:r>
-      <w:proofErr w:type="spellEnd"/>
-      <w:r>
-        <w:t xml:space="preserve"> — w trybach </w:t>
-      </w:r>
-      <w:proofErr w:type="spellStart"/>
-      <w:r>
-        <w:t>Disabled</w:t>
-      </w:r>
-      <w:proofErr w:type="spellEnd"/>
-      <w:r>
-        <w:t>, Read-</w:t>
-      </w:r>
-      <w:proofErr w:type="spellStart"/>
-      <w:r>
-        <w:t>only</w:t>
-      </w:r>
-      <w:proofErr w:type="spellEnd"/>
-      <w:r>
-        <w:t xml:space="preserve"> i Read-</w:t>
-      </w:r>
-      <w:proofErr w:type="spellStart"/>
-      <w:r>
-        <w:t>write</w:t>
-      </w:r>
-      <w:proofErr w:type="spellEnd"/>
-      <w:r>
-        <w:t xml:space="preserve">, z oceną odczytu i zapisu po obu stronach. </w:t>
-      </w:r>
-    </w:p>
-    <w:p>
-      <w:pPr>
-        <w:pStyle w:val="Heading3"/>
-      </w:pPr>
-      <w:r>
-        <w:t>Schowek – przebieg i wyniki</w:t>
-      </w:r>
-    </w:p>
-    <w:p>
-      <w:r>
-        <w:t xml:space="preserve">Dla Schowka wykonano </w:t>
-      </w:r>
-      <w:r>
-        <w:t>pięć</w:t>
-      </w:r>
-      <w:r>
-        <w:t xml:space="preserve"> prób na kierunek (host do </w:t>
-      </w:r>
-      <w:proofErr w:type="spellStart"/>
-      <w:r>
-        <w:t>guest</w:t>
-      </w:r>
-      <w:proofErr w:type="spellEnd"/>
-      <w:r>
-        <w:t xml:space="preserve"> oraz </w:t>
-      </w:r>
-      <w:proofErr w:type="spellStart"/>
-      <w:r>
-        <w:t>guest</w:t>
-      </w:r>
-      <w:proofErr w:type="spellEnd"/>
-      <w:r>
-        <w:t xml:space="preserve"> do host) z pomiarem czasu w narzędziach systemowych. W </w:t>
-      </w:r>
-      <w:proofErr w:type="spellStart"/>
-      <w:r>
-        <w:t>Ubuntu</w:t>
-      </w:r>
-      <w:proofErr w:type="spellEnd"/>
-      <w:r>
-        <w:t xml:space="preserve"> użyto </w:t>
-      </w:r>
-      <w:proofErr w:type="spellStart"/>
-      <w:r>
-        <w:t>wl-clipboard</w:t>
-      </w:r>
-      <w:proofErr w:type="spellEnd"/>
-      <w:r>
-        <w:t xml:space="preserve"> (</w:t>
-      </w:r>
-      <w:proofErr w:type="spellStart"/>
-      <w:r>
-        <w:t>Wayland</w:t>
-      </w:r>
-      <w:proofErr w:type="spellEnd"/>
-      <w:r>
-        <w:t xml:space="preserve">). Integralność sprawdzano przez SHA-256. </w:t>
-      </w:r>
-    </w:p>
-    <w:p>
-      <w:r>
-        <w:t xml:space="preserve">We wszystkich próbach uzyskano pełną skuteczność transferu tekstu w obu kierunkach (z hosta do gościa oraz z gościa do hosta). W systemie Windows jako gościu czasy pojedynczych operacji mieściły się w zakresie około 0,001–0,004 s, a w systemie </w:t>
-      </w:r>
-      <w:proofErr w:type="spellStart"/>
-      <w:r>
-        <w:t>Ubuntu</w:t>
-      </w:r>
-      <w:proofErr w:type="spellEnd"/>
-      <w:r>
-        <w:t xml:space="preserve"> — około 0,03–0,06 s. We wszystkich przypadkach potwierdzono integralność przekazywanej treści (zgodność sum kontrolnych SHA-256 pomiędzy źródłem a plikiem wynikowym). Pomiary prowadzono w stabilnym kontekście sesji użytkownika; wcześniejsze obserwacje pokazały, że przełączanie kont w trakcie testów może prowadzić do braku synchronizacji schowka pomiędzy systemami, co nie jest równoznaczne z wyłączeniem funkcji.</w:t>
+        <w:t>— około 0,03–0,06 s. We wszystkich przypadkach potwierdzono integralność przekazywanej treści (zgodność sum kontrolnych SHA-256 pomiędzy źródłem a plikiem wynikowym). Pomiary prowadzono w stabilnym kontekście sesji użytkownika; wcześniejsze obserwacje pokazały, że przełączanie kont w trakcie testów może prowadzić do braku synchronizacji schowka pomiędzy systemami, co nie jest równoznaczne z wyłączeniem funkcji.</w:t>
       </w:r>
     </w:p>
     <w:tbl>
@@ -18466,7 +18715,6 @@
                 <w:szCs w:val="22"/>
                 <w:lang w:eastAsia="en-US"/>
               </w:rPr>
-              <w:lastRenderedPageBreak/>
               <w:t>2</w:t>
             </w:r>
           </w:p>
@@ -19567,7 +19815,11 @@
       </w:r>
       <w:proofErr w:type="spellEnd"/>
       <w:r>
-        <w:t xml:space="preserve"> ma charakter operacyjny (narzędzia użytkownika i środowisko graficzne). W badanej konfiguracji schowek stanowi szybki i powtarzalny kanał wymiany danych pomiędzy hostem a maszynami wirtualnymi; sama obecność mechanizmu, przy aktywnych komponentach narzędziowych w bieżącej sesji użytkownika, umożliwia niemal natychmiastowy transfer tekstu poza płaszczyzną sieci.</w:t>
+        <w:t xml:space="preserve"> ma charakter operacyjny (narzędzia użytkownika i środowisko graficzne). W badanej konfiguracji </w:t>
+      </w:r>
+      <w:r>
+        <w:lastRenderedPageBreak/>
+        <w:t>schowek stanowi szybki i powtarzalny kanał wymiany danych pomiędzy hostem a maszynami wirtualnymi; sama obecność mechanizmu, przy aktywnych komponentach narzędziowych w bieżącej sesji użytkownika, umożliwia niemal natychmiastowy transfer tekstu poza płaszczyzną sieci.</w:t>
       </w:r>
     </w:p>
     <w:p>
@@ -19735,7 +19987,6 @@
                 <w:lang w:eastAsia="en-US"/>
                 <w14:ligatures w14:val="standardContextual"/>
               </w:rPr>
-              <w:lastRenderedPageBreak/>
               <w:t>Tryb</w:t>
             </w:r>
           </w:p>
@@ -20443,7 +20694,11 @@
       </w:r>
       <w:proofErr w:type="spellEnd"/>
       <w:r>
-        <w:t xml:space="preserve"> pozwala na kontrolowany, jednokierunkowy wgląd gościa w zasoby hosta, natomiast Read-</w:t>
+        <w:t xml:space="preserve"> pozwala na kontrolowany, jednokierunkowy wgląd gościa w </w:t>
+      </w:r>
+      <w:r>
+        <w:lastRenderedPageBreak/>
+        <w:t>zasoby hosta, natomiast Read-</w:t>
       </w:r>
       <w:proofErr w:type="spellStart"/>
       <w:r>
@@ -20497,7 +20752,7 @@
     <w:p>
       <w:pPr>
         <w:sectPr>
-          <w:footerReference w:type="default" r:id="rId31"/>
+          <w:footerReference w:type="default" r:id="rId33"/>
           <w:type w:val="continuous"/>
           <w:pgSz w:w="11906" w:h="16838" w:code="9"/>
           <w:pgMar w:top="1417" w:right="1417" w:bottom="1417" w:left="1417" w:header="709" w:footer="1531" w:gutter="567"/>
@@ -20630,7 +20885,7 @@
         </w:rPr>
         <w:t xml:space="preserve">[6] </w:t>
       </w:r>
-      <w:hyperlink r:id="rId32" w:history="1">
+      <w:hyperlink r:id="rId34" w:history="1">
         <w:r>
           <w:rPr>
             <w:rStyle w:val="Hyperlink"/>
@@ -20674,7 +20929,7 @@
         </w:rPr>
         <w:t xml:space="preserve">[8] </w:t>
       </w:r>
-      <w:hyperlink r:id="rId33" w:history="1">
+      <w:hyperlink r:id="rId35" w:history="1">
         <w:r>
           <w:rPr>
             <w:rStyle w:val="Hyperlink"/>
@@ -21052,7 +21307,7 @@
         </w:rPr>
         <w:t xml:space="preserve">. Retrieved from </w:t>
       </w:r>
-      <w:hyperlink r:id="rId34" w:history="1">
+      <w:hyperlink r:id="rId36" w:history="1">
         <w:r>
           <w:rPr>
             <w:rStyle w:val="Hyperlink"/>
@@ -23592,7 +23847,6 @@
         </w:rPr>
         <w:t xml:space="preserve"> </w:t>
       </w:r>
-      <w:proofErr w:type="spellStart"/>
       <w:r>
         <w:rPr>
           <w:i/>
@@ -23602,7 +23856,6 @@
         </w:rPr>
         <w:t>Wrapper</w:t>
       </w:r>
-      <w:proofErr w:type="spellEnd"/>
       <w:r>
         <w:rPr>
           <w:sz w:val="20"/>
@@ -28478,6 +28731,7 @@
   <w:style w:type="character" w:default="1" w:styleId="DefaultParagraphFont">
     <w:name w:val="Default Paragraph Font"/>
     <w:uiPriority w:val="1"/>
+    <w:semiHidden/>
     <w:unhideWhenUsed/>
   </w:style>
   <w:style w:type="table" w:default="1" w:styleId="TableNormal">
@@ -31553,6 +31807,10 @@
 </file>
 
 <file path=customXml/item1.xml><?xml version="1.0" encoding="utf-8"?>
+<b:Sources xmlns:b="http://schemas.openxmlformats.org/officeDocument/2006/bibliography" xmlns="http://schemas.openxmlformats.org/officeDocument/2006/bibliography" SelectedStyle="\APA.XSL" StyleName="APA"/>
+</file>
+
+<file path=customXml/item2.xml><?xml version="1.0" encoding="utf-8"?>
 <ct:contentTypeSchema xmlns:ct="http://schemas.microsoft.com/office/2006/metadata/contentType" xmlns:ma="http://schemas.microsoft.com/office/2006/metadata/properties/metaAttributes" ct:_="" ma:_="" ma:contentTypeName="Dokument" ma:contentTypeID="0x010100420AE66457A43740AE1EAB3CD114EE32" ma:contentTypeVersion="11" ma:contentTypeDescription="Utwórz nowy dokument." ma:contentTypeScope="" ma:versionID="b7944d1fb6247475f8bbaf98b27a0332">
   <xsd:schema xmlns:xsd="http://www.w3.org/2001/XMLSchema" xmlns:xs="http://www.w3.org/2001/XMLSchema" xmlns:p="http://schemas.microsoft.com/office/2006/metadata/properties" xmlns:ns3="8c0450b4-52b1-4774-b115-69fdef19c40a" targetNamespace="http://schemas.microsoft.com/office/2006/metadata/properties" ma:root="true" ma:fieldsID="12435e6836a551c0ef3554049423e8f6" ns3:_="">
     <xsd:import namespace="8c0450b4-52b1-4774-b115-69fdef19c40a"/>
@@ -31740,19 +31998,7 @@
 </ct:contentTypeSchema>
 </file>
 
-<file path=customXml/item2.xml><?xml version="1.0" encoding="utf-8"?>
-<b:Sources xmlns:b="http://schemas.openxmlformats.org/officeDocument/2006/bibliography" xmlns="http://schemas.openxmlformats.org/officeDocument/2006/bibliography" SelectedStyle="\APA.XSL" StyleName="APA"/>
-</file>
-
 <file path=customXml/item3.xml><?xml version="1.0" encoding="utf-8"?>
-<p:properties xmlns:p="http://schemas.microsoft.com/office/2006/metadata/properties" xmlns:xsi="http://www.w3.org/2001/XMLSchema-instance" xmlns:pc="http://schemas.microsoft.com/office/infopath/2007/PartnerControls">
-  <documentManagement>
-    <_activity xmlns="8c0450b4-52b1-4774-b115-69fdef19c40a" xsi:nil="true"/>
-  </documentManagement>
-</p:properties>
-</file>
-
-<file path=customXml/item4.xml><?xml version="1.0" encoding="utf-8"?>
 <?mso-contentType ?>
 <FormTemplates xmlns="http://schemas.microsoft.com/sharepoint/v3/contenttype/forms">
   <Display>DocumentLibraryForm</Display>
@@ -31761,7 +32007,23 @@
 </FormTemplates>
 </file>
 
+<file path=customXml/item4.xml><?xml version="1.0" encoding="utf-8"?>
+<p:properties xmlns:p="http://schemas.microsoft.com/office/2006/metadata/properties" xmlns:xsi="http://www.w3.org/2001/XMLSchema-instance" xmlns:pc="http://schemas.microsoft.com/office/infopath/2007/PartnerControls">
+  <documentManagement>
+    <_activity xmlns="8c0450b4-52b1-4774-b115-69fdef19c40a" xsi:nil="true"/>
+  </documentManagement>
+</p:properties>
+</file>
+
 <file path=customXml/itemProps1.xml><?xml version="1.0" encoding="utf-8"?>
+<ds:datastoreItem xmlns:ds="http://schemas.openxmlformats.org/officeDocument/2006/customXml" ds:itemID="{733B8C26-4718-4EA5-BD88-C14D437B9309}">
+  <ds:schemaRefs>
+    <ds:schemaRef ds:uri="http://schemas.openxmlformats.org/officeDocument/2006/bibliography"/>
+  </ds:schemaRefs>
+</ds:datastoreItem>
+</file>
+
+<file path=customXml/itemProps2.xml><?xml version="1.0" encoding="utf-8"?>
 <ds:datastoreItem xmlns:ds="http://schemas.openxmlformats.org/officeDocument/2006/customXml" ds:itemID="{116DA407-47D1-4276-B2FD-4025F0820F21}">
   <ds:schemaRefs>
     <ds:schemaRef ds:uri="http://schemas.microsoft.com/office/2006/metadata/contentType"/>
@@ -31779,15 +32041,15 @@
 </ds:datastoreItem>
 </file>
 
-<file path=customXml/itemProps2.xml><?xml version="1.0" encoding="utf-8"?>
-<ds:datastoreItem xmlns:ds="http://schemas.openxmlformats.org/officeDocument/2006/customXml" ds:itemID="{733B8C26-4718-4EA5-BD88-C14D437B9309}">
+<file path=customXml/itemProps3.xml><?xml version="1.0" encoding="utf-8"?>
+<ds:datastoreItem xmlns:ds="http://schemas.openxmlformats.org/officeDocument/2006/customXml" ds:itemID="{06D90246-A087-4AE7-8DC8-24761001094D}">
   <ds:schemaRefs>
-    <ds:schemaRef ds:uri="http://schemas.openxmlformats.org/officeDocument/2006/bibliography"/>
+    <ds:schemaRef ds:uri="http://schemas.microsoft.com/sharepoint/v3/contenttype/forms"/>
   </ds:schemaRefs>
 </ds:datastoreItem>
 </file>
 
-<file path=customXml/itemProps3.xml><?xml version="1.0" encoding="utf-8"?>
+<file path=customXml/itemProps4.xml><?xml version="1.0" encoding="utf-8"?>
 <ds:datastoreItem xmlns:ds="http://schemas.openxmlformats.org/officeDocument/2006/customXml" ds:itemID="{030E0FBA-2331-4849-9FE5-B3ADB88AB40E}">
   <ds:schemaRefs>
     <ds:schemaRef ds:uri="http://schemas.microsoft.com/office/2006/metadata/properties"/>
@@ -31795,12 +32057,4 @@
     <ds:schemaRef ds:uri="8c0450b4-52b1-4774-b115-69fdef19c40a"/>
   </ds:schemaRefs>
 </ds:datastoreItem>
-</file>
-
-<file path=customXml/itemProps4.xml><?xml version="1.0" encoding="utf-8"?>
-<ds:datastoreItem xmlns:ds="http://schemas.openxmlformats.org/officeDocument/2006/customXml" ds:itemID="{06D90246-A087-4AE7-8DC8-24761001094D}">
-  <ds:schemaRefs>
-    <ds:schemaRef ds:uri="http://schemas.microsoft.com/sharepoint/v3/contenttype/forms"/>
-  </ds:schemaRefs>
-</ds:datastoreItem>
 </file>
</xml_diff>